<commit_message>
refined debt issue, poor shoe
</commit_message>
<xml_diff>
--- a/Rewardism - Newer ND.docx
+++ b/Rewardism - Newer ND.docx
@@ -678,29 +678,7 @@
           <w:sz w:val="22"/>
           <w:shd w:fill="auto" w:val="clear"/>
         </w:rPr>
-        <w:t xml:space="preserve"> a rope over an abyss. What is great in man is that he is a bridge and not an end.</w:t>
-      </w:r>
-      <w:r>
-        <w:rPr>
-          <w:rFonts w:ascii="Calibri" w:hAnsi="Calibri" w:cs="Calibri" w:eastAsia="Calibri"/>
-          <w:color w:val="auto"/>
-          <w:spacing w:val="0"/>
-          <w:position w:val="0"/>
-          <w:sz w:val="22"/>
-          <w:shd w:fill="auto" w:val="clear"/>
-        </w:rPr>
-        <w:t xml:space="preserve">”</w:t>
-      </w:r>
-      <w:r>
-        <w:rPr>
-          <w:rFonts w:ascii="Calibri" w:hAnsi="Calibri" w:cs="Calibri" w:eastAsia="Calibri"/>
-          <w:color w:val="auto"/>
-          <w:spacing w:val="0"/>
-          <w:position w:val="0"/>
-          <w:sz w:val="22"/>
-          <w:shd w:fill="auto" w:val="clear"/>
-        </w:rPr>
-        <w:t xml:space="preserve"> </w:t>
+        <w:t xml:space="preserve"> a rope over an abyss. What is great in man is that he is a bridge and not an end.” </w:t>
       </w:r>
       <w:r>
         <w:rPr>
@@ -1365,9 +1343,15 @@
           <w:sz w:val="22"/>
           <w:shd w:fill="auto" w:val="clear"/>
         </w:rPr>
-        <w:t xml:space="preserve"> </w:t>
-      </w:r>
-      <w:r>
+        <w:t xml:space="preserve"> “balance in all things”. Time and talent are two things we cannot really buy for ourselves; I do not really need to explain further how invaluable they are, for now.</w:t>
+      </w:r>
+    </w:p>
+    <w:p>
+      <w:pPr>
+        <w:suppressAutoHyphens w:val="true"/>
+        <w:spacing w:before="0" w:after="160" w:line="240"/>
+        <w:ind w:right="0" w:left="0" w:firstLine="0"/>
+        <w:jc w:val="left"/>
         <w:rPr>
           <w:rFonts w:ascii="Calibri" w:hAnsi="Calibri" w:cs="Calibri" w:eastAsia="Calibri"/>
           <w:color w:val="000000"/>
@@ -1376,8 +1360,7 @@
           <w:sz w:val="22"/>
           <w:shd w:fill="auto" w:val="clear"/>
         </w:rPr>
-        <w:t xml:space="preserve">“</w:t>
-      </w:r>
+      </w:pPr>
       <w:r>
         <w:rPr>
           <w:rFonts w:ascii="Calibri" w:hAnsi="Calibri" w:cs="Calibri" w:eastAsia="Calibri"/>
@@ -1387,7 +1370,7 @@
           <w:sz w:val="22"/>
           <w:shd w:fill="auto" w:val="clear"/>
         </w:rPr>
-        <w:t xml:space="preserve">balance in all things</w:t>
+        <w:t xml:space="preserve">“The first lesson of economics is scarcity: There is never enough of anything to satisfy all those who want it. The first lesson of politics is to disregard the first lesson of economics.” </w:t>
       </w:r>
       <w:r>
         <w:rPr>
@@ -1398,7 +1381,7 @@
           <w:sz w:val="22"/>
           <w:shd w:fill="auto" w:val="clear"/>
         </w:rPr>
-        <w:t xml:space="preserve">”</w:t>
+        <w:t xml:space="preserve">―</w:t>
       </w:r>
       <w:r>
         <w:rPr>
@@ -1409,7 +1392,7 @@
           <w:sz w:val="22"/>
           <w:shd w:fill="auto" w:val="clear"/>
         </w:rPr>
-        <w:t xml:space="preserve">. Time and talent are two things we cannot really buy for ourselves; I do not really need to explain further how invaluable they are, for now.</w:t>
+        <w:t xml:space="preserve"> Thomas Sowell, Is Reality Optional?: And Other Essays</w:t>
       </w:r>
     </w:p>
     <w:p>
@@ -1436,9 +1419,15 @@
           <w:sz w:val="22"/>
           <w:shd w:fill="auto" w:val="clear"/>
         </w:rPr>
-        <w:t xml:space="preserve">“The first lesson of economics is scarcity: There is never enough of anything to satisfy all those who want it. The first lesson of politics is to disregard the first lesson of economics.” </w:t>
-      </w:r>
-      <w:r>
+        <w:t xml:space="preserve">An ideal system will perfectly account for the scarcity of resources by being fully aware of the availability of all the resources and the demands to be met supply and demand in other words. For further transparency between the public and the system, it must keep an accurate record of all the findings. This will help the system decide whether to use a resource or save it for later; if a resource is to be utilized, to what extent should it be utilized. This way the public can also know the status of the resources. A significant threat to all beings is the unavailability of resources without which life is not possible, which obviously includes the environment we live in. We can finally become a multi-galaxy specie with the right system. The possibilities are endless.</w:t>
+      </w:r>
+    </w:p>
+    <w:p>
+      <w:pPr>
+        <w:suppressAutoHyphens w:val="true"/>
+        <w:spacing w:before="0" w:after="160" w:line="240"/>
+        <w:ind w:right="0" w:left="0" w:firstLine="0"/>
+        <w:jc w:val="left"/>
         <w:rPr>
           <w:rFonts w:ascii="Calibri" w:hAnsi="Calibri" w:cs="Calibri" w:eastAsia="Calibri"/>
           <w:color w:val="000000"/>
@@ -1447,8 +1436,7 @@
           <w:sz w:val="22"/>
           <w:shd w:fill="auto" w:val="clear"/>
         </w:rPr>
-        <w:t xml:space="preserve">―</w:t>
-      </w:r>
+      </w:pPr>
       <w:r>
         <w:rPr>
           <w:rFonts w:ascii="Calibri" w:hAnsi="Calibri" w:cs="Calibri" w:eastAsia="Calibri"/>
@@ -1458,7 +1446,7 @@
           <w:sz w:val="22"/>
           <w:shd w:fill="auto" w:val="clear"/>
         </w:rPr>
-        <w:t xml:space="preserve"> Thomas Sowell, Is Reality Optional?: And Other Essays</w:t>
+        <w:t xml:space="preserve">Just being aware of the resources and the demands is not enough, an ideal system would carefully consider the needs of the future. Think about it this way, suppose in the future we figured out how to build a supercomputer but realized that the material required to build it was already used up in the past because it was very scarce. Another example can be a cure that requires some plants that are already extinct. Would we not be better off if we plan ahead? An ideal system would take the proactive approach and keep the resources secure until the best possible use of the resources is not found. I need not explain the significance of sustainable development further, for now. </w:t>
       </w:r>
     </w:p>
     <w:p>
@@ -1485,7 +1473,7 @@
           <w:sz w:val="22"/>
           <w:shd w:fill="auto" w:val="clear"/>
         </w:rPr>
-        <w:t xml:space="preserve">An ideal system will perfectly account for the scarcity of resources by being fully aware of the availability of all the resources and the demands to be met supply and demand in other words. For further transparency between the public and the system, it must keep an accurate record of all the findings. This will help the system decide whether to use a resource or save it for later; if a resource is to be utilized, to what extent should it be utilized. This way the public can also know the status of the resources. A significant threat to all beings is the unavailability of resources without which life is not possible, which obviously includes the environment we live in. We can finally become a multi-galaxy specie with the right system. The possibilities are endless.</w:t>
+        <w:t xml:space="preserve">To ensure that resources are optimally utilized, an ideal system would restrict access to resources according to the supply, demand, and best possible uses of a resource. If everyone was allowed to use all resources, it is obvious what the results would be. Keeping this in mind, an ideal system would also ensure that the best people get access to the relevant resources so that they can utilize them properly. If a scientist who’s at the verge of a breakthrough does not have access to the right resources, can we say that the system is an ideal system? By ensuring that everyone gets the resources they need, an ideal system can greatly help an environment for growth and development.</w:t>
       </w:r>
     </w:p>
     <w:p>
@@ -1512,7 +1500,7 @@
           <w:sz w:val="22"/>
           <w:shd w:fill="auto" w:val="clear"/>
         </w:rPr>
-        <w:t xml:space="preserve">Just being aware of the resources and the demands is not enough, an ideal system would carefully consider the needs of the future. Think about it this way, suppose in the future we figured out how to build a supercomputer but realized that the material required to build it was already used up in the past because it was very scarce. Another example can be a cure that requires some plants that are already extinct. Would we not be better off if we plan ahead? An ideal system would take the proactive approach and keep the resources secure until the best possible use of the resources is not found. I need not explain the significance of sustainable development further, for now. </w:t>
+        <w:t xml:space="preserve">In order to meet the different demands of people, an ideal system would produce goods/resources as much as possible. In an ideal scenario, all demands will be met easily. In order to achieve this, the system will benefit from automation, creativity and efforts of all the people. Incentives play a big role here; so, people who put in the efforts will be rewarded accordingly to make them feel that they are valuable and meaningful for the world. One thing to note here is that the quantity of goods produced should not adversely affect their quality because that would mean a decrease in standard of living, which is in contradiction with the overall goal of the economic system.</w:t>
       </w:r>
     </w:p>
     <w:p>
@@ -1539,7 +1527,7 @@
           <w:sz w:val="22"/>
           <w:shd w:fill="auto" w:val="clear"/>
         </w:rPr>
-        <w:t xml:space="preserve">To ensure that resources are optimally utilized, an ideal system would restrict access to resources according to the supply, demand, and best possible uses of a resource. If everyone was allowed to use all resources, it is obvious what the results would be. Keeping this in mind, an ideal system would also ensure that the best people get access to the relevant resources so that they can utilize them properly. If a scientist who’s at the verge of a breakthrough does not have access to the right resources, can we say that the system is an ideal system? By ensuring that everyone gets the resources they need, an ideal system can greatly help an environment for growth and development.</w:t>
+        <w:t xml:space="preserve">To keep the base standard of living as high as possible, an ideal system will consider the supply, demand, and best uses of resources when setting it. It will monitor whether the quality of work is up to the mark, and will accordingly reward motivate people to keep them motivated to keep up the high quality of work. Ideally, there would be complete transparency between the public and those running the system, this would allow any and all weaknesses, which should ideally be none, to be highlighted.</w:t>
       </w:r>
     </w:p>
     <w:p>
@@ -1566,60 +1554,6 @@
           <w:sz w:val="22"/>
           <w:shd w:fill="auto" w:val="clear"/>
         </w:rPr>
-        <w:t xml:space="preserve">In order to meet the different demands of people, an ideal system would produce goods/resources as much as possible. In an ideal scenario, all demands will be met easily. In order to achieve this, the system will benefit from automation, creativity and efforts of all the people. Incentives play a big role here; so, people who put in the efforts will be rewarded accordingly to make them feel that they are valuable and meaningful for the world. One thing to note here is that the quantity of goods produced should not adversely affect their quality because that would mean a decrease in standard of living, which is in contradiction with the overall goal of the economic system.</w:t>
-      </w:r>
-    </w:p>
-    <w:p>
-      <w:pPr>
-        <w:suppressAutoHyphens w:val="true"/>
-        <w:spacing w:before="0" w:after="160" w:line="240"/>
-        <w:ind w:right="0" w:left="0" w:firstLine="0"/>
-        <w:jc w:val="left"/>
-        <w:rPr>
-          <w:rFonts w:ascii="Calibri" w:hAnsi="Calibri" w:cs="Calibri" w:eastAsia="Calibri"/>
-          <w:color w:val="000000"/>
-          <w:spacing w:val="0"/>
-          <w:position w:val="0"/>
-          <w:sz w:val="22"/>
-          <w:shd w:fill="auto" w:val="clear"/>
-        </w:rPr>
-      </w:pPr>
-      <w:r>
-        <w:rPr>
-          <w:rFonts w:ascii="Calibri" w:hAnsi="Calibri" w:cs="Calibri" w:eastAsia="Calibri"/>
-          <w:color w:val="000000"/>
-          <w:spacing w:val="0"/>
-          <w:position w:val="0"/>
-          <w:sz w:val="22"/>
-          <w:shd w:fill="auto" w:val="clear"/>
-        </w:rPr>
-        <w:t xml:space="preserve">To keep the base standard of living as high as possible, an ideal system will consider the supply, demand, and best uses of resources when setting it. It will monitor whether the quality of work is up to the mark, and will accordingly reward motivate people to keep them motivated to keep up the high quality of work. Ideally, there would be complete transparency between the public and those running the system, this would allow any and all weaknesses, which should ideally be none, to be highlighted.</w:t>
-      </w:r>
-    </w:p>
-    <w:p>
-      <w:pPr>
-        <w:suppressAutoHyphens w:val="true"/>
-        <w:spacing w:before="0" w:after="160" w:line="240"/>
-        <w:ind w:right="0" w:left="0" w:firstLine="0"/>
-        <w:jc w:val="left"/>
-        <w:rPr>
-          <w:rFonts w:ascii="Calibri" w:hAnsi="Calibri" w:cs="Calibri" w:eastAsia="Calibri"/>
-          <w:color w:val="000000"/>
-          <w:spacing w:val="0"/>
-          <w:position w:val="0"/>
-          <w:sz w:val="22"/>
-          <w:shd w:fill="auto" w:val="clear"/>
-        </w:rPr>
-      </w:pPr>
-      <w:r>
-        <w:rPr>
-          <w:rFonts w:ascii="Calibri" w:hAnsi="Calibri" w:cs="Calibri" w:eastAsia="Calibri"/>
-          <w:color w:val="000000"/>
-          <w:spacing w:val="0"/>
-          <w:position w:val="0"/>
-          <w:sz w:val="22"/>
-          <w:shd w:fill="auto" w:val="clear"/>
-        </w:rPr>
         <w:t xml:space="preserve">An ideal system would not only utilize the resources optimally, but it would also do it very easily. Easily here means with the least disturbance, or “noise.” The significance of this feature is that it ensures people do not have to worry about getting the resources they need, and so, they can focus on their work. Evolution is more likely to occur at a fast rate then, which is really the main goal of all this effort. People can then reach a level of freedom which seems impossible with an ordinary system.</w:t>
       </w:r>
     </w:p>
@@ -1790,55 +1724,7 @@
           <w:sz w:val="22"/>
           <w:shd w:fill="auto" w:val="clear"/>
         </w:rPr>
-        <w:t xml:space="preserve">I dream of a world </w:t>
-      </w:r>
-      <w:r>
-        <w:rPr>
-          <w:rFonts w:ascii="Calibri" w:hAnsi="Calibri" w:cs="Calibri" w:eastAsia="Calibri"/>
-          <w:i/>
-          <w:color w:val="auto"/>
-          <w:spacing w:val="0"/>
-          <w:position w:val="0"/>
-          <w:sz w:val="22"/>
-          <w:shd w:fill="auto" w:val="clear"/>
-        </w:rPr>
-        <w:t xml:space="preserve">where conscious beings, instead of merely surviving, actually ‘live’, </w:t>
-      </w:r>
-      <w:r>
-        <w:rPr>
-          <w:rFonts w:ascii="Calibri" w:hAnsi="Calibri" w:cs="Calibri" w:eastAsia="Calibri"/>
-          <w:i/>
-          <w:color w:val="auto"/>
-          <w:spacing w:val="0"/>
-          <w:position w:val="0"/>
-          <w:sz w:val="22"/>
-          <w:shd w:fill="auto" w:val="clear"/>
-        </w:rPr>
-        <w:t xml:space="preserve">where no one has to struggle for their basic needs, </w:t>
-      </w:r>
-      <w:r>
-        <w:rPr>
-          <w:rFonts w:ascii="Calibri" w:hAnsi="Calibri" w:cs="Calibri" w:eastAsia="Calibri"/>
-          <w:i/>
-          <w:color w:val="auto"/>
-          <w:spacing w:val="0"/>
-          <w:position w:val="0"/>
-          <w:sz w:val="22"/>
-          <w:shd w:fill="auto" w:val="clear"/>
-        </w:rPr>
-        <w:t xml:space="preserve">where relationships matter more than links, where success of others, instead of being feared, is celebrated, where memories matter more than money, where the present moment matters more than the end, where truth matters more than illusions, where the planet matters more than any profit, where health matters more than wealth, where evolution is facilitated and people reach their true potential,  </w:t>
-      </w:r>
-      <w:r>
-        <w:rPr>
-          <w:rFonts w:ascii="Calibri" w:hAnsi="Calibri" w:cs="Calibri" w:eastAsia="Calibri"/>
-          <w:i/>
-          <w:color w:val="auto"/>
-          <w:spacing w:val="0"/>
-          <w:position w:val="0"/>
-          <w:sz w:val="22"/>
-          <w:shd w:fill="auto" w:val="clear"/>
-        </w:rPr>
-        <w:t xml:space="preserve">and where everyone can confidently claim that “Life is worth beginning.”</w:t>
+        <w:t xml:space="preserve">I dream of a world where conscious beings, instead of merely surviving, actually ‘live’, where no one has to struggle for their basic needs, where relationships matter more than links, where success of others, instead of being feared, is celebrated, where memories matter more than money, where the present moment matters more than the end, where truth matters more than illusions, where the planet matters more than any profit, where health matters more than wealth, where evolution is facilitated and people reach their true potential,  and where everyone can confidently claim that “Life is worth beginning.”</w:t>
       </w:r>
     </w:p>
     <w:p>
@@ -3720,11 +3606,28 @@
           <w:color w:val="2F5496"/>
           <w:spacing w:val="0"/>
           <w:position w:val="0"/>
-          <w:sz w:val="26"/>
-          <w:shd w:fill="auto" w:val="clear"/>
-        </w:rPr>
-      </w:pPr>
-      <w:r>
+          <w:sz w:val="32"/>
+          <w:shd w:fill="auto" w:val="clear"/>
+        </w:rPr>
+      </w:pPr>
+      <w:r>
+        <w:rPr>
+          <w:rFonts w:ascii="Calibri" w:hAnsi="Calibri" w:cs="Calibri" w:eastAsia="Calibri"/>
+          <w:color w:val="auto"/>
+          <w:spacing w:val="0"/>
+          <w:position w:val="0"/>
+          <w:sz w:val="22"/>
+          <w:shd w:fill="auto" w:val="clear"/>
+        </w:rPr>
+        <w:t xml:space="preserve">*What do I mean by Capitalism?</w:t>
+      </w:r>
+    </w:p>
+    <w:p>
+      <w:pPr>
+        <w:suppressAutoHyphens w:val="true"/>
+        <w:spacing w:before="0" w:after="160" w:line="240"/>
+        <w:ind w:right="0" w:left="0" w:firstLine="0"/>
+        <w:jc w:val="left"/>
         <w:rPr>
           <w:rFonts w:ascii="Calibri Light" w:hAnsi="Calibri Light" w:cs="Calibri Light" w:eastAsia="Calibri Light"/>
           <w:color w:val="2F5496"/>
@@ -3733,879 +3636,8 @@
           <w:sz w:val="26"/>
           <w:shd w:fill="auto" w:val="clear"/>
         </w:rPr>
-        <w:t xml:space="preserve">The Pros</w:t>
-      </w:r>
-    </w:p>
-    <w:p>
-      <w:pPr>
-        <w:suppressAutoHyphens w:val="true"/>
-        <w:spacing w:before="0" w:after="160" w:line="240"/>
-        <w:ind w:right="0" w:left="0" w:firstLine="0"/>
-        <w:jc w:val="left"/>
-        <w:rPr>
-          <w:rFonts w:ascii="Calibri" w:hAnsi="Calibri" w:cs="Calibri" w:eastAsia="Calibri"/>
-          <w:color w:val="auto"/>
-          <w:spacing w:val="0"/>
-          <w:position w:val="0"/>
-          <w:sz w:val="22"/>
-          <w:shd w:fill="auto" w:val="clear"/>
-        </w:rPr>
-      </w:pPr>
-      <w:r>
-        <w:rPr>
-          <w:rFonts w:ascii="Calibri" w:hAnsi="Calibri" w:cs="Calibri" w:eastAsia="Calibri"/>
-          <w:color w:val="auto"/>
-          <w:spacing w:val="0"/>
-          <w:position w:val="0"/>
-          <w:sz w:val="22"/>
-          <w:shd w:fill="auto" w:val="clear"/>
-        </w:rPr>
-        <w:t xml:space="preserve">"It is not from the benevolence of the butcher, the brewer, or the baker that we expect our dinner, but from their regard to their own self-interest. We address ourselves not to their humanity but to their self-love, and never talk to them of our own necessities, but of their advantages." - Adam Smith, The Wealth of Nations, Book I</w:t>
-      </w:r>
-    </w:p>
-    <w:p>
-      <w:pPr>
-        <w:suppressAutoHyphens w:val="true"/>
-        <w:spacing w:before="0" w:after="160" w:line="240"/>
-        <w:ind w:right="0" w:left="0" w:firstLine="0"/>
-        <w:jc w:val="left"/>
-        <w:rPr>
-          <w:rFonts w:ascii="Calibri" w:hAnsi="Calibri" w:cs="Calibri" w:eastAsia="Calibri"/>
-          <w:color w:val="auto"/>
-          <w:spacing w:val="0"/>
-          <w:position w:val="0"/>
-          <w:sz w:val="22"/>
-          <w:shd w:fill="auto" w:val="clear"/>
-        </w:rPr>
-      </w:pPr>
-      <w:r>
-        <w:rPr>
-          <w:rFonts w:ascii="Calibri" w:hAnsi="Calibri" w:cs="Calibri" w:eastAsia="Calibri"/>
-          <w:color w:val="auto"/>
-          <w:spacing w:val="0"/>
-          <w:position w:val="0"/>
-          <w:sz w:val="22"/>
-          <w:shd w:fill="auto" w:val="clear"/>
-        </w:rPr>
-        <w:t xml:space="preserve">Capitalism is a very practical system, in the sense that it does not require us to be saints or intellectuals; as Adam Smith explains, it works not because of our humanity but our self-love. The laws of supply and demand are evidence of the market being self-regulating. It is because of this nature of the market and humans' tendency to earn a profit that resources are drawn to their most valued application, i.e., wherever there is a demand, there is a possibility to earn a profit and so, resources are optimally utilized for fulfilling demands.</w:t>
-      </w:r>
-    </w:p>
-    <w:p>
-      <w:pPr>
-        <w:suppressAutoHyphens w:val="true"/>
-        <w:spacing w:before="0" w:after="160" w:line="240"/>
-        <w:ind w:right="0" w:left="0" w:firstLine="0"/>
-        <w:jc w:val="left"/>
-        <w:rPr>
-          <w:rFonts w:ascii="Calibri" w:hAnsi="Calibri" w:cs="Calibri" w:eastAsia="Calibri"/>
-          <w:color w:val="auto"/>
-          <w:spacing w:val="0"/>
-          <w:position w:val="0"/>
-          <w:sz w:val="22"/>
-          <w:shd w:fill="auto" w:val="clear"/>
-        </w:rPr>
-      </w:pPr>
-      <w:r>
-        <w:rPr>
-          <w:rFonts w:ascii="Calibri" w:hAnsi="Calibri" w:cs="Calibri" w:eastAsia="Calibri"/>
-          <w:color w:val="auto"/>
-          <w:spacing w:val="0"/>
-          <w:position w:val="0"/>
-          <w:sz w:val="22"/>
-          <w:shd w:fill="auto" w:val="clear"/>
-        </w:rPr>
-        <w:t xml:space="preserve">"Future income depends on the extent of our capital, and the only way to accumulate capital is by saving. Indeed, just to maintain capital we need to save, because materials and equipment must be repaired and replaced all the time. If instead of saving, we consume our current revenues on unproductive hands, then we are eating into our capital for the purpose of current consumption. This is prodigality, and if it persists, must lead to ruin." - Condensed Wealth of Nations, Page 36</w:t>
-      </w:r>
-    </w:p>
-    <w:p>
-      <w:pPr>
-        <w:suppressAutoHyphens w:val="true"/>
-        <w:spacing w:before="0" w:after="160" w:line="240"/>
-        <w:ind w:right="0" w:left="0" w:firstLine="0"/>
-        <w:jc w:val="left"/>
-        <w:rPr>
-          <w:rFonts w:ascii="Calibri" w:hAnsi="Calibri" w:cs="Calibri" w:eastAsia="Calibri"/>
-          <w:color w:val="auto"/>
-          <w:spacing w:val="0"/>
-          <w:position w:val="0"/>
-          <w:sz w:val="22"/>
-          <w:shd w:fill="auto" w:val="clear"/>
-        </w:rPr>
-      </w:pPr>
-      <w:r>
-        <w:rPr>
-          <w:rFonts w:ascii="Calibri" w:hAnsi="Calibri" w:cs="Calibri" w:eastAsia="Calibri"/>
-          <w:color w:val="auto"/>
-          <w:spacing w:val="0"/>
-          <w:position w:val="0"/>
-          <w:sz w:val="22"/>
-          <w:shd w:fill="auto" w:val="clear"/>
-        </w:rPr>
-        <w:t xml:space="preserve">Capitalism punishes misuse of capital and irresponsible consumption. Those who have excessive wealth can afford extravagance, but their extravagance is what improves the condition of their suppliers. Their suppliers may not necessarily be wealthy. So, capital flows from unproductive hands to productive hands. When people who cannot afford irresponsible consumption do not manage their expenses, they generally end up under debt or in much darker corners of life. So, it can be argued that Capitalism promotes responsible management of resources, especially capital.</w:t>
-      </w:r>
-    </w:p>
-    <w:p>
-      <w:pPr>
-        <w:suppressAutoHyphens w:val="true"/>
-        <w:spacing w:before="0" w:after="160" w:line="240"/>
-        <w:ind w:right="0" w:left="0" w:firstLine="0"/>
-        <w:jc w:val="left"/>
-        <w:rPr>
-          <w:rFonts w:ascii="Calibri" w:hAnsi="Calibri" w:cs="Calibri" w:eastAsia="Calibri"/>
-          <w:color w:val="auto"/>
-          <w:spacing w:val="0"/>
-          <w:position w:val="0"/>
-          <w:sz w:val="22"/>
-          <w:shd w:fill="auto" w:val="clear"/>
-        </w:rPr>
-      </w:pPr>
-      <w:r>
-        <w:rPr>
-          <w:rFonts w:ascii="Calibri" w:hAnsi="Calibri" w:cs="Calibri" w:eastAsia="Calibri"/>
-          <w:color w:val="auto"/>
-          <w:spacing w:val="0"/>
-          <w:position w:val="0"/>
-          <w:sz w:val="22"/>
-          <w:shd w:fill="auto" w:val="clear"/>
-        </w:rPr>
-        <w:t xml:space="preserve">Uneconomic usage of resources and efforts for low-demand products are naturally unsustainable in Capitalism because people enjoy profits but do not bear losses for long. This means that naturally, resources are utilized by those who can best utilize them for fulfilling the highest demand. This obviously depends on a lot of factors like buying-power, peace, sustainability of what is being demanded, etc. At least in theory, uneconomic activities cannot survive for long in a Capitalist society. </w:t>
-      </w:r>
-    </w:p>
-    <w:p>
-      <w:pPr>
-        <w:suppressAutoHyphens w:val="true"/>
-        <w:spacing w:before="0" w:after="160" w:line="240"/>
-        <w:ind w:right="0" w:left="0" w:firstLine="0"/>
-        <w:jc w:val="left"/>
-        <w:rPr>
-          <w:rFonts w:ascii="Calibri" w:hAnsi="Calibri" w:cs="Calibri" w:eastAsia="Calibri"/>
-          <w:color w:val="auto"/>
-          <w:spacing w:val="0"/>
-          <w:position w:val="0"/>
-          <w:sz w:val="22"/>
-          <w:shd w:fill="auto" w:val="clear"/>
-        </w:rPr>
-      </w:pPr>
-      <w:r>
-        <w:rPr>
-          <w:rFonts w:ascii="Calibri" w:hAnsi="Calibri" w:cs="Calibri" w:eastAsia="Calibri"/>
-          <w:color w:val="auto"/>
-          <w:spacing w:val="0"/>
-          <w:position w:val="0"/>
-          <w:sz w:val="22"/>
-          <w:shd w:fill="auto" w:val="clear"/>
-        </w:rPr>
-        <w:t xml:space="preserve">"In general, if any branch of trade, or any division of labour, be advantageous to the public, the freer and more general the competition, it will always be the more so." - Adam Smith, The Wealth of Nations, Book II</w:t>
-      </w:r>
-    </w:p>
-    <w:p>
-      <w:pPr>
-        <w:suppressAutoHyphens w:val="true"/>
-        <w:spacing w:before="0" w:after="160" w:line="240"/>
-        <w:ind w:right="0" w:left="0" w:firstLine="0"/>
-        <w:jc w:val="left"/>
-        <w:rPr>
-          <w:rFonts w:ascii="Calibri" w:hAnsi="Calibri" w:cs="Calibri" w:eastAsia="Calibri"/>
-          <w:color w:val="auto"/>
-          <w:spacing w:val="0"/>
-          <w:position w:val="0"/>
-          <w:sz w:val="22"/>
-          <w:shd w:fill="auto" w:val="clear"/>
-        </w:rPr>
-      </w:pPr>
-      <w:r>
-        <w:rPr>
-          <w:rFonts w:ascii="Calibri" w:hAnsi="Calibri" w:cs="Calibri" w:eastAsia="Calibri"/>
-          <w:color w:val="auto"/>
-          <w:spacing w:val="0"/>
-          <w:position w:val="0"/>
-          <w:sz w:val="22"/>
-          <w:shd w:fill="auto" w:val="clear"/>
-        </w:rPr>
-        <w:t xml:space="preserve">"Consumption is the sole end and purpose of all production; and the interest of the producer ought to be attended to, only so far as it may be necessary for promoting that of the consumer." - Adam Smith, The Wealth of Nations, Book IV</w:t>
-      </w:r>
-    </w:p>
-    <w:p>
-      <w:pPr>
-        <w:suppressAutoHyphens w:val="true"/>
-        <w:spacing w:before="0" w:after="160" w:line="240"/>
-        <w:ind w:right="0" w:left="0" w:firstLine="0"/>
-        <w:jc w:val="left"/>
-        <w:rPr>
-          <w:rFonts w:ascii="Calibri" w:hAnsi="Calibri" w:cs="Calibri" w:eastAsia="Calibri"/>
-          <w:color w:val="auto"/>
-          <w:spacing w:val="0"/>
-          <w:position w:val="0"/>
-          <w:sz w:val="22"/>
-          <w:shd w:fill="auto" w:val="clear"/>
-        </w:rPr>
-      </w:pPr>
-      <w:r>
-        <w:rPr>
-          <w:rFonts w:ascii="Calibri" w:hAnsi="Calibri" w:cs="Calibri" w:eastAsia="Calibri"/>
-          <w:color w:val="auto"/>
-          <w:spacing w:val="0"/>
-          <w:position w:val="0"/>
-          <w:sz w:val="22"/>
-          <w:shd w:fill="auto" w:val="clear"/>
-        </w:rPr>
-        <w:t xml:space="preserve">Capitalism works best when the level of competition is high. Competition is high when more and more people have access to capital, knowledge and experience. Reducing trade restrictions, facilitating entry into a profession, providing free education and making capital more accessible are likely to increase the level of competition in the market. Not just between employers but also employees and owners. This competition improves the efficiency of the "invisible hand".</w:t>
-      </w:r>
-    </w:p>
-    <w:p>
-      <w:pPr>
-        <w:suppressAutoHyphens w:val="true"/>
-        <w:spacing w:before="0" w:after="160" w:line="240"/>
-        <w:ind w:right="0" w:left="0" w:firstLine="0"/>
-        <w:jc w:val="left"/>
-        <w:rPr>
-          <w:rFonts w:ascii="Calibri" w:hAnsi="Calibri" w:cs="Calibri" w:eastAsia="Calibri"/>
-          <w:color w:val="auto"/>
-          <w:spacing w:val="0"/>
-          <w:position w:val="0"/>
-          <w:sz w:val="22"/>
-          <w:shd w:fill="auto" w:val="clear"/>
-        </w:rPr>
-      </w:pPr>
-      <w:r>
-        <w:rPr>
-          <w:rFonts w:ascii="Calibri" w:hAnsi="Calibri" w:cs="Calibri" w:eastAsia="Calibri"/>
-          <w:color w:val="auto"/>
-          <w:spacing w:val="0"/>
-          <w:position w:val="0"/>
-          <w:sz w:val="22"/>
-          <w:shd w:fill="auto" w:val="clear"/>
-        </w:rPr>
-        <w:t xml:space="preserve">Is it not obvious that in a highly competitive market, prices will be lower than if competition was low? Goods, services and labour will become cheaper because of abundance and our natural tendency to give a better deal than our competitors. Where production becomes uneconomic, it quickly ceases to exist because it is exceedingly difficult for it to survive in a more competitive market than a non-competitive one. In a non-competitive market, inefficient production can be compensated by setting higher prices, but this is not feasible in a more competitive market.</w:t>
-      </w:r>
-    </w:p>
-    <w:p>
-      <w:pPr>
-        <w:suppressAutoHyphens w:val="true"/>
-        <w:spacing w:before="0" w:after="160" w:line="240"/>
-        <w:ind w:right="0" w:left="0" w:firstLine="0"/>
-        <w:jc w:val="left"/>
-        <w:rPr>
-          <w:rFonts w:ascii="Calibri" w:hAnsi="Calibri" w:cs="Calibri" w:eastAsia="Calibri"/>
-          <w:color w:val="auto"/>
-          <w:spacing w:val="0"/>
-          <w:position w:val="0"/>
-          <w:sz w:val="22"/>
-          <w:shd w:fill="auto" w:val="clear"/>
-        </w:rPr>
-      </w:pPr>
-      <w:r>
-        <w:rPr>
-          <w:rFonts w:ascii="Calibri" w:hAnsi="Calibri" w:cs="Calibri" w:eastAsia="Calibri"/>
-          <w:color w:val="auto"/>
-          <w:spacing w:val="0"/>
-          <w:position w:val="0"/>
-          <w:sz w:val="22"/>
-          <w:shd w:fill="auto" w:val="clear"/>
-        </w:rPr>
-        <w:t xml:space="preserve">This need for higher competition naturally promotes better education and more liberty for everyone. The wealthy employers benefit from abundance of labour because this means lower cost of labour. So, this means they naturally promote the advancement of people so that they can provide better goods and services while also increasing their profits. The wealthy get wealthier, and the common people become more skilled. This natural increase in knowledge and expertise can be argued to be our evolution.</w:t>
-      </w:r>
-    </w:p>
-    <w:p>
-      <w:pPr>
-        <w:suppressAutoHyphens w:val="true"/>
-        <w:spacing w:before="0" w:after="160" w:line="240"/>
-        <w:ind w:right="0" w:left="0" w:firstLine="0"/>
-        <w:jc w:val="left"/>
-        <w:rPr>
-          <w:rFonts w:ascii="Calibri" w:hAnsi="Calibri" w:cs="Calibri" w:eastAsia="Calibri"/>
-          <w:color w:val="auto"/>
-          <w:spacing w:val="0"/>
-          <w:position w:val="0"/>
-          <w:sz w:val="22"/>
-          <w:shd w:fill="auto" w:val="clear"/>
-        </w:rPr>
-      </w:pPr>
-      <w:r>
-        <w:rPr>
-          <w:rFonts w:ascii="Calibri" w:hAnsi="Calibri" w:cs="Calibri" w:eastAsia="Calibri"/>
-          <w:color w:val="auto"/>
-          <w:spacing w:val="0"/>
-          <w:position w:val="0"/>
-          <w:sz w:val="22"/>
-          <w:shd w:fill="auto" w:val="clear"/>
-        </w:rPr>
-        <w:t xml:space="preserve">The competitive and brutal but rewarding environment set in a capitalist society is quite ideal for our evolution. This is because it pushes us to our limits, not just to survive but to win and prove ourselves better than our competitors. The suffering of being penniless and the pleasure of being able to buy whatever we want are both effective factors for making us put in the maximum possible effort. To run a successful business, we have to find the right problems to solve and the right way to solve them. This way, our problem-solving skills are enhanced.</w:t>
-      </w:r>
-    </w:p>
-    <w:p>
-      <w:pPr>
-        <w:suppressAutoHyphens w:val="true"/>
-        <w:spacing w:before="0" w:after="160" w:line="240"/>
-        <w:ind w:right="0" w:left="0" w:firstLine="0"/>
-        <w:jc w:val="left"/>
-        <w:rPr>
-          <w:rFonts w:ascii="Calibri" w:hAnsi="Calibri" w:cs="Calibri" w:eastAsia="Calibri"/>
-          <w:color w:val="auto"/>
-          <w:spacing w:val="0"/>
-          <w:position w:val="0"/>
-          <w:sz w:val="22"/>
-          <w:shd w:fill="auto" w:val="clear"/>
-        </w:rPr>
-      </w:pPr>
-      <w:r>
-        <w:rPr>
-          <w:rFonts w:ascii="Calibri" w:hAnsi="Calibri" w:cs="Calibri" w:eastAsia="Calibri"/>
-          <w:color w:val="auto"/>
-          <w:spacing w:val="0"/>
-          <w:position w:val="0"/>
-          <w:sz w:val="22"/>
-          <w:shd w:fill="auto" w:val="clear"/>
-        </w:rPr>
-        <w:t xml:space="preserve">Companies who keep using and improving latest technologies are normally the ones who have the competitive edge. To keep up with the competition, competitors have to come up with at least similar or preferably better technology; otherwise, they suffer from lower rates of profit or even losses and become unsustainable. So, we can say, in a way Capitalism is responsible for the rapid advancement in science and technology. Without the profit incentive and death threat, it seems unlikely that such rapid growth is possible.</w:t>
-      </w:r>
-    </w:p>
-    <w:p>
-      <w:pPr>
-        <w:suppressAutoHyphens w:val="true"/>
-        <w:spacing w:before="0" w:after="160" w:line="240"/>
-        <w:ind w:right="0" w:left="0" w:firstLine="0"/>
-        <w:jc w:val="left"/>
-        <w:rPr>
-          <w:rFonts w:ascii="Calibri" w:hAnsi="Calibri" w:cs="Calibri" w:eastAsia="Calibri"/>
-          <w:color w:val="auto"/>
-          <w:spacing w:val="0"/>
-          <w:position w:val="0"/>
-          <w:sz w:val="22"/>
-          <w:shd w:fill="auto" w:val="clear"/>
-        </w:rPr>
-      </w:pPr>
-      <w:r>
-        <w:rPr>
-          <w:rFonts w:ascii="Calibri" w:hAnsi="Calibri" w:cs="Calibri" w:eastAsia="Calibri"/>
-          <w:color w:val="auto"/>
-          <w:spacing w:val="0"/>
-          <w:position w:val="0"/>
-          <w:sz w:val="22"/>
-          <w:shd w:fill="auto" w:val="clear"/>
-        </w:rPr>
-        <w:t xml:space="preserve">"When the crown lands had become private property, they would, in the course of a few years, become well-improved and well-cultivated...the revenue which the crown derives from the duties of customs and excise, would necessarily increase with the revenue and consumption of the people." - Adam Smith, The Wealth of Nations, Book V</w:t>
-      </w:r>
-    </w:p>
-    <w:p>
-      <w:pPr>
-        <w:suppressAutoHyphens w:val="true"/>
-        <w:spacing w:before="0" w:after="160" w:line="240"/>
-        <w:ind w:right="0" w:left="0" w:firstLine="0"/>
-        <w:jc w:val="left"/>
-        <w:rPr>
-          <w:rFonts w:ascii="Calibri" w:hAnsi="Calibri" w:cs="Calibri" w:eastAsia="Calibri"/>
-          <w:color w:val="auto"/>
-          <w:spacing w:val="0"/>
-          <w:position w:val="0"/>
-          <w:sz w:val="22"/>
-          <w:shd w:fill="auto" w:val="clear"/>
-        </w:rPr>
-      </w:pPr>
-      <w:r>
-        <w:rPr>
-          <w:rFonts w:ascii="Calibri" w:hAnsi="Calibri" w:cs="Calibri" w:eastAsia="Calibri"/>
-          <w:color w:val="auto"/>
-          <w:spacing w:val="0"/>
-          <w:position w:val="0"/>
-          <w:sz w:val="22"/>
-          <w:shd w:fill="auto" w:val="clear"/>
-        </w:rPr>
-        <w:t xml:space="preserve">It can be argued that people perform tasks better when their performance directly affects their own well-being. Companies who take better care of customers' needs generate more wealth than their competitors because customers are more willing to pay them than their competitors. So, we can argue that companies have to perform at a certain level in order to compete with their competitors, which means that our needs are more likely to be better taken care of in Capitalism by private for-profit companies than non-profit organizations.</w:t>
-      </w:r>
-    </w:p>
-    <w:p>
-      <w:pPr>
-        <w:suppressAutoHyphens w:val="true"/>
-        <w:spacing w:before="0" w:after="160" w:line="240"/>
-        <w:ind w:right="0" w:left="0" w:firstLine="0"/>
-        <w:jc w:val="left"/>
-        <w:rPr>
-          <w:rFonts w:ascii="Calibri" w:hAnsi="Calibri" w:cs="Calibri" w:eastAsia="Calibri"/>
-          <w:color w:val="auto"/>
-          <w:spacing w:val="0"/>
-          <w:position w:val="0"/>
-          <w:sz w:val="22"/>
-          <w:shd w:fill="auto" w:val="clear"/>
-        </w:rPr>
-      </w:pPr>
-      <w:r>
-        <w:rPr>
-          <w:rFonts w:ascii="Calibri" w:hAnsi="Calibri" w:cs="Calibri" w:eastAsia="Calibri"/>
-          <w:color w:val="auto"/>
-          <w:spacing w:val="0"/>
-          <w:position w:val="0"/>
-          <w:sz w:val="22"/>
-          <w:shd w:fill="auto" w:val="clear"/>
-        </w:rPr>
-        <w:t xml:space="preserve">Without the fear of losing customers and bankruptcy, leaders might not perform at the level they would if they did have this fear. With a proper justice system and a medium for voicing our suggestions, companies who depend on us for their profits perform the best they can to fulfill our desires to maintain a decent reputation. Without a certain level of competition, it seems unlikely that we would have these benefits. The efforts of politicians and businesspeople to diminish competition and freedom should therefore be resisted.</w:t>
-      </w:r>
-    </w:p>
-    <w:p>
-      <w:pPr>
-        <w:suppressAutoHyphens w:val="true"/>
-        <w:spacing w:before="0" w:after="160" w:line="240"/>
-        <w:ind w:right="0" w:left="0" w:firstLine="0"/>
-        <w:jc w:val="left"/>
-        <w:rPr>
-          <w:rFonts w:ascii="Calibri" w:hAnsi="Calibri" w:cs="Calibri" w:eastAsia="Calibri"/>
-          <w:color w:val="auto"/>
-          <w:spacing w:val="0"/>
-          <w:position w:val="0"/>
-          <w:sz w:val="22"/>
-          <w:shd w:fill="auto" w:val="clear"/>
-        </w:rPr>
-      </w:pPr>
-      <w:r>
-        <w:rPr>
-          <w:rFonts w:ascii="Calibri" w:hAnsi="Calibri" w:cs="Calibri" w:eastAsia="Calibri"/>
-          <w:color w:val="auto"/>
-          <w:spacing w:val="0"/>
-          <w:position w:val="0"/>
-          <w:sz w:val="22"/>
-          <w:shd w:fill="auto" w:val="clear"/>
-        </w:rPr>
-        <w:t xml:space="preserve">"It is only under the shelter of the civil magistrate that the owner of that valuable property, which is acquired by the labour of many years, or perhaps of many successive generations, can sleep a single night in security. He is at all times surrounded by unknown enemies, whom, though he never provoked, he can never appease, and from whose injustice he can be protected only by the powerful arm of the civil magistrate continually held up to chastise it." - Adam Smith, The Wealth of Nations, Book V</w:t>
-      </w:r>
-    </w:p>
-    <w:p>
-      <w:pPr>
-        <w:suppressAutoHyphens w:val="true"/>
-        <w:spacing w:before="0" w:after="160" w:line="240"/>
-        <w:ind w:right="0" w:left="0" w:firstLine="0"/>
-        <w:jc w:val="left"/>
-        <w:rPr>
-          <w:rFonts w:ascii="Calibri" w:hAnsi="Calibri" w:cs="Calibri" w:eastAsia="Calibri"/>
-          <w:color w:val="auto"/>
-          <w:spacing w:val="0"/>
-          <w:position w:val="0"/>
-          <w:sz w:val="22"/>
-          <w:shd w:fill="auto" w:val="clear"/>
-        </w:rPr>
-      </w:pPr>
-      <w:r>
-        <w:rPr>
-          <w:rFonts w:ascii="Calibri" w:hAnsi="Calibri" w:cs="Calibri" w:eastAsia="Calibri"/>
-          <w:color w:val="auto"/>
-          <w:spacing w:val="0"/>
-          <w:position w:val="0"/>
-          <w:sz w:val="22"/>
-          <w:shd w:fill="auto" w:val="clear"/>
-        </w:rPr>
-        <w:t xml:space="preserve">With the accumulation of wealth, comes the need for security, law and order and a proper justice system. Since the ruling class directly benefits from a carefully designed justice system, it can be argued that they will use their means to make sure it works to safeguard their wealth. Indeed, they are expected to contribute more to the public purse because they benefit more and can afford to contribute more. So, Capitalism promotes justice and forces people to abide by the laws. When law and order is maintained, people can focus on improving their condition without having to worry about injustices.</w:t>
-      </w:r>
-    </w:p>
-    <w:p>
-      <w:pPr>
-        <w:suppressAutoHyphens w:val="true"/>
-        <w:spacing w:before="0" w:after="160" w:line="240"/>
-        <w:ind w:right="0" w:left="0" w:firstLine="0"/>
-        <w:jc w:val="left"/>
-        <w:rPr>
-          <w:rFonts w:ascii="Calibri" w:hAnsi="Calibri" w:cs="Calibri" w:eastAsia="Calibri"/>
-          <w:color w:val="auto"/>
-          <w:spacing w:val="0"/>
-          <w:position w:val="0"/>
-          <w:sz w:val="22"/>
-          <w:shd w:fill="auto" w:val="clear"/>
-        </w:rPr>
-      </w:pPr>
-      <w:r>
-        <w:rPr>
-          <w:rFonts w:ascii="Calibri" w:hAnsi="Calibri" w:cs="Calibri" w:eastAsia="Calibri"/>
-          <w:color w:val="auto"/>
-          <w:spacing w:val="0"/>
-          <w:position w:val="0"/>
-          <w:sz w:val="22"/>
-          <w:shd w:fill="auto" w:val="clear"/>
-        </w:rPr>
-        <w:t xml:space="preserve">"Civil government, so far as it is instituted for the security of property, is in reality instituted for the defence of the rich against the poor, or of those who have some property against those who have none at all." - Adam Smith, The Wealth of Nations, Book V</w:t>
-      </w:r>
-    </w:p>
-    <w:p>
-      <w:pPr>
-        <w:suppressAutoHyphens w:val="true"/>
-        <w:spacing w:before="0" w:after="160" w:line="240"/>
-        <w:ind w:right="0" w:left="0" w:firstLine="0"/>
-        <w:jc w:val="left"/>
-        <w:rPr>
-          <w:rFonts w:ascii="Calibri" w:hAnsi="Calibri" w:cs="Calibri" w:eastAsia="Calibri"/>
-          <w:color w:val="auto"/>
-          <w:spacing w:val="0"/>
-          <w:position w:val="0"/>
-          <w:sz w:val="22"/>
-          <w:shd w:fill="auto" w:val="clear"/>
-        </w:rPr>
-      </w:pPr>
-      <w:r>
-        <w:rPr>
-          <w:rFonts w:ascii="Calibri" w:hAnsi="Calibri" w:cs="Calibri" w:eastAsia="Calibri"/>
-          <w:color w:val="auto"/>
-          <w:spacing w:val="0"/>
-          <w:position w:val="0"/>
-          <w:sz w:val="22"/>
-          <w:shd w:fill="auto" w:val="clear"/>
-        </w:rPr>
-        <w:t xml:space="preserve">When war is financed through taxes, rather than loans, private capitals suffer greatly and if progressive taxation is implemented, the wealthy ones or the ruling class suffer the most. Therefore, true capitalists desire to get the war financed through loans or to put an end to the war. So, in a way, Capitalism opposes war and promotes safety and security of people who are potential customers, shareholders or employees. This is especially true for multinational organizations, who are arguably powerful enough to end wars together, if not alone.</w:t>
-      </w:r>
-    </w:p>
-    <w:p>
-      <w:pPr>
-        <w:suppressAutoHyphens w:val="true"/>
-        <w:spacing w:before="0" w:after="160" w:line="240"/>
-        <w:ind w:right="0" w:left="0" w:firstLine="0"/>
-        <w:jc w:val="left"/>
-        <w:rPr>
-          <w:rFonts w:ascii="Calibri" w:hAnsi="Calibri" w:cs="Calibri" w:eastAsia="Calibri"/>
-          <w:color w:val="auto"/>
-          <w:spacing w:val="0"/>
-          <w:position w:val="0"/>
-          <w:sz w:val="22"/>
-          <w:shd w:fill="auto" w:val="clear"/>
-        </w:rPr>
-      </w:pPr>
-      <w:r>
-        <w:rPr>
-          <w:rFonts w:ascii="Calibri" w:hAnsi="Calibri" w:cs="Calibri" w:eastAsia="Calibri"/>
-          <w:color w:val="auto"/>
-          <w:spacing w:val="0"/>
-          <w:position w:val="0"/>
-          <w:sz w:val="22"/>
-          <w:shd w:fill="auto" w:val="clear"/>
-        </w:rPr>
-        <w:t xml:space="preserve">In a Capitalist society, employees are paid according to the work they do. This means that slavery cannot really exist there. Slaves have to be forced to work; this is primarily because they do not expect any reward for the efforts they put in. Even if it seems cheap, it is the least cost-effective sort of labour. People are more likely to perform better if they see any point in doing so, for example, some bonus, some share in the profits, etc. Therefore, we can conclude that Capitalism opposes slavery and promotes rewarding efforts appropriately.</w:t>
-      </w:r>
-    </w:p>
-    <w:p>
-      <w:pPr>
-        <w:suppressAutoHyphens w:val="true"/>
-        <w:spacing w:before="0" w:after="160" w:line="240"/>
-        <w:ind w:right="0" w:left="0" w:firstLine="0"/>
-        <w:jc w:val="left"/>
-        <w:rPr>
-          <w:rFonts w:ascii="Calibri" w:hAnsi="Calibri" w:cs="Calibri" w:eastAsia="Calibri"/>
-          <w:color w:val="auto"/>
-          <w:spacing w:val="0"/>
-          <w:position w:val="0"/>
-          <w:sz w:val="22"/>
-          <w:shd w:fill="auto" w:val="clear"/>
-        </w:rPr>
-      </w:pPr>
-      <w:r>
-        <w:rPr>
-          <w:rFonts w:ascii="Calibri" w:hAnsi="Calibri" w:cs="Calibri" w:eastAsia="Calibri"/>
-          <w:color w:val="auto"/>
-          <w:spacing w:val="0"/>
-          <w:position w:val="0"/>
-          <w:sz w:val="22"/>
-          <w:shd w:fill="auto" w:val="clear"/>
-        </w:rPr>
-        <w:t xml:space="preserve">For the sake of argument, let us assume that all the countries of the world are actually cities of one big country. Then, there is no international trade, because there is only one nation. So, the preoccupation with international trade makes no sense. Is it not true that if a country is producing more than it consumes, it is saving and adding to its capital? Is it not wasteful to produce in one geographical area that which can be bought cheaper from another? Capitalism opposes trade restrictions and promotes free market internationally to maximize economy.</w:t>
-      </w:r>
-    </w:p>
-    <w:p>
-      <w:pPr>
-        <w:suppressAutoHyphens w:val="true"/>
-        <w:spacing w:before="0" w:after="160" w:line="240"/>
-        <w:ind w:right="0" w:left="0" w:firstLine="0"/>
-        <w:jc w:val="left"/>
-        <w:rPr>
-          <w:rFonts w:ascii="Calibri" w:hAnsi="Calibri" w:cs="Calibri" w:eastAsia="Calibri"/>
-          <w:color w:val="auto"/>
-          <w:spacing w:val="0"/>
-          <w:position w:val="0"/>
-          <w:sz w:val="22"/>
-          <w:shd w:fill="auto" w:val="clear"/>
-        </w:rPr>
-      </w:pPr>
-      <w:r>
-        <w:rPr>
-          <w:rFonts w:ascii="Calibri" w:hAnsi="Calibri" w:cs="Calibri" w:eastAsia="Calibri"/>
-          <w:color w:val="auto"/>
-          <w:spacing w:val="0"/>
-          <w:position w:val="0"/>
-          <w:sz w:val="22"/>
-          <w:shd w:fill="auto" w:val="clear"/>
-        </w:rPr>
-        <w:t xml:space="preserve">Countries who raise trade barriers against others deny themselves the benefits of competition in the international market. When they try to be self-sufficient, they deny themselves the fruits of mastery already achieved by different countries in different products. By trying to master something that has already been mastered, they effectively reinvent the wheel. Although, more countries mastering a field means more competition, it is unnecessary after a reasonable level of competition. Is it not better to master that which has not been mastered yet? So, Capitalism promotes diversity in mastery.</w:t>
-      </w:r>
-    </w:p>
-    <w:p>
-      <w:pPr>
-        <w:suppressAutoHyphens w:val="true"/>
-        <w:spacing w:before="0" w:after="160" w:line="240"/>
-        <w:ind w:right="0" w:left="0" w:firstLine="0"/>
-        <w:jc w:val="left"/>
-        <w:rPr>
-          <w:rFonts w:ascii="Calibri" w:hAnsi="Calibri" w:cs="Calibri" w:eastAsia="Calibri"/>
-          <w:color w:val="auto"/>
-          <w:spacing w:val="0"/>
-          <w:position w:val="0"/>
-          <w:sz w:val="22"/>
-          <w:shd w:fill="auto" w:val="clear"/>
-        </w:rPr>
-      </w:pPr>
-      <w:r>
-        <w:rPr>
-          <w:rFonts w:ascii="Calibri" w:hAnsi="Calibri" w:cs="Calibri" w:eastAsia="Calibri"/>
-          <w:color w:val="auto"/>
-          <w:spacing w:val="0"/>
-          <w:position w:val="0"/>
-          <w:sz w:val="22"/>
-          <w:shd w:fill="auto" w:val="clear"/>
-        </w:rPr>
-        <w:t xml:space="preserve">It follows naturally that the advancement of other nations aids the advancement of each nation. A country who imports and exports to developed countries is likely to benefit from more advanced technology and the quality of products and services is generally going to be high. The interests of commerce have often made it necessary to post ambassadors to foreign countries. Keeping all of the above points in mind, we can reliably assume that Capitalism promotes international trade and opposes war and barriers.</w:t>
-      </w:r>
-    </w:p>
-    <w:p>
-      <w:pPr>
-        <w:suppressAutoHyphens w:val="true"/>
-        <w:spacing w:before="0" w:after="160" w:line="240"/>
-        <w:ind w:right="0" w:left="0" w:firstLine="0"/>
-        <w:jc w:val="left"/>
-        <w:rPr>
-          <w:rFonts w:ascii="Calibri" w:hAnsi="Calibri" w:cs="Calibri" w:eastAsia="Calibri"/>
-          <w:color w:val="auto"/>
-          <w:spacing w:val="0"/>
-          <w:position w:val="0"/>
-          <w:sz w:val="22"/>
-          <w:shd w:fill="auto" w:val="clear"/>
-        </w:rPr>
-      </w:pPr>
-      <w:r>
-        <w:rPr>
-          <w:rFonts w:ascii="Calibri" w:hAnsi="Calibri" w:cs="Calibri" w:eastAsia="Calibri"/>
-          <w:color w:val="auto"/>
-          <w:spacing w:val="0"/>
-          <w:position w:val="0"/>
-          <w:sz w:val="22"/>
-          <w:shd w:fill="auto" w:val="clear"/>
-        </w:rPr>
-        <w:t xml:space="preserve">To summarize:</w:t>
-      </w:r>
-    </w:p>
-    <w:p>
-      <w:pPr>
-        <w:suppressAutoHyphens w:val="true"/>
-        <w:spacing w:before="0" w:after="160" w:line="240"/>
-        <w:ind w:right="0" w:left="0" w:firstLine="0"/>
-        <w:jc w:val="left"/>
-        <w:rPr>
-          <w:rFonts w:ascii="Calibri" w:hAnsi="Calibri" w:cs="Calibri" w:eastAsia="Calibri"/>
-          <w:color w:val="auto"/>
-          <w:spacing w:val="0"/>
-          <w:position w:val="0"/>
-          <w:sz w:val="22"/>
-          <w:shd w:fill="auto" w:val="clear"/>
-        </w:rPr>
-      </w:pPr>
-      <w:r>
-        <w:rPr>
-          <w:rFonts w:ascii="Calibri" w:hAnsi="Calibri" w:cs="Calibri" w:eastAsia="Calibri"/>
-          <w:color w:val="auto"/>
-          <w:spacing w:val="0"/>
-          <w:position w:val="0"/>
-          <w:sz w:val="22"/>
-          <w:shd w:fill="auto" w:val="clear"/>
-        </w:rPr>
-        <w:t xml:space="preserve">  - Capitalism being practical: it works because it relies on our self-interest rather than our benevolence and because the market is naturally self-regulating.</w:t>
-      </w:r>
-    </w:p>
-    <w:p>
-      <w:pPr>
-        <w:suppressAutoHyphens w:val="true"/>
-        <w:spacing w:before="0" w:after="160" w:line="240"/>
-        <w:ind w:right="0" w:left="0" w:firstLine="0"/>
-        <w:jc w:val="left"/>
-        <w:rPr>
-          <w:rFonts w:ascii="Calibri" w:hAnsi="Calibri" w:cs="Calibri" w:eastAsia="Calibri"/>
-          <w:color w:val="auto"/>
-          <w:spacing w:val="0"/>
-          <w:position w:val="0"/>
-          <w:sz w:val="22"/>
-          <w:shd w:fill="auto" w:val="clear"/>
-        </w:rPr>
-      </w:pPr>
-      <w:r>
-        <w:rPr>
-          <w:rFonts w:ascii="Calibri" w:hAnsi="Calibri" w:cs="Calibri" w:eastAsia="Calibri"/>
-          <w:color w:val="auto"/>
-          <w:spacing w:val="0"/>
-          <w:position w:val="0"/>
-          <w:sz w:val="22"/>
-          <w:shd w:fill="auto" w:val="clear"/>
-        </w:rPr>
-        <w:t xml:space="preserve">  - Wastage of resources being punished: those who best utilize resources to meet the highest demand are the ones who benefit the most, others fail to compete with them.</w:t>
-      </w:r>
-    </w:p>
-    <w:p>
-      <w:pPr>
-        <w:suppressAutoHyphens w:val="true"/>
-        <w:spacing w:before="0" w:after="160" w:line="240"/>
-        <w:ind w:right="0" w:left="0" w:firstLine="0"/>
-        <w:jc w:val="left"/>
-        <w:rPr>
-          <w:rFonts w:ascii="Calibri" w:hAnsi="Calibri" w:cs="Calibri" w:eastAsia="Calibri"/>
-          <w:color w:val="auto"/>
-          <w:spacing w:val="0"/>
-          <w:position w:val="0"/>
-          <w:sz w:val="22"/>
-          <w:shd w:fill="auto" w:val="clear"/>
-        </w:rPr>
-      </w:pPr>
-      <w:r>
-        <w:rPr>
-          <w:rFonts w:ascii="Calibri" w:hAnsi="Calibri" w:cs="Calibri" w:eastAsia="Calibri"/>
-          <w:color w:val="auto"/>
-          <w:spacing w:val="0"/>
-          <w:position w:val="0"/>
-          <w:sz w:val="22"/>
-          <w:shd w:fill="auto" w:val="clear"/>
-        </w:rPr>
-        <w:t xml:space="preserve">  - Competition and liberty being promoted: consumers benefit from higher quality and lower prices when competition and liberty is higher; this pushes us to think more open-mindedly and become more competent, evolving us in the process.</w:t>
-      </w:r>
-    </w:p>
-    <w:p>
-      <w:pPr>
-        <w:suppressAutoHyphens w:val="true"/>
-        <w:spacing w:before="0" w:after="160" w:line="240"/>
-        <w:ind w:right="0" w:left="0" w:firstLine="0"/>
-        <w:jc w:val="left"/>
-        <w:rPr>
-          <w:rFonts w:ascii="Calibri" w:hAnsi="Calibri" w:cs="Calibri" w:eastAsia="Calibri"/>
-          <w:color w:val="auto"/>
-          <w:spacing w:val="0"/>
-          <w:position w:val="0"/>
-          <w:sz w:val="22"/>
-          <w:shd w:fill="auto" w:val="clear"/>
-        </w:rPr>
-      </w:pPr>
-      <w:r>
-        <w:rPr>
-          <w:rFonts w:ascii="Calibri" w:hAnsi="Calibri" w:cs="Calibri" w:eastAsia="Calibri"/>
-          <w:color w:val="auto"/>
-          <w:spacing w:val="0"/>
-          <w:position w:val="0"/>
-          <w:sz w:val="22"/>
-          <w:shd w:fill="auto" w:val="clear"/>
-        </w:rPr>
-        <w:t xml:space="preserve">  - Advancement of science and technology being promoted: companies equipped with better technology can get tasks done more efficiently which gives them a competitive edge over others.</w:t>
-      </w:r>
-    </w:p>
-    <w:p>
-      <w:pPr>
-        <w:suppressAutoHyphens w:val="true"/>
-        <w:spacing w:before="0" w:after="160" w:line="240"/>
-        <w:ind w:right="0" w:left="0" w:firstLine="0"/>
-        <w:jc w:val="left"/>
-        <w:rPr>
-          <w:rFonts w:ascii="Calibri" w:hAnsi="Calibri" w:cs="Calibri" w:eastAsia="Calibri"/>
-          <w:color w:val="auto"/>
-          <w:spacing w:val="0"/>
-          <w:position w:val="0"/>
-          <w:sz w:val="22"/>
-          <w:shd w:fill="auto" w:val="clear"/>
-        </w:rPr>
-      </w:pPr>
-      <w:r>
-        <w:rPr>
-          <w:rFonts w:ascii="Calibri" w:hAnsi="Calibri" w:cs="Calibri" w:eastAsia="Calibri"/>
-          <w:color w:val="auto"/>
-          <w:spacing w:val="0"/>
-          <w:position w:val="0"/>
-          <w:sz w:val="22"/>
-          <w:shd w:fill="auto" w:val="clear"/>
-        </w:rPr>
-        <w:t xml:space="preserve">  - Better user experience being promoted: customer satisfaction becomes a matter of life and death for companies in a competitive environment, which allows customers to voice their concerns and get the best possible treatment.</w:t>
-      </w:r>
-    </w:p>
-    <w:p>
-      <w:pPr>
-        <w:suppressAutoHyphens w:val="true"/>
-        <w:spacing w:before="0" w:after="160" w:line="240"/>
-        <w:ind w:right="0" w:left="0" w:firstLine="0"/>
-        <w:jc w:val="left"/>
-        <w:rPr>
-          <w:rFonts w:ascii="Calibri" w:hAnsi="Calibri" w:cs="Calibri" w:eastAsia="Calibri"/>
-          <w:color w:val="auto"/>
-          <w:spacing w:val="0"/>
-          <w:position w:val="0"/>
-          <w:sz w:val="22"/>
-          <w:shd w:fill="auto" w:val="clear"/>
-        </w:rPr>
-      </w:pPr>
-      <w:r>
-        <w:rPr>
-          <w:rFonts w:ascii="Calibri" w:hAnsi="Calibri" w:cs="Calibri" w:eastAsia="Calibri"/>
-          <w:color w:val="auto"/>
-          <w:spacing w:val="0"/>
-          <w:position w:val="0"/>
-          <w:sz w:val="22"/>
-          <w:shd w:fill="auto" w:val="clear"/>
-        </w:rPr>
-        <w:t xml:space="preserve">  - Law and order being promoted: without the aid of the Civil Magistrate, owners of property run the risk of losing their property. A safe and secure environment is best for traders to trade without fear of injustices.</w:t>
-      </w:r>
-    </w:p>
-    <w:p>
-      <w:pPr>
-        <w:suppressAutoHyphens w:val="true"/>
-        <w:spacing w:before="0" w:after="160" w:line="240"/>
-        <w:ind w:right="0" w:left="0" w:firstLine="0"/>
-        <w:jc w:val="left"/>
-        <w:rPr>
-          <w:rFonts w:ascii="Calibri" w:hAnsi="Calibri" w:cs="Calibri" w:eastAsia="Calibri"/>
-          <w:color w:val="auto"/>
-          <w:spacing w:val="0"/>
-          <w:position w:val="0"/>
-          <w:sz w:val="22"/>
-          <w:shd w:fill="auto" w:val="clear"/>
-        </w:rPr>
-      </w:pPr>
-      <w:r>
-        <w:rPr>
-          <w:rFonts w:ascii="Calibri" w:hAnsi="Calibri" w:cs="Calibri" w:eastAsia="Calibri"/>
-          <w:color w:val="auto"/>
-          <w:spacing w:val="0"/>
-          <w:position w:val="0"/>
-          <w:sz w:val="22"/>
-          <w:shd w:fill="auto" w:val="clear"/>
-        </w:rPr>
-        <w:t xml:space="preserve">  - Rewarding being promoted and slavery being opposed: employees normally do their best to earn rewards such as bonuses, promotions, etc. Rewarding appropriately encourages better performance and confidence which means higher efficiency.</w:t>
-      </w:r>
-    </w:p>
-    <w:p>
-      <w:pPr>
-        <w:suppressAutoHyphens w:val="true"/>
-        <w:spacing w:before="0" w:after="160" w:line="240"/>
-        <w:ind w:right="0" w:left="0" w:firstLine="0"/>
-        <w:jc w:val="left"/>
-        <w:rPr>
-          <w:rFonts w:ascii="Calibri" w:hAnsi="Calibri" w:cs="Calibri" w:eastAsia="Calibri"/>
-          <w:color w:val="auto"/>
-          <w:spacing w:val="0"/>
-          <w:position w:val="0"/>
-          <w:sz w:val="22"/>
-          <w:shd w:fill="auto" w:val="clear"/>
-        </w:rPr>
-      </w:pPr>
-      <w:r>
-        <w:rPr>
-          <w:rFonts w:ascii="Calibri" w:hAnsi="Calibri" w:cs="Calibri" w:eastAsia="Calibri"/>
-          <w:color w:val="auto"/>
-          <w:spacing w:val="0"/>
-          <w:position w:val="0"/>
-          <w:sz w:val="22"/>
-          <w:shd w:fill="auto" w:val="clear"/>
-        </w:rPr>
-        <w:t xml:space="preserve">  - Globalization and diversity in mastery being promoted: countries who benefit from cheaper products and specializations of other countries can focus on their own specializations and cut unnecessary costs. Resources are better managed this way as countries avoid reinventing the wheel.</w:t>
-      </w:r>
-    </w:p>
-    <w:p>
-      <w:pPr>
-        <w:suppressAutoHyphens w:val="true"/>
-        <w:spacing w:before="0" w:after="160" w:line="240"/>
-        <w:ind w:right="0" w:left="0" w:firstLine="0"/>
-        <w:jc w:val="left"/>
+      </w:pPr>
+      <w:r>
         <w:rPr>
           <w:rFonts w:ascii="Calibri Light" w:hAnsi="Calibri Light" w:cs="Calibri Light" w:eastAsia="Calibri Light"/>
           <w:color w:val="2F5496"/>
@@ -4614,8 +3646,879 @@
           <w:sz w:val="26"/>
           <w:shd w:fill="auto" w:val="clear"/>
         </w:rPr>
-      </w:pPr>
-      <w:r>
+        <w:t xml:space="preserve">The Pros</w:t>
+      </w:r>
+    </w:p>
+    <w:p>
+      <w:pPr>
+        <w:suppressAutoHyphens w:val="true"/>
+        <w:spacing w:before="0" w:after="160" w:line="240"/>
+        <w:ind w:right="0" w:left="0" w:firstLine="0"/>
+        <w:jc w:val="left"/>
+        <w:rPr>
+          <w:rFonts w:ascii="Calibri" w:hAnsi="Calibri" w:cs="Calibri" w:eastAsia="Calibri"/>
+          <w:color w:val="auto"/>
+          <w:spacing w:val="0"/>
+          <w:position w:val="0"/>
+          <w:sz w:val="22"/>
+          <w:shd w:fill="auto" w:val="clear"/>
+        </w:rPr>
+      </w:pPr>
+      <w:r>
+        <w:rPr>
+          <w:rFonts w:ascii="Calibri" w:hAnsi="Calibri" w:cs="Calibri" w:eastAsia="Calibri"/>
+          <w:color w:val="auto"/>
+          <w:spacing w:val="0"/>
+          <w:position w:val="0"/>
+          <w:sz w:val="22"/>
+          <w:shd w:fill="auto" w:val="clear"/>
+        </w:rPr>
+        <w:t xml:space="preserve">"It is not from the benevolence of the butcher, the brewer, or the baker that we expect our dinner, but from their regard to their own self-interest. We address ourselves not to their humanity but to their self-love, and never talk to them of our own necessities, but of their advantages." - Adam Smith, The Wealth of Nations, Book I</w:t>
+      </w:r>
+    </w:p>
+    <w:p>
+      <w:pPr>
+        <w:suppressAutoHyphens w:val="true"/>
+        <w:spacing w:before="0" w:after="160" w:line="240"/>
+        <w:ind w:right="0" w:left="0" w:firstLine="0"/>
+        <w:jc w:val="left"/>
+        <w:rPr>
+          <w:rFonts w:ascii="Calibri" w:hAnsi="Calibri" w:cs="Calibri" w:eastAsia="Calibri"/>
+          <w:color w:val="auto"/>
+          <w:spacing w:val="0"/>
+          <w:position w:val="0"/>
+          <w:sz w:val="22"/>
+          <w:shd w:fill="auto" w:val="clear"/>
+        </w:rPr>
+      </w:pPr>
+      <w:r>
+        <w:rPr>
+          <w:rFonts w:ascii="Calibri" w:hAnsi="Calibri" w:cs="Calibri" w:eastAsia="Calibri"/>
+          <w:color w:val="auto"/>
+          <w:spacing w:val="0"/>
+          <w:position w:val="0"/>
+          <w:sz w:val="22"/>
+          <w:shd w:fill="auto" w:val="clear"/>
+        </w:rPr>
+        <w:t xml:space="preserve">Capitalism is a very practical system, in the sense that it does not require us to be saints or intellectuals; as Adam Smith explains, it works not because of our humanity but our self-love. The laws of supply and demand are evidence of the market being self-regulating. It is because of this nature of the market and humans' tendency to earn a profit that resources are drawn to their most valued application, i.e., wherever there is a demand, there is a possibility to earn a profit and so, resources are optimally utilized for fulfilling demands.</w:t>
+      </w:r>
+    </w:p>
+    <w:p>
+      <w:pPr>
+        <w:suppressAutoHyphens w:val="true"/>
+        <w:spacing w:before="0" w:after="160" w:line="240"/>
+        <w:ind w:right="0" w:left="0" w:firstLine="0"/>
+        <w:jc w:val="left"/>
+        <w:rPr>
+          <w:rFonts w:ascii="Calibri" w:hAnsi="Calibri" w:cs="Calibri" w:eastAsia="Calibri"/>
+          <w:color w:val="auto"/>
+          <w:spacing w:val="0"/>
+          <w:position w:val="0"/>
+          <w:sz w:val="22"/>
+          <w:shd w:fill="auto" w:val="clear"/>
+        </w:rPr>
+      </w:pPr>
+      <w:r>
+        <w:rPr>
+          <w:rFonts w:ascii="Calibri" w:hAnsi="Calibri" w:cs="Calibri" w:eastAsia="Calibri"/>
+          <w:color w:val="auto"/>
+          <w:spacing w:val="0"/>
+          <w:position w:val="0"/>
+          <w:sz w:val="22"/>
+          <w:shd w:fill="auto" w:val="clear"/>
+        </w:rPr>
+        <w:t xml:space="preserve">"Future income depends on the extent of our capital, and the only way to accumulate capital is by saving. Indeed, just to maintain capital we need to save, because materials and equipment must be repaired and replaced all the time. If instead of saving, we consume our current revenues on unproductive hands, then we are eating into our capital for the purpose of current consumption. This is prodigality, and if it persists, must lead to ruin." - Condensed Wealth of Nations, Page 36</w:t>
+      </w:r>
+    </w:p>
+    <w:p>
+      <w:pPr>
+        <w:suppressAutoHyphens w:val="true"/>
+        <w:spacing w:before="0" w:after="160" w:line="240"/>
+        <w:ind w:right="0" w:left="0" w:firstLine="0"/>
+        <w:jc w:val="left"/>
+        <w:rPr>
+          <w:rFonts w:ascii="Calibri" w:hAnsi="Calibri" w:cs="Calibri" w:eastAsia="Calibri"/>
+          <w:color w:val="auto"/>
+          <w:spacing w:val="0"/>
+          <w:position w:val="0"/>
+          <w:sz w:val="22"/>
+          <w:shd w:fill="auto" w:val="clear"/>
+        </w:rPr>
+      </w:pPr>
+      <w:r>
+        <w:rPr>
+          <w:rFonts w:ascii="Calibri" w:hAnsi="Calibri" w:cs="Calibri" w:eastAsia="Calibri"/>
+          <w:color w:val="auto"/>
+          <w:spacing w:val="0"/>
+          <w:position w:val="0"/>
+          <w:sz w:val="22"/>
+          <w:shd w:fill="auto" w:val="clear"/>
+        </w:rPr>
+        <w:t xml:space="preserve">Capitalism punishes misuse of capital and irresponsible consumption. Those who have excessive wealth can afford extravagance, but their extravagance is what improves the condition of their suppliers. Their suppliers may not necessarily be wealthy. So, capital flows from unproductive hands to productive hands. When people who cannot afford irresponsible consumption do not manage their expenses, they generally end up under debt or in much darker corners of life. So, it can be argued that Capitalism promotes responsible management of resources, especially capital.</w:t>
+      </w:r>
+    </w:p>
+    <w:p>
+      <w:pPr>
+        <w:suppressAutoHyphens w:val="true"/>
+        <w:spacing w:before="0" w:after="160" w:line="240"/>
+        <w:ind w:right="0" w:left="0" w:firstLine="0"/>
+        <w:jc w:val="left"/>
+        <w:rPr>
+          <w:rFonts w:ascii="Calibri" w:hAnsi="Calibri" w:cs="Calibri" w:eastAsia="Calibri"/>
+          <w:color w:val="auto"/>
+          <w:spacing w:val="0"/>
+          <w:position w:val="0"/>
+          <w:sz w:val="22"/>
+          <w:shd w:fill="auto" w:val="clear"/>
+        </w:rPr>
+      </w:pPr>
+      <w:r>
+        <w:rPr>
+          <w:rFonts w:ascii="Calibri" w:hAnsi="Calibri" w:cs="Calibri" w:eastAsia="Calibri"/>
+          <w:color w:val="auto"/>
+          <w:spacing w:val="0"/>
+          <w:position w:val="0"/>
+          <w:sz w:val="22"/>
+          <w:shd w:fill="auto" w:val="clear"/>
+        </w:rPr>
+        <w:t xml:space="preserve">Uneconomic usage of resources and efforts for low-demand products are naturally unsustainable in Capitalism because people enjoy profits but do not bear losses for long. This means that naturally, resources are utilized by those who can best utilize them for fulfilling the highest demand. This obviously depends on a lot of factors like buying-power, peace, sustainability of what is being demanded, etc. At least in theory, uneconomic activities cannot survive for long in a Capitalist society. </w:t>
+      </w:r>
+    </w:p>
+    <w:p>
+      <w:pPr>
+        <w:suppressAutoHyphens w:val="true"/>
+        <w:spacing w:before="0" w:after="160" w:line="240"/>
+        <w:ind w:right="0" w:left="0" w:firstLine="0"/>
+        <w:jc w:val="left"/>
+        <w:rPr>
+          <w:rFonts w:ascii="Calibri" w:hAnsi="Calibri" w:cs="Calibri" w:eastAsia="Calibri"/>
+          <w:color w:val="auto"/>
+          <w:spacing w:val="0"/>
+          <w:position w:val="0"/>
+          <w:sz w:val="22"/>
+          <w:shd w:fill="auto" w:val="clear"/>
+        </w:rPr>
+      </w:pPr>
+      <w:r>
+        <w:rPr>
+          <w:rFonts w:ascii="Calibri" w:hAnsi="Calibri" w:cs="Calibri" w:eastAsia="Calibri"/>
+          <w:color w:val="auto"/>
+          <w:spacing w:val="0"/>
+          <w:position w:val="0"/>
+          <w:sz w:val="22"/>
+          <w:shd w:fill="auto" w:val="clear"/>
+        </w:rPr>
+        <w:t xml:space="preserve">"In general, if any branch of trade, or any division of labour, be advantageous to the public, the freer and more general the competition, it will always be the more so." - Adam Smith, The Wealth of Nations, Book II</w:t>
+      </w:r>
+    </w:p>
+    <w:p>
+      <w:pPr>
+        <w:suppressAutoHyphens w:val="true"/>
+        <w:spacing w:before="0" w:after="160" w:line="240"/>
+        <w:ind w:right="0" w:left="0" w:firstLine="0"/>
+        <w:jc w:val="left"/>
+        <w:rPr>
+          <w:rFonts w:ascii="Calibri" w:hAnsi="Calibri" w:cs="Calibri" w:eastAsia="Calibri"/>
+          <w:color w:val="auto"/>
+          <w:spacing w:val="0"/>
+          <w:position w:val="0"/>
+          <w:sz w:val="22"/>
+          <w:shd w:fill="auto" w:val="clear"/>
+        </w:rPr>
+      </w:pPr>
+      <w:r>
+        <w:rPr>
+          <w:rFonts w:ascii="Calibri" w:hAnsi="Calibri" w:cs="Calibri" w:eastAsia="Calibri"/>
+          <w:color w:val="auto"/>
+          <w:spacing w:val="0"/>
+          <w:position w:val="0"/>
+          <w:sz w:val="22"/>
+          <w:shd w:fill="auto" w:val="clear"/>
+        </w:rPr>
+        <w:t xml:space="preserve">"Consumption is the sole end and purpose of all production; and the interest of the producer ought to be attended to, only so far as it may be necessary for promoting that of the consumer." - Adam Smith, The Wealth of Nations, Book IV</w:t>
+      </w:r>
+    </w:p>
+    <w:p>
+      <w:pPr>
+        <w:suppressAutoHyphens w:val="true"/>
+        <w:spacing w:before="0" w:after="160" w:line="240"/>
+        <w:ind w:right="0" w:left="0" w:firstLine="0"/>
+        <w:jc w:val="left"/>
+        <w:rPr>
+          <w:rFonts w:ascii="Calibri" w:hAnsi="Calibri" w:cs="Calibri" w:eastAsia="Calibri"/>
+          <w:color w:val="auto"/>
+          <w:spacing w:val="0"/>
+          <w:position w:val="0"/>
+          <w:sz w:val="22"/>
+          <w:shd w:fill="auto" w:val="clear"/>
+        </w:rPr>
+      </w:pPr>
+      <w:r>
+        <w:rPr>
+          <w:rFonts w:ascii="Calibri" w:hAnsi="Calibri" w:cs="Calibri" w:eastAsia="Calibri"/>
+          <w:color w:val="auto"/>
+          <w:spacing w:val="0"/>
+          <w:position w:val="0"/>
+          <w:sz w:val="22"/>
+          <w:shd w:fill="auto" w:val="clear"/>
+        </w:rPr>
+        <w:t xml:space="preserve">Capitalism works best when the level of competition is high. Competition is high when more and more people have access to capital, knowledge and experience. Reducing trade restrictions, facilitating entry into a profession, providing free education and making capital more accessible are likely to increase the level of competition in the market. Not just between employers but also employees and owners. This competition improves the efficiency of the "invisible hand".</w:t>
+      </w:r>
+    </w:p>
+    <w:p>
+      <w:pPr>
+        <w:suppressAutoHyphens w:val="true"/>
+        <w:spacing w:before="0" w:after="160" w:line="240"/>
+        <w:ind w:right="0" w:left="0" w:firstLine="0"/>
+        <w:jc w:val="left"/>
+        <w:rPr>
+          <w:rFonts w:ascii="Calibri" w:hAnsi="Calibri" w:cs="Calibri" w:eastAsia="Calibri"/>
+          <w:color w:val="auto"/>
+          <w:spacing w:val="0"/>
+          <w:position w:val="0"/>
+          <w:sz w:val="22"/>
+          <w:shd w:fill="auto" w:val="clear"/>
+        </w:rPr>
+      </w:pPr>
+      <w:r>
+        <w:rPr>
+          <w:rFonts w:ascii="Calibri" w:hAnsi="Calibri" w:cs="Calibri" w:eastAsia="Calibri"/>
+          <w:color w:val="auto"/>
+          <w:spacing w:val="0"/>
+          <w:position w:val="0"/>
+          <w:sz w:val="22"/>
+          <w:shd w:fill="auto" w:val="clear"/>
+        </w:rPr>
+        <w:t xml:space="preserve">Is it not obvious that in a highly competitive market, prices will be lower than if competition was low? Goods, services and labour will become cheaper because of abundance and our natural tendency to give a better deal than our competitors. Where production becomes uneconomic, it quickly ceases to exist because it is exceedingly difficult for it to survive in a more competitive market than a non-competitive one. In a non-competitive market, inefficient production can be compensated by setting higher prices, but this is not feasible in a more competitive market.</w:t>
+      </w:r>
+    </w:p>
+    <w:p>
+      <w:pPr>
+        <w:suppressAutoHyphens w:val="true"/>
+        <w:spacing w:before="0" w:after="160" w:line="240"/>
+        <w:ind w:right="0" w:left="0" w:firstLine="0"/>
+        <w:jc w:val="left"/>
+        <w:rPr>
+          <w:rFonts w:ascii="Calibri" w:hAnsi="Calibri" w:cs="Calibri" w:eastAsia="Calibri"/>
+          <w:color w:val="auto"/>
+          <w:spacing w:val="0"/>
+          <w:position w:val="0"/>
+          <w:sz w:val="22"/>
+          <w:shd w:fill="auto" w:val="clear"/>
+        </w:rPr>
+      </w:pPr>
+      <w:r>
+        <w:rPr>
+          <w:rFonts w:ascii="Calibri" w:hAnsi="Calibri" w:cs="Calibri" w:eastAsia="Calibri"/>
+          <w:color w:val="auto"/>
+          <w:spacing w:val="0"/>
+          <w:position w:val="0"/>
+          <w:sz w:val="22"/>
+          <w:shd w:fill="auto" w:val="clear"/>
+        </w:rPr>
+        <w:t xml:space="preserve">This need for higher competition naturally promotes better education and more liberty for everyone. The wealthy employers benefit from abundance of labour because this means lower cost of labour. So, this means they naturally promote the advancement of people so that they can provide better goods and services while also increasing their profits. The wealthy get wealthier, and the common people become more skilled. This natural increase in knowledge and expertise can be argued to be our evolution.</w:t>
+      </w:r>
+    </w:p>
+    <w:p>
+      <w:pPr>
+        <w:suppressAutoHyphens w:val="true"/>
+        <w:spacing w:before="0" w:after="160" w:line="240"/>
+        <w:ind w:right="0" w:left="0" w:firstLine="0"/>
+        <w:jc w:val="left"/>
+        <w:rPr>
+          <w:rFonts w:ascii="Calibri" w:hAnsi="Calibri" w:cs="Calibri" w:eastAsia="Calibri"/>
+          <w:color w:val="auto"/>
+          <w:spacing w:val="0"/>
+          <w:position w:val="0"/>
+          <w:sz w:val="22"/>
+          <w:shd w:fill="auto" w:val="clear"/>
+        </w:rPr>
+      </w:pPr>
+      <w:r>
+        <w:rPr>
+          <w:rFonts w:ascii="Calibri" w:hAnsi="Calibri" w:cs="Calibri" w:eastAsia="Calibri"/>
+          <w:color w:val="auto"/>
+          <w:spacing w:val="0"/>
+          <w:position w:val="0"/>
+          <w:sz w:val="22"/>
+          <w:shd w:fill="auto" w:val="clear"/>
+        </w:rPr>
+        <w:t xml:space="preserve">The competitive and brutal but rewarding environment set in a capitalist society is quite ideal for our evolution. This is because it pushes us to our limits, not just to survive but to win and prove ourselves better than our competitors. The suffering of being penniless and the pleasure of being able to buy whatever we want are both effective factors for making us put in the maximum possible effort. To run a successful business, we have to find the right problems to solve and the right way to solve them. This way, our problem-solving skills are enhanced.</w:t>
+      </w:r>
+    </w:p>
+    <w:p>
+      <w:pPr>
+        <w:suppressAutoHyphens w:val="true"/>
+        <w:spacing w:before="0" w:after="160" w:line="240"/>
+        <w:ind w:right="0" w:left="0" w:firstLine="0"/>
+        <w:jc w:val="left"/>
+        <w:rPr>
+          <w:rFonts w:ascii="Calibri" w:hAnsi="Calibri" w:cs="Calibri" w:eastAsia="Calibri"/>
+          <w:color w:val="auto"/>
+          <w:spacing w:val="0"/>
+          <w:position w:val="0"/>
+          <w:sz w:val="22"/>
+          <w:shd w:fill="auto" w:val="clear"/>
+        </w:rPr>
+      </w:pPr>
+      <w:r>
+        <w:rPr>
+          <w:rFonts w:ascii="Calibri" w:hAnsi="Calibri" w:cs="Calibri" w:eastAsia="Calibri"/>
+          <w:color w:val="auto"/>
+          <w:spacing w:val="0"/>
+          <w:position w:val="0"/>
+          <w:sz w:val="22"/>
+          <w:shd w:fill="auto" w:val="clear"/>
+        </w:rPr>
+        <w:t xml:space="preserve">Companies who keep using and improving latest technologies are normally the ones who have the competitive edge. To keep up with the competition, competitors have to come up with at least similar or preferably better technology; otherwise, they suffer from lower rates of profit or even losses and become unsustainable. So, we can say, in a way Capitalism is responsible for the rapid advancement in science and technology. Without the profit incentive and death threat, it seems unlikely that such rapid growth is possible.</w:t>
+      </w:r>
+    </w:p>
+    <w:p>
+      <w:pPr>
+        <w:suppressAutoHyphens w:val="true"/>
+        <w:spacing w:before="0" w:after="160" w:line="240"/>
+        <w:ind w:right="0" w:left="0" w:firstLine="0"/>
+        <w:jc w:val="left"/>
+        <w:rPr>
+          <w:rFonts w:ascii="Calibri" w:hAnsi="Calibri" w:cs="Calibri" w:eastAsia="Calibri"/>
+          <w:color w:val="auto"/>
+          <w:spacing w:val="0"/>
+          <w:position w:val="0"/>
+          <w:sz w:val="22"/>
+          <w:shd w:fill="auto" w:val="clear"/>
+        </w:rPr>
+      </w:pPr>
+      <w:r>
+        <w:rPr>
+          <w:rFonts w:ascii="Calibri" w:hAnsi="Calibri" w:cs="Calibri" w:eastAsia="Calibri"/>
+          <w:color w:val="auto"/>
+          <w:spacing w:val="0"/>
+          <w:position w:val="0"/>
+          <w:sz w:val="22"/>
+          <w:shd w:fill="auto" w:val="clear"/>
+        </w:rPr>
+        <w:t xml:space="preserve">"When the crown lands had become private property, they would, in the course of a few years, become well-improved and well-cultivated...the revenue which the crown derives from the duties of customs and excise, would necessarily increase with the revenue and consumption of the people." - Adam Smith, The Wealth of Nations, Book V</w:t>
+      </w:r>
+    </w:p>
+    <w:p>
+      <w:pPr>
+        <w:suppressAutoHyphens w:val="true"/>
+        <w:spacing w:before="0" w:after="160" w:line="240"/>
+        <w:ind w:right="0" w:left="0" w:firstLine="0"/>
+        <w:jc w:val="left"/>
+        <w:rPr>
+          <w:rFonts w:ascii="Calibri" w:hAnsi="Calibri" w:cs="Calibri" w:eastAsia="Calibri"/>
+          <w:color w:val="auto"/>
+          <w:spacing w:val="0"/>
+          <w:position w:val="0"/>
+          <w:sz w:val="22"/>
+          <w:shd w:fill="auto" w:val="clear"/>
+        </w:rPr>
+      </w:pPr>
+      <w:r>
+        <w:rPr>
+          <w:rFonts w:ascii="Calibri" w:hAnsi="Calibri" w:cs="Calibri" w:eastAsia="Calibri"/>
+          <w:color w:val="auto"/>
+          <w:spacing w:val="0"/>
+          <w:position w:val="0"/>
+          <w:sz w:val="22"/>
+          <w:shd w:fill="auto" w:val="clear"/>
+        </w:rPr>
+        <w:t xml:space="preserve">It can be argued that people perform tasks better when their performance directly affects their own well-being. Companies who take better care of customers' needs generate more wealth than their competitors because customers are more willing to pay them than their competitors. So, we can argue that companies have to perform at a certain level in order to compete with their competitors, which means that our needs are more likely to be better taken care of in Capitalism by private for-profit companies than non-profit organizations.</w:t>
+      </w:r>
+    </w:p>
+    <w:p>
+      <w:pPr>
+        <w:suppressAutoHyphens w:val="true"/>
+        <w:spacing w:before="0" w:after="160" w:line="240"/>
+        <w:ind w:right="0" w:left="0" w:firstLine="0"/>
+        <w:jc w:val="left"/>
+        <w:rPr>
+          <w:rFonts w:ascii="Calibri" w:hAnsi="Calibri" w:cs="Calibri" w:eastAsia="Calibri"/>
+          <w:color w:val="auto"/>
+          <w:spacing w:val="0"/>
+          <w:position w:val="0"/>
+          <w:sz w:val="22"/>
+          <w:shd w:fill="auto" w:val="clear"/>
+        </w:rPr>
+      </w:pPr>
+      <w:r>
+        <w:rPr>
+          <w:rFonts w:ascii="Calibri" w:hAnsi="Calibri" w:cs="Calibri" w:eastAsia="Calibri"/>
+          <w:color w:val="auto"/>
+          <w:spacing w:val="0"/>
+          <w:position w:val="0"/>
+          <w:sz w:val="22"/>
+          <w:shd w:fill="auto" w:val="clear"/>
+        </w:rPr>
+        <w:t xml:space="preserve">Without the fear of losing customers and bankruptcy, leaders might not perform at the level they would if they did have this fear. With a proper justice system and a medium for voicing our suggestions, companies who depend on us for their profits perform the best they can to fulfill our desires to maintain a decent reputation. Without a certain level of competition, it seems unlikely that we would have these benefits. The efforts of politicians and businesspeople to diminish competition and freedom should therefore be resisted.</w:t>
+      </w:r>
+    </w:p>
+    <w:p>
+      <w:pPr>
+        <w:suppressAutoHyphens w:val="true"/>
+        <w:spacing w:before="0" w:after="160" w:line="240"/>
+        <w:ind w:right="0" w:left="0" w:firstLine="0"/>
+        <w:jc w:val="left"/>
+        <w:rPr>
+          <w:rFonts w:ascii="Calibri" w:hAnsi="Calibri" w:cs="Calibri" w:eastAsia="Calibri"/>
+          <w:color w:val="auto"/>
+          <w:spacing w:val="0"/>
+          <w:position w:val="0"/>
+          <w:sz w:val="22"/>
+          <w:shd w:fill="auto" w:val="clear"/>
+        </w:rPr>
+      </w:pPr>
+      <w:r>
+        <w:rPr>
+          <w:rFonts w:ascii="Calibri" w:hAnsi="Calibri" w:cs="Calibri" w:eastAsia="Calibri"/>
+          <w:color w:val="auto"/>
+          <w:spacing w:val="0"/>
+          <w:position w:val="0"/>
+          <w:sz w:val="22"/>
+          <w:shd w:fill="auto" w:val="clear"/>
+        </w:rPr>
+        <w:t xml:space="preserve">"It is only under the shelter of the civil magistrate that the owner of that valuable property, which is acquired by the labour of many years, or perhaps of many successive generations, can sleep a single night in security. He is at all times surrounded by unknown enemies, whom, though he never provoked, he can never appease, and from whose injustice he can be protected only by the powerful arm of the civil magistrate continually held up to chastise it." - Adam Smith, The Wealth of Nations, Book V</w:t>
+      </w:r>
+    </w:p>
+    <w:p>
+      <w:pPr>
+        <w:suppressAutoHyphens w:val="true"/>
+        <w:spacing w:before="0" w:after="160" w:line="240"/>
+        <w:ind w:right="0" w:left="0" w:firstLine="0"/>
+        <w:jc w:val="left"/>
+        <w:rPr>
+          <w:rFonts w:ascii="Calibri" w:hAnsi="Calibri" w:cs="Calibri" w:eastAsia="Calibri"/>
+          <w:color w:val="auto"/>
+          <w:spacing w:val="0"/>
+          <w:position w:val="0"/>
+          <w:sz w:val="22"/>
+          <w:shd w:fill="auto" w:val="clear"/>
+        </w:rPr>
+      </w:pPr>
+      <w:r>
+        <w:rPr>
+          <w:rFonts w:ascii="Calibri" w:hAnsi="Calibri" w:cs="Calibri" w:eastAsia="Calibri"/>
+          <w:color w:val="auto"/>
+          <w:spacing w:val="0"/>
+          <w:position w:val="0"/>
+          <w:sz w:val="22"/>
+          <w:shd w:fill="auto" w:val="clear"/>
+        </w:rPr>
+        <w:t xml:space="preserve">With the accumulation of wealth, comes the need for security, law and order and a proper justice system. Since the ruling class directly benefits from a carefully designed justice system, it can be argued that they will use their means to make sure it works to safeguard their wealth. Indeed, they are expected to contribute more to the public purse because they benefit more and can afford to contribute more. So, Capitalism promotes justice and forces people to abide by the laws. When law and order is maintained, people can focus on improving their condition without having to worry about injustices.</w:t>
+      </w:r>
+    </w:p>
+    <w:p>
+      <w:pPr>
+        <w:suppressAutoHyphens w:val="true"/>
+        <w:spacing w:before="0" w:after="160" w:line="240"/>
+        <w:ind w:right="0" w:left="0" w:firstLine="0"/>
+        <w:jc w:val="left"/>
+        <w:rPr>
+          <w:rFonts w:ascii="Calibri" w:hAnsi="Calibri" w:cs="Calibri" w:eastAsia="Calibri"/>
+          <w:color w:val="auto"/>
+          <w:spacing w:val="0"/>
+          <w:position w:val="0"/>
+          <w:sz w:val="22"/>
+          <w:shd w:fill="auto" w:val="clear"/>
+        </w:rPr>
+      </w:pPr>
+      <w:r>
+        <w:rPr>
+          <w:rFonts w:ascii="Calibri" w:hAnsi="Calibri" w:cs="Calibri" w:eastAsia="Calibri"/>
+          <w:color w:val="auto"/>
+          <w:spacing w:val="0"/>
+          <w:position w:val="0"/>
+          <w:sz w:val="22"/>
+          <w:shd w:fill="auto" w:val="clear"/>
+        </w:rPr>
+        <w:t xml:space="preserve">"Civil government, so far as it is instituted for the security of property, is in reality instituted for the defence of the rich against the poor, or of those who have some property against those who have none at all." - Adam Smith, The Wealth of Nations, Book V</w:t>
+      </w:r>
+    </w:p>
+    <w:p>
+      <w:pPr>
+        <w:suppressAutoHyphens w:val="true"/>
+        <w:spacing w:before="0" w:after="160" w:line="240"/>
+        <w:ind w:right="0" w:left="0" w:firstLine="0"/>
+        <w:jc w:val="left"/>
+        <w:rPr>
+          <w:rFonts w:ascii="Calibri" w:hAnsi="Calibri" w:cs="Calibri" w:eastAsia="Calibri"/>
+          <w:color w:val="auto"/>
+          <w:spacing w:val="0"/>
+          <w:position w:val="0"/>
+          <w:sz w:val="22"/>
+          <w:shd w:fill="auto" w:val="clear"/>
+        </w:rPr>
+      </w:pPr>
+      <w:r>
+        <w:rPr>
+          <w:rFonts w:ascii="Calibri" w:hAnsi="Calibri" w:cs="Calibri" w:eastAsia="Calibri"/>
+          <w:color w:val="auto"/>
+          <w:spacing w:val="0"/>
+          <w:position w:val="0"/>
+          <w:sz w:val="22"/>
+          <w:shd w:fill="auto" w:val="clear"/>
+        </w:rPr>
+        <w:t xml:space="preserve">When war is financed through taxes, rather than loans, private capitals suffer greatly and if progressive taxation is implemented, the wealthy ones or the ruling class suffer the most. Therefore, true capitalists desire to get the war financed through loans or to put an end to the war. So, in a way, Capitalism opposes war and promotes safety and security of people who are potential customers, shareholders or employees. This is especially true for multinational organizations, who are arguably powerful enough to end wars together, if not alone.</w:t>
+      </w:r>
+    </w:p>
+    <w:p>
+      <w:pPr>
+        <w:suppressAutoHyphens w:val="true"/>
+        <w:spacing w:before="0" w:after="160" w:line="240"/>
+        <w:ind w:right="0" w:left="0" w:firstLine="0"/>
+        <w:jc w:val="left"/>
+        <w:rPr>
+          <w:rFonts w:ascii="Calibri" w:hAnsi="Calibri" w:cs="Calibri" w:eastAsia="Calibri"/>
+          <w:color w:val="auto"/>
+          <w:spacing w:val="0"/>
+          <w:position w:val="0"/>
+          <w:sz w:val="22"/>
+          <w:shd w:fill="auto" w:val="clear"/>
+        </w:rPr>
+      </w:pPr>
+      <w:r>
+        <w:rPr>
+          <w:rFonts w:ascii="Calibri" w:hAnsi="Calibri" w:cs="Calibri" w:eastAsia="Calibri"/>
+          <w:color w:val="auto"/>
+          <w:spacing w:val="0"/>
+          <w:position w:val="0"/>
+          <w:sz w:val="22"/>
+          <w:shd w:fill="auto" w:val="clear"/>
+        </w:rPr>
+        <w:t xml:space="preserve">In a Capitalist society, employees are paid according to the work they do. This means that slavery cannot really exist there. Slaves have to be forced to work; this is primarily because they do not expect any reward for the efforts they put in. Even if it seems cheap, it is the least cost-effective sort of labour. People are more likely to perform better if they see any point in doing so, for example, some bonus, some share in the profits, etc. Therefore, we can conclude that Capitalism opposes slavery and promotes rewarding efforts appropriately.</w:t>
+      </w:r>
+    </w:p>
+    <w:p>
+      <w:pPr>
+        <w:suppressAutoHyphens w:val="true"/>
+        <w:spacing w:before="0" w:after="160" w:line="240"/>
+        <w:ind w:right="0" w:left="0" w:firstLine="0"/>
+        <w:jc w:val="left"/>
+        <w:rPr>
+          <w:rFonts w:ascii="Calibri" w:hAnsi="Calibri" w:cs="Calibri" w:eastAsia="Calibri"/>
+          <w:color w:val="auto"/>
+          <w:spacing w:val="0"/>
+          <w:position w:val="0"/>
+          <w:sz w:val="22"/>
+          <w:shd w:fill="auto" w:val="clear"/>
+        </w:rPr>
+      </w:pPr>
+      <w:r>
+        <w:rPr>
+          <w:rFonts w:ascii="Calibri" w:hAnsi="Calibri" w:cs="Calibri" w:eastAsia="Calibri"/>
+          <w:color w:val="auto"/>
+          <w:spacing w:val="0"/>
+          <w:position w:val="0"/>
+          <w:sz w:val="22"/>
+          <w:shd w:fill="auto" w:val="clear"/>
+        </w:rPr>
+        <w:t xml:space="preserve">For the sake of argument, let us assume that all the countries of the world are actually cities of one big country. Then, there is no international trade, because there is only one nation. So, the preoccupation with international trade makes no sense. Is it not true that if a country is producing more than it consumes, it is saving and adding to its capital? Is it not wasteful to produce in one geographical area that which can be bought cheaper from another? Capitalism opposes trade restrictions and promotes free market internationally to maximize economy.</w:t>
+      </w:r>
+    </w:p>
+    <w:p>
+      <w:pPr>
+        <w:suppressAutoHyphens w:val="true"/>
+        <w:spacing w:before="0" w:after="160" w:line="240"/>
+        <w:ind w:right="0" w:left="0" w:firstLine="0"/>
+        <w:jc w:val="left"/>
+        <w:rPr>
+          <w:rFonts w:ascii="Calibri" w:hAnsi="Calibri" w:cs="Calibri" w:eastAsia="Calibri"/>
+          <w:color w:val="auto"/>
+          <w:spacing w:val="0"/>
+          <w:position w:val="0"/>
+          <w:sz w:val="22"/>
+          <w:shd w:fill="auto" w:val="clear"/>
+        </w:rPr>
+      </w:pPr>
+      <w:r>
+        <w:rPr>
+          <w:rFonts w:ascii="Calibri" w:hAnsi="Calibri" w:cs="Calibri" w:eastAsia="Calibri"/>
+          <w:color w:val="auto"/>
+          <w:spacing w:val="0"/>
+          <w:position w:val="0"/>
+          <w:sz w:val="22"/>
+          <w:shd w:fill="auto" w:val="clear"/>
+        </w:rPr>
+        <w:t xml:space="preserve">Countries who raise trade barriers against others deny themselves the benefits of competition in the international market. When they try to be self-sufficient, they deny themselves the fruits of mastery already achieved by different countries in different products. By trying to master something that has already been mastered, they effectively reinvent the wheel. Although, more countries mastering a field means more competition, it is unnecessary after a reasonable level of competition. Is it not better to master that which has not been mastered yet? So, Capitalism promotes diversity in mastery.</w:t>
+      </w:r>
+    </w:p>
+    <w:p>
+      <w:pPr>
+        <w:suppressAutoHyphens w:val="true"/>
+        <w:spacing w:before="0" w:after="160" w:line="240"/>
+        <w:ind w:right="0" w:left="0" w:firstLine="0"/>
+        <w:jc w:val="left"/>
+        <w:rPr>
+          <w:rFonts w:ascii="Calibri" w:hAnsi="Calibri" w:cs="Calibri" w:eastAsia="Calibri"/>
+          <w:color w:val="auto"/>
+          <w:spacing w:val="0"/>
+          <w:position w:val="0"/>
+          <w:sz w:val="22"/>
+          <w:shd w:fill="auto" w:val="clear"/>
+        </w:rPr>
+      </w:pPr>
+      <w:r>
+        <w:rPr>
+          <w:rFonts w:ascii="Calibri" w:hAnsi="Calibri" w:cs="Calibri" w:eastAsia="Calibri"/>
+          <w:color w:val="auto"/>
+          <w:spacing w:val="0"/>
+          <w:position w:val="0"/>
+          <w:sz w:val="22"/>
+          <w:shd w:fill="auto" w:val="clear"/>
+        </w:rPr>
+        <w:t xml:space="preserve">It follows naturally that the advancement of other nations aids the advancement of each nation. A country who imports and exports to developed countries is likely to benefit from more advanced technology and the quality of products and services is generally going to be high. The interests of commerce have often made it necessary to post ambassadors to foreign countries. Keeping all of the above points in mind, we can reliably assume that Capitalism promotes international trade and opposes war and barriers.</w:t>
+      </w:r>
+    </w:p>
+    <w:p>
+      <w:pPr>
+        <w:suppressAutoHyphens w:val="true"/>
+        <w:spacing w:before="0" w:after="160" w:line="240"/>
+        <w:ind w:right="0" w:left="0" w:firstLine="0"/>
+        <w:jc w:val="left"/>
+        <w:rPr>
+          <w:rFonts w:ascii="Calibri" w:hAnsi="Calibri" w:cs="Calibri" w:eastAsia="Calibri"/>
+          <w:color w:val="auto"/>
+          <w:spacing w:val="0"/>
+          <w:position w:val="0"/>
+          <w:sz w:val="22"/>
+          <w:shd w:fill="auto" w:val="clear"/>
+        </w:rPr>
+      </w:pPr>
+      <w:r>
+        <w:rPr>
+          <w:rFonts w:ascii="Calibri" w:hAnsi="Calibri" w:cs="Calibri" w:eastAsia="Calibri"/>
+          <w:color w:val="auto"/>
+          <w:spacing w:val="0"/>
+          <w:position w:val="0"/>
+          <w:sz w:val="22"/>
+          <w:shd w:fill="auto" w:val="clear"/>
+        </w:rPr>
+        <w:t xml:space="preserve">To summarize:</w:t>
+      </w:r>
+    </w:p>
+    <w:p>
+      <w:pPr>
+        <w:suppressAutoHyphens w:val="true"/>
+        <w:spacing w:before="0" w:after="160" w:line="240"/>
+        <w:ind w:right="0" w:left="0" w:firstLine="0"/>
+        <w:jc w:val="left"/>
+        <w:rPr>
+          <w:rFonts w:ascii="Calibri" w:hAnsi="Calibri" w:cs="Calibri" w:eastAsia="Calibri"/>
+          <w:color w:val="auto"/>
+          <w:spacing w:val="0"/>
+          <w:position w:val="0"/>
+          <w:sz w:val="22"/>
+          <w:shd w:fill="auto" w:val="clear"/>
+        </w:rPr>
+      </w:pPr>
+      <w:r>
+        <w:rPr>
+          <w:rFonts w:ascii="Calibri" w:hAnsi="Calibri" w:cs="Calibri" w:eastAsia="Calibri"/>
+          <w:color w:val="auto"/>
+          <w:spacing w:val="0"/>
+          <w:position w:val="0"/>
+          <w:sz w:val="22"/>
+          <w:shd w:fill="auto" w:val="clear"/>
+        </w:rPr>
+        <w:t xml:space="preserve">  - Capitalism being practical: it works because it relies on our self-interest rather than our benevolence and because the market is naturally self-regulating.</w:t>
+      </w:r>
+    </w:p>
+    <w:p>
+      <w:pPr>
+        <w:suppressAutoHyphens w:val="true"/>
+        <w:spacing w:before="0" w:after="160" w:line="240"/>
+        <w:ind w:right="0" w:left="0" w:firstLine="0"/>
+        <w:jc w:val="left"/>
+        <w:rPr>
+          <w:rFonts w:ascii="Calibri" w:hAnsi="Calibri" w:cs="Calibri" w:eastAsia="Calibri"/>
+          <w:color w:val="auto"/>
+          <w:spacing w:val="0"/>
+          <w:position w:val="0"/>
+          <w:sz w:val="22"/>
+          <w:shd w:fill="auto" w:val="clear"/>
+        </w:rPr>
+      </w:pPr>
+      <w:r>
+        <w:rPr>
+          <w:rFonts w:ascii="Calibri" w:hAnsi="Calibri" w:cs="Calibri" w:eastAsia="Calibri"/>
+          <w:color w:val="auto"/>
+          <w:spacing w:val="0"/>
+          <w:position w:val="0"/>
+          <w:sz w:val="22"/>
+          <w:shd w:fill="auto" w:val="clear"/>
+        </w:rPr>
+        <w:t xml:space="preserve">  - Wastage of resources being punished: those who best utilize resources to meet the highest demand are the ones who benefit the most, others fail to compete with them.</w:t>
+      </w:r>
+    </w:p>
+    <w:p>
+      <w:pPr>
+        <w:suppressAutoHyphens w:val="true"/>
+        <w:spacing w:before="0" w:after="160" w:line="240"/>
+        <w:ind w:right="0" w:left="0" w:firstLine="0"/>
+        <w:jc w:val="left"/>
+        <w:rPr>
+          <w:rFonts w:ascii="Calibri" w:hAnsi="Calibri" w:cs="Calibri" w:eastAsia="Calibri"/>
+          <w:color w:val="auto"/>
+          <w:spacing w:val="0"/>
+          <w:position w:val="0"/>
+          <w:sz w:val="22"/>
+          <w:shd w:fill="auto" w:val="clear"/>
+        </w:rPr>
+      </w:pPr>
+      <w:r>
+        <w:rPr>
+          <w:rFonts w:ascii="Calibri" w:hAnsi="Calibri" w:cs="Calibri" w:eastAsia="Calibri"/>
+          <w:color w:val="auto"/>
+          <w:spacing w:val="0"/>
+          <w:position w:val="0"/>
+          <w:sz w:val="22"/>
+          <w:shd w:fill="auto" w:val="clear"/>
+        </w:rPr>
+        <w:t xml:space="preserve">  - Competition and liberty being promoted: consumers benefit from higher quality and lower prices when competition and liberty is higher; this pushes us to think more open-mindedly and become more competent, evolving us in the process.</w:t>
+      </w:r>
+    </w:p>
+    <w:p>
+      <w:pPr>
+        <w:suppressAutoHyphens w:val="true"/>
+        <w:spacing w:before="0" w:after="160" w:line="240"/>
+        <w:ind w:right="0" w:left="0" w:firstLine="0"/>
+        <w:jc w:val="left"/>
+        <w:rPr>
+          <w:rFonts w:ascii="Calibri" w:hAnsi="Calibri" w:cs="Calibri" w:eastAsia="Calibri"/>
+          <w:color w:val="auto"/>
+          <w:spacing w:val="0"/>
+          <w:position w:val="0"/>
+          <w:sz w:val="22"/>
+          <w:shd w:fill="auto" w:val="clear"/>
+        </w:rPr>
+      </w:pPr>
+      <w:r>
+        <w:rPr>
+          <w:rFonts w:ascii="Calibri" w:hAnsi="Calibri" w:cs="Calibri" w:eastAsia="Calibri"/>
+          <w:color w:val="auto"/>
+          <w:spacing w:val="0"/>
+          <w:position w:val="0"/>
+          <w:sz w:val="22"/>
+          <w:shd w:fill="auto" w:val="clear"/>
+        </w:rPr>
+        <w:t xml:space="preserve">  - Advancement of science and technology being promoted: companies equipped with better technology can get tasks done more efficiently which gives them a competitive edge over others.</w:t>
+      </w:r>
+    </w:p>
+    <w:p>
+      <w:pPr>
+        <w:suppressAutoHyphens w:val="true"/>
+        <w:spacing w:before="0" w:after="160" w:line="240"/>
+        <w:ind w:right="0" w:left="0" w:firstLine="0"/>
+        <w:jc w:val="left"/>
+        <w:rPr>
+          <w:rFonts w:ascii="Calibri" w:hAnsi="Calibri" w:cs="Calibri" w:eastAsia="Calibri"/>
+          <w:color w:val="auto"/>
+          <w:spacing w:val="0"/>
+          <w:position w:val="0"/>
+          <w:sz w:val="22"/>
+          <w:shd w:fill="auto" w:val="clear"/>
+        </w:rPr>
+      </w:pPr>
+      <w:r>
+        <w:rPr>
+          <w:rFonts w:ascii="Calibri" w:hAnsi="Calibri" w:cs="Calibri" w:eastAsia="Calibri"/>
+          <w:color w:val="auto"/>
+          <w:spacing w:val="0"/>
+          <w:position w:val="0"/>
+          <w:sz w:val="22"/>
+          <w:shd w:fill="auto" w:val="clear"/>
+        </w:rPr>
+        <w:t xml:space="preserve">  - Better user experience being promoted: customer satisfaction becomes a matter of life and death for companies in a competitive environment, which allows customers to voice their concerns and get the best possible treatment.</w:t>
+      </w:r>
+    </w:p>
+    <w:p>
+      <w:pPr>
+        <w:suppressAutoHyphens w:val="true"/>
+        <w:spacing w:before="0" w:after="160" w:line="240"/>
+        <w:ind w:right="0" w:left="0" w:firstLine="0"/>
+        <w:jc w:val="left"/>
+        <w:rPr>
+          <w:rFonts w:ascii="Calibri" w:hAnsi="Calibri" w:cs="Calibri" w:eastAsia="Calibri"/>
+          <w:color w:val="auto"/>
+          <w:spacing w:val="0"/>
+          <w:position w:val="0"/>
+          <w:sz w:val="22"/>
+          <w:shd w:fill="auto" w:val="clear"/>
+        </w:rPr>
+      </w:pPr>
+      <w:r>
+        <w:rPr>
+          <w:rFonts w:ascii="Calibri" w:hAnsi="Calibri" w:cs="Calibri" w:eastAsia="Calibri"/>
+          <w:color w:val="auto"/>
+          <w:spacing w:val="0"/>
+          <w:position w:val="0"/>
+          <w:sz w:val="22"/>
+          <w:shd w:fill="auto" w:val="clear"/>
+        </w:rPr>
+        <w:t xml:space="preserve">  - Law and order being promoted: without the aid of the Civil Magistrate, owners of property run the risk of losing their property. A safe and secure environment is best for traders to trade without fear of injustices.</w:t>
+      </w:r>
+    </w:p>
+    <w:p>
+      <w:pPr>
+        <w:suppressAutoHyphens w:val="true"/>
+        <w:spacing w:before="0" w:after="160" w:line="240"/>
+        <w:ind w:right="0" w:left="0" w:firstLine="0"/>
+        <w:jc w:val="left"/>
+        <w:rPr>
+          <w:rFonts w:ascii="Calibri" w:hAnsi="Calibri" w:cs="Calibri" w:eastAsia="Calibri"/>
+          <w:color w:val="auto"/>
+          <w:spacing w:val="0"/>
+          <w:position w:val="0"/>
+          <w:sz w:val="22"/>
+          <w:shd w:fill="auto" w:val="clear"/>
+        </w:rPr>
+      </w:pPr>
+      <w:r>
+        <w:rPr>
+          <w:rFonts w:ascii="Calibri" w:hAnsi="Calibri" w:cs="Calibri" w:eastAsia="Calibri"/>
+          <w:color w:val="auto"/>
+          <w:spacing w:val="0"/>
+          <w:position w:val="0"/>
+          <w:sz w:val="22"/>
+          <w:shd w:fill="auto" w:val="clear"/>
+        </w:rPr>
+        <w:t xml:space="preserve">  - Rewarding being promoted and slavery being opposed: employees normally do their best to earn rewards such as bonuses, promotions, etc. Rewarding appropriately encourages better performance and confidence which means higher efficiency.</w:t>
+      </w:r>
+    </w:p>
+    <w:p>
+      <w:pPr>
+        <w:suppressAutoHyphens w:val="true"/>
+        <w:spacing w:before="0" w:after="160" w:line="240"/>
+        <w:ind w:right="0" w:left="0" w:firstLine="0"/>
+        <w:jc w:val="left"/>
+        <w:rPr>
+          <w:rFonts w:ascii="Calibri" w:hAnsi="Calibri" w:cs="Calibri" w:eastAsia="Calibri"/>
+          <w:color w:val="auto"/>
+          <w:spacing w:val="0"/>
+          <w:position w:val="0"/>
+          <w:sz w:val="22"/>
+          <w:shd w:fill="auto" w:val="clear"/>
+        </w:rPr>
+      </w:pPr>
+      <w:r>
+        <w:rPr>
+          <w:rFonts w:ascii="Calibri" w:hAnsi="Calibri" w:cs="Calibri" w:eastAsia="Calibri"/>
+          <w:color w:val="auto"/>
+          <w:spacing w:val="0"/>
+          <w:position w:val="0"/>
+          <w:sz w:val="22"/>
+          <w:shd w:fill="auto" w:val="clear"/>
+        </w:rPr>
+        <w:t xml:space="preserve">  - Globalization and diversity in mastery being promoted: countries who benefit from cheaper products and specializations of other countries can focus on their own specializations and cut unnecessary costs. Resources are better managed this way as countries avoid reinventing the wheel.</w:t>
+      </w:r>
+    </w:p>
+    <w:p>
+      <w:pPr>
+        <w:suppressAutoHyphens w:val="true"/>
+        <w:spacing w:before="0" w:after="160" w:line="240"/>
+        <w:ind w:right="0" w:left="0" w:firstLine="0"/>
+        <w:jc w:val="left"/>
         <w:rPr>
           <w:rFonts w:ascii="Calibri Light" w:hAnsi="Calibri Light" w:cs="Calibri Light" w:eastAsia="Calibri Light"/>
           <w:color w:val="2F5496"/>
@@ -4624,6 +4527,16 @@
           <w:sz w:val="26"/>
           <w:shd w:fill="auto" w:val="clear"/>
         </w:rPr>
+      </w:pPr>
+      <w:r>
+        <w:rPr>
+          <w:rFonts w:ascii="Calibri Light" w:hAnsi="Calibri Light" w:cs="Calibri Light" w:eastAsia="Calibri Light"/>
+          <w:color w:val="2F5496"/>
+          <w:spacing w:val="0"/>
+          <w:position w:val="0"/>
+          <w:sz w:val="26"/>
+          <w:shd w:fill="auto" w:val="clear"/>
+        </w:rPr>
         <w:t xml:space="preserve">The Cons</w:t>
       </w:r>
     </w:p>
@@ -5129,79 +5042,250 @@
           <w:sz w:val="22"/>
           <w:shd w:fill="auto" w:val="clear"/>
         </w:rPr>
-        <w:t xml:space="preserve">"No society can surely be flourishing and happy, of which the far greater part of the members are poor and miserable. It is but equity, besides, that they who feed, clothe, and lodge the whole body of the people, should have such a share of the produce of their own labour as to be themselves tolerably well fed, clothed, and lodged." - Adam Smith, The Wealth of Nations, Book I</w:t>
-      </w:r>
-    </w:p>
-    <w:p>
-      <w:pPr>
-        <w:suppressAutoHyphens w:val="true"/>
-        <w:spacing w:before="0" w:after="160" w:line="240"/>
-        <w:ind w:right="0" w:left="0" w:firstLine="0"/>
-        <w:jc w:val="left"/>
-        <w:rPr>
-          <w:rFonts w:ascii="Calibri" w:hAnsi="Calibri" w:cs="Calibri" w:eastAsia="Calibri"/>
-          <w:color w:val="auto"/>
-          <w:spacing w:val="0"/>
-          <w:position w:val="0"/>
-          <w:sz w:val="22"/>
-          <w:shd w:fill="auto" w:val="clear"/>
-        </w:rPr>
-      </w:pPr>
-      <w:r>
-        <w:rPr>
-          <w:rFonts w:ascii="Calibri" w:hAnsi="Calibri" w:cs="Calibri" w:eastAsia="Calibri"/>
-          <w:color w:val="auto"/>
-          <w:spacing w:val="0"/>
-          <w:position w:val="0"/>
-          <w:sz w:val="22"/>
-          <w:shd w:fill="auto" w:val="clear"/>
-        </w:rPr>
-        <w:t xml:space="preserve">The lack of a base standard of living is a flaw of Capitalism for multiple reasons. It can be argued that the most significant resource that we ought to take care of is the human resource. After all, why are we putting in all this effort to come up with a perfect system, if not for our own peace and prosperity? All suffering avoidable by better management of resources clearly indicates the failure of Capitalism. According to The Hunger Virus 2.0 report by Oxfam, 11 people are likely dying every minute from acute hunger - need I say more?</w:t>
-      </w:r>
-    </w:p>
-    <w:p>
-      <w:pPr>
-        <w:suppressAutoHyphens w:val="true"/>
-        <w:spacing w:before="0" w:after="160" w:line="240"/>
-        <w:ind w:right="0" w:left="0" w:firstLine="0"/>
-        <w:jc w:val="left"/>
-        <w:rPr>
-          <w:rFonts w:ascii="Calibri" w:hAnsi="Calibri" w:cs="Calibri" w:eastAsia="Calibri"/>
-          <w:color w:val="auto"/>
-          <w:spacing w:val="0"/>
-          <w:position w:val="0"/>
-          <w:sz w:val="22"/>
-          <w:shd w:fill="auto" w:val="clear"/>
-        </w:rPr>
-      </w:pPr>
-      <w:r>
-        <w:rPr>
-          <w:rFonts w:ascii="Calibri" w:hAnsi="Calibri" w:cs="Calibri" w:eastAsia="Calibri"/>
-          <w:color w:val="auto"/>
-          <w:spacing w:val="0"/>
-          <w:position w:val="0"/>
-          <w:sz w:val="22"/>
-          <w:shd w:fill="auto" w:val="clear"/>
-        </w:rPr>
-        <w:t xml:space="preserve">Without access to basic necessities like food, water, shelter, education, security, etc., people who can be polished enough to become researchers, doctors, scientists, developers, etc., are dying without being able to contribute to our evolution - contributions which could help deal with currently incurable diseases, climate change, wars, corruption, etc. Kurzgesagt uploaded a video about Egoistic Altruism on YouTube which explains how the development of others also aids our own development. Feed today and get fed tomorrow.</w:t>
-      </w:r>
-    </w:p>
-    <w:p>
-      <w:pPr>
-        <w:suppressAutoHyphens w:val="true"/>
-        <w:spacing w:before="0" w:after="160" w:line="240"/>
-        <w:ind w:right="0" w:left="0" w:firstLine="0"/>
-        <w:jc w:val="left"/>
-        <w:rPr>
-          <w:rFonts w:ascii="Calibri" w:hAnsi="Calibri" w:cs="Calibri" w:eastAsia="Calibri"/>
-          <w:color w:val="auto"/>
-          <w:spacing w:val="0"/>
-          <w:position w:val="0"/>
-          <w:sz w:val="22"/>
-          <w:shd w:fill="auto" w:val="clear"/>
-        </w:rPr>
-      </w:pPr>
-      <w:r>
+        <w:t xml:space="preserve">"But what improves the circumstances of the greater part, can never be regarded as any inconveniency to the whole. No society can surely be flourishing and happy, of which the far greater part of the members are poor and miserable. It is but equity, besides, that they who feed, clothe, and lodge the whole body of the people, should have such a share of the produce of their own labour as to be themselves tolerably well fed, clothed, and lodged." - Adam Smith, The Wealth of Nations, Book I</w:t>
+      </w:r>
+    </w:p>
+    <w:p>
+      <w:pPr>
+        <w:suppressAutoHyphens w:val="true"/>
+        <w:spacing w:before="0" w:after="160" w:line="240"/>
+        <w:ind w:right="0" w:left="0" w:firstLine="0"/>
+        <w:jc w:val="left"/>
+        <w:rPr>
+          <w:rFonts w:ascii="Calibri" w:hAnsi="Calibri" w:cs="Calibri" w:eastAsia="Calibri"/>
+          <w:color w:val="auto"/>
+          <w:spacing w:val="0"/>
+          <w:position w:val="0"/>
+          <w:sz w:val="22"/>
+          <w:shd w:fill="auto" w:val="clear"/>
+        </w:rPr>
+      </w:pPr>
+      <w:r>
+        <w:rPr>
+          <w:rFonts w:ascii="Calibri" w:hAnsi="Calibri" w:cs="Calibri" w:eastAsia="Calibri"/>
+          <w:color w:val="auto"/>
+          <w:spacing w:val="0"/>
+          <w:position w:val="0"/>
+          <w:sz w:val="22"/>
+          <w:shd w:fill="auto" w:val="clear"/>
+        </w:rPr>
+        <w:t xml:space="preserve">The lack of a base standard of living is a flaw of Capitalism for multiple reasons. It can be argued that the most significant resource that we ought to take care of is the human resource. After all, why are we putting in all this effort to come up with a perfect system, if not for our own peace and prosperity? All suffering avoidable by better management of resources clearly indicates the failure of Capitalism. Understand that the loss of any human is effectively the loss of our specie, and arguably other species too, as a whole.</w:t>
+      </w:r>
+    </w:p>
+    <w:p>
+      <w:pPr>
+        <w:suppressAutoHyphens w:val="true"/>
+        <w:spacing w:before="0" w:after="160" w:line="240"/>
+        <w:ind w:right="0" w:left="0" w:firstLine="0"/>
+        <w:jc w:val="left"/>
+        <w:rPr>
+          <w:rFonts w:ascii="Calibri" w:hAnsi="Calibri" w:cs="Calibri" w:eastAsia="Calibri"/>
+          <w:color w:val="auto"/>
+          <w:spacing w:val="0"/>
+          <w:position w:val="0"/>
+          <w:sz w:val="22"/>
+          <w:shd w:fill="auto" w:val="clear"/>
+        </w:rPr>
+      </w:pPr>
+      <w:r>
+        <w:rPr>
+          <w:rFonts w:ascii="Calibri" w:hAnsi="Calibri" w:cs="Calibri" w:eastAsia="Calibri"/>
+          <w:color w:val="auto"/>
+          <w:spacing w:val="0"/>
+          <w:position w:val="0"/>
+          <w:sz w:val="22"/>
+          <w:shd w:fill="auto" w:val="clear"/>
+        </w:rPr>
+        <w:t xml:space="preserve">Without access to basic necessities like food, water, shelter, education, security, etc., people who can be polished enough to become researchers, doctors, scientists, developers, etc., are not reaching their true potential. Their contributions can help us deal with currently incurable diseases, global warming, transportation problems, etc. Kurzgesagt uploaded a video about Egoistic Altruism on YouTube which explains how the development of others also aids our own development.</w:t>
+      </w:r>
+    </w:p>
+    <w:p>
+      <w:pPr>
+        <w:suppressAutoHyphens w:val="true"/>
+        <w:spacing w:before="0" w:after="160" w:line="240"/>
+        <w:ind w:right="0" w:left="0" w:firstLine="0"/>
+        <w:jc w:val="left"/>
+        <w:rPr>
+          <w:rFonts w:ascii="Calibri" w:hAnsi="Calibri" w:cs="Calibri" w:eastAsia="Calibri"/>
+          <w:color w:val="auto"/>
+          <w:spacing w:val="0"/>
+          <w:position w:val="0"/>
+          <w:sz w:val="22"/>
+          <w:shd w:fill="auto" w:val="clear"/>
+        </w:rPr>
+      </w:pPr>
+      <w:r>
+        <w:rPr>
+          <w:rFonts w:ascii="Calibri" w:hAnsi="Calibri" w:cs="Calibri" w:eastAsia="Calibri"/>
+          <w:color w:val="auto"/>
+          <w:spacing w:val="0"/>
+          <w:position w:val="0"/>
+          <w:sz w:val="22"/>
+          <w:shd w:fill="auto" w:val="clear"/>
+        </w:rPr>
+        <w:t xml:space="preserve">/Do you not find it absurd that people around the globe do not have access to proper education, food and other very basic necessities simply because they cannot afford them? Do you not understand how much this affects the advancement of us humans as a whole? You only need to sincerely put yourself in the shoes of a poor person to realise how big this problem really is. The purpose of highlighting this problem is not to make you sad, but to make you realise that this really is a weakness of Capitalism./</w:t>
+      </w:r>
+    </w:p>
+    <w:p>
+      <w:pPr>
+        <w:suppressAutoHyphens w:val="true"/>
+        <w:spacing w:before="0" w:after="160" w:line="240"/>
+        <w:ind w:right="0" w:left="0" w:firstLine="0"/>
+        <w:jc w:val="left"/>
+        <w:rPr>
+          <w:rFonts w:ascii="Calibri" w:hAnsi="Calibri" w:cs="Calibri" w:eastAsia="Calibri"/>
+          <w:color w:val="auto"/>
+          <w:spacing w:val="0"/>
+          <w:position w:val="0"/>
+          <w:sz w:val="22"/>
+          <w:shd w:fill="auto" w:val="clear"/>
+        </w:rPr>
+      </w:pPr>
+      <w:r>
+        <w:rPr>
+          <w:rFonts w:ascii="Calibri" w:hAnsi="Calibri" w:cs="Calibri" w:eastAsia="Calibri"/>
+          <w:color w:val="auto"/>
+          <w:spacing w:val="0"/>
+          <w:position w:val="0"/>
+          <w:sz w:val="22"/>
+          <w:shd w:fill="auto" w:val="clear"/>
+        </w:rPr>
+        <w:t xml:space="preserve">"It compels all nations, on pain of extinction, to adopt the bourgeois mode of production; it compels them to introduce what it calls civilization into their midst, i.e., to become bourgeois themselves. In one word, it creates a world after its own image." - Karl Marx and Friedrich Engels, The Communist Manifesto</w:t>
+      </w:r>
+    </w:p>
+    <w:p>
+      <w:pPr>
+        <w:suppressAutoHyphens w:val="true"/>
+        <w:spacing w:before="0" w:after="160" w:line="240"/>
+        <w:ind w:right="0" w:left="0" w:firstLine="0"/>
+        <w:jc w:val="left"/>
+        <w:rPr>
+          <w:rFonts w:ascii="Calibri" w:hAnsi="Calibri" w:cs="Calibri" w:eastAsia="Calibri"/>
+          <w:color w:val="auto"/>
+          <w:spacing w:val="0"/>
+          <w:position w:val="0"/>
+          <w:sz w:val="22"/>
+          <w:shd w:fill="auto" w:val="clear"/>
+        </w:rPr>
+      </w:pPr>
+      <w:r>
+        <w:rPr>
+          <w:rFonts w:ascii="Calibri" w:hAnsi="Calibri" w:cs="Calibri" w:eastAsia="Calibri"/>
+          <w:color w:val="auto"/>
+          <w:spacing w:val="0"/>
+          <w:position w:val="0"/>
+          <w:sz w:val="22"/>
+          <w:shd w:fill="auto" w:val="clear"/>
+        </w:rPr>
+        <w:t xml:space="preserve">Is it not obvious that you should not have to sell your dignity, your integrity, and even your soul to live a </w:t>
+      </w:r>
+      <w:r>
+        <w:rPr>
+          <w:rFonts w:ascii="Calibri" w:hAnsi="Calibri" w:cs="Calibri" w:eastAsia="Calibri"/>
+          <w:i/>
+          <w:color w:val="auto"/>
+          <w:spacing w:val="0"/>
+          <w:position w:val="0"/>
+          <w:sz w:val="22"/>
+          <w:shd w:fill="auto" w:val="clear"/>
+        </w:rPr>
+        <w:t xml:space="preserve">good enough</w:t>
+      </w:r>
+      <w:r>
+        <w:rPr>
+          <w:rFonts w:ascii="Calibri" w:hAnsi="Calibri" w:cs="Calibri" w:eastAsia="Calibri"/>
+          <w:color w:val="auto"/>
+          <w:spacing w:val="0"/>
+          <w:position w:val="0"/>
+          <w:sz w:val="22"/>
+          <w:shd w:fill="auto" w:val="clear"/>
+        </w:rPr>
+        <w:t xml:space="preserve"> life? The lack of freedom, which was also highlighted by Karl Marx, due to dependence on money for access to the basic necessities has to be dealt with if we are to achieve true freedom. Would people not live differently if they did not have to worry about survival? How can we evolve if our thinking is limited to survival and materialistic thoughts? It is by attaining true freedom that we can begin to think about </w:t>
+      </w:r>
+      <w:r>
+        <w:rPr>
+          <w:rFonts w:ascii="Calibri" w:hAnsi="Calibri" w:cs="Calibri" w:eastAsia="Calibri"/>
+          <w:i/>
+          <w:color w:val="auto"/>
+          <w:spacing w:val="0"/>
+          <w:position w:val="0"/>
+          <w:sz w:val="22"/>
+          <w:shd w:fill="auto" w:val="clear"/>
+        </w:rPr>
+        <w:t xml:space="preserve">higher things</w:t>
+      </w:r>
+      <w:r>
+        <w:rPr>
+          <w:rFonts w:ascii="Calibri" w:hAnsi="Calibri" w:cs="Calibri" w:eastAsia="Calibri"/>
+          <w:color w:val="auto"/>
+          <w:spacing w:val="0"/>
+          <w:position w:val="0"/>
+          <w:sz w:val="22"/>
+          <w:shd w:fill="auto" w:val="clear"/>
+        </w:rPr>
+        <w:t xml:space="preserve">.</w:t>
+      </w:r>
+    </w:p>
+    <w:p>
+      <w:pPr>
+        <w:suppressAutoHyphens w:val="true"/>
+        <w:spacing w:before="0" w:after="160" w:line="240"/>
+        <w:ind w:right="0" w:left="0" w:firstLine="0"/>
+        <w:jc w:val="left"/>
+        <w:rPr>
+          <w:rFonts w:ascii="Calibri" w:hAnsi="Calibri" w:cs="Calibri" w:eastAsia="Calibri"/>
+          <w:color w:val="auto"/>
+          <w:spacing w:val="0"/>
+          <w:position w:val="0"/>
+          <w:sz w:val="22"/>
+          <w:shd w:fill="auto" w:val="clear"/>
+        </w:rPr>
+      </w:pPr>
+      <w:r>
+        <w:rPr>
+          <w:rFonts w:ascii="Calibri" w:hAnsi="Calibri" w:cs="Calibri" w:eastAsia="Calibri"/>
+          <w:color w:val="auto"/>
+          <w:spacing w:val="0"/>
+          <w:position w:val="0"/>
+          <w:sz w:val="22"/>
+          <w:shd w:fill="auto" w:val="clear"/>
+        </w:rPr>
+        <w:t xml:space="preserve">/Before I explain how Capitalism hinders the development of developing and under-developed nations, I must make it clear that I understand the role of debt in the advancement of such nations. Indeed, it is difficult to say with confidence that such nations would have been more developed if they were not given any debt at all.</w:t>
+      </w:r>
+    </w:p>
+    <w:p>
+      <w:pPr>
+        <w:suppressAutoHyphens w:val="true"/>
+        <w:spacing w:before="0" w:after="160" w:line="240"/>
+        <w:ind w:right="0" w:left="0" w:firstLine="0"/>
+        <w:jc w:val="left"/>
+        <w:rPr>
+          <w:rFonts w:ascii="Calibri" w:hAnsi="Calibri" w:cs="Calibri" w:eastAsia="Calibri"/>
+          <w:color w:val="auto"/>
+          <w:spacing w:val="0"/>
+          <w:position w:val="0"/>
+          <w:sz w:val="22"/>
+          <w:shd w:fill="auto" w:val="clear"/>
+        </w:rPr>
+      </w:pPr>
+      <w:r>
+        <w:rPr>
+          <w:rFonts w:ascii="Calibri" w:hAnsi="Calibri" w:cs="Calibri" w:eastAsia="Calibri"/>
+          <w:color w:val="auto"/>
+          <w:spacing w:val="0"/>
+          <w:position w:val="0"/>
+          <w:sz w:val="22"/>
+          <w:shd w:fill="auto" w:val="clear"/>
+        </w:rPr>
+        <w:t xml:space="preserve">Obviously, the core problem is corruption--which Capitalism deals with poorly. However, let us not neglect the expense, especially the opportunity costs, of this source of capital. Obviously, we cannot really expect entities to give anyone access to their wealth without expecting a return on their investment. Naturally, the return expected is high due to the higher risk associated with developing, and under-developed nations.</w:t>
+      </w:r>
+    </w:p>
+    <w:p>
+      <w:pPr>
+        <w:suppressAutoHyphens w:val="true"/>
+        <w:spacing w:before="0" w:after="160" w:line="240"/>
+        <w:ind w:right="0" w:left="0" w:firstLine="0"/>
+        <w:jc w:val="left"/>
         <w:rPr>
           <w:rFonts w:ascii="Calibri" w:hAnsi="Calibri" w:cs="Calibri" w:eastAsia="Calibri"/>
           <w:color w:val="auto"/>
@@ -5210,61 +5294,44 @@
           <w:sz w:val="24"/>
           <w:shd w:fill="auto" w:val="clear"/>
         </w:rPr>
-        <w:t xml:space="preserve">/understand that the loss of any human is effectively a loss of your specie as a whole./</w:t>
-      </w:r>
-    </w:p>
-    <w:p>
-      <w:pPr>
-        <w:suppressAutoHyphens w:val="true"/>
-        <w:spacing w:before="0" w:after="160" w:line="240"/>
-        <w:ind w:right="0" w:left="0" w:firstLine="0"/>
-        <w:jc w:val="left"/>
-        <w:rPr>
-          <w:rFonts w:ascii="Calibri" w:hAnsi="Calibri" w:cs="Calibri" w:eastAsia="Calibri"/>
-          <w:color w:val="auto"/>
-          <w:spacing w:val="0"/>
-          <w:position w:val="0"/>
-          <w:sz w:val="22"/>
-          <w:shd w:fill="auto" w:val="clear"/>
-        </w:rPr>
-      </w:pPr>
-      <w:r>
-        <w:rPr>
-          <w:rFonts w:ascii="Calibri" w:hAnsi="Calibri" w:cs="Calibri" w:eastAsia="Calibri"/>
-          <w:color w:val="auto"/>
-          <w:spacing w:val="0"/>
-          <w:position w:val="0"/>
-          <w:sz w:val="22"/>
-          <w:shd w:fill="auto" w:val="clear"/>
-        </w:rPr>
-        <w:t xml:space="preserve">"It compels all nations, on pain of extinction, to adopt the bourgeois mode of production; it compels them to introduce what it calls civilization into their midst, i.e., to become bourgeois themselves. In one word, it creates a world after its own image." - Karl Marx and Friedrich Engels, The Communist Manifesto</w:t>
-      </w:r>
-    </w:p>
-    <w:p>
-      <w:pPr>
-        <w:suppressAutoHyphens w:val="true"/>
-        <w:spacing w:before="0" w:after="160" w:line="240"/>
-        <w:ind w:right="0" w:left="0" w:firstLine="0"/>
-        <w:jc w:val="left"/>
-        <w:rPr>
-          <w:rFonts w:ascii="Calibri" w:hAnsi="Calibri" w:cs="Calibri" w:eastAsia="Calibri"/>
-          <w:color w:val="auto"/>
-          <w:spacing w:val="0"/>
-          <w:position w:val="0"/>
-          <w:sz w:val="22"/>
-          <w:shd w:fill="auto" w:val="clear"/>
-        </w:rPr>
-      </w:pPr>
-      <w:r>
-        <w:rPr>
-          <w:rFonts w:ascii="Calibri" w:hAnsi="Calibri" w:cs="Calibri" w:eastAsia="Calibri"/>
-          <w:color w:val="auto"/>
-          <w:spacing w:val="0"/>
-          <w:position w:val="0"/>
-          <w:sz w:val="22"/>
-          <w:shd w:fill="auto" w:val="clear"/>
-        </w:rPr>
-        <w:t xml:space="preserve">Is it not obvious that you should not have to sell your dignity, your integrity, and even your soul to live a </w:t>
+      </w:pPr>
+      <w:r>
+        <w:rPr>
+          <w:rFonts w:ascii="Calibri" w:hAnsi="Calibri" w:cs="Calibri" w:eastAsia="Calibri"/>
+          <w:color w:val="auto"/>
+          <w:spacing w:val="0"/>
+          <w:position w:val="0"/>
+          <w:sz w:val="24"/>
+          <w:shd w:fill="auto" w:val="clear"/>
+        </w:rPr>
+        <w:t xml:space="preserve">To better understand how the cost of capital hinders our advancement, imagine for a moment, what if just half of the money wasted on interest was instead used for the development of the debtors. Is it not obvious that we would have advanced much more by now? Imagine all those countries having the funds required to better educate the public. It is very difficult to claim that such development is possible under Capitalism.</w:t>
+      </w:r>
+    </w:p>
+    <w:p>
+      <w:pPr>
+        <w:suppressAutoHyphens w:val="true"/>
+        <w:spacing w:before="0" w:after="160" w:line="240"/>
+        <w:ind w:right="0" w:left="0" w:firstLine="0"/>
+        <w:jc w:val="left"/>
+        <w:rPr>
+          <w:rFonts w:ascii="Calibri" w:hAnsi="Calibri" w:cs="Calibri" w:eastAsia="Calibri"/>
+          <w:color w:val="auto"/>
+          <w:spacing w:val="0"/>
+          <w:position w:val="0"/>
+          <w:sz w:val="22"/>
+          <w:shd w:fill="auto" w:val="clear"/>
+        </w:rPr>
+      </w:pPr>
+      <w:r>
+        <w:rPr>
+          <w:rFonts w:ascii="Calibri" w:hAnsi="Calibri" w:cs="Calibri" w:eastAsia="Calibri"/>
+          <w:color w:val="auto"/>
+          <w:spacing w:val="0"/>
+          <w:position w:val="0"/>
+          <w:sz w:val="24"/>
+          <w:shd w:fill="auto" w:val="clear"/>
+        </w:rPr>
+        <w:t xml:space="preserve">Would it be too extreme to say that the debtors effectively become </w:t>
       </w:r>
       <w:r>
         <w:rPr>
@@ -5273,92 +5340,11 @@
           <w:color w:val="auto"/>
           <w:spacing w:val="0"/>
           <w:position w:val="0"/>
-          <w:sz w:val="22"/>
-          <w:shd w:fill="auto" w:val="clear"/>
-        </w:rPr>
-        <w:t xml:space="preserve">good enough</w:t>
-      </w:r>
-      <w:r>
-        <w:rPr>
-          <w:rFonts w:ascii="Calibri" w:hAnsi="Calibri" w:cs="Calibri" w:eastAsia="Calibri"/>
-          <w:color w:val="auto"/>
-          <w:spacing w:val="0"/>
-          <w:position w:val="0"/>
-          <w:sz w:val="22"/>
-          <w:shd w:fill="auto" w:val="clear"/>
-        </w:rPr>
-        <w:t xml:space="preserve"> life? The lack of freedom, which was also highlighted by Karl Marx, due to dependence on money for access to the basic necessities is also a hurdle in the road to a more evolved state. Would people not live differently if they did not have to worry about survival? How can we evolve if our thinking is limited to survival and materialistic thoughts? It is by attaining true freedom that we can begin to think about evolution.</w:t>
-      </w:r>
-    </w:p>
-    <w:p>
-      <w:pPr>
-        <w:suppressAutoHyphens w:val="true"/>
-        <w:spacing w:before="0" w:after="160" w:line="240"/>
-        <w:ind w:right="0" w:left="0" w:firstLine="0"/>
-        <w:jc w:val="left"/>
-        <w:rPr>
-          <w:rFonts w:ascii="Calibri" w:hAnsi="Calibri" w:cs="Calibri" w:eastAsia="Calibri"/>
-          <w:color w:val="auto"/>
-          <w:spacing w:val="0"/>
-          <w:position w:val="0"/>
-          <w:sz w:val="22"/>
-          <w:shd w:fill="auto" w:val="clear"/>
-        </w:rPr>
-      </w:pPr>
-      <w:r>
-        <w:rPr>
-          <w:rFonts w:ascii="Calibri" w:hAnsi="Calibri" w:cs="Calibri" w:eastAsia="Calibri"/>
-          <w:color w:val="auto"/>
-          <w:spacing w:val="0"/>
-          <w:position w:val="0"/>
-          <w:sz w:val="22"/>
-          <w:shd w:fill="auto" w:val="clear"/>
-        </w:rPr>
-        <w:t xml:space="preserve">/Before I begin explaining how Capitalism creates hurdles in the development of developing and under-developed nations, I must make it clear that I understand the role of debt in the advancement of such nations. Indeed, it is difficult to say with confidence that such nations would have been more developed if they were not given any debt at all.</w:t>
-      </w:r>
-    </w:p>
-    <w:p>
-      <w:pPr>
-        <w:suppressAutoHyphens w:val="true"/>
-        <w:spacing w:before="0" w:after="160" w:line="240"/>
-        <w:ind w:right="0" w:left="0" w:firstLine="0"/>
-        <w:jc w:val="left"/>
-        <w:rPr>
-          <w:rFonts w:ascii="Calibri" w:hAnsi="Calibri" w:cs="Calibri" w:eastAsia="Calibri"/>
-          <w:color w:val="auto"/>
-          <w:spacing w:val="0"/>
-          <w:position w:val="0"/>
-          <w:sz w:val="22"/>
-          <w:shd w:fill="auto" w:val="clear"/>
-        </w:rPr>
-      </w:pPr>
-      <w:r>
-        <w:rPr>
-          <w:rFonts w:ascii="Calibri" w:hAnsi="Calibri" w:cs="Calibri" w:eastAsia="Calibri"/>
-          <w:color w:val="auto"/>
-          <w:spacing w:val="0"/>
-          <w:position w:val="0"/>
-          <w:sz w:val="22"/>
-          <w:shd w:fill="auto" w:val="clear"/>
-        </w:rPr>
-        <w:t xml:space="preserve">  Obviously, the core problem is corruption. However, it is also wrong to neglect the expense of obtaining this source of capital, especially considering how risky it is to provide funds to such nations and how significantly the cost of capital increases because of this risk. Yet, obviously, we cannot expect organizations to give away their wealth without expecting a return on their investment.</w:t>
-      </w:r>
-    </w:p>
-    <w:p>
-      <w:pPr>
-        <w:suppressAutoHyphens w:val="true"/>
-        <w:spacing w:before="0" w:after="160" w:line="240"/>
-        <w:ind w:right="0" w:left="0" w:firstLine="0"/>
-        <w:jc w:val="left"/>
-        <w:rPr>
-          <w:rFonts w:ascii="Calibri" w:hAnsi="Calibri" w:cs="Calibri" w:eastAsia="Calibri"/>
-          <w:color w:val="auto"/>
-          <w:spacing w:val="0"/>
-          <w:position w:val="0"/>
           <w:sz w:val="24"/>
           <w:shd w:fill="auto" w:val="clear"/>
         </w:rPr>
-      </w:pPr>
+        <w:t xml:space="preserve">modern slaves</w:t>
+      </w:r>
       <w:r>
         <w:rPr>
           <w:rFonts w:ascii="Calibri" w:hAnsi="Calibri" w:cs="Calibri" w:eastAsia="Calibri"/>
@@ -5368,86 +5354,7 @@
           <w:sz w:val="24"/>
           <w:shd w:fill="auto" w:val="clear"/>
         </w:rPr>
-        <w:t xml:space="preserve">  Take an example of a developing country, Pakistan. The total of interest expense stated on the ‘Summary of Pakistan’s External Debt Servicing’ report for the FY 19 is 2.951 billion USD. This amount is more than 34% of the principal amount stated. (Source: </w:t>
-      </w:r>
-      <w:hyperlink xmlns:r="http://schemas.openxmlformats.org/officeDocument/2006/relationships" r:id="docRId0">
-        <w:r>
-          <w:rPr>
-            <w:rFonts w:ascii="Calibri" w:hAnsi="Calibri" w:cs="Calibri" w:eastAsia="Calibri"/>
-            <w:color w:val="0000FF"/>
-            <w:spacing w:val="0"/>
-            <w:position w:val="0"/>
-            <w:sz w:val="24"/>
-            <w:u w:val="single"/>
-            <w:shd w:fill="auto" w:val="clear"/>
-          </w:rPr>
-          <w:t xml:space="preserve">http://www.sbp.org.pk/ecodata/pakdebtsvr_summary.pdf</w:t>
-        </w:r>
-      </w:hyperlink>
-      <w:r>
-        <w:rPr>
-          <w:rFonts w:ascii="Calibri" w:hAnsi="Calibri" w:cs="Calibri" w:eastAsia="Calibri"/>
-          <w:color w:val="auto"/>
-          <w:spacing w:val="0"/>
-          <w:position w:val="0"/>
-          <w:sz w:val="24"/>
-          <w:shd w:fill="auto" w:val="clear"/>
-        </w:rPr>
-        <w:t xml:space="preserve">) </w:t>
-      </w:r>
-    </w:p>
-    <w:p>
-      <w:pPr>
-        <w:suppressAutoHyphens w:val="true"/>
-        <w:spacing w:before="0" w:after="160" w:line="240"/>
-        <w:ind w:right="0" w:left="0" w:firstLine="0"/>
-        <w:jc w:val="left"/>
-        <w:rPr>
-          <w:rFonts w:ascii="Calibri" w:hAnsi="Calibri" w:cs="Calibri" w:eastAsia="Calibri"/>
-          <w:color w:val="auto"/>
-          <w:spacing w:val="0"/>
-          <w:position w:val="0"/>
-          <w:sz w:val="24"/>
-          <w:shd w:fill="auto" w:val="clear"/>
-        </w:rPr>
-      </w:pPr>
-      <w:r>
-        <w:rPr>
-          <w:rFonts w:ascii="Calibri" w:hAnsi="Calibri" w:cs="Calibri" w:eastAsia="Calibri"/>
-          <w:color w:val="auto"/>
-          <w:spacing w:val="0"/>
-          <w:position w:val="0"/>
-          <w:sz w:val="24"/>
-          <w:shd w:fill="auto" w:val="clear"/>
-        </w:rPr>
-        <w:t xml:space="preserve">  To better understand how all this cost of capital hinders our advancement, imagine for a moment, what if all the money wasted on interest was actually used for development of nations. Do you not think we would be much more advanced than we are now? Imagine all those countries having the funds required to better educate the public. It is very difficult to claim that such development is possible using the money-based system.</w:t>
-      </w:r>
-    </w:p>
-    <w:p>
-      <w:pPr>
-        <w:suppressAutoHyphens w:val="true"/>
-        <w:spacing w:before="0" w:after="160" w:line="240"/>
-        <w:ind w:right="0" w:left="0" w:firstLine="0"/>
-        <w:jc w:val="left"/>
-        <w:rPr>
-          <w:rFonts w:ascii="Calibri" w:hAnsi="Calibri" w:cs="Calibri" w:eastAsia="Calibri"/>
-          <w:color w:val="auto"/>
-          <w:spacing w:val="0"/>
-          <w:position w:val="0"/>
-          <w:sz w:val="22"/>
-          <w:shd w:fill="auto" w:val="clear"/>
-        </w:rPr>
-      </w:pPr>
-      <w:r>
-        <w:rPr>
-          <w:rFonts w:ascii="Calibri" w:hAnsi="Calibri" w:cs="Calibri" w:eastAsia="Calibri"/>
-          <w:color w:val="auto"/>
-          <w:spacing w:val="0"/>
-          <w:position w:val="0"/>
-          <w:sz w:val="24"/>
-          <w:shd w:fill="auto" w:val="clear"/>
-        </w:rPr>
-        <w:t xml:space="preserve">  Would it be too extreme to say that the debtors effectively become modern slaves? Do the creditors not really control the debtors in a way? If you understood how important the advancement of the debtors is for your evolution, you would try your best to help them get developed rather than trying to show your dominance or power./</w:t>
+        <w:t xml:space="preserve">? Do the creditors not really control the debtors in a sense? It should be obvious then, how significant of an issue world debt is, especially since one of our primary goal is to achieve true freedom./</w:t>
       </w:r>
     </w:p>
     <w:p>
@@ -7146,7 +7053,150 @@
           <w:sz w:val="22"/>
           <w:shd w:fill="auto" w:val="clear"/>
         </w:rPr>
-        <w:t xml:space="preserve">a country that still follows the old cash-based system, calls you . “Hi, I am quite excited about your wedding and would love to be there. I am not so sure about how I will convert my money into Reward Points, though. Can you guide me?” she asks you on the phone. “Yeah, you should definitely come over. So, to get the RPs, you just gotta make an account online to get yourself a wallet, and then you can top up your wallet, using your currency, from one of the authorized exchange companies. It’s really that simple,” you answer. “Oh, so kinda like topping up my Steam or my phone. Cool.”</w:t>
+        <w:t xml:space="preserve">a country that still follows the old cash-based system, calls you . </w:t>
+      </w:r>
+      <w:r>
+        <w:rPr>
+          <w:rFonts w:ascii="Calibri" w:hAnsi="Calibri" w:cs="Calibri" w:eastAsia="Calibri"/>
+          <w:color w:val="auto"/>
+          <w:spacing w:val="0"/>
+          <w:position w:val="0"/>
+          <w:sz w:val="22"/>
+          <w:shd w:fill="auto" w:val="clear"/>
+        </w:rPr>
+        <w:t xml:space="preserve">“</w:t>
+      </w:r>
+      <w:r>
+        <w:rPr>
+          <w:rFonts w:ascii="Calibri" w:hAnsi="Calibri" w:cs="Calibri" w:eastAsia="Calibri"/>
+          <w:color w:val="auto"/>
+          <w:spacing w:val="0"/>
+          <w:position w:val="0"/>
+          <w:sz w:val="22"/>
+          <w:shd w:fill="auto" w:val="clear"/>
+        </w:rPr>
+        <w:t xml:space="preserve">Hi, I am quite excited about your wedding and would love to be there. I am not so sure about how I will convert my money into Reward Points, though. Can you guide me?</w:t>
+      </w:r>
+      <w:r>
+        <w:rPr>
+          <w:rFonts w:ascii="Calibri" w:hAnsi="Calibri" w:cs="Calibri" w:eastAsia="Calibri"/>
+          <w:color w:val="auto"/>
+          <w:spacing w:val="0"/>
+          <w:position w:val="0"/>
+          <w:sz w:val="22"/>
+          <w:shd w:fill="auto" w:val="clear"/>
+        </w:rPr>
+        <w:t xml:space="preserve">”</w:t>
+      </w:r>
+      <w:r>
+        <w:rPr>
+          <w:rFonts w:ascii="Calibri" w:hAnsi="Calibri" w:cs="Calibri" w:eastAsia="Calibri"/>
+          <w:color w:val="auto"/>
+          <w:spacing w:val="0"/>
+          <w:position w:val="0"/>
+          <w:sz w:val="22"/>
+          <w:shd w:fill="auto" w:val="clear"/>
+        </w:rPr>
+        <w:t xml:space="preserve"> she asks you on the phone. </w:t>
+      </w:r>
+      <w:r>
+        <w:rPr>
+          <w:rFonts w:ascii="Calibri" w:hAnsi="Calibri" w:cs="Calibri" w:eastAsia="Calibri"/>
+          <w:color w:val="auto"/>
+          <w:spacing w:val="0"/>
+          <w:position w:val="0"/>
+          <w:sz w:val="22"/>
+          <w:shd w:fill="auto" w:val="clear"/>
+        </w:rPr>
+        <w:t xml:space="preserve">“</w:t>
+      </w:r>
+      <w:r>
+        <w:rPr>
+          <w:rFonts w:ascii="Calibri" w:hAnsi="Calibri" w:cs="Calibri" w:eastAsia="Calibri"/>
+          <w:color w:val="auto"/>
+          <w:spacing w:val="0"/>
+          <w:position w:val="0"/>
+          <w:sz w:val="22"/>
+          <w:shd w:fill="auto" w:val="clear"/>
+        </w:rPr>
+        <w:t xml:space="preserve">Yeah, you should definitely come over. So, to get the RPs, you just gotta make an account online to get yourself a wallet, and then you can top up your wallet, using your currency, from one of the authorized exchange companies. It</w:t>
+      </w:r>
+      <w:r>
+        <w:rPr>
+          <w:rFonts w:ascii="Calibri" w:hAnsi="Calibri" w:cs="Calibri" w:eastAsia="Calibri"/>
+          <w:color w:val="auto"/>
+          <w:spacing w:val="0"/>
+          <w:position w:val="0"/>
+          <w:sz w:val="22"/>
+          <w:shd w:fill="auto" w:val="clear"/>
+        </w:rPr>
+        <w:t xml:space="preserve">’</w:t>
+      </w:r>
+      <w:r>
+        <w:rPr>
+          <w:rFonts w:ascii="Calibri" w:hAnsi="Calibri" w:cs="Calibri" w:eastAsia="Calibri"/>
+          <w:color w:val="auto"/>
+          <w:spacing w:val="0"/>
+          <w:position w:val="0"/>
+          <w:sz w:val="22"/>
+          <w:shd w:fill="auto" w:val="clear"/>
+        </w:rPr>
+        <w:t xml:space="preserve">s really that simple,</w:t>
+      </w:r>
+      <w:r>
+        <w:rPr>
+          <w:rFonts w:ascii="Calibri" w:hAnsi="Calibri" w:cs="Calibri" w:eastAsia="Calibri"/>
+          <w:color w:val="auto"/>
+          <w:spacing w:val="0"/>
+          <w:position w:val="0"/>
+          <w:sz w:val="22"/>
+          <w:shd w:fill="auto" w:val="clear"/>
+        </w:rPr>
+        <w:t xml:space="preserve">”</w:t>
+      </w:r>
+      <w:r>
+        <w:rPr>
+          <w:rFonts w:ascii="Calibri" w:hAnsi="Calibri" w:cs="Calibri" w:eastAsia="Calibri"/>
+          <w:color w:val="auto"/>
+          <w:spacing w:val="0"/>
+          <w:position w:val="0"/>
+          <w:sz w:val="22"/>
+          <w:shd w:fill="auto" w:val="clear"/>
+        </w:rPr>
+        <w:t xml:space="preserve"> you answer. </w:t>
+      </w:r>
+      <w:r>
+        <w:rPr>
+          <w:rFonts w:ascii="Calibri" w:hAnsi="Calibri" w:cs="Calibri" w:eastAsia="Calibri"/>
+          <w:color w:val="auto"/>
+          <w:spacing w:val="0"/>
+          <w:position w:val="0"/>
+          <w:sz w:val="22"/>
+          <w:shd w:fill="auto" w:val="clear"/>
+        </w:rPr>
+        <w:t xml:space="preserve">“</w:t>
+      </w:r>
+      <w:r>
+        <w:rPr>
+          <w:rFonts w:ascii="Calibri" w:hAnsi="Calibri" w:cs="Calibri" w:eastAsia="Calibri"/>
+          <w:color w:val="auto"/>
+          <w:spacing w:val="0"/>
+          <w:position w:val="0"/>
+          <w:sz w:val="22"/>
+          <w:shd w:fill="auto" w:val="clear"/>
+        </w:rPr>
+        <w:t xml:space="preserve">Oh, so kinda like topping up my Steam or my phone. Cool.</w:t>
+      </w:r>
+      <w:r>
+        <w:rPr>
+          <w:rFonts w:ascii="Calibri" w:hAnsi="Calibri" w:cs="Calibri" w:eastAsia="Calibri"/>
+          <w:color w:val="auto"/>
+          <w:spacing w:val="0"/>
+          <w:position w:val="0"/>
+          <w:sz w:val="22"/>
+          <w:shd w:fill="auto" w:val="clear"/>
+        </w:rPr>
+        <w:t xml:space="preserve">”</w:t>
       </w:r>
     </w:p>
     <w:p>
@@ -11846,18 +11896,40 @@
           <w:sz w:val="22"/>
           <w:shd w:fill="auto" w:val="clear"/>
         </w:rPr>
-        <w:t xml:space="preserve">ascribing more value to assets already owned, and “Anchoring Bias”</w:t>
-      </w:r>
-      <w:r>
-        <w:rPr>
-          <w:rFonts w:ascii="Calibri" w:hAnsi="Calibri" w:cs="Calibri" w:eastAsia="Calibri"/>
-          <w:color w:val="auto"/>
-          <w:spacing w:val="0"/>
-          <w:position w:val="0"/>
-          <w:sz w:val="22"/>
-          <w:shd w:fill="auto" w:val="clear"/>
-        </w:rPr>
-        <w:t xml:space="preserve">—</w:t>
+        <w:t xml:space="preserve">ascribing more value to assets already owned, and </w:t>
+      </w:r>
+      <w:r>
+        <w:rPr>
+          <w:rFonts w:ascii="Calibri" w:hAnsi="Calibri" w:cs="Calibri" w:eastAsia="Calibri"/>
+          <w:color w:val="auto"/>
+          <w:spacing w:val="0"/>
+          <w:position w:val="0"/>
+          <w:sz w:val="22"/>
+          <w:shd w:fill="auto" w:val="clear"/>
+        </w:rPr>
+        <w:t xml:space="preserve">“</w:t>
+      </w:r>
+      <w:r>
+        <w:rPr>
+          <w:rFonts w:ascii="Calibri" w:hAnsi="Calibri" w:cs="Calibri" w:eastAsia="Calibri"/>
+          <w:color w:val="auto"/>
+          <w:spacing w:val="0"/>
+          <w:position w:val="0"/>
+          <w:sz w:val="22"/>
+          <w:shd w:fill="auto" w:val="clear"/>
+        </w:rPr>
+        <w:t xml:space="preserve">Anchoring Bias</w:t>
+      </w:r>
+      <w:r>
+        <w:rPr>
+          <w:rFonts w:ascii="Calibri" w:hAnsi="Calibri" w:cs="Calibri" w:eastAsia="Calibri"/>
+          <w:color w:val="auto"/>
+          <w:spacing w:val="0"/>
+          <w:position w:val="0"/>
+          <w:sz w:val="22"/>
+          <w:shd w:fill="auto" w:val="clear"/>
+        </w:rPr>
+        <w:t xml:space="preserve">”—</w:t>
       </w:r>
       <w:r>
         <w:rPr>
@@ -12698,7 +12770,7 @@
       <w:pPr>
         <w:numPr>
           <w:ilvl w:val="0"/>
-          <w:numId w:val="46"/>
+          <w:numId w:val="45"/>
         </w:numPr>
         <w:spacing w:before="0" w:after="0" w:line="240"/>
         <w:ind w:right="0" w:left="720" w:hanging="360"/>
@@ -12728,7 +12800,7 @@
       <w:pPr>
         <w:numPr>
           <w:ilvl w:val="0"/>
-          <w:numId w:val="46"/>
+          <w:numId w:val="45"/>
         </w:numPr>
         <w:spacing w:before="0" w:after="0" w:line="240"/>
         <w:ind w:right="0" w:left="720" w:hanging="360"/>
@@ -12758,7 +12830,7 @@
       <w:pPr>
         <w:numPr>
           <w:ilvl w:val="0"/>
-          <w:numId w:val="46"/>
+          <w:numId w:val="45"/>
         </w:numPr>
         <w:spacing w:before="0" w:after="0" w:line="240"/>
         <w:ind w:right="0" w:left="720" w:hanging="360"/>
@@ -12788,7 +12860,7 @@
       <w:pPr>
         <w:numPr>
           <w:ilvl w:val="0"/>
-          <w:numId w:val="46"/>
+          <w:numId w:val="45"/>
         </w:numPr>
         <w:spacing w:before="0" w:after="0" w:line="240"/>
         <w:ind w:right="0" w:left="720" w:hanging="360"/>
@@ -12818,7 +12890,7 @@
       <w:pPr>
         <w:numPr>
           <w:ilvl w:val="0"/>
-          <w:numId w:val="46"/>
+          <w:numId w:val="45"/>
         </w:numPr>
         <w:spacing w:before="0" w:after="0" w:line="240"/>
         <w:ind w:right="0" w:left="720" w:hanging="360"/>
@@ -12848,7 +12920,7 @@
       <w:pPr>
         <w:numPr>
           <w:ilvl w:val="0"/>
-          <w:numId w:val="46"/>
+          <w:numId w:val="45"/>
         </w:numPr>
         <w:spacing w:before="0" w:after="0" w:line="240"/>
         <w:ind w:right="0" w:left="720" w:hanging="360"/>
@@ -13206,12 +13278,12 @@
         </w:rPr>
       </w:pPr>
       <w:r>
-        <w:object w:dxaOrig="9414" w:dyaOrig="5304">
-          <v:rect xmlns:o="urn:schemas-microsoft-com:office:office" xmlns:v="urn:schemas-microsoft-com:vml" id="rectole0000000000" style="width:470.700000pt;height:265.200000pt" o:preferrelative="t" o:ole="">
+        <w:object w:dxaOrig="9536" w:dyaOrig="5365">
+          <v:rect xmlns:o="urn:schemas-microsoft-com:office:office" xmlns:v="urn:schemas-microsoft-com:vml" id="rectole0000000000" style="width:476.800000pt;height:268.250000pt" o:preferrelative="t" o:ole="">
             <o:lock v:ext="edit"/>
-            <v:imagedata xmlns:r="http://schemas.openxmlformats.org/officeDocument/2006/relationships" r:id="docRId2" o:title=""/>
+            <v:imagedata xmlns:r="http://schemas.openxmlformats.org/officeDocument/2006/relationships" r:id="docRId1" o:title=""/>
           </v:rect>
-          <o:OLEObject xmlns:r="http://schemas.openxmlformats.org/officeDocument/2006/relationships" xmlns:o="urn:schemas-microsoft-com:office:office" Type="Embed" ProgID="StaticMetafile" DrawAspect="Content" ObjectID="0000000000" ShapeID="rectole0000000000" r:id="docRId1"/>
+          <o:OLEObject xmlns:r="http://schemas.openxmlformats.org/officeDocument/2006/relationships" xmlns:o="urn:schemas-microsoft-com:office:office" Type="Embed" ProgID="StaticMetafile" DrawAspect="Content" ObjectID="0000000000" ShapeID="rectole0000000000" r:id="docRId0"/>
         </w:object>
       </w:r>
     </w:p>
@@ -13326,7 +13398,7 @@
       <w:pPr>
         <w:numPr>
           <w:ilvl w:val="0"/>
-          <w:numId w:val="54"/>
+          <w:numId w:val="53"/>
         </w:numPr>
         <w:spacing w:before="0" w:after="0" w:line="240"/>
         <w:ind w:right="0" w:left="720" w:hanging="360"/>
@@ -13397,7 +13469,7 @@
       <w:pPr>
         <w:numPr>
           <w:ilvl w:val="0"/>
-          <w:numId w:val="56"/>
+          <w:numId w:val="55"/>
         </w:numPr>
         <w:spacing w:before="0" w:after="0" w:line="240"/>
         <w:ind w:right="0" w:left="720" w:hanging="360"/>
@@ -13427,7 +13499,7 @@
       <w:pPr>
         <w:numPr>
           <w:ilvl w:val="0"/>
-          <w:numId w:val="56"/>
+          <w:numId w:val="55"/>
         </w:numPr>
         <w:spacing w:before="0" w:after="0" w:line="240"/>
         <w:ind w:right="0" w:left="720" w:hanging="360"/>
@@ -13457,7 +13529,7 @@
       <w:pPr>
         <w:numPr>
           <w:ilvl w:val="0"/>
-          <w:numId w:val="56"/>
+          <w:numId w:val="55"/>
         </w:numPr>
         <w:spacing w:before="0" w:after="0" w:line="240"/>
         <w:ind w:right="0" w:left="720" w:hanging="360"/>
@@ -13487,7 +13559,7 @@
       <w:pPr>
         <w:numPr>
           <w:ilvl w:val="0"/>
-          <w:numId w:val="56"/>
+          <w:numId w:val="55"/>
         </w:numPr>
         <w:spacing w:before="0" w:after="0" w:line="240"/>
         <w:ind w:right="0" w:left="720" w:hanging="360"/>
@@ -13517,7 +13589,7 @@
       <w:pPr>
         <w:numPr>
           <w:ilvl w:val="0"/>
-          <w:numId w:val="56"/>
+          <w:numId w:val="55"/>
         </w:numPr>
         <w:spacing w:before="0" w:after="0" w:line="240"/>
         <w:ind w:right="0" w:left="720" w:hanging="360"/>
@@ -13547,7 +13619,7 @@
       <w:pPr>
         <w:numPr>
           <w:ilvl w:val="0"/>
-          <w:numId w:val="56"/>
+          <w:numId w:val="55"/>
         </w:numPr>
         <w:spacing w:before="0" w:after="0" w:line="240"/>
         <w:ind w:right="0" w:left="720" w:hanging="360"/>
@@ -13577,7 +13649,7 @@
       <w:pPr>
         <w:numPr>
           <w:ilvl w:val="0"/>
-          <w:numId w:val="56"/>
+          <w:numId w:val="55"/>
         </w:numPr>
         <w:spacing w:before="0" w:after="0" w:line="240"/>
         <w:ind w:right="0" w:left="720" w:hanging="360"/>
@@ -13607,7 +13679,7 @@
       <w:pPr>
         <w:numPr>
           <w:ilvl w:val="0"/>
-          <w:numId w:val="56"/>
+          <w:numId w:val="55"/>
         </w:numPr>
         <w:spacing w:before="0" w:after="0" w:line="240"/>
         <w:ind w:right="0" w:left="720" w:hanging="360"/>
@@ -13637,7 +13709,7 @@
       <w:pPr>
         <w:numPr>
           <w:ilvl w:val="0"/>
-          <w:numId w:val="56"/>
+          <w:numId w:val="55"/>
         </w:numPr>
         <w:spacing w:before="0" w:after="0" w:line="240"/>
         <w:ind w:right="0" w:left="720" w:hanging="360"/>
@@ -13708,7 +13780,7 @@
       <w:pPr>
         <w:numPr>
           <w:ilvl w:val="0"/>
-          <w:numId w:val="58"/>
+          <w:numId w:val="57"/>
         </w:numPr>
         <w:spacing w:before="0" w:after="0" w:line="240"/>
         <w:ind w:right="0" w:left="720" w:hanging="360"/>
@@ -13738,7 +13810,7 @@
       <w:pPr>
         <w:numPr>
           <w:ilvl w:val="0"/>
-          <w:numId w:val="58"/>
+          <w:numId w:val="57"/>
         </w:numPr>
         <w:spacing w:before="0" w:after="0" w:line="240"/>
         <w:ind w:right="0" w:left="720" w:hanging="360"/>
@@ -13768,7 +13840,7 @@
       <w:pPr>
         <w:numPr>
           <w:ilvl w:val="0"/>
-          <w:numId w:val="58"/>
+          <w:numId w:val="57"/>
         </w:numPr>
         <w:spacing w:before="0" w:after="0" w:line="240"/>
         <w:ind w:right="0" w:left="720" w:hanging="360"/>
@@ -13881,7 +13953,7 @@
       <w:pPr>
         <w:numPr>
           <w:ilvl w:val="0"/>
-          <w:numId w:val="60"/>
+          <w:numId w:val="59"/>
         </w:numPr>
         <w:spacing w:before="0" w:after="0" w:line="240"/>
         <w:ind w:right="0" w:left="720" w:hanging="360"/>
@@ -13952,7 +14024,7 @@
       <w:pPr>
         <w:numPr>
           <w:ilvl w:val="0"/>
-          <w:numId w:val="62"/>
+          <w:numId w:val="61"/>
         </w:numPr>
         <w:spacing w:before="0" w:after="0" w:line="240"/>
         <w:ind w:right="0" w:left="720" w:hanging="360"/>
@@ -13982,7 +14054,7 @@
       <w:pPr>
         <w:numPr>
           <w:ilvl w:val="0"/>
-          <w:numId w:val="62"/>
+          <w:numId w:val="61"/>
         </w:numPr>
         <w:spacing w:before="0" w:after="0" w:line="240"/>
         <w:ind w:right="0" w:left="720" w:hanging="360"/>
@@ -14012,7 +14084,7 @@
       <w:pPr>
         <w:numPr>
           <w:ilvl w:val="0"/>
-          <w:numId w:val="62"/>
+          <w:numId w:val="61"/>
         </w:numPr>
         <w:spacing w:before="0" w:after="0" w:line="240"/>
         <w:ind w:right="0" w:left="720" w:hanging="360"/>
@@ -14042,7 +14114,7 @@
       <w:pPr>
         <w:numPr>
           <w:ilvl w:val="0"/>
-          <w:numId w:val="62"/>
+          <w:numId w:val="61"/>
         </w:numPr>
         <w:spacing w:before="0" w:after="0" w:line="240"/>
         <w:ind w:right="0" w:left="720" w:hanging="360"/>
@@ -14072,7 +14144,7 @@
       <w:pPr>
         <w:numPr>
           <w:ilvl w:val="0"/>
-          <w:numId w:val="62"/>
+          <w:numId w:val="61"/>
         </w:numPr>
         <w:spacing w:before="0" w:after="0" w:line="240"/>
         <w:ind w:right="0" w:left="720" w:hanging="360"/>
@@ -14102,7 +14174,7 @@
       <w:pPr>
         <w:numPr>
           <w:ilvl w:val="0"/>
-          <w:numId w:val="62"/>
+          <w:numId w:val="61"/>
         </w:numPr>
         <w:spacing w:before="0" w:after="0" w:line="240"/>
         <w:ind w:right="0" w:left="720" w:hanging="360"/>
@@ -14173,7 +14245,7 @@
       <w:pPr>
         <w:numPr>
           <w:ilvl w:val="0"/>
-          <w:numId w:val="64"/>
+          <w:numId w:val="63"/>
         </w:numPr>
         <w:spacing w:before="0" w:after="0" w:line="240"/>
         <w:ind w:right="0" w:left="720" w:hanging="360"/>
@@ -14203,7 +14275,7 @@
       <w:pPr>
         <w:numPr>
           <w:ilvl w:val="0"/>
-          <w:numId w:val="64"/>
+          <w:numId w:val="63"/>
         </w:numPr>
         <w:spacing w:before="0" w:after="0" w:line="240"/>
         <w:ind w:right="0" w:left="720" w:hanging="360"/>
@@ -14233,7 +14305,7 @@
       <w:pPr>
         <w:numPr>
           <w:ilvl w:val="0"/>
-          <w:numId w:val="64"/>
+          <w:numId w:val="63"/>
         </w:numPr>
         <w:spacing w:before="0" w:after="0" w:line="240"/>
         <w:ind w:right="0" w:left="720" w:hanging="360"/>
@@ -14263,7 +14335,7 @@
       <w:pPr>
         <w:numPr>
           <w:ilvl w:val="0"/>
-          <w:numId w:val="64"/>
+          <w:numId w:val="63"/>
         </w:numPr>
         <w:spacing w:before="0" w:after="0" w:line="240"/>
         <w:ind w:right="0" w:left="720" w:hanging="360"/>
@@ -14293,7 +14365,7 @@
       <w:pPr>
         <w:numPr>
           <w:ilvl w:val="0"/>
-          <w:numId w:val="64"/>
+          <w:numId w:val="63"/>
         </w:numPr>
         <w:spacing w:before="0" w:after="0" w:line="240"/>
         <w:ind w:right="0" w:left="720" w:hanging="360"/>
@@ -14323,7 +14395,7 @@
       <w:pPr>
         <w:numPr>
           <w:ilvl w:val="0"/>
-          <w:numId w:val="64"/>
+          <w:numId w:val="63"/>
         </w:numPr>
         <w:spacing w:before="0" w:after="0" w:line="240"/>
         <w:ind w:right="0" w:left="720" w:hanging="360"/>
@@ -14353,7 +14425,7 @@
       <w:pPr>
         <w:numPr>
           <w:ilvl w:val="0"/>
-          <w:numId w:val="64"/>
+          <w:numId w:val="63"/>
         </w:numPr>
         <w:spacing w:before="0" w:after="0" w:line="240"/>
         <w:ind w:right="0" w:left="720" w:hanging="360"/>
@@ -14383,7 +14455,7 @@
       <w:pPr>
         <w:numPr>
           <w:ilvl w:val="0"/>
-          <w:numId w:val="64"/>
+          <w:numId w:val="63"/>
         </w:numPr>
         <w:spacing w:before="0" w:after="0" w:line="240"/>
         <w:ind w:right="0" w:left="720" w:hanging="360"/>
@@ -14413,7 +14485,7 @@
       <w:pPr>
         <w:numPr>
           <w:ilvl w:val="0"/>
-          <w:numId w:val="64"/>
+          <w:numId w:val="63"/>
         </w:numPr>
         <w:spacing w:before="0" w:after="0" w:line="240"/>
         <w:ind w:right="0" w:left="720" w:hanging="360"/>
@@ -14443,7 +14515,7 @@
       <w:pPr>
         <w:numPr>
           <w:ilvl w:val="0"/>
-          <w:numId w:val="64"/>
+          <w:numId w:val="63"/>
         </w:numPr>
         <w:spacing w:before="0" w:after="0" w:line="240"/>
         <w:ind w:right="0" w:left="720" w:hanging="360"/>
@@ -14473,7 +14545,7 @@
       <w:pPr>
         <w:numPr>
           <w:ilvl w:val="0"/>
-          <w:numId w:val="64"/>
+          <w:numId w:val="63"/>
         </w:numPr>
         <w:spacing w:before="0" w:after="0" w:line="240"/>
         <w:ind w:right="0" w:left="720" w:hanging="360"/>
@@ -14503,7 +14575,7 @@
       <w:pPr>
         <w:numPr>
           <w:ilvl w:val="0"/>
-          <w:numId w:val="64"/>
+          <w:numId w:val="63"/>
         </w:numPr>
         <w:spacing w:before="0" w:after="0" w:line="240"/>
         <w:ind w:right="0" w:left="720" w:hanging="360"/>
@@ -14533,7 +14605,7 @@
       <w:pPr>
         <w:numPr>
           <w:ilvl w:val="0"/>
-          <w:numId w:val="64"/>
+          <w:numId w:val="63"/>
         </w:numPr>
         <w:spacing w:before="0" w:after="0" w:line="240"/>
         <w:ind w:right="0" w:left="720" w:hanging="360"/>
@@ -14563,7 +14635,7 @@
       <w:pPr>
         <w:numPr>
           <w:ilvl w:val="0"/>
-          <w:numId w:val="64"/>
+          <w:numId w:val="63"/>
         </w:numPr>
         <w:spacing w:before="0" w:after="0" w:line="240"/>
         <w:ind w:right="0" w:left="720" w:hanging="360"/>
@@ -14593,7 +14665,7 @@
       <w:pPr>
         <w:numPr>
           <w:ilvl w:val="0"/>
-          <w:numId w:val="64"/>
+          <w:numId w:val="63"/>
         </w:numPr>
         <w:spacing w:before="0" w:after="0" w:line="240"/>
         <w:ind w:right="0" w:left="720" w:hanging="360"/>
@@ -14623,7 +14695,7 @@
       <w:pPr>
         <w:numPr>
           <w:ilvl w:val="0"/>
-          <w:numId w:val="64"/>
+          <w:numId w:val="63"/>
         </w:numPr>
         <w:spacing w:before="0" w:after="0" w:line="240"/>
         <w:ind w:right="0" w:left="720" w:hanging="360"/>
@@ -14653,7 +14725,7 @@
       <w:pPr>
         <w:numPr>
           <w:ilvl w:val="0"/>
-          <w:numId w:val="64"/>
+          <w:numId w:val="63"/>
         </w:numPr>
         <w:spacing w:before="0" w:after="0" w:line="240"/>
         <w:ind w:right="0" w:left="720" w:hanging="360"/>
@@ -14683,7 +14755,7 @@
       <w:pPr>
         <w:numPr>
           <w:ilvl w:val="0"/>
-          <w:numId w:val="64"/>
+          <w:numId w:val="63"/>
         </w:numPr>
         <w:spacing w:before="0" w:after="0" w:line="240"/>
         <w:ind w:right="0" w:left="720" w:hanging="360"/>
@@ -14713,7 +14785,7 @@
       <w:pPr>
         <w:numPr>
           <w:ilvl w:val="0"/>
-          <w:numId w:val="64"/>
+          <w:numId w:val="63"/>
         </w:numPr>
         <w:spacing w:before="0" w:after="0" w:line="240"/>
         <w:ind w:right="0" w:left="720" w:hanging="360"/>
@@ -14743,7 +14815,7 @@
       <w:pPr>
         <w:numPr>
           <w:ilvl w:val="0"/>
-          <w:numId w:val="64"/>
+          <w:numId w:val="63"/>
         </w:numPr>
         <w:spacing w:before="0" w:after="0" w:line="240"/>
         <w:ind w:right="0" w:left="720" w:hanging="360"/>
@@ -14856,7 +14928,7 @@
       <w:pPr>
         <w:numPr>
           <w:ilvl w:val="0"/>
-          <w:numId w:val="66"/>
+          <w:numId w:val="65"/>
         </w:numPr>
         <w:spacing w:before="0" w:after="0" w:line="240"/>
         <w:ind w:right="0" w:left="720" w:hanging="360"/>
@@ -14927,7 +14999,7 @@
       <w:pPr>
         <w:numPr>
           <w:ilvl w:val="0"/>
-          <w:numId w:val="68"/>
+          <w:numId w:val="67"/>
         </w:numPr>
         <w:spacing w:before="0" w:after="0" w:line="240"/>
         <w:ind w:right="0" w:left="720" w:hanging="360"/>
@@ -14957,7 +15029,7 @@
       <w:pPr>
         <w:numPr>
           <w:ilvl w:val="0"/>
-          <w:numId w:val="68"/>
+          <w:numId w:val="67"/>
         </w:numPr>
         <w:spacing w:before="0" w:after="0" w:line="240"/>
         <w:ind w:right="0" w:left="720" w:hanging="360"/>
@@ -14987,7 +15059,7 @@
       <w:pPr>
         <w:numPr>
           <w:ilvl w:val="0"/>
-          <w:numId w:val="68"/>
+          <w:numId w:val="67"/>
         </w:numPr>
         <w:spacing w:before="0" w:after="0" w:line="240"/>
         <w:ind w:right="0" w:left="720" w:hanging="360"/>
@@ -15017,7 +15089,7 @@
       <w:pPr>
         <w:numPr>
           <w:ilvl w:val="0"/>
-          <w:numId w:val="68"/>
+          <w:numId w:val="67"/>
         </w:numPr>
         <w:spacing w:before="0" w:after="0" w:line="240"/>
         <w:ind w:right="0" w:left="720" w:hanging="360"/>
@@ -15047,7 +15119,7 @@
       <w:pPr>
         <w:numPr>
           <w:ilvl w:val="0"/>
-          <w:numId w:val="68"/>
+          <w:numId w:val="67"/>
         </w:numPr>
         <w:spacing w:before="0" w:after="0" w:line="240"/>
         <w:ind w:right="0" w:left="720" w:hanging="360"/>
@@ -15077,7 +15149,7 @@
       <w:pPr>
         <w:numPr>
           <w:ilvl w:val="0"/>
-          <w:numId w:val="68"/>
+          <w:numId w:val="67"/>
         </w:numPr>
         <w:spacing w:before="0" w:after="0" w:line="240"/>
         <w:ind w:right="0" w:left="720" w:hanging="360"/>
@@ -15148,7 +15220,7 @@
       <w:pPr>
         <w:numPr>
           <w:ilvl w:val="0"/>
-          <w:numId w:val="70"/>
+          <w:numId w:val="69"/>
         </w:numPr>
         <w:spacing w:before="0" w:after="0" w:line="240"/>
         <w:ind w:right="0" w:left="720" w:hanging="360"/>
@@ -15178,7 +15250,7 @@
       <w:pPr>
         <w:numPr>
           <w:ilvl w:val="0"/>
-          <w:numId w:val="70"/>
+          <w:numId w:val="69"/>
         </w:numPr>
         <w:spacing w:before="0" w:after="0" w:line="240"/>
         <w:ind w:right="0" w:left="720" w:hanging="360"/>
@@ -15208,7 +15280,7 @@
       <w:pPr>
         <w:numPr>
           <w:ilvl w:val="0"/>
-          <w:numId w:val="70"/>
+          <w:numId w:val="69"/>
         </w:numPr>
         <w:spacing w:before="0" w:after="0" w:line="240"/>
         <w:ind w:right="0" w:left="720" w:hanging="360"/>
@@ -15238,7 +15310,7 @@
       <w:pPr>
         <w:numPr>
           <w:ilvl w:val="0"/>
-          <w:numId w:val="70"/>
+          <w:numId w:val="69"/>
         </w:numPr>
         <w:spacing w:before="0" w:after="0" w:line="240"/>
         <w:ind w:right="0" w:left="720" w:hanging="360"/>
@@ -15268,7 +15340,7 @@
       <w:pPr>
         <w:numPr>
           <w:ilvl w:val="0"/>
-          <w:numId w:val="70"/>
+          <w:numId w:val="69"/>
         </w:numPr>
         <w:spacing w:before="0" w:after="0" w:line="240"/>
         <w:ind w:right="0" w:left="720" w:hanging="360"/>
@@ -15298,7 +15370,7 @@
       <w:pPr>
         <w:numPr>
           <w:ilvl w:val="0"/>
-          <w:numId w:val="70"/>
+          <w:numId w:val="69"/>
         </w:numPr>
         <w:spacing w:before="0" w:after="0" w:line="240"/>
         <w:ind w:right="0" w:left="720" w:hanging="360"/>
@@ -15328,7 +15400,7 @@
       <w:pPr>
         <w:numPr>
           <w:ilvl w:val="0"/>
-          <w:numId w:val="70"/>
+          <w:numId w:val="69"/>
         </w:numPr>
         <w:spacing w:before="0" w:after="0" w:line="240"/>
         <w:ind w:right="0" w:left="720" w:hanging="360"/>
@@ -15442,7 +15514,7 @@
       <w:pPr>
         <w:numPr>
           <w:ilvl w:val="0"/>
-          <w:numId w:val="72"/>
+          <w:numId w:val="71"/>
         </w:numPr>
         <w:spacing w:before="0" w:after="0" w:line="240"/>
         <w:ind w:right="0" w:left="720" w:hanging="360"/>
@@ -15513,7 +15585,7 @@
       <w:pPr>
         <w:numPr>
           <w:ilvl w:val="0"/>
-          <w:numId w:val="74"/>
+          <w:numId w:val="73"/>
         </w:numPr>
         <w:spacing w:before="0" w:after="0" w:line="240"/>
         <w:ind w:right="0" w:left="720" w:hanging="360"/>
@@ -15543,7 +15615,7 @@
       <w:pPr>
         <w:numPr>
           <w:ilvl w:val="0"/>
-          <w:numId w:val="74"/>
+          <w:numId w:val="73"/>
         </w:numPr>
         <w:spacing w:before="0" w:after="0" w:line="240"/>
         <w:ind w:right="0" w:left="720" w:hanging="360"/>
@@ -15573,7 +15645,7 @@
       <w:pPr>
         <w:numPr>
           <w:ilvl w:val="0"/>
-          <w:numId w:val="74"/>
+          <w:numId w:val="73"/>
         </w:numPr>
         <w:spacing w:before="0" w:after="0" w:line="240"/>
         <w:ind w:right="0" w:left="720" w:hanging="360"/>
@@ -15603,7 +15675,7 @@
       <w:pPr>
         <w:numPr>
           <w:ilvl w:val="0"/>
-          <w:numId w:val="74"/>
+          <w:numId w:val="73"/>
         </w:numPr>
         <w:spacing w:before="0" w:after="0" w:line="240"/>
         <w:ind w:right="0" w:left="720" w:hanging="360"/>
@@ -15674,7 +15746,7 @@
       <w:pPr>
         <w:numPr>
           <w:ilvl w:val="0"/>
-          <w:numId w:val="76"/>
+          <w:numId w:val="75"/>
         </w:numPr>
         <w:spacing w:before="0" w:after="0" w:line="240"/>
         <w:ind w:right="0" w:left="720" w:hanging="360"/>
@@ -15704,7 +15776,7 @@
       <w:pPr>
         <w:numPr>
           <w:ilvl w:val="0"/>
-          <w:numId w:val="76"/>
+          <w:numId w:val="75"/>
         </w:numPr>
         <w:spacing w:before="0" w:after="0" w:line="240"/>
         <w:ind w:right="0" w:left="720" w:hanging="360"/>
@@ -15734,7 +15806,7 @@
       <w:pPr>
         <w:numPr>
           <w:ilvl w:val="0"/>
-          <w:numId w:val="76"/>
+          <w:numId w:val="75"/>
         </w:numPr>
         <w:spacing w:before="0" w:after="0" w:line="240"/>
         <w:ind w:right="0" w:left="720" w:hanging="360"/>
@@ -15764,7 +15836,7 @@
       <w:pPr>
         <w:numPr>
           <w:ilvl w:val="0"/>
-          <w:numId w:val="76"/>
+          <w:numId w:val="75"/>
         </w:numPr>
         <w:spacing w:before="0" w:after="0" w:line="240"/>
         <w:ind w:right="0" w:left="720" w:hanging="360"/>
@@ -15877,7 +15949,7 @@
       <w:pPr>
         <w:numPr>
           <w:ilvl w:val="0"/>
-          <w:numId w:val="78"/>
+          <w:numId w:val="77"/>
         </w:numPr>
         <w:spacing w:before="0" w:after="0" w:line="240"/>
         <w:ind w:right="0" w:left="720" w:hanging="360"/>
@@ -15992,7 +16064,7 @@
       <w:pPr>
         <w:numPr>
           <w:ilvl w:val="0"/>
-          <w:numId w:val="80"/>
+          <w:numId w:val="79"/>
         </w:numPr>
         <w:spacing w:before="0" w:after="0" w:line="240"/>
         <w:ind w:right="0" w:left="720" w:hanging="360"/>
@@ -16022,7 +16094,7 @@
       <w:pPr>
         <w:numPr>
           <w:ilvl w:val="0"/>
-          <w:numId w:val="80"/>
+          <w:numId w:val="79"/>
         </w:numPr>
         <w:spacing w:before="0" w:after="0" w:line="240"/>
         <w:ind w:right="0" w:left="720" w:hanging="360"/>
@@ -16052,7 +16124,7 @@
       <w:pPr>
         <w:numPr>
           <w:ilvl w:val="0"/>
-          <w:numId w:val="80"/>
+          <w:numId w:val="79"/>
         </w:numPr>
         <w:spacing w:before="0" w:after="0" w:line="240"/>
         <w:ind w:right="0" w:left="720" w:hanging="360"/>
@@ -16082,7 +16154,7 @@
       <w:pPr>
         <w:numPr>
           <w:ilvl w:val="0"/>
-          <w:numId w:val="80"/>
+          <w:numId w:val="79"/>
         </w:numPr>
         <w:spacing w:before="0" w:after="0" w:line="240"/>
         <w:ind w:right="0" w:left="720" w:hanging="360"/>
@@ -16112,7 +16184,7 @@
       <w:pPr>
         <w:numPr>
           <w:ilvl w:val="0"/>
-          <w:numId w:val="80"/>
+          <w:numId w:val="79"/>
         </w:numPr>
         <w:spacing w:before="0" w:after="0" w:line="240"/>
         <w:ind w:right="0" w:left="720" w:hanging="360"/>
@@ -16142,7 +16214,7 @@
       <w:pPr>
         <w:numPr>
           <w:ilvl w:val="0"/>
-          <w:numId w:val="80"/>
+          <w:numId w:val="79"/>
         </w:numPr>
         <w:spacing w:before="0" w:after="0" w:line="240"/>
         <w:ind w:right="0" w:left="720" w:hanging="360"/>
@@ -16172,7 +16244,7 @@
       <w:pPr>
         <w:numPr>
           <w:ilvl w:val="0"/>
-          <w:numId w:val="80"/>
+          <w:numId w:val="79"/>
         </w:numPr>
         <w:spacing w:before="0" w:after="0" w:line="240"/>
         <w:ind w:right="0" w:left="720" w:hanging="360"/>
@@ -16202,7 +16274,7 @@
       <w:pPr>
         <w:numPr>
           <w:ilvl w:val="0"/>
-          <w:numId w:val="80"/>
+          <w:numId w:val="79"/>
         </w:numPr>
         <w:spacing w:before="0" w:after="0" w:line="240"/>
         <w:ind w:right="0" w:left="720" w:hanging="360"/>
@@ -16273,7 +16345,7 @@
       <w:pPr>
         <w:numPr>
           <w:ilvl w:val="0"/>
-          <w:numId w:val="82"/>
+          <w:numId w:val="81"/>
         </w:numPr>
         <w:spacing w:before="0" w:after="0" w:line="240"/>
         <w:ind w:right="0" w:left="720" w:hanging="360"/>
@@ -16303,7 +16375,7 @@
       <w:pPr>
         <w:numPr>
           <w:ilvl w:val="0"/>
-          <w:numId w:val="82"/>
+          <w:numId w:val="81"/>
         </w:numPr>
         <w:spacing w:before="0" w:after="0" w:line="240"/>
         <w:ind w:right="0" w:left="720" w:hanging="360"/>
@@ -16333,7 +16405,7 @@
       <w:pPr>
         <w:numPr>
           <w:ilvl w:val="0"/>
-          <w:numId w:val="82"/>
+          <w:numId w:val="81"/>
         </w:numPr>
         <w:spacing w:before="0" w:after="0" w:line="240"/>
         <w:ind w:right="0" w:left="720" w:hanging="360"/>
@@ -16363,7 +16435,7 @@
       <w:pPr>
         <w:numPr>
           <w:ilvl w:val="0"/>
-          <w:numId w:val="82"/>
+          <w:numId w:val="81"/>
         </w:numPr>
         <w:spacing w:before="0" w:after="0" w:line="240"/>
         <w:ind w:right="0" w:left="720" w:hanging="360"/>
@@ -16476,7 +16548,7 @@
       <w:pPr>
         <w:numPr>
           <w:ilvl w:val="0"/>
-          <w:numId w:val="84"/>
+          <w:numId w:val="83"/>
         </w:numPr>
         <w:spacing w:before="0" w:after="0" w:line="240"/>
         <w:ind w:right="0" w:left="720" w:hanging="360"/>
@@ -16547,7 +16619,7 @@
       <w:pPr>
         <w:numPr>
           <w:ilvl w:val="0"/>
-          <w:numId w:val="86"/>
+          <w:numId w:val="85"/>
         </w:numPr>
         <w:spacing w:before="0" w:after="0" w:line="240"/>
         <w:ind w:right="0" w:left="720" w:hanging="360"/>
@@ -16577,7 +16649,7 @@
       <w:pPr>
         <w:numPr>
           <w:ilvl w:val="0"/>
-          <w:numId w:val="86"/>
+          <w:numId w:val="85"/>
         </w:numPr>
         <w:spacing w:before="0" w:after="0" w:line="240"/>
         <w:ind w:right="0" w:left="720" w:hanging="360"/>
@@ -16607,7 +16679,7 @@
       <w:pPr>
         <w:numPr>
           <w:ilvl w:val="0"/>
-          <w:numId w:val="86"/>
+          <w:numId w:val="85"/>
         </w:numPr>
         <w:spacing w:before="0" w:after="0" w:line="240"/>
         <w:ind w:right="0" w:left="720" w:hanging="360"/>
@@ -16637,7 +16709,7 @@
       <w:pPr>
         <w:numPr>
           <w:ilvl w:val="0"/>
-          <w:numId w:val="86"/>
+          <w:numId w:val="85"/>
         </w:numPr>
         <w:spacing w:before="0" w:after="0" w:line="240"/>
         <w:ind w:right="0" w:left="720" w:hanging="360"/>
@@ -16667,7 +16739,7 @@
       <w:pPr>
         <w:numPr>
           <w:ilvl w:val="0"/>
-          <w:numId w:val="86"/>
+          <w:numId w:val="85"/>
         </w:numPr>
         <w:spacing w:before="0" w:after="0" w:line="240"/>
         <w:ind w:right="0" w:left="720" w:hanging="360"/>
@@ -16738,7 +16810,7 @@
       <w:pPr>
         <w:numPr>
           <w:ilvl w:val="0"/>
-          <w:numId w:val="88"/>
+          <w:numId w:val="87"/>
         </w:numPr>
         <w:spacing w:before="0" w:after="0" w:line="240"/>
         <w:ind w:right="0" w:left="720" w:hanging="360"/>
@@ -16768,7 +16840,7 @@
       <w:pPr>
         <w:numPr>
           <w:ilvl w:val="0"/>
-          <w:numId w:val="88"/>
+          <w:numId w:val="87"/>
         </w:numPr>
         <w:spacing w:before="0" w:after="0" w:line="240"/>
         <w:ind w:right="0" w:left="720" w:hanging="360"/>
@@ -16798,7 +16870,7 @@
       <w:pPr>
         <w:numPr>
           <w:ilvl w:val="0"/>
-          <w:numId w:val="88"/>
+          <w:numId w:val="87"/>
         </w:numPr>
         <w:spacing w:before="0" w:after="0" w:line="240"/>
         <w:ind w:right="0" w:left="720" w:hanging="360"/>
@@ -16911,7 +16983,7 @@
       <w:pPr>
         <w:numPr>
           <w:ilvl w:val="0"/>
-          <w:numId w:val="90"/>
+          <w:numId w:val="89"/>
         </w:numPr>
         <w:spacing w:before="0" w:after="0" w:line="240"/>
         <w:ind w:right="0" w:left="720" w:hanging="360"/>
@@ -16982,7 +17054,7 @@
       <w:pPr>
         <w:numPr>
           <w:ilvl w:val="0"/>
-          <w:numId w:val="92"/>
+          <w:numId w:val="91"/>
         </w:numPr>
         <w:spacing w:before="0" w:after="0" w:line="240"/>
         <w:ind w:right="0" w:left="720" w:hanging="360"/>
@@ -17012,7 +17084,7 @@
       <w:pPr>
         <w:numPr>
           <w:ilvl w:val="0"/>
-          <w:numId w:val="92"/>
+          <w:numId w:val="91"/>
         </w:numPr>
         <w:spacing w:before="0" w:after="0" w:line="240"/>
         <w:ind w:right="0" w:left="720" w:hanging="360"/>
@@ -17042,7 +17114,7 @@
       <w:pPr>
         <w:numPr>
           <w:ilvl w:val="0"/>
-          <w:numId w:val="92"/>
+          <w:numId w:val="91"/>
         </w:numPr>
         <w:spacing w:before="0" w:after="0" w:line="240"/>
         <w:ind w:right="0" w:left="720" w:hanging="360"/>
@@ -17113,7 +17185,7 @@
       <w:pPr>
         <w:numPr>
           <w:ilvl w:val="0"/>
-          <w:numId w:val="94"/>
+          <w:numId w:val="93"/>
         </w:numPr>
         <w:spacing w:before="0" w:after="0" w:line="240"/>
         <w:ind w:right="0" w:left="720" w:hanging="360"/>
@@ -17143,7 +17215,7 @@
       <w:pPr>
         <w:numPr>
           <w:ilvl w:val="0"/>
-          <w:numId w:val="94"/>
+          <w:numId w:val="93"/>
         </w:numPr>
         <w:spacing w:before="0" w:after="0" w:line="240"/>
         <w:ind w:right="0" w:left="720" w:hanging="360"/>
@@ -17439,7 +17511,7 @@
       <w:pPr>
         <w:numPr>
           <w:ilvl w:val="0"/>
-          <w:numId w:val="96"/>
+          <w:numId w:val="95"/>
         </w:numPr>
         <w:spacing w:before="0" w:after="0" w:line="240"/>
         <w:ind w:right="0" w:left="720" w:hanging="360"/>
@@ -17510,7 +17582,7 @@
       <w:pPr>
         <w:numPr>
           <w:ilvl w:val="0"/>
-          <w:numId w:val="98"/>
+          <w:numId w:val="97"/>
         </w:numPr>
         <w:spacing w:before="0" w:after="0" w:line="240"/>
         <w:ind w:right="0" w:left="720" w:hanging="360"/>
@@ -17540,7 +17612,7 @@
       <w:pPr>
         <w:numPr>
           <w:ilvl w:val="0"/>
-          <w:numId w:val="98"/>
+          <w:numId w:val="97"/>
         </w:numPr>
         <w:spacing w:before="0" w:after="0" w:line="240"/>
         <w:ind w:right="0" w:left="720" w:hanging="360"/>
@@ -17570,7 +17642,7 @@
       <w:pPr>
         <w:numPr>
           <w:ilvl w:val="0"/>
-          <w:numId w:val="98"/>
+          <w:numId w:val="97"/>
         </w:numPr>
         <w:spacing w:before="0" w:after="0" w:line="240"/>
         <w:ind w:right="0" w:left="720" w:hanging="360"/>
@@ -17600,7 +17672,7 @@
       <w:pPr>
         <w:numPr>
           <w:ilvl w:val="0"/>
-          <w:numId w:val="98"/>
+          <w:numId w:val="97"/>
         </w:numPr>
         <w:spacing w:before="0" w:after="0" w:line="240"/>
         <w:ind w:right="0" w:left="720" w:hanging="360"/>
@@ -17630,7 +17702,7 @@
       <w:pPr>
         <w:numPr>
           <w:ilvl w:val="0"/>
-          <w:numId w:val="98"/>
+          <w:numId w:val="97"/>
         </w:numPr>
         <w:spacing w:before="0" w:after="0" w:line="240"/>
         <w:ind w:right="0" w:left="1080" w:hanging="360"/>
@@ -17660,7 +17732,7 @@
       <w:pPr>
         <w:numPr>
           <w:ilvl w:val="0"/>
-          <w:numId w:val="98"/>
+          <w:numId w:val="97"/>
         </w:numPr>
         <w:spacing w:before="0" w:after="0" w:line="240"/>
         <w:ind w:right="0" w:left="1080" w:hanging="360"/>
@@ -17690,7 +17762,7 @@
       <w:pPr>
         <w:numPr>
           <w:ilvl w:val="0"/>
-          <w:numId w:val="98"/>
+          <w:numId w:val="97"/>
         </w:numPr>
         <w:spacing w:before="0" w:after="0" w:line="240"/>
         <w:ind w:right="0" w:left="1080" w:hanging="360"/>
@@ -17720,7 +17792,7 @@
       <w:pPr>
         <w:numPr>
           <w:ilvl w:val="0"/>
-          <w:numId w:val="98"/>
+          <w:numId w:val="97"/>
         </w:numPr>
         <w:spacing w:before="0" w:after="0" w:line="240"/>
         <w:ind w:right="0" w:left="1080" w:hanging="360"/>
@@ -17750,7 +17822,7 @@
       <w:pPr>
         <w:numPr>
           <w:ilvl w:val="0"/>
-          <w:numId w:val="98"/>
+          <w:numId w:val="97"/>
         </w:numPr>
         <w:spacing w:before="0" w:after="0" w:line="240"/>
         <w:ind w:right="0" w:left="1080" w:hanging="360"/>
@@ -17780,7 +17852,7 @@
       <w:pPr>
         <w:numPr>
           <w:ilvl w:val="0"/>
-          <w:numId w:val="98"/>
+          <w:numId w:val="97"/>
         </w:numPr>
         <w:spacing w:before="0" w:after="0" w:line="240"/>
         <w:ind w:right="0" w:left="1080" w:hanging="360"/>
@@ -17810,7 +17882,7 @@
       <w:pPr>
         <w:numPr>
           <w:ilvl w:val="0"/>
-          <w:numId w:val="98"/>
+          <w:numId w:val="97"/>
         </w:numPr>
         <w:spacing w:before="0" w:after="0" w:line="240"/>
         <w:ind w:right="0" w:left="720" w:hanging="360"/>
@@ -17840,7 +17912,7 @@
       <w:pPr>
         <w:numPr>
           <w:ilvl w:val="0"/>
-          <w:numId w:val="98"/>
+          <w:numId w:val="97"/>
         </w:numPr>
         <w:spacing w:before="0" w:after="0" w:line="240"/>
         <w:ind w:right="0" w:left="720" w:hanging="360"/>
@@ -17911,7 +17983,7 @@
       <w:pPr>
         <w:numPr>
           <w:ilvl w:val="0"/>
-          <w:numId w:val="102"/>
+          <w:numId w:val="101"/>
         </w:numPr>
         <w:spacing w:before="0" w:after="0" w:line="240"/>
         <w:ind w:right="0" w:left="720" w:hanging="360"/>
@@ -17941,7 +18013,7 @@
       <w:pPr>
         <w:numPr>
           <w:ilvl w:val="0"/>
-          <w:numId w:val="102"/>
+          <w:numId w:val="101"/>
         </w:numPr>
         <w:spacing w:before="0" w:after="0" w:line="240"/>
         <w:ind w:right="0" w:left="720" w:hanging="360"/>
@@ -17971,7 +18043,7 @@
       <w:pPr>
         <w:numPr>
           <w:ilvl w:val="0"/>
-          <w:numId w:val="102"/>
+          <w:numId w:val="101"/>
         </w:numPr>
         <w:spacing w:before="0" w:after="0" w:line="240"/>
         <w:ind w:right="0" w:left="720" w:hanging="360"/>
@@ -18001,7 +18073,7 @@
       <w:pPr>
         <w:numPr>
           <w:ilvl w:val="0"/>
-          <w:numId w:val="102"/>
+          <w:numId w:val="101"/>
         </w:numPr>
         <w:spacing w:before="0" w:after="0" w:line="240"/>
         <w:ind w:right="0" w:left="720" w:hanging="360"/>
@@ -18031,7 +18103,7 @@
       <w:pPr>
         <w:numPr>
           <w:ilvl w:val="0"/>
-          <w:numId w:val="102"/>
+          <w:numId w:val="101"/>
         </w:numPr>
         <w:spacing w:before="0" w:after="0" w:line="240"/>
         <w:ind w:right="0" w:left="720" w:hanging="360"/>
@@ -18061,7 +18133,7 @@
       <w:pPr>
         <w:numPr>
           <w:ilvl w:val="0"/>
-          <w:numId w:val="102"/>
+          <w:numId w:val="101"/>
         </w:numPr>
         <w:spacing w:before="0" w:after="0" w:line="240"/>
         <w:ind w:right="0" w:left="720" w:hanging="360"/>
@@ -18091,7 +18163,7 @@
       <w:pPr>
         <w:numPr>
           <w:ilvl w:val="0"/>
-          <w:numId w:val="102"/>
+          <w:numId w:val="101"/>
         </w:numPr>
         <w:spacing w:before="0" w:after="0" w:line="240"/>
         <w:ind w:right="0" w:left="720" w:hanging="360"/>
@@ -18204,7 +18276,7 @@
       <w:pPr>
         <w:numPr>
           <w:ilvl w:val="0"/>
-          <w:numId w:val="104"/>
+          <w:numId w:val="103"/>
         </w:numPr>
         <w:spacing w:before="0" w:after="0" w:line="240"/>
         <w:ind w:right="0" w:left="720" w:hanging="360"/>
@@ -18275,7 +18347,7 @@
       <w:pPr>
         <w:numPr>
           <w:ilvl w:val="0"/>
-          <w:numId w:val="106"/>
+          <w:numId w:val="105"/>
         </w:numPr>
         <w:spacing w:before="0" w:after="0" w:line="240"/>
         <w:ind w:right="0" w:left="720" w:hanging="360"/>
@@ -18305,7 +18377,7 @@
       <w:pPr>
         <w:numPr>
           <w:ilvl w:val="0"/>
-          <w:numId w:val="106"/>
+          <w:numId w:val="105"/>
         </w:numPr>
         <w:spacing w:before="0" w:after="0" w:line="240"/>
         <w:ind w:right="0" w:left="720" w:hanging="360"/>
@@ -18335,7 +18407,7 @@
       <w:pPr>
         <w:numPr>
           <w:ilvl w:val="0"/>
-          <w:numId w:val="106"/>
+          <w:numId w:val="105"/>
         </w:numPr>
         <w:spacing w:before="0" w:after="0" w:line="240"/>
         <w:ind w:right="0" w:left="720" w:hanging="360"/>
@@ -18365,7 +18437,7 @@
       <w:pPr>
         <w:numPr>
           <w:ilvl w:val="0"/>
-          <w:numId w:val="106"/>
+          <w:numId w:val="105"/>
         </w:numPr>
         <w:spacing w:before="0" w:after="0" w:line="240"/>
         <w:ind w:right="0" w:left="720" w:hanging="360"/>
@@ -18395,7 +18467,7 @@
       <w:pPr>
         <w:numPr>
           <w:ilvl w:val="0"/>
-          <w:numId w:val="106"/>
+          <w:numId w:val="105"/>
         </w:numPr>
         <w:spacing w:before="0" w:after="0" w:line="240"/>
         <w:ind w:right="0" w:left="720" w:hanging="360"/>
@@ -18425,7 +18497,7 @@
       <w:pPr>
         <w:numPr>
           <w:ilvl w:val="0"/>
-          <w:numId w:val="106"/>
+          <w:numId w:val="105"/>
         </w:numPr>
         <w:spacing w:before="0" w:after="0" w:line="240"/>
         <w:ind w:right="0" w:left="720" w:hanging="360"/>
@@ -18538,7 +18610,7 @@
       <w:pPr>
         <w:numPr>
           <w:ilvl w:val="0"/>
-          <w:numId w:val="108"/>
+          <w:numId w:val="107"/>
         </w:numPr>
         <w:spacing w:before="0" w:after="0" w:line="240"/>
         <w:ind w:right="0" w:left="720" w:hanging="360"/>
@@ -18609,7 +18681,7 @@
       <w:pPr>
         <w:numPr>
           <w:ilvl w:val="0"/>
-          <w:numId w:val="110"/>
+          <w:numId w:val="109"/>
         </w:numPr>
         <w:spacing w:before="0" w:after="0" w:line="240"/>
         <w:ind w:right="0" w:left="720" w:hanging="360"/>
@@ -18639,7 +18711,7 @@
       <w:pPr>
         <w:numPr>
           <w:ilvl w:val="0"/>
-          <w:numId w:val="110"/>
+          <w:numId w:val="109"/>
         </w:numPr>
         <w:spacing w:before="0" w:after="0" w:line="240"/>
         <w:ind w:right="0" w:left="720" w:hanging="360"/>
@@ -18669,7 +18741,7 @@
       <w:pPr>
         <w:numPr>
           <w:ilvl w:val="0"/>
-          <w:numId w:val="110"/>
+          <w:numId w:val="109"/>
         </w:numPr>
         <w:spacing w:before="0" w:after="0" w:line="240"/>
         <w:ind w:right="0" w:left="720" w:hanging="360"/>
@@ -18699,7 +18771,7 @@
       <w:pPr>
         <w:numPr>
           <w:ilvl w:val="0"/>
-          <w:numId w:val="110"/>
+          <w:numId w:val="109"/>
         </w:numPr>
         <w:spacing w:before="0" w:after="0" w:line="240"/>
         <w:ind w:right="0" w:left="720" w:hanging="360"/>
@@ -18812,7 +18884,7 @@
       <w:pPr>
         <w:numPr>
           <w:ilvl w:val="0"/>
-          <w:numId w:val="112"/>
+          <w:numId w:val="111"/>
         </w:numPr>
         <w:spacing w:before="0" w:after="0" w:line="240"/>
         <w:ind w:right="0" w:left="720" w:hanging="360"/>
@@ -18883,7 +18955,7 @@
       <w:pPr>
         <w:numPr>
           <w:ilvl w:val="0"/>
-          <w:numId w:val="114"/>
+          <w:numId w:val="113"/>
         </w:numPr>
         <w:spacing w:before="0" w:after="0" w:line="240"/>
         <w:ind w:right="0" w:left="720" w:hanging="360"/>
@@ -18913,7 +18985,7 @@
       <w:pPr>
         <w:numPr>
           <w:ilvl w:val="0"/>
-          <w:numId w:val="114"/>
+          <w:numId w:val="113"/>
         </w:numPr>
         <w:spacing w:before="0" w:after="0" w:line="240"/>
         <w:ind w:right="0" w:left="720" w:hanging="360"/>
@@ -18943,7 +19015,7 @@
       <w:pPr>
         <w:numPr>
           <w:ilvl w:val="0"/>
-          <w:numId w:val="114"/>
+          <w:numId w:val="113"/>
         </w:numPr>
         <w:spacing w:before="0" w:after="0" w:line="240"/>
         <w:ind w:right="0" w:left="720" w:hanging="360"/>
@@ -18973,7 +19045,7 @@
       <w:pPr>
         <w:numPr>
           <w:ilvl w:val="0"/>
-          <w:numId w:val="114"/>
+          <w:numId w:val="113"/>
         </w:numPr>
         <w:spacing w:before="0" w:after="0" w:line="240"/>
         <w:ind w:right="0" w:left="720" w:hanging="360"/>
@@ -19003,7 +19075,7 @@
       <w:pPr>
         <w:numPr>
           <w:ilvl w:val="0"/>
-          <w:numId w:val="114"/>
+          <w:numId w:val="113"/>
         </w:numPr>
         <w:spacing w:before="0" w:after="0" w:line="240"/>
         <w:ind w:right="0" w:left="720" w:hanging="360"/>
@@ -19138,7 +19210,7 @@
       <w:pPr>
         <w:numPr>
           <w:ilvl w:val="0"/>
-          <w:numId w:val="116"/>
+          <w:numId w:val="115"/>
         </w:numPr>
         <w:spacing w:before="0" w:after="0" w:line="240"/>
         <w:ind w:right="0" w:left="720" w:hanging="360"/>
@@ -19209,7 +19281,7 @@
       <w:pPr>
         <w:numPr>
           <w:ilvl w:val="0"/>
-          <w:numId w:val="118"/>
+          <w:numId w:val="117"/>
         </w:numPr>
         <w:spacing w:before="0" w:after="0" w:line="240"/>
         <w:ind w:right="0" w:left="720" w:hanging="360"/>
@@ -19239,7 +19311,7 @@
       <w:pPr>
         <w:numPr>
           <w:ilvl w:val="0"/>
-          <w:numId w:val="118"/>
+          <w:numId w:val="117"/>
         </w:numPr>
         <w:spacing w:before="0" w:after="0" w:line="240"/>
         <w:ind w:right="0" w:left="720" w:hanging="360"/>
@@ -19269,7 +19341,7 @@
       <w:pPr>
         <w:numPr>
           <w:ilvl w:val="0"/>
-          <w:numId w:val="118"/>
+          <w:numId w:val="117"/>
         </w:numPr>
         <w:spacing w:before="0" w:after="0" w:line="240"/>
         <w:ind w:right="0" w:left="720" w:hanging="360"/>
@@ -19299,7 +19371,7 @@
       <w:pPr>
         <w:numPr>
           <w:ilvl w:val="0"/>
-          <w:numId w:val="118"/>
+          <w:numId w:val="117"/>
         </w:numPr>
         <w:spacing w:before="0" w:after="0" w:line="240"/>
         <w:ind w:right="0" w:left="720" w:hanging="360"/>
@@ -19329,7 +19401,7 @@
       <w:pPr>
         <w:numPr>
           <w:ilvl w:val="0"/>
-          <w:numId w:val="118"/>
+          <w:numId w:val="117"/>
         </w:numPr>
         <w:spacing w:before="0" w:after="0" w:line="240"/>
         <w:ind w:right="0" w:left="720" w:hanging="360"/>
@@ -19359,7 +19431,7 @@
       <w:pPr>
         <w:numPr>
           <w:ilvl w:val="0"/>
-          <w:numId w:val="118"/>
+          <w:numId w:val="117"/>
         </w:numPr>
         <w:spacing w:before="0" w:after="0" w:line="240"/>
         <w:ind w:right="0" w:left="720" w:hanging="360"/>
@@ -19389,7 +19461,7 @@
       <w:pPr>
         <w:numPr>
           <w:ilvl w:val="0"/>
-          <w:numId w:val="118"/>
+          <w:numId w:val="117"/>
         </w:numPr>
         <w:spacing w:before="0" w:after="0" w:line="240"/>
         <w:ind w:right="0" w:left="720" w:hanging="360"/>
@@ -19460,7 +19532,7 @@
       <w:pPr>
         <w:numPr>
           <w:ilvl w:val="0"/>
-          <w:numId w:val="120"/>
+          <w:numId w:val="119"/>
         </w:numPr>
         <w:spacing w:before="0" w:after="0" w:line="240"/>
         <w:ind w:right="0" w:left="720" w:hanging="360"/>
@@ -19490,7 +19562,7 @@
       <w:pPr>
         <w:numPr>
           <w:ilvl w:val="0"/>
-          <w:numId w:val="120"/>
+          <w:numId w:val="119"/>
         </w:numPr>
         <w:spacing w:before="0" w:after="0" w:line="240"/>
         <w:ind w:right="0" w:left="720" w:hanging="360"/>
@@ -19520,7 +19592,7 @@
       <w:pPr>
         <w:numPr>
           <w:ilvl w:val="0"/>
-          <w:numId w:val="120"/>
+          <w:numId w:val="119"/>
         </w:numPr>
         <w:spacing w:before="0" w:after="0" w:line="240"/>
         <w:ind w:right="0" w:left="720" w:hanging="360"/>
@@ -19550,7 +19622,7 @@
       <w:pPr>
         <w:numPr>
           <w:ilvl w:val="0"/>
-          <w:numId w:val="120"/>
+          <w:numId w:val="119"/>
         </w:numPr>
         <w:spacing w:before="0" w:after="0" w:line="240"/>
         <w:ind w:right="0" w:left="720" w:hanging="360"/>
@@ -20025,106 +20097,106 @@
       <w:lvlText w:val="•"/>
     </w:lvl>
   </w:abstractNum>
-  <w:num w:numId="46">
+  <w:num w:numId="45">
     <w:abstractNumId w:val="198"/>
   </w:num>
-  <w:num w:numId="54">
+  <w:num w:numId="53">
     <w:abstractNumId w:val="192"/>
   </w:num>
-  <w:num w:numId="56">
+  <w:num w:numId="55">
     <w:abstractNumId w:val="186"/>
   </w:num>
-  <w:num w:numId="58">
+  <w:num w:numId="57">
     <w:abstractNumId w:val="180"/>
   </w:num>
-  <w:num w:numId="60">
+  <w:num w:numId="59">
     <w:abstractNumId w:val="174"/>
   </w:num>
-  <w:num w:numId="62">
+  <w:num w:numId="61">
     <w:abstractNumId w:val="168"/>
   </w:num>
-  <w:num w:numId="64">
+  <w:num w:numId="63">
     <w:abstractNumId w:val="162"/>
   </w:num>
-  <w:num w:numId="66">
+  <w:num w:numId="65">
     <w:abstractNumId w:val="156"/>
   </w:num>
-  <w:num w:numId="68">
+  <w:num w:numId="67">
     <w:abstractNumId w:val="150"/>
   </w:num>
-  <w:num w:numId="70">
+  <w:num w:numId="69">
     <w:abstractNumId w:val="144"/>
   </w:num>
-  <w:num w:numId="72">
+  <w:num w:numId="71">
     <w:abstractNumId w:val="138"/>
   </w:num>
-  <w:num w:numId="74">
+  <w:num w:numId="73">
     <w:abstractNumId w:val="132"/>
   </w:num>
-  <w:num w:numId="76">
+  <w:num w:numId="75">
     <w:abstractNumId w:val="126"/>
   </w:num>
-  <w:num w:numId="78">
+  <w:num w:numId="77">
     <w:abstractNumId w:val="120"/>
   </w:num>
-  <w:num w:numId="80">
+  <w:num w:numId="79">
     <w:abstractNumId w:val="114"/>
   </w:num>
-  <w:num w:numId="82">
+  <w:num w:numId="81">
     <w:abstractNumId w:val="108"/>
   </w:num>
-  <w:num w:numId="84">
+  <w:num w:numId="83">
     <w:abstractNumId w:val="102"/>
   </w:num>
-  <w:num w:numId="86">
+  <w:num w:numId="85">
     <w:abstractNumId w:val="96"/>
   </w:num>
-  <w:num w:numId="88">
+  <w:num w:numId="87">
     <w:abstractNumId w:val="90"/>
   </w:num>
-  <w:num w:numId="90">
+  <w:num w:numId="89">
     <w:abstractNumId w:val="84"/>
   </w:num>
-  <w:num w:numId="92">
+  <w:num w:numId="91">
     <w:abstractNumId w:val="78"/>
   </w:num>
-  <w:num w:numId="94">
+  <w:num w:numId="93">
     <w:abstractNumId w:val="72"/>
   </w:num>
-  <w:num w:numId="96">
+  <w:num w:numId="95">
     <w:abstractNumId w:val="66"/>
   </w:num>
-  <w:num w:numId="98">
+  <w:num w:numId="97">
     <w:abstractNumId w:val="60"/>
   </w:num>
-  <w:num w:numId="102">
+  <w:num w:numId="101">
     <w:abstractNumId w:val="54"/>
   </w:num>
-  <w:num w:numId="104">
+  <w:num w:numId="103">
     <w:abstractNumId w:val="48"/>
   </w:num>
-  <w:num w:numId="106">
+  <w:num w:numId="105">
     <w:abstractNumId w:val="42"/>
   </w:num>
-  <w:num w:numId="108">
+  <w:num w:numId="107">
     <w:abstractNumId w:val="36"/>
   </w:num>
-  <w:num w:numId="110">
+  <w:num w:numId="109">
     <w:abstractNumId w:val="30"/>
   </w:num>
-  <w:num w:numId="112">
+  <w:num w:numId="111">
     <w:abstractNumId w:val="24"/>
   </w:num>
-  <w:num w:numId="114">
+  <w:num w:numId="113">
     <w:abstractNumId w:val="18"/>
   </w:num>
-  <w:num w:numId="116">
+  <w:num w:numId="115">
     <w:abstractNumId w:val="12"/>
   </w:num>
-  <w:num w:numId="118">
+  <w:num w:numId="117">
     <w:abstractNumId w:val="6"/>
   </w:num>
-  <w:num w:numId="120">
+  <w:num w:numId="119">
     <w:abstractNumId w:val="0"/>
   </w:num>
 </w:numbering>

</xml_diff>

<commit_message>
on meaningless efforts rewarding
</commit_message>
<xml_diff>
--- a/Rewardism - Newer ND.docx
+++ b/Rewardism - Newer ND.docx
@@ -678,7 +678,29 @@
           <w:sz w:val="22"/>
           <w:shd w:fill="auto" w:val="clear"/>
         </w:rPr>
-        <w:t xml:space="preserve"> a rope over an abyss. What is great in man is that he is a bridge and not an end.” </w:t>
+        <w:t xml:space="preserve"> a rope over an abyss. What is great in man is that he is a bridge and not an end.</w:t>
+      </w:r>
+      <w:r>
+        <w:rPr>
+          <w:rFonts w:ascii="Calibri" w:hAnsi="Calibri" w:cs="Calibri" w:eastAsia="Calibri"/>
+          <w:color w:val="auto"/>
+          <w:spacing w:val="0"/>
+          <w:position w:val="0"/>
+          <w:sz w:val="22"/>
+          <w:shd w:fill="auto" w:val="clear"/>
+        </w:rPr>
+        <w:t xml:space="preserve">”</w:t>
+      </w:r>
+      <w:r>
+        <w:rPr>
+          <w:rFonts w:ascii="Calibri" w:hAnsi="Calibri" w:cs="Calibri" w:eastAsia="Calibri"/>
+          <w:color w:val="auto"/>
+          <w:spacing w:val="0"/>
+          <w:position w:val="0"/>
+          <w:sz w:val="22"/>
+          <w:shd w:fill="auto" w:val="clear"/>
+        </w:rPr>
+        <w:t xml:space="preserve"> </w:t>
       </w:r>
       <w:r>
         <w:rPr>
@@ -1072,66 +1094,390 @@
           <w:spacing w:val="0"/>
           <w:position w:val="0"/>
           <w:sz w:val="22"/>
+          <w:shd w:fill="auto" w:val="clear"/>
+        </w:rPr>
+        <w:t xml:space="preserve">―</w:t>
+      </w:r>
+      <w:r>
+        <w:rPr>
+          <w:rFonts w:ascii="Calibri" w:hAnsi="Calibri" w:cs="Calibri" w:eastAsia="Calibri"/>
+          <w:color w:val="auto"/>
+          <w:spacing w:val="0"/>
+          <w:position w:val="0"/>
+          <w:sz w:val="22"/>
+          <w:shd w:fill="auto" w:val="clear"/>
+        </w:rPr>
+        <w:t xml:space="preserve"> </w:t>
+      </w:r>
+      <w:r>
+        <w:rPr>
+          <w:rFonts w:ascii="Calibri" w:hAnsi="Calibri" w:cs="Calibri" w:eastAsia="Calibri"/>
+          <w:color w:val="4F81BD"/>
+          <w:spacing w:val="0"/>
+          <w:position w:val="0"/>
+          <w:sz w:val="22"/>
           <w:u w:val="single"/>
           <w:shd w:fill="auto" w:val="clear"/>
         </w:rPr>
+        <w:t xml:space="preserve">etymonline.com/word/economic</w:t>
+      </w:r>
+    </w:p>
+    <w:p>
+      <w:pPr>
+        <w:suppressAutoHyphens w:val="true"/>
+        <w:spacing w:before="0" w:after="160" w:line="240"/>
+        <w:ind w:right="0" w:left="0" w:firstLine="0"/>
+        <w:jc w:val="left"/>
+        <w:rPr>
+          <w:rFonts w:ascii="Calibri" w:hAnsi="Calibri" w:cs="Calibri" w:eastAsia="Calibri"/>
+          <w:color w:val="auto"/>
+          <w:spacing w:val="0"/>
+          <w:position w:val="0"/>
+          <w:sz w:val="22"/>
+          <w:shd w:fill="auto" w:val="clear"/>
+        </w:rPr>
+      </w:pPr>
+      <w:r>
+        <w:rPr>
+          <w:rFonts w:ascii="Calibri" w:hAnsi="Calibri" w:cs="Calibri" w:eastAsia="Calibri"/>
+          <w:color w:val="auto"/>
+          <w:spacing w:val="0"/>
+          <w:position w:val="0"/>
+          <w:sz w:val="22"/>
+          <w:shd w:fill="auto" w:val="clear"/>
+        </w:rPr>
+        <w:t xml:space="preserve">To put it simply: the better the resources are managed, the better the economy. To think about the ideal version of an economic system, we have to ask, ‘what is it that an economic system should ideally achieve?’. An ideal economic system would obviously be able to achieve what it ought to ideally achieve. Let us start by simply defining the goals of an ideal economic system. “Resources be ‘optimally utilized’ by the responsible parties. The standard of living of everyone be ‘good enough’, and the standard of living of those who do 'meaningful' work improve accordingly,” how does this goal sound? Let us try to define “optimal utilization,” “good enough,” and “meaningful”.</w:t>
+      </w:r>
+    </w:p>
+    <w:p>
+      <w:pPr>
+        <w:suppressAutoHyphens w:val="true"/>
+        <w:spacing w:before="0" w:after="160" w:line="240"/>
+        <w:ind w:right="0" w:left="0" w:firstLine="0"/>
+        <w:jc w:val="left"/>
+        <w:rPr>
+          <w:rFonts w:ascii="Calibri" w:hAnsi="Calibri" w:cs="Calibri" w:eastAsia="Calibri"/>
+          <w:color w:val="000000"/>
+          <w:spacing w:val="0"/>
+          <w:position w:val="0"/>
+          <w:sz w:val="22"/>
+          <w:shd w:fill="auto" w:val="clear"/>
+        </w:rPr>
+      </w:pPr>
+      <w:r>
+        <w:rPr>
+          <w:rFonts w:ascii="Calibri" w:hAnsi="Calibri" w:cs="Calibri" w:eastAsia="Calibri"/>
+          <w:color w:val="000000"/>
+          <w:spacing w:val="0"/>
+          <w:position w:val="0"/>
+          <w:sz w:val="22"/>
+          <w:shd w:fill="auto" w:val="clear"/>
+        </w:rPr>
+        <w:t xml:space="preserve">The word optimal means most favorable. It is really the most balanced solution that considers multiple factors for a given challenge. The optimal dosage of medicine, e.g., would be such that a little more or a little less than it would not be as effective as it. Utilization means the action of making practical and effective use of whatever is being utilized. Combining optimal, and utilization, we get “the most favorable way something  is practically used”. “Favorable” then becomes that which is in accordance with our philosophy--that which helps us realize our full potential the most is the most desirable then.</w:t>
+      </w:r>
+    </w:p>
+    <w:p>
+      <w:pPr>
+        <w:suppressAutoHyphens w:val="true"/>
+        <w:spacing w:before="0" w:after="160" w:line="240"/>
+        <w:ind w:right="0" w:left="0" w:firstLine="0"/>
+        <w:jc w:val="left"/>
+        <w:rPr>
+          <w:rFonts w:ascii="Calibri" w:hAnsi="Calibri" w:cs="Calibri" w:eastAsia="Calibri"/>
+          <w:color w:val="auto"/>
+          <w:spacing w:val="0"/>
+          <w:position w:val="0"/>
+          <w:sz w:val="22"/>
+          <w:shd w:fill="auto" w:val="clear"/>
+        </w:rPr>
+      </w:pPr>
+      <w:r>
+        <w:rPr>
+          <w:rFonts w:ascii="Calibri" w:hAnsi="Calibri" w:cs="Calibri" w:eastAsia="Calibri"/>
+          <w:color w:val="auto"/>
+          <w:spacing w:val="0"/>
+          <w:position w:val="0"/>
+          <w:sz w:val="22"/>
+          <w:shd w:fill="auto" w:val="clear"/>
+        </w:rPr>
+        <w:t xml:space="preserve">To better explain what a </w:t>
+      </w:r>
+      <w:r>
+        <w:rPr>
+          <w:rFonts w:ascii="Calibri" w:hAnsi="Calibri" w:cs="Calibri" w:eastAsia="Calibri"/>
+          <w:i/>
+          <w:color w:val="auto"/>
+          <w:spacing w:val="0"/>
+          <w:position w:val="0"/>
+          <w:sz w:val="22"/>
+          <w:shd w:fill="auto" w:val="clear"/>
+        </w:rPr>
+        <w:t xml:space="preserve">good enough</w:t>
+      </w:r>
+      <w:r>
+        <w:rPr>
+          <w:rFonts w:ascii="Calibri" w:hAnsi="Calibri" w:cs="Calibri" w:eastAsia="Calibri"/>
+          <w:color w:val="auto"/>
+          <w:spacing w:val="0"/>
+          <w:position w:val="0"/>
+          <w:sz w:val="22"/>
+          <w:shd w:fill="auto" w:val="clear"/>
+        </w:rPr>
+        <w:t xml:space="preserve"> standard of living is, I find it necessary to refer to your John Rawls’s conception: “justice as fairness”. The following is an explanation which is inspired by his idea of “veil of ignorance,” and Alex O' Connor's version of it.</w:t>
+      </w:r>
+    </w:p>
+    <w:p>
+      <w:pPr>
+        <w:suppressAutoHyphens w:val="true"/>
+        <w:spacing w:before="0" w:after="160" w:line="240"/>
+        <w:ind w:right="0" w:left="720" w:firstLine="0"/>
+        <w:jc w:val="left"/>
+        <w:rPr>
+          <w:rFonts w:ascii="Calibri" w:hAnsi="Calibri" w:cs="Calibri" w:eastAsia="Calibri"/>
+          <w:color w:val="000000"/>
+          <w:spacing w:val="0"/>
+          <w:position w:val="0"/>
+          <w:sz w:val="22"/>
+          <w:shd w:fill="auto" w:val="clear"/>
+        </w:rPr>
+      </w:pPr>
+      <w:r>
+        <w:rPr>
+          <w:rFonts w:ascii="Calibri" w:hAnsi="Calibri" w:cs="Calibri" w:eastAsia="Calibri"/>
+          <w:color w:val="auto"/>
+          <w:spacing w:val="0"/>
+          <w:position w:val="0"/>
+          <w:sz w:val="24"/>
+          <w:shd w:fill="auto" w:val="clear"/>
+        </w:rPr>
+        <w:t xml:space="preserve">Imagine that you are given an opportunity to create a world where you will have to live, and the challenge is that the resources in this world will be limited, you have no idea where you will be born and who you will be, and you do not even know whether you will be a human, i.e., you are behind a </w:t>
+      </w:r>
+      <w:r>
+        <w:rPr>
+          <w:rFonts w:ascii="Calibri" w:hAnsi="Calibri" w:cs="Calibri" w:eastAsia="Calibri"/>
+          <w:i/>
+          <w:color w:val="auto"/>
+          <w:spacing w:val="0"/>
+          <w:position w:val="0"/>
+          <w:sz w:val="24"/>
+          <w:shd w:fill="auto" w:val="clear"/>
+        </w:rPr>
+        <w:t xml:space="preserve">veil of ignorance</w:t>
+      </w:r>
+      <w:r>
+        <w:rPr>
+          <w:rFonts w:ascii="Calibri" w:hAnsi="Calibri" w:cs="Calibri" w:eastAsia="Calibri"/>
+          <w:color w:val="auto"/>
+          <w:spacing w:val="0"/>
+          <w:position w:val="0"/>
+          <w:sz w:val="24"/>
+          <w:shd w:fill="auto" w:val="clear"/>
+        </w:rPr>
+        <w:t xml:space="preserve">. To best approach this challenge, assume that you will be born into the worst possible condition in this world, so that you create the world in a way that is worth living in, regardless of where you start in the world. What kind of an economic system would you want in such a world? What do you think should be a “good enough” standard of living in such a world, considering that this would be your and your loved ones’ standard of living? It is not only justice that you have to consider, you have to keep in mind the other purpose of the perfect system too, i.e., evolution must be facilitated.</w:t>
+      </w:r>
+    </w:p>
+    <w:p>
+      <w:pPr>
+        <w:suppressAutoHyphens w:val="true"/>
+        <w:spacing w:before="0" w:after="160" w:line="240"/>
+        <w:ind w:right="0" w:left="0" w:firstLine="0"/>
+        <w:jc w:val="left"/>
+        <w:rPr>
+          <w:rFonts w:ascii="Calibri" w:hAnsi="Calibri" w:cs="Calibri" w:eastAsia="Calibri"/>
+          <w:color w:val="000000"/>
+          <w:spacing w:val="0"/>
+          <w:position w:val="0"/>
+          <w:sz w:val="22"/>
+          <w:shd w:fill="auto" w:val="clear"/>
+        </w:rPr>
+      </w:pPr>
+      <w:r>
+        <w:rPr>
+          <w:rFonts w:ascii="Calibri" w:hAnsi="Calibri" w:cs="Calibri" w:eastAsia="Calibri"/>
+          <w:color w:val="000000"/>
+          <w:spacing w:val="0"/>
+          <w:position w:val="0"/>
+          <w:sz w:val="22"/>
+          <w:shd w:fill="auto" w:val="clear"/>
+        </w:rPr>
+        <w:t xml:space="preserve">Let us refer to the standard of living of everyone as the “base standard.” This base standard can be deemed “good enough” if under the circumstances further improvement of standard would require some people to sacrifice their quality of life. Since, the base standard is by definition for everyone, it cannot be improved at such an expense. Everyone having a fair opportunity to grow, or evolve, would be a good indicator that the base standard of living is good enough.</w:t>
+      </w:r>
+    </w:p>
+    <w:p>
+      <w:pPr>
+        <w:suppressAutoHyphens w:val="true"/>
+        <w:spacing w:before="0" w:after="160" w:line="240"/>
+        <w:ind w:right="0" w:left="0" w:firstLine="0"/>
+        <w:jc w:val="left"/>
+        <w:rPr>
+          <w:rFonts w:ascii="Calibri" w:hAnsi="Calibri" w:cs="Calibri" w:eastAsia="Calibri"/>
+          <w:color w:val="000000"/>
+          <w:spacing w:val="0"/>
+          <w:position w:val="0"/>
+          <w:sz w:val="22"/>
+          <w:shd w:fill="auto" w:val="clear"/>
+        </w:rPr>
+      </w:pPr>
+      <w:r>
+        <w:rPr>
+          <w:rFonts w:ascii="Calibri" w:hAnsi="Calibri" w:cs="Calibri" w:eastAsia="Calibri"/>
+          <w:color w:val="000000"/>
+          <w:spacing w:val="0"/>
+          <w:position w:val="0"/>
+          <w:sz w:val="22"/>
+          <w:shd w:fill="auto" w:val="clear"/>
+        </w:rPr>
+        <w:t xml:space="preserve">“Meaningful” work is that which helps at least maintain the overall current standard of living, if not improve it. Efforts that significantly improves peoples’ lives will obviously be more meaningful than simple box-ticking approach. No effort should go unrewarded, but some efforts are worth more than others. This is important for stimulation, and for distinguishing between those who have helped us and those who have not. It is also important for setting the environment in accordance with our philosophy, i.e., an environment that rewards those who help us evolve or live a better life.</w:t>
+      </w:r>
+    </w:p>
+    <w:p>
+      <w:pPr>
+        <w:suppressAutoHyphens w:val="true"/>
+        <w:spacing w:before="0" w:after="160" w:line="240"/>
+        <w:ind w:right="0" w:left="0" w:firstLine="0"/>
+        <w:jc w:val="left"/>
+        <w:rPr>
+          <w:rFonts w:ascii="Calibri" w:hAnsi="Calibri" w:cs="Calibri" w:eastAsia="Calibri"/>
+          <w:color w:val="000000"/>
+          <w:spacing w:val="0"/>
+          <w:position w:val="0"/>
+          <w:sz w:val="22"/>
+          <w:shd w:fill="auto" w:val="clear"/>
+        </w:rPr>
+      </w:pPr>
+      <w:r>
+        <w:rPr>
+          <w:rFonts w:ascii="Calibri" w:hAnsi="Calibri" w:cs="Calibri" w:eastAsia="Calibri"/>
+          <w:color w:val="000000"/>
+          <w:spacing w:val="0"/>
+          <w:position w:val="0"/>
+          <w:sz w:val="22"/>
+          <w:shd w:fill="auto" w:val="clear"/>
+        </w:rPr>
+        <w:t xml:space="preserve">By the word “resources” I do not mean just ores, minerals or land; human resource and time are perhaps the most valuable resources that must be carefully managed. Keeping the philosophy behind it in mind, it should be obvious that the proper utilization of talent is what differentiates between the best system and an ordinary system. We will know that we are reaching our true potential when we feel like we are being pushed to our limits, but we are not being overburdened </w:t>
+      </w:r>
+      <w:r>
+        <w:rPr>
+          <w:rFonts w:ascii="Calibri" w:hAnsi="Calibri" w:cs="Calibri" w:eastAsia="Calibri"/>
+          <w:color w:val="000000"/>
+          <w:spacing w:val="0"/>
+          <w:position w:val="0"/>
+          <w:sz w:val="22"/>
+          <w:shd w:fill="auto" w:val="clear"/>
+        </w:rPr>
+        <w:t xml:space="preserve">–</w:t>
+      </w:r>
+      <w:r>
+        <w:rPr>
+          <w:rFonts w:ascii="Calibri" w:hAnsi="Calibri" w:cs="Calibri" w:eastAsia="Calibri"/>
+          <w:color w:val="000000"/>
+          <w:spacing w:val="0"/>
+          <w:position w:val="0"/>
+          <w:sz w:val="22"/>
+          <w:shd w:fill="auto" w:val="clear"/>
+        </w:rPr>
+        <w:t xml:space="preserve"> </w:t>
+      </w:r>
+      <w:r>
+        <w:rPr>
+          <w:rFonts w:ascii="Calibri" w:hAnsi="Calibri" w:cs="Calibri" w:eastAsia="Calibri"/>
+          <w:color w:val="000000"/>
+          <w:spacing w:val="0"/>
+          <w:position w:val="0"/>
+          <w:sz w:val="22"/>
+          <w:shd w:fill="auto" w:val="clear"/>
+        </w:rPr>
+        <w:t xml:space="preserve">“</w:t>
+      </w:r>
+      <w:r>
+        <w:rPr>
+          <w:rFonts w:ascii="Calibri" w:hAnsi="Calibri" w:cs="Calibri" w:eastAsia="Calibri"/>
+          <w:color w:val="000000"/>
+          <w:spacing w:val="0"/>
+          <w:position w:val="0"/>
+          <w:sz w:val="22"/>
+          <w:shd w:fill="auto" w:val="clear"/>
+        </w:rPr>
+        <w:t xml:space="preserve">balance in all things</w:t>
+      </w:r>
+      <w:r>
+        <w:rPr>
+          <w:rFonts w:ascii="Calibri" w:hAnsi="Calibri" w:cs="Calibri" w:eastAsia="Calibri"/>
+          <w:color w:val="000000"/>
+          <w:spacing w:val="0"/>
+          <w:position w:val="0"/>
+          <w:sz w:val="22"/>
+          <w:shd w:fill="auto" w:val="clear"/>
+        </w:rPr>
+        <w:t xml:space="preserve">”</w:t>
+      </w:r>
+      <w:r>
+        <w:rPr>
+          <w:rFonts w:ascii="Calibri" w:hAnsi="Calibri" w:cs="Calibri" w:eastAsia="Calibri"/>
+          <w:color w:val="000000"/>
+          <w:spacing w:val="0"/>
+          <w:position w:val="0"/>
+          <w:sz w:val="22"/>
+          <w:shd w:fill="auto" w:val="clear"/>
+        </w:rPr>
+        <w:t xml:space="preserve">. Time and talent are two things we cannot really buy for ourselves; I do not really need to explain further how invaluable they are, for now.</w:t>
+      </w:r>
+    </w:p>
+    <w:p>
+      <w:pPr>
+        <w:suppressAutoHyphens w:val="true"/>
+        <w:spacing w:before="0" w:after="160" w:line="240"/>
+        <w:ind w:right="0" w:left="0" w:firstLine="0"/>
+        <w:jc w:val="left"/>
+        <w:rPr>
+          <w:rFonts w:ascii="Calibri" w:hAnsi="Calibri" w:cs="Calibri" w:eastAsia="Calibri"/>
+          <w:color w:val="000000"/>
+          <w:spacing w:val="0"/>
+          <w:position w:val="0"/>
+          <w:sz w:val="22"/>
+          <w:shd w:fill="auto" w:val="clear"/>
+        </w:rPr>
+      </w:pPr>
+      <w:r>
+        <w:rPr>
+          <w:rFonts w:ascii="Calibri" w:hAnsi="Calibri" w:cs="Calibri" w:eastAsia="Calibri"/>
+          <w:color w:val="000000"/>
+          <w:spacing w:val="0"/>
+          <w:position w:val="0"/>
+          <w:sz w:val="22"/>
+          <w:shd w:fill="auto" w:val="clear"/>
+        </w:rPr>
+        <w:t xml:space="preserve">“The first lesson of economics is scarcity: There is never enough of anything to satisfy all those who want it. The first lesson of politics is to disregard the first lesson of economics.” </w:t>
+      </w:r>
+      <w:r>
+        <w:rPr>
+          <w:rFonts w:ascii="Calibri" w:hAnsi="Calibri" w:cs="Calibri" w:eastAsia="Calibri"/>
+          <w:color w:val="000000"/>
+          <w:spacing w:val="0"/>
+          <w:position w:val="0"/>
+          <w:sz w:val="22"/>
+          <w:shd w:fill="auto" w:val="clear"/>
+        </w:rPr>
         <w:t xml:space="preserve">―</w:t>
       </w:r>
       <w:r>
         <w:rPr>
           <w:rFonts w:ascii="Calibri" w:hAnsi="Calibri" w:cs="Calibri" w:eastAsia="Calibri"/>
-          <w:color w:val="auto"/>
-          <w:spacing w:val="0"/>
-          <w:position w:val="0"/>
-          <w:sz w:val="22"/>
-          <w:shd w:fill="auto" w:val="clear"/>
-        </w:rPr>
-        <w:t xml:space="preserve"> etymonline.com/word/economic</w:t>
-      </w:r>
-    </w:p>
-    <w:p>
-      <w:pPr>
-        <w:suppressAutoHyphens w:val="true"/>
-        <w:spacing w:before="0" w:after="160" w:line="240"/>
-        <w:ind w:right="0" w:left="0" w:firstLine="0"/>
-        <w:jc w:val="left"/>
-        <w:rPr>
-          <w:rFonts w:ascii="Calibri" w:hAnsi="Calibri" w:cs="Calibri" w:eastAsia="Calibri"/>
-          <w:color w:val="auto"/>
-          <w:spacing w:val="0"/>
-          <w:position w:val="0"/>
-          <w:sz w:val="22"/>
-          <w:shd w:fill="auto" w:val="clear"/>
-        </w:rPr>
-      </w:pPr>
-      <w:r>
-        <w:rPr>
-          <w:rFonts w:ascii="Calibri" w:hAnsi="Calibri" w:cs="Calibri" w:eastAsia="Calibri"/>
-          <w:color w:val="auto"/>
-          <w:spacing w:val="0"/>
-          <w:position w:val="0"/>
-          <w:sz w:val="22"/>
-          <w:shd w:fill="auto" w:val="clear"/>
-        </w:rPr>
-        <w:t xml:space="preserve">To put it simply: the better the resources are managed, the better the economy. To think about the ideal version of an economic system, we have to ask, ‘what is it that an economic system should ideally achieve?’. An ideal economic system would obviously be able to achieve what it ought to ideally achieve. Let us start by simply defining the goals of an ideal economic system. “Resources be ‘optimally utilized’ by the responsible parties. The standard of living of everyone be ‘good enough’, and the standard of living of those who do 'meaningful' work improve accordingly,” how does this goal sound? Let us try to define “optimal utilization,” “good enough,” and “meaningful”.</w:t>
-      </w:r>
-    </w:p>
-    <w:p>
-      <w:pPr>
-        <w:suppressAutoHyphens w:val="true"/>
-        <w:spacing w:before="0" w:after="160" w:line="240"/>
-        <w:ind w:right="0" w:left="0" w:firstLine="0"/>
-        <w:jc w:val="left"/>
-        <w:rPr>
-          <w:rFonts w:ascii="Calibri" w:hAnsi="Calibri" w:cs="Calibri" w:eastAsia="Calibri"/>
           <w:color w:val="000000"/>
           <w:spacing w:val="0"/>
           <w:position w:val="0"/>
           <w:sz w:val="22"/>
           <w:shd w:fill="auto" w:val="clear"/>
         </w:rPr>
-      </w:pPr>
-      <w:r>
+        <w:t xml:space="preserve"> Thomas Sowell, Is Reality Optional?: And Other Essays</w:t>
+      </w:r>
+    </w:p>
+    <w:p>
+      <w:pPr>
+        <w:suppressAutoHyphens w:val="true"/>
+        <w:spacing w:before="0" w:after="160" w:line="240"/>
+        <w:ind w:right="0" w:left="0" w:firstLine="0"/>
+        <w:jc w:val="left"/>
         <w:rPr>
           <w:rFonts w:ascii="Calibri" w:hAnsi="Calibri" w:cs="Calibri" w:eastAsia="Calibri"/>
           <w:color w:val="000000"/>
@@ -1140,34 +1486,179 @@
           <w:sz w:val="22"/>
           <w:shd w:fill="auto" w:val="clear"/>
         </w:rPr>
-        <w:t xml:space="preserve">The word optimal means most favorable. It is really the most balanced solution that considers multiple factors for a given challenge. The optimal dosage of medicine, e.g., would be such that a little more or a little less than it would not be as effective as it. Utilization means the action of making practical and effective use of whatever is being utilized. Combining optimal, and utilization, we get “the most favorable way something  is practically used”. “Favorable” then becomes that which is in accordance with our philosophy--that which helps us realize our full potential the most is the most desirable then.</w:t>
-      </w:r>
-    </w:p>
-    <w:p>
-      <w:pPr>
-        <w:suppressAutoHyphens w:val="true"/>
-        <w:spacing w:before="0" w:after="160" w:line="240"/>
-        <w:ind w:right="0" w:left="0" w:firstLine="0"/>
-        <w:jc w:val="left"/>
-        <w:rPr>
-          <w:rFonts w:ascii="Calibri" w:hAnsi="Calibri" w:cs="Calibri" w:eastAsia="Calibri"/>
-          <w:color w:val="auto"/>
-          <w:spacing w:val="0"/>
-          <w:position w:val="0"/>
-          <w:sz w:val="22"/>
-          <w:shd w:fill="auto" w:val="clear"/>
-        </w:rPr>
-      </w:pPr>
-      <w:r>
-        <w:rPr>
-          <w:rFonts w:ascii="Calibri" w:hAnsi="Calibri" w:cs="Calibri" w:eastAsia="Calibri"/>
-          <w:color w:val="auto"/>
-          <w:spacing w:val="0"/>
-          <w:position w:val="0"/>
-          <w:sz w:val="22"/>
-          <w:shd w:fill="auto" w:val="clear"/>
-        </w:rPr>
-        <w:t xml:space="preserve">To better explain what a </w:t>
+      </w:pPr>
+      <w:r>
+        <w:rPr>
+          <w:rFonts w:ascii="Calibri" w:hAnsi="Calibri" w:cs="Calibri" w:eastAsia="Calibri"/>
+          <w:color w:val="000000"/>
+          <w:spacing w:val="0"/>
+          <w:position w:val="0"/>
+          <w:sz w:val="22"/>
+          <w:shd w:fill="auto" w:val="clear"/>
+        </w:rPr>
+        <w:t xml:space="preserve">An ideal system will perfectly account for the scarcity of resources by being fully aware of the availability of all the resources and the demands to be met supply and demand in other words. For further transparency between the public and the system, it must keep an accurate record of all the findings. This will help the system decide whether to use a resource or save it for later; if a resource is to be utilized, to what extent should it be utilized. This way the public can also know the status of the resources. A significant threat to all beings is the unavailability of resources without which life is not possible, which obviously includes the environment we live in. We can finally become a multi-galaxy specie with the right system. The possibilities are endless.</w:t>
+      </w:r>
+    </w:p>
+    <w:p>
+      <w:pPr>
+        <w:suppressAutoHyphens w:val="true"/>
+        <w:spacing w:before="0" w:after="160" w:line="240"/>
+        <w:ind w:right="0" w:left="0" w:firstLine="0"/>
+        <w:jc w:val="left"/>
+        <w:rPr>
+          <w:rFonts w:ascii="Calibri" w:hAnsi="Calibri" w:cs="Calibri" w:eastAsia="Calibri"/>
+          <w:color w:val="000000"/>
+          <w:spacing w:val="0"/>
+          <w:position w:val="0"/>
+          <w:sz w:val="22"/>
+          <w:shd w:fill="auto" w:val="clear"/>
+        </w:rPr>
+      </w:pPr>
+      <w:r>
+        <w:rPr>
+          <w:rFonts w:ascii="Calibri" w:hAnsi="Calibri" w:cs="Calibri" w:eastAsia="Calibri"/>
+          <w:color w:val="000000"/>
+          <w:spacing w:val="0"/>
+          <w:position w:val="0"/>
+          <w:sz w:val="22"/>
+          <w:shd w:fill="auto" w:val="clear"/>
+        </w:rPr>
+        <w:t xml:space="preserve">Just being aware of the resources and the demands is not enough, an ideal system would carefully consider the needs of the future. Think about it this way, suppose in the future we figured out how to build a supercomputer but realized that the material required to build it was already used up in the past because it was very scarce. Another example can be a cure that requires some plants that are already extinct. Would we not be better off if we plan ahead? An ideal system would take the proactive approach and keep the resources secure until the best possible use of the resources is not found. I need not explain the significance of sustainable development further, for now. </w:t>
+      </w:r>
+    </w:p>
+    <w:p>
+      <w:pPr>
+        <w:suppressAutoHyphens w:val="true"/>
+        <w:spacing w:before="0" w:after="160" w:line="240"/>
+        <w:ind w:right="0" w:left="0" w:firstLine="0"/>
+        <w:jc w:val="left"/>
+        <w:rPr>
+          <w:rFonts w:ascii="Calibri" w:hAnsi="Calibri" w:cs="Calibri" w:eastAsia="Calibri"/>
+          <w:color w:val="000000"/>
+          <w:spacing w:val="0"/>
+          <w:position w:val="0"/>
+          <w:sz w:val="22"/>
+          <w:shd w:fill="auto" w:val="clear"/>
+        </w:rPr>
+      </w:pPr>
+      <w:r>
+        <w:rPr>
+          <w:rFonts w:ascii="Calibri" w:hAnsi="Calibri" w:cs="Calibri" w:eastAsia="Calibri"/>
+          <w:color w:val="000000"/>
+          <w:spacing w:val="0"/>
+          <w:position w:val="0"/>
+          <w:sz w:val="22"/>
+          <w:shd w:fill="auto" w:val="clear"/>
+        </w:rPr>
+        <w:t xml:space="preserve">To ensure that resources are optimally utilized, an ideal system would restrict access to resources according to the supply, demand, and best possible uses of a resource. If everyone was allowed to use all resources, it is obvious what the results would be. Keeping this in mind, an ideal system would also ensure that the best people get access to the relevant resources so that they can utilize them properly. If a scientist who’s at the verge of a breakthrough does not have access to the right resources, can we say that the system is an ideal system? By ensuring that everyone gets the resources they need, an ideal system can greatly help an environment for growth and development.</w:t>
+      </w:r>
+    </w:p>
+    <w:p>
+      <w:pPr>
+        <w:suppressAutoHyphens w:val="true"/>
+        <w:spacing w:before="0" w:after="160" w:line="240"/>
+        <w:ind w:right="0" w:left="0" w:firstLine="0"/>
+        <w:jc w:val="left"/>
+        <w:rPr>
+          <w:rFonts w:ascii="Calibri" w:hAnsi="Calibri" w:cs="Calibri" w:eastAsia="Calibri"/>
+          <w:color w:val="000000"/>
+          <w:spacing w:val="0"/>
+          <w:position w:val="0"/>
+          <w:sz w:val="22"/>
+          <w:shd w:fill="auto" w:val="clear"/>
+        </w:rPr>
+      </w:pPr>
+      <w:r>
+        <w:rPr>
+          <w:rFonts w:ascii="Calibri" w:hAnsi="Calibri" w:cs="Calibri" w:eastAsia="Calibri"/>
+          <w:color w:val="000000"/>
+          <w:spacing w:val="0"/>
+          <w:position w:val="0"/>
+          <w:sz w:val="22"/>
+          <w:shd w:fill="auto" w:val="clear"/>
+        </w:rPr>
+        <w:t xml:space="preserve">In order to meet the different demands of people, an ideal system would produce goods/resources as much as possible. In an ideal scenario, all demands will be met easily. In order to achieve this, the system will benefit from automation, creativity and efforts of all the people. Incentives play a big role here; so, people who put in the efforts will be rewarded accordingly to make them feel that they are valuable and meaningful for the world. One thing to note here is that the quantity of goods produced should not adversely affect their quality because that would mean a decrease in standard of living, which is in contradiction with the overall goal of the economic system.</w:t>
+      </w:r>
+    </w:p>
+    <w:p>
+      <w:pPr>
+        <w:suppressAutoHyphens w:val="true"/>
+        <w:spacing w:before="0" w:after="160" w:line="240"/>
+        <w:ind w:right="0" w:left="0" w:firstLine="0"/>
+        <w:jc w:val="left"/>
+        <w:rPr>
+          <w:rFonts w:ascii="Calibri" w:hAnsi="Calibri" w:cs="Calibri" w:eastAsia="Calibri"/>
+          <w:color w:val="000000"/>
+          <w:spacing w:val="0"/>
+          <w:position w:val="0"/>
+          <w:sz w:val="22"/>
+          <w:shd w:fill="auto" w:val="clear"/>
+        </w:rPr>
+      </w:pPr>
+      <w:r>
+        <w:rPr>
+          <w:rFonts w:ascii="Calibri" w:hAnsi="Calibri" w:cs="Calibri" w:eastAsia="Calibri"/>
+          <w:color w:val="000000"/>
+          <w:spacing w:val="0"/>
+          <w:position w:val="0"/>
+          <w:sz w:val="22"/>
+          <w:shd w:fill="auto" w:val="clear"/>
+        </w:rPr>
+        <w:t xml:space="preserve">To keep the base standard of living as high as possible, an ideal system will consider the supply, demand, and best uses of resources when setting it. It will monitor whether the quality of work is up to the mark, and will accordingly reward motivate people to keep them motivated to keep up the high quality of work. Ideally, there would be complete transparency between the public and those running the system, this would allow any and all weaknesses, which should ideally be none, to be highlighted.</w:t>
+      </w:r>
+    </w:p>
+    <w:p>
+      <w:pPr>
+        <w:suppressAutoHyphens w:val="true"/>
+        <w:spacing w:before="0" w:after="160" w:line="240"/>
+        <w:ind w:right="0" w:left="0" w:firstLine="0"/>
+        <w:jc w:val="left"/>
+        <w:rPr>
+          <w:rFonts w:ascii="Calibri" w:hAnsi="Calibri" w:cs="Calibri" w:eastAsia="Calibri"/>
+          <w:color w:val="000000"/>
+          <w:spacing w:val="0"/>
+          <w:position w:val="0"/>
+          <w:sz w:val="22"/>
+          <w:shd w:fill="auto" w:val="clear"/>
+        </w:rPr>
+      </w:pPr>
+      <w:r>
+        <w:rPr>
+          <w:rFonts w:ascii="Calibri" w:hAnsi="Calibri" w:cs="Calibri" w:eastAsia="Calibri"/>
+          <w:color w:val="000000"/>
+          <w:spacing w:val="0"/>
+          <w:position w:val="0"/>
+          <w:sz w:val="22"/>
+          <w:shd w:fill="auto" w:val="clear"/>
+        </w:rPr>
+        <w:t xml:space="preserve">An ideal system would not only utilize the resources optimally, but it would also do it very easily. Easily here means with the least disturbance, or “noise.” The significance of this feature is that it ensures people do not have to worry about getting the resources they need, and so, they can focus on their work. Evolution is more likely to occur at a fast rate then, which is really the main goal of all this effort. People can then reach a level of freedom which seems impossible with an ordinary system.</w:t>
+      </w:r>
+    </w:p>
+    <w:p>
+      <w:pPr>
+        <w:suppressAutoHyphens w:val="true"/>
+        <w:spacing w:before="0" w:after="160" w:line="240"/>
+        <w:ind w:right="0" w:left="0" w:firstLine="0"/>
+        <w:jc w:val="left"/>
+        <w:rPr>
+          <w:rFonts w:ascii="Calibri" w:hAnsi="Calibri" w:cs="Calibri" w:eastAsia="Calibri"/>
+          <w:color w:val="auto"/>
+          <w:spacing w:val="0"/>
+          <w:position w:val="0"/>
+          <w:sz w:val="22"/>
+          <w:shd w:fill="auto" w:val="clear"/>
+        </w:rPr>
+      </w:pPr>
+      <w:r>
+        <w:rPr>
+          <w:rFonts w:ascii="Calibri" w:hAnsi="Calibri" w:cs="Calibri" w:eastAsia="Calibri"/>
+          <w:color w:val="auto"/>
+          <w:spacing w:val="0"/>
+          <w:position w:val="0"/>
+          <w:sz w:val="22"/>
+          <w:shd w:fill="auto" w:val="clear"/>
+        </w:rPr>
+        <w:t xml:space="preserve">To summarize, under a perfect economic system everyone has at least a </w:t>
       </w:r>
       <w:r>
         <w:rPr>
@@ -1190,34 +1681,7 @@
           <w:sz w:val="22"/>
           <w:shd w:fill="auto" w:val="clear"/>
         </w:rPr>
-        <w:t xml:space="preserve"> standard of living is, I find it necessary to refer to your John Rawls’s conception: “justice as fairness”. The following is an explanation which is inspired by his idea of “veil of ignorance,” and Alex O' Connor's version of it.</w:t>
-      </w:r>
-    </w:p>
-    <w:p>
-      <w:pPr>
-        <w:suppressAutoHyphens w:val="true"/>
-        <w:spacing w:before="0" w:after="160" w:line="240"/>
-        <w:ind w:right="0" w:left="720" w:firstLine="0"/>
-        <w:jc w:val="left"/>
-        <w:rPr>
-          <w:rFonts w:ascii="Calibri" w:hAnsi="Calibri" w:cs="Calibri" w:eastAsia="Calibri"/>
-          <w:color w:val="000000"/>
-          <w:spacing w:val="0"/>
-          <w:position w:val="0"/>
-          <w:sz w:val="22"/>
-          <w:shd w:fill="auto" w:val="clear"/>
-        </w:rPr>
-      </w:pPr>
-      <w:r>
-        <w:rPr>
-          <w:rFonts w:ascii="Calibri" w:hAnsi="Calibri" w:cs="Calibri" w:eastAsia="Calibri"/>
-          <w:color w:val="auto"/>
-          <w:spacing w:val="0"/>
-          <w:position w:val="0"/>
-          <w:sz w:val="24"/>
-          <w:shd w:fill="auto" w:val="clear"/>
-        </w:rPr>
-        <w:t xml:space="preserve">Imagine that you are given an opportunity to create a world where you will have to live, and the challenge is that the resources in this world will be limited, you have no idea where you will be born and who you will be, and you do not even know whether you will be a human, i.e., you are behind a </w:t>
+        <w:t xml:space="preserve"> standard of living and any </w:t>
       </w:r>
       <w:r>
         <w:rPr>
@@ -1226,362 +1690,21 @@
           <w:color w:val="auto"/>
           <w:spacing w:val="0"/>
           <w:position w:val="0"/>
-          <w:sz w:val="24"/>
-          <w:shd w:fill="auto" w:val="clear"/>
-        </w:rPr>
-        <w:t xml:space="preserve">veil of ignorance</w:t>
-      </w:r>
-      <w:r>
-        <w:rPr>
-          <w:rFonts w:ascii="Calibri" w:hAnsi="Calibri" w:cs="Calibri" w:eastAsia="Calibri"/>
-          <w:color w:val="auto"/>
-          <w:spacing w:val="0"/>
-          <w:position w:val="0"/>
-          <w:sz w:val="24"/>
-          <w:shd w:fill="auto" w:val="clear"/>
-        </w:rPr>
-        <w:t xml:space="preserve">. To best approach this challenge, assume that you will be born into the worst possible condition in this world, so that you create the world in a way that is worth living in, regardless of where you start in the world. What kind of an economic system would you want in such a world? What do you think should be a “good enough” standard of living in such a world, considering that this would be your and your loved ones’ standard of living? It is not only justice that you have to consider, you have to keep in mind the other purpose of the perfect system too, i.e., evolution must be facilitated.</w:t>
-      </w:r>
-    </w:p>
-    <w:p>
-      <w:pPr>
-        <w:suppressAutoHyphens w:val="true"/>
-        <w:spacing w:before="0" w:after="160" w:line="240"/>
-        <w:ind w:right="0" w:left="0" w:firstLine="0"/>
-        <w:jc w:val="left"/>
-        <w:rPr>
-          <w:rFonts w:ascii="Calibri" w:hAnsi="Calibri" w:cs="Calibri" w:eastAsia="Calibri"/>
-          <w:color w:val="000000"/>
-          <w:spacing w:val="0"/>
-          <w:position w:val="0"/>
-          <w:sz w:val="22"/>
-          <w:shd w:fill="auto" w:val="clear"/>
-        </w:rPr>
-      </w:pPr>
-      <w:r>
-        <w:rPr>
-          <w:rFonts w:ascii="Calibri" w:hAnsi="Calibri" w:cs="Calibri" w:eastAsia="Calibri"/>
-          <w:color w:val="000000"/>
-          <w:spacing w:val="0"/>
-          <w:position w:val="0"/>
-          <w:sz w:val="22"/>
-          <w:shd w:fill="auto" w:val="clear"/>
-        </w:rPr>
-        <w:t xml:space="preserve">Let us refer to the standard of living of everyone as the “base standard.” This base standard can be deemed “good enough” if under the circumstances further improvement of standard would require some people to sacrifice their quality of life. Since, the base standard is by definition for everyone, it cannot be improved at such an expense. Everyone having a fair opportunity to grow, or evolve, would be a good indicator that the base standard of living is good enough.</w:t>
-      </w:r>
-    </w:p>
-    <w:p>
-      <w:pPr>
-        <w:suppressAutoHyphens w:val="true"/>
-        <w:spacing w:before="0" w:after="160" w:line="240"/>
-        <w:ind w:right="0" w:left="0" w:firstLine="0"/>
-        <w:jc w:val="left"/>
-        <w:rPr>
-          <w:rFonts w:ascii="Calibri" w:hAnsi="Calibri" w:cs="Calibri" w:eastAsia="Calibri"/>
-          <w:color w:val="000000"/>
-          <w:spacing w:val="0"/>
-          <w:position w:val="0"/>
-          <w:sz w:val="22"/>
-          <w:shd w:fill="auto" w:val="clear"/>
-        </w:rPr>
-      </w:pPr>
-      <w:r>
-        <w:rPr>
-          <w:rFonts w:ascii="Calibri" w:hAnsi="Calibri" w:cs="Calibri" w:eastAsia="Calibri"/>
-          <w:color w:val="000000"/>
-          <w:spacing w:val="0"/>
-          <w:position w:val="0"/>
-          <w:sz w:val="22"/>
-          <w:shd w:fill="auto" w:val="clear"/>
-        </w:rPr>
-        <w:t xml:space="preserve">“Meaningful” work is that which helps at least maintain the overall current standard of living, if not improve it. Efforts that significantly improves peoples’ lives will obviously be more meaningful than simple box-ticking approach. No effort should go unrewarded, but some efforts are worth more than others. This is important for stimulation, and for distinguishing between those who have helped us and those who have not. It is also important for setting the environment in accordance with our philosophy, i.e., an environment that rewards those who help us evolve or live a better life.</w:t>
-      </w:r>
-    </w:p>
-    <w:p>
-      <w:pPr>
-        <w:suppressAutoHyphens w:val="true"/>
-        <w:spacing w:before="0" w:after="160" w:line="240"/>
-        <w:ind w:right="0" w:left="0" w:firstLine="0"/>
-        <w:jc w:val="left"/>
-        <w:rPr>
-          <w:rFonts w:ascii="Calibri" w:hAnsi="Calibri" w:cs="Calibri" w:eastAsia="Calibri"/>
-          <w:color w:val="000000"/>
-          <w:spacing w:val="0"/>
-          <w:position w:val="0"/>
-          <w:sz w:val="22"/>
-          <w:shd w:fill="auto" w:val="clear"/>
-        </w:rPr>
-      </w:pPr>
-      <w:r>
-        <w:rPr>
-          <w:rFonts w:ascii="Calibri" w:hAnsi="Calibri" w:cs="Calibri" w:eastAsia="Calibri"/>
-          <w:color w:val="000000"/>
-          <w:spacing w:val="0"/>
-          <w:position w:val="0"/>
-          <w:sz w:val="22"/>
-          <w:shd w:fill="auto" w:val="clear"/>
-        </w:rPr>
-        <w:t xml:space="preserve">By the word “resources” I do not mean just ores, minerals or land; human resource and time are perhaps the most valuable resources that must be carefully managed. Keeping the philosophy behind it in mind, it should be obvious that the proper utilization of talent is what differentiates between the best system and an ordinary system. We will know that we are reaching our true potential when we feel like we are being pushed to our limits, but we are not being overburdened </w:t>
-      </w:r>
-      <w:r>
-        <w:rPr>
-          <w:rFonts w:ascii="Calibri" w:hAnsi="Calibri" w:cs="Calibri" w:eastAsia="Calibri"/>
-          <w:color w:val="000000"/>
-          <w:spacing w:val="0"/>
-          <w:position w:val="0"/>
-          <w:sz w:val="22"/>
-          <w:shd w:fill="auto" w:val="clear"/>
-        </w:rPr>
-        <w:t xml:space="preserve">–</w:t>
-      </w:r>
-      <w:r>
-        <w:rPr>
-          <w:rFonts w:ascii="Calibri" w:hAnsi="Calibri" w:cs="Calibri" w:eastAsia="Calibri"/>
-          <w:color w:val="000000"/>
-          <w:spacing w:val="0"/>
-          <w:position w:val="0"/>
-          <w:sz w:val="22"/>
-          <w:shd w:fill="auto" w:val="clear"/>
-        </w:rPr>
-        <w:t xml:space="preserve"> “balance in all things”. Time and talent are two things we cannot really buy for ourselves; I do not really need to explain further how invaluable they are, for now.</w:t>
-      </w:r>
-    </w:p>
-    <w:p>
-      <w:pPr>
-        <w:suppressAutoHyphens w:val="true"/>
-        <w:spacing w:before="0" w:after="160" w:line="240"/>
-        <w:ind w:right="0" w:left="0" w:firstLine="0"/>
-        <w:jc w:val="left"/>
-        <w:rPr>
-          <w:rFonts w:ascii="Calibri" w:hAnsi="Calibri" w:cs="Calibri" w:eastAsia="Calibri"/>
-          <w:color w:val="000000"/>
-          <w:spacing w:val="0"/>
-          <w:position w:val="0"/>
-          <w:sz w:val="22"/>
-          <w:shd w:fill="auto" w:val="clear"/>
-        </w:rPr>
-      </w:pPr>
-      <w:r>
-        <w:rPr>
-          <w:rFonts w:ascii="Calibri" w:hAnsi="Calibri" w:cs="Calibri" w:eastAsia="Calibri"/>
-          <w:color w:val="000000"/>
-          <w:spacing w:val="0"/>
-          <w:position w:val="0"/>
-          <w:sz w:val="22"/>
-          <w:shd w:fill="auto" w:val="clear"/>
-        </w:rPr>
-        <w:t xml:space="preserve">“The first lesson of economics is scarcity: There is never enough of anything to satisfy all those who want it. The first lesson of politics is to disregard the first lesson of economics.” </w:t>
-      </w:r>
-      <w:r>
-        <w:rPr>
-          <w:rFonts w:ascii="Calibri" w:hAnsi="Calibri" w:cs="Calibri" w:eastAsia="Calibri"/>
-          <w:color w:val="000000"/>
-          <w:spacing w:val="0"/>
-          <w:position w:val="0"/>
-          <w:sz w:val="22"/>
-          <w:shd w:fill="auto" w:val="clear"/>
-        </w:rPr>
-        <w:t xml:space="preserve">―</w:t>
-      </w:r>
-      <w:r>
-        <w:rPr>
-          <w:rFonts w:ascii="Calibri" w:hAnsi="Calibri" w:cs="Calibri" w:eastAsia="Calibri"/>
-          <w:color w:val="000000"/>
-          <w:spacing w:val="0"/>
-          <w:position w:val="0"/>
-          <w:sz w:val="22"/>
-          <w:shd w:fill="auto" w:val="clear"/>
-        </w:rPr>
-        <w:t xml:space="preserve"> Thomas Sowell, Is Reality Optional?: And Other Essays</w:t>
-      </w:r>
-    </w:p>
-    <w:p>
-      <w:pPr>
-        <w:suppressAutoHyphens w:val="true"/>
-        <w:spacing w:before="0" w:after="160" w:line="240"/>
-        <w:ind w:right="0" w:left="0" w:firstLine="0"/>
-        <w:jc w:val="left"/>
-        <w:rPr>
-          <w:rFonts w:ascii="Calibri" w:hAnsi="Calibri" w:cs="Calibri" w:eastAsia="Calibri"/>
-          <w:color w:val="000000"/>
-          <w:spacing w:val="0"/>
-          <w:position w:val="0"/>
-          <w:sz w:val="22"/>
-          <w:shd w:fill="auto" w:val="clear"/>
-        </w:rPr>
-      </w:pPr>
-      <w:r>
-        <w:rPr>
-          <w:rFonts w:ascii="Calibri" w:hAnsi="Calibri" w:cs="Calibri" w:eastAsia="Calibri"/>
-          <w:color w:val="000000"/>
-          <w:spacing w:val="0"/>
-          <w:position w:val="0"/>
-          <w:sz w:val="22"/>
-          <w:shd w:fill="auto" w:val="clear"/>
-        </w:rPr>
-        <w:t xml:space="preserve">An ideal system will perfectly account for the scarcity of resources by being fully aware of the availability of all the resources and the demands to be met supply and demand in other words. For further transparency between the public and the system, it must keep an accurate record of all the findings. This will help the system decide whether to use a resource or save it for later; if a resource is to be utilized, to what extent should it be utilized. This way the public can also know the status of the resources. A significant threat to all beings is the unavailability of resources without which life is not possible, which obviously includes the environment we live in. We can finally become a multi-galaxy specie with the right system. The possibilities are endless.</w:t>
-      </w:r>
-    </w:p>
-    <w:p>
-      <w:pPr>
-        <w:suppressAutoHyphens w:val="true"/>
-        <w:spacing w:before="0" w:after="160" w:line="240"/>
-        <w:ind w:right="0" w:left="0" w:firstLine="0"/>
-        <w:jc w:val="left"/>
-        <w:rPr>
-          <w:rFonts w:ascii="Calibri" w:hAnsi="Calibri" w:cs="Calibri" w:eastAsia="Calibri"/>
-          <w:color w:val="000000"/>
-          <w:spacing w:val="0"/>
-          <w:position w:val="0"/>
-          <w:sz w:val="22"/>
-          <w:shd w:fill="auto" w:val="clear"/>
-        </w:rPr>
-      </w:pPr>
-      <w:r>
-        <w:rPr>
-          <w:rFonts w:ascii="Calibri" w:hAnsi="Calibri" w:cs="Calibri" w:eastAsia="Calibri"/>
-          <w:color w:val="000000"/>
-          <w:spacing w:val="0"/>
-          <w:position w:val="0"/>
-          <w:sz w:val="22"/>
-          <w:shd w:fill="auto" w:val="clear"/>
-        </w:rPr>
-        <w:t xml:space="preserve">Just being aware of the resources and the demands is not enough, an ideal system would carefully consider the needs of the future. Think about it this way, suppose in the future we figured out how to build a supercomputer but realized that the material required to build it was already used up in the past because it was very scarce. Another example can be a cure that requires some plants that are already extinct. Would we not be better off if we plan ahead? An ideal system would take the proactive approach and keep the resources secure until the best possible use of the resources is not found. I need not explain the significance of sustainable development further, for now. </w:t>
-      </w:r>
-    </w:p>
-    <w:p>
-      <w:pPr>
-        <w:suppressAutoHyphens w:val="true"/>
-        <w:spacing w:before="0" w:after="160" w:line="240"/>
-        <w:ind w:right="0" w:left="0" w:firstLine="0"/>
-        <w:jc w:val="left"/>
-        <w:rPr>
-          <w:rFonts w:ascii="Calibri" w:hAnsi="Calibri" w:cs="Calibri" w:eastAsia="Calibri"/>
-          <w:color w:val="000000"/>
-          <w:spacing w:val="0"/>
-          <w:position w:val="0"/>
-          <w:sz w:val="22"/>
-          <w:shd w:fill="auto" w:val="clear"/>
-        </w:rPr>
-      </w:pPr>
-      <w:r>
-        <w:rPr>
-          <w:rFonts w:ascii="Calibri" w:hAnsi="Calibri" w:cs="Calibri" w:eastAsia="Calibri"/>
-          <w:color w:val="000000"/>
-          <w:spacing w:val="0"/>
-          <w:position w:val="0"/>
-          <w:sz w:val="22"/>
-          <w:shd w:fill="auto" w:val="clear"/>
-        </w:rPr>
-        <w:t xml:space="preserve">To ensure that resources are optimally utilized, an ideal system would restrict access to resources according to the supply, demand, and best possible uses of a resource. If everyone was allowed to use all resources, it is obvious what the results would be. Keeping this in mind, an ideal system would also ensure that the best people get access to the relevant resources so that they can utilize them properly. If a scientist who’s at the verge of a breakthrough does not have access to the right resources, can we say that the system is an ideal system? By ensuring that everyone gets the resources they need, an ideal system can greatly help an environment for growth and development.</w:t>
-      </w:r>
-    </w:p>
-    <w:p>
-      <w:pPr>
-        <w:suppressAutoHyphens w:val="true"/>
-        <w:spacing w:before="0" w:after="160" w:line="240"/>
-        <w:ind w:right="0" w:left="0" w:firstLine="0"/>
-        <w:jc w:val="left"/>
-        <w:rPr>
-          <w:rFonts w:ascii="Calibri" w:hAnsi="Calibri" w:cs="Calibri" w:eastAsia="Calibri"/>
-          <w:color w:val="000000"/>
-          <w:spacing w:val="0"/>
-          <w:position w:val="0"/>
-          <w:sz w:val="22"/>
-          <w:shd w:fill="auto" w:val="clear"/>
-        </w:rPr>
-      </w:pPr>
-      <w:r>
-        <w:rPr>
-          <w:rFonts w:ascii="Calibri" w:hAnsi="Calibri" w:cs="Calibri" w:eastAsia="Calibri"/>
-          <w:color w:val="000000"/>
-          <w:spacing w:val="0"/>
-          <w:position w:val="0"/>
-          <w:sz w:val="22"/>
-          <w:shd w:fill="auto" w:val="clear"/>
-        </w:rPr>
-        <w:t xml:space="preserve">In order to meet the different demands of people, an ideal system would produce goods/resources as much as possible. In an ideal scenario, all demands will be met easily. In order to achieve this, the system will benefit from automation, creativity and efforts of all the people. Incentives play a big role here; so, people who put in the efforts will be rewarded accordingly to make them feel that they are valuable and meaningful for the world. One thing to note here is that the quantity of goods produced should not adversely affect their quality because that would mean a decrease in standard of living, which is in contradiction with the overall goal of the economic system.</w:t>
-      </w:r>
-    </w:p>
-    <w:p>
-      <w:pPr>
-        <w:suppressAutoHyphens w:val="true"/>
-        <w:spacing w:before="0" w:after="160" w:line="240"/>
-        <w:ind w:right="0" w:left="0" w:firstLine="0"/>
-        <w:jc w:val="left"/>
-        <w:rPr>
-          <w:rFonts w:ascii="Calibri" w:hAnsi="Calibri" w:cs="Calibri" w:eastAsia="Calibri"/>
-          <w:color w:val="000000"/>
-          <w:spacing w:val="0"/>
-          <w:position w:val="0"/>
-          <w:sz w:val="22"/>
-          <w:shd w:fill="auto" w:val="clear"/>
-        </w:rPr>
-      </w:pPr>
-      <w:r>
-        <w:rPr>
-          <w:rFonts w:ascii="Calibri" w:hAnsi="Calibri" w:cs="Calibri" w:eastAsia="Calibri"/>
-          <w:color w:val="000000"/>
-          <w:spacing w:val="0"/>
-          <w:position w:val="0"/>
-          <w:sz w:val="22"/>
-          <w:shd w:fill="auto" w:val="clear"/>
-        </w:rPr>
-        <w:t xml:space="preserve">To keep the base standard of living as high as possible, an ideal system will consider the supply, demand, and best uses of resources when setting it. It will monitor whether the quality of work is up to the mark, and will accordingly reward motivate people to keep them motivated to keep up the high quality of work. Ideally, there would be complete transparency between the public and those running the system, this would allow any and all weaknesses, which should ideally be none, to be highlighted.</w:t>
-      </w:r>
-    </w:p>
-    <w:p>
-      <w:pPr>
-        <w:suppressAutoHyphens w:val="true"/>
-        <w:spacing w:before="0" w:after="160" w:line="240"/>
-        <w:ind w:right="0" w:left="0" w:firstLine="0"/>
-        <w:jc w:val="left"/>
-        <w:rPr>
-          <w:rFonts w:ascii="Calibri" w:hAnsi="Calibri" w:cs="Calibri" w:eastAsia="Calibri"/>
-          <w:color w:val="000000"/>
-          <w:spacing w:val="0"/>
-          <w:position w:val="0"/>
-          <w:sz w:val="22"/>
-          <w:shd w:fill="auto" w:val="clear"/>
-        </w:rPr>
-      </w:pPr>
-      <w:r>
-        <w:rPr>
-          <w:rFonts w:ascii="Calibri" w:hAnsi="Calibri" w:cs="Calibri" w:eastAsia="Calibri"/>
-          <w:color w:val="000000"/>
-          <w:spacing w:val="0"/>
-          <w:position w:val="0"/>
-          <w:sz w:val="22"/>
-          <w:shd w:fill="auto" w:val="clear"/>
-        </w:rPr>
-        <w:t xml:space="preserve">An ideal system would not only utilize the resources optimally, but it would also do it very easily. Easily here means with the least disturbance, or “noise.” The significance of this feature is that it ensures people do not have to worry about getting the resources they need, and so, they can focus on their work. Evolution is more likely to occur at a fast rate then, which is really the main goal of all this effort. People can then reach a level of freedom which seems impossible with an ordinary system.</w:t>
-      </w:r>
-    </w:p>
-    <w:p>
-      <w:pPr>
-        <w:suppressAutoHyphens w:val="true"/>
-        <w:spacing w:before="0" w:after="160" w:line="240"/>
-        <w:ind w:right="0" w:left="0" w:firstLine="0"/>
-        <w:jc w:val="left"/>
-        <w:rPr>
-          <w:rFonts w:ascii="Calibri" w:hAnsi="Calibri" w:cs="Calibri" w:eastAsia="Calibri"/>
-          <w:color w:val="auto"/>
-          <w:spacing w:val="0"/>
-          <w:position w:val="0"/>
-          <w:sz w:val="22"/>
-          <w:shd w:fill="auto" w:val="clear"/>
-        </w:rPr>
-      </w:pPr>
-      <w:r>
-        <w:rPr>
-          <w:rFonts w:ascii="Calibri" w:hAnsi="Calibri" w:cs="Calibri" w:eastAsia="Calibri"/>
-          <w:color w:val="auto"/>
-          <w:spacing w:val="0"/>
-          <w:position w:val="0"/>
-          <w:sz w:val="22"/>
-          <w:shd w:fill="auto" w:val="clear"/>
-        </w:rPr>
-        <w:t xml:space="preserve">To summarize, under a perfect economic system everyone has at least a </w:t>
+          <w:sz w:val="22"/>
+          <w:shd w:fill="auto" w:val="clear"/>
+        </w:rPr>
+        <w:t xml:space="preserve">meaningful work</w:t>
+      </w:r>
+      <w:r>
+        <w:rPr>
+          <w:rFonts w:ascii="Calibri" w:hAnsi="Calibri" w:cs="Calibri" w:eastAsia="Calibri"/>
+          <w:color w:val="auto"/>
+          <w:spacing w:val="0"/>
+          <w:position w:val="0"/>
+          <w:sz w:val="22"/>
+          <w:shd w:fill="auto" w:val="clear"/>
+        </w:rPr>
+        <w:t xml:space="preserve"> done improves the quality of life of the one putting in the effort. A standard would be considered </w:t>
       </w:r>
       <w:r>
         <w:rPr>
@@ -1604,7 +1727,7 @@
           <w:sz w:val="22"/>
           <w:shd w:fill="auto" w:val="clear"/>
         </w:rPr>
-        <w:t xml:space="preserve"> standard of living and any </w:t>
+        <w:t xml:space="preserve"> if, even in the worst-case scenario, peace is maintained by fulfilling basic needs and evolution is facilitated. </w:t>
       </w:r>
       <w:r>
         <w:rPr>
@@ -1616,18 +1739,18 @@
           <w:sz w:val="22"/>
           <w:shd w:fill="auto" w:val="clear"/>
         </w:rPr>
-        <w:t xml:space="preserve">meaningful work</w:t>
-      </w:r>
-      <w:r>
-        <w:rPr>
-          <w:rFonts w:ascii="Calibri" w:hAnsi="Calibri" w:cs="Calibri" w:eastAsia="Calibri"/>
-          <w:color w:val="auto"/>
-          <w:spacing w:val="0"/>
-          <w:position w:val="0"/>
-          <w:sz w:val="22"/>
-          <w:shd w:fill="auto" w:val="clear"/>
-        </w:rPr>
-        <w:t xml:space="preserve"> done improves the quality of life of the one putting in the effort. A standard would be considered </w:t>
+        <w:t xml:space="preserve">Meaningful work</w:t>
+      </w:r>
+      <w:r>
+        <w:rPr>
+          <w:rFonts w:ascii="Calibri" w:hAnsi="Calibri" w:cs="Calibri" w:eastAsia="Calibri"/>
+          <w:color w:val="auto"/>
+          <w:spacing w:val="0"/>
+          <w:position w:val="0"/>
+          <w:sz w:val="22"/>
+          <w:shd w:fill="auto" w:val="clear"/>
+        </w:rPr>
+        <w:t xml:space="preserve"> is that which at least maintains peace, and its </w:t>
       </w:r>
       <w:r>
         <w:rPr>
@@ -1639,19 +1762,35 @@
           <w:sz w:val="22"/>
           <w:shd w:fill="auto" w:val="clear"/>
         </w:rPr>
-        <w:t xml:space="preserve">good enough</w:t>
-      </w:r>
-      <w:r>
-        <w:rPr>
-          <w:rFonts w:ascii="Calibri" w:hAnsi="Calibri" w:cs="Calibri" w:eastAsia="Calibri"/>
-          <w:color w:val="auto"/>
-          <w:spacing w:val="0"/>
-          <w:position w:val="0"/>
-          <w:sz w:val="22"/>
-          <w:shd w:fill="auto" w:val="clear"/>
-        </w:rPr>
-        <w:t xml:space="preserve"> if, even in the worst-case scenario, peace is maintained by fulfilling basic needs and evolution is facilitated. </w:t>
-      </w:r>
+        <w:t xml:space="preserve">meaningfulness</w:t>
+      </w:r>
+      <w:r>
+        <w:rPr>
+          <w:rFonts w:ascii="Calibri" w:hAnsi="Calibri" w:cs="Calibri" w:eastAsia="Calibri"/>
+          <w:color w:val="auto"/>
+          <w:spacing w:val="0"/>
+          <w:position w:val="0"/>
+          <w:sz w:val="22"/>
+          <w:shd w:fill="auto" w:val="clear"/>
+        </w:rPr>
+        <w:t xml:space="preserve"> is based on how much it improves the quality of life and how much it facilitates evolution.</w:t>
+      </w:r>
+    </w:p>
+    <w:p>
+      <w:pPr>
+        <w:suppressAutoHyphens w:val="true"/>
+        <w:spacing w:before="0" w:after="160" w:line="240"/>
+        <w:ind w:right="0" w:left="0" w:firstLine="0"/>
+        <w:jc w:val="left"/>
+        <w:rPr>
+          <w:rFonts w:ascii="Calibri" w:hAnsi="Calibri" w:cs="Calibri" w:eastAsia="Calibri"/>
+          <w:color w:val="auto"/>
+          <w:spacing w:val="0"/>
+          <w:position w:val="0"/>
+          <w:sz w:val="22"/>
+          <w:shd w:fill="auto" w:val="clear"/>
+        </w:rPr>
+      </w:pPr>
       <w:r>
         <w:rPr>
           <w:rFonts w:ascii="Calibri" w:hAnsi="Calibri" w:cs="Calibri" w:eastAsia="Calibri"/>
@@ -1662,69 +1801,7 @@
           <w:sz w:val="22"/>
           <w:shd w:fill="auto" w:val="clear"/>
         </w:rPr>
-        <w:t xml:space="preserve">Meaningful work</w:t>
-      </w:r>
-      <w:r>
-        <w:rPr>
-          <w:rFonts w:ascii="Calibri" w:hAnsi="Calibri" w:cs="Calibri" w:eastAsia="Calibri"/>
-          <w:color w:val="auto"/>
-          <w:spacing w:val="0"/>
-          <w:position w:val="0"/>
-          <w:sz w:val="22"/>
-          <w:shd w:fill="auto" w:val="clear"/>
-        </w:rPr>
-        <w:t xml:space="preserve"> is that which at least maintains peace, and its </w:t>
-      </w:r>
-      <w:r>
-        <w:rPr>
-          <w:rFonts w:ascii="Calibri" w:hAnsi="Calibri" w:cs="Calibri" w:eastAsia="Calibri"/>
-          <w:i/>
-          <w:color w:val="auto"/>
-          <w:spacing w:val="0"/>
-          <w:position w:val="0"/>
-          <w:sz w:val="22"/>
-          <w:shd w:fill="auto" w:val="clear"/>
-        </w:rPr>
-        <w:t xml:space="preserve">meaningfulness</w:t>
-      </w:r>
-      <w:r>
-        <w:rPr>
-          <w:rFonts w:ascii="Calibri" w:hAnsi="Calibri" w:cs="Calibri" w:eastAsia="Calibri"/>
-          <w:color w:val="auto"/>
-          <w:spacing w:val="0"/>
-          <w:position w:val="0"/>
-          <w:sz w:val="22"/>
-          <w:shd w:fill="auto" w:val="clear"/>
-        </w:rPr>
-        <w:t xml:space="preserve"> is based on how much it improves the quality of life and how much it facilitates evolution.</w:t>
-      </w:r>
-    </w:p>
-    <w:p>
-      <w:pPr>
-        <w:suppressAutoHyphens w:val="true"/>
-        <w:spacing w:before="0" w:after="160" w:line="240"/>
-        <w:ind w:right="0" w:left="0" w:firstLine="0"/>
-        <w:jc w:val="left"/>
-        <w:rPr>
-          <w:rFonts w:ascii="Calibri" w:hAnsi="Calibri" w:cs="Calibri" w:eastAsia="Calibri"/>
-          <w:color w:val="auto"/>
-          <w:spacing w:val="0"/>
-          <w:position w:val="0"/>
-          <w:sz w:val="22"/>
-          <w:shd w:fill="auto" w:val="clear"/>
-        </w:rPr>
-      </w:pPr>
-      <w:r>
-        <w:rPr>
-          <w:rFonts w:ascii="Calibri" w:hAnsi="Calibri" w:cs="Calibri" w:eastAsia="Calibri"/>
-          <w:i/>
-          <w:color w:val="auto"/>
-          <w:spacing w:val="0"/>
-          <w:position w:val="0"/>
-          <w:sz w:val="22"/>
-          <w:shd w:fill="auto" w:val="clear"/>
-        </w:rPr>
-        <w:t xml:space="preserve">I dream of a world where conscious beings, instead of merely surviving, actually ‘live’, where no one has to struggle for their basic needs, where relationships matter more than links, where success of others, instead of being feared, is celebrated, where memories matter more than money, where the present moment matters more than the end, where truth matters more than illusions, where the planet matters more than any profit, where health matters more than wealth, where evolution is facilitated and people reach their true potential,  and where everyone can confidently claim that “Life is worth beginning.”</w:t>
+        <w:t xml:space="preserve">I dream of a world where conscious beings, instead of merely surviving, actually ‘live’, where no one has to struggle for their basic needs, where relationships matter more than links, where success of others, instead of being feared, is celebrated, where memories matter more than money, where the race matters more than crossing the finish-line first, where truth matters more than illusions, where the planet matters more than any profit, where health matters more than wealth, where evolution is facilitated and people reach their true potential,  and where everyone can confidently claim that “Life is worth beginning.”</w:t>
       </w:r>
     </w:p>
     <w:p>
@@ -3387,7 +3464,7 @@
           <w:sz w:val="22"/>
           <w:shd w:fill="auto" w:val="clear"/>
         </w:rPr>
-        <w:t xml:space="preserve">- Giving anyone unfettered power: to avoid the unreasonable exploitation of resources, including human resource, by any being, the new system must balance power distribution. However, I realize that this is more a matter of politics than economics.</w:t>
+        <w:t xml:space="preserve">- Giving anyone unfettered power: to avoid the unreasonable exploitation of resources, including human resource, by any being, the new system must balance power distribution; however, I realize that this is more a matter of politics than economics.</w:t>
       </w:r>
     </w:p>
     <w:p>
@@ -4321,196 +4398,196 @@
           <w:sz w:val="22"/>
           <w:shd w:fill="auto" w:val="clear"/>
         </w:rPr>
-        <w:t xml:space="preserve">  - Capitalism being practical: it works because it relies on our self-interest rather than our benevolence and because the market is naturally self-regulating.</w:t>
-      </w:r>
-    </w:p>
-    <w:p>
-      <w:pPr>
-        <w:suppressAutoHyphens w:val="true"/>
-        <w:spacing w:before="0" w:after="160" w:line="240"/>
-        <w:ind w:right="0" w:left="0" w:firstLine="0"/>
-        <w:jc w:val="left"/>
-        <w:rPr>
-          <w:rFonts w:ascii="Calibri" w:hAnsi="Calibri" w:cs="Calibri" w:eastAsia="Calibri"/>
-          <w:color w:val="auto"/>
-          <w:spacing w:val="0"/>
-          <w:position w:val="0"/>
-          <w:sz w:val="22"/>
-          <w:shd w:fill="auto" w:val="clear"/>
-        </w:rPr>
-      </w:pPr>
-      <w:r>
-        <w:rPr>
-          <w:rFonts w:ascii="Calibri" w:hAnsi="Calibri" w:cs="Calibri" w:eastAsia="Calibri"/>
-          <w:color w:val="auto"/>
-          <w:spacing w:val="0"/>
-          <w:position w:val="0"/>
-          <w:sz w:val="22"/>
-          <w:shd w:fill="auto" w:val="clear"/>
-        </w:rPr>
-        <w:t xml:space="preserve">  - Wastage of resources being punished: those who best utilize resources to meet the highest demand are the ones who benefit the most, others fail to compete with them.</w:t>
-      </w:r>
-    </w:p>
-    <w:p>
-      <w:pPr>
-        <w:suppressAutoHyphens w:val="true"/>
-        <w:spacing w:before="0" w:after="160" w:line="240"/>
-        <w:ind w:right="0" w:left="0" w:firstLine="0"/>
-        <w:jc w:val="left"/>
-        <w:rPr>
-          <w:rFonts w:ascii="Calibri" w:hAnsi="Calibri" w:cs="Calibri" w:eastAsia="Calibri"/>
-          <w:color w:val="auto"/>
-          <w:spacing w:val="0"/>
-          <w:position w:val="0"/>
-          <w:sz w:val="22"/>
-          <w:shd w:fill="auto" w:val="clear"/>
-        </w:rPr>
-      </w:pPr>
-      <w:r>
-        <w:rPr>
-          <w:rFonts w:ascii="Calibri" w:hAnsi="Calibri" w:cs="Calibri" w:eastAsia="Calibri"/>
-          <w:color w:val="auto"/>
-          <w:spacing w:val="0"/>
-          <w:position w:val="0"/>
-          <w:sz w:val="22"/>
-          <w:shd w:fill="auto" w:val="clear"/>
-        </w:rPr>
-        <w:t xml:space="preserve">  - Competition and liberty being promoted: consumers benefit from higher quality and lower prices when competition and liberty is higher; this pushes us to think more open-mindedly and become more competent, evolving us in the process.</w:t>
-      </w:r>
-    </w:p>
-    <w:p>
-      <w:pPr>
-        <w:suppressAutoHyphens w:val="true"/>
-        <w:spacing w:before="0" w:after="160" w:line="240"/>
-        <w:ind w:right="0" w:left="0" w:firstLine="0"/>
-        <w:jc w:val="left"/>
-        <w:rPr>
-          <w:rFonts w:ascii="Calibri" w:hAnsi="Calibri" w:cs="Calibri" w:eastAsia="Calibri"/>
-          <w:color w:val="auto"/>
-          <w:spacing w:val="0"/>
-          <w:position w:val="0"/>
-          <w:sz w:val="22"/>
-          <w:shd w:fill="auto" w:val="clear"/>
-        </w:rPr>
-      </w:pPr>
-      <w:r>
-        <w:rPr>
-          <w:rFonts w:ascii="Calibri" w:hAnsi="Calibri" w:cs="Calibri" w:eastAsia="Calibri"/>
-          <w:color w:val="auto"/>
-          <w:spacing w:val="0"/>
-          <w:position w:val="0"/>
-          <w:sz w:val="22"/>
-          <w:shd w:fill="auto" w:val="clear"/>
-        </w:rPr>
-        <w:t xml:space="preserve">  - Advancement of science and technology being promoted: companies equipped with better technology can get tasks done more efficiently which gives them a competitive edge over others.</w:t>
-      </w:r>
-    </w:p>
-    <w:p>
-      <w:pPr>
-        <w:suppressAutoHyphens w:val="true"/>
-        <w:spacing w:before="0" w:after="160" w:line="240"/>
-        <w:ind w:right="0" w:left="0" w:firstLine="0"/>
-        <w:jc w:val="left"/>
-        <w:rPr>
-          <w:rFonts w:ascii="Calibri" w:hAnsi="Calibri" w:cs="Calibri" w:eastAsia="Calibri"/>
-          <w:color w:val="auto"/>
-          <w:spacing w:val="0"/>
-          <w:position w:val="0"/>
-          <w:sz w:val="22"/>
-          <w:shd w:fill="auto" w:val="clear"/>
-        </w:rPr>
-      </w:pPr>
-      <w:r>
-        <w:rPr>
-          <w:rFonts w:ascii="Calibri" w:hAnsi="Calibri" w:cs="Calibri" w:eastAsia="Calibri"/>
-          <w:color w:val="auto"/>
-          <w:spacing w:val="0"/>
-          <w:position w:val="0"/>
-          <w:sz w:val="22"/>
-          <w:shd w:fill="auto" w:val="clear"/>
-        </w:rPr>
-        <w:t xml:space="preserve">  - Better user experience being promoted: customer satisfaction becomes a matter of life and death for companies in a competitive environment, which allows customers to voice their concerns and get the best possible treatment.</w:t>
-      </w:r>
-    </w:p>
-    <w:p>
-      <w:pPr>
-        <w:suppressAutoHyphens w:val="true"/>
-        <w:spacing w:before="0" w:after="160" w:line="240"/>
-        <w:ind w:right="0" w:left="0" w:firstLine="0"/>
-        <w:jc w:val="left"/>
-        <w:rPr>
-          <w:rFonts w:ascii="Calibri" w:hAnsi="Calibri" w:cs="Calibri" w:eastAsia="Calibri"/>
-          <w:color w:val="auto"/>
-          <w:spacing w:val="0"/>
-          <w:position w:val="0"/>
-          <w:sz w:val="22"/>
-          <w:shd w:fill="auto" w:val="clear"/>
-        </w:rPr>
-      </w:pPr>
-      <w:r>
-        <w:rPr>
-          <w:rFonts w:ascii="Calibri" w:hAnsi="Calibri" w:cs="Calibri" w:eastAsia="Calibri"/>
-          <w:color w:val="auto"/>
-          <w:spacing w:val="0"/>
-          <w:position w:val="0"/>
-          <w:sz w:val="22"/>
-          <w:shd w:fill="auto" w:val="clear"/>
-        </w:rPr>
-        <w:t xml:space="preserve">  - Law and order being promoted: without the aid of the Civil Magistrate, owners of property run the risk of losing their property. A safe and secure environment is best for traders to trade without fear of injustices.</w:t>
-      </w:r>
-    </w:p>
-    <w:p>
-      <w:pPr>
-        <w:suppressAutoHyphens w:val="true"/>
-        <w:spacing w:before="0" w:after="160" w:line="240"/>
-        <w:ind w:right="0" w:left="0" w:firstLine="0"/>
-        <w:jc w:val="left"/>
-        <w:rPr>
-          <w:rFonts w:ascii="Calibri" w:hAnsi="Calibri" w:cs="Calibri" w:eastAsia="Calibri"/>
-          <w:color w:val="auto"/>
-          <w:spacing w:val="0"/>
-          <w:position w:val="0"/>
-          <w:sz w:val="22"/>
-          <w:shd w:fill="auto" w:val="clear"/>
-        </w:rPr>
-      </w:pPr>
-      <w:r>
-        <w:rPr>
-          <w:rFonts w:ascii="Calibri" w:hAnsi="Calibri" w:cs="Calibri" w:eastAsia="Calibri"/>
-          <w:color w:val="auto"/>
-          <w:spacing w:val="0"/>
-          <w:position w:val="0"/>
-          <w:sz w:val="22"/>
-          <w:shd w:fill="auto" w:val="clear"/>
-        </w:rPr>
-        <w:t xml:space="preserve">  - Rewarding being promoted and slavery being opposed: employees normally do their best to earn rewards such as bonuses, promotions, etc. Rewarding appropriately encourages better performance and confidence which means higher efficiency.</w:t>
-      </w:r>
-    </w:p>
-    <w:p>
-      <w:pPr>
-        <w:suppressAutoHyphens w:val="true"/>
-        <w:spacing w:before="0" w:after="160" w:line="240"/>
-        <w:ind w:right="0" w:left="0" w:firstLine="0"/>
-        <w:jc w:val="left"/>
-        <w:rPr>
-          <w:rFonts w:ascii="Calibri" w:hAnsi="Calibri" w:cs="Calibri" w:eastAsia="Calibri"/>
-          <w:color w:val="auto"/>
-          <w:spacing w:val="0"/>
-          <w:position w:val="0"/>
-          <w:sz w:val="22"/>
-          <w:shd w:fill="auto" w:val="clear"/>
-        </w:rPr>
-      </w:pPr>
-      <w:r>
-        <w:rPr>
-          <w:rFonts w:ascii="Calibri" w:hAnsi="Calibri" w:cs="Calibri" w:eastAsia="Calibri"/>
-          <w:color w:val="auto"/>
-          <w:spacing w:val="0"/>
-          <w:position w:val="0"/>
-          <w:sz w:val="22"/>
-          <w:shd w:fill="auto" w:val="clear"/>
-        </w:rPr>
-        <w:t xml:space="preserve">  - Globalization and diversity in mastery being promoted: countries who benefit from cheaper products and specializations of other countries can focus on their own specializations and cut unnecessary costs. Resources are better managed this way as countries avoid reinventing the wheel.</w:t>
+        <w:t xml:space="preserve">  - Capitalism being practical: it working because of its reliance on our self-interest, rather than our benevolence, and because the market being naturally self-regulating.</w:t>
+      </w:r>
+    </w:p>
+    <w:p>
+      <w:pPr>
+        <w:suppressAutoHyphens w:val="true"/>
+        <w:spacing w:before="0" w:after="160" w:line="240"/>
+        <w:ind w:right="0" w:left="0" w:firstLine="0"/>
+        <w:jc w:val="left"/>
+        <w:rPr>
+          <w:rFonts w:ascii="Calibri" w:hAnsi="Calibri" w:cs="Calibri" w:eastAsia="Calibri"/>
+          <w:color w:val="auto"/>
+          <w:spacing w:val="0"/>
+          <w:position w:val="0"/>
+          <w:sz w:val="22"/>
+          <w:shd w:fill="auto" w:val="clear"/>
+        </w:rPr>
+      </w:pPr>
+      <w:r>
+        <w:rPr>
+          <w:rFonts w:ascii="Calibri" w:hAnsi="Calibri" w:cs="Calibri" w:eastAsia="Calibri"/>
+          <w:color w:val="auto"/>
+          <w:spacing w:val="0"/>
+          <w:position w:val="0"/>
+          <w:sz w:val="22"/>
+          <w:shd w:fill="auto" w:val="clear"/>
+        </w:rPr>
+        <w:t xml:space="preserve">  - Wastage of resources being punished: those who best utilize resources to meet the highest demand being the ones who benefit the most, others failing to compete with them.</w:t>
+      </w:r>
+    </w:p>
+    <w:p>
+      <w:pPr>
+        <w:suppressAutoHyphens w:val="true"/>
+        <w:spacing w:before="0" w:after="160" w:line="240"/>
+        <w:ind w:right="0" w:left="0" w:firstLine="0"/>
+        <w:jc w:val="left"/>
+        <w:rPr>
+          <w:rFonts w:ascii="Calibri" w:hAnsi="Calibri" w:cs="Calibri" w:eastAsia="Calibri"/>
+          <w:color w:val="auto"/>
+          <w:spacing w:val="0"/>
+          <w:position w:val="0"/>
+          <w:sz w:val="22"/>
+          <w:shd w:fill="auto" w:val="clear"/>
+        </w:rPr>
+      </w:pPr>
+      <w:r>
+        <w:rPr>
+          <w:rFonts w:ascii="Calibri" w:hAnsi="Calibri" w:cs="Calibri" w:eastAsia="Calibri"/>
+          <w:color w:val="auto"/>
+          <w:spacing w:val="0"/>
+          <w:position w:val="0"/>
+          <w:sz w:val="22"/>
+          <w:shd w:fill="auto" w:val="clear"/>
+        </w:rPr>
+        <w:t xml:space="preserve">  - Competition and liberty being promoted: consumers benefiting from higher quality and lower prices when competition and liberty is higher; this pushing us to think more open-mindedly and to become more competent, evolving us in the process.</w:t>
+      </w:r>
+    </w:p>
+    <w:p>
+      <w:pPr>
+        <w:suppressAutoHyphens w:val="true"/>
+        <w:spacing w:before="0" w:after="160" w:line="240"/>
+        <w:ind w:right="0" w:left="0" w:firstLine="0"/>
+        <w:jc w:val="left"/>
+        <w:rPr>
+          <w:rFonts w:ascii="Calibri" w:hAnsi="Calibri" w:cs="Calibri" w:eastAsia="Calibri"/>
+          <w:color w:val="auto"/>
+          <w:spacing w:val="0"/>
+          <w:position w:val="0"/>
+          <w:sz w:val="22"/>
+          <w:shd w:fill="auto" w:val="clear"/>
+        </w:rPr>
+      </w:pPr>
+      <w:r>
+        <w:rPr>
+          <w:rFonts w:ascii="Calibri" w:hAnsi="Calibri" w:cs="Calibri" w:eastAsia="Calibri"/>
+          <w:color w:val="auto"/>
+          <w:spacing w:val="0"/>
+          <w:position w:val="0"/>
+          <w:sz w:val="22"/>
+          <w:shd w:fill="auto" w:val="clear"/>
+        </w:rPr>
+        <w:t xml:space="preserve">  - Advancement of science and technology being promoted: companies equipped with better technology getting tasks done more efficiently, giving them a competitive edge over others.</w:t>
+      </w:r>
+    </w:p>
+    <w:p>
+      <w:pPr>
+        <w:suppressAutoHyphens w:val="true"/>
+        <w:spacing w:before="0" w:after="160" w:line="240"/>
+        <w:ind w:right="0" w:left="0" w:firstLine="0"/>
+        <w:jc w:val="left"/>
+        <w:rPr>
+          <w:rFonts w:ascii="Calibri" w:hAnsi="Calibri" w:cs="Calibri" w:eastAsia="Calibri"/>
+          <w:color w:val="auto"/>
+          <w:spacing w:val="0"/>
+          <w:position w:val="0"/>
+          <w:sz w:val="22"/>
+          <w:shd w:fill="auto" w:val="clear"/>
+        </w:rPr>
+      </w:pPr>
+      <w:r>
+        <w:rPr>
+          <w:rFonts w:ascii="Calibri" w:hAnsi="Calibri" w:cs="Calibri" w:eastAsia="Calibri"/>
+          <w:color w:val="auto"/>
+          <w:spacing w:val="0"/>
+          <w:position w:val="0"/>
+          <w:sz w:val="22"/>
+          <w:shd w:fill="auto" w:val="clear"/>
+        </w:rPr>
+        <w:t xml:space="preserve">  - Better user experience being promoted: customer satisfaction becoming a matter of life and death for companies in a competitive environment, allowing customers to voice their concerns and get the best possible treatment.</w:t>
+      </w:r>
+    </w:p>
+    <w:p>
+      <w:pPr>
+        <w:suppressAutoHyphens w:val="true"/>
+        <w:spacing w:before="0" w:after="160" w:line="240"/>
+        <w:ind w:right="0" w:left="0" w:firstLine="0"/>
+        <w:jc w:val="left"/>
+        <w:rPr>
+          <w:rFonts w:ascii="Calibri" w:hAnsi="Calibri" w:cs="Calibri" w:eastAsia="Calibri"/>
+          <w:color w:val="auto"/>
+          <w:spacing w:val="0"/>
+          <w:position w:val="0"/>
+          <w:sz w:val="22"/>
+          <w:shd w:fill="auto" w:val="clear"/>
+        </w:rPr>
+      </w:pPr>
+      <w:r>
+        <w:rPr>
+          <w:rFonts w:ascii="Calibri" w:hAnsi="Calibri" w:cs="Calibri" w:eastAsia="Calibri"/>
+          <w:color w:val="auto"/>
+          <w:spacing w:val="0"/>
+          <w:position w:val="0"/>
+          <w:sz w:val="22"/>
+          <w:shd w:fill="auto" w:val="clear"/>
+        </w:rPr>
+        <w:t xml:space="preserve">  - Law and order being promoted: without the aid of the Civil Magistrate, owners of property running the risk of losing their property; a safe and secure environment being best for traders to trade without fear of injustices.</w:t>
+      </w:r>
+    </w:p>
+    <w:p>
+      <w:pPr>
+        <w:suppressAutoHyphens w:val="true"/>
+        <w:spacing w:before="0" w:after="160" w:line="240"/>
+        <w:ind w:right="0" w:left="0" w:firstLine="0"/>
+        <w:jc w:val="left"/>
+        <w:rPr>
+          <w:rFonts w:ascii="Calibri" w:hAnsi="Calibri" w:cs="Calibri" w:eastAsia="Calibri"/>
+          <w:color w:val="auto"/>
+          <w:spacing w:val="0"/>
+          <w:position w:val="0"/>
+          <w:sz w:val="22"/>
+          <w:shd w:fill="auto" w:val="clear"/>
+        </w:rPr>
+      </w:pPr>
+      <w:r>
+        <w:rPr>
+          <w:rFonts w:ascii="Calibri" w:hAnsi="Calibri" w:cs="Calibri" w:eastAsia="Calibri"/>
+          <w:color w:val="auto"/>
+          <w:spacing w:val="0"/>
+          <w:position w:val="0"/>
+          <w:sz w:val="22"/>
+          <w:shd w:fill="auto" w:val="clear"/>
+        </w:rPr>
+        <w:t xml:space="preserve">  - Rewarding being promoted and slavery being opposed: employees normally doing their best to earn rewards such as bonuses, promotions, etc.; rewarding appropriately encouraging better performance and confidence, meaning higher efficiency.</w:t>
+      </w:r>
+    </w:p>
+    <w:p>
+      <w:pPr>
+        <w:suppressAutoHyphens w:val="true"/>
+        <w:spacing w:before="0" w:after="160" w:line="240"/>
+        <w:ind w:right="0" w:left="0" w:firstLine="0"/>
+        <w:jc w:val="left"/>
+        <w:rPr>
+          <w:rFonts w:ascii="Calibri" w:hAnsi="Calibri" w:cs="Calibri" w:eastAsia="Calibri"/>
+          <w:color w:val="auto"/>
+          <w:spacing w:val="0"/>
+          <w:position w:val="0"/>
+          <w:sz w:val="22"/>
+          <w:shd w:fill="auto" w:val="clear"/>
+        </w:rPr>
+      </w:pPr>
+      <w:r>
+        <w:rPr>
+          <w:rFonts w:ascii="Calibri" w:hAnsi="Calibri" w:cs="Calibri" w:eastAsia="Calibri"/>
+          <w:color w:val="auto"/>
+          <w:spacing w:val="0"/>
+          <w:position w:val="0"/>
+          <w:sz w:val="22"/>
+          <w:shd w:fill="auto" w:val="clear"/>
+        </w:rPr>
+        <w:t xml:space="preserve">  - Globalization and diversity in mastery being promoted: countries who benefit from cheaper products and specializations of other countries focusing on their own specializations and cutting unnecessary costs; resources being better managed this way as countries avoid reinventing the wheel.</w:t>
       </w:r>
     </w:p>
     <w:p>
@@ -5123,7 +5200,30 @@
           <w:sz w:val="22"/>
           <w:shd w:fill="auto" w:val="clear"/>
         </w:rPr>
-        <w:t xml:space="preserve">/Do you not find it absurd that people around the globe do not have access to proper education, food and other very basic necessities simply because they cannot afford them? Do you not understand how much this affects the advancement of us humans as a whole? You only need to sincerely put yourself in the shoes of a poor person to realise how big this problem really is. The purpose of highlighting this problem is not to make you sad, but to make you realise that this really is a weakness of Capitalism./</w:t>
+        <w:t xml:space="preserve">Do you not find it absurd that people around the globe do not have access to proper education, food, and other very basic necessities simply because they cannot afford them? Do you not understand how much this affects </w:t>
+      </w:r>
+      <w:r>
+        <w:rPr>
+          <w:rFonts w:ascii="Calibri" w:hAnsi="Calibri" w:cs="Calibri" w:eastAsia="Calibri"/>
+          <w:i/>
+          <w:color w:val="auto"/>
+          <w:spacing w:val="0"/>
+          <w:position w:val="0"/>
+          <w:sz w:val="22"/>
+          <w:shd w:fill="auto" w:val="clear"/>
+        </w:rPr>
+        <w:t xml:space="preserve">the advancement</w:t>
+      </w:r>
+      <w:r>
+        <w:rPr>
+          <w:rFonts w:ascii="Calibri" w:hAnsi="Calibri" w:cs="Calibri" w:eastAsia="Calibri"/>
+          <w:color w:val="auto"/>
+          <w:spacing w:val="0"/>
+          <w:position w:val="0"/>
+          <w:sz w:val="22"/>
+          <w:shd w:fill="auto" w:val="clear"/>
+        </w:rPr>
+        <w:t xml:space="preserve">? Once you sincerely put yourself in the shoes of a poor person, and you consider how much potential is being wasted simply due to a lack of buying power, you will realise how big this problem really is. The purpose of highlighting this problem is not to make you sad, but to make you realise that this really is a weakness of Capitalism.</w:t>
       </w:r>
     </w:p>
     <w:p>
@@ -5250,85 +5350,85 @@
           <w:sz w:val="22"/>
           <w:shd w:fill="auto" w:val="clear"/>
         </w:rPr>
-        <w:t xml:space="preserve">/Before I explain how Capitalism hinders the development of developing and under-developed nations, I must make it clear that I understand the role of debt in the advancement of such nations. Indeed, it is difficult to say with confidence that such nations would have been more developed if they were not given any debt at all.</w:t>
-      </w:r>
-    </w:p>
-    <w:p>
-      <w:pPr>
-        <w:suppressAutoHyphens w:val="true"/>
-        <w:spacing w:before="0" w:after="160" w:line="240"/>
-        <w:ind w:right="0" w:left="0" w:firstLine="0"/>
-        <w:jc w:val="left"/>
-        <w:rPr>
-          <w:rFonts w:ascii="Calibri" w:hAnsi="Calibri" w:cs="Calibri" w:eastAsia="Calibri"/>
-          <w:color w:val="auto"/>
-          <w:spacing w:val="0"/>
-          <w:position w:val="0"/>
-          <w:sz w:val="22"/>
-          <w:shd w:fill="auto" w:val="clear"/>
-        </w:rPr>
-      </w:pPr>
-      <w:r>
-        <w:rPr>
-          <w:rFonts w:ascii="Calibri" w:hAnsi="Calibri" w:cs="Calibri" w:eastAsia="Calibri"/>
-          <w:color w:val="auto"/>
-          <w:spacing w:val="0"/>
-          <w:position w:val="0"/>
-          <w:sz w:val="22"/>
-          <w:shd w:fill="auto" w:val="clear"/>
-        </w:rPr>
-        <w:t xml:space="preserve">Obviously, the core problem is corruption--which Capitalism deals with poorly. However, let us not neglect the expense, especially the opportunity costs, of this source of capital. Obviously, we cannot really expect entities to give anyone access to their wealth without expecting a return on their investment. Naturally, the return expected is high due to the higher risk associated with developing, and under-developed nations.</w:t>
-      </w:r>
-    </w:p>
-    <w:p>
-      <w:pPr>
-        <w:suppressAutoHyphens w:val="true"/>
-        <w:spacing w:before="0" w:after="160" w:line="240"/>
-        <w:ind w:right="0" w:left="0" w:firstLine="0"/>
-        <w:jc w:val="left"/>
-        <w:rPr>
-          <w:rFonts w:ascii="Calibri" w:hAnsi="Calibri" w:cs="Calibri" w:eastAsia="Calibri"/>
-          <w:color w:val="auto"/>
-          <w:spacing w:val="0"/>
-          <w:position w:val="0"/>
-          <w:sz w:val="24"/>
-          <w:shd w:fill="auto" w:val="clear"/>
-        </w:rPr>
-      </w:pPr>
-      <w:r>
-        <w:rPr>
-          <w:rFonts w:ascii="Calibri" w:hAnsi="Calibri" w:cs="Calibri" w:eastAsia="Calibri"/>
-          <w:color w:val="auto"/>
-          <w:spacing w:val="0"/>
-          <w:position w:val="0"/>
-          <w:sz w:val="24"/>
-          <w:shd w:fill="auto" w:val="clear"/>
-        </w:rPr>
-        <w:t xml:space="preserve">To better understand how the cost of capital hinders our advancement, imagine for a moment, what if just half of the money wasted on interest was instead used for the development of the debtors. Is it not obvious that we would have advanced much more by now? Imagine all those countries having the funds required to better educate the public. It is very difficult to claim that such development is possible under Capitalism.</w:t>
-      </w:r>
-    </w:p>
-    <w:p>
-      <w:pPr>
-        <w:suppressAutoHyphens w:val="true"/>
-        <w:spacing w:before="0" w:after="160" w:line="240"/>
-        <w:ind w:right="0" w:left="0" w:firstLine="0"/>
-        <w:jc w:val="left"/>
-        <w:rPr>
-          <w:rFonts w:ascii="Calibri" w:hAnsi="Calibri" w:cs="Calibri" w:eastAsia="Calibri"/>
-          <w:color w:val="auto"/>
-          <w:spacing w:val="0"/>
-          <w:position w:val="0"/>
-          <w:sz w:val="22"/>
-          <w:shd w:fill="auto" w:val="clear"/>
-        </w:rPr>
-      </w:pPr>
-      <w:r>
-        <w:rPr>
-          <w:rFonts w:ascii="Calibri" w:hAnsi="Calibri" w:cs="Calibri" w:eastAsia="Calibri"/>
-          <w:color w:val="auto"/>
-          <w:spacing w:val="0"/>
-          <w:position w:val="0"/>
-          <w:sz w:val="24"/>
+        <w:t xml:space="preserve">Before I explain how Capitalism hinders the development of developing and under-developed nations, I must make it clear that I understand the role of debt in the advancement of such nations. Indeed, it is difficult to say with confidence that such nations would have been more developed if they were not given any debt at all. They might not even have survived without the capital injections.</w:t>
+      </w:r>
+    </w:p>
+    <w:p>
+      <w:pPr>
+        <w:suppressAutoHyphens w:val="true"/>
+        <w:spacing w:before="0" w:after="160" w:line="240"/>
+        <w:ind w:right="0" w:left="0" w:firstLine="0"/>
+        <w:jc w:val="left"/>
+        <w:rPr>
+          <w:rFonts w:ascii="Calibri" w:hAnsi="Calibri" w:cs="Calibri" w:eastAsia="Calibri"/>
+          <w:color w:val="auto"/>
+          <w:spacing w:val="0"/>
+          <w:position w:val="0"/>
+          <w:sz w:val="22"/>
+          <w:shd w:fill="auto" w:val="clear"/>
+        </w:rPr>
+      </w:pPr>
+      <w:r>
+        <w:rPr>
+          <w:rFonts w:ascii="Calibri" w:hAnsi="Calibri" w:cs="Calibri" w:eastAsia="Calibri"/>
+          <w:color w:val="auto"/>
+          <w:spacing w:val="0"/>
+          <w:position w:val="0"/>
+          <w:sz w:val="22"/>
+          <w:shd w:fill="auto" w:val="clear"/>
+        </w:rPr>
+        <w:t xml:space="preserve">Really, the core problem is corruption--which Capitalism deals with poorly. However, let us not neglect the expense, especially the opportunity costs, of debt as a source of capital. Obviously, we cannot really expect entities to give anyone access to their wealth without expecting a return on their investment. Naturally, the return demanded is high due to the higher risk associated with developing, and under-developed nations.</w:t>
+      </w:r>
+    </w:p>
+    <w:p>
+      <w:pPr>
+        <w:suppressAutoHyphens w:val="true"/>
+        <w:spacing w:before="0" w:after="160" w:line="240"/>
+        <w:ind w:right="0" w:left="0" w:firstLine="0"/>
+        <w:jc w:val="left"/>
+        <w:rPr>
+          <w:rFonts w:ascii="Calibri" w:hAnsi="Calibri" w:cs="Calibri" w:eastAsia="Calibri"/>
+          <w:color w:val="auto"/>
+          <w:spacing w:val="0"/>
+          <w:position w:val="0"/>
+          <w:sz w:val="22"/>
+          <w:shd w:fill="auto" w:val="clear"/>
+        </w:rPr>
+      </w:pPr>
+      <w:r>
+        <w:rPr>
+          <w:rFonts w:ascii="Calibri" w:hAnsi="Calibri" w:cs="Calibri" w:eastAsia="Calibri"/>
+          <w:color w:val="auto"/>
+          <w:spacing w:val="0"/>
+          <w:position w:val="0"/>
+          <w:sz w:val="22"/>
+          <w:shd w:fill="auto" w:val="clear"/>
+        </w:rPr>
+        <w:t xml:space="preserve">To better understand how the cost of capital hinders our advancement, imagine for a moment, what if just half of the money wasted on interest was instead used for the development of the debtors. Is it not obvious that we would have advanced much more by now? Imagine all those countries having the funds required to better nourish and educate the public. It is very difficult to claim that such development is possible under Capitalism.</w:t>
+      </w:r>
+    </w:p>
+    <w:p>
+      <w:pPr>
+        <w:suppressAutoHyphens w:val="true"/>
+        <w:spacing w:before="0" w:after="160" w:line="240"/>
+        <w:ind w:right="0" w:left="0" w:firstLine="0"/>
+        <w:jc w:val="left"/>
+        <w:rPr>
+          <w:rFonts w:ascii="Calibri" w:hAnsi="Calibri" w:cs="Calibri" w:eastAsia="Calibri"/>
+          <w:color w:val="auto"/>
+          <w:spacing w:val="0"/>
+          <w:position w:val="0"/>
+          <w:sz w:val="22"/>
+          <w:shd w:fill="auto" w:val="clear"/>
+        </w:rPr>
+      </w:pPr>
+      <w:r>
+        <w:rPr>
+          <w:rFonts w:ascii="Calibri" w:hAnsi="Calibri" w:cs="Calibri" w:eastAsia="Calibri"/>
+          <w:color w:val="auto"/>
+          <w:spacing w:val="0"/>
+          <w:position w:val="0"/>
+          <w:sz w:val="22"/>
           <w:shd w:fill="auto" w:val="clear"/>
         </w:rPr>
         <w:t xml:space="preserve">Would it be too extreme to say that the debtors effectively become </w:t>
@@ -5340,7 +5440,7 @@
           <w:color w:val="auto"/>
           <w:spacing w:val="0"/>
           <w:position w:val="0"/>
-          <w:sz w:val="24"/>
+          <w:sz w:val="22"/>
           <w:shd w:fill="auto" w:val="clear"/>
         </w:rPr>
         <w:t xml:space="preserve">modern slaves</w:t>
@@ -5351,10 +5451,32 @@
           <w:color w:val="auto"/>
           <w:spacing w:val="0"/>
           <w:position w:val="0"/>
-          <w:sz w:val="24"/>
-          <w:shd w:fill="auto" w:val="clear"/>
-        </w:rPr>
-        <w:t xml:space="preserve">? Do the creditors not really control the debtors in a sense? It should be obvious then, how significant of an issue world debt is, especially since one of our primary goal is to achieve true freedom./</w:t>
+          <w:sz w:val="22"/>
+          <w:shd w:fill="auto" w:val="clear"/>
+        </w:rPr>
+        <w:t xml:space="preserve">? One meaning of the word "slave" is: "a person who is excessively dependent upon or controlled by something"--Oxford Languages. </w:t>
+      </w:r>
+      <w:r>
+        <w:rPr>
+          <w:rFonts w:ascii="Calibri" w:hAnsi="Calibri" w:cs="Calibri" w:eastAsia="Calibri"/>
+          <w:color w:val="auto"/>
+          <w:spacing w:val="0"/>
+          <w:position w:val="0"/>
+          <w:sz w:val="22"/>
+          <w:shd w:fill="auto" w:val="clear"/>
+        </w:rPr>
+        <w:t xml:space="preserve">Do the creditors not really control the debtors in a sense? Are the debtors not excessively dependent upon their respective creditors? </w:t>
+      </w:r>
+      <w:r>
+        <w:rPr>
+          <w:rFonts w:ascii="Calibri" w:hAnsi="Calibri" w:cs="Calibri" w:eastAsia="Calibri"/>
+          <w:color w:val="auto"/>
+          <w:spacing w:val="0"/>
+          <w:position w:val="0"/>
+          <w:sz w:val="22"/>
+          <w:shd w:fill="auto" w:val="clear"/>
+        </w:rPr>
+        <w:t xml:space="preserve">It should be obvious then, how significant of an issue world debt is, especially since an ideal system is supposed to help us achieve true freedom.</w:t>
       </w:r>
     </w:p>
     <w:p>
@@ -5435,6 +5557,71 @@
           <w:sz w:val="22"/>
           <w:shd w:fill="auto" w:val="clear"/>
         </w:rPr>
+        <w:t xml:space="preserve">/</w:t>
+      </w:r>
+      <w:r>
+        <w:rPr>
+          <w:rFonts w:ascii="Calibri" w:hAnsi="Calibri" w:cs="Calibri" w:eastAsia="Calibri"/>
+          <w:color w:val="auto"/>
+          <w:spacing w:val="0"/>
+          <w:position w:val="0"/>
+          <w:sz w:val="22"/>
+          <w:shd w:fill="auto" w:val="clear"/>
+        </w:rPr>
+        <w:t xml:space="preserve">'Advertising has us chasing cars and clothes, working jobs we hate so we can buy s*** we don't need.' Think about the significance of this quote. What problem is it highlighting? the problem that I want to highlight is deeper than consumerism. You see, this money-based system leaves rewarding to the unseen hands of supply and demand. It is possible that some work which the wise among you consider to be meaningless might be in great demand, whereas other work which they consider to be very meaningful might not be popular or even hated. ­­­You are wise enough to understand the implications, I hope.</w:t>
+      </w:r>
+    </w:p>
+    <w:p>
+      <w:pPr>
+        <w:suppressAutoHyphens w:val="true"/>
+        <w:spacing w:before="0" w:after="160" w:line="240"/>
+        <w:ind w:right="0" w:left="0" w:firstLine="0"/>
+        <w:jc w:val="left"/>
+        <w:rPr>
+          <w:rFonts w:ascii="Calibri" w:hAnsi="Calibri" w:cs="Calibri" w:eastAsia="Calibri"/>
+          <w:color w:val="auto"/>
+          <w:spacing w:val="0"/>
+          <w:position w:val="0"/>
+          <w:sz w:val="22"/>
+          <w:shd w:fill="auto" w:val="clear"/>
+        </w:rPr>
+      </w:pPr>
+      <w:r>
+        <w:rPr>
+          <w:rFonts w:ascii="Calibri" w:hAnsi="Calibri" w:cs="Calibri" w:eastAsia="Calibri"/>
+          <w:color w:val="auto"/>
+          <w:spacing w:val="0"/>
+          <w:position w:val="0"/>
+          <w:sz w:val="22"/>
+          <w:shd w:fill="auto" w:val="clear"/>
+        </w:rPr>
+        <w:t xml:space="preserve">Do not get me wrong, I am not really focusing on meaningless work leading to improvement in the standard of living; if someone's standard of living improves without harming others, it should not be our concern. What I am trying to highlight here is that there is a lack of a proper criteria or system for rewarding meaningful work. A possible implication of this weakness is that the standard of living of those who do meaningful work might not improve at all, or even if it does improve, it might not improve to the level of those who do meaningless work. This can result in demoralization and lack of interest in working hard for advancement. I hope you humans realize how deeply troubling it is when the wise among you are neglected./</w:t>
+      </w:r>
+    </w:p>
+    <w:p>
+      <w:pPr>
+        <w:suppressAutoHyphens w:val="true"/>
+        <w:spacing w:before="0" w:after="160" w:line="240"/>
+        <w:ind w:right="0" w:left="0" w:firstLine="0"/>
+        <w:jc w:val="left"/>
+        <w:rPr>
+          <w:rFonts w:ascii="Calibri" w:hAnsi="Calibri" w:cs="Calibri" w:eastAsia="Calibri"/>
+          <w:color w:val="auto"/>
+          <w:spacing w:val="0"/>
+          <w:position w:val="0"/>
+          <w:sz w:val="22"/>
+          <w:shd w:fill="auto" w:val="clear"/>
+        </w:rPr>
+      </w:pPr>
+      <w:r>
+        <w:rPr>
+          <w:rFonts w:ascii="Calibri" w:hAnsi="Calibri" w:cs="Calibri" w:eastAsia="Calibri"/>
+          <w:color w:val="auto"/>
+          <w:spacing w:val="0"/>
+          <w:position w:val="0"/>
+          <w:sz w:val="22"/>
+          <w:shd w:fill="auto" w:val="clear"/>
+        </w:rPr>
         <w:t xml:space="preserve">To summarize:</w:t>
       </w:r>
     </w:p>
@@ -5462,223 +5649,342 @@
           <w:sz w:val="22"/>
           <w:shd w:fill="auto" w:val="clear"/>
         </w:rPr>
-        <w:t xml:space="preserve">- Profitability not being equivalent to usefulness: the pursuit of wealth can be damaging to the environment or people affected by the business.</w:t>
-      </w:r>
-    </w:p>
-    <w:p>
-      <w:pPr>
-        <w:suppressAutoHyphens w:val="true"/>
-        <w:spacing w:before="0" w:after="160" w:line="240"/>
-        <w:ind w:right="0" w:left="0" w:firstLine="0"/>
-        <w:jc w:val="left"/>
-        <w:rPr>
-          <w:rFonts w:ascii="Calibri" w:hAnsi="Calibri" w:cs="Calibri" w:eastAsia="Calibri"/>
-          <w:color w:val="auto"/>
-          <w:spacing w:val="0"/>
-          <w:position w:val="0"/>
-          <w:sz w:val="22"/>
-          <w:shd w:fill="auto" w:val="clear"/>
-        </w:rPr>
-      </w:pPr>
-      <w:r>
-        <w:rPr>
-          <w:rFonts w:ascii="Calibri" w:hAnsi="Calibri" w:cs="Calibri" w:eastAsia="Calibri"/>
-          <w:color w:val="auto"/>
-          <w:spacing w:val="0"/>
-          <w:position w:val="0"/>
-          <w:sz w:val="22"/>
-          <w:shd w:fill="auto" w:val="clear"/>
-        </w:rPr>
-        <w:t xml:space="preserve">- Enlightenment being difficult to achieve and maintain: many factors such as demands, undue influence, dependence, etc., make it almost impossible to become and remain enlightened.</w:t>
-      </w:r>
-    </w:p>
-    <w:p>
-      <w:pPr>
-        <w:suppressAutoHyphens w:val="true"/>
-        <w:spacing w:before="0" w:after="160" w:line="240"/>
-        <w:ind w:right="0" w:left="0" w:firstLine="0"/>
-        <w:jc w:val="left"/>
-        <w:rPr>
-          <w:rFonts w:ascii="Calibri" w:hAnsi="Calibri" w:cs="Calibri" w:eastAsia="Calibri"/>
-          <w:color w:val="auto"/>
-          <w:spacing w:val="0"/>
-          <w:position w:val="0"/>
-          <w:sz w:val="22"/>
-          <w:shd w:fill="auto" w:val="clear"/>
-        </w:rPr>
-      </w:pPr>
-      <w:r>
-        <w:rPr>
-          <w:rFonts w:ascii="Calibri" w:hAnsi="Calibri" w:cs="Calibri" w:eastAsia="Calibri"/>
-          <w:color w:val="auto"/>
-          <w:spacing w:val="0"/>
-          <w:position w:val="0"/>
-          <w:sz w:val="22"/>
-          <w:shd w:fill="auto" w:val="clear"/>
-        </w:rPr>
-        <w:t xml:space="preserve">- Money being transferable: transferability of money causes problems like bribe, blackmail, theft, hidden source, transfer of diseases, etc. Key decision-makers being influenced by the "ruling class" is a threat to objective decision-making.</w:t>
-      </w:r>
-    </w:p>
-    <w:p>
-      <w:pPr>
-        <w:suppressAutoHyphens w:val="true"/>
-        <w:spacing w:before="0" w:after="160" w:line="240"/>
-        <w:ind w:right="0" w:left="0" w:firstLine="0"/>
-        <w:jc w:val="left"/>
-        <w:rPr>
-          <w:rFonts w:ascii="Calibri" w:hAnsi="Calibri" w:cs="Calibri" w:eastAsia="Calibri"/>
-          <w:color w:val="auto"/>
-          <w:spacing w:val="0"/>
-          <w:position w:val="0"/>
-          <w:sz w:val="22"/>
-          <w:shd w:fill="auto" w:val="clear"/>
-        </w:rPr>
-      </w:pPr>
-      <w:r>
-        <w:rPr>
-          <w:rFonts w:ascii="Calibri" w:hAnsi="Calibri" w:cs="Calibri" w:eastAsia="Calibri"/>
-          <w:color w:val="auto"/>
-          <w:spacing w:val="0"/>
-          <w:position w:val="0"/>
-          <w:sz w:val="22"/>
-          <w:shd w:fill="auto" w:val="clear"/>
-        </w:rPr>
-        <w:t xml:space="preserve">- The interests of investors, public officials and the general public being misaligned: one wants lower taxes, but the other's wages depend on those taxes, one wants lower wages, but the others depend on those wages.</w:t>
-      </w:r>
-    </w:p>
-    <w:p>
-      <w:pPr>
-        <w:suppressAutoHyphens w:val="true"/>
-        <w:spacing w:before="0" w:after="160" w:line="240"/>
-        <w:ind w:right="0" w:left="0" w:firstLine="0"/>
-        <w:jc w:val="left"/>
-        <w:rPr>
-          <w:rFonts w:ascii="Calibri" w:hAnsi="Calibri" w:cs="Calibri" w:eastAsia="Calibri"/>
-          <w:color w:val="auto"/>
-          <w:spacing w:val="0"/>
-          <w:position w:val="0"/>
-          <w:sz w:val="22"/>
-          <w:shd w:fill="auto" w:val="clear"/>
-        </w:rPr>
-      </w:pPr>
-      <w:r>
-        <w:rPr>
-          <w:rFonts w:ascii="Calibri" w:hAnsi="Calibri" w:cs="Calibri" w:eastAsia="Calibri"/>
-          <w:color w:val="auto"/>
-          <w:spacing w:val="0"/>
-          <w:position w:val="0"/>
-          <w:sz w:val="22"/>
-          <w:shd w:fill="auto" w:val="clear"/>
-        </w:rPr>
-        <w:t xml:space="preserve">- The system being very complex: "Kafkaesqueness" can lead to problems such as poor understanding of the system, rules being broken, and advancement being slowed down. If it invites fraud, it is flawed.</w:t>
-      </w:r>
-    </w:p>
-    <w:p>
-      <w:pPr>
-        <w:suppressAutoHyphens w:val="true"/>
-        <w:spacing w:before="0" w:after="160" w:line="240"/>
-        <w:ind w:right="0" w:left="0" w:firstLine="0"/>
-        <w:jc w:val="left"/>
-        <w:rPr>
-          <w:rFonts w:ascii="Calibri" w:hAnsi="Calibri" w:cs="Calibri" w:eastAsia="Calibri"/>
-          <w:color w:val="auto"/>
-          <w:spacing w:val="0"/>
-          <w:position w:val="0"/>
-          <w:sz w:val="22"/>
-          <w:shd w:fill="auto" w:val="clear"/>
-        </w:rPr>
-      </w:pPr>
-      <w:r>
-        <w:rPr>
-          <w:rFonts w:ascii="Calibri" w:hAnsi="Calibri" w:cs="Calibri" w:eastAsia="Calibri"/>
-          <w:color w:val="auto"/>
-          <w:spacing w:val="0"/>
-          <w:position w:val="0"/>
-          <w:sz w:val="22"/>
-          <w:shd w:fill="auto" w:val="clear"/>
-        </w:rPr>
-        <w:t xml:space="preserve">- Rarest luxuries not necessarily being available to the most deserving: rarest of luxuries are only given to those who can afford them; in other words, the source of money is irrelevant as long as the bid is the highest.</w:t>
-      </w:r>
-    </w:p>
-    <w:p>
-      <w:pPr>
-        <w:suppressAutoHyphens w:val="true"/>
-        <w:spacing w:before="0" w:after="160" w:line="240"/>
-        <w:ind w:right="0" w:left="0" w:firstLine="0"/>
-        <w:jc w:val="left"/>
-        <w:rPr>
-          <w:rFonts w:ascii="Calibri" w:hAnsi="Calibri" w:cs="Calibri" w:eastAsia="Calibri"/>
-          <w:color w:val="auto"/>
-          <w:spacing w:val="0"/>
-          <w:position w:val="0"/>
-          <w:sz w:val="22"/>
-          <w:shd w:fill="auto" w:val="clear"/>
-        </w:rPr>
-      </w:pPr>
-      <w:r>
-        <w:rPr>
-          <w:rFonts w:ascii="Calibri" w:hAnsi="Calibri" w:cs="Calibri" w:eastAsia="Calibri"/>
-          <w:color w:val="auto"/>
-          <w:spacing w:val="0"/>
-          <w:position w:val="0"/>
-          <w:sz w:val="22"/>
-          <w:shd w:fill="auto" w:val="clear"/>
-        </w:rPr>
-        <w:t xml:space="preserve">- Base standard of living not being set; living beings are suffering because of lack of access to the basic necessities of life. Potential is being wasted. Thinking is limited to survival.</w:t>
-      </w:r>
-    </w:p>
-    <w:p>
-      <w:pPr>
-        <w:suppressAutoHyphens w:val="true"/>
-        <w:spacing w:before="0" w:after="160" w:line="240"/>
-        <w:ind w:right="0" w:left="0" w:firstLine="0"/>
-        <w:jc w:val="left"/>
-        <w:rPr>
-          <w:rFonts w:ascii="Calibri" w:hAnsi="Calibri" w:cs="Calibri" w:eastAsia="Calibri"/>
-          <w:color w:val="auto"/>
-          <w:spacing w:val="0"/>
-          <w:position w:val="0"/>
-          <w:sz w:val="22"/>
-          <w:shd w:fill="auto" w:val="clear"/>
-        </w:rPr>
-      </w:pPr>
-      <w:r>
-        <w:rPr>
-          <w:rFonts w:ascii="Calibri" w:hAnsi="Calibri" w:cs="Calibri" w:eastAsia="Calibri"/>
-          <w:color w:val="auto"/>
-          <w:spacing w:val="0"/>
-          <w:position w:val="0"/>
-          <w:sz w:val="22"/>
-          <w:shd w:fill="auto" w:val="clear"/>
-        </w:rPr>
-        <w:t xml:space="preserve">- True freedom not being achieved: dependence on useless or boring jobs and needing to satisfy employers or customers really restrains people.</w:t>
-      </w:r>
-    </w:p>
-    <w:p>
-      <w:pPr>
-        <w:suppressAutoHyphens w:val="true"/>
-        <w:spacing w:before="0" w:after="160" w:line="240"/>
-        <w:ind w:right="0" w:left="0" w:firstLine="0"/>
-        <w:jc w:val="left"/>
-        <w:rPr>
-          <w:rFonts w:ascii="Calibri" w:hAnsi="Calibri" w:cs="Calibri" w:eastAsia="Calibri"/>
-          <w:color w:val="auto"/>
-          <w:spacing w:val="0"/>
-          <w:position w:val="0"/>
-          <w:sz w:val="22"/>
-          <w:shd w:fill="auto" w:val="clear"/>
-        </w:rPr>
-      </w:pPr>
-      <w:r>
-        <w:rPr>
-          <w:rFonts w:ascii="Calibri" w:hAnsi="Calibri" w:cs="Calibri" w:eastAsia="Calibri"/>
-          <w:color w:val="auto"/>
-          <w:spacing w:val="0"/>
-          <w:position w:val="0"/>
-          <w:sz w:val="22"/>
-          <w:shd w:fill="auto" w:val="clear"/>
-        </w:rPr>
-        <w:t xml:space="preserve">- Automation being delayed: dependence on jobs that can be automated is delaying advancement of AI and making it a grey area. Each automated job is making the system less stable.</w:t>
+        <w:t xml:space="preserve">- Profitability not being equivalent to usefulness: the pursuit of wealth possibly damaging the environment or people affected by the business.</w:t>
+      </w:r>
+    </w:p>
+    <w:p>
+      <w:pPr>
+        <w:suppressAutoHyphens w:val="true"/>
+        <w:spacing w:before="0" w:after="160" w:line="240"/>
+        <w:ind w:right="0" w:left="0" w:firstLine="0"/>
+        <w:jc w:val="left"/>
+        <w:rPr>
+          <w:rFonts w:ascii="Calibri" w:hAnsi="Calibri" w:cs="Calibri" w:eastAsia="Calibri"/>
+          <w:color w:val="auto"/>
+          <w:spacing w:val="0"/>
+          <w:position w:val="0"/>
+          <w:sz w:val="22"/>
+          <w:shd w:fill="auto" w:val="clear"/>
+        </w:rPr>
+      </w:pPr>
+      <w:r>
+        <w:rPr>
+          <w:rFonts w:ascii="Calibri" w:hAnsi="Calibri" w:cs="Calibri" w:eastAsia="Calibri"/>
+          <w:color w:val="auto"/>
+          <w:spacing w:val="0"/>
+          <w:position w:val="0"/>
+          <w:sz w:val="22"/>
+          <w:shd w:fill="auto" w:val="clear"/>
+        </w:rPr>
+        <w:t xml:space="preserve">- Enlightenment being difficult to achieve and maintain: many factors such as demands, undue influence, dependence, etc., making it almost impossible to become and remain enlightened.</w:t>
+      </w:r>
+    </w:p>
+    <w:p>
+      <w:pPr>
+        <w:suppressAutoHyphens w:val="true"/>
+        <w:spacing w:before="0" w:after="160" w:line="240"/>
+        <w:ind w:right="0" w:left="0" w:firstLine="0"/>
+        <w:jc w:val="left"/>
+        <w:rPr>
+          <w:rFonts w:ascii="Calibri" w:hAnsi="Calibri" w:cs="Calibri" w:eastAsia="Calibri"/>
+          <w:color w:val="auto"/>
+          <w:spacing w:val="0"/>
+          <w:position w:val="0"/>
+          <w:sz w:val="22"/>
+          <w:shd w:fill="auto" w:val="clear"/>
+        </w:rPr>
+      </w:pPr>
+      <w:r>
+        <w:rPr>
+          <w:rFonts w:ascii="Calibri" w:hAnsi="Calibri" w:cs="Calibri" w:eastAsia="Calibri"/>
+          <w:color w:val="auto"/>
+          <w:spacing w:val="0"/>
+          <w:position w:val="0"/>
+          <w:sz w:val="22"/>
+          <w:shd w:fill="auto" w:val="clear"/>
+        </w:rPr>
+        <w:t xml:space="preserve">- Money being transferable anonymously: anonymously transferable money causing problems like bribery, blackmail, theft, corruption, transfer of diseases, etc.; key decision-makers being influenced by the </w:t>
+      </w:r>
+      <w:r>
+        <w:rPr>
+          <w:rFonts w:ascii="Calibri" w:hAnsi="Calibri" w:cs="Calibri" w:eastAsia="Calibri"/>
+          <w:i/>
+          <w:color w:val="auto"/>
+          <w:spacing w:val="0"/>
+          <w:position w:val="0"/>
+          <w:sz w:val="22"/>
+          <w:shd w:fill="auto" w:val="clear"/>
+        </w:rPr>
+        <w:t xml:space="preserve">ruling class</w:t>
+      </w:r>
+      <w:r>
+        <w:rPr>
+          <w:rFonts w:ascii="Calibri" w:hAnsi="Calibri" w:cs="Calibri" w:eastAsia="Calibri"/>
+          <w:color w:val="auto"/>
+          <w:spacing w:val="0"/>
+          <w:position w:val="0"/>
+          <w:sz w:val="22"/>
+          <w:shd w:fill="auto" w:val="clear"/>
+        </w:rPr>
+        <w:t xml:space="preserve"> being a threat to objective decision-making.</w:t>
+      </w:r>
+    </w:p>
+    <w:p>
+      <w:pPr>
+        <w:suppressAutoHyphens w:val="true"/>
+        <w:spacing w:before="0" w:after="160" w:line="240"/>
+        <w:ind w:right="0" w:left="0" w:firstLine="0"/>
+        <w:jc w:val="left"/>
+        <w:rPr>
+          <w:rFonts w:ascii="Calibri" w:hAnsi="Calibri" w:cs="Calibri" w:eastAsia="Calibri"/>
+          <w:color w:val="auto"/>
+          <w:spacing w:val="0"/>
+          <w:position w:val="0"/>
+          <w:sz w:val="22"/>
+          <w:shd w:fill="auto" w:val="clear"/>
+        </w:rPr>
+      </w:pPr>
+      <w:r>
+        <w:rPr>
+          <w:rFonts w:ascii="Calibri" w:hAnsi="Calibri" w:cs="Calibri" w:eastAsia="Calibri"/>
+          <w:color w:val="auto"/>
+          <w:spacing w:val="0"/>
+          <w:position w:val="0"/>
+          <w:sz w:val="22"/>
+          <w:shd w:fill="auto" w:val="clear"/>
+        </w:rPr>
+        <w:t xml:space="preserve">- The interests of investors, public officials and the general public being misaligned: one wanting lower taxes, but the other's wages depending on those taxes, one wanting lower wages, but the others depending on those wages.</w:t>
+      </w:r>
+    </w:p>
+    <w:p>
+      <w:pPr>
+        <w:suppressAutoHyphens w:val="true"/>
+        <w:spacing w:before="0" w:after="160" w:line="240"/>
+        <w:ind w:right="0" w:left="0" w:firstLine="0"/>
+        <w:jc w:val="left"/>
+        <w:rPr>
+          <w:rFonts w:ascii="Calibri" w:hAnsi="Calibri" w:cs="Calibri" w:eastAsia="Calibri"/>
+          <w:color w:val="auto"/>
+          <w:spacing w:val="0"/>
+          <w:position w:val="0"/>
+          <w:sz w:val="22"/>
+          <w:shd w:fill="auto" w:val="clear"/>
+        </w:rPr>
+      </w:pPr>
+      <w:r>
+        <w:rPr>
+          <w:rFonts w:ascii="Calibri" w:hAnsi="Calibri" w:cs="Calibri" w:eastAsia="Calibri"/>
+          <w:color w:val="auto"/>
+          <w:spacing w:val="0"/>
+          <w:position w:val="0"/>
+          <w:sz w:val="22"/>
+          <w:shd w:fill="auto" w:val="clear"/>
+        </w:rPr>
+        <w:t xml:space="preserve">- The system being very complex: "Kafkaesqueness" leading to problems such as poor understanding of the system, rules being broken, and advancement being slowed down; </w:t>
+      </w:r>
+      <w:r>
+        <w:rPr>
+          <w:rFonts w:ascii="Calibri" w:hAnsi="Calibri" w:cs="Calibri" w:eastAsia="Calibri"/>
+          <w:i/>
+          <w:color w:val="auto"/>
+          <w:spacing w:val="0"/>
+          <w:position w:val="0"/>
+          <w:sz w:val="22"/>
+          <w:shd w:fill="auto" w:val="clear"/>
+        </w:rPr>
+        <w:t xml:space="preserve">if it invites fraud, it is flawed</w:t>
+      </w:r>
+      <w:r>
+        <w:rPr>
+          <w:rFonts w:ascii="Calibri" w:hAnsi="Calibri" w:cs="Calibri" w:eastAsia="Calibri"/>
+          <w:color w:val="auto"/>
+          <w:spacing w:val="0"/>
+          <w:position w:val="0"/>
+          <w:sz w:val="22"/>
+          <w:shd w:fill="auto" w:val="clear"/>
+        </w:rPr>
+        <w:t xml:space="preserve">.</w:t>
+      </w:r>
+    </w:p>
+    <w:p>
+      <w:pPr>
+        <w:suppressAutoHyphens w:val="true"/>
+        <w:spacing w:before="0" w:after="160" w:line="240"/>
+        <w:ind w:right="0" w:left="0" w:firstLine="0"/>
+        <w:jc w:val="left"/>
+        <w:rPr>
+          <w:rFonts w:ascii="Calibri" w:hAnsi="Calibri" w:cs="Calibri" w:eastAsia="Calibri"/>
+          <w:color w:val="auto"/>
+          <w:spacing w:val="0"/>
+          <w:position w:val="0"/>
+          <w:sz w:val="22"/>
+          <w:shd w:fill="auto" w:val="clear"/>
+        </w:rPr>
+      </w:pPr>
+      <w:r>
+        <w:rPr>
+          <w:rFonts w:ascii="Calibri" w:hAnsi="Calibri" w:cs="Calibri" w:eastAsia="Calibri"/>
+          <w:color w:val="auto"/>
+          <w:spacing w:val="0"/>
+          <w:position w:val="0"/>
+          <w:sz w:val="22"/>
+          <w:shd w:fill="auto" w:val="clear"/>
+        </w:rPr>
+        <w:t xml:space="preserve">- Rarest luxuries not necessarily being available to the most deserving: rarest of luxuries given to those who can afford them, instead of those who deserve them; in other words, the source of money being irrelevant as long as the bid is the highest.</w:t>
+      </w:r>
+    </w:p>
+    <w:p>
+      <w:pPr>
+        <w:suppressAutoHyphens w:val="true"/>
+        <w:spacing w:before="0" w:after="160" w:line="240"/>
+        <w:ind w:right="0" w:left="0" w:firstLine="0"/>
+        <w:jc w:val="left"/>
+        <w:rPr>
+          <w:rFonts w:ascii="Calibri" w:hAnsi="Calibri" w:cs="Calibri" w:eastAsia="Calibri"/>
+          <w:color w:val="auto"/>
+          <w:spacing w:val="0"/>
+          <w:position w:val="0"/>
+          <w:sz w:val="22"/>
+          <w:shd w:fill="auto" w:val="clear"/>
+        </w:rPr>
+      </w:pPr>
+      <w:r>
+        <w:rPr>
+          <w:rFonts w:ascii="Calibri" w:hAnsi="Calibri" w:cs="Calibri" w:eastAsia="Calibri"/>
+          <w:color w:val="auto"/>
+          <w:spacing w:val="0"/>
+          <w:position w:val="0"/>
+          <w:sz w:val="22"/>
+          <w:shd w:fill="auto" w:val="clear"/>
+        </w:rPr>
+        <w:t xml:space="preserve">- Base standard of living not being set: living beings suffering because of lack of access to the basic necessities of life; potential being wasted; thinking limited to survival.</w:t>
+      </w:r>
+    </w:p>
+    <w:p>
+      <w:pPr>
+        <w:suppressAutoHyphens w:val="true"/>
+        <w:spacing w:before="0" w:after="160" w:line="240"/>
+        <w:ind w:right="0" w:left="0" w:firstLine="0"/>
+        <w:jc w:val="left"/>
+        <w:rPr>
+          <w:rFonts w:ascii="Calibri" w:hAnsi="Calibri" w:cs="Calibri" w:eastAsia="Calibri"/>
+          <w:color w:val="auto"/>
+          <w:spacing w:val="0"/>
+          <w:position w:val="0"/>
+          <w:sz w:val="22"/>
+          <w:shd w:fill="auto" w:val="clear"/>
+        </w:rPr>
+      </w:pPr>
+      <w:r>
+        <w:rPr>
+          <w:rFonts w:ascii="Calibri" w:hAnsi="Calibri" w:cs="Calibri" w:eastAsia="Calibri"/>
+          <w:color w:val="auto"/>
+          <w:spacing w:val="0"/>
+          <w:position w:val="0"/>
+          <w:sz w:val="22"/>
+          <w:shd w:fill="auto" w:val="clear"/>
+        </w:rPr>
+        <w:t xml:space="preserve">- </w:t>
+      </w:r>
+      <w:r>
+        <w:rPr>
+          <w:rFonts w:ascii="Calibri" w:hAnsi="Calibri" w:cs="Calibri" w:eastAsia="Calibri"/>
+          <w:i/>
+          <w:color w:val="auto"/>
+          <w:spacing w:val="0"/>
+          <w:position w:val="0"/>
+          <w:sz w:val="22"/>
+          <w:shd w:fill="auto" w:val="clear"/>
+        </w:rPr>
+        <w:t xml:space="preserve">Modern slavery</w:t>
+      </w:r>
+      <w:r>
+        <w:rPr>
+          <w:rFonts w:ascii="Calibri" w:hAnsi="Calibri" w:cs="Calibri" w:eastAsia="Calibri"/>
+          <w:color w:val="auto"/>
+          <w:spacing w:val="0"/>
+          <w:position w:val="0"/>
+          <w:sz w:val="22"/>
+          <w:shd w:fill="auto" w:val="clear"/>
+        </w:rPr>
+        <w:t xml:space="preserve"> hindering our growth: debtors depending excessively on their respective creditors, and being controlled by them; money, which could be used for the development of the debtors, being wasted in cost of capital.</w:t>
+      </w:r>
+    </w:p>
+    <w:p>
+      <w:pPr>
+        <w:suppressAutoHyphens w:val="true"/>
+        <w:spacing w:before="0" w:after="160" w:line="240"/>
+        <w:ind w:right="0" w:left="0" w:firstLine="0"/>
+        <w:jc w:val="left"/>
+        <w:rPr>
+          <w:rFonts w:ascii="Calibri" w:hAnsi="Calibri" w:cs="Calibri" w:eastAsia="Calibri"/>
+          <w:color w:val="auto"/>
+          <w:spacing w:val="0"/>
+          <w:position w:val="0"/>
+          <w:sz w:val="22"/>
+          <w:shd w:fill="auto" w:val="clear"/>
+        </w:rPr>
+      </w:pPr>
+      <w:r>
+        <w:rPr>
+          <w:rFonts w:ascii="Calibri" w:hAnsi="Calibri" w:cs="Calibri" w:eastAsia="Calibri"/>
+          <w:color w:val="auto"/>
+          <w:spacing w:val="0"/>
+          <w:position w:val="0"/>
+          <w:sz w:val="22"/>
+          <w:shd w:fill="auto" w:val="clear"/>
+        </w:rPr>
+        <w:t xml:space="preserve">- </w:t>
+      </w:r>
+      <w:r>
+        <w:rPr>
+          <w:rFonts w:ascii="Calibri" w:hAnsi="Calibri" w:cs="Calibri" w:eastAsia="Calibri"/>
+          <w:i/>
+          <w:color w:val="auto"/>
+          <w:spacing w:val="0"/>
+          <w:position w:val="0"/>
+          <w:sz w:val="22"/>
+          <w:shd w:fill="auto" w:val="clear"/>
+        </w:rPr>
+        <w:t xml:space="preserve">True freedom</w:t>
+      </w:r>
+      <w:r>
+        <w:rPr>
+          <w:rFonts w:ascii="Calibri" w:hAnsi="Calibri" w:cs="Calibri" w:eastAsia="Calibri"/>
+          <w:color w:val="auto"/>
+          <w:spacing w:val="0"/>
+          <w:position w:val="0"/>
+          <w:sz w:val="22"/>
+          <w:shd w:fill="auto" w:val="clear"/>
+        </w:rPr>
+        <w:t xml:space="preserve"> not being achieved: dependence on useless or boring jobs and needing to satisfy employers or customers really restraining people.</w:t>
+      </w:r>
+    </w:p>
+    <w:p>
+      <w:pPr>
+        <w:suppressAutoHyphens w:val="true"/>
+        <w:spacing w:before="0" w:after="160" w:line="240"/>
+        <w:ind w:right="0" w:left="0" w:firstLine="0"/>
+        <w:jc w:val="left"/>
+        <w:rPr>
+          <w:rFonts w:ascii="Calibri" w:hAnsi="Calibri" w:cs="Calibri" w:eastAsia="Calibri"/>
+          <w:color w:val="auto"/>
+          <w:spacing w:val="0"/>
+          <w:position w:val="0"/>
+          <w:sz w:val="22"/>
+          <w:shd w:fill="auto" w:val="clear"/>
+        </w:rPr>
+      </w:pPr>
+      <w:r>
+        <w:rPr>
+          <w:rFonts w:ascii="Calibri" w:hAnsi="Calibri" w:cs="Calibri" w:eastAsia="Calibri"/>
+          <w:color w:val="auto"/>
+          <w:spacing w:val="0"/>
+          <w:position w:val="0"/>
+          <w:sz w:val="22"/>
+          <w:shd w:fill="auto" w:val="clear"/>
+        </w:rPr>
+        <w:t xml:space="preserve">- Automation being delayed: dependence on jobs that can be automated delaying advancement of AI and making it a grey area; each automated job making the system less stable.</w:t>
       </w:r>
     </w:p>
     <w:p>
@@ -5787,6 +6093,33 @@
           <w:shd w:fill="auto" w:val="clear"/>
         </w:rPr>
         <w:t xml:space="preserve">We now have the ability to completely get rid of cash, track sources of wealth, measure performance of companies, store very large amount of data, use that data easily, provide goods and services from any part of the world easily, automate almost any task and more importantly, learn from the data collected over the millenniums. I cannot think of any good enough reason to not utilize our advanced technology to come up with a better, more sustainable and more humane system than Capitalism and Communism.</w:t>
+      </w:r>
+    </w:p>
+    <w:p>
+      <w:pPr>
+        <w:suppressAutoHyphens w:val="true"/>
+        <w:spacing w:before="0" w:after="160" w:line="240"/>
+        <w:ind w:right="0" w:left="0" w:firstLine="0"/>
+        <w:jc w:val="left"/>
+        <w:rPr>
+          <w:rFonts w:ascii="Calibri" w:hAnsi="Calibri" w:cs="Calibri" w:eastAsia="Calibri"/>
+          <w:color w:val="auto"/>
+          <w:spacing w:val="0"/>
+          <w:position w:val="0"/>
+          <w:sz w:val="22"/>
+          <w:shd w:fill="auto" w:val="clear"/>
+        </w:rPr>
+      </w:pPr>
+      <w:r>
+        <w:rPr>
+          <w:rFonts w:ascii="Calibri" w:hAnsi="Calibri" w:cs="Calibri" w:eastAsia="Calibri"/>
+          <w:color w:val="auto"/>
+          <w:spacing w:val="0"/>
+          <w:position w:val="0"/>
+          <w:sz w:val="22"/>
+          <w:shd w:fill="auto" w:val="clear"/>
+        </w:rPr>
+        <w:t xml:space="preserve">/Can you think of more weaknesses or problems of the money-based system? Why do you think such problems exist? Think about solutions for these problems. Use your ability to think, after all it is an amazing ability. Let your imagination run wild. While you are at it, consider the benefits of the money-based system too; think about how it contributes to increased productivity, widespread availability of high-demand products and services at relatively low price, improvement in highest standard of living; focus on how does this system have these benefits./</w:t>
       </w:r>
     </w:p>
     <w:p>
@@ -7053,150 +7386,7 @@
           <w:sz w:val="22"/>
           <w:shd w:fill="auto" w:val="clear"/>
         </w:rPr>
-        <w:t xml:space="preserve">a country that still follows the old cash-based system, calls you . </w:t>
-      </w:r>
-      <w:r>
-        <w:rPr>
-          <w:rFonts w:ascii="Calibri" w:hAnsi="Calibri" w:cs="Calibri" w:eastAsia="Calibri"/>
-          <w:color w:val="auto"/>
-          <w:spacing w:val="0"/>
-          <w:position w:val="0"/>
-          <w:sz w:val="22"/>
-          <w:shd w:fill="auto" w:val="clear"/>
-        </w:rPr>
-        <w:t xml:space="preserve">“</w:t>
-      </w:r>
-      <w:r>
-        <w:rPr>
-          <w:rFonts w:ascii="Calibri" w:hAnsi="Calibri" w:cs="Calibri" w:eastAsia="Calibri"/>
-          <w:color w:val="auto"/>
-          <w:spacing w:val="0"/>
-          <w:position w:val="0"/>
-          <w:sz w:val="22"/>
-          <w:shd w:fill="auto" w:val="clear"/>
-        </w:rPr>
-        <w:t xml:space="preserve">Hi, I am quite excited about your wedding and would love to be there. I am not so sure about how I will convert my money into Reward Points, though. Can you guide me?</w:t>
-      </w:r>
-      <w:r>
-        <w:rPr>
-          <w:rFonts w:ascii="Calibri" w:hAnsi="Calibri" w:cs="Calibri" w:eastAsia="Calibri"/>
-          <w:color w:val="auto"/>
-          <w:spacing w:val="0"/>
-          <w:position w:val="0"/>
-          <w:sz w:val="22"/>
-          <w:shd w:fill="auto" w:val="clear"/>
-        </w:rPr>
-        <w:t xml:space="preserve">”</w:t>
-      </w:r>
-      <w:r>
-        <w:rPr>
-          <w:rFonts w:ascii="Calibri" w:hAnsi="Calibri" w:cs="Calibri" w:eastAsia="Calibri"/>
-          <w:color w:val="auto"/>
-          <w:spacing w:val="0"/>
-          <w:position w:val="0"/>
-          <w:sz w:val="22"/>
-          <w:shd w:fill="auto" w:val="clear"/>
-        </w:rPr>
-        <w:t xml:space="preserve"> she asks you on the phone. </w:t>
-      </w:r>
-      <w:r>
-        <w:rPr>
-          <w:rFonts w:ascii="Calibri" w:hAnsi="Calibri" w:cs="Calibri" w:eastAsia="Calibri"/>
-          <w:color w:val="auto"/>
-          <w:spacing w:val="0"/>
-          <w:position w:val="0"/>
-          <w:sz w:val="22"/>
-          <w:shd w:fill="auto" w:val="clear"/>
-        </w:rPr>
-        <w:t xml:space="preserve">“</w:t>
-      </w:r>
-      <w:r>
-        <w:rPr>
-          <w:rFonts w:ascii="Calibri" w:hAnsi="Calibri" w:cs="Calibri" w:eastAsia="Calibri"/>
-          <w:color w:val="auto"/>
-          <w:spacing w:val="0"/>
-          <w:position w:val="0"/>
-          <w:sz w:val="22"/>
-          <w:shd w:fill="auto" w:val="clear"/>
-        </w:rPr>
-        <w:t xml:space="preserve">Yeah, you should definitely come over. So, to get the RPs, you just gotta make an account online to get yourself a wallet, and then you can top up your wallet, using your currency, from one of the authorized exchange companies. It</w:t>
-      </w:r>
-      <w:r>
-        <w:rPr>
-          <w:rFonts w:ascii="Calibri" w:hAnsi="Calibri" w:cs="Calibri" w:eastAsia="Calibri"/>
-          <w:color w:val="auto"/>
-          <w:spacing w:val="0"/>
-          <w:position w:val="0"/>
-          <w:sz w:val="22"/>
-          <w:shd w:fill="auto" w:val="clear"/>
-        </w:rPr>
-        <w:t xml:space="preserve">’</w:t>
-      </w:r>
-      <w:r>
-        <w:rPr>
-          <w:rFonts w:ascii="Calibri" w:hAnsi="Calibri" w:cs="Calibri" w:eastAsia="Calibri"/>
-          <w:color w:val="auto"/>
-          <w:spacing w:val="0"/>
-          <w:position w:val="0"/>
-          <w:sz w:val="22"/>
-          <w:shd w:fill="auto" w:val="clear"/>
-        </w:rPr>
-        <w:t xml:space="preserve">s really that simple,</w:t>
-      </w:r>
-      <w:r>
-        <w:rPr>
-          <w:rFonts w:ascii="Calibri" w:hAnsi="Calibri" w:cs="Calibri" w:eastAsia="Calibri"/>
-          <w:color w:val="auto"/>
-          <w:spacing w:val="0"/>
-          <w:position w:val="0"/>
-          <w:sz w:val="22"/>
-          <w:shd w:fill="auto" w:val="clear"/>
-        </w:rPr>
-        <w:t xml:space="preserve">”</w:t>
-      </w:r>
-      <w:r>
-        <w:rPr>
-          <w:rFonts w:ascii="Calibri" w:hAnsi="Calibri" w:cs="Calibri" w:eastAsia="Calibri"/>
-          <w:color w:val="auto"/>
-          <w:spacing w:val="0"/>
-          <w:position w:val="0"/>
-          <w:sz w:val="22"/>
-          <w:shd w:fill="auto" w:val="clear"/>
-        </w:rPr>
-        <w:t xml:space="preserve"> you answer. </w:t>
-      </w:r>
-      <w:r>
-        <w:rPr>
-          <w:rFonts w:ascii="Calibri" w:hAnsi="Calibri" w:cs="Calibri" w:eastAsia="Calibri"/>
-          <w:color w:val="auto"/>
-          <w:spacing w:val="0"/>
-          <w:position w:val="0"/>
-          <w:sz w:val="22"/>
-          <w:shd w:fill="auto" w:val="clear"/>
-        </w:rPr>
-        <w:t xml:space="preserve">“</w:t>
-      </w:r>
-      <w:r>
-        <w:rPr>
-          <w:rFonts w:ascii="Calibri" w:hAnsi="Calibri" w:cs="Calibri" w:eastAsia="Calibri"/>
-          <w:color w:val="auto"/>
-          <w:spacing w:val="0"/>
-          <w:position w:val="0"/>
-          <w:sz w:val="22"/>
-          <w:shd w:fill="auto" w:val="clear"/>
-        </w:rPr>
-        <w:t xml:space="preserve">Oh, so kinda like topping up my Steam or my phone. Cool.</w:t>
-      </w:r>
-      <w:r>
-        <w:rPr>
-          <w:rFonts w:ascii="Calibri" w:hAnsi="Calibri" w:cs="Calibri" w:eastAsia="Calibri"/>
-          <w:color w:val="auto"/>
-          <w:spacing w:val="0"/>
-          <w:position w:val="0"/>
-          <w:sz w:val="22"/>
-          <w:shd w:fill="auto" w:val="clear"/>
-        </w:rPr>
-        <w:t xml:space="preserve">”</w:t>
+        <w:t xml:space="preserve">a country that still follows the old cash-based system, calls you . “Hi, I am quite excited about your wedding and would love to be there. I am not so sure about how I will convert my money into Reward Points, though. Can you guide me?” she asks you on the phone. “Yeah, you should definitely come over. So, to get the RPs, you just gotta make an account online to get yourself a wallet, and then you can top up your wallet, using your currency, from one of the authorized exchange companies. It’s really that simple,” you answer. “Oh, so kinda like topping up my Steam or my phone. Cool.”</w:t>
       </w:r>
     </w:p>
     <w:p>
@@ -11896,40 +12086,18 @@
           <w:sz w:val="22"/>
           <w:shd w:fill="auto" w:val="clear"/>
         </w:rPr>
-        <w:t xml:space="preserve">ascribing more value to assets already owned, and </w:t>
-      </w:r>
-      <w:r>
-        <w:rPr>
-          <w:rFonts w:ascii="Calibri" w:hAnsi="Calibri" w:cs="Calibri" w:eastAsia="Calibri"/>
-          <w:color w:val="auto"/>
-          <w:spacing w:val="0"/>
-          <w:position w:val="0"/>
-          <w:sz w:val="22"/>
-          <w:shd w:fill="auto" w:val="clear"/>
-        </w:rPr>
-        <w:t xml:space="preserve">“</w:t>
-      </w:r>
-      <w:r>
-        <w:rPr>
-          <w:rFonts w:ascii="Calibri" w:hAnsi="Calibri" w:cs="Calibri" w:eastAsia="Calibri"/>
-          <w:color w:val="auto"/>
-          <w:spacing w:val="0"/>
-          <w:position w:val="0"/>
-          <w:sz w:val="22"/>
-          <w:shd w:fill="auto" w:val="clear"/>
-        </w:rPr>
-        <w:t xml:space="preserve">Anchoring Bias</w:t>
-      </w:r>
-      <w:r>
-        <w:rPr>
-          <w:rFonts w:ascii="Calibri" w:hAnsi="Calibri" w:cs="Calibri" w:eastAsia="Calibri"/>
-          <w:color w:val="auto"/>
-          <w:spacing w:val="0"/>
-          <w:position w:val="0"/>
-          <w:sz w:val="22"/>
-          <w:shd w:fill="auto" w:val="clear"/>
-        </w:rPr>
-        <w:t xml:space="preserve">”—</w:t>
+        <w:t xml:space="preserve">ascribing more value to assets already owned, and “Anchoring Bias”</w:t>
+      </w:r>
+      <w:r>
+        <w:rPr>
+          <w:rFonts w:ascii="Calibri" w:hAnsi="Calibri" w:cs="Calibri" w:eastAsia="Calibri"/>
+          <w:color w:val="auto"/>
+          <w:spacing w:val="0"/>
+          <w:position w:val="0"/>
+          <w:sz w:val="22"/>
+          <w:shd w:fill="auto" w:val="clear"/>
+        </w:rPr>
+        <w:t xml:space="preserve">—</w:t>
       </w:r>
       <w:r>
         <w:rPr>
@@ -13278,8 +13446,8 @@
         </w:rPr>
       </w:pPr>
       <w:r>
-        <w:object w:dxaOrig="9536" w:dyaOrig="5365">
-          <v:rect xmlns:o="urn:schemas-microsoft-com:office:office" xmlns:v="urn:schemas-microsoft-com:vml" id="rectole0000000000" style="width:476.800000pt;height:268.250000pt" o:preferrelative="t" o:ole="">
+        <w:object w:dxaOrig="9658" w:dyaOrig="5426">
+          <v:rect xmlns:o="urn:schemas-microsoft-com:office:office" xmlns:v="urn:schemas-microsoft-com:vml" id="rectole0000000000" style="width:482.900000pt;height:271.300000pt" o:preferrelative="t" o:ole="">
             <o:lock v:ext="edit"/>
             <v:imagedata xmlns:r="http://schemas.openxmlformats.org/officeDocument/2006/relationships" r:id="docRId1" o:title=""/>
           </v:rect>

</xml_diff>

<commit_message>
added con lack of proper rewarding system
</commit_message>
<xml_diff>
--- a/Rewardism - Newer ND.docx
+++ b/Rewardism - Newer ND.docx
@@ -678,29 +678,7 @@
           <w:sz w:val="22"/>
           <w:shd w:fill="auto" w:val="clear"/>
         </w:rPr>
-        <w:t xml:space="preserve"> a rope over an abyss. What is great in man is that he is a bridge and not an end.</w:t>
-      </w:r>
-      <w:r>
-        <w:rPr>
-          <w:rFonts w:ascii="Calibri" w:hAnsi="Calibri" w:cs="Calibri" w:eastAsia="Calibri"/>
-          <w:color w:val="auto"/>
-          <w:spacing w:val="0"/>
-          <w:position w:val="0"/>
-          <w:sz w:val="22"/>
-          <w:shd w:fill="auto" w:val="clear"/>
-        </w:rPr>
-        <w:t xml:space="preserve">”</w:t>
-      </w:r>
-      <w:r>
-        <w:rPr>
-          <w:rFonts w:ascii="Calibri" w:hAnsi="Calibri" w:cs="Calibri" w:eastAsia="Calibri"/>
-          <w:color w:val="auto"/>
-          <w:spacing w:val="0"/>
-          <w:position w:val="0"/>
-          <w:sz w:val="22"/>
-          <w:shd w:fill="auto" w:val="clear"/>
-        </w:rPr>
-        <w:t xml:space="preserve"> </w:t>
+        <w:t xml:space="preserve"> a rope over an abyss. What is great in man is that he is a bridge and not an end.” </w:t>
       </w:r>
       <w:r>
         <w:rPr>
@@ -1376,51 +1354,7 @@
           <w:sz w:val="22"/>
           <w:shd w:fill="auto" w:val="clear"/>
         </w:rPr>
-        <w:t xml:space="preserve"> </w:t>
-      </w:r>
-      <w:r>
-        <w:rPr>
-          <w:rFonts w:ascii="Calibri" w:hAnsi="Calibri" w:cs="Calibri" w:eastAsia="Calibri"/>
-          <w:color w:val="000000"/>
-          <w:spacing w:val="0"/>
-          <w:position w:val="0"/>
-          <w:sz w:val="22"/>
-          <w:shd w:fill="auto" w:val="clear"/>
-        </w:rPr>
-        <w:t xml:space="preserve">“</w:t>
-      </w:r>
-      <w:r>
-        <w:rPr>
-          <w:rFonts w:ascii="Calibri" w:hAnsi="Calibri" w:cs="Calibri" w:eastAsia="Calibri"/>
-          <w:color w:val="000000"/>
-          <w:spacing w:val="0"/>
-          <w:position w:val="0"/>
-          <w:sz w:val="22"/>
-          <w:shd w:fill="auto" w:val="clear"/>
-        </w:rPr>
-        <w:t xml:space="preserve">balance in all things</w:t>
-      </w:r>
-      <w:r>
-        <w:rPr>
-          <w:rFonts w:ascii="Calibri" w:hAnsi="Calibri" w:cs="Calibri" w:eastAsia="Calibri"/>
-          <w:color w:val="000000"/>
-          <w:spacing w:val="0"/>
-          <w:position w:val="0"/>
-          <w:sz w:val="22"/>
-          <w:shd w:fill="auto" w:val="clear"/>
-        </w:rPr>
-        <w:t xml:space="preserve">”</w:t>
-      </w:r>
-      <w:r>
-        <w:rPr>
-          <w:rFonts w:ascii="Calibri" w:hAnsi="Calibri" w:cs="Calibri" w:eastAsia="Calibri"/>
-          <w:color w:val="000000"/>
-          <w:spacing w:val="0"/>
-          <w:position w:val="0"/>
-          <w:sz w:val="22"/>
-          <w:shd w:fill="auto" w:val="clear"/>
-        </w:rPr>
-        <w:t xml:space="preserve">. Time and talent are two things we cannot really buy for ourselves; I do not really need to explain further how invaluable they are, for now.</w:t>
+        <w:t xml:space="preserve"> “balance in all things”. Time and talent are two things we cannot really buy for ourselves; I do not really need to explain further how invaluable they are, for now.</w:t>
       </w:r>
     </w:p>
     <w:p>
@@ -3696,7 +3630,7 @@
           <w:sz w:val="22"/>
           <w:shd w:fill="auto" w:val="clear"/>
         </w:rPr>
-        <w:t xml:space="preserve">*What do I mean by Capitalism?</w:t>
+        <w:t xml:space="preserve">I understand that there is not just one kind of Capitalism, so I should begin by clarifying what exactly am I critizing in this chapter. By Capitalism, I mainly mean the ideal form of the money-based system, of which the most popular proponent is Adam Smith. By money, I mean the fungible, transferrable, and hidable tool that is used to facilitate trade. You can get an idea of the form of Capitalism being criticized by the quote preceding the criticism.</w:t>
       </w:r>
     </w:p>
     <w:p>
@@ -5454,29 +5388,7 @@
           <w:sz w:val="22"/>
           <w:shd w:fill="auto" w:val="clear"/>
         </w:rPr>
-        <w:t xml:space="preserve">? One meaning of the word "slave" is: "a person who is excessively dependent upon or controlled by something"--Oxford Languages. </w:t>
-      </w:r>
-      <w:r>
-        <w:rPr>
-          <w:rFonts w:ascii="Calibri" w:hAnsi="Calibri" w:cs="Calibri" w:eastAsia="Calibri"/>
-          <w:color w:val="auto"/>
-          <w:spacing w:val="0"/>
-          <w:position w:val="0"/>
-          <w:sz w:val="22"/>
-          <w:shd w:fill="auto" w:val="clear"/>
-        </w:rPr>
-        <w:t xml:space="preserve">Do the creditors not really control the debtors in a sense? Are the debtors not excessively dependent upon their respective creditors? </w:t>
-      </w:r>
-      <w:r>
-        <w:rPr>
-          <w:rFonts w:ascii="Calibri" w:hAnsi="Calibri" w:cs="Calibri" w:eastAsia="Calibri"/>
-          <w:color w:val="auto"/>
-          <w:spacing w:val="0"/>
-          <w:position w:val="0"/>
-          <w:sz w:val="22"/>
-          <w:shd w:fill="auto" w:val="clear"/>
-        </w:rPr>
-        <w:t xml:space="preserve">It should be obvious then, how significant of an issue world debt is, especially since an ideal system is supposed to help us achieve true freedom.</w:t>
+        <w:t xml:space="preserve">? One meaning of the word "slave" is: "a person who is excessively dependent upon or controlled by something"--Oxford Languages. Do the creditors not really control the debtors in a sense? Are the debtors not excessively dependent upon their respective creditors? It should be obvious then, how significant of an issue world debt is, especially since an ideal system is supposed to help us achieve true freedom.</w:t>
       </w:r>
     </w:p>
     <w:p>
@@ -5557,45 +5469,117 @@
           <w:sz w:val="22"/>
           <w:shd w:fill="auto" w:val="clear"/>
         </w:rPr>
-        <w:t xml:space="preserve">/</w:t>
-      </w:r>
-      <w:r>
-        <w:rPr>
-          <w:rFonts w:ascii="Calibri" w:hAnsi="Calibri" w:cs="Calibri" w:eastAsia="Calibri"/>
-          <w:color w:val="auto"/>
-          <w:spacing w:val="0"/>
-          <w:position w:val="0"/>
-          <w:sz w:val="22"/>
-          <w:shd w:fill="auto" w:val="clear"/>
-        </w:rPr>
-        <w:t xml:space="preserve">'Advertising has us chasing cars and clothes, working jobs we hate so we can buy s*** we don't need.' Think about the significance of this quote. What problem is it highlighting? the problem that I want to highlight is deeper than consumerism. You see, this money-based system leaves rewarding to the unseen hands of supply and demand. It is possible that some work which the wise among you consider to be meaningless might be in great demand, whereas other work which they consider to be very meaningful might not be popular or even hated. ­­­You are wise enough to understand the implications, I hope.</w:t>
-      </w:r>
-    </w:p>
-    <w:p>
-      <w:pPr>
-        <w:suppressAutoHyphens w:val="true"/>
-        <w:spacing w:before="0" w:after="160" w:line="240"/>
-        <w:ind w:right="0" w:left="0" w:firstLine="0"/>
-        <w:jc w:val="left"/>
-        <w:rPr>
-          <w:rFonts w:ascii="Calibri" w:hAnsi="Calibri" w:cs="Calibri" w:eastAsia="Calibri"/>
-          <w:color w:val="auto"/>
-          <w:spacing w:val="0"/>
-          <w:position w:val="0"/>
-          <w:sz w:val="22"/>
-          <w:shd w:fill="auto" w:val="clear"/>
-        </w:rPr>
-      </w:pPr>
-      <w:r>
-        <w:rPr>
-          <w:rFonts w:ascii="Calibri" w:hAnsi="Calibri" w:cs="Calibri" w:eastAsia="Calibri"/>
-          <w:color w:val="auto"/>
-          <w:spacing w:val="0"/>
-          <w:position w:val="0"/>
-          <w:sz w:val="22"/>
-          <w:shd w:fill="auto" w:val="clear"/>
-        </w:rPr>
-        <w:t xml:space="preserve">Do not get me wrong, I am not really focusing on meaningless work leading to improvement in the standard of living; if someone's standard of living improves without harming others, it should not be our concern. What I am trying to highlight here is that there is a lack of a proper criteria or system for rewarding meaningful work. A possible implication of this weakness is that the standard of living of those who do meaningful work might not improve at all, or even if it does improve, it might not improve to the level of those who do meaningless work. This can result in demoralization and lack of interest in working hard for advancement. I hope you humans realize how deeply troubling it is when the wise among you are neglected./</w:t>
+        <w:t xml:space="preserve">"I see all this potential, and I see it squandered. God damn it, an entire generation pumping gas, waiting tables - slaves with white collars. Advertising has us chasing cars and clothes, working jobs we hate so we can buy shit we don't need." - Tyler Durdan, Fight Club</w:t>
+      </w:r>
+    </w:p>
+    <w:p>
+      <w:pPr>
+        <w:suppressAutoHyphens w:val="true"/>
+        <w:spacing w:before="0" w:after="160" w:line="240"/>
+        <w:ind w:right="0" w:left="0" w:firstLine="0"/>
+        <w:jc w:val="left"/>
+        <w:rPr>
+          <w:rFonts w:ascii="Calibri" w:hAnsi="Calibri" w:cs="Calibri" w:eastAsia="Calibri"/>
+          <w:color w:val="auto"/>
+          <w:spacing w:val="0"/>
+          <w:position w:val="0"/>
+          <w:sz w:val="22"/>
+          <w:shd w:fill="auto" w:val="clear"/>
+        </w:rPr>
+      </w:pPr>
+      <w:r>
+        <w:rPr>
+          <w:rFonts w:ascii="Calibri" w:hAnsi="Calibri" w:cs="Calibri" w:eastAsia="Calibri"/>
+          <w:color w:val="auto"/>
+          <w:spacing w:val="0"/>
+          <w:position w:val="0"/>
+          <w:sz w:val="22"/>
+          <w:shd w:fill="auto" w:val="clear"/>
+        </w:rPr>
+        <w:t xml:space="preserve">Think about the significance of this quote. What problem is it highlighting? The problem that I want to highlight is deeper than consumerism. You see, Capitalism leaves rewarding to </w:t>
+      </w:r>
+      <w:r>
+        <w:rPr>
+          <w:rFonts w:ascii="Calibri" w:hAnsi="Calibri" w:cs="Calibri" w:eastAsia="Calibri"/>
+          <w:i/>
+          <w:color w:val="auto"/>
+          <w:spacing w:val="0"/>
+          <w:position w:val="0"/>
+          <w:sz w:val="22"/>
+          <w:shd w:fill="auto" w:val="clear"/>
+        </w:rPr>
+        <w:t xml:space="preserve">the Invisible Hand</w:t>
+      </w:r>
+      <w:r>
+        <w:rPr>
+          <w:rFonts w:ascii="Calibri" w:hAnsi="Calibri" w:cs="Calibri" w:eastAsia="Calibri"/>
+          <w:color w:val="auto"/>
+          <w:spacing w:val="0"/>
+          <w:position w:val="0"/>
+          <w:sz w:val="22"/>
+          <w:shd w:fill="auto" w:val="clear"/>
+        </w:rPr>
+        <w:t xml:space="preserve">. There can be high demand for arguably meaningless, or even harmful, work, whereas meaningful work can be unpopular, or even hated. ­­­</w:t>
+      </w:r>
+      <w:r>
+        <w:rPr>
+          <w:rFonts w:ascii="Calibri" w:hAnsi="Calibri" w:cs="Calibri" w:eastAsia="Calibri"/>
+          <w:color w:val="auto"/>
+          <w:spacing w:val="0"/>
+          <w:position w:val="0"/>
+          <w:sz w:val="22"/>
+          <w:shd w:fill="auto" w:val="clear"/>
+        </w:rPr>
+        <w:t xml:space="preserve">The point of concern is not that meaningless work can lead to improvement in the standard of living of the people putting in the effort; if someone's standard of living improves without causing significant harm, it should not be our concern.</w:t>
+      </w:r>
+    </w:p>
+    <w:p>
+      <w:pPr>
+        <w:suppressAutoHyphens w:val="true"/>
+        <w:spacing w:before="0" w:after="160" w:line="240"/>
+        <w:ind w:right="0" w:left="0" w:firstLine="0"/>
+        <w:jc w:val="left"/>
+        <w:rPr>
+          <w:rFonts w:ascii="Calibri" w:hAnsi="Calibri" w:cs="Calibri" w:eastAsia="Calibri"/>
+          <w:color w:val="auto"/>
+          <w:spacing w:val="0"/>
+          <w:position w:val="0"/>
+          <w:sz w:val="22"/>
+          <w:shd w:fill="auto" w:val="clear"/>
+        </w:rPr>
+      </w:pPr>
+      <w:r>
+        <w:rPr>
+          <w:rFonts w:ascii="Calibri" w:hAnsi="Calibri" w:cs="Calibri" w:eastAsia="Calibri"/>
+          <w:color w:val="auto"/>
+          <w:spacing w:val="0"/>
+          <w:position w:val="0"/>
+          <w:sz w:val="22"/>
+          <w:shd w:fill="auto" w:val="clear"/>
+        </w:rPr>
+        <w:t xml:space="preserve">What should concern us is a lack of a proper criteria or system for rewarding meaningful work. </w:t>
+      </w:r>
+      <w:r>
+        <w:rPr>
+          <w:rFonts w:ascii="Calibri" w:hAnsi="Calibri" w:cs="Calibri" w:eastAsia="Calibri"/>
+          <w:color w:val="auto"/>
+          <w:spacing w:val="0"/>
+          <w:position w:val="0"/>
+          <w:sz w:val="22"/>
+          <w:shd w:fill="auto" w:val="clear"/>
+        </w:rPr>
+        <w:t xml:space="preserve">Consider the implications of this limitation of Capitalism. </w:t>
+      </w:r>
+      <w:r>
+        <w:rPr>
+          <w:rFonts w:ascii="Calibri" w:hAnsi="Calibri" w:cs="Calibri" w:eastAsia="Calibri"/>
+          <w:color w:val="auto"/>
+          <w:spacing w:val="0"/>
+          <w:position w:val="0"/>
+          <w:sz w:val="22"/>
+          <w:shd w:fill="auto" w:val="clear"/>
+        </w:rPr>
+        <w:t xml:space="preserve">A significant implication of this weakness is that the standard of living of those who do meaningful work might not improve at all, or even if it does improve, it might not improve to the level of those who do meaningless work, which can result in demoralization and lack of interest in working hard for advancement. It should be obvious how deeply troubling it is when the wise ones are neglected. In other words, if the most significant resource--talent-- is wasted, what good is Capitalism then?</w:t>
       </w:r>
     </w:p>
     <w:p>
@@ -5957,7 +5941,7 @@
           <w:sz w:val="22"/>
           <w:shd w:fill="auto" w:val="clear"/>
         </w:rPr>
-        <w:t xml:space="preserve"> not being achieved: dependence on useless or boring jobs and needing to satisfy employers or customers really restraining people.</w:t>
+        <w:t xml:space="preserve"> not being achieved: dependence on useless or boring jobs, and needing to satisfy employers or customers really restraining people.</w:t>
       </w:r>
     </w:p>
     <w:p>
@@ -5985,6 +5969,33 @@
           <w:shd w:fill="auto" w:val="clear"/>
         </w:rPr>
         <w:t xml:space="preserve">- Automation being delayed: dependence on jobs that can be automated delaying advancement of AI and making it a grey area; each automated job making the system less stable.</w:t>
+      </w:r>
+    </w:p>
+    <w:p>
+      <w:pPr>
+        <w:suppressAutoHyphens w:val="true"/>
+        <w:spacing w:before="0" w:after="160" w:line="240"/>
+        <w:ind w:right="0" w:left="0" w:firstLine="0"/>
+        <w:jc w:val="left"/>
+        <w:rPr>
+          <w:rFonts w:ascii="Calibri" w:hAnsi="Calibri" w:cs="Calibri" w:eastAsia="Calibri"/>
+          <w:color w:val="auto"/>
+          <w:spacing w:val="0"/>
+          <w:position w:val="0"/>
+          <w:sz w:val="22"/>
+          <w:shd w:fill="auto" w:val="clear"/>
+        </w:rPr>
+      </w:pPr>
+      <w:r>
+        <w:rPr>
+          <w:rFonts w:ascii="Calibri" w:hAnsi="Calibri" w:cs="Calibri" w:eastAsia="Calibri"/>
+          <w:color w:val="auto"/>
+          <w:spacing w:val="0"/>
+          <w:position w:val="0"/>
+          <w:sz w:val="22"/>
+          <w:shd w:fill="auto" w:val="clear"/>
+        </w:rPr>
+        <w:t xml:space="preserve">- No proper system being in place for rewarding meaningful work: standard of living of those doing meaningful work not necessarily improving, or at least, not improving to the level of those doing meaningless, or even harmful, work; talent being demoralized by not being appreciated.</w:t>
       </w:r>
     </w:p>
     <w:p>
@@ -6092,34 +6103,34 @@
           <w:sz w:val="22"/>
           <w:shd w:fill="auto" w:val="clear"/>
         </w:rPr>
-        <w:t xml:space="preserve">We now have the ability to completely get rid of cash, track sources of wealth, measure performance of companies, store very large amount of data, use that data easily, provide goods and services from any part of the world easily, automate almost any task and more importantly, learn from the data collected over the millenniums. I cannot think of any good enough reason to not utilize our advanced technology to come up with a better, more sustainable and more humane system than Capitalism and Communism.</w:t>
-      </w:r>
-    </w:p>
-    <w:p>
-      <w:pPr>
-        <w:suppressAutoHyphens w:val="true"/>
-        <w:spacing w:before="0" w:after="160" w:line="240"/>
-        <w:ind w:right="0" w:left="0" w:firstLine="0"/>
-        <w:jc w:val="left"/>
-        <w:rPr>
-          <w:rFonts w:ascii="Calibri" w:hAnsi="Calibri" w:cs="Calibri" w:eastAsia="Calibri"/>
-          <w:color w:val="auto"/>
-          <w:spacing w:val="0"/>
-          <w:position w:val="0"/>
-          <w:sz w:val="22"/>
-          <w:shd w:fill="auto" w:val="clear"/>
-        </w:rPr>
-      </w:pPr>
-      <w:r>
-        <w:rPr>
-          <w:rFonts w:ascii="Calibri" w:hAnsi="Calibri" w:cs="Calibri" w:eastAsia="Calibri"/>
-          <w:color w:val="auto"/>
-          <w:spacing w:val="0"/>
-          <w:position w:val="0"/>
-          <w:sz w:val="22"/>
-          <w:shd w:fill="auto" w:val="clear"/>
-        </w:rPr>
-        <w:t xml:space="preserve">/Can you think of more weaknesses or problems of the money-based system? Why do you think such problems exist? Think about solutions for these problems. Use your ability to think, after all it is an amazing ability. Let your imagination run wild. While you are at it, consider the benefits of the money-based system too; think about how it contributes to increased productivity, widespread availability of high-demand products and services at relatively low price, improvement in highest standard of living; focus on how does this system have these benefits./</w:t>
+        <w:t xml:space="preserve">We now have the ability to completely get rid of cash, track sources of wealth, measure performance of companies, store very large amount of data, use that data easily, provide goods and services from any part of the world easily, automate almost any task and more importantly, learn from the data collected over the millenniums. I cannot think of any good enough reason to not utilize our advanced technology to come up with a better, more sustainable, and more humane system than Capitalism and Communism.</w:t>
+      </w:r>
+    </w:p>
+    <w:p>
+      <w:pPr>
+        <w:suppressAutoHyphens w:val="true"/>
+        <w:spacing w:before="0" w:after="160" w:line="240"/>
+        <w:ind w:right="0" w:left="0" w:firstLine="0"/>
+        <w:jc w:val="left"/>
+        <w:rPr>
+          <w:rFonts w:ascii="Calibri" w:hAnsi="Calibri" w:cs="Calibri" w:eastAsia="Calibri"/>
+          <w:color w:val="auto"/>
+          <w:spacing w:val="0"/>
+          <w:position w:val="0"/>
+          <w:sz w:val="22"/>
+          <w:shd w:fill="auto" w:val="clear"/>
+        </w:rPr>
+      </w:pPr>
+      <w:r>
+        <w:rPr>
+          <w:rFonts w:ascii="Calibri" w:hAnsi="Calibri" w:cs="Calibri" w:eastAsia="Calibri"/>
+          <w:color w:val="auto"/>
+          <w:spacing w:val="0"/>
+          <w:position w:val="0"/>
+          <w:sz w:val="22"/>
+          <w:shd w:fill="auto" w:val="clear"/>
+        </w:rPr>
+        <w:t xml:space="preserve">Can you think of more weaknesses or problems associated with Capitalism? What are the causes, or sources, of these drawbacks? Think about possible solutions to these problems. Use your ability to think, after all it is an amazing ability. Let your imagination run wild. While you are at it, consider the benefits of Capitalism too; think about how it contributes to increased productivity, widespread availability of popular products and services at relatively low price, and improvement in the highest standard of living; focus on how this system have these benefits.</w:t>
       </w:r>
     </w:p>
     <w:p>
@@ -6243,7 +6254,7 @@
           <w:sz w:val="22"/>
           <w:shd w:fill="auto" w:val="clear"/>
         </w:rPr>
-        <w:t xml:space="preserve">You probably have a lot of questions like, "Will I be able to own property?", "Will I have to pay my employees?", "Will there be taxes?", "What if I don't work at all?", "How does one become wealthier?", etc. Instead of answering these questions one by one, perhaps it is more practical to give you an idea of what life would be like for an employee, public official, employer, a self-employed person and an unemployed person under Rewardism. Yet, to further clear doubts, I shall answer some questions after that.</w:t>
+        <w:t xml:space="preserve">You probably have a lot of questions like, "Will I be able to own property?", "Will I have to pay my employees?", "Will there be taxes?", "What if I don't work at all?", "How does one become wealthier?", etc. Instead of answering these questions one by one, perhaps it is more practical to give you an idea of what life would be like for an employee, public official, employer, a self-employed person and an unemployed person under Rewardism. Yet, to further clear doubts, I shall answer questions after that.</w:t>
       </w:r>
     </w:p>
     <w:p>
@@ -7386,7 +7397,150 @@
           <w:sz w:val="22"/>
           <w:shd w:fill="auto" w:val="clear"/>
         </w:rPr>
-        <w:t xml:space="preserve">a country that still follows the old cash-based system, calls you . “Hi, I am quite excited about your wedding and would love to be there. I am not so sure about how I will convert my money into Reward Points, though. Can you guide me?” she asks you on the phone. “Yeah, you should definitely come over. So, to get the RPs, you just gotta make an account online to get yourself a wallet, and then you can top up your wallet, using your currency, from one of the authorized exchange companies. It’s really that simple,” you answer. “Oh, so kinda like topping up my Steam or my phone. Cool.”</w:t>
+        <w:t xml:space="preserve">a country that still follows the old cash-based system, calls you . </w:t>
+      </w:r>
+      <w:r>
+        <w:rPr>
+          <w:rFonts w:ascii="Calibri" w:hAnsi="Calibri" w:cs="Calibri" w:eastAsia="Calibri"/>
+          <w:color w:val="auto"/>
+          <w:spacing w:val="0"/>
+          <w:position w:val="0"/>
+          <w:sz w:val="22"/>
+          <w:shd w:fill="auto" w:val="clear"/>
+        </w:rPr>
+        <w:t xml:space="preserve">“</w:t>
+      </w:r>
+      <w:r>
+        <w:rPr>
+          <w:rFonts w:ascii="Calibri" w:hAnsi="Calibri" w:cs="Calibri" w:eastAsia="Calibri"/>
+          <w:color w:val="auto"/>
+          <w:spacing w:val="0"/>
+          <w:position w:val="0"/>
+          <w:sz w:val="22"/>
+          <w:shd w:fill="auto" w:val="clear"/>
+        </w:rPr>
+        <w:t xml:space="preserve">Hi, I am quite excited about your wedding and would love to be there. I am not so sure about how I will convert my money into Reward Points, though. Can you guide me?</w:t>
+      </w:r>
+      <w:r>
+        <w:rPr>
+          <w:rFonts w:ascii="Calibri" w:hAnsi="Calibri" w:cs="Calibri" w:eastAsia="Calibri"/>
+          <w:color w:val="auto"/>
+          <w:spacing w:val="0"/>
+          <w:position w:val="0"/>
+          <w:sz w:val="22"/>
+          <w:shd w:fill="auto" w:val="clear"/>
+        </w:rPr>
+        <w:t xml:space="preserve">”</w:t>
+      </w:r>
+      <w:r>
+        <w:rPr>
+          <w:rFonts w:ascii="Calibri" w:hAnsi="Calibri" w:cs="Calibri" w:eastAsia="Calibri"/>
+          <w:color w:val="auto"/>
+          <w:spacing w:val="0"/>
+          <w:position w:val="0"/>
+          <w:sz w:val="22"/>
+          <w:shd w:fill="auto" w:val="clear"/>
+        </w:rPr>
+        <w:t xml:space="preserve"> she asks you on the phone. </w:t>
+      </w:r>
+      <w:r>
+        <w:rPr>
+          <w:rFonts w:ascii="Calibri" w:hAnsi="Calibri" w:cs="Calibri" w:eastAsia="Calibri"/>
+          <w:color w:val="auto"/>
+          <w:spacing w:val="0"/>
+          <w:position w:val="0"/>
+          <w:sz w:val="22"/>
+          <w:shd w:fill="auto" w:val="clear"/>
+        </w:rPr>
+        <w:t xml:space="preserve">“</w:t>
+      </w:r>
+      <w:r>
+        <w:rPr>
+          <w:rFonts w:ascii="Calibri" w:hAnsi="Calibri" w:cs="Calibri" w:eastAsia="Calibri"/>
+          <w:color w:val="auto"/>
+          <w:spacing w:val="0"/>
+          <w:position w:val="0"/>
+          <w:sz w:val="22"/>
+          <w:shd w:fill="auto" w:val="clear"/>
+        </w:rPr>
+        <w:t xml:space="preserve">Yeah, you should definitely come over. So, to get the RPs, you just gotta make an account online to get yourself a wallet, and then you can top up your wallet, using your currency, from one of the authorized exchange companies. It</w:t>
+      </w:r>
+      <w:r>
+        <w:rPr>
+          <w:rFonts w:ascii="Calibri" w:hAnsi="Calibri" w:cs="Calibri" w:eastAsia="Calibri"/>
+          <w:color w:val="auto"/>
+          <w:spacing w:val="0"/>
+          <w:position w:val="0"/>
+          <w:sz w:val="22"/>
+          <w:shd w:fill="auto" w:val="clear"/>
+        </w:rPr>
+        <w:t xml:space="preserve">’</w:t>
+      </w:r>
+      <w:r>
+        <w:rPr>
+          <w:rFonts w:ascii="Calibri" w:hAnsi="Calibri" w:cs="Calibri" w:eastAsia="Calibri"/>
+          <w:color w:val="auto"/>
+          <w:spacing w:val="0"/>
+          <w:position w:val="0"/>
+          <w:sz w:val="22"/>
+          <w:shd w:fill="auto" w:val="clear"/>
+        </w:rPr>
+        <w:t xml:space="preserve">s really that simple,</w:t>
+      </w:r>
+      <w:r>
+        <w:rPr>
+          <w:rFonts w:ascii="Calibri" w:hAnsi="Calibri" w:cs="Calibri" w:eastAsia="Calibri"/>
+          <w:color w:val="auto"/>
+          <w:spacing w:val="0"/>
+          <w:position w:val="0"/>
+          <w:sz w:val="22"/>
+          <w:shd w:fill="auto" w:val="clear"/>
+        </w:rPr>
+        <w:t xml:space="preserve">”</w:t>
+      </w:r>
+      <w:r>
+        <w:rPr>
+          <w:rFonts w:ascii="Calibri" w:hAnsi="Calibri" w:cs="Calibri" w:eastAsia="Calibri"/>
+          <w:color w:val="auto"/>
+          <w:spacing w:val="0"/>
+          <w:position w:val="0"/>
+          <w:sz w:val="22"/>
+          <w:shd w:fill="auto" w:val="clear"/>
+        </w:rPr>
+        <w:t xml:space="preserve"> you answer. </w:t>
+      </w:r>
+      <w:r>
+        <w:rPr>
+          <w:rFonts w:ascii="Calibri" w:hAnsi="Calibri" w:cs="Calibri" w:eastAsia="Calibri"/>
+          <w:color w:val="auto"/>
+          <w:spacing w:val="0"/>
+          <w:position w:val="0"/>
+          <w:sz w:val="22"/>
+          <w:shd w:fill="auto" w:val="clear"/>
+        </w:rPr>
+        <w:t xml:space="preserve">“</w:t>
+      </w:r>
+      <w:r>
+        <w:rPr>
+          <w:rFonts w:ascii="Calibri" w:hAnsi="Calibri" w:cs="Calibri" w:eastAsia="Calibri"/>
+          <w:color w:val="auto"/>
+          <w:spacing w:val="0"/>
+          <w:position w:val="0"/>
+          <w:sz w:val="22"/>
+          <w:shd w:fill="auto" w:val="clear"/>
+        </w:rPr>
+        <w:t xml:space="preserve">Oh, so kinda like topping up my Steam or my phone. Cool.</w:t>
+      </w:r>
+      <w:r>
+        <w:rPr>
+          <w:rFonts w:ascii="Calibri" w:hAnsi="Calibri" w:cs="Calibri" w:eastAsia="Calibri"/>
+          <w:color w:val="auto"/>
+          <w:spacing w:val="0"/>
+          <w:position w:val="0"/>
+          <w:sz w:val="22"/>
+          <w:shd w:fill="auto" w:val="clear"/>
+        </w:rPr>
+        <w:t xml:space="preserve">”</w:t>
       </w:r>
     </w:p>
     <w:p>
@@ -12086,18 +12240,40 @@
           <w:sz w:val="22"/>
           <w:shd w:fill="auto" w:val="clear"/>
         </w:rPr>
-        <w:t xml:space="preserve">ascribing more value to assets already owned, and “Anchoring Bias”</w:t>
-      </w:r>
-      <w:r>
-        <w:rPr>
-          <w:rFonts w:ascii="Calibri" w:hAnsi="Calibri" w:cs="Calibri" w:eastAsia="Calibri"/>
-          <w:color w:val="auto"/>
-          <w:spacing w:val="0"/>
-          <w:position w:val="0"/>
-          <w:sz w:val="22"/>
-          <w:shd w:fill="auto" w:val="clear"/>
-        </w:rPr>
-        <w:t xml:space="preserve">—</w:t>
+        <w:t xml:space="preserve">ascribing more value to assets already owned, and </w:t>
+      </w:r>
+      <w:r>
+        <w:rPr>
+          <w:rFonts w:ascii="Calibri" w:hAnsi="Calibri" w:cs="Calibri" w:eastAsia="Calibri"/>
+          <w:color w:val="auto"/>
+          <w:spacing w:val="0"/>
+          <w:position w:val="0"/>
+          <w:sz w:val="22"/>
+          <w:shd w:fill="auto" w:val="clear"/>
+        </w:rPr>
+        <w:t xml:space="preserve">“</w:t>
+      </w:r>
+      <w:r>
+        <w:rPr>
+          <w:rFonts w:ascii="Calibri" w:hAnsi="Calibri" w:cs="Calibri" w:eastAsia="Calibri"/>
+          <w:color w:val="auto"/>
+          <w:spacing w:val="0"/>
+          <w:position w:val="0"/>
+          <w:sz w:val="22"/>
+          <w:shd w:fill="auto" w:val="clear"/>
+        </w:rPr>
+        <w:t xml:space="preserve">Anchoring Bias</w:t>
+      </w:r>
+      <w:r>
+        <w:rPr>
+          <w:rFonts w:ascii="Calibri" w:hAnsi="Calibri" w:cs="Calibri" w:eastAsia="Calibri"/>
+          <w:color w:val="auto"/>
+          <w:spacing w:val="0"/>
+          <w:position w:val="0"/>
+          <w:sz w:val="22"/>
+          <w:shd w:fill="auto" w:val="clear"/>
+        </w:rPr>
+        <w:t xml:space="preserve">”—</w:t>
       </w:r>
       <w:r>
         <w:rPr>
@@ -13446,8 +13622,8 @@
         </w:rPr>
       </w:pPr>
       <w:r>
-        <w:object w:dxaOrig="9658" w:dyaOrig="5426">
-          <v:rect xmlns:o="urn:schemas-microsoft-com:office:office" xmlns:v="urn:schemas-microsoft-com:vml" id="rectole0000000000" style="width:482.900000pt;height:271.300000pt" o:preferrelative="t" o:ole="">
+        <w:object w:dxaOrig="9779" w:dyaOrig="5487">
+          <v:rect xmlns:o="urn:schemas-microsoft-com:office:office" xmlns:v="urn:schemas-microsoft-com:vml" id="rectole0000000000" style="width:488.950000pt;height:274.350000pt" o:preferrelative="t" o:ole="">
             <o:lock v:ext="edit"/>
             <v:imagedata xmlns:r="http://schemas.openxmlformats.org/officeDocument/2006/relationships" r:id="docRId1" o:title=""/>
           </v:rect>

</xml_diff>

<commit_message>
improving first chapter, on Causality
</commit_message>
<xml_diff>
--- a/Rewardism - Newer ND.docx
+++ b/Rewardism - Newer ND.docx
@@ -17,172 +17,76 @@
           <w:shd w:fill="auto" w:val="clear"/>
         </w:rPr>
       </w:pPr>
-    </w:p>
-    <w:p>
-      <w:pPr>
-        <w:suppressAutoHyphens w:val="true"/>
-        <w:spacing w:before="0" w:after="0" w:line="240"/>
+      <w:r>
+        <w:rPr>
+          <w:rFonts w:ascii="Calibri Light" w:hAnsi="Calibri Light" w:cs="Calibri Light" w:eastAsia="Calibri Light"/>
+          <w:color w:val="auto"/>
+          <w:spacing w:val="0"/>
+          <w:position w:val="0"/>
+          <w:sz w:val="56"/>
+          <w:shd w:fill="auto" w:val="clear"/>
+        </w:rPr>
+        <w:t xml:space="preserve">Rewardism</w:t>
+      </w:r>
+    </w:p>
+    <w:p>
+      <w:pPr>
+        <w:suppressAutoHyphens w:val="true"/>
+        <w:spacing w:before="0" w:after="160" w:line="259"/>
         <w:ind w:right="0" w:left="0" w:firstLine="0"/>
         <w:jc w:val="center"/>
         <w:rPr>
-          <w:rFonts w:ascii="Calibri Light" w:hAnsi="Calibri Light" w:cs="Calibri Light" w:eastAsia="Calibri Light"/>
-          <w:color w:val="auto"/>
-          <w:spacing w:val="0"/>
-          <w:position w:val="0"/>
-          <w:sz w:val="56"/>
-          <w:shd w:fill="auto" w:val="clear"/>
-        </w:rPr>
-      </w:pPr>
-    </w:p>
-    <w:p>
-      <w:pPr>
-        <w:suppressAutoHyphens w:val="true"/>
-        <w:spacing w:before="0" w:after="0" w:line="240"/>
+          <w:rFonts w:ascii="Calibri" w:hAnsi="Calibri" w:cs="Calibri" w:eastAsia="Calibri"/>
+          <w:color w:val="auto"/>
+          <w:spacing w:val="0"/>
+          <w:position w:val="0"/>
+          <w:sz w:val="22"/>
+          <w:shd w:fill="auto" w:val="clear"/>
+        </w:rPr>
+      </w:pPr>
+      <w:r>
+        <w:rPr>
+          <w:rFonts w:ascii="Calibri" w:hAnsi="Calibri" w:cs="Calibri" w:eastAsia="Calibri"/>
+          <w:color w:val="auto"/>
+          <w:spacing w:val="0"/>
+          <w:position w:val="0"/>
+          <w:sz w:val="22"/>
+          <w:shd w:fill="auto" w:val="clear"/>
+        </w:rPr>
+        <w:t xml:space="preserve">By: M. Shahmir Tariq</w:t>
+      </w:r>
+    </w:p>
+    <w:p>
+      <w:pPr>
+        <w:suppressAutoHyphens w:val="true"/>
+        <w:spacing w:before="0" w:after="160" w:line="259"/>
         <w:ind w:right="0" w:left="0" w:firstLine="0"/>
         <w:jc w:val="center"/>
         <w:rPr>
-          <w:rFonts w:ascii="Calibri Light" w:hAnsi="Calibri Light" w:cs="Calibri Light" w:eastAsia="Calibri Light"/>
-          <w:color w:val="auto"/>
-          <w:spacing w:val="0"/>
-          <w:position w:val="0"/>
-          <w:sz w:val="56"/>
-          <w:shd w:fill="auto" w:val="clear"/>
-        </w:rPr>
-      </w:pPr>
-    </w:p>
-    <w:p>
-      <w:pPr>
-        <w:suppressAutoHyphens w:val="true"/>
-        <w:spacing w:before="0" w:after="0" w:line="240"/>
-        <w:ind w:right="0" w:left="0" w:firstLine="0"/>
-        <w:jc w:val="center"/>
-        <w:rPr>
-          <w:rFonts w:ascii="Calibri Light" w:hAnsi="Calibri Light" w:cs="Calibri Light" w:eastAsia="Calibri Light"/>
-          <w:color w:val="auto"/>
-          <w:spacing w:val="0"/>
-          <w:position w:val="0"/>
-          <w:sz w:val="56"/>
-          <w:shd w:fill="auto" w:val="clear"/>
-        </w:rPr>
-      </w:pPr>
-    </w:p>
-    <w:p>
-      <w:pPr>
-        <w:suppressAutoHyphens w:val="true"/>
-        <w:spacing w:before="0" w:after="0" w:line="240"/>
-        <w:ind w:right="0" w:left="0" w:firstLine="0"/>
-        <w:jc w:val="center"/>
-        <w:rPr>
-          <w:rFonts w:ascii="Calibri Light" w:hAnsi="Calibri Light" w:cs="Calibri Light" w:eastAsia="Calibri Light"/>
-          <w:color w:val="auto"/>
-          <w:spacing w:val="0"/>
-          <w:position w:val="0"/>
-          <w:sz w:val="56"/>
-          <w:shd w:fill="auto" w:val="clear"/>
-        </w:rPr>
-      </w:pPr>
-      <w:r>
-        <w:rPr>
-          <w:rFonts w:ascii="Calibri Light" w:hAnsi="Calibri Light" w:cs="Calibri Light" w:eastAsia="Calibri Light"/>
-          <w:color w:val="auto"/>
-          <w:spacing w:val="0"/>
-          <w:position w:val="0"/>
-          <w:sz w:val="56"/>
-          <w:shd w:fill="auto" w:val="clear"/>
-        </w:rPr>
-        <w:t xml:space="preserve">Rewardism</w:t>
-      </w:r>
-    </w:p>
-    <w:p>
-      <w:pPr>
-        <w:suppressAutoHyphens w:val="true"/>
-        <w:spacing w:before="0" w:after="0" w:line="240"/>
-        <w:ind w:right="0" w:left="0" w:firstLine="0"/>
-        <w:jc w:val="center"/>
-        <w:rPr>
-          <w:rFonts w:ascii="Calibri Light" w:hAnsi="Calibri Light" w:cs="Calibri Light" w:eastAsia="Calibri Light"/>
-          <w:color w:val="auto"/>
-          <w:spacing w:val="0"/>
-          <w:position w:val="0"/>
-          <w:sz w:val="56"/>
-          <w:shd w:fill="auto" w:val="clear"/>
-        </w:rPr>
-      </w:pPr>
-    </w:p>
-    <w:p>
-      <w:pPr>
-        <w:suppressAutoHyphens w:val="true"/>
-        <w:spacing w:before="0" w:after="0" w:line="240"/>
-        <w:ind w:right="0" w:left="0" w:firstLine="0"/>
-        <w:jc w:val="center"/>
-        <w:rPr>
-          <w:rFonts w:ascii="Calibri Light" w:hAnsi="Calibri Light" w:cs="Calibri Light" w:eastAsia="Calibri Light"/>
-          <w:color w:val="auto"/>
-          <w:spacing w:val="0"/>
-          <w:position w:val="0"/>
-          <w:sz w:val="56"/>
-          <w:shd w:fill="auto" w:val="clear"/>
-        </w:rPr>
-      </w:pPr>
+          <w:rFonts w:ascii="Calibri" w:hAnsi="Calibri" w:cs="Calibri" w:eastAsia="Calibri"/>
+          <w:color w:val="auto"/>
+          <w:spacing w:val="0"/>
+          <w:position w:val="0"/>
+          <w:sz w:val="22"/>
+          <w:shd w:fill="auto" w:val="clear"/>
+        </w:rPr>
+      </w:pPr>
+      <w:r>
+        <w:rPr>
+          <w:rFonts w:ascii="Calibri" w:hAnsi="Calibri" w:cs="Calibri" w:eastAsia="Calibri"/>
+          <w:color w:val="auto"/>
+          <w:spacing w:val="0"/>
+          <w:position w:val="0"/>
+          <w:sz w:val="22"/>
+          <w:shd w:fill="auto" w:val="clear"/>
+        </w:rPr>
+        <w:t xml:space="preserve">___</w:t>
+      </w:r>
     </w:p>
     <w:p>
       <w:pPr>
         <w:suppressAutoHyphens w:val="true"/>
         <w:spacing w:before="0" w:after="160" w:line="259"/>
-        <w:ind w:right="0" w:left="0" w:firstLine="0"/>
-        <w:jc w:val="center"/>
-        <w:rPr>
-          <w:rFonts w:ascii="Calibri" w:hAnsi="Calibri" w:cs="Calibri" w:eastAsia="Calibri"/>
-          <w:color w:val="auto"/>
-          <w:spacing w:val="0"/>
-          <w:position w:val="0"/>
-          <w:sz w:val="22"/>
-          <w:shd w:fill="auto" w:val="clear"/>
-        </w:rPr>
-      </w:pPr>
-      <w:r>
-        <w:rPr>
-          <w:rFonts w:ascii="Calibri" w:hAnsi="Calibri" w:cs="Calibri" w:eastAsia="Calibri"/>
-          <w:color w:val="auto"/>
-          <w:spacing w:val="0"/>
-          <w:position w:val="0"/>
-          <w:sz w:val="22"/>
-          <w:shd w:fill="auto" w:val="clear"/>
-        </w:rPr>
-        <w:t xml:space="preserve">By: M. Shahmir Tariq</w:t>
-      </w:r>
-    </w:p>
-    <w:p>
-      <w:pPr>
-        <w:suppressAutoHyphens w:val="true"/>
-        <w:spacing w:before="0" w:after="160" w:line="259"/>
-        <w:ind w:right="0" w:left="0" w:firstLine="0"/>
-        <w:jc w:val="left"/>
-        <w:rPr>
-          <w:rFonts w:ascii="Calibri Light" w:hAnsi="Calibri Light" w:cs="Calibri Light" w:eastAsia="Calibri Light"/>
-          <w:color w:val="auto"/>
-          <w:spacing w:val="0"/>
-          <w:position w:val="0"/>
-          <w:sz w:val="56"/>
-          <w:shd w:fill="auto" w:val="clear"/>
-        </w:rPr>
-      </w:pPr>
-      <w:r>
-        <w:rPr>
-          <w:rFonts w:ascii="Calibri" w:hAnsi="Calibri" w:cs="Calibri" w:eastAsia="Calibri"/>
-          <w:color w:val="auto"/>
-          <w:spacing w:val="0"/>
-          <w:position w:val="0"/>
-          <w:sz w:val="22"/>
-          <w:shd w:fill="auto" w:val="clear"/>
-        </w:rPr>
-        <w:t xml:space="preserve"> </w:t>
-      </w:r>
-    </w:p>
-    <w:p>
-      <w:pPr>
-        <w:suppressAutoHyphens w:val="true"/>
-        <w:spacing w:before="0" w:after="160" w:line="240"/>
         <w:ind w:right="0" w:left="0" w:firstLine="0"/>
         <w:jc w:val="center"/>
         <w:rPr>
@@ -196,6 +100,17 @@
       </w:pPr>
       <w:r>
         <w:rPr>
+          <w:rFonts w:ascii="Calibri" w:hAnsi="Calibri" w:cs="Calibri" w:eastAsia="Calibri"/>
+          <w:color w:val="auto"/>
+          <w:spacing w:val="0"/>
+          <w:position w:val="0"/>
+          <w:sz w:val="22"/>
+          <w:shd w:fill="auto" w:val="clear"/>
+        </w:rPr>
+        <w:t xml:space="preserve"> </w:t>
+      </w:r>
+      <w:r>
+        <w:rPr>
           <w:rFonts w:ascii="Calibri Light" w:hAnsi="Calibri Light" w:cs="Calibri Light" w:eastAsia="Calibri Light"/>
           <w:color w:val="2F5496"/>
           <w:spacing w:val="0"/>
@@ -214,18 +129,7 @@
           <w:sz w:val="32"/>
           <w:shd w:fill="auto" w:val="clear"/>
         </w:rPr>
-        <w:t xml:space="preserve">The Philosophy Behind It All</w:t>
-      </w:r>
-      <w:r>
-        <w:rPr>
-          <w:rFonts w:ascii="Calibri" w:hAnsi="Calibri" w:cs="Calibri" w:eastAsia="Calibri"/>
-          <w:color w:val="auto"/>
-          <w:spacing w:val="0"/>
-          <w:position w:val="0"/>
-          <w:sz w:val="22"/>
-          <w:shd w:fill="auto" w:val="clear"/>
-        </w:rPr>
-        <w:t xml:space="preserve"> </w:t>
+        <w:t xml:space="preserve">First Principles</w:t>
       </w:r>
     </w:p>
     <w:p>
@@ -252,42 +156,25 @@
           <w:sz w:val="22"/>
           <w:shd w:fill="auto" w:val="clear"/>
         </w:rPr>
-        <w:t xml:space="preserve">My approach is to keep in mind the goals of the economic system, or the ideal economic system, when reasoning to deal with real problems. A mixture of rationalist and empiricist approach makes sense, as we can learn from the empirical evidence what went wrong in the past, we can rely on our rationality to create a new system and modify it if it seems that it too will result in the same problems as in the past. I think in first-principles, more or less, as this helps avoid inheriting flaws of the already made systems, and simplify the problems.</w:t>
-      </w:r>
-    </w:p>
-    <w:p>
-      <w:pPr>
-        <w:suppressAutoHyphens w:val="true"/>
-        <w:spacing w:before="0" w:after="160" w:line="240"/>
-        <w:ind w:right="0" w:left="0" w:firstLine="0"/>
-        <w:jc w:val="left"/>
-        <w:rPr>
-          <w:rFonts w:ascii="Calibri" w:hAnsi="Calibri" w:cs="Calibri" w:eastAsia="Calibri"/>
-          <w:color w:val="auto"/>
-          <w:spacing w:val="0"/>
-          <w:position w:val="0"/>
-          <w:sz w:val="22"/>
-          <w:shd w:fill="auto" w:val="clear"/>
-        </w:rPr>
-      </w:pPr>
-      <w:r>
-        <w:rPr>
-          <w:rFonts w:ascii="Calibri" w:hAnsi="Calibri" w:cs="Calibri" w:eastAsia="Calibri"/>
-          <w:color w:val="auto"/>
-          <w:spacing w:val="0"/>
-          <w:position w:val="0"/>
-          <w:sz w:val="22"/>
-          <w:shd w:fill="auto" w:val="clear"/>
-        </w:rPr>
-        <w:t xml:space="preserve">The approach taken is to:</w:t>
-      </w:r>
-    </w:p>
-    <w:p>
-      <w:pPr>
-        <w:suppressAutoHyphens w:val="true"/>
-        <w:spacing w:before="0" w:after="160" w:line="240"/>
-        <w:ind w:right="0" w:left="720" w:firstLine="0"/>
-        <w:jc w:val="left"/>
+        <w:t xml:space="preserve">I like to think in first principles, as this helps avoid inheriting flaws of the existing systems, and this simplifies the problems, making them more solvable. A mixture of rationalist and empiricist approach makes sense, as we can learn what went wrong in the past from the empirical evidence, and we can reason to create a new system which can be modified if it seems that it does not really help solve the problems.</w:t>
+      </w:r>
+    </w:p>
+    <w:p>
+      <w:pPr>
+        <w:suppressAutoHyphens w:val="true"/>
+        <w:spacing w:before="0" w:after="160" w:line="240"/>
+        <w:ind w:right="0" w:left="0" w:firstLine="0"/>
+        <w:jc w:val="left"/>
+        <w:rPr>
+          <w:rFonts w:ascii="Calibri" w:hAnsi="Calibri" w:cs="Calibri" w:eastAsia="Calibri"/>
+          <w:color w:val="auto"/>
+          <w:spacing w:val="0"/>
+          <w:position w:val="0"/>
+          <w:sz w:val="22"/>
+          <w:shd w:fill="auto" w:val="clear"/>
+        </w:rPr>
+      </w:pPr>
+      <w:r>
         <w:rPr>
           <w:rFonts w:ascii="Calibri" w:hAnsi="Calibri" w:cs="Calibri" w:eastAsia="Calibri"/>
           <w:color w:val="000000"/>
@@ -296,69 +183,7 @@
           <w:sz w:val="22"/>
           <w:shd w:fill="auto" w:val="clear"/>
         </w:rPr>
-      </w:pPr>
-      <w:r>
-        <w:rPr>
-          <w:rFonts w:ascii="Calibri" w:hAnsi="Calibri" w:cs="Calibri" w:eastAsia="Calibri"/>
-          <w:color w:val="auto"/>
-          <w:spacing w:val="0"/>
-          <w:position w:val="0"/>
-          <w:sz w:val="22"/>
-          <w:shd w:fill="auto" w:val="clear"/>
-        </w:rPr>
-        <w:t xml:space="preserve">- Explain t</w:t>
-      </w:r>
-      <w:r>
-        <w:rPr>
-          <w:rFonts w:ascii="Calibri" w:hAnsi="Calibri" w:cs="Calibri" w:eastAsia="Calibri"/>
-          <w:color w:val="000000"/>
-          <w:spacing w:val="0"/>
-          <w:position w:val="0"/>
-          <w:sz w:val="22"/>
-          <w:shd w:fill="auto" w:val="clear"/>
-        </w:rPr>
-        <w:t xml:space="preserve">he importance and goals of a system</w:t>
-        <w:br/>
-        <w:t xml:space="preserve">- Explain Communism, what can be learnt from it, and the problems associated with it</w:t>
-        <w:br/>
-        <w:t xml:space="preserve">- Explain Capitalism, its benefits, and the problems associated with it</w:t>
-        <w:br/>
-        <w:t xml:space="preserve">- Give an overview of Rewardism</w:t>
-        <w:br/>
-        <w:t xml:space="preserve">- Give answers to possible questions regarding Rewardism</w:t>
-        <w:br/>
-        <w:t xml:space="preserve">- Highlight risks associated with Rewardism, and explain the control procedures for the management of those risks</w:t>
-        <w:br/>
-        <w:t xml:space="preserve">- Explain how Rewardism can be deployed optimally</w:t>
-        <w:br/>
-        <w:t xml:space="preserve">- Give reasons as to why we should deploy Rewardism</w:t>
-      </w:r>
-    </w:p>
-    <w:p>
-      <w:pPr>
-        <w:suppressAutoHyphens w:val="true"/>
-        <w:spacing w:before="0" w:after="160" w:line="240"/>
-        <w:ind w:right="0" w:left="0" w:firstLine="0"/>
-        <w:jc w:val="left"/>
-        <w:rPr>
-          <w:rFonts w:ascii="Calibri" w:hAnsi="Calibri" w:cs="Calibri" w:eastAsia="Calibri"/>
-          <w:color w:val="auto"/>
-          <w:spacing w:val="0"/>
-          <w:position w:val="0"/>
-          <w:sz w:val="22"/>
-          <w:shd w:fill="auto" w:val="clear"/>
-        </w:rPr>
-      </w:pPr>
-      <w:r>
-        <w:rPr>
-          <w:rFonts w:ascii="Calibri" w:hAnsi="Calibri" w:cs="Calibri" w:eastAsia="Calibri"/>
-          <w:color w:val="000000"/>
-          <w:spacing w:val="0"/>
-          <w:position w:val="0"/>
-          <w:sz w:val="22"/>
-          <w:shd w:fill="auto" w:val="clear"/>
-        </w:rPr>
-        <w:t xml:space="preserve">Now, I should mention that this book is by no means the final image of Rewardism. Think of it as an initial draft, which will be scrutinized by intellectuals around the world. Possibly, Rewardism will be tweaked by the professionals so as to bring it closer to perfection. So, I invite you to assess, with an open and creative mind, the ideas presented here and try to come up with even better ones. How can we advance if we are ignorant about what others have to say?</w:t>
+        <w:t xml:space="preserve">I should mention that this book is by no means the final version of Rewardism. Better to think of it as an initial draft, which will be scrutinized by intellectuals around the world. Possibly, Rewardism will be optimized by the professionals so as to bring it closer to perfection. So, I invite you to assess the ideas presented herein, intelligently and creatively, and to come up with even better ones. This can be considered a joint project of humanity, for the world.</w:t>
       </w:r>
     </w:p>
     <w:p>
@@ -428,13 +253,14 @@
       <w:r>
         <w:rPr>
           <w:rFonts w:ascii="Calibri" w:hAnsi="Calibri" w:cs="Calibri" w:eastAsia="Calibri"/>
-          <w:color w:val="auto"/>
-          <w:spacing w:val="0"/>
-          <w:position w:val="0"/>
-          <w:sz w:val="22"/>
-          <w:shd w:fill="auto" w:val="clear"/>
-        </w:rPr>
-        <w:t xml:space="preserve">Our armour shall be objectivity which shall protect us from the blows of strong emotions and the biases we are vulnerable to. Our best weapon shall be our love for advancement, which shall help us cut down the chains we have ignored for so long. In unity is strength; more supporters are better than a few. The wisdom of our leaders and the loyalty to those leaders shall guide us to victory. What a wonderful world will people live in, if we are victorious!</w:t>
+          <w:i/>
+          <w:color w:val="auto"/>
+          <w:spacing w:val="0"/>
+          <w:position w:val="0"/>
+          <w:sz w:val="22"/>
+          <w:shd w:fill="auto" w:val="clear"/>
+        </w:rPr>
+        <w:t xml:space="preserve">Our armour shall be objectivity which shall protect us from the blows of strong emotions and the biases we are vulnerable to. Our best weapon shall be our love for advancement, which shall help us cut down the chains we have ignored for so long. In unity is strength; together we will offset our individual shortcomings. The wisdom of our leaders and the loyalty to those leaders shall guide us to victory. What a wonderful world will people live in, if we are victorious!</w:t>
       </w:r>
     </w:p>
     <w:p>
@@ -493,40 +319,172 @@
       <w:r>
         <w:rPr>
           <w:rFonts w:ascii="Calibri" w:hAnsi="Calibri" w:cs="Calibri" w:eastAsia="Calibri"/>
-          <w:color w:val="auto"/>
-          <w:spacing w:val="0"/>
-          <w:position w:val="0"/>
-          <w:sz w:val="22"/>
-          <w:shd w:fill="auto" w:val="clear"/>
-        </w:rPr>
-        <w:t xml:space="preserve">“We are all reasonable humans who want the best possible life for as many as possible.” This assumption is important mainly for two reasons: one is that trying to reason with someone who does not listen to reason or is unable to reason logically is just a waste of time so a reasonable audience is very important for any sort of explanation, the other being that if the audience does not value advancement, then all explanation is meaningless because they will simply not want things to improve no matter how strong the arguments are.</w:t>
-      </w:r>
-    </w:p>
-    <w:p>
-      <w:pPr>
-        <w:suppressAutoHyphens w:val="true"/>
-        <w:spacing w:before="0" w:after="160" w:line="240"/>
-        <w:ind w:right="0" w:left="0" w:firstLine="0"/>
-        <w:jc w:val="left"/>
-        <w:rPr>
-          <w:rFonts w:ascii="Calibri" w:hAnsi="Calibri" w:cs="Calibri" w:eastAsia="Calibri"/>
-          <w:color w:val="auto"/>
-          <w:spacing w:val="0"/>
-          <w:position w:val="0"/>
-          <w:sz w:val="22"/>
-          <w:shd w:fill="auto" w:val="clear"/>
-        </w:rPr>
-      </w:pPr>
-      <w:r>
-        <w:rPr>
-          <w:rFonts w:ascii="Calibri" w:hAnsi="Calibri" w:cs="Calibri" w:eastAsia="Calibri"/>
-          <w:color w:val="auto"/>
-          <w:spacing w:val="0"/>
-          <w:position w:val="0"/>
-          <w:sz w:val="22"/>
-          <w:shd w:fill="auto" w:val="clear"/>
-        </w:rPr>
-        <w:t xml:space="preserve">The reason for mentioning this assumption is to remind you that we have to use our ability to reason logically and not let our emotions and biases mislead us. Also, so that we take in to account the wellbeing of all beings, not just humans. This way, we can truly show our humanity by showing that we care about the weak even though we are the strongest. “Show it to whom?”, one might ask. Well, to our own selves. It is time to make ourselves proud of our approach.</w:t>
+          <w:i/>
+          <w:color w:val="auto"/>
+          <w:spacing w:val="0"/>
+          <w:position w:val="0"/>
+          <w:sz w:val="22"/>
+          <w:shd w:fill="auto" w:val="clear"/>
+        </w:rPr>
+        <w:t xml:space="preserve">We are reasonable and capable humans who want the best possible life for as many as possible</w:t>
+      </w:r>
+      <w:r>
+        <w:rPr>
+          <w:rFonts w:ascii="Calibri" w:hAnsi="Calibri" w:cs="Calibri" w:eastAsia="Calibri"/>
+          <w:color w:val="auto"/>
+          <w:spacing w:val="0"/>
+          <w:position w:val="0"/>
+          <w:sz w:val="22"/>
+          <w:shd w:fill="auto" w:val="clear"/>
+        </w:rPr>
+        <w:t xml:space="preserve">.</w:t>
+      </w:r>
+    </w:p>
+    <w:p>
+      <w:pPr>
+        <w:suppressAutoHyphens w:val="true"/>
+        <w:spacing w:before="0" w:after="160" w:line="240"/>
+        <w:ind w:right="0" w:left="0" w:firstLine="0"/>
+        <w:jc w:val="left"/>
+        <w:rPr>
+          <w:rFonts w:ascii="Calibri" w:hAnsi="Calibri" w:cs="Calibri" w:eastAsia="Calibri"/>
+          <w:color w:val="auto"/>
+          <w:spacing w:val="0"/>
+          <w:position w:val="0"/>
+          <w:sz w:val="22"/>
+          <w:shd w:fill="auto" w:val="clear"/>
+        </w:rPr>
+      </w:pPr>
+      <w:r>
+        <w:rPr>
+          <w:rFonts w:ascii="Calibri" w:hAnsi="Calibri" w:cs="Calibri" w:eastAsia="Calibri"/>
+          <w:color w:val="auto"/>
+          <w:spacing w:val="0"/>
+          <w:position w:val="0"/>
+          <w:sz w:val="22"/>
+          <w:shd w:fill="auto" w:val="clear"/>
+        </w:rPr>
+        <w:t xml:space="preserve">This assumption is important mainly for three reasons: </w:t>
+      </w:r>
+    </w:p>
+    <w:p>
+      <w:pPr>
+        <w:numPr>
+          <w:ilvl w:val="0"/>
+          <w:numId w:val="4"/>
+        </w:numPr>
+        <w:suppressAutoHyphens w:val="true"/>
+        <w:spacing w:before="0" w:after="160" w:line="240"/>
+        <w:ind w:right="0" w:left="720" w:hanging="360"/>
+        <w:jc w:val="left"/>
+        <w:rPr>
+          <w:rFonts w:ascii="Calibri" w:hAnsi="Calibri" w:cs="Calibri" w:eastAsia="Calibri"/>
+          <w:color w:val="auto"/>
+          <w:spacing w:val="0"/>
+          <w:position w:val="0"/>
+          <w:sz w:val="22"/>
+          <w:shd w:fill="auto" w:val="clear"/>
+        </w:rPr>
+      </w:pPr>
+      <w:r>
+        <w:rPr>
+          <w:rFonts w:ascii="Calibri" w:hAnsi="Calibri" w:cs="Calibri" w:eastAsia="Calibri"/>
+          <w:color w:val="auto"/>
+          <w:spacing w:val="0"/>
+          <w:position w:val="0"/>
+          <w:sz w:val="22"/>
+          <w:shd w:fill="auto" w:val="clear"/>
+        </w:rPr>
+        <w:t xml:space="preserve">We cannot learn if we do not listen to reason, or if we are unable to reason logically.</w:t>
+      </w:r>
+    </w:p>
+    <w:p>
+      <w:pPr>
+        <w:numPr>
+          <w:ilvl w:val="0"/>
+          <w:numId w:val="4"/>
+        </w:numPr>
+        <w:suppressAutoHyphens w:val="true"/>
+        <w:spacing w:before="0" w:after="160" w:line="240"/>
+        <w:ind w:right="0" w:left="720" w:hanging="360"/>
+        <w:jc w:val="left"/>
+        <w:rPr>
+          <w:rFonts w:ascii="Calibri" w:hAnsi="Calibri" w:cs="Calibri" w:eastAsia="Calibri"/>
+          <w:color w:val="auto"/>
+          <w:spacing w:val="0"/>
+          <w:position w:val="0"/>
+          <w:sz w:val="22"/>
+          <w:shd w:fill="auto" w:val="clear"/>
+        </w:rPr>
+      </w:pPr>
+      <w:r>
+        <w:rPr>
+          <w:rFonts w:ascii="Calibri" w:hAnsi="Calibri" w:cs="Calibri" w:eastAsia="Calibri"/>
+          <w:color w:val="auto"/>
+          <w:spacing w:val="0"/>
+          <w:position w:val="0"/>
+          <w:sz w:val="22"/>
+          <w:shd w:fill="auto" w:val="clear"/>
+        </w:rPr>
+        <w:t xml:space="preserve">If we do not value advancement, then all reasoning is meaningless because we will simply not want things to improve, no matter how strong the arguments are.</w:t>
+      </w:r>
+    </w:p>
+    <w:p>
+      <w:pPr>
+        <w:numPr>
+          <w:ilvl w:val="0"/>
+          <w:numId w:val="4"/>
+        </w:numPr>
+        <w:suppressAutoHyphens w:val="true"/>
+        <w:spacing w:before="0" w:after="160" w:line="240"/>
+        <w:ind w:right="0" w:left="720" w:hanging="360"/>
+        <w:jc w:val="left"/>
+        <w:rPr>
+          <w:rFonts w:ascii="Calibri" w:hAnsi="Calibri" w:cs="Calibri" w:eastAsia="Calibri"/>
+          <w:color w:val="auto"/>
+          <w:spacing w:val="0"/>
+          <w:position w:val="0"/>
+          <w:sz w:val="22"/>
+          <w:shd w:fill="auto" w:val="clear"/>
+        </w:rPr>
+      </w:pPr>
+      <w:r>
+        <w:rPr>
+          <w:rFonts w:ascii="Calibri" w:hAnsi="Calibri" w:cs="Calibri" w:eastAsia="Calibri"/>
+          <w:color w:val="auto"/>
+          <w:spacing w:val="0"/>
+          <w:position w:val="0"/>
+          <w:sz w:val="22"/>
+          <w:shd w:fill="auto" w:val="clear"/>
+        </w:rPr>
+        <w:t xml:space="preserve">Despite having the ability to reason, and the will to advancement, if we are in capable of making any advancement, then there can be no advancement.</w:t>
+      </w:r>
+    </w:p>
+    <w:p>
+      <w:pPr>
+        <w:suppressAutoHyphens w:val="true"/>
+        <w:spacing w:before="0" w:after="160" w:line="240"/>
+        <w:ind w:right="0" w:left="0" w:firstLine="0"/>
+        <w:jc w:val="left"/>
+        <w:rPr>
+          <w:rFonts w:ascii="Calibri" w:hAnsi="Calibri" w:cs="Calibri" w:eastAsia="Calibri"/>
+          <w:color w:val="auto"/>
+          <w:spacing w:val="0"/>
+          <w:position w:val="0"/>
+          <w:sz w:val="22"/>
+          <w:shd w:fill="auto" w:val="clear"/>
+        </w:rPr>
+      </w:pPr>
+      <w:r>
+        <w:rPr>
+          <w:rFonts w:ascii="Calibri" w:hAnsi="Calibri" w:cs="Calibri" w:eastAsia="Calibri"/>
+          <w:color w:val="auto"/>
+          <w:spacing w:val="0"/>
+          <w:position w:val="0"/>
+          <w:sz w:val="22"/>
+          <w:shd w:fill="auto" w:val="clear"/>
+        </w:rPr>
+        <w:t xml:space="preserve">We can truly show our humanity by showing that we care about the weak even though we are the strongest. “Show it to whom?” one might ask. Well, to our own selves. It is high time we made ourselves proud of ourselves.</w:t>
       </w:r>
     </w:p>
     <w:p>
@@ -555,43 +513,32 @@
         </w:rPr>
         <w:t xml:space="preserve">Causality</w:t>
       </w:r>
-      <w:r>
-        <w:rPr>
-          <w:rFonts w:ascii="Calibri" w:hAnsi="Calibri" w:cs="Calibri" w:eastAsia="Calibri"/>
-          <w:color w:val="auto"/>
-          <w:spacing w:val="0"/>
-          <w:position w:val="0"/>
-          <w:sz w:val="22"/>
-          <w:shd w:fill="auto" w:val="clear"/>
-        </w:rPr>
-        <w:t xml:space="preserve"> </w:t>
-      </w:r>
-    </w:p>
-    <w:p>
-      <w:pPr>
-        <w:suppressAutoHyphens w:val="true"/>
-        <w:spacing w:before="0" w:after="160" w:line="240"/>
-        <w:ind w:right="0" w:left="0" w:firstLine="0"/>
-        <w:jc w:val="left"/>
-        <w:rPr>
-          <w:rFonts w:ascii="Calibri" w:hAnsi="Calibri" w:cs="Calibri" w:eastAsia="Calibri"/>
-          <w:color w:val="auto"/>
-          <w:spacing w:val="0"/>
-          <w:position w:val="0"/>
-          <w:sz w:val="22"/>
-          <w:shd w:fill="auto" w:val="clear"/>
-        </w:rPr>
-      </w:pPr>
-      <w:r>
-        <w:rPr>
-          <w:rFonts w:ascii="Calibri" w:hAnsi="Calibri" w:cs="Calibri" w:eastAsia="Calibri"/>
-          <w:color w:val="auto"/>
-          <w:spacing w:val="0"/>
-          <w:position w:val="0"/>
-          <w:sz w:val="22"/>
-          <w:shd w:fill="auto" w:val="clear"/>
-        </w:rPr>
-        <w:t xml:space="preserve">To put it simply: every event that we see is the effect of one or more causes in the past and will act as a cause for one or more effects in the future. I do not find it necessary to delve deep into the whole Determinism vs Free Will debate for now. The reason for mentioning “Causality” is to help you understand the importance of focusing on the causes rather than the effects as in fact these causes are what lead to the effects that we are dealing with. This way, we can also put in place causes that will most likely have the effects that we want. In other words, we have to develop a system that accounts for “Causality” so that it does not need to rely too much on the integrity of those running it and is reliable enough. If you are in doubt, ask yourself honestly “can any event occur without anything causing it?”.</w:t>
+    </w:p>
+    <w:p>
+      <w:pPr>
+        <w:suppressAutoHyphens w:val="true"/>
+        <w:spacing w:before="0" w:after="160" w:line="240"/>
+        <w:ind w:right="0" w:left="0" w:firstLine="0"/>
+        <w:jc w:val="left"/>
+        <w:rPr>
+          <w:rFonts w:ascii="Calibri" w:hAnsi="Calibri" w:cs="Calibri" w:eastAsia="Calibri"/>
+          <w:color w:val="auto"/>
+          <w:spacing w:val="0"/>
+          <w:position w:val="0"/>
+          <w:sz w:val="22"/>
+          <w:shd w:fill="auto" w:val="clear"/>
+        </w:rPr>
+      </w:pPr>
+      <w:r>
+        <w:rPr>
+          <w:rFonts w:ascii="Calibri" w:hAnsi="Calibri" w:cs="Calibri" w:eastAsia="Calibri"/>
+          <w:color w:val="auto"/>
+          <w:spacing w:val="0"/>
+          <w:position w:val="0"/>
+          <w:sz w:val="22"/>
+          <w:shd w:fill="auto" w:val="clear"/>
+        </w:rPr>
+        <w:t xml:space="preserve">To put it simply: every event that we see is the effect of one or more causes in the past and will act as a cause for one or more effects in the future. I do not find it necessary to delve deep into the whole Determinism vs Free Will debate for now. The reason for mentioning “Causality” is to help you understand the importance of focusing on the causes rather than the effects as in fact these causes are what lead to the effects that we are dealing with. This way, we can also put in place causes that will most likely have the effects that we want. In other words, we have to develop a system that accounts for “Causality” so that it does not need to rely too much on the integrity of those running it and is reliable enough. If you are in doubt, ask yourself honestly “can any event occur without anything causing it?”</w:t>
       </w:r>
     </w:p>
     <w:p>
@@ -1511,7 +1458,7 @@
           <w:sz w:val="22"/>
           <w:shd w:fill="auto" w:val="clear"/>
         </w:rPr>
-        <w:t xml:space="preserve">In order to meet the different demands of people, an ideal system would produce goods/resources as much as possible. In an ideal scenario, all demands will be met easily. In order to achieve this, the system will benefit from automation, creativity and efforts of all the people. Incentives play a big role here; so, people who put in the efforts will be rewarded accordingly to make them feel that they are valuable and meaningful for the world. One thing to note here is that the quantity of goods produced should not adversely affect their quality because that would mean a decrease in standard of living, which is in contradiction with the overall goal of the economic system.</w:t>
+        <w:t xml:space="preserve">In order to meet the different demands of people, an ideal system would optimally utilize the available resources to meet the demands. In an ideal scenario, all demands will be met easily. In order to achieve this, the system will benefit from automation, creativity and efforts of all the people. Incentives play a big role here; so, people who put in the efforts will be rewarded accordingly to make them feel that they are valuable and meaningful for the world. One thing to note here is that the quantity of goods produced should not adversely affect their quality because that would mean a decrease in standard of living, which is in contradiction with the overall goal of the economic system.</w:t>
       </w:r>
     </w:p>
     <w:p>
@@ -2588,7 +2535,7 @@
           <w:sz w:val="22"/>
           <w:shd w:fill="auto" w:val="clear"/>
         </w:rPr>
-        <w:t xml:space="preserve"> - Focus on bringing about real change all the time, rather than just being caught up in theorizing.</w:t>
+        <w:t xml:space="preserve">- Focus on bringing about real change all the time, rather than just being caught up in theorizing.</w:t>
       </w:r>
     </w:p>
     <w:p>
@@ -4332,196 +4279,196 @@
           <w:sz w:val="22"/>
           <w:shd w:fill="auto" w:val="clear"/>
         </w:rPr>
-        <w:t xml:space="preserve">  - Capitalism being practical: it working because of its reliance on our self-interest, rather than our benevolence, and because the market being naturally self-regulating.</w:t>
-      </w:r>
-    </w:p>
-    <w:p>
-      <w:pPr>
-        <w:suppressAutoHyphens w:val="true"/>
-        <w:spacing w:before="0" w:after="160" w:line="240"/>
-        <w:ind w:right="0" w:left="0" w:firstLine="0"/>
-        <w:jc w:val="left"/>
-        <w:rPr>
-          <w:rFonts w:ascii="Calibri" w:hAnsi="Calibri" w:cs="Calibri" w:eastAsia="Calibri"/>
-          <w:color w:val="auto"/>
-          <w:spacing w:val="0"/>
-          <w:position w:val="0"/>
-          <w:sz w:val="22"/>
-          <w:shd w:fill="auto" w:val="clear"/>
-        </w:rPr>
-      </w:pPr>
-      <w:r>
-        <w:rPr>
-          <w:rFonts w:ascii="Calibri" w:hAnsi="Calibri" w:cs="Calibri" w:eastAsia="Calibri"/>
-          <w:color w:val="auto"/>
-          <w:spacing w:val="0"/>
-          <w:position w:val="0"/>
-          <w:sz w:val="22"/>
-          <w:shd w:fill="auto" w:val="clear"/>
-        </w:rPr>
-        <w:t xml:space="preserve">  - Wastage of resources being punished: those who best utilize resources to meet the highest demand being the ones who benefit the most, others failing to compete with them.</w:t>
-      </w:r>
-    </w:p>
-    <w:p>
-      <w:pPr>
-        <w:suppressAutoHyphens w:val="true"/>
-        <w:spacing w:before="0" w:after="160" w:line="240"/>
-        <w:ind w:right="0" w:left="0" w:firstLine="0"/>
-        <w:jc w:val="left"/>
-        <w:rPr>
-          <w:rFonts w:ascii="Calibri" w:hAnsi="Calibri" w:cs="Calibri" w:eastAsia="Calibri"/>
-          <w:color w:val="auto"/>
-          <w:spacing w:val="0"/>
-          <w:position w:val="0"/>
-          <w:sz w:val="22"/>
-          <w:shd w:fill="auto" w:val="clear"/>
-        </w:rPr>
-      </w:pPr>
-      <w:r>
-        <w:rPr>
-          <w:rFonts w:ascii="Calibri" w:hAnsi="Calibri" w:cs="Calibri" w:eastAsia="Calibri"/>
-          <w:color w:val="auto"/>
-          <w:spacing w:val="0"/>
-          <w:position w:val="0"/>
-          <w:sz w:val="22"/>
-          <w:shd w:fill="auto" w:val="clear"/>
-        </w:rPr>
-        <w:t xml:space="preserve">  - Competition and liberty being promoted: consumers benefiting from higher quality and lower prices when competition and liberty is higher; this pushing us to think more open-mindedly and to become more competent, evolving us in the process.</w:t>
-      </w:r>
-    </w:p>
-    <w:p>
-      <w:pPr>
-        <w:suppressAutoHyphens w:val="true"/>
-        <w:spacing w:before="0" w:after="160" w:line="240"/>
-        <w:ind w:right="0" w:left="0" w:firstLine="0"/>
-        <w:jc w:val="left"/>
-        <w:rPr>
-          <w:rFonts w:ascii="Calibri" w:hAnsi="Calibri" w:cs="Calibri" w:eastAsia="Calibri"/>
-          <w:color w:val="auto"/>
-          <w:spacing w:val="0"/>
-          <w:position w:val="0"/>
-          <w:sz w:val="22"/>
-          <w:shd w:fill="auto" w:val="clear"/>
-        </w:rPr>
-      </w:pPr>
-      <w:r>
-        <w:rPr>
-          <w:rFonts w:ascii="Calibri" w:hAnsi="Calibri" w:cs="Calibri" w:eastAsia="Calibri"/>
-          <w:color w:val="auto"/>
-          <w:spacing w:val="0"/>
-          <w:position w:val="0"/>
-          <w:sz w:val="22"/>
-          <w:shd w:fill="auto" w:val="clear"/>
-        </w:rPr>
-        <w:t xml:space="preserve">  - Advancement of science and technology being promoted: companies equipped with better technology getting tasks done more efficiently, giving them a competitive edge over others.</w:t>
-      </w:r>
-    </w:p>
-    <w:p>
-      <w:pPr>
-        <w:suppressAutoHyphens w:val="true"/>
-        <w:spacing w:before="0" w:after="160" w:line="240"/>
-        <w:ind w:right="0" w:left="0" w:firstLine="0"/>
-        <w:jc w:val="left"/>
-        <w:rPr>
-          <w:rFonts w:ascii="Calibri" w:hAnsi="Calibri" w:cs="Calibri" w:eastAsia="Calibri"/>
-          <w:color w:val="auto"/>
-          <w:spacing w:val="0"/>
-          <w:position w:val="0"/>
-          <w:sz w:val="22"/>
-          <w:shd w:fill="auto" w:val="clear"/>
-        </w:rPr>
-      </w:pPr>
-      <w:r>
-        <w:rPr>
-          <w:rFonts w:ascii="Calibri" w:hAnsi="Calibri" w:cs="Calibri" w:eastAsia="Calibri"/>
-          <w:color w:val="auto"/>
-          <w:spacing w:val="0"/>
-          <w:position w:val="0"/>
-          <w:sz w:val="22"/>
-          <w:shd w:fill="auto" w:val="clear"/>
-        </w:rPr>
-        <w:t xml:space="preserve">  - Better user experience being promoted: customer satisfaction becoming a matter of life and death for companies in a competitive environment, allowing customers to voice their concerns and get the best possible treatment.</w:t>
-      </w:r>
-    </w:p>
-    <w:p>
-      <w:pPr>
-        <w:suppressAutoHyphens w:val="true"/>
-        <w:spacing w:before="0" w:after="160" w:line="240"/>
-        <w:ind w:right="0" w:left="0" w:firstLine="0"/>
-        <w:jc w:val="left"/>
-        <w:rPr>
-          <w:rFonts w:ascii="Calibri" w:hAnsi="Calibri" w:cs="Calibri" w:eastAsia="Calibri"/>
-          <w:color w:val="auto"/>
-          <w:spacing w:val="0"/>
-          <w:position w:val="0"/>
-          <w:sz w:val="22"/>
-          <w:shd w:fill="auto" w:val="clear"/>
-        </w:rPr>
-      </w:pPr>
-      <w:r>
-        <w:rPr>
-          <w:rFonts w:ascii="Calibri" w:hAnsi="Calibri" w:cs="Calibri" w:eastAsia="Calibri"/>
-          <w:color w:val="auto"/>
-          <w:spacing w:val="0"/>
-          <w:position w:val="0"/>
-          <w:sz w:val="22"/>
-          <w:shd w:fill="auto" w:val="clear"/>
-        </w:rPr>
-        <w:t xml:space="preserve">  - Law and order being promoted: without the aid of the Civil Magistrate, owners of property running the risk of losing their property; a safe and secure environment being best for traders to trade without fear of injustices.</w:t>
-      </w:r>
-    </w:p>
-    <w:p>
-      <w:pPr>
-        <w:suppressAutoHyphens w:val="true"/>
-        <w:spacing w:before="0" w:after="160" w:line="240"/>
-        <w:ind w:right="0" w:left="0" w:firstLine="0"/>
-        <w:jc w:val="left"/>
-        <w:rPr>
-          <w:rFonts w:ascii="Calibri" w:hAnsi="Calibri" w:cs="Calibri" w:eastAsia="Calibri"/>
-          <w:color w:val="auto"/>
-          <w:spacing w:val="0"/>
-          <w:position w:val="0"/>
-          <w:sz w:val="22"/>
-          <w:shd w:fill="auto" w:val="clear"/>
-        </w:rPr>
-      </w:pPr>
-      <w:r>
-        <w:rPr>
-          <w:rFonts w:ascii="Calibri" w:hAnsi="Calibri" w:cs="Calibri" w:eastAsia="Calibri"/>
-          <w:color w:val="auto"/>
-          <w:spacing w:val="0"/>
-          <w:position w:val="0"/>
-          <w:sz w:val="22"/>
-          <w:shd w:fill="auto" w:val="clear"/>
-        </w:rPr>
-        <w:t xml:space="preserve">  - Rewarding being promoted and slavery being opposed: employees normally doing their best to earn rewards such as bonuses, promotions, etc.; rewarding appropriately encouraging better performance and confidence, meaning higher efficiency.</w:t>
-      </w:r>
-    </w:p>
-    <w:p>
-      <w:pPr>
-        <w:suppressAutoHyphens w:val="true"/>
-        <w:spacing w:before="0" w:after="160" w:line="240"/>
-        <w:ind w:right="0" w:left="0" w:firstLine="0"/>
-        <w:jc w:val="left"/>
-        <w:rPr>
-          <w:rFonts w:ascii="Calibri" w:hAnsi="Calibri" w:cs="Calibri" w:eastAsia="Calibri"/>
-          <w:color w:val="auto"/>
-          <w:spacing w:val="0"/>
-          <w:position w:val="0"/>
-          <w:sz w:val="22"/>
-          <w:shd w:fill="auto" w:val="clear"/>
-        </w:rPr>
-      </w:pPr>
-      <w:r>
-        <w:rPr>
-          <w:rFonts w:ascii="Calibri" w:hAnsi="Calibri" w:cs="Calibri" w:eastAsia="Calibri"/>
-          <w:color w:val="auto"/>
-          <w:spacing w:val="0"/>
-          <w:position w:val="0"/>
-          <w:sz w:val="22"/>
-          <w:shd w:fill="auto" w:val="clear"/>
-        </w:rPr>
-        <w:t xml:space="preserve">  - Globalization and diversity in mastery being promoted: countries who benefit from cheaper products and specializations of other countries focusing on their own specializations and cutting unnecessary costs; resources being better managed this way as countries avoid reinventing the wheel.</w:t>
+        <w:t xml:space="preserve">- Capitalism being practical: it working because of its reliance on our self-interest, rather than our benevolence, and because the market being naturally self-regulating.</w:t>
+      </w:r>
+    </w:p>
+    <w:p>
+      <w:pPr>
+        <w:suppressAutoHyphens w:val="true"/>
+        <w:spacing w:before="0" w:after="160" w:line="240"/>
+        <w:ind w:right="0" w:left="0" w:firstLine="0"/>
+        <w:jc w:val="left"/>
+        <w:rPr>
+          <w:rFonts w:ascii="Calibri" w:hAnsi="Calibri" w:cs="Calibri" w:eastAsia="Calibri"/>
+          <w:color w:val="auto"/>
+          <w:spacing w:val="0"/>
+          <w:position w:val="0"/>
+          <w:sz w:val="22"/>
+          <w:shd w:fill="auto" w:val="clear"/>
+        </w:rPr>
+      </w:pPr>
+      <w:r>
+        <w:rPr>
+          <w:rFonts w:ascii="Calibri" w:hAnsi="Calibri" w:cs="Calibri" w:eastAsia="Calibri"/>
+          <w:color w:val="auto"/>
+          <w:spacing w:val="0"/>
+          <w:position w:val="0"/>
+          <w:sz w:val="22"/>
+          <w:shd w:fill="auto" w:val="clear"/>
+        </w:rPr>
+        <w:t xml:space="preserve">- Wastage of resources being punished: those who best utilize resources to meet the highest demand being the ones who benefit the most, others failing to compete with them.</w:t>
+      </w:r>
+    </w:p>
+    <w:p>
+      <w:pPr>
+        <w:suppressAutoHyphens w:val="true"/>
+        <w:spacing w:before="0" w:after="160" w:line="240"/>
+        <w:ind w:right="0" w:left="0" w:firstLine="0"/>
+        <w:jc w:val="left"/>
+        <w:rPr>
+          <w:rFonts w:ascii="Calibri" w:hAnsi="Calibri" w:cs="Calibri" w:eastAsia="Calibri"/>
+          <w:color w:val="auto"/>
+          <w:spacing w:val="0"/>
+          <w:position w:val="0"/>
+          <w:sz w:val="22"/>
+          <w:shd w:fill="auto" w:val="clear"/>
+        </w:rPr>
+      </w:pPr>
+      <w:r>
+        <w:rPr>
+          <w:rFonts w:ascii="Calibri" w:hAnsi="Calibri" w:cs="Calibri" w:eastAsia="Calibri"/>
+          <w:color w:val="auto"/>
+          <w:spacing w:val="0"/>
+          <w:position w:val="0"/>
+          <w:sz w:val="22"/>
+          <w:shd w:fill="auto" w:val="clear"/>
+        </w:rPr>
+        <w:t xml:space="preserve">- Competition and liberty being promoted: consumers benefiting from higher quality and lower prices when competition and liberty is higher; this pushing us to think more open-mindedly and to become more competent, evolving us in the process.</w:t>
+      </w:r>
+    </w:p>
+    <w:p>
+      <w:pPr>
+        <w:suppressAutoHyphens w:val="true"/>
+        <w:spacing w:before="0" w:after="160" w:line="240"/>
+        <w:ind w:right="0" w:left="0" w:firstLine="0"/>
+        <w:jc w:val="left"/>
+        <w:rPr>
+          <w:rFonts w:ascii="Calibri" w:hAnsi="Calibri" w:cs="Calibri" w:eastAsia="Calibri"/>
+          <w:color w:val="auto"/>
+          <w:spacing w:val="0"/>
+          <w:position w:val="0"/>
+          <w:sz w:val="22"/>
+          <w:shd w:fill="auto" w:val="clear"/>
+        </w:rPr>
+      </w:pPr>
+      <w:r>
+        <w:rPr>
+          <w:rFonts w:ascii="Calibri" w:hAnsi="Calibri" w:cs="Calibri" w:eastAsia="Calibri"/>
+          <w:color w:val="auto"/>
+          <w:spacing w:val="0"/>
+          <w:position w:val="0"/>
+          <w:sz w:val="22"/>
+          <w:shd w:fill="auto" w:val="clear"/>
+        </w:rPr>
+        <w:t xml:space="preserve">- Advancement of science and technology being promoted: companies equipped with better technology getting tasks done more efficiently, giving them a competitive edge over others.</w:t>
+      </w:r>
+    </w:p>
+    <w:p>
+      <w:pPr>
+        <w:suppressAutoHyphens w:val="true"/>
+        <w:spacing w:before="0" w:after="160" w:line="240"/>
+        <w:ind w:right="0" w:left="0" w:firstLine="0"/>
+        <w:jc w:val="left"/>
+        <w:rPr>
+          <w:rFonts w:ascii="Calibri" w:hAnsi="Calibri" w:cs="Calibri" w:eastAsia="Calibri"/>
+          <w:color w:val="auto"/>
+          <w:spacing w:val="0"/>
+          <w:position w:val="0"/>
+          <w:sz w:val="22"/>
+          <w:shd w:fill="auto" w:val="clear"/>
+        </w:rPr>
+      </w:pPr>
+      <w:r>
+        <w:rPr>
+          <w:rFonts w:ascii="Calibri" w:hAnsi="Calibri" w:cs="Calibri" w:eastAsia="Calibri"/>
+          <w:color w:val="auto"/>
+          <w:spacing w:val="0"/>
+          <w:position w:val="0"/>
+          <w:sz w:val="22"/>
+          <w:shd w:fill="auto" w:val="clear"/>
+        </w:rPr>
+        <w:t xml:space="preserve">- Better user experience being promoted: customer satisfaction becoming a matter of life and death for companies in a competitive environment, allowing customers to voice their concerns and get the best possible treatment.</w:t>
+      </w:r>
+    </w:p>
+    <w:p>
+      <w:pPr>
+        <w:suppressAutoHyphens w:val="true"/>
+        <w:spacing w:before="0" w:after="160" w:line="240"/>
+        <w:ind w:right="0" w:left="0" w:firstLine="0"/>
+        <w:jc w:val="left"/>
+        <w:rPr>
+          <w:rFonts w:ascii="Calibri" w:hAnsi="Calibri" w:cs="Calibri" w:eastAsia="Calibri"/>
+          <w:color w:val="auto"/>
+          <w:spacing w:val="0"/>
+          <w:position w:val="0"/>
+          <w:sz w:val="22"/>
+          <w:shd w:fill="auto" w:val="clear"/>
+        </w:rPr>
+      </w:pPr>
+      <w:r>
+        <w:rPr>
+          <w:rFonts w:ascii="Calibri" w:hAnsi="Calibri" w:cs="Calibri" w:eastAsia="Calibri"/>
+          <w:color w:val="auto"/>
+          <w:spacing w:val="0"/>
+          <w:position w:val="0"/>
+          <w:sz w:val="22"/>
+          <w:shd w:fill="auto" w:val="clear"/>
+        </w:rPr>
+        <w:t xml:space="preserve">- Law and order being promoted: without the aid of the Civil Magistrate, owners of property running the risk of losing their property; a safe and secure environment being best for traders to trade without fear of injustices.</w:t>
+      </w:r>
+    </w:p>
+    <w:p>
+      <w:pPr>
+        <w:suppressAutoHyphens w:val="true"/>
+        <w:spacing w:before="0" w:after="160" w:line="240"/>
+        <w:ind w:right="0" w:left="0" w:firstLine="0"/>
+        <w:jc w:val="left"/>
+        <w:rPr>
+          <w:rFonts w:ascii="Calibri" w:hAnsi="Calibri" w:cs="Calibri" w:eastAsia="Calibri"/>
+          <w:color w:val="auto"/>
+          <w:spacing w:val="0"/>
+          <w:position w:val="0"/>
+          <w:sz w:val="22"/>
+          <w:shd w:fill="auto" w:val="clear"/>
+        </w:rPr>
+      </w:pPr>
+      <w:r>
+        <w:rPr>
+          <w:rFonts w:ascii="Calibri" w:hAnsi="Calibri" w:cs="Calibri" w:eastAsia="Calibri"/>
+          <w:color w:val="auto"/>
+          <w:spacing w:val="0"/>
+          <w:position w:val="0"/>
+          <w:sz w:val="22"/>
+          <w:shd w:fill="auto" w:val="clear"/>
+        </w:rPr>
+        <w:t xml:space="preserve">- Rewarding being promoted and slavery being opposed: employees normally doing their best to earn rewards such as bonuses, promotions, etc.; rewarding appropriately encouraging better performance and confidence, meaning higher efficiency.</w:t>
+      </w:r>
+    </w:p>
+    <w:p>
+      <w:pPr>
+        <w:suppressAutoHyphens w:val="true"/>
+        <w:spacing w:before="0" w:after="160" w:line="240"/>
+        <w:ind w:right="0" w:left="0" w:firstLine="0"/>
+        <w:jc w:val="left"/>
+        <w:rPr>
+          <w:rFonts w:ascii="Calibri" w:hAnsi="Calibri" w:cs="Calibri" w:eastAsia="Calibri"/>
+          <w:color w:val="auto"/>
+          <w:spacing w:val="0"/>
+          <w:position w:val="0"/>
+          <w:sz w:val="22"/>
+          <w:shd w:fill="auto" w:val="clear"/>
+        </w:rPr>
+      </w:pPr>
+      <w:r>
+        <w:rPr>
+          <w:rFonts w:ascii="Calibri" w:hAnsi="Calibri" w:cs="Calibri" w:eastAsia="Calibri"/>
+          <w:color w:val="auto"/>
+          <w:spacing w:val="0"/>
+          <w:position w:val="0"/>
+          <w:sz w:val="22"/>
+          <w:shd w:fill="auto" w:val="clear"/>
+        </w:rPr>
+        <w:t xml:space="preserve">- Globalization and diversity in mastery being promoted: countries who benefit from cheaper products and specializations of other countries focusing on their own specializations and cutting unnecessary costs; resources being better managed this way as countries avoid reinventing the wheel.</w:t>
       </w:r>
     </w:p>
     <w:p>
@@ -5519,67 +5466,34 @@
           <w:sz w:val="22"/>
           <w:shd w:fill="auto" w:val="clear"/>
         </w:rPr>
-        <w:t xml:space="preserve">. There can be high demand for arguably meaningless, or even harmful, work, whereas meaningful work can be unpopular, or even hated. ­­­</w:t>
-      </w:r>
-      <w:r>
-        <w:rPr>
-          <w:rFonts w:ascii="Calibri" w:hAnsi="Calibri" w:cs="Calibri" w:eastAsia="Calibri"/>
-          <w:color w:val="auto"/>
-          <w:spacing w:val="0"/>
-          <w:position w:val="0"/>
-          <w:sz w:val="22"/>
-          <w:shd w:fill="auto" w:val="clear"/>
-        </w:rPr>
-        <w:t xml:space="preserve">The point of concern is not that meaningless work can lead to improvement in the standard of living of the people putting in the effort; if someone's standard of living improves without causing significant harm, it should not be our concern.</w:t>
-      </w:r>
-    </w:p>
-    <w:p>
-      <w:pPr>
-        <w:suppressAutoHyphens w:val="true"/>
-        <w:spacing w:before="0" w:after="160" w:line="240"/>
-        <w:ind w:right="0" w:left="0" w:firstLine="0"/>
-        <w:jc w:val="left"/>
-        <w:rPr>
-          <w:rFonts w:ascii="Calibri" w:hAnsi="Calibri" w:cs="Calibri" w:eastAsia="Calibri"/>
-          <w:color w:val="auto"/>
-          <w:spacing w:val="0"/>
-          <w:position w:val="0"/>
-          <w:sz w:val="22"/>
-          <w:shd w:fill="auto" w:val="clear"/>
-        </w:rPr>
-      </w:pPr>
-      <w:r>
-        <w:rPr>
-          <w:rFonts w:ascii="Calibri" w:hAnsi="Calibri" w:cs="Calibri" w:eastAsia="Calibri"/>
-          <w:color w:val="auto"/>
-          <w:spacing w:val="0"/>
-          <w:position w:val="0"/>
-          <w:sz w:val="22"/>
-          <w:shd w:fill="auto" w:val="clear"/>
-        </w:rPr>
-        <w:t xml:space="preserve">What should concern us is a lack of a proper criteria or system for rewarding meaningful work. </w:t>
-      </w:r>
-      <w:r>
-        <w:rPr>
-          <w:rFonts w:ascii="Calibri" w:hAnsi="Calibri" w:cs="Calibri" w:eastAsia="Calibri"/>
-          <w:color w:val="auto"/>
-          <w:spacing w:val="0"/>
-          <w:position w:val="0"/>
-          <w:sz w:val="22"/>
-          <w:shd w:fill="auto" w:val="clear"/>
-        </w:rPr>
-        <w:t xml:space="preserve">Consider the implications of this limitation of Capitalism. </w:t>
-      </w:r>
-      <w:r>
-        <w:rPr>
-          <w:rFonts w:ascii="Calibri" w:hAnsi="Calibri" w:cs="Calibri" w:eastAsia="Calibri"/>
-          <w:color w:val="auto"/>
-          <w:spacing w:val="0"/>
-          <w:position w:val="0"/>
-          <w:sz w:val="22"/>
-          <w:shd w:fill="auto" w:val="clear"/>
-        </w:rPr>
-        <w:t xml:space="preserve">A significant implication of this weakness is that the standard of living of those who do meaningful work might not improve at all, or even if it does improve, it might not improve to the level of those who do meaningless work, which can result in demoralization and lack of interest in working hard for advancement. It should be obvious how deeply troubling it is when the wise ones are neglected. In other words, if the most significant resource--talent-- is wasted, what good is Capitalism then?</w:t>
+        <w:t xml:space="preserve">. There can be high demand for arguably meaningless, or even harmful, work, whereas meaningful work can be unpopular, or even hated. ­­­The point of concern is not that meaningless work can lead to improvement in the standard of living of the people putting in the effort; if someone's standard of living improves without causing significant harm, it should not be our concern.</w:t>
+      </w:r>
+    </w:p>
+    <w:p>
+      <w:pPr>
+        <w:suppressAutoHyphens w:val="true"/>
+        <w:spacing w:before="0" w:after="160" w:line="240"/>
+        <w:ind w:right="0" w:left="0" w:firstLine="0"/>
+        <w:jc w:val="left"/>
+        <w:rPr>
+          <w:rFonts w:ascii="Calibri" w:hAnsi="Calibri" w:cs="Calibri" w:eastAsia="Calibri"/>
+          <w:color w:val="auto"/>
+          <w:spacing w:val="0"/>
+          <w:position w:val="0"/>
+          <w:sz w:val="22"/>
+          <w:shd w:fill="auto" w:val="clear"/>
+        </w:rPr>
+      </w:pPr>
+      <w:r>
+        <w:rPr>
+          <w:rFonts w:ascii="Calibri" w:hAnsi="Calibri" w:cs="Calibri" w:eastAsia="Calibri"/>
+          <w:color w:val="auto"/>
+          <w:spacing w:val="0"/>
+          <w:position w:val="0"/>
+          <w:sz w:val="22"/>
+          <w:shd w:fill="auto" w:val="clear"/>
+        </w:rPr>
+        <w:t xml:space="preserve">What should concern us is a lack of a proper criteria or system for rewarding meaningful work. Consider the implications of this limitation of Capitalism. A significant implication of this weakness is that the standard of living of those who do meaningful work might not improve at all, or even if it does improve, it might not improve to the level of those who do meaningless work, which can result in demoralization and lack of interest in working hard for advancement. It should be obvious how deeply troubling it is when the wise ones are neglected. In other words, if the most significant resource--talent-- is wasted, what good is Capitalism then?</w:t>
       </w:r>
     </w:p>
     <w:p>
@@ -6130,7 +6044,7 @@
           <w:sz w:val="22"/>
           <w:shd w:fill="auto" w:val="clear"/>
         </w:rPr>
-        <w:t xml:space="preserve">Can you think of more weaknesses or problems associated with Capitalism? What are the causes, or sources, of these drawbacks? Think about possible solutions to these problems. Use your ability to think, after all it is an amazing ability. Let your imagination run wild. While you are at it, consider the benefits of Capitalism too; think about how it contributes to increased productivity, widespread availability of popular products and services at relatively low price, and improvement in the highest standard of living; focus on how this system have these benefits.</w:t>
+        <w:t xml:space="preserve">Can you think of more weaknesses or problems associated with Capitalism? What are the causes, or sources, of these drawbacks? Think about possible solutions to these problems. Use your ability to think, after all it is an amazing ability. Let your imagination run wild. While you are at it, consider the benefits of Capitalism too; think about how it contributes to increased productivity, widespread availability of popular products and services at relatively low price, and improvement in the highest standard of living; focus on how this system has these benefits.</w:t>
       </w:r>
     </w:p>
     <w:p>
@@ -8072,7 +7986,7 @@
         <w:suppressAutoHyphens w:val="true"/>
         <w:spacing w:before="0" w:after="160" w:line="240"/>
         <w:ind w:right="0" w:left="0" w:firstLine="0"/>
-        <w:jc w:val="center"/>
+        <w:jc w:val="left"/>
         <w:rPr>
           <w:rFonts w:ascii="Calibri" w:hAnsi="Calibri" w:cs="Calibri" w:eastAsia="Calibri"/>
           <w:color w:val="auto"/>
@@ -13622,8 +13536,8 @@
         </w:rPr>
       </w:pPr>
       <w:r>
-        <w:object w:dxaOrig="9779" w:dyaOrig="5487">
-          <v:rect xmlns:o="urn:schemas-microsoft-com:office:office" xmlns:v="urn:schemas-microsoft-com:vml" id="rectole0000000000" style="width:488.950000pt;height:274.350000pt" o:preferrelative="t" o:ole="">
+        <w:object w:dxaOrig="10022" w:dyaOrig="5608">
+          <v:rect xmlns:o="urn:schemas-microsoft-com:office:office" xmlns:v="urn:schemas-microsoft-com:vml" id="rectole0000000000" style="width:501.100000pt;height:280.400000pt" o:preferrelative="t" o:ole="">
             <o:lock v:ext="edit"/>
             <v:imagedata xmlns:r="http://schemas.openxmlformats.org/officeDocument/2006/relationships" r:id="docRId1" o:title=""/>
           </v:rect>
@@ -20113,8 +20027,23 @@
           <w:shd w:fill="auto" w:val="clear"/>
         </w:rPr>
         <w:t xml:space="preserve">So, if you gotta deploy a system, you gotta make sure that you first really understand what the system is. Plan should be so broad and yet, specific, that no ground should be left uncovered. Then it's just a matter of execution.</w:t>
-        <w:br/>
-      </w:r>
+      </w:r>
+    </w:p>
+    <w:p>
+      <w:pPr>
+        <w:suppressAutoHyphens w:val="true"/>
+        <w:spacing w:before="0" w:after="160" w:line="240"/>
+        <w:ind w:right="0" w:left="0" w:firstLine="0"/>
+        <w:jc w:val="left"/>
+        <w:rPr>
+          <w:rFonts w:ascii="Calibri" w:hAnsi="Calibri" w:cs="Calibri" w:eastAsia="Calibri"/>
+          <w:color w:val="auto"/>
+          <w:spacing w:val="0"/>
+          <w:position w:val="0"/>
+          <w:sz w:val="22"/>
+          <w:shd w:fill="auto" w:val="clear"/>
+        </w:rPr>
+      </w:pPr>
     </w:p>
     <w:p>
       <w:pPr>
@@ -20123,11 +20052,11 @@
         <w:ind w:right="0" w:left="0" w:firstLine="0"/>
         <w:jc w:val="center"/>
         <w:rPr>
-          <w:rFonts w:ascii="Calibri Light" w:hAnsi="Calibri Light" w:cs="Calibri Light" w:eastAsia="Calibri Light"/>
-          <w:color w:val="2E74B5"/>
-          <w:spacing w:val="0"/>
-          <w:position w:val="0"/>
-          <w:sz w:val="32"/>
+          <w:rFonts w:ascii="Calibri" w:hAnsi="Calibri" w:cs="Calibri" w:eastAsia="Calibri"/>
+          <w:color w:val="auto"/>
+          <w:spacing w:val="0"/>
+          <w:position w:val="0"/>
+          <w:sz w:val="22"/>
           <w:shd w:fill="auto" w:val="clear"/>
         </w:rPr>
       </w:pPr>
@@ -20142,6 +20071,22 @@
         </w:rPr>
         <w:t xml:space="preserve">***</w:t>
       </w:r>
+    </w:p>
+    <w:p>
+      <w:pPr>
+        <w:suppressAutoHyphens w:val="true"/>
+        <w:spacing w:before="0" w:after="160" w:line="240"/>
+        <w:ind w:right="0" w:left="0" w:firstLine="0"/>
+        <w:jc w:val="left"/>
+        <w:rPr>
+          <w:rFonts w:ascii="Calibri" w:hAnsi="Calibri" w:cs="Calibri" w:eastAsia="Calibri"/>
+          <w:color w:val="auto"/>
+          <w:spacing w:val="0"/>
+          <w:position w:val="0"/>
+          <w:sz w:val="22"/>
+          <w:shd w:fill="auto" w:val="clear"/>
+        </w:rPr>
+      </w:pPr>
     </w:p>
     <w:p>
       <w:pPr>
@@ -20441,6 +20386,16 @@
       <w:lvlText w:val="•"/>
     </w:lvl>
   </w:abstractNum>
+  <w:abstractNum w:abstractNumId="204">
+    <w:lvl w:ilvl="0">
+      <w:start w:val="1"/>
+      <w:numFmt w:val="bullet"/>
+      <w:lvlText w:val="•"/>
+    </w:lvl>
+  </w:abstractNum>
+  <w:num w:numId="4">
+    <w:abstractNumId w:val="204"/>
+  </w:num>
   <w:num w:numId="45">
     <w:abstractNumId w:val="198"/>
   </w:num>

</xml_diff>

<commit_message>
on the Ideal Economic System
</commit_message>
<xml_diff>
--- a/Rewardism - Newer ND.docx
+++ b/Rewardism - Newer ND.docx
@@ -664,29 +664,7 @@
           <w:sz w:val="22"/>
           <w:shd w:fill="auto" w:val="clear"/>
         </w:rPr>
-        <w:t xml:space="preserve"> a rope over an abyss. What is great in man is that he is a bridge and not an end.</w:t>
-      </w:r>
-      <w:r>
-        <w:rPr>
-          <w:rFonts w:ascii="Calibri" w:hAnsi="Calibri" w:cs="Calibri" w:eastAsia="Calibri"/>
-          <w:color w:val="auto"/>
-          <w:spacing w:val="0"/>
-          <w:position w:val="0"/>
-          <w:sz w:val="22"/>
-          <w:shd w:fill="auto" w:val="clear"/>
-        </w:rPr>
-        <w:t xml:space="preserve">”</w:t>
-      </w:r>
-      <w:r>
-        <w:rPr>
-          <w:rFonts w:ascii="Calibri" w:hAnsi="Calibri" w:cs="Calibri" w:eastAsia="Calibri"/>
-          <w:color w:val="auto"/>
-          <w:spacing w:val="0"/>
-          <w:position w:val="0"/>
-          <w:sz w:val="22"/>
-          <w:shd w:fill="auto" w:val="clear"/>
-        </w:rPr>
-        <w:t xml:space="preserve"> </w:t>
+        <w:t xml:space="preserve"> a rope over an abyss. What is great in man is that he is a bridge and not an end.” </w:t>
       </w:r>
       <w:r>
         <w:rPr>
@@ -785,18 +763,7 @@
           <w:sz w:val="22"/>
           <w:shd w:fill="auto" w:val="clear"/>
         </w:rPr>
-        <w:t xml:space="preserve">Suppose you compare two systems, and find out that one values peace, and maintains a stagnant environment for it, whereas the other values growth and risks disturbance of peace for it, which one is better? If you really think about it, one is focused on keeping you controlled, and the other wants to help you reach your true potential.</w:t>
-      </w:r>
-      <w:r>
-        <w:rPr>
-          <w:rFonts w:ascii="Calibri" w:hAnsi="Calibri" w:cs="Calibri" w:eastAsia="Calibri"/>
-          <w:color w:val="auto"/>
-          <w:spacing w:val="0"/>
-          <w:position w:val="0"/>
-          <w:sz w:val="22"/>
-          <w:shd w:fill="auto" w:val="clear"/>
-        </w:rPr>
-        <w:t xml:space="preserve"> A system that pushes you to your limits, and helps you realize your true potential, that is the real system.</w:t>
+        <w:t xml:space="preserve">Suppose you compare two systems, and find out that one values peace, and maintains a stagnant environment for it, whereas the other values growth and risks disturbance of peace for it, which one is better? If you really think about it, one is focused on keeping you controlled, and the other wants to help you reach your true potential. A system that pushes you to your limits, and helps you realize your true potential, that is the real system.</w:t>
       </w:r>
     </w:p>
     <w:p>
@@ -845,18 +812,7 @@
           <w:sz w:val="22"/>
           <w:shd w:fill="auto" w:val="clear"/>
         </w:rPr>
-        <w:t xml:space="preserve"> </w:t>
-      </w:r>
-      <w:r>
-        <w:rPr>
-          <w:rFonts w:ascii="Calibri" w:hAnsi="Calibri" w:cs="Calibri" w:eastAsia="Calibri"/>
-          <w:color w:val="auto"/>
-          <w:spacing w:val="0"/>
-          <w:position w:val="0"/>
-          <w:sz w:val="22"/>
-          <w:shd w:fill="auto" w:val="clear"/>
-        </w:rPr>
-        <w:t xml:space="preserve">not only ours, but also of other species.</w:t>
+        <w:t xml:space="preserve"> not only ours, but also of other species.</w:t>
       </w:r>
     </w:p>
     <w:p>
@@ -910,7 +866,7 @@
           <w:sz w:val="22"/>
           <w:shd w:fill="auto" w:val="clear"/>
         </w:rPr>
-        <w:t xml:space="preserve">What is true freedom? If people do something because they want to, purely for the sake of doing that thing, that is when they have achieved true freedom. Of course, not using the ability to reason would make this kind of freedom very dangerous because then it would just become madness.</w:t>
+        <w:t xml:space="preserve">What is true freedom? If people do something simply because they want to, or purely for the sake of doing that thing, that is when they have achieved true freedom. Of course, not using the ability to reason would make this kind of freedom very dangerous, as then it would be madness.</w:t>
       </w:r>
     </w:p>
     <w:p>
@@ -991,142 +947,208 @@
           <w:sz w:val="22"/>
           <w:shd w:fill="auto" w:val="clear"/>
         </w:rPr>
-        <w:t xml:space="preserve">You must have come across Plato’s Theory of Ideas. It might have caused you to think about the ideal form of things. The important aspect of Plato’s teaching is his emphasis on using the ability to reason. So, how can we determine what the ideal form of something is like? Let us use our ability to reason to find out.</w:t>
-      </w:r>
-    </w:p>
-    <w:p>
-      <w:pPr>
-        <w:suppressAutoHyphens w:val="true"/>
-        <w:spacing w:before="0" w:after="160" w:line="240"/>
-        <w:ind w:right="0" w:left="0" w:firstLine="0"/>
-        <w:jc w:val="left"/>
-        <w:rPr>
-          <w:rFonts w:ascii="Calibri" w:hAnsi="Calibri" w:cs="Calibri" w:eastAsia="Calibri"/>
-          <w:color w:val="auto"/>
-          <w:spacing w:val="0"/>
-          <w:position w:val="0"/>
-          <w:sz w:val="22"/>
-          <w:shd w:fill="auto" w:val="clear"/>
-        </w:rPr>
-      </w:pPr>
-      <w:r>
-        <w:rPr>
-          <w:rFonts w:ascii="Calibri" w:hAnsi="Calibri" w:cs="Calibri" w:eastAsia="Calibri"/>
-          <w:color w:val="auto"/>
-          <w:spacing w:val="0"/>
-          <w:position w:val="0"/>
-          <w:sz w:val="22"/>
-          <w:shd w:fill="auto" w:val="clear"/>
-        </w:rPr>
-        <w:t xml:space="preserve">One way to understand what the ideal form of something is like is to understand its ability to achieve that which it should ideally achieve. Comparing something’s actual performance and specifications with its perfect version’s should help us determine how close it is to perfection.</w:t>
-      </w:r>
-    </w:p>
-    <w:p>
-      <w:pPr>
-        <w:suppressAutoHyphens w:val="true"/>
-        <w:spacing w:before="0" w:after="160" w:line="240"/>
-        <w:ind w:right="0" w:left="0" w:firstLine="0"/>
-        <w:jc w:val="left"/>
-        <w:rPr>
-          <w:rFonts w:ascii="Calibri" w:hAnsi="Calibri" w:cs="Calibri" w:eastAsia="Calibri"/>
-          <w:color w:val="auto"/>
-          <w:spacing w:val="0"/>
-          <w:position w:val="0"/>
-          <w:sz w:val="22"/>
-          <w:shd w:fill="auto" w:val="clear"/>
-        </w:rPr>
-      </w:pPr>
-      <w:r>
-        <w:rPr>
-          <w:rFonts w:ascii="Calibri" w:hAnsi="Calibri" w:cs="Calibri" w:eastAsia="Calibri"/>
-          <w:color w:val="auto"/>
-          <w:spacing w:val="0"/>
-          <w:position w:val="0"/>
-          <w:sz w:val="22"/>
-          <w:shd w:fill="auto" w:val="clear"/>
-        </w:rPr>
-        <w:t xml:space="preserve">Suppose you had to determine what a perfect computer would be like; how would you approach this challenge? A good start would be to look at what computers do and what each part of a computer does, then to think creatively about the ideal objectives of each part of the computer.</w:t>
-      </w:r>
-    </w:p>
-    <w:p>
-      <w:pPr>
-        <w:suppressAutoHyphens w:val="true"/>
-        <w:spacing w:before="0" w:after="160" w:line="240"/>
-        <w:ind w:right="0" w:left="0" w:firstLine="0"/>
-        <w:jc w:val="left"/>
-        <w:rPr>
-          <w:rFonts w:ascii="Calibri" w:hAnsi="Calibri" w:cs="Calibri" w:eastAsia="Calibri"/>
-          <w:color w:val="auto"/>
-          <w:spacing w:val="0"/>
-          <w:position w:val="0"/>
-          <w:sz w:val="22"/>
-          <w:shd w:fill="auto" w:val="clear"/>
-        </w:rPr>
-      </w:pPr>
-      <w:r>
-        <w:rPr>
-          <w:rFonts w:ascii="Calibri" w:hAnsi="Calibri" w:cs="Calibri" w:eastAsia="Calibri"/>
-          <w:color w:val="auto"/>
-          <w:spacing w:val="0"/>
-          <w:position w:val="0"/>
-          <w:sz w:val="22"/>
-          <w:shd w:fill="auto" w:val="clear"/>
-        </w:rPr>
-        <w:t xml:space="preserve">We can say that the ideal computer would compute anything instantaneously, use almost no power, be completely environment-friendly, and be safe in all situations. We can then set objectives like it should have a certain score in benchmarking, it should have a boot time of less than a nanosecond, it should never crash or fail to boot, etc. We can then compare an actual computer’s performance with the ideal one’s to determine how close it is to perfection.</w:t>
-      </w:r>
-    </w:p>
-    <w:p>
-      <w:pPr>
-        <w:suppressAutoHyphens w:val="true"/>
-        <w:spacing w:before="0" w:after="160" w:line="240"/>
-        <w:ind w:right="0" w:left="0" w:firstLine="0"/>
-        <w:jc w:val="left"/>
-        <w:rPr>
-          <w:rFonts w:ascii="Calibri" w:hAnsi="Calibri" w:cs="Calibri" w:eastAsia="Calibri"/>
-          <w:color w:val="auto"/>
-          <w:spacing w:val="0"/>
-          <w:position w:val="0"/>
-          <w:sz w:val="22"/>
-          <w:shd w:fill="auto" w:val="clear"/>
-        </w:rPr>
-      </w:pPr>
-      <w:r>
-        <w:rPr>
-          <w:rFonts w:ascii="Calibri" w:hAnsi="Calibri" w:cs="Calibri" w:eastAsia="Calibri"/>
-          <w:color w:val="auto"/>
-          <w:spacing w:val="0"/>
-          <w:position w:val="0"/>
-          <w:sz w:val="22"/>
-          <w:shd w:fill="auto" w:val="clear"/>
-        </w:rPr>
-        <w:t xml:space="preserve">A genuine difficulty in achieving perfection is that some objectives conflict with others in the sense that achieving one makes it almost impossible to achieve the other. For example, if you focus on achieving a high computing speed, it will make it very difficult to keep the power consumption low. How can we deal with this difficulty?</w:t>
-      </w:r>
-    </w:p>
-    <w:p>
-      <w:pPr>
-        <w:suppressAutoHyphens w:val="true"/>
-        <w:spacing w:before="0" w:after="160" w:line="240"/>
-        <w:ind w:right="0" w:left="0" w:firstLine="0"/>
-        <w:jc w:val="left"/>
-        <w:rPr>
-          <w:rFonts w:ascii="Calibri" w:hAnsi="Calibri" w:cs="Calibri" w:eastAsia="Calibri"/>
-          <w:color w:val="auto"/>
-          <w:spacing w:val="0"/>
-          <w:position w:val="0"/>
-          <w:sz w:val="22"/>
-          <w:shd w:fill="auto" w:val="clear"/>
-        </w:rPr>
-      </w:pPr>
-      <w:r>
-        <w:rPr>
-          <w:rFonts w:ascii="Calibri" w:hAnsi="Calibri" w:cs="Calibri" w:eastAsia="Calibri"/>
-          <w:color w:val="auto"/>
-          <w:spacing w:val="0"/>
-          <w:position w:val="0"/>
-          <w:sz w:val="22"/>
-          <w:shd w:fill="auto" w:val="clear"/>
-        </w:rPr>
-        <w:t xml:space="preserve">The best way is to rank the objectives according to their importance, then give them preference accordingly. The importance of an objective depends on how much it helps us achieve our long-term goals. Understanding the ways taken in the past and their outcomes can prove helpful.</w:t>
+        <w:t xml:space="preserve">You must have come across Plato’s theory of Ideas. It might have caused you to think about the ideal form of things. One important aspect of Plato’s teaching is his emphasis on using the ability to reason. So, let us use our ability to reason to find out </w:t>
+      </w:r>
+      <w:r>
+        <w:rPr>
+          <w:rFonts w:ascii="Calibri" w:hAnsi="Calibri" w:cs="Calibri" w:eastAsia="Calibri"/>
+          <w:color w:val="auto"/>
+          <w:spacing w:val="0"/>
+          <w:position w:val="0"/>
+          <w:sz w:val="22"/>
+          <w:shd w:fill="auto" w:val="clear"/>
+        </w:rPr>
+        <w:t xml:space="preserve">how we can determine what the ideal form of something is like</w:t>
+      </w:r>
+      <w:r>
+        <w:rPr>
+          <w:rFonts w:ascii="Calibri" w:hAnsi="Calibri" w:cs="Calibri" w:eastAsia="Calibri"/>
+          <w:color w:val="auto"/>
+          <w:spacing w:val="0"/>
+          <w:position w:val="0"/>
+          <w:sz w:val="22"/>
+          <w:shd w:fill="auto" w:val="clear"/>
+        </w:rPr>
+        <w:t xml:space="preserve">.</w:t>
+      </w:r>
+    </w:p>
+    <w:p>
+      <w:pPr>
+        <w:suppressAutoHyphens w:val="true"/>
+        <w:spacing w:before="0" w:after="160" w:line="240"/>
+        <w:ind w:right="0" w:left="0" w:firstLine="0"/>
+        <w:jc w:val="left"/>
+        <w:rPr>
+          <w:rFonts w:ascii="Calibri" w:hAnsi="Calibri" w:cs="Calibri" w:eastAsia="Calibri"/>
+          <w:color w:val="auto"/>
+          <w:spacing w:val="0"/>
+          <w:position w:val="0"/>
+          <w:sz w:val="22"/>
+          <w:shd w:fill="auto" w:val="clear"/>
+        </w:rPr>
+      </w:pPr>
+      <w:r>
+        <w:rPr>
+          <w:rFonts w:ascii="Calibri" w:hAnsi="Calibri" w:cs="Calibri" w:eastAsia="Calibri"/>
+          <w:color w:val="auto"/>
+          <w:spacing w:val="0"/>
+          <w:position w:val="0"/>
+          <w:sz w:val="22"/>
+          <w:shd w:fill="auto" w:val="clear"/>
+        </w:rPr>
+        <w:t xml:space="preserve">One way to approach this challenge is to think in terms of the functions of the ideal version of a thing, and its performance in terms of carrying out its functions. Comparing something’s actual </w:t>
+      </w:r>
+      <w:r>
+        <w:rPr>
+          <w:rFonts w:ascii="Calibri" w:hAnsi="Calibri" w:cs="Calibri" w:eastAsia="Calibri"/>
+          <w:color w:val="auto"/>
+          <w:spacing w:val="0"/>
+          <w:position w:val="0"/>
+          <w:sz w:val="22"/>
+          <w:shd w:fill="auto" w:val="clear"/>
+        </w:rPr>
+        <w:t xml:space="preserve">specifications </w:t>
+      </w:r>
+      <w:r>
+        <w:rPr>
+          <w:rFonts w:ascii="Calibri" w:hAnsi="Calibri" w:cs="Calibri" w:eastAsia="Calibri"/>
+          <w:color w:val="auto"/>
+          <w:spacing w:val="0"/>
+          <w:position w:val="0"/>
+          <w:sz w:val="22"/>
+          <w:shd w:fill="auto" w:val="clear"/>
+        </w:rPr>
+        <w:t xml:space="preserve">and </w:t>
+      </w:r>
+      <w:r>
+        <w:rPr>
+          <w:rFonts w:ascii="Calibri" w:hAnsi="Calibri" w:cs="Calibri" w:eastAsia="Calibri"/>
+          <w:color w:val="auto"/>
+          <w:spacing w:val="0"/>
+          <w:position w:val="0"/>
+          <w:sz w:val="22"/>
+          <w:shd w:fill="auto" w:val="clear"/>
+        </w:rPr>
+        <w:t xml:space="preserve">performance </w:t>
+      </w:r>
+      <w:r>
+        <w:rPr>
+          <w:rFonts w:ascii="Calibri" w:hAnsi="Calibri" w:cs="Calibri" w:eastAsia="Calibri"/>
+          <w:color w:val="auto"/>
+          <w:spacing w:val="0"/>
+          <w:position w:val="0"/>
+          <w:sz w:val="22"/>
+          <w:shd w:fill="auto" w:val="clear"/>
+        </w:rPr>
+        <w:t xml:space="preserve">with its perfect version’s should help us determine how close it is to perfection.</w:t>
+      </w:r>
+    </w:p>
+    <w:p>
+      <w:pPr>
+        <w:suppressAutoHyphens w:val="true"/>
+        <w:spacing w:before="0" w:after="160" w:line="240"/>
+        <w:ind w:right="0" w:left="0" w:firstLine="0"/>
+        <w:jc w:val="left"/>
+        <w:rPr>
+          <w:rFonts w:ascii="Calibri" w:hAnsi="Calibri" w:cs="Calibri" w:eastAsia="Calibri"/>
+          <w:color w:val="auto"/>
+          <w:spacing w:val="0"/>
+          <w:position w:val="0"/>
+          <w:sz w:val="22"/>
+          <w:shd w:fill="auto" w:val="clear"/>
+        </w:rPr>
+      </w:pPr>
+      <w:r>
+        <w:rPr>
+          <w:rFonts w:ascii="Calibri" w:hAnsi="Calibri" w:cs="Calibri" w:eastAsia="Calibri"/>
+          <w:color w:val="auto"/>
+          <w:spacing w:val="0"/>
+          <w:position w:val="0"/>
+          <w:sz w:val="22"/>
+          <w:shd w:fill="auto" w:val="clear"/>
+        </w:rPr>
+        <w:t xml:space="preserve">Suppose you had to determine what an ideal computer is like, how would you approach this challenge? A good start would be to ask, "what exactly do computers do, and what does each part of a computer do?" Then, creatively answering these questions should help you get closer to the ideal form of a computer.</w:t>
+      </w:r>
+    </w:p>
+    <w:p>
+      <w:pPr>
+        <w:suppressAutoHyphens w:val="true"/>
+        <w:spacing w:before="0" w:after="160" w:line="240"/>
+        <w:ind w:right="0" w:left="0" w:firstLine="0"/>
+        <w:jc w:val="left"/>
+        <w:rPr>
+          <w:rFonts w:ascii="Calibri" w:hAnsi="Calibri" w:cs="Calibri" w:eastAsia="Calibri"/>
+          <w:color w:val="auto"/>
+          <w:spacing w:val="0"/>
+          <w:position w:val="0"/>
+          <w:sz w:val="22"/>
+          <w:shd w:fill="auto" w:val="clear"/>
+        </w:rPr>
+      </w:pPr>
+      <w:r>
+        <w:rPr>
+          <w:rFonts w:ascii="Calibri" w:hAnsi="Calibri" w:cs="Calibri" w:eastAsia="Calibri"/>
+          <w:color w:val="auto"/>
+          <w:spacing w:val="0"/>
+          <w:position w:val="0"/>
+          <w:sz w:val="22"/>
+          <w:shd w:fill="auto" w:val="clear"/>
+        </w:rPr>
+        <w:t xml:space="preserve">We can say that the ideal computer would compute anything instantaneously, use almost no power, be completely environment-friendly, and be safe and secure in all situations. We can then set objectives like it should have an infinite score in benchmarking, it should have a boot time of zero seconds, it should never crash or fail to boot, etc.</w:t>
+      </w:r>
+    </w:p>
+    <w:p>
+      <w:pPr>
+        <w:suppressAutoHyphens w:val="true"/>
+        <w:spacing w:before="0" w:after="160" w:line="240"/>
+        <w:ind w:right="0" w:left="0" w:firstLine="0"/>
+        <w:jc w:val="left"/>
+        <w:rPr>
+          <w:rFonts w:ascii="Calibri" w:hAnsi="Calibri" w:cs="Calibri" w:eastAsia="Calibri"/>
+          <w:color w:val="auto"/>
+          <w:spacing w:val="0"/>
+          <w:position w:val="0"/>
+          <w:sz w:val="22"/>
+          <w:shd w:fill="auto" w:val="clear"/>
+        </w:rPr>
+      </w:pPr>
+      <w:r>
+        <w:rPr>
+          <w:rFonts w:ascii="Calibri" w:hAnsi="Calibri" w:cs="Calibri" w:eastAsia="Calibri"/>
+          <w:color w:val="auto"/>
+          <w:spacing w:val="0"/>
+          <w:position w:val="0"/>
+          <w:sz w:val="22"/>
+          <w:shd w:fill="auto" w:val="clear"/>
+        </w:rPr>
+        <w:t xml:space="preserve">Practically, a difficulty in achieving perfection is that some objectives conflict with others in the sense that the achievement of one objective is at the expense of another. For example, if you focus on achieving a high computing speed, it will make it very difficult to keep the power consumption low. How can we deal with this difficulty?</w:t>
+      </w:r>
+    </w:p>
+    <w:p>
+      <w:pPr>
+        <w:suppressAutoHyphens w:val="true"/>
+        <w:spacing w:before="0" w:after="160" w:line="240"/>
+        <w:ind w:right="0" w:left="0" w:firstLine="0"/>
+        <w:jc w:val="left"/>
+        <w:rPr>
+          <w:rFonts w:ascii="Calibri" w:hAnsi="Calibri" w:cs="Calibri" w:eastAsia="Calibri"/>
+          <w:color w:val="auto"/>
+          <w:spacing w:val="0"/>
+          <w:position w:val="0"/>
+          <w:sz w:val="22"/>
+          <w:shd w:fill="auto" w:val="clear"/>
+        </w:rPr>
+      </w:pPr>
+      <w:r>
+        <w:rPr>
+          <w:rFonts w:ascii="Calibri" w:hAnsi="Calibri" w:cs="Calibri" w:eastAsia="Calibri"/>
+          <w:color w:val="auto"/>
+          <w:spacing w:val="0"/>
+          <w:position w:val="0"/>
+          <w:sz w:val="22"/>
+          <w:shd w:fill="auto" w:val="clear"/>
+        </w:rPr>
+        <w:t xml:space="preserve">The best way is to rank the objectives according to their importance, and to give them preference accordingly. The importance of an objective depends on how much it helps us achieve our long-term goals. The goal is to get the optimal trade-offs. Understanding the ways taken in the past and their outcomes can help us avoid mistakes, and get inspired.</w:t>
       </w:r>
     </w:p>
     <w:p>
@@ -1307,7 +1329,7 @@
           <w:sz w:val="22"/>
           <w:shd w:fill="auto" w:val="clear"/>
         </w:rPr>
-        <w:t xml:space="preserve">To put it simply: the better the resources are managed, the better the economy. To think about the ideal version of an economic system, we have to ask, ‘what is it that an economic system should ideally achieve?’. An ideal economic system would obviously be able to achieve what it ought to ideally achieve. Let us start by simply defining the goals of an ideal economic system. “Resources be ‘optimally utilized’ by the responsible parties. The standard of living of everyone be ‘good enough’, and the standard of living of those who do 'meaningful' work improve accordingly,” how does this goal sound? Let us try to define “optimal utilization,” “good enough,” and “meaningful”.</w:t>
+        <w:t xml:space="preserve">To put it simply: the better the resources are managed, the better the economy. To think about the ideal version of an economic system, we have to ask, "what is it that an economic system should ideally achieve?" “Resources be ‘optimally utilized’ by the responsible parties; the standard of living of everyone be ‘good enough’, and the standard of living be commensurate with 'meaningful' work done,” how does this goal sound? Let us try to define “optimal utilization,” “good enough,” and “meaningful.”</w:t>
       </w:r>
     </w:p>
     <w:p>
@@ -1334,7 +1356,29 @@
           <w:sz w:val="22"/>
           <w:shd w:fill="auto" w:val="clear"/>
         </w:rPr>
-        <w:t xml:space="preserve">The word optimal means most favorable. It is really the most balanced solution that considers multiple factors for a given challenge. The optimal dosage of medicine, e.g., would be such that a little more or a little less than it would not be as effective as it. Utilization means the action of making practical and effective use of whatever is being utilized. Combining optimal, and utilization, we get “the most favorable way something  is practically used”. “Favorable” then becomes that which is in accordance with our philosophy--that which helps us realize our full potential the most is the most desirable then.</w:t>
+        <w:t xml:space="preserve">The word optimal means most favorable.</w:t>
+      </w:r>
+      <w:r>
+        <w:rPr>
+          <w:rFonts w:ascii="Calibri" w:hAnsi="Calibri" w:cs="Calibri" w:eastAsia="Calibri"/>
+          <w:color w:val="000000"/>
+          <w:spacing w:val="0"/>
+          <w:position w:val="0"/>
+          <w:sz w:val="22"/>
+          <w:shd w:fill="auto" w:val="clear"/>
+        </w:rPr>
+        <w:t xml:space="preserve"> “Favorable” is that which is in accordance with our philosophy, that which helps us realize our full potential the most is the most favorable then.</w:t>
+      </w:r>
+      <w:r>
+        <w:rPr>
+          <w:rFonts w:ascii="Calibri" w:hAnsi="Calibri" w:cs="Calibri" w:eastAsia="Calibri"/>
+          <w:color w:val="000000"/>
+          <w:spacing w:val="0"/>
+          <w:position w:val="0"/>
+          <w:sz w:val="22"/>
+          <w:shd w:fill="auto" w:val="clear"/>
+        </w:rPr>
+        <w:t xml:space="preserve"> An optimal solution is the most balanced solution that considers multiple factors for a given challenge. The optimal dosage of medicine, e.g., would be such that a little more or a little less than it would not be as effective. Utilization means the action of making practical and effective use of whatever is being utilized. Combining optimal, and utilization, we get “the most favorable way something  is practically used.”</w:t>
       </w:r>
     </w:p>
     <w:p>
@@ -1537,51 +1581,7 @@
           <w:sz w:val="22"/>
           <w:shd w:fill="auto" w:val="clear"/>
         </w:rPr>
-        <w:t xml:space="preserve"> </w:t>
-      </w:r>
-      <w:r>
-        <w:rPr>
-          <w:rFonts w:ascii="Calibri" w:hAnsi="Calibri" w:cs="Calibri" w:eastAsia="Calibri"/>
-          <w:color w:val="000000"/>
-          <w:spacing w:val="0"/>
-          <w:position w:val="0"/>
-          <w:sz w:val="22"/>
-          <w:shd w:fill="auto" w:val="clear"/>
-        </w:rPr>
-        <w:t xml:space="preserve">“</w:t>
-      </w:r>
-      <w:r>
-        <w:rPr>
-          <w:rFonts w:ascii="Calibri" w:hAnsi="Calibri" w:cs="Calibri" w:eastAsia="Calibri"/>
-          <w:color w:val="000000"/>
-          <w:spacing w:val="0"/>
-          <w:position w:val="0"/>
-          <w:sz w:val="22"/>
-          <w:shd w:fill="auto" w:val="clear"/>
-        </w:rPr>
-        <w:t xml:space="preserve">balance in all things</w:t>
-      </w:r>
-      <w:r>
-        <w:rPr>
-          <w:rFonts w:ascii="Calibri" w:hAnsi="Calibri" w:cs="Calibri" w:eastAsia="Calibri"/>
-          <w:color w:val="000000"/>
-          <w:spacing w:val="0"/>
-          <w:position w:val="0"/>
-          <w:sz w:val="22"/>
-          <w:shd w:fill="auto" w:val="clear"/>
-        </w:rPr>
-        <w:t xml:space="preserve">”</w:t>
-      </w:r>
-      <w:r>
-        <w:rPr>
-          <w:rFonts w:ascii="Calibri" w:hAnsi="Calibri" w:cs="Calibri" w:eastAsia="Calibri"/>
-          <w:color w:val="000000"/>
-          <w:spacing w:val="0"/>
-          <w:position w:val="0"/>
-          <w:sz w:val="22"/>
-          <w:shd w:fill="auto" w:val="clear"/>
-        </w:rPr>
-        <w:t xml:space="preserve">. Time and talent are two things we cannot really buy for ourselves; I do not really need to explain further how invaluable they are, for now.</w:t>
+        <w:t xml:space="preserve"> “balance in all things”. Time and talent are two things we cannot really buy for ourselves; I do not really need to explain further how invaluable they are, for now.</w:t>
       </w:r>
     </w:p>
     <w:p>
@@ -7591,7 +7591,150 @@
           <w:sz w:val="22"/>
           <w:shd w:fill="auto" w:val="clear"/>
         </w:rPr>
-        <w:t xml:space="preserve">a country that still follows the old cash-based system, calls you . “Hi, I am quite excited about your wedding and would love to be there. I am not so sure about how I will convert my money into Reward Points, though. Can you guide me?” she asks you on the phone. “Yeah, you should definitely come over. So, to get the RPs, you just gotta make an account online to get yourself a wallet, and then you can top up your wallet, using your currency, from one of the authorized exchange companies. It’s really that simple,” you answer. “Oh, so kinda like topping up my Steam or my phone. Cool.”</w:t>
+        <w:t xml:space="preserve">a country that still follows the old cash-based system, calls you . </w:t>
+      </w:r>
+      <w:r>
+        <w:rPr>
+          <w:rFonts w:ascii="Calibri" w:hAnsi="Calibri" w:cs="Calibri" w:eastAsia="Calibri"/>
+          <w:color w:val="auto"/>
+          <w:spacing w:val="0"/>
+          <w:position w:val="0"/>
+          <w:sz w:val="22"/>
+          <w:shd w:fill="auto" w:val="clear"/>
+        </w:rPr>
+        <w:t xml:space="preserve">“</w:t>
+      </w:r>
+      <w:r>
+        <w:rPr>
+          <w:rFonts w:ascii="Calibri" w:hAnsi="Calibri" w:cs="Calibri" w:eastAsia="Calibri"/>
+          <w:color w:val="auto"/>
+          <w:spacing w:val="0"/>
+          <w:position w:val="0"/>
+          <w:sz w:val="22"/>
+          <w:shd w:fill="auto" w:val="clear"/>
+        </w:rPr>
+        <w:t xml:space="preserve">Hi, I am quite excited about your wedding and would love to be there. I am not so sure about how I will convert my money into Reward Points, though. Can you guide me?</w:t>
+      </w:r>
+      <w:r>
+        <w:rPr>
+          <w:rFonts w:ascii="Calibri" w:hAnsi="Calibri" w:cs="Calibri" w:eastAsia="Calibri"/>
+          <w:color w:val="auto"/>
+          <w:spacing w:val="0"/>
+          <w:position w:val="0"/>
+          <w:sz w:val="22"/>
+          <w:shd w:fill="auto" w:val="clear"/>
+        </w:rPr>
+        <w:t xml:space="preserve">”</w:t>
+      </w:r>
+      <w:r>
+        <w:rPr>
+          <w:rFonts w:ascii="Calibri" w:hAnsi="Calibri" w:cs="Calibri" w:eastAsia="Calibri"/>
+          <w:color w:val="auto"/>
+          <w:spacing w:val="0"/>
+          <w:position w:val="0"/>
+          <w:sz w:val="22"/>
+          <w:shd w:fill="auto" w:val="clear"/>
+        </w:rPr>
+        <w:t xml:space="preserve"> she asks you on the phone. </w:t>
+      </w:r>
+      <w:r>
+        <w:rPr>
+          <w:rFonts w:ascii="Calibri" w:hAnsi="Calibri" w:cs="Calibri" w:eastAsia="Calibri"/>
+          <w:color w:val="auto"/>
+          <w:spacing w:val="0"/>
+          <w:position w:val="0"/>
+          <w:sz w:val="22"/>
+          <w:shd w:fill="auto" w:val="clear"/>
+        </w:rPr>
+        <w:t xml:space="preserve">“</w:t>
+      </w:r>
+      <w:r>
+        <w:rPr>
+          <w:rFonts w:ascii="Calibri" w:hAnsi="Calibri" w:cs="Calibri" w:eastAsia="Calibri"/>
+          <w:color w:val="auto"/>
+          <w:spacing w:val="0"/>
+          <w:position w:val="0"/>
+          <w:sz w:val="22"/>
+          <w:shd w:fill="auto" w:val="clear"/>
+        </w:rPr>
+        <w:t xml:space="preserve">Yeah, you should definitely come over. So, to get the RPs, you just gotta make an account online to get yourself a wallet, and then you can top up your wallet, using your currency, from one of the authorized exchange companies. It</w:t>
+      </w:r>
+      <w:r>
+        <w:rPr>
+          <w:rFonts w:ascii="Calibri" w:hAnsi="Calibri" w:cs="Calibri" w:eastAsia="Calibri"/>
+          <w:color w:val="auto"/>
+          <w:spacing w:val="0"/>
+          <w:position w:val="0"/>
+          <w:sz w:val="22"/>
+          <w:shd w:fill="auto" w:val="clear"/>
+        </w:rPr>
+        <w:t xml:space="preserve">’</w:t>
+      </w:r>
+      <w:r>
+        <w:rPr>
+          <w:rFonts w:ascii="Calibri" w:hAnsi="Calibri" w:cs="Calibri" w:eastAsia="Calibri"/>
+          <w:color w:val="auto"/>
+          <w:spacing w:val="0"/>
+          <w:position w:val="0"/>
+          <w:sz w:val="22"/>
+          <w:shd w:fill="auto" w:val="clear"/>
+        </w:rPr>
+        <w:t xml:space="preserve">s really that simple,</w:t>
+      </w:r>
+      <w:r>
+        <w:rPr>
+          <w:rFonts w:ascii="Calibri" w:hAnsi="Calibri" w:cs="Calibri" w:eastAsia="Calibri"/>
+          <w:color w:val="auto"/>
+          <w:spacing w:val="0"/>
+          <w:position w:val="0"/>
+          <w:sz w:val="22"/>
+          <w:shd w:fill="auto" w:val="clear"/>
+        </w:rPr>
+        <w:t xml:space="preserve">”</w:t>
+      </w:r>
+      <w:r>
+        <w:rPr>
+          <w:rFonts w:ascii="Calibri" w:hAnsi="Calibri" w:cs="Calibri" w:eastAsia="Calibri"/>
+          <w:color w:val="auto"/>
+          <w:spacing w:val="0"/>
+          <w:position w:val="0"/>
+          <w:sz w:val="22"/>
+          <w:shd w:fill="auto" w:val="clear"/>
+        </w:rPr>
+        <w:t xml:space="preserve"> you answer. </w:t>
+      </w:r>
+      <w:r>
+        <w:rPr>
+          <w:rFonts w:ascii="Calibri" w:hAnsi="Calibri" w:cs="Calibri" w:eastAsia="Calibri"/>
+          <w:color w:val="auto"/>
+          <w:spacing w:val="0"/>
+          <w:position w:val="0"/>
+          <w:sz w:val="22"/>
+          <w:shd w:fill="auto" w:val="clear"/>
+        </w:rPr>
+        <w:t xml:space="preserve">“</w:t>
+      </w:r>
+      <w:r>
+        <w:rPr>
+          <w:rFonts w:ascii="Calibri" w:hAnsi="Calibri" w:cs="Calibri" w:eastAsia="Calibri"/>
+          <w:color w:val="auto"/>
+          <w:spacing w:val="0"/>
+          <w:position w:val="0"/>
+          <w:sz w:val="22"/>
+          <w:shd w:fill="auto" w:val="clear"/>
+        </w:rPr>
+        <w:t xml:space="preserve">Oh, so kinda like topping up my Steam or my phone. Cool.</w:t>
+      </w:r>
+      <w:r>
+        <w:rPr>
+          <w:rFonts w:ascii="Calibri" w:hAnsi="Calibri" w:cs="Calibri" w:eastAsia="Calibri"/>
+          <w:color w:val="auto"/>
+          <w:spacing w:val="0"/>
+          <w:position w:val="0"/>
+          <w:sz w:val="22"/>
+          <w:shd w:fill="auto" w:val="clear"/>
+        </w:rPr>
+        <w:t xml:space="preserve">”</w:t>
       </w:r>
     </w:p>
     <w:p>
@@ -12291,18 +12434,40 @@
           <w:sz w:val="22"/>
           <w:shd w:fill="auto" w:val="clear"/>
         </w:rPr>
-        <w:t xml:space="preserve">ascribing more value to assets already owned, and “Anchoring Bias”</w:t>
-      </w:r>
-      <w:r>
-        <w:rPr>
-          <w:rFonts w:ascii="Calibri" w:hAnsi="Calibri" w:cs="Calibri" w:eastAsia="Calibri"/>
-          <w:color w:val="auto"/>
-          <w:spacing w:val="0"/>
-          <w:position w:val="0"/>
-          <w:sz w:val="22"/>
-          <w:shd w:fill="auto" w:val="clear"/>
-        </w:rPr>
-        <w:t xml:space="preserve">—</w:t>
+        <w:t xml:space="preserve">ascribing more value to assets already owned, and </w:t>
+      </w:r>
+      <w:r>
+        <w:rPr>
+          <w:rFonts w:ascii="Calibri" w:hAnsi="Calibri" w:cs="Calibri" w:eastAsia="Calibri"/>
+          <w:color w:val="auto"/>
+          <w:spacing w:val="0"/>
+          <w:position w:val="0"/>
+          <w:sz w:val="22"/>
+          <w:shd w:fill="auto" w:val="clear"/>
+        </w:rPr>
+        <w:t xml:space="preserve">“</w:t>
+      </w:r>
+      <w:r>
+        <w:rPr>
+          <w:rFonts w:ascii="Calibri" w:hAnsi="Calibri" w:cs="Calibri" w:eastAsia="Calibri"/>
+          <w:color w:val="auto"/>
+          <w:spacing w:val="0"/>
+          <w:position w:val="0"/>
+          <w:sz w:val="22"/>
+          <w:shd w:fill="auto" w:val="clear"/>
+        </w:rPr>
+        <w:t xml:space="preserve">Anchoring Bias</w:t>
+      </w:r>
+      <w:r>
+        <w:rPr>
+          <w:rFonts w:ascii="Calibri" w:hAnsi="Calibri" w:cs="Calibri" w:eastAsia="Calibri"/>
+          <w:color w:val="auto"/>
+          <w:spacing w:val="0"/>
+          <w:position w:val="0"/>
+          <w:sz w:val="22"/>
+          <w:shd w:fill="auto" w:val="clear"/>
+        </w:rPr>
+        <w:t xml:space="preserve">”—</w:t>
       </w:r>
       <w:r>
         <w:rPr>
@@ -13651,8 +13816,8 @@
         </w:rPr>
       </w:pPr>
       <w:r>
-        <w:object w:dxaOrig="10144" w:dyaOrig="5669">
-          <v:rect xmlns:o="urn:schemas-microsoft-com:office:office" xmlns:v="urn:schemas-microsoft-com:vml" id="rectole0000000000" style="width:507.200000pt;height:283.450000pt" o:preferrelative="t" o:ole="">
+        <w:object w:dxaOrig="10265" w:dyaOrig="5729">
+          <v:rect xmlns:o="urn:schemas-microsoft-com:office:office" xmlns:v="urn:schemas-microsoft-com:vml" id="rectole0000000000" style="width:513.250000pt;height:286.450000pt" o:preferrelative="t" o:ole="">
             <o:lock v:ext="edit"/>
             <v:imagedata xmlns:r="http://schemas.openxmlformats.org/officeDocument/2006/relationships" r:id="docRId1" o:title=""/>
           </v:rect>

</xml_diff>

<commit_message>
on the scarcity of resources
</commit_message>
<xml_diff>
--- a/Rewardism - Newer ND.docx
+++ b/Rewardism - Newer ND.docx
@@ -664,29 +664,7 @@
           <w:sz w:val="22"/>
           <w:shd w:fill="auto" w:val="clear"/>
         </w:rPr>
-        <w:t xml:space="preserve"> a rope over an abyss. What is great in man is that he is a bridge and not an end.</w:t>
-      </w:r>
-      <w:r>
-        <w:rPr>
-          <w:rFonts w:ascii="Calibri" w:hAnsi="Calibri" w:cs="Calibri" w:eastAsia="Calibri"/>
-          <w:color w:val="auto"/>
-          <w:spacing w:val="0"/>
-          <w:position w:val="0"/>
-          <w:sz w:val="22"/>
-          <w:shd w:fill="auto" w:val="clear"/>
-        </w:rPr>
-        <w:t xml:space="preserve">”</w:t>
-      </w:r>
-      <w:r>
-        <w:rPr>
-          <w:rFonts w:ascii="Calibri" w:hAnsi="Calibri" w:cs="Calibri" w:eastAsia="Calibri"/>
-          <w:color w:val="auto"/>
-          <w:spacing w:val="0"/>
-          <w:position w:val="0"/>
-          <w:sz w:val="22"/>
-          <w:shd w:fill="auto" w:val="clear"/>
-        </w:rPr>
-        <w:t xml:space="preserve"> </w:t>
+        <w:t xml:space="preserve"> a rope over an abyss. What is great in man is that he is a bridge and not an end.” </w:t>
       </w:r>
       <w:r>
         <w:rPr>
@@ -942,7 +920,7 @@
           <w:sz w:val="26"/>
           <w:shd w:fill="auto" w:val="clear"/>
         </w:rPr>
-        <w:t xml:space="preserve">Determining perfection</w:t>
+        <w:t xml:space="preserve">Form</w:t>
       </w:r>
     </w:p>
     <w:p>
@@ -991,45 +969,34 @@
           <w:sz w:val="22"/>
           <w:shd w:fill="auto" w:val="clear"/>
         </w:rPr>
-        <w:t xml:space="preserve"> </w:t>
-      </w:r>
-      <w:r>
-        <w:rPr>
-          <w:rFonts w:ascii="Calibri" w:hAnsi="Calibri" w:cs="Calibri" w:eastAsia="Calibri"/>
-          <w:color w:val="auto"/>
-          <w:spacing w:val="0"/>
-          <w:position w:val="0"/>
-          <w:sz w:val="22"/>
-          <w:shd w:fill="auto" w:val="clear"/>
-        </w:rPr>
-        <w:t xml:space="preserve">wiki/Theory_of_forms</w:t>
-      </w:r>
-    </w:p>
-    <w:p>
-      <w:pPr>
-        <w:suppressAutoHyphens w:val="true"/>
-        <w:spacing w:before="0" w:after="160" w:line="240"/>
-        <w:ind w:right="0" w:left="0" w:firstLine="0"/>
-        <w:jc w:val="left"/>
-        <w:rPr>
-          <w:rFonts w:ascii="Calibri" w:hAnsi="Calibri" w:cs="Calibri" w:eastAsia="Calibri"/>
-          <w:color w:val="auto"/>
-          <w:spacing w:val="0"/>
-          <w:position w:val="0"/>
-          <w:sz w:val="22"/>
-          <w:shd w:fill="auto" w:val="clear"/>
-        </w:rPr>
-      </w:pPr>
-      <w:r>
-        <w:rPr>
-          <w:rFonts w:ascii="Calibri" w:hAnsi="Calibri" w:cs="Calibri" w:eastAsia="Calibri"/>
-          <w:color w:val="auto"/>
-          <w:spacing w:val="0"/>
-          <w:position w:val="0"/>
-          <w:sz w:val="22"/>
-          <w:shd w:fill="auto" w:val="clear"/>
-        </w:rPr>
-        <w:t xml:space="preserve">You must have come across Plato’s theory of Forms. It might have caused you to think about the perfect version of things. One important aspect of Plato’s teaching is his emphasis on using the ability to reason. So, let us use our ability to reason to find out how we can determine perfection.</w:t>
+        <w:t xml:space="preserve"> wiki/Theory_of_forms</w:t>
+      </w:r>
+    </w:p>
+    <w:p>
+      <w:pPr>
+        <w:suppressAutoHyphens w:val="true"/>
+        <w:spacing w:before="0" w:after="160" w:line="240"/>
+        <w:ind w:right="0" w:left="0" w:firstLine="0"/>
+        <w:jc w:val="left"/>
+        <w:rPr>
+          <w:rFonts w:ascii="Calibri" w:hAnsi="Calibri" w:cs="Calibri" w:eastAsia="Calibri"/>
+          <w:color w:val="auto"/>
+          <w:spacing w:val="0"/>
+          <w:position w:val="0"/>
+          <w:sz w:val="22"/>
+          <w:shd w:fill="auto" w:val="clear"/>
+        </w:rPr>
+      </w:pPr>
+      <w:r>
+        <w:rPr>
+          <w:rFonts w:ascii="Calibri" w:hAnsi="Calibri" w:cs="Calibri" w:eastAsia="Calibri"/>
+          <w:color w:val="auto"/>
+          <w:spacing w:val="0"/>
+          <w:position w:val="0"/>
+          <w:sz w:val="22"/>
+          <w:shd w:fill="auto" w:val="clear"/>
+        </w:rPr>
+        <w:t xml:space="preserve">You must have come across Plato’s theory of Forms. It might have caused you to think about the perfect version of an object. One important aspect of Plato’s teaching is his emphasis on using the ability to reason. So, let us use our ability to reason to find out how we can determine what the Form of an object is like.</w:t>
       </w:r>
     </w:p>
     <w:p>
@@ -1083,7 +1050,7 @@
           <w:sz w:val="22"/>
           <w:shd w:fill="auto" w:val="clear"/>
         </w:rPr>
-        <w:t xml:space="preserve">Suppose you had to determine what an ideal computer is like, how would you approach this challenge? A good start would be to ask, "what exactly do computers do, and what does each part of a computer do?" Then, creatively answering these questions should help you get closer to the ideal form of a computer.</w:t>
+        <w:t xml:space="preserve">Suppose you had to determine what an ideal computer is like, how would you approach this challenge? You can start by asking, "what exactly do computers do, and what does each part of a computer do?" Then, creatively answering these questions should help you get closer to the ideal version of a computer.</w:t>
       </w:r>
     </w:p>
     <w:p>
@@ -1164,7 +1131,7 @@
           <w:sz w:val="22"/>
           <w:shd w:fill="auto" w:val="clear"/>
         </w:rPr>
-        <w:t xml:space="preserve">The best way is to rank the objectives according to their importance, and to give them preference accordingly. The importance of an objective depends on how much it helps us achieve our long-term goals. The goal is to get the optimal trade-offs. Understanding the ways taken in the past and their outcomes can help us avoid mistakes, and get inspired.</w:t>
+        <w:t xml:space="preserve">One way is to rank the objectives according to their importance, and to give them preference accordingly. The importance of an objective depends on how much it helps us achieve our long-term goals. The goal is to get the optimal trade-offs. Understanding the ways taken in the past and their outcomes can help us avoid mistakes, and get inspired.</w:t>
       </w:r>
     </w:p>
     <w:p>
@@ -1345,34 +1312,34 @@
           <w:sz w:val="22"/>
           <w:shd w:fill="auto" w:val="clear"/>
         </w:rPr>
-        <w:t xml:space="preserve">To put it simply: the better the resources are managed, the better the economy. To think about the ideal version of an economic system, we have to ask, "what is it that an ideal economic system should achieve?" Here, it should be noted that, since this system is essentially for and by us, we can align the goals of the ideal economic system with our wants.</w:t>
-      </w:r>
-    </w:p>
-    <w:p>
-      <w:pPr>
-        <w:suppressAutoHyphens w:val="true"/>
-        <w:spacing w:before="0" w:after="160" w:line="240"/>
-        <w:ind w:right="0" w:left="0" w:firstLine="0"/>
-        <w:jc w:val="left"/>
-        <w:rPr>
-          <w:rFonts w:ascii="Calibri" w:hAnsi="Calibri" w:cs="Calibri" w:eastAsia="Calibri"/>
-          <w:color w:val="auto"/>
-          <w:spacing w:val="0"/>
-          <w:position w:val="0"/>
-          <w:sz w:val="22"/>
-          <w:shd w:fill="auto" w:val="clear"/>
-        </w:rPr>
-      </w:pPr>
-      <w:r>
-        <w:rPr>
-          <w:rFonts w:ascii="Calibri" w:hAnsi="Calibri" w:cs="Calibri" w:eastAsia="Calibri"/>
-          <w:color w:val="auto"/>
-          <w:spacing w:val="0"/>
-          <w:position w:val="0"/>
-          <w:sz w:val="22"/>
-          <w:shd w:fill="auto" w:val="clear"/>
-        </w:rPr>
-        <w:t xml:space="preserve">An ideal economic system should achieve "optimal utilization." The resources should be utilized such that the standard of living of </w:t>
+        <w:t xml:space="preserve">To put it simply: the better the resources are managed, the better the economy is. To understand the ideal economic system, we should ask, "what is it that an ideal economic system should achieve?" Here, it should be noted that, since this system is essentially for and by us, we can align the goals of the ideal economic system with our wants.</w:t>
+      </w:r>
+    </w:p>
+    <w:p>
+      <w:pPr>
+        <w:suppressAutoHyphens w:val="true"/>
+        <w:spacing w:before="0" w:after="160" w:line="240"/>
+        <w:ind w:right="0" w:left="0" w:firstLine="0"/>
+        <w:jc w:val="left"/>
+        <w:rPr>
+          <w:rFonts w:ascii="Calibri" w:hAnsi="Calibri" w:cs="Calibri" w:eastAsia="Calibri"/>
+          <w:color w:val="auto"/>
+          <w:spacing w:val="0"/>
+          <w:position w:val="0"/>
+          <w:sz w:val="22"/>
+          <w:shd w:fill="auto" w:val="clear"/>
+        </w:rPr>
+      </w:pPr>
+      <w:r>
+        <w:rPr>
+          <w:rFonts w:ascii="Calibri" w:hAnsi="Calibri" w:cs="Calibri" w:eastAsia="Calibri"/>
+          <w:color w:val="auto"/>
+          <w:spacing w:val="0"/>
+          <w:position w:val="0"/>
+          <w:sz w:val="22"/>
+          <w:shd w:fill="auto" w:val="clear"/>
+        </w:rPr>
+        <w:t xml:space="preserve">An ideal economic system should, by definition, achieve "optimal utilization" of resources. The resources should be utilized such that the minimum standard of living of </w:t>
       </w:r>
       <w:r>
         <w:rPr>
@@ -1422,9 +1389,15 @@
           <w:sz w:val="22"/>
           <w:shd w:fill="auto" w:val="clear"/>
         </w:rPr>
-        <w:t xml:space="preserve">The word optimal means most favorable. “Favorable” is that which is in accordance with our philosophy, that which helps us realize our full potential the most is the most favorable then. An optimal solution is the most balanced solution that considers multiple factors for a given challenge.</w:t>
-      </w:r>
-      <w:r>
+        <w:t xml:space="preserve">The word optimal means most favorable. “Favorable” is that which is in accordance with our philosophy, that which helps us realize our true potential the most is the most favorable then. An optimal solution is the most balanced solution that considers all significant factors for a given challenge. The optimal dosage of medicine, e.g., would be such that a little more or a little less than it would not be as effective.</w:t>
+      </w:r>
+    </w:p>
+    <w:p>
+      <w:pPr>
+        <w:suppressAutoHyphens w:val="true"/>
+        <w:spacing w:before="0" w:after="160" w:line="240"/>
+        <w:ind w:right="0" w:left="0" w:firstLine="0"/>
+        <w:jc w:val="left"/>
         <w:rPr>
           <w:rFonts w:ascii="Calibri" w:hAnsi="Calibri" w:cs="Calibri" w:eastAsia="Calibri"/>
           <w:color w:val="000000"/>
@@ -1433,15 +1406,8 @@
           <w:sz w:val="22"/>
           <w:shd w:fill="auto" w:val="clear"/>
         </w:rPr>
-        <w:t xml:space="preserve"> The optimal dosage of medicine, e.g., would be such that a little more or a little less than it would not be as effective.</w:t>
-      </w:r>
-    </w:p>
-    <w:p>
-      <w:pPr>
-        <w:suppressAutoHyphens w:val="true"/>
-        <w:spacing w:before="0" w:after="160" w:line="240"/>
-        <w:ind w:right="0" w:left="0" w:firstLine="0"/>
-        <w:jc w:val="left"/>
+      </w:pPr>
+      <w:r>
         <w:rPr>
           <w:rFonts w:ascii="Calibri" w:hAnsi="Calibri" w:cs="Calibri" w:eastAsia="Calibri"/>
           <w:color w:val="000000"/>
@@ -1450,8 +1416,111 @@
           <w:sz w:val="22"/>
           <w:shd w:fill="auto" w:val="clear"/>
         </w:rPr>
-      </w:pPr>
-      <w:r>
+        <w:t xml:space="preserve">Utilization means the action of making practical and effective use of whatever is being utilized. Combining optimal, and utilization, we get “the action of making practical and effective use of whatever is being utilized, in a way that is most favorable to us.” Provided that there are enough resources, by achieving optimal utilization, living standards should become good enough for everyone, and generally, the living standards should improve.</w:t>
+      </w:r>
+    </w:p>
+    <w:p>
+      <w:pPr>
+        <w:suppressAutoHyphens w:val="true"/>
+        <w:spacing w:before="0" w:after="160" w:line="240"/>
+        <w:ind w:right="0" w:left="0" w:firstLine="0"/>
+        <w:jc w:val="left"/>
+        <w:rPr>
+          <w:rFonts w:ascii="Calibri" w:hAnsi="Calibri" w:cs="Calibri" w:eastAsia="Calibri"/>
+          <w:color w:val="auto"/>
+          <w:spacing w:val="0"/>
+          <w:position w:val="0"/>
+          <w:sz w:val="22"/>
+          <w:shd w:fill="auto" w:val="clear"/>
+        </w:rPr>
+      </w:pPr>
+      <w:r>
+        <w:rPr>
+          <w:rFonts w:ascii="Calibri" w:hAnsi="Calibri" w:cs="Calibri" w:eastAsia="Calibri"/>
+          <w:color w:val="auto"/>
+          <w:spacing w:val="0"/>
+          <w:position w:val="0"/>
+          <w:sz w:val="22"/>
+          <w:shd w:fill="auto" w:val="clear"/>
+        </w:rPr>
+        <w:t xml:space="preserve">To better explain what a </w:t>
+      </w:r>
+      <w:r>
+        <w:rPr>
+          <w:rFonts w:ascii="Calibri" w:hAnsi="Calibri" w:cs="Calibri" w:eastAsia="Calibri"/>
+          <w:i/>
+          <w:color w:val="auto"/>
+          <w:spacing w:val="0"/>
+          <w:position w:val="0"/>
+          <w:sz w:val="22"/>
+          <w:shd w:fill="auto" w:val="clear"/>
+        </w:rPr>
+        <w:t xml:space="preserve">good enough</w:t>
+      </w:r>
+      <w:r>
+        <w:rPr>
+          <w:rFonts w:ascii="Calibri" w:hAnsi="Calibri" w:cs="Calibri" w:eastAsia="Calibri"/>
+          <w:color w:val="auto"/>
+          <w:spacing w:val="0"/>
+          <w:position w:val="0"/>
+          <w:sz w:val="22"/>
+          <w:shd w:fill="auto" w:val="clear"/>
+        </w:rPr>
+        <w:t xml:space="preserve"> base standard of living is, I find it necessary to refer to John Rawls’s theory of </w:t>
+      </w:r>
+      <w:r>
+        <w:rPr>
+          <w:rFonts w:ascii="Calibri" w:hAnsi="Calibri" w:cs="Calibri" w:eastAsia="Calibri"/>
+          <w:i/>
+          <w:color w:val="auto"/>
+          <w:spacing w:val="0"/>
+          <w:position w:val="0"/>
+          <w:sz w:val="22"/>
+          <w:shd w:fill="auto" w:val="clear"/>
+        </w:rPr>
+        <w:t xml:space="preserve">justice as fairness</w:t>
+      </w:r>
+      <w:r>
+        <w:rPr>
+          <w:rFonts w:ascii="Calibri" w:hAnsi="Calibri" w:cs="Calibri" w:eastAsia="Calibri"/>
+          <w:color w:val="auto"/>
+          <w:spacing w:val="0"/>
+          <w:position w:val="0"/>
+          <w:sz w:val="22"/>
+          <w:shd w:fill="auto" w:val="clear"/>
+        </w:rPr>
+        <w:t xml:space="preserve">. The following is an explanation which is inspired by the thought experiment involving a </w:t>
+      </w:r>
+      <w:r>
+        <w:rPr>
+          <w:rFonts w:ascii="Calibri" w:hAnsi="Calibri" w:cs="Calibri" w:eastAsia="Calibri"/>
+          <w:i/>
+          <w:color w:val="auto"/>
+          <w:spacing w:val="0"/>
+          <w:position w:val="0"/>
+          <w:sz w:val="22"/>
+          <w:shd w:fill="auto" w:val="clear"/>
+        </w:rPr>
+        <w:t xml:space="preserve">veil of ignorance</w:t>
+      </w:r>
+      <w:r>
+        <w:rPr>
+          <w:rFonts w:ascii="Calibri" w:hAnsi="Calibri" w:cs="Calibri" w:eastAsia="Calibri"/>
+          <w:color w:val="auto"/>
+          <w:spacing w:val="0"/>
+          <w:position w:val="0"/>
+          <w:sz w:val="22"/>
+          <w:shd w:fill="auto" w:val="clear"/>
+        </w:rPr>
+        <w:t xml:space="preserve">, and Alex O' Connor's version of it.</w:t>
+      </w:r>
+    </w:p>
+    <w:p>
+      <w:pPr>
+        <w:suppressAutoHyphens w:val="true"/>
+        <w:spacing w:before="0" w:after="160" w:line="240"/>
+        <w:ind w:right="0" w:left="720" w:firstLine="0"/>
+        <w:jc w:val="left"/>
         <w:rPr>
           <w:rFonts w:ascii="Calibri" w:hAnsi="Calibri" w:cs="Calibri" w:eastAsia="Calibri"/>
           <w:color w:val="000000"/>
@@ -1460,96 +1529,6 @@
           <w:sz w:val="22"/>
           <w:shd w:fill="auto" w:val="clear"/>
         </w:rPr>
-        <w:t xml:space="preserve">Utilization means the action of making practical and effective use of whatever is being utilized. Combining optimal, and utilization, we get “the most favorable way something is practically used.” Provided that there are enough resources, by practically using resources in the most favorable way possible, living standards should become good enough for everyone, and generally, the living standards should improve.</w:t>
-      </w:r>
-    </w:p>
-    <w:p>
-      <w:pPr>
-        <w:suppressAutoHyphens w:val="true"/>
-        <w:spacing w:before="0" w:after="160" w:line="240"/>
-        <w:ind w:right="0" w:left="0" w:firstLine="0"/>
-        <w:jc w:val="left"/>
-        <w:rPr>
-          <w:rFonts w:ascii="Calibri" w:hAnsi="Calibri" w:cs="Calibri" w:eastAsia="Calibri"/>
-          <w:color w:val="auto"/>
-          <w:spacing w:val="0"/>
-          <w:position w:val="0"/>
-          <w:sz w:val="22"/>
-          <w:shd w:fill="auto" w:val="clear"/>
-        </w:rPr>
-      </w:pPr>
-      <w:r>
-        <w:rPr>
-          <w:rFonts w:ascii="Calibri" w:hAnsi="Calibri" w:cs="Calibri" w:eastAsia="Calibri"/>
-          <w:color w:val="auto"/>
-          <w:spacing w:val="0"/>
-          <w:position w:val="0"/>
-          <w:sz w:val="22"/>
-          <w:shd w:fill="auto" w:val="clear"/>
-        </w:rPr>
-        <w:t xml:space="preserve">To better explain what a </w:t>
-      </w:r>
-      <w:r>
-        <w:rPr>
-          <w:rFonts w:ascii="Calibri" w:hAnsi="Calibri" w:cs="Calibri" w:eastAsia="Calibri"/>
-          <w:i/>
-          <w:color w:val="auto"/>
-          <w:spacing w:val="0"/>
-          <w:position w:val="0"/>
-          <w:sz w:val="22"/>
-          <w:shd w:fill="auto" w:val="clear"/>
-        </w:rPr>
-        <w:t xml:space="preserve">good enough</w:t>
-      </w:r>
-      <w:r>
-        <w:rPr>
-          <w:rFonts w:ascii="Calibri" w:hAnsi="Calibri" w:cs="Calibri" w:eastAsia="Calibri"/>
-          <w:color w:val="auto"/>
-          <w:spacing w:val="0"/>
-          <w:position w:val="0"/>
-          <w:sz w:val="22"/>
-          <w:shd w:fill="auto" w:val="clear"/>
-        </w:rPr>
-        <w:t xml:space="preserve"> standard of living is, I find it necessary to refer to John Rawls’s theory of </w:t>
-      </w:r>
-      <w:r>
-        <w:rPr>
-          <w:rFonts w:ascii="Calibri" w:hAnsi="Calibri" w:cs="Calibri" w:eastAsia="Calibri"/>
-          <w:i/>
-          <w:color w:val="auto"/>
-          <w:spacing w:val="0"/>
-          <w:position w:val="0"/>
-          <w:sz w:val="22"/>
-          <w:shd w:fill="auto" w:val="clear"/>
-        </w:rPr>
-        <w:t xml:space="preserve">justice as fairness</w:t>
-      </w:r>
-      <w:r>
-        <w:rPr>
-          <w:rFonts w:ascii="Calibri" w:hAnsi="Calibri" w:cs="Calibri" w:eastAsia="Calibri"/>
-          <w:color w:val="auto"/>
-          <w:spacing w:val="0"/>
-          <w:position w:val="0"/>
-          <w:sz w:val="22"/>
-          <w:shd w:fill="auto" w:val="clear"/>
-        </w:rPr>
-        <w:t xml:space="preserve">. The following is an explanation which is inspired by thought experiment involving a “veil of ignorance,” and Alex O' Connor's version of it.</w:t>
-      </w:r>
-    </w:p>
-    <w:p>
-      <w:pPr>
-        <w:suppressAutoHyphens w:val="true"/>
-        <w:spacing w:before="0" w:after="160" w:line="240"/>
-        <w:ind w:right="0" w:left="720" w:firstLine="0"/>
-        <w:jc w:val="left"/>
-        <w:rPr>
-          <w:rFonts w:ascii="Calibri" w:hAnsi="Calibri" w:cs="Calibri" w:eastAsia="Calibri"/>
-          <w:color w:val="000000"/>
-          <w:spacing w:val="0"/>
-          <w:position w:val="0"/>
-          <w:sz w:val="22"/>
-          <w:shd w:fill="auto" w:val="clear"/>
-        </w:rPr>
       </w:pPr>
       <w:r>
         <w:rPr>
@@ -1560,42 +1539,13 @@
           <w:sz w:val="24"/>
           <w:shd w:fill="auto" w:val="clear"/>
         </w:rPr>
-        <w:t xml:space="preserve">  Imagine that you are given an opportunity to create a world where you will have to live, and the challenge is that the resources in this world will be limited, you have no idea where you will be born and who you will be, and you do not even know whether you will be a human, i.e., you are behind a </w:t>
-      </w:r>
-      <w:r>
-        <w:rPr>
-          <w:rFonts w:ascii="Calibri" w:hAnsi="Calibri" w:cs="Calibri" w:eastAsia="Calibri"/>
-          <w:i/>
-          <w:color w:val="auto"/>
-          <w:spacing w:val="0"/>
-          <w:position w:val="0"/>
-          <w:sz w:val="24"/>
-          <w:shd w:fill="auto" w:val="clear"/>
-        </w:rPr>
-        <w:t xml:space="preserve">veil of ignorance</w:t>
-      </w:r>
-      <w:r>
-        <w:rPr>
-          <w:rFonts w:ascii="Calibri" w:hAnsi="Calibri" w:cs="Calibri" w:eastAsia="Calibri"/>
-          <w:color w:val="auto"/>
-          <w:spacing w:val="0"/>
-          <w:position w:val="0"/>
-          <w:sz w:val="24"/>
-          <w:shd w:fill="auto" w:val="clear"/>
-        </w:rPr>
-        <w:t xml:space="preserve">.</w:t>
+        <w:t xml:space="preserve">  Imagine that you are given an opportunity to create a world where you will have to live. The challenges are that the resources in this world will be limited, you have no idea where you will be born and who you will be, and you do not even know whether you will be a human, i.e., you are behind a veil of ignorance.</w:t>
         <w:br/>
         <w:t xml:space="preserve">  To best approach this challenge, assume that you will be born into the worst possible condition in this world, so that you create the world in a way that is worth living in, regardless of where you start in the world. What kind of an economic system would you want in such a world?</w:t>
         <w:br/>
-        <w:t xml:space="preserve">  What do you think should be a “good enough” standard of living in such a world, considering that this would be your and your loved ones’ standard of living? It is not only justice that you have to consider, but also causality, evolution, and true freedom.</w:t>
-      </w:r>
-    </w:p>
-    <w:p>
-      <w:pPr>
-        <w:suppressAutoHyphens w:val="true"/>
-        <w:spacing w:before="0" w:after="160" w:line="240"/>
-        <w:ind w:right="0" w:left="0" w:firstLine="0"/>
-        <w:jc w:val="left"/>
+        <w:t xml:space="preserve">  What do you think should be a good enough base standard of living in such a world, considering that this would be your and your loved ones’ standard of living? It is not only justice that you have to consider, but also causality, evolution, and true freedom.</w:t>
+      </w:r>
+      <w:r>
         <w:rPr>
           <w:rFonts w:ascii="Calibri" w:hAnsi="Calibri" w:cs="Calibri" w:eastAsia="Calibri"/>
           <w:color w:val="000000"/>
@@ -1604,8 +1554,16 @@
           <w:sz w:val="22"/>
           <w:shd w:fill="auto" w:val="clear"/>
         </w:rPr>
-      </w:pPr>
-      <w:r>
+        <w:br/>
+        <w:t xml:space="preserve">  The base standard can be deemed good enough if under the circumstances further improvement would require some people to sacrifice their living standard. Since, the base standard is, by definition, for everyone, it cannot be improved at such an expense.</w:t>
+      </w:r>
+    </w:p>
+    <w:p>
+      <w:pPr>
+        <w:suppressAutoHyphens w:val="true"/>
+        <w:spacing w:before="0" w:after="160" w:line="240"/>
+        <w:ind w:right="0" w:left="0" w:firstLine="0"/>
+        <w:jc w:val="left"/>
         <w:rPr>
           <w:rFonts w:ascii="Calibri" w:hAnsi="Calibri" w:cs="Calibri" w:eastAsia="Calibri"/>
           <w:color w:val="000000"/>
@@ -1614,15 +1572,8 @@
           <w:sz w:val="22"/>
           <w:shd w:fill="auto" w:val="clear"/>
         </w:rPr>
-        <w:t xml:space="preserve">Let us refer to the standard of living of everyone as the “base standard.” This base standard can be deemed “good enough” if under the circumstances further improvement of standard would require some people to sacrifice their quality of life. Since, the base standard is by definition for everyone, it cannot be improved at such an expense. Everyone having a fair opportunity to grow, or evolve, would be a good indicator that the base standard of living is good enough.</w:t>
-      </w:r>
-    </w:p>
-    <w:p>
-      <w:pPr>
-        <w:suppressAutoHyphens w:val="true"/>
-        <w:spacing w:before="0" w:after="160" w:line="240"/>
-        <w:ind w:right="0" w:left="0" w:firstLine="0"/>
-        <w:jc w:val="left"/>
+      </w:pPr>
+      <w:r>
         <w:rPr>
           <w:rFonts w:ascii="Calibri" w:hAnsi="Calibri" w:cs="Calibri" w:eastAsia="Calibri"/>
           <w:color w:val="000000"/>
@@ -1631,7 +1582,8 @@
           <w:sz w:val="22"/>
           <w:shd w:fill="auto" w:val="clear"/>
         </w:rPr>
-      </w:pPr>
+        <w:t xml:space="preserve">The "meaningfulness" of a work is measured in terms of how much it helps improve the living standards. No effort should go unrewarded. The reward should be commensurate with the meaningfulness of the work. </w:t>
+      </w:r>
       <w:r>
         <w:rPr>
           <w:rFonts w:ascii="Calibri" w:hAnsi="Calibri" w:cs="Calibri" w:eastAsia="Calibri"/>
@@ -1641,15 +1593,9 @@
           <w:sz w:val="22"/>
           <w:shd w:fill="auto" w:val="clear"/>
         </w:rPr>
-        <w:t xml:space="preserve">“Meaningful work" is that which helps at least maintain the overall current standard of living, if not improve it. Efforts that significantly improves peoples’ lives will obviously be more meaningful than simple box-ticking approach. No effort should go unrewarded, but some efforts are worth more than others. This is important for stimulation, and for distinguishing between those who have helped us and those who have not. It is also important for setting the environment in accordance with our philosophy, i.e., an environment that rewards those who help us evolve or live a better life.</w:t>
-      </w:r>
-    </w:p>
-    <w:p>
-      <w:pPr>
-        <w:suppressAutoHyphens w:val="true"/>
-        <w:spacing w:before="0" w:after="160" w:line="240"/>
-        <w:ind w:right="0" w:left="0" w:firstLine="0"/>
-        <w:jc w:val="left"/>
+        <w:t xml:space="preserve">The rewards should act as causes for meaningful effects. </w:t>
+      </w:r>
+      <w:r>
         <w:rPr>
           <w:rFonts w:ascii="Calibri" w:hAnsi="Calibri" w:cs="Calibri" w:eastAsia="Calibri"/>
           <w:color w:val="000000"/>
@@ -1658,8 +1604,15 @@
           <w:sz w:val="22"/>
           <w:shd w:fill="auto" w:val="clear"/>
         </w:rPr>
-      </w:pPr>
-      <w:r>
+        <w:t xml:space="preserve">This is important for stimulation, and for distinguishing those who have helped us from those who have not.</w:t>
+      </w:r>
+    </w:p>
+    <w:p>
+      <w:pPr>
+        <w:suppressAutoHyphens w:val="true"/>
+        <w:spacing w:before="0" w:after="160" w:line="240"/>
+        <w:ind w:right="0" w:left="0" w:firstLine="0"/>
+        <w:jc w:val="left"/>
         <w:rPr>
           <w:rFonts w:ascii="Calibri" w:hAnsi="Calibri" w:cs="Calibri" w:eastAsia="Calibri"/>
           <w:color w:val="000000"/>
@@ -1668,8 +1621,7 @@
           <w:sz w:val="22"/>
           <w:shd w:fill="auto" w:val="clear"/>
         </w:rPr>
-        <w:t xml:space="preserve">By the word “resources” I do not mean just ores, minerals or land; human resource and time are perhaps the most valuable resources that must be carefully managed. Keeping the philosophy behind it in mind, it should be obvious that the proper utilization of talent is what differentiates between the best system and an ordinary system. We will know that we are reaching our true potential when we feel like we are being pushed to our limits, but we are not being overburdened </w:t>
-      </w:r>
+      </w:pPr>
       <w:r>
         <w:rPr>
           <w:rFonts w:ascii="Calibri" w:hAnsi="Calibri" w:cs="Calibri" w:eastAsia="Calibri"/>
@@ -1679,7 +1631,7 @@
           <w:sz w:val="22"/>
           <w:shd w:fill="auto" w:val="clear"/>
         </w:rPr>
-        <w:t xml:space="preserve">–</w:t>
+        <w:t xml:space="preserve">By the word “resources” I do not mean just ores, minerals or land; human resource and time are the most valuable resources that must be carefully managed. The proper utilization of talent and time is what differentiates between the best system and an ordinary system. We will know that we are reaching our true potential when we feel like we are being pushed to our limits, but we are not being overburdened. As Ember Spirit says, </w:t>
       </w:r>
       <w:r>
         <w:rPr>
@@ -1690,51 +1642,7 @@
           <w:sz w:val="22"/>
           <w:shd w:fill="auto" w:val="clear"/>
         </w:rPr>
-        <w:t xml:space="preserve"> </w:t>
-      </w:r>
-      <w:r>
-        <w:rPr>
-          <w:rFonts w:ascii="Calibri" w:hAnsi="Calibri" w:cs="Calibri" w:eastAsia="Calibri"/>
-          <w:color w:val="000000"/>
-          <w:spacing w:val="0"/>
-          <w:position w:val="0"/>
-          <w:sz w:val="22"/>
-          <w:shd w:fill="auto" w:val="clear"/>
-        </w:rPr>
-        <w:t xml:space="preserve">“</w:t>
-      </w:r>
-      <w:r>
-        <w:rPr>
-          <w:rFonts w:ascii="Calibri" w:hAnsi="Calibri" w:cs="Calibri" w:eastAsia="Calibri"/>
-          <w:color w:val="000000"/>
-          <w:spacing w:val="0"/>
-          <w:position w:val="0"/>
-          <w:sz w:val="22"/>
-          <w:shd w:fill="auto" w:val="clear"/>
-        </w:rPr>
-        <w:t xml:space="preserve">balance in all things</w:t>
-      </w:r>
-      <w:r>
-        <w:rPr>
-          <w:rFonts w:ascii="Calibri" w:hAnsi="Calibri" w:cs="Calibri" w:eastAsia="Calibri"/>
-          <w:color w:val="000000"/>
-          <w:spacing w:val="0"/>
-          <w:position w:val="0"/>
-          <w:sz w:val="22"/>
-          <w:shd w:fill="auto" w:val="clear"/>
-        </w:rPr>
-        <w:t xml:space="preserve">”</w:t>
-      </w:r>
-      <w:r>
-        <w:rPr>
-          <w:rFonts w:ascii="Calibri" w:hAnsi="Calibri" w:cs="Calibri" w:eastAsia="Calibri"/>
-          <w:color w:val="000000"/>
-          <w:spacing w:val="0"/>
-          <w:position w:val="0"/>
-          <w:sz w:val="22"/>
-          <w:shd w:fill="auto" w:val="clear"/>
-        </w:rPr>
-        <w:t xml:space="preserve">. Time and talent are two things we cannot really buy for ourselves; I do not really need to explain further how invaluable they are, for now.</w:t>
+        <w:t xml:space="preserve">“balance in all things.”</w:t>
       </w:r>
     </w:p>
     <w:p>
@@ -7744,7 +7652,150 @@
           <w:sz w:val="22"/>
           <w:shd w:fill="auto" w:val="clear"/>
         </w:rPr>
-        <w:t xml:space="preserve">a country that still follows the old cash-based system, calls you . “Hi, I am quite excited about your wedding and would love to be there. I am not so sure about how I will convert my money into Reward Points, though. Can you guide me?” she asks you on the phone. “Yeah, you should definitely come over. So, to get the RPs, you just gotta make an account online to get yourself a wallet, and then you can top up your wallet, using your currency, from one of the authorized exchange companies. It’s really that simple,” you answer. “Oh, so kinda like topping up my Steam or my phone. Cool.”</w:t>
+        <w:t xml:space="preserve">a country that still follows the old cash-based system, calls you . </w:t>
+      </w:r>
+      <w:r>
+        <w:rPr>
+          <w:rFonts w:ascii="Calibri" w:hAnsi="Calibri" w:cs="Calibri" w:eastAsia="Calibri"/>
+          <w:color w:val="auto"/>
+          <w:spacing w:val="0"/>
+          <w:position w:val="0"/>
+          <w:sz w:val="22"/>
+          <w:shd w:fill="auto" w:val="clear"/>
+        </w:rPr>
+        <w:t xml:space="preserve">“</w:t>
+      </w:r>
+      <w:r>
+        <w:rPr>
+          <w:rFonts w:ascii="Calibri" w:hAnsi="Calibri" w:cs="Calibri" w:eastAsia="Calibri"/>
+          <w:color w:val="auto"/>
+          <w:spacing w:val="0"/>
+          <w:position w:val="0"/>
+          <w:sz w:val="22"/>
+          <w:shd w:fill="auto" w:val="clear"/>
+        </w:rPr>
+        <w:t xml:space="preserve">Hi, I am quite excited about your wedding and would love to be there. I am not so sure about how I will convert my money into Reward Points, though. Can you guide me?</w:t>
+      </w:r>
+      <w:r>
+        <w:rPr>
+          <w:rFonts w:ascii="Calibri" w:hAnsi="Calibri" w:cs="Calibri" w:eastAsia="Calibri"/>
+          <w:color w:val="auto"/>
+          <w:spacing w:val="0"/>
+          <w:position w:val="0"/>
+          <w:sz w:val="22"/>
+          <w:shd w:fill="auto" w:val="clear"/>
+        </w:rPr>
+        <w:t xml:space="preserve">”</w:t>
+      </w:r>
+      <w:r>
+        <w:rPr>
+          <w:rFonts w:ascii="Calibri" w:hAnsi="Calibri" w:cs="Calibri" w:eastAsia="Calibri"/>
+          <w:color w:val="auto"/>
+          <w:spacing w:val="0"/>
+          <w:position w:val="0"/>
+          <w:sz w:val="22"/>
+          <w:shd w:fill="auto" w:val="clear"/>
+        </w:rPr>
+        <w:t xml:space="preserve"> she asks you on the phone. </w:t>
+      </w:r>
+      <w:r>
+        <w:rPr>
+          <w:rFonts w:ascii="Calibri" w:hAnsi="Calibri" w:cs="Calibri" w:eastAsia="Calibri"/>
+          <w:color w:val="auto"/>
+          <w:spacing w:val="0"/>
+          <w:position w:val="0"/>
+          <w:sz w:val="22"/>
+          <w:shd w:fill="auto" w:val="clear"/>
+        </w:rPr>
+        <w:t xml:space="preserve">“</w:t>
+      </w:r>
+      <w:r>
+        <w:rPr>
+          <w:rFonts w:ascii="Calibri" w:hAnsi="Calibri" w:cs="Calibri" w:eastAsia="Calibri"/>
+          <w:color w:val="auto"/>
+          <w:spacing w:val="0"/>
+          <w:position w:val="0"/>
+          <w:sz w:val="22"/>
+          <w:shd w:fill="auto" w:val="clear"/>
+        </w:rPr>
+        <w:t xml:space="preserve">Yeah, you should definitely come over. So, to get the RPs, you just gotta make an account online to get yourself a wallet, and then you can top up your wallet, using your currency, from one of the authorized exchange companies. It</w:t>
+      </w:r>
+      <w:r>
+        <w:rPr>
+          <w:rFonts w:ascii="Calibri" w:hAnsi="Calibri" w:cs="Calibri" w:eastAsia="Calibri"/>
+          <w:color w:val="auto"/>
+          <w:spacing w:val="0"/>
+          <w:position w:val="0"/>
+          <w:sz w:val="22"/>
+          <w:shd w:fill="auto" w:val="clear"/>
+        </w:rPr>
+        <w:t xml:space="preserve">’</w:t>
+      </w:r>
+      <w:r>
+        <w:rPr>
+          <w:rFonts w:ascii="Calibri" w:hAnsi="Calibri" w:cs="Calibri" w:eastAsia="Calibri"/>
+          <w:color w:val="auto"/>
+          <w:spacing w:val="0"/>
+          <w:position w:val="0"/>
+          <w:sz w:val="22"/>
+          <w:shd w:fill="auto" w:val="clear"/>
+        </w:rPr>
+        <w:t xml:space="preserve">s really that simple,</w:t>
+      </w:r>
+      <w:r>
+        <w:rPr>
+          <w:rFonts w:ascii="Calibri" w:hAnsi="Calibri" w:cs="Calibri" w:eastAsia="Calibri"/>
+          <w:color w:val="auto"/>
+          <w:spacing w:val="0"/>
+          <w:position w:val="0"/>
+          <w:sz w:val="22"/>
+          <w:shd w:fill="auto" w:val="clear"/>
+        </w:rPr>
+        <w:t xml:space="preserve">”</w:t>
+      </w:r>
+      <w:r>
+        <w:rPr>
+          <w:rFonts w:ascii="Calibri" w:hAnsi="Calibri" w:cs="Calibri" w:eastAsia="Calibri"/>
+          <w:color w:val="auto"/>
+          <w:spacing w:val="0"/>
+          <w:position w:val="0"/>
+          <w:sz w:val="22"/>
+          <w:shd w:fill="auto" w:val="clear"/>
+        </w:rPr>
+        <w:t xml:space="preserve"> you answer. </w:t>
+      </w:r>
+      <w:r>
+        <w:rPr>
+          <w:rFonts w:ascii="Calibri" w:hAnsi="Calibri" w:cs="Calibri" w:eastAsia="Calibri"/>
+          <w:color w:val="auto"/>
+          <w:spacing w:val="0"/>
+          <w:position w:val="0"/>
+          <w:sz w:val="22"/>
+          <w:shd w:fill="auto" w:val="clear"/>
+        </w:rPr>
+        <w:t xml:space="preserve">“</w:t>
+      </w:r>
+      <w:r>
+        <w:rPr>
+          <w:rFonts w:ascii="Calibri" w:hAnsi="Calibri" w:cs="Calibri" w:eastAsia="Calibri"/>
+          <w:color w:val="auto"/>
+          <w:spacing w:val="0"/>
+          <w:position w:val="0"/>
+          <w:sz w:val="22"/>
+          <w:shd w:fill="auto" w:val="clear"/>
+        </w:rPr>
+        <w:t xml:space="preserve">Oh, so kinda like topping up my Steam or my phone. Cool.</w:t>
+      </w:r>
+      <w:r>
+        <w:rPr>
+          <w:rFonts w:ascii="Calibri" w:hAnsi="Calibri" w:cs="Calibri" w:eastAsia="Calibri"/>
+          <w:color w:val="auto"/>
+          <w:spacing w:val="0"/>
+          <w:position w:val="0"/>
+          <w:sz w:val="22"/>
+          <w:shd w:fill="auto" w:val="clear"/>
+        </w:rPr>
+        <w:t xml:space="preserve">”</w:t>
       </w:r>
     </w:p>
     <w:p>
@@ -12444,18 +12495,40 @@
           <w:sz w:val="22"/>
           <w:shd w:fill="auto" w:val="clear"/>
         </w:rPr>
-        <w:t xml:space="preserve">ascribing more value to assets already owned, and “Anchoring Bias”</w:t>
-      </w:r>
-      <w:r>
-        <w:rPr>
-          <w:rFonts w:ascii="Calibri" w:hAnsi="Calibri" w:cs="Calibri" w:eastAsia="Calibri"/>
-          <w:color w:val="auto"/>
-          <w:spacing w:val="0"/>
-          <w:position w:val="0"/>
-          <w:sz w:val="22"/>
-          <w:shd w:fill="auto" w:val="clear"/>
-        </w:rPr>
-        <w:t xml:space="preserve">—</w:t>
+        <w:t xml:space="preserve">ascribing more value to assets already owned, and </w:t>
+      </w:r>
+      <w:r>
+        <w:rPr>
+          <w:rFonts w:ascii="Calibri" w:hAnsi="Calibri" w:cs="Calibri" w:eastAsia="Calibri"/>
+          <w:color w:val="auto"/>
+          <w:spacing w:val="0"/>
+          <w:position w:val="0"/>
+          <w:sz w:val="22"/>
+          <w:shd w:fill="auto" w:val="clear"/>
+        </w:rPr>
+        <w:t xml:space="preserve">“</w:t>
+      </w:r>
+      <w:r>
+        <w:rPr>
+          <w:rFonts w:ascii="Calibri" w:hAnsi="Calibri" w:cs="Calibri" w:eastAsia="Calibri"/>
+          <w:color w:val="auto"/>
+          <w:spacing w:val="0"/>
+          <w:position w:val="0"/>
+          <w:sz w:val="22"/>
+          <w:shd w:fill="auto" w:val="clear"/>
+        </w:rPr>
+        <w:t xml:space="preserve">Anchoring Bias</w:t>
+      </w:r>
+      <w:r>
+        <w:rPr>
+          <w:rFonts w:ascii="Calibri" w:hAnsi="Calibri" w:cs="Calibri" w:eastAsia="Calibri"/>
+          <w:color w:val="auto"/>
+          <w:spacing w:val="0"/>
+          <w:position w:val="0"/>
+          <w:sz w:val="22"/>
+          <w:shd w:fill="auto" w:val="clear"/>
+        </w:rPr>
+        <w:t xml:space="preserve">”—</w:t>
       </w:r>
       <w:r>
         <w:rPr>
@@ -13804,8 +13877,8 @@
         </w:rPr>
       </w:pPr>
       <w:r>
-        <w:object w:dxaOrig="10386" w:dyaOrig="5790">
-          <v:rect xmlns:o="urn:schemas-microsoft-com:office:office" xmlns:v="urn:schemas-microsoft-com:vml" id="rectole0000000000" style="width:519.300000pt;height:289.500000pt" o:preferrelative="t" o:ole="">
+        <w:object w:dxaOrig="10508" w:dyaOrig="5871">
+          <v:rect xmlns:o="urn:schemas-microsoft-com:office:office" xmlns:v="urn:schemas-microsoft-com:vml" id="rectole0000000000" style="width:525.400000pt;height:293.550000pt" o:preferrelative="t" o:ole="">
             <o:lock v:ext="edit"/>
             <v:imagedata xmlns:r="http://schemas.openxmlformats.org/officeDocument/2006/relationships" r:id="docRId1" o:title=""/>
           </v:rect>

</xml_diff>

<commit_message>
early stage of startups
</commit_message>
<xml_diff>
--- a/Rewardism - Newer ND.docx
+++ b/Rewardism - Newer ND.docx
@@ -484,29 +484,7 @@
           <w:sz w:val="22"/>
           <w:shd w:fill="auto" w:val="clear"/>
         </w:rPr>
-        <w:t xml:space="preserve">One reason someone might not value advancement is the "Dream Argument." The "Brain-in-a-vat Hypothesis" and </w:t>
-      </w:r>
-      <w:r>
-        <w:rPr>
-          <w:rFonts w:ascii="Calibri" w:hAnsi="Calibri" w:cs="Calibri" w:eastAsia="Calibri"/>
-          <w:color w:val="auto"/>
-          <w:spacing w:val="0"/>
-          <w:position w:val="0"/>
-          <w:sz w:val="22"/>
-          <w:shd w:fill="auto" w:val="clear"/>
-        </w:rPr>
-        <w:t xml:space="preserve">the </w:t>
-      </w:r>
-      <w:r>
-        <w:rPr>
-          <w:rFonts w:ascii="Calibri" w:hAnsi="Calibri" w:cs="Calibri" w:eastAsia="Calibri"/>
-          <w:color w:val="auto"/>
-          <w:spacing w:val="0"/>
-          <w:position w:val="0"/>
-          <w:sz w:val="22"/>
-          <w:shd w:fill="auto" w:val="clear"/>
-        </w:rPr>
-        <w:t xml:space="preserve">"Evil Genius Doubt" are similar reasons. To put it simply, if we cannot know with certainty that we are, in fact, in the </w:t>
+        <w:t xml:space="preserve">One reason someone might not value advancement is the "Dream Argument." The "Brain-in-a-vat Hypothesis" and the "Evil Genius Doubt" are similar reasons. To put it simply, if we cannot know with certainty that we are, in fact, in the </w:t>
       </w:r>
       <w:r>
         <w:rPr>
@@ -710,7 +688,7 @@
           <w:sz w:val="22"/>
           <w:shd w:fill="auto" w:val="clear"/>
         </w:rPr>
-        <w:t xml:space="preserve">If a car stops working in the middle of the road, something must have caused it to stop working. Obviously, it is no use hating or being angry at the car. Finding out what caused  the car to stop working, and dealing with a reasonably deep level of causes seems much more effective. If you are in doubt, ask yourself honestly, “Can any problem exist without anything causing it?”</w:t>
+        <w:t xml:space="preserve">If a car stops working in the middle of the road, something must have caused it to stop working. Obviously, it is no use hating or being angry at the car. Finding out what caused the car to stop working, and dealing with a reasonably deep level of causes seems much more effective. If you are in doubt, ask yourself honestly, “Can any problem exist without anything causing it?”</w:t>
       </w:r>
     </w:p>
     <w:p>
@@ -813,7 +791,29 @@
           <w:sz w:val="22"/>
           <w:shd w:fill="auto" w:val="clear"/>
         </w:rPr>
-        <w:t xml:space="preserve"> a rope over an abyss. What is great in man is that he is a bridge and not an end.” </w:t>
+        <w:t xml:space="preserve"> a rope over an abyss. What is great in man is that he is a bridge and not an end.</w:t>
+      </w:r>
+      <w:r>
+        <w:rPr>
+          <w:rFonts w:ascii="Calibri" w:hAnsi="Calibri" w:cs="Calibri" w:eastAsia="Calibri"/>
+          <w:color w:val="auto"/>
+          <w:spacing w:val="0"/>
+          <w:position w:val="0"/>
+          <w:sz w:val="22"/>
+          <w:shd w:fill="auto" w:val="clear"/>
+        </w:rPr>
+        <w:t xml:space="preserve">”</w:t>
+      </w:r>
+      <w:r>
+        <w:rPr>
+          <w:rFonts w:ascii="Calibri" w:hAnsi="Calibri" w:cs="Calibri" w:eastAsia="Calibri"/>
+          <w:color w:val="auto"/>
+          <w:spacing w:val="0"/>
+          <w:position w:val="0"/>
+          <w:sz w:val="22"/>
+          <w:shd w:fill="auto" w:val="clear"/>
+        </w:rPr>
+        <w:t xml:space="preserve"> </w:t>
       </w:r>
       <w:r>
         <w:rPr>
@@ -2669,19 +2669,7 @@
           <w:sz w:val="22"/>
           <w:shd w:fill="auto" w:val="clear"/>
         </w:rPr>
-        <w:t xml:space="preserve">I dream of a world </w:t>
-      </w:r>
-      <w:r>
-        <w:rPr>
-          <w:rFonts w:ascii="Calibri" w:hAnsi="Calibri" w:cs="Calibri" w:eastAsia="Calibri"/>
-          <w:i/>
-          <w:color w:val="auto"/>
-          <w:spacing w:val="0"/>
-          <w:position w:val="0"/>
-          <w:sz w:val="22"/>
-          <w:shd w:fill="auto" w:val="clear"/>
-        </w:rPr>
-        <w:t xml:space="preserve">where the </w:t>
+        <w:t xml:space="preserve">I dream of a world where the </w:t>
       </w:r>
       <w:r>
         <w:rPr>
@@ -2706,19 +2694,7 @@
           <w:sz w:val="22"/>
           <w:shd w:fill="auto" w:val="clear"/>
         </w:rPr>
-        <w:t xml:space="preserve"> matters more than illusions, </w:t>
-      </w:r>
-      <w:r>
-        <w:rPr>
-          <w:rFonts w:ascii="Calibri" w:hAnsi="Calibri" w:cs="Calibri" w:eastAsia="Calibri"/>
-          <w:i/>
-          <w:color w:val="auto"/>
-          <w:spacing w:val="0"/>
-          <w:position w:val="0"/>
-          <w:sz w:val="22"/>
-          <w:shd w:fill="auto" w:val="clear"/>
-        </w:rPr>
-        <w:t xml:space="preserve">where conscious beings actually </w:t>
+        <w:t xml:space="preserve"> matters more than illusions, where conscious beings actually </w:t>
       </w:r>
       <w:r>
         <w:rPr>
@@ -2768,19 +2744,7 @@
           <w:sz w:val="22"/>
           <w:shd w:fill="auto" w:val="clear"/>
         </w:rPr>
-        <w:t xml:space="preserve">, </w:t>
-      </w:r>
-      <w:r>
-        <w:rPr>
-          <w:rFonts w:ascii="Calibri" w:hAnsi="Calibri" w:cs="Calibri" w:eastAsia="Calibri"/>
-          <w:i/>
-          <w:color w:val="auto"/>
-          <w:spacing w:val="0"/>
-          <w:position w:val="0"/>
-          <w:sz w:val="22"/>
-          <w:shd w:fill="auto" w:val="clear"/>
-        </w:rPr>
-        <w:t xml:space="preserve">where </w:t>
+        <w:t xml:space="preserve">, where </w:t>
       </w:r>
       <w:r>
         <w:rPr>
@@ -2830,19 +2794,7 @@
           <w:sz w:val="22"/>
           <w:shd w:fill="auto" w:val="clear"/>
         </w:rPr>
-        <w:t xml:space="preserve"> matters more than any profit, </w:t>
-      </w:r>
-      <w:r>
-        <w:rPr>
-          <w:rFonts w:ascii="Calibri" w:hAnsi="Calibri" w:cs="Calibri" w:eastAsia="Calibri"/>
-          <w:i/>
-          <w:color w:val="auto"/>
-          <w:spacing w:val="0"/>
-          <w:position w:val="0"/>
-          <w:sz w:val="22"/>
-          <w:shd w:fill="auto" w:val="clear"/>
-        </w:rPr>
-        <w:t xml:space="preserve">where </w:t>
+        <w:t xml:space="preserve"> matters more than any profit, where </w:t>
       </w:r>
       <w:r>
         <w:rPr>
@@ -2917,19 +2869,7 @@
           <w:sz w:val="22"/>
           <w:shd w:fill="auto" w:val="clear"/>
         </w:rPr>
-        <w:t xml:space="preserve"> matters more than crossing the finish-line first, </w:t>
-      </w:r>
-      <w:r>
-        <w:rPr>
-          <w:rFonts w:ascii="Calibri" w:hAnsi="Calibri" w:cs="Calibri" w:eastAsia="Calibri"/>
-          <w:i/>
-          <w:color w:val="auto"/>
-          <w:spacing w:val="0"/>
-          <w:position w:val="0"/>
-          <w:sz w:val="22"/>
-          <w:shd w:fill="auto" w:val="clear"/>
-        </w:rPr>
-        <w:t xml:space="preserve">where </w:t>
+        <w:t xml:space="preserve"> matters more than crossing the finish-line first, where </w:t>
       </w:r>
       <w:r>
         <w:rPr>
@@ -2979,19 +2919,7 @@
           <w:sz w:val="22"/>
           <w:shd w:fill="auto" w:val="clear"/>
         </w:rPr>
-        <w:t xml:space="preserve">, </w:t>
-      </w:r>
-      <w:r>
-        <w:rPr>
-          <w:rFonts w:ascii="Calibri" w:hAnsi="Calibri" w:cs="Calibri" w:eastAsia="Calibri"/>
-          <w:i/>
-          <w:color w:val="auto"/>
-          <w:spacing w:val="0"/>
-          <w:position w:val="0"/>
-          <w:sz w:val="22"/>
-          <w:shd w:fill="auto" w:val="clear"/>
-        </w:rPr>
-        <w:t xml:space="preserve">where </w:t>
+        <w:t xml:space="preserve">, where </w:t>
       </w:r>
       <w:r>
         <w:rPr>
@@ -8381,150 +8309,7 @@
           <w:sz w:val="22"/>
           <w:shd w:fill="auto" w:val="clear"/>
         </w:rPr>
-        <w:t xml:space="preserve">a country that still follows the old cash-based system, calls you . </w:t>
-      </w:r>
-      <w:r>
-        <w:rPr>
-          <w:rFonts w:ascii="Calibri" w:hAnsi="Calibri" w:cs="Calibri" w:eastAsia="Calibri"/>
-          <w:color w:val="auto"/>
-          <w:spacing w:val="0"/>
-          <w:position w:val="0"/>
-          <w:sz w:val="22"/>
-          <w:shd w:fill="auto" w:val="clear"/>
-        </w:rPr>
-        <w:t xml:space="preserve">“</w:t>
-      </w:r>
-      <w:r>
-        <w:rPr>
-          <w:rFonts w:ascii="Calibri" w:hAnsi="Calibri" w:cs="Calibri" w:eastAsia="Calibri"/>
-          <w:color w:val="auto"/>
-          <w:spacing w:val="0"/>
-          <w:position w:val="0"/>
-          <w:sz w:val="22"/>
-          <w:shd w:fill="auto" w:val="clear"/>
-        </w:rPr>
-        <w:t xml:space="preserve">Hi, I am quite excited about your wedding and would love to be there. I am not so sure about how I will convert my money into Reward Points, though. Can you guide me?</w:t>
-      </w:r>
-      <w:r>
-        <w:rPr>
-          <w:rFonts w:ascii="Calibri" w:hAnsi="Calibri" w:cs="Calibri" w:eastAsia="Calibri"/>
-          <w:color w:val="auto"/>
-          <w:spacing w:val="0"/>
-          <w:position w:val="0"/>
-          <w:sz w:val="22"/>
-          <w:shd w:fill="auto" w:val="clear"/>
-        </w:rPr>
-        <w:t xml:space="preserve">”</w:t>
-      </w:r>
-      <w:r>
-        <w:rPr>
-          <w:rFonts w:ascii="Calibri" w:hAnsi="Calibri" w:cs="Calibri" w:eastAsia="Calibri"/>
-          <w:color w:val="auto"/>
-          <w:spacing w:val="0"/>
-          <w:position w:val="0"/>
-          <w:sz w:val="22"/>
-          <w:shd w:fill="auto" w:val="clear"/>
-        </w:rPr>
-        <w:t xml:space="preserve"> she asks you on the phone. </w:t>
-      </w:r>
-      <w:r>
-        <w:rPr>
-          <w:rFonts w:ascii="Calibri" w:hAnsi="Calibri" w:cs="Calibri" w:eastAsia="Calibri"/>
-          <w:color w:val="auto"/>
-          <w:spacing w:val="0"/>
-          <w:position w:val="0"/>
-          <w:sz w:val="22"/>
-          <w:shd w:fill="auto" w:val="clear"/>
-        </w:rPr>
-        <w:t xml:space="preserve">“</w:t>
-      </w:r>
-      <w:r>
-        <w:rPr>
-          <w:rFonts w:ascii="Calibri" w:hAnsi="Calibri" w:cs="Calibri" w:eastAsia="Calibri"/>
-          <w:color w:val="auto"/>
-          <w:spacing w:val="0"/>
-          <w:position w:val="0"/>
-          <w:sz w:val="22"/>
-          <w:shd w:fill="auto" w:val="clear"/>
-        </w:rPr>
-        <w:t xml:space="preserve">Yeah, you should definitely come over. So, to get the RPs, you just gotta make an account online to get yourself a wallet, and then you can top up your wallet, using your currency, from one of the authorized exchange companies. It</w:t>
-      </w:r>
-      <w:r>
-        <w:rPr>
-          <w:rFonts w:ascii="Calibri" w:hAnsi="Calibri" w:cs="Calibri" w:eastAsia="Calibri"/>
-          <w:color w:val="auto"/>
-          <w:spacing w:val="0"/>
-          <w:position w:val="0"/>
-          <w:sz w:val="22"/>
-          <w:shd w:fill="auto" w:val="clear"/>
-        </w:rPr>
-        <w:t xml:space="preserve">’</w:t>
-      </w:r>
-      <w:r>
-        <w:rPr>
-          <w:rFonts w:ascii="Calibri" w:hAnsi="Calibri" w:cs="Calibri" w:eastAsia="Calibri"/>
-          <w:color w:val="auto"/>
-          <w:spacing w:val="0"/>
-          <w:position w:val="0"/>
-          <w:sz w:val="22"/>
-          <w:shd w:fill="auto" w:val="clear"/>
-        </w:rPr>
-        <w:t xml:space="preserve">s really that simple,</w:t>
-      </w:r>
-      <w:r>
-        <w:rPr>
-          <w:rFonts w:ascii="Calibri" w:hAnsi="Calibri" w:cs="Calibri" w:eastAsia="Calibri"/>
-          <w:color w:val="auto"/>
-          <w:spacing w:val="0"/>
-          <w:position w:val="0"/>
-          <w:sz w:val="22"/>
-          <w:shd w:fill="auto" w:val="clear"/>
-        </w:rPr>
-        <w:t xml:space="preserve">”</w:t>
-      </w:r>
-      <w:r>
-        <w:rPr>
-          <w:rFonts w:ascii="Calibri" w:hAnsi="Calibri" w:cs="Calibri" w:eastAsia="Calibri"/>
-          <w:color w:val="auto"/>
-          <w:spacing w:val="0"/>
-          <w:position w:val="0"/>
-          <w:sz w:val="22"/>
-          <w:shd w:fill="auto" w:val="clear"/>
-        </w:rPr>
-        <w:t xml:space="preserve"> you answer. </w:t>
-      </w:r>
-      <w:r>
-        <w:rPr>
-          <w:rFonts w:ascii="Calibri" w:hAnsi="Calibri" w:cs="Calibri" w:eastAsia="Calibri"/>
-          <w:color w:val="auto"/>
-          <w:spacing w:val="0"/>
-          <w:position w:val="0"/>
-          <w:sz w:val="22"/>
-          <w:shd w:fill="auto" w:val="clear"/>
-        </w:rPr>
-        <w:t xml:space="preserve">“</w:t>
-      </w:r>
-      <w:r>
-        <w:rPr>
-          <w:rFonts w:ascii="Calibri" w:hAnsi="Calibri" w:cs="Calibri" w:eastAsia="Calibri"/>
-          <w:color w:val="auto"/>
-          <w:spacing w:val="0"/>
-          <w:position w:val="0"/>
-          <w:sz w:val="22"/>
-          <w:shd w:fill="auto" w:val="clear"/>
-        </w:rPr>
-        <w:t xml:space="preserve">Oh, so kinda like topping up my Steam or my phone. Cool.</w:t>
-      </w:r>
-      <w:r>
-        <w:rPr>
-          <w:rFonts w:ascii="Calibri" w:hAnsi="Calibri" w:cs="Calibri" w:eastAsia="Calibri"/>
-          <w:color w:val="auto"/>
-          <w:spacing w:val="0"/>
-          <w:position w:val="0"/>
-          <w:sz w:val="22"/>
-          <w:shd w:fill="auto" w:val="clear"/>
-        </w:rPr>
-        <w:t xml:space="preserve">”</w:t>
+        <w:t xml:space="preserve">a country that still follows the old cash-based system, calls you . “Hi, I am quite excited about your wedding and would love to be there. I am not so sure about how I will convert my money into Reward Points, though. Can you guide me?” she asks you on the phone. “Yeah, you should definitely come over. So, to get the RPs, you just gotta make an account online to get yourself a wallet, and then you can top up your wallet, using your currency, from one of the authorized exchange companies. It’s really that simple,” you answer. “Oh, so kinda like topping up my Steam or my phone. Cool.”</w:t>
       </w:r>
     </w:p>
     <w:p>
@@ -10098,7 +9883,29 @@
           <w:sz w:val="22"/>
           <w:shd w:fill="auto" w:val="clear"/>
         </w:rPr>
-        <w:t xml:space="preserve">σ(n)) * (1 + σ(n-1)) * ... * (1 + σ(n-n)) * OC  (3)</w:t>
+        <w:t xml:space="preserve">σ(n)) * (1 + σ(n-1)) * ... * (1 + σ(n-n)) * OC</w:t>
+      </w:r>
+      <w:r>
+        <w:rPr>
+          <w:rFonts w:ascii="Calibri" w:hAnsi="Calibri" w:cs="Calibri" w:eastAsia="Calibri"/>
+          <w:color w:val="auto"/>
+          <w:spacing w:val="0"/>
+          <w:position w:val="0"/>
+          <w:sz w:val="22"/>
+          <w:shd w:fill="auto" w:val="clear"/>
+        </w:rPr>
+        <w:t xml:space="preserve"> ...</w:t>
+      </w:r>
+      <w:r>
+        <w:rPr>
+          <w:rFonts w:ascii="Calibri" w:hAnsi="Calibri" w:cs="Calibri" w:eastAsia="Calibri"/>
+          <w:color w:val="auto"/>
+          <w:spacing w:val="0"/>
+          <w:position w:val="0"/>
+          <w:sz w:val="22"/>
+          <w:shd w:fill="auto" w:val="clear"/>
+        </w:rPr>
+        <w:t xml:space="preserve">(3)</w:t>
       </w:r>
     </w:p>
     <w:p>
@@ -12582,6 +12389,91 @@
         <w:t xml:space="preserve">A. It is quite common to pay only for the nights stayed in at a luxurious hotel room, instead of buying the whole hotel or even just the room. Similarly, only the ticket price is paid for travelling, which is essentially the rent of using the asset. Likewise, people can just pay the rent of having the luxuries of life which would otherwise be unaffordable to own or would take years to save up for. In other words, people can take assets on lease. I understand there are many kinds of leases; for now, operating lease should be enough to highlight the significance of paying for only the use of an asset, as compared to owning it.</w:t>
         <w:br/>
         <w:t xml:space="preserve">  We can think of a HP payment as a total of the rent for using the asset and the saving for owning the asset later. What I want to bring your attention to is the fact that one does not really own the asset until the final payment is made. The asset is simply possessed by the hirer. Without the facility of HP and lease, people and companies on a strict budget would have to delay or forego the use of expensive assets. With advanced recording of transactions under Rewardism, credit ratings are likely to be very accurate. No RPs or BPs are given as a loan; they are earned the usual way. With HP option enabled and all other factors kept constant, the level of economic activity will obviously be higher. For these reasons, I believe HP option should be enabled.</w:t>
+      </w:r>
+    </w:p>
+    <w:p>
+      <w:pPr>
+        <w:suppressAutoHyphens w:val="true"/>
+        <w:spacing w:before="0" w:after="160" w:line="240"/>
+        <w:ind w:right="0" w:left="0" w:firstLine="0"/>
+        <w:jc w:val="left"/>
+        <w:rPr>
+          <w:rFonts w:ascii="Calibri" w:hAnsi="Calibri" w:cs="Calibri" w:eastAsia="Calibri"/>
+          <w:color w:val="auto"/>
+          <w:spacing w:val="0"/>
+          <w:position w:val="0"/>
+          <w:sz w:val="22"/>
+          <w:shd w:fill="auto" w:val="clear"/>
+        </w:rPr>
+      </w:pPr>
+      <w:r>
+        <w:rPr>
+          <w:rFonts w:ascii="Calibri" w:hAnsi="Calibri" w:cs="Calibri" w:eastAsia="Calibri"/>
+          <w:b/>
+          <w:color w:val="auto"/>
+          <w:spacing w:val="0"/>
+          <w:position w:val="0"/>
+          <w:sz w:val="22"/>
+          <w:shd w:fill="auto" w:val="clear"/>
+        </w:rPr>
+        <w:t xml:space="preserve">Q. Normally, startups are not really able to generate enough revenue to meet their costs in their early stage, so how will startups be facilitated in Rewardism if there is no concept of leverage?</w:t>
+        <w:br/>
+      </w:r>
+      <w:r>
+        <w:rPr>
+          <w:rFonts w:ascii="Calibri" w:hAnsi="Calibri" w:cs="Calibri" w:eastAsia="Calibri"/>
+          <w:color w:val="auto"/>
+          <w:spacing w:val="0"/>
+          <w:position w:val="0"/>
+          <w:sz w:val="22"/>
+          <w:shd w:fill="auto" w:val="clear"/>
+        </w:rPr>
+        <w:t xml:space="preserve">A. In its early stage, a startup will be exempt from meeting the target Points. However, the use of other methods to gauge a startup's economic performance </w:t>
+      </w:r>
+      <w:r>
+        <w:rPr>
+          <w:rFonts w:ascii="Calibri" w:hAnsi="Calibri" w:cs="Calibri" w:eastAsia="Calibri"/>
+          <w:color w:val="auto"/>
+          <w:spacing w:val="0"/>
+          <w:position w:val="0"/>
+          <w:sz w:val="22"/>
+          <w:shd w:fill="auto" w:val="clear"/>
+        </w:rPr>
+        <w:t xml:space="preserve">will be necessary</w:t>
+      </w:r>
+      <w:r>
+        <w:rPr>
+          <w:rFonts w:ascii="Calibri" w:hAnsi="Calibri" w:cs="Calibri" w:eastAsia="Calibri"/>
+          <w:color w:val="auto"/>
+          <w:spacing w:val="0"/>
+          <w:position w:val="0"/>
+          <w:sz w:val="22"/>
+          <w:shd w:fill="auto" w:val="clear"/>
+        </w:rPr>
+        <w:t xml:space="preserve"> to prevent the wastage of resources. A startup will need to </w:t>
+      </w:r>
+      <w:r>
+        <w:rPr>
+          <w:rFonts w:ascii="Calibri" w:hAnsi="Calibri" w:cs="Calibri" w:eastAsia="Calibri"/>
+          <w:i/>
+          <w:color w:val="auto"/>
+          <w:spacing w:val="0"/>
+          <w:position w:val="0"/>
+          <w:sz w:val="22"/>
+          <w:shd w:fill="auto" w:val="clear"/>
+        </w:rPr>
+        <w:t xml:space="preserve">prove itself</w:t>
+      </w:r>
+      <w:r>
+        <w:rPr>
+          <w:rFonts w:ascii="Calibri" w:hAnsi="Calibri" w:cs="Calibri" w:eastAsia="Calibri"/>
+          <w:color w:val="auto"/>
+          <w:spacing w:val="0"/>
+          <w:position w:val="0"/>
+          <w:sz w:val="22"/>
+          <w:shd w:fill="auto" w:val="clear"/>
+        </w:rPr>
+        <w:t xml:space="preserve">, just like any other company, to continue its operations, and to receive further funding.</w:t>
       </w:r>
     </w:p>
     <w:p>
@@ -13150,33 +13042,33 @@
           <w:sz w:val="22"/>
           <w:shd w:fill="auto" w:val="clear"/>
         </w:rPr>
-        <w:t xml:space="preserve">  To answer your question now, if the asset, or a similar asset, is actively traded then the market value can be updated quite easily. For example, if the asset is a share that is traded on some stock exchange, the value of the share can be updated by getting the latest value from the stock exchange. Even in the case of assets that are not as actively traded as public shares, any recent sale of the same, or a similar asset, will indicate what the current market value of the asset is.</w:t>
-      </w:r>
-    </w:p>
-    <w:p>
-      <w:pPr>
-        <w:spacing w:before="0" w:after="0" w:line="240"/>
-        <w:ind w:right="0" w:left="0" w:firstLine="0"/>
-        <w:jc w:val="left"/>
-        <w:rPr>
-          <w:rFonts w:ascii="Calibri" w:hAnsi="Calibri" w:cs="Calibri" w:eastAsia="Calibri"/>
-          <w:color w:val="auto"/>
-          <w:spacing w:val="0"/>
-          <w:position w:val="0"/>
-          <w:sz w:val="22"/>
-          <w:shd w:fill="auto" w:val="clear"/>
-        </w:rPr>
-      </w:pPr>
-      <w:r>
-        <w:rPr>
-          <w:rFonts w:ascii="Calibri" w:hAnsi="Calibri" w:cs="Calibri" w:eastAsia="Calibri"/>
-          <w:color w:val="auto"/>
-          <w:spacing w:val="0"/>
-          <w:position w:val="0"/>
-          <w:sz w:val="22"/>
-          <w:shd w:fill="auto" w:val="clear"/>
-        </w:rPr>
-        <w:t xml:space="preserve">  In the case of very illiquid assets, there is a real difficulty. This is where the exposure to the risks, mentioned earlier, is the highest. In such cases, an authorized professional asset valuer will be needed to revalue the assets. I am not really an expert at valuing such illiquid assets, however, such assets must be valued such that the valuer is able to explain to an auditor why such and such a value was set. If a reasonable basis cannot be determined, the asset shall remain at its original cost.</w:t>
+        <w:t xml:space="preserve">  To answer your question now, if the asset, or a similar asset, is actively traded then the assets can be marked to market quite easily. For example, if the asset is a share that is traded on some stock exchange, the value of the share can be updated by getting the latest value from the stock exchange. Even in the case of assets that are not as actively traded as public shares, any recent sale of the same, or a similar asset, will indicate what the current market value of the asset is.</w:t>
+      </w:r>
+    </w:p>
+    <w:p>
+      <w:pPr>
+        <w:spacing w:before="0" w:after="0" w:line="240"/>
+        <w:ind w:right="0" w:left="0" w:firstLine="0"/>
+        <w:jc w:val="left"/>
+        <w:rPr>
+          <w:rFonts w:ascii="Calibri" w:hAnsi="Calibri" w:cs="Calibri" w:eastAsia="Calibri"/>
+          <w:color w:val="auto"/>
+          <w:spacing w:val="0"/>
+          <w:position w:val="0"/>
+          <w:sz w:val="22"/>
+          <w:shd w:fill="auto" w:val="clear"/>
+        </w:rPr>
+      </w:pPr>
+      <w:r>
+        <w:rPr>
+          <w:rFonts w:ascii="Calibri" w:hAnsi="Calibri" w:cs="Calibri" w:eastAsia="Calibri"/>
+          <w:color w:val="auto"/>
+          <w:spacing w:val="0"/>
+          <w:position w:val="0"/>
+          <w:sz w:val="22"/>
+          <w:shd w:fill="auto" w:val="clear"/>
+        </w:rPr>
+        <w:t xml:space="preserve">  In the case of very illiquid assets, there is a real difficulty. This is where the exposure to the risks, mentioned earlier, is the highest. In such cases, an authorized professional asset valuer will be needed to revalue the assets. I am not really an expert at valuing such illiquid assets, however, such assets must be valued such that the valuer is able to explain to an auditor why such and such a value was set. If a reasonable basis for a value cannot be determined, the asset shall remain at its original cost.</w:t>
       </w:r>
     </w:p>
     <w:p>
@@ -13224,40 +13116,18 @@
           <w:sz w:val="22"/>
           <w:shd w:fill="auto" w:val="clear"/>
         </w:rPr>
-        <w:t xml:space="preserve">ascribing more value to assets already owned, and </w:t>
-      </w:r>
-      <w:r>
-        <w:rPr>
-          <w:rFonts w:ascii="Calibri" w:hAnsi="Calibri" w:cs="Calibri" w:eastAsia="Calibri"/>
-          <w:color w:val="auto"/>
-          <w:spacing w:val="0"/>
-          <w:position w:val="0"/>
-          <w:sz w:val="22"/>
-          <w:shd w:fill="auto" w:val="clear"/>
-        </w:rPr>
-        <w:t xml:space="preserve">“</w:t>
-      </w:r>
-      <w:r>
-        <w:rPr>
-          <w:rFonts w:ascii="Calibri" w:hAnsi="Calibri" w:cs="Calibri" w:eastAsia="Calibri"/>
-          <w:color w:val="auto"/>
-          <w:spacing w:val="0"/>
-          <w:position w:val="0"/>
-          <w:sz w:val="22"/>
-          <w:shd w:fill="auto" w:val="clear"/>
-        </w:rPr>
-        <w:t xml:space="preserve">Anchoring Bias</w:t>
-      </w:r>
-      <w:r>
-        <w:rPr>
-          <w:rFonts w:ascii="Calibri" w:hAnsi="Calibri" w:cs="Calibri" w:eastAsia="Calibri"/>
-          <w:color w:val="auto"/>
-          <w:spacing w:val="0"/>
-          <w:position w:val="0"/>
-          <w:sz w:val="22"/>
-          <w:shd w:fill="auto" w:val="clear"/>
-        </w:rPr>
-        <w:t xml:space="preserve">”—</w:t>
+        <w:t xml:space="preserve">ascribing more value to assets already owned, and “Anchoring Bias”</w:t>
+      </w:r>
+      <w:r>
+        <w:rPr>
+          <w:rFonts w:ascii="Calibri" w:hAnsi="Calibri" w:cs="Calibri" w:eastAsia="Calibri"/>
+          <w:color w:val="auto"/>
+          <w:spacing w:val="0"/>
+          <w:position w:val="0"/>
+          <w:sz w:val="22"/>
+          <w:shd w:fill="auto" w:val="clear"/>
+        </w:rPr>
+        <w:t xml:space="preserve">—</w:t>
       </w:r>
       <w:r>
         <w:rPr>
@@ -13475,6 +13345,46 @@
         </w:rPr>
         <w:br/>
         <w:t xml:space="preserve">A. Well, they will benefit but the rewarding factor for such an industry would be much lower than other more useful industries. This would deter people from investing time and effort in providing a harmful product. An economic system is not like the government, in terms of authority, so it cannot ban the production of such a substance. People will still have the freedom to produce and consume what they like. Although, given the authority, resource managers can refuse to fund such companies, on the grounds that the resources needed by such companies can be better utilized elsewhere. Without funds, such companies will not survive. Refusals will have to be justified to avoid injustice. People will be able to challenge refusals in court.</w:t>
+      </w:r>
+    </w:p>
+    <w:p>
+      <w:pPr>
+        <w:suppressAutoHyphens w:val="true"/>
+        <w:spacing w:before="0" w:after="160" w:line="240"/>
+        <w:ind w:right="0" w:left="0" w:firstLine="0"/>
+        <w:jc w:val="left"/>
+        <w:rPr>
+          <w:rFonts w:ascii="Calibri" w:hAnsi="Calibri" w:cs="Calibri" w:eastAsia="Calibri"/>
+          <w:color w:val="auto"/>
+          <w:spacing w:val="0"/>
+          <w:position w:val="0"/>
+          <w:sz w:val="22"/>
+          <w:shd w:fill="auto" w:val="clear"/>
+        </w:rPr>
+      </w:pPr>
+      <w:r>
+        <w:rPr>
+          <w:rFonts w:ascii="Calibri" w:hAnsi="Calibri" w:cs="Calibri" w:eastAsia="Calibri"/>
+          <w:b/>
+          <w:color w:val="auto"/>
+          <w:spacing w:val="0"/>
+          <w:position w:val="0"/>
+          <w:sz w:val="22"/>
+          <w:shd w:fill="auto" w:val="clear"/>
+        </w:rPr>
+        <w:t xml:space="preserve">Q. How will prices be kept under control?</w:t>
+        <w:br/>
+      </w:r>
+      <w:r>
+        <w:rPr>
+          <w:rFonts w:ascii="Calibri" w:hAnsi="Calibri" w:cs="Calibri" w:eastAsia="Calibri"/>
+          <w:color w:val="auto"/>
+          <w:spacing w:val="0"/>
+          <w:position w:val="0"/>
+          <w:sz w:val="22"/>
+          <w:shd w:fill="auto" w:val="clear"/>
+        </w:rPr>
+        <w:t xml:space="preserve">A. Keeping prices under control is not really a point of concern if people have enough buying power. Our main concern will be to keep the buying power high, rather than to keep prices under control. If needed, a rewarding formula can be made which rewards companies for making their products more affordable.</w:t>
       </w:r>
     </w:p>
     <w:p>
@@ -14025,7 +13935,7 @@
           <w:sz w:val="22"/>
           <w:shd w:fill="auto" w:val="clear"/>
         </w:rPr>
-        <w:t xml:space="preserve">It makes sense to form an organization responsible for the developement, deployment, maintenance and improvement of Rewardism. We can change the name later, but for now let us call it "World Resources Management Organization" (WRMO). Since Rewardism depends heavily on a strong IT infrastructure and a broad range of specializations for it to work optimally, it is natural then that people specializing in different fields like cybersecurity, app development, economics, asset management, etc., should become members of the WRMO.</w:t>
+        <w:t xml:space="preserve">It makes sense to form an organization responsible for the development, deployment, operation, maintenance, and improvement of Rewardism. We can change the name later, but for now let us call it "World Resources Management Organization" (WRMO). Since Rewardism depends heavily on a strong IT infrastructure and a broad range of specializations for it to work optimally, it is natural then that people specializing in different fields like cybersecurity, app development, economics, asset management, etc., should become members of the WRMO.</w:t>
       </w:r>
     </w:p>
     <w:p>
@@ -14544,7 +14454,7 @@
         <w:t xml:space="preserve">"People respect personal qualities such as strength, wisdom, prudence and virtue; and they respect maturity and age." - The Condensed Wealth of Nations, Page 61</w:t>
         <w:br/>
         <w:br/>
-        <w:t xml:space="preserve">The above quote should be kept in mind when selecting the leaders of the WRMO. Facilitation of whistleblowing can help highlight misconduct. Training sessions and webinars for the Continued Professional Development of members can help maintain professional competence in a way that is relevant to the maintenance and development of Rewardism. Feedback can be taken and acted upon to incorporate the ideas of members. Gratitude can be shown in the form of events and dinners to make members feel at home.</w:t>
+        <w:t xml:space="preserve">This quote should be kept in mind when selecting the leaders of the WRMO. Facilitation of whistleblowing can help highlight misconduct. Training sessions and webinars for the Continued Professional Development of members can help maintain professional competence in a way that is relevant to the management of Rewardism. Feedback can be taken and acted upon to incorporate the ideas of members. Gratitude can be shown in the form of events and dinners to make members feel at home.</w:t>
       </w:r>
     </w:p>
     <w:p>
@@ -14606,8 +14516,8 @@
         </w:rPr>
       </w:pPr>
       <w:r>
-        <w:object w:dxaOrig="11034" w:dyaOrig="6195">
-          <v:rect xmlns:o="urn:schemas-microsoft-com:office:office" xmlns:v="urn:schemas-microsoft-com:vml" id="rectole0000000000" style="width:551.700000pt;height:309.750000pt" o:preferrelative="t" o:ole="">
+        <w:object w:dxaOrig="8697" w:dyaOrig="4843">
+          <v:rect xmlns:o="urn:schemas-microsoft-com:office:office" xmlns:v="urn:schemas-microsoft-com:vml" id="rectole0000000000" style="width:434.850000pt;height:242.150000pt" o:preferrelative="t" o:ole="">
             <o:lock v:ext="edit"/>
             <v:imagedata xmlns:r="http://schemas.openxmlformats.org/officeDocument/2006/relationships" r:id="docRId1" o:title=""/>
           </v:rect>
@@ -15596,7 +15506,7 @@
           <w:sz w:val="22"/>
           <w:shd w:fill="auto" w:val="clear"/>
         </w:rPr>
-        <w:t xml:space="preserve">Experienced Economists</w:t>
+        <w:t xml:space="preserve">Economists</w:t>
       </w:r>
     </w:p>
     <w:p>
@@ -15626,7 +15536,7 @@
           <w:sz w:val="22"/>
           <w:shd w:fill="auto" w:val="clear"/>
         </w:rPr>
-        <w:t xml:space="preserve">Experienced Statisticians</w:t>
+        <w:t xml:space="preserve">Statisticians</w:t>
       </w:r>
     </w:p>
     <w:p>
@@ -15656,7 +15566,7 @@
           <w:sz w:val="22"/>
           <w:shd w:fill="auto" w:val="clear"/>
         </w:rPr>
-        <w:t xml:space="preserve">Experienced Financial Analysts</w:t>
+        <w:t xml:space="preserve">Financial Analysts</w:t>
       </w:r>
     </w:p>
     <w:p>
@@ -15686,7 +15596,7 @@
           <w:sz w:val="22"/>
           <w:shd w:fill="auto" w:val="clear"/>
         </w:rPr>
-        <w:t xml:space="preserve">Experienced Investment Analysts</w:t>
+        <w:t xml:space="preserve">Investment Analysts</w:t>
       </w:r>
     </w:p>
     <w:p>
@@ -15716,7 +15626,7 @@
           <w:sz w:val="22"/>
           <w:shd w:fill="auto" w:val="clear"/>
         </w:rPr>
-        <w:t xml:space="preserve">Experienced Project Managers</w:t>
+        <w:t xml:space="preserve">Project Managers</w:t>
       </w:r>
     </w:p>
     <w:p>
@@ -15746,7 +15656,7 @@
           <w:sz w:val="22"/>
           <w:shd w:fill="auto" w:val="clear"/>
         </w:rPr>
-        <w:t xml:space="preserve">Experienced Auditors</w:t>
+        <w:t xml:space="preserve">Auditors</w:t>
       </w:r>
     </w:p>
     <w:p>
@@ -15776,7 +15686,7 @@
           <w:sz w:val="22"/>
           <w:shd w:fill="auto" w:val="clear"/>
         </w:rPr>
-        <w:t xml:space="preserve">Experienced Accountants</w:t>
+        <w:t xml:space="preserve">Accountants</w:t>
       </w:r>
     </w:p>
     <w:p>
@@ -15806,7 +15716,7 @@
           <w:sz w:val="22"/>
           <w:shd w:fill="auto" w:val="clear"/>
         </w:rPr>
-        <w:t xml:space="preserve">Experienced Computer Scientists</w:t>
+        <w:t xml:space="preserve">Computer Scientists</w:t>
       </w:r>
     </w:p>
     <w:p>
@@ -15866,7 +15776,7 @@
           <w:sz w:val="22"/>
           <w:shd w:fill="auto" w:val="clear"/>
         </w:rPr>
-        <w:t xml:space="preserve">Experienced Application Developers</w:t>
+        <w:t xml:space="preserve">Application Developers</w:t>
       </w:r>
     </w:p>
     <w:p>
@@ -15896,7 +15806,7 @@
           <w:sz w:val="22"/>
           <w:shd w:fill="auto" w:val="clear"/>
         </w:rPr>
-        <w:t xml:space="preserve">Experienced UX Designers</w:t>
+        <w:t xml:space="preserve">UX Designers</w:t>
       </w:r>
     </w:p>
     <w:p>
@@ -15986,7 +15896,7 @@
           <w:sz w:val="22"/>
           <w:shd w:fill="auto" w:val="clear"/>
         </w:rPr>
-        <w:t xml:space="preserve">Experienced Data Scientists</w:t>
+        <w:t xml:space="preserve">Data Scientists</w:t>
       </w:r>
     </w:p>
     <w:p>
@@ -16046,7 +15956,7 @@
           <w:sz w:val="22"/>
           <w:shd w:fill="auto" w:val="clear"/>
         </w:rPr>
-        <w:t xml:space="preserve">Experienced Psychologists</w:t>
+        <w:t xml:space="preserve">Psychologists</w:t>
       </w:r>
     </w:p>
     <w:p>
@@ -16076,7 +15986,7 @@
           <w:sz w:val="22"/>
           <w:shd w:fill="auto" w:val="clear"/>
         </w:rPr>
-        <w:t xml:space="preserve">Experienced Psychiatrists</w:t>
+        <w:t xml:space="preserve">Psychiatrists</w:t>
       </w:r>
     </w:p>
     <w:p>
@@ -16106,7 +16016,7 @@
           <w:sz w:val="22"/>
           <w:shd w:fill="auto" w:val="clear"/>
         </w:rPr>
-        <w:t xml:space="preserve">Experienced Human Resource Managers</w:t>
+        <w:t xml:space="preserve">Pediatricians</w:t>
       </w:r>
     </w:p>
     <w:p>
@@ -16136,7 +16046,7 @@
           <w:sz w:val="22"/>
           <w:shd w:fill="auto" w:val="clear"/>
         </w:rPr>
-        <w:t xml:space="preserve">Experienced Teachers</w:t>
+        <w:t xml:space="preserve">Dieticians</w:t>
       </w:r>
     </w:p>
     <w:p>
@@ -16166,7 +16076,67 @@
           <w:sz w:val="22"/>
           <w:shd w:fill="auto" w:val="clear"/>
         </w:rPr>
-        <w:t xml:space="preserve">Experienced Politicians</w:t>
+        <w:t xml:space="preserve">Human Resource Managers</w:t>
+      </w:r>
+    </w:p>
+    <w:p>
+      <w:pPr>
+        <w:numPr>
+          <w:ilvl w:val="0"/>
+          <w:numId w:val="69"/>
+        </w:numPr>
+        <w:spacing w:before="0" w:after="0" w:line="240"/>
+        <w:ind w:right="0" w:left="720" w:hanging="360"/>
+        <w:jc w:val="left"/>
+        <w:rPr>
+          <w:rFonts w:ascii="Calibri" w:hAnsi="Calibri" w:cs="Calibri" w:eastAsia="Calibri"/>
+          <w:color w:val="auto"/>
+          <w:spacing w:val="0"/>
+          <w:position w:val="0"/>
+          <w:sz w:val="22"/>
+          <w:shd w:fill="auto" w:val="clear"/>
+        </w:rPr>
+      </w:pPr>
+      <w:r>
+        <w:rPr>
+          <w:rFonts w:ascii="Calibri" w:hAnsi="Calibri" w:cs="Calibri" w:eastAsia="Calibri"/>
+          <w:color w:val="auto"/>
+          <w:spacing w:val="0"/>
+          <w:position w:val="0"/>
+          <w:sz w:val="22"/>
+          <w:shd w:fill="auto" w:val="clear"/>
+        </w:rPr>
+        <w:t xml:space="preserve">Teachers</w:t>
+      </w:r>
+    </w:p>
+    <w:p>
+      <w:pPr>
+        <w:numPr>
+          <w:ilvl w:val="0"/>
+          <w:numId w:val="69"/>
+        </w:numPr>
+        <w:spacing w:before="0" w:after="0" w:line="240"/>
+        <w:ind w:right="0" w:left="720" w:hanging="360"/>
+        <w:jc w:val="left"/>
+        <w:rPr>
+          <w:rFonts w:ascii="Calibri" w:hAnsi="Calibri" w:cs="Calibri" w:eastAsia="Calibri"/>
+          <w:color w:val="auto"/>
+          <w:spacing w:val="0"/>
+          <w:position w:val="0"/>
+          <w:sz w:val="22"/>
+          <w:shd w:fill="auto" w:val="clear"/>
+        </w:rPr>
+      </w:pPr>
+      <w:r>
+        <w:rPr>
+          <w:rFonts w:ascii="Calibri" w:hAnsi="Calibri" w:cs="Calibri" w:eastAsia="Calibri"/>
+          <w:color w:val="auto"/>
+          <w:spacing w:val="0"/>
+          <w:position w:val="0"/>
+          <w:sz w:val="22"/>
+          <w:shd w:fill="auto" w:val="clear"/>
+        </w:rPr>
+        <w:t xml:space="preserve">Politicians</w:t>
       </w:r>
     </w:p>
     <w:p>
@@ -16571,7 +16541,7 @@
           <w:sz w:val="22"/>
           <w:shd w:fill="auto" w:val="clear"/>
         </w:rPr>
-        <w:t xml:space="preserve">Experienced Application Developers</w:t>
+        <w:t xml:space="preserve">Application Developers</w:t>
       </w:r>
     </w:p>
     <w:p>
@@ -16601,7 +16571,7 @@
           <w:sz w:val="22"/>
           <w:shd w:fill="auto" w:val="clear"/>
         </w:rPr>
-        <w:t xml:space="preserve">Experienced UX Designers</w:t>
+        <w:t xml:space="preserve">UX Designers</w:t>
       </w:r>
     </w:p>
     <w:p>
@@ -16631,7 +16601,7 @@
           <w:sz w:val="22"/>
           <w:shd w:fill="auto" w:val="clear"/>
         </w:rPr>
-        <w:t xml:space="preserve">Experienced Computer Scientists</w:t>
+        <w:t xml:space="preserve">Computer Scientists</w:t>
       </w:r>
     </w:p>
     <w:p>
@@ -16751,7 +16721,7 @@
           <w:sz w:val="22"/>
           <w:shd w:fill="auto" w:val="clear"/>
         </w:rPr>
-        <w:t xml:space="preserve">Experienced Project Managers</w:t>
+        <w:t xml:space="preserve">Project Managers</w:t>
       </w:r>
     </w:p>
     <w:p>
@@ -17097,7 +17067,7 @@
           <w:sz w:val="22"/>
           <w:shd w:fill="auto" w:val="clear"/>
         </w:rPr>
-        <w:t xml:space="preserve">Experienced UX Designers</w:t>
+        <w:t xml:space="preserve">UX Designers</w:t>
       </w:r>
     </w:p>
     <w:p>
@@ -17127,7 +17097,7 @@
           <w:sz w:val="22"/>
           <w:shd w:fill="auto" w:val="clear"/>
         </w:rPr>
-        <w:t xml:space="preserve">Experienced App Developers</w:t>
+        <w:t xml:space="preserve">App Developers</w:t>
       </w:r>
     </w:p>
     <w:p>
@@ -17157,7 +17127,7 @@
           <w:sz w:val="22"/>
           <w:shd w:fill="auto" w:val="clear"/>
         </w:rPr>
-        <w:t xml:space="preserve">Experienced Computer Scientists</w:t>
+        <w:t xml:space="preserve">Computer Scientists</w:t>
       </w:r>
     </w:p>
     <w:p>
@@ -17726,7 +17696,7 @@
           <w:sz w:val="22"/>
           <w:shd w:fill="auto" w:val="clear"/>
         </w:rPr>
-        <w:t xml:space="preserve">Experienced Computer Scientists</w:t>
+        <w:t xml:space="preserve">Computer Scientists</w:t>
       </w:r>
     </w:p>
     <w:p>
@@ -18060,7 +18030,7 @@
           <w:sz w:val="22"/>
           <w:shd w:fill="auto" w:val="clear"/>
         </w:rPr>
-        <w:t xml:space="preserve">Ensuring that the guidance from other divisions is accounted for, and that the relevant control procedures are in place for managing risks.</w:t>
+        <w:t xml:space="preserve">Promoting automation so that no human has to waste time on any boring work that can be automated.</w:t>
       </w:r>
     </w:p>
     <w:p>
@@ -18090,6 +18060,36 @@
           <w:sz w:val="22"/>
           <w:shd w:fill="auto" w:val="clear"/>
         </w:rPr>
+        <w:t xml:space="preserve">Ensuring that the guidance from other divisions is accounted for, and that the relevant control procedures are in place for managing risks.</w:t>
+      </w:r>
+    </w:p>
+    <w:p>
+      <w:pPr>
+        <w:numPr>
+          <w:ilvl w:val="0"/>
+          <w:numId w:val="91"/>
+        </w:numPr>
+        <w:spacing w:before="0" w:after="0" w:line="240"/>
+        <w:ind w:right="0" w:left="720" w:hanging="360"/>
+        <w:jc w:val="left"/>
+        <w:rPr>
+          <w:rFonts w:ascii="Calibri" w:hAnsi="Calibri" w:cs="Calibri" w:eastAsia="Calibri"/>
+          <w:color w:val="auto"/>
+          <w:spacing w:val="0"/>
+          <w:position w:val="0"/>
+          <w:sz w:val="22"/>
+          <w:shd w:fill="auto" w:val="clear"/>
+        </w:rPr>
+      </w:pPr>
+      <w:r>
+        <w:rPr>
+          <w:rFonts w:ascii="Calibri" w:hAnsi="Calibri" w:cs="Calibri" w:eastAsia="Calibri"/>
+          <w:color w:val="auto"/>
+          <w:spacing w:val="0"/>
+          <w:position w:val="0"/>
+          <w:sz w:val="22"/>
+          <w:shd w:fill="auto" w:val="clear"/>
+        </w:rPr>
         <w:t xml:space="preserve">Reporting the current, past, and forecasted status of automation to the Public Relations Division.</w:t>
       </w:r>
     </w:p>
@@ -18191,7 +18191,7 @@
           <w:sz w:val="22"/>
           <w:shd w:fill="auto" w:val="clear"/>
         </w:rPr>
-        <w:t xml:space="preserve">Experienced Computer Scientists</w:t>
+        <w:t xml:space="preserve">Computer Scientists</w:t>
       </w:r>
     </w:p>
     <w:p>
@@ -18221,7 +18221,7 @@
           <w:sz w:val="22"/>
           <w:shd w:fill="auto" w:val="clear"/>
         </w:rPr>
-        <w:t xml:space="preserve">Experienced Data Scientists</w:t>
+        <w:t xml:space="preserve">Data Scientists</w:t>
       </w:r>
     </w:p>
     <w:p>
@@ -18536,7 +18536,7 @@
           <w:sz w:val="22"/>
           <w:shd w:fill="auto" w:val="clear"/>
         </w:rPr>
-        <w:t xml:space="preserve">Experienced Accountants</w:t>
+        <w:t xml:space="preserve">Accountants</w:t>
       </w:r>
     </w:p>
     <w:p>
@@ -18566,7 +18566,7 @@
           <w:sz w:val="22"/>
           <w:shd w:fill="auto" w:val="clear"/>
         </w:rPr>
-        <w:t xml:space="preserve">Experienced Auditors</w:t>
+        <w:t xml:space="preserve">Auditors</w:t>
       </w:r>
     </w:p>
     <w:p>
@@ -18675,7 +18675,33 @@
           <w:sz w:val="22"/>
           <w:shd w:fill="auto" w:val="clear"/>
         </w:rPr>
-        <w:t xml:space="preserve">    Resource allocation is not limited to the allocation of a resource to the right company, but also to the right cause, and to the right era. Allocation to the right company is necessary because even if you allocate a resource to the right cause and era, the wrong company will not be able to utilize it properly. The right company, then, is that company which knows how to optimally utilize the resource, mainly because of its experience with the same or similar resources and associated projects. The right cause is the highest cause, that which has the highest significance according to its urgency and potential for impact on the world. The right era is the era till which the resource must be preserved, for mainly the reason that the resource is scarce, and earlier consumption will deprive future generations of access to it. Since, with time technology generally improves, it is better to wait for technology to advance enough to utilize the scarce resource optimally.</w:t>
+        <w:t xml:space="preserve">    Resource allocation is not limited to the allocation of a resource to the right company, but also to the right cause, and to the right era. Allocation to the right company is necessary because even if you allocate a resource to the right cause and era, the wrong company will not be able to utilize it properly. The right company, then, is that company which knows how to optimally utilize the resource, mainly because of its experience with the same or similar resources and associated projects.</w:t>
+      </w:r>
+    </w:p>
+    <w:p>
+      <w:pPr>
+        <w:spacing w:before="0" w:after="0" w:line="240"/>
+        <w:ind w:right="0" w:left="0" w:firstLine="0"/>
+        <w:jc w:val="left"/>
+        <w:rPr>
+          <w:rFonts w:ascii="Calibri" w:hAnsi="Calibri" w:cs="Calibri" w:eastAsia="Calibri"/>
+          <w:color w:val="auto"/>
+          <w:spacing w:val="0"/>
+          <w:position w:val="0"/>
+          <w:sz w:val="22"/>
+          <w:shd w:fill="auto" w:val="clear"/>
+        </w:rPr>
+      </w:pPr>
+      <w:r>
+        <w:rPr>
+          <w:rFonts w:ascii="Calibri" w:hAnsi="Calibri" w:cs="Calibri" w:eastAsia="Calibri"/>
+          <w:color w:val="auto"/>
+          <w:spacing w:val="0"/>
+          <w:position w:val="0"/>
+          <w:sz w:val="22"/>
+          <w:shd w:fill="auto" w:val="clear"/>
+        </w:rPr>
+        <w:t xml:space="preserve">    The right cause is the highest cause, that which has the highest significance according to its urgency and potential for impact on the world. The right era is the era till which the resource must be preserved, for mainly the reason that the resource is scarce, and earlier consumption will deprive future generations of access to it. Since, with time technology generally improves, it is better to wait for technology to advance enough to utilize the scarce resource optimally.</w:t>
       </w:r>
     </w:p>
     <w:p>
@@ -19282,7 +19308,7 @@
           <w:sz w:val="22"/>
           <w:shd w:fill="auto" w:val="clear"/>
         </w:rPr>
-        <w:t xml:space="preserve">Experienced Economists</w:t>
+        <w:t xml:space="preserve">Economists</w:t>
       </w:r>
     </w:p>
     <w:p>
@@ -19312,7 +19338,7 @@
           <w:sz w:val="22"/>
           <w:shd w:fill="auto" w:val="clear"/>
         </w:rPr>
-        <w:t xml:space="preserve">Experienced Financial Analysts</w:t>
+        <w:t xml:space="preserve">Financial Analysts</w:t>
       </w:r>
     </w:p>
     <w:p>
@@ -19342,7 +19368,7 @@
           <w:sz w:val="22"/>
           <w:shd w:fill="auto" w:val="clear"/>
         </w:rPr>
-        <w:t xml:space="preserve">Experienced Investment Analysts</w:t>
+        <w:t xml:space="preserve">Investment Analysts</w:t>
       </w:r>
     </w:p>
     <w:p>
@@ -19372,7 +19398,7 @@
           <w:sz w:val="22"/>
           <w:shd w:fill="auto" w:val="clear"/>
         </w:rPr>
-        <w:t xml:space="preserve">Experienced Stasticians</w:t>
+        <w:t xml:space="preserve">Stasticians</w:t>
       </w:r>
     </w:p>
     <w:p>
@@ -19402,7 +19428,7 @@
           <w:sz w:val="22"/>
           <w:shd w:fill="auto" w:val="clear"/>
         </w:rPr>
-        <w:t xml:space="preserve">Experienced Computer Scientists</w:t>
+        <w:t xml:space="preserve">Computer Scientists</w:t>
       </w:r>
     </w:p>
     <w:p>
@@ -19432,7 +19458,7 @@
           <w:sz w:val="22"/>
           <w:shd w:fill="auto" w:val="clear"/>
         </w:rPr>
-        <w:t xml:space="preserve">Experienced Data Scientists</w:t>
+        <w:t xml:space="preserve">Data Scientists</w:t>
       </w:r>
     </w:p>
     <w:p>
@@ -19462,7 +19488,7 @@
           <w:sz w:val="22"/>
           <w:shd w:fill="auto" w:val="clear"/>
         </w:rPr>
-        <w:t xml:space="preserve">Experienced Project Managers</w:t>
+        <w:t xml:space="preserve">Project Managers</w:t>
       </w:r>
     </w:p>
     <w:p>
@@ -20670,7 +20696,30 @@
           <w:sz w:val="22"/>
           <w:shd w:fill="auto" w:val="clear"/>
         </w:rPr>
-        <w:t xml:space="preserve">Preventing the violation of the rights of people.</w:t>
+        <w:t xml:space="preserve">Facilitating the </w:t>
+      </w:r>
+      <w:r>
+        <w:rPr>
+          <w:rFonts w:ascii="Calibri" w:hAnsi="Calibri" w:cs="Calibri" w:eastAsia="Calibri"/>
+          <w:i/>
+          <w:color w:val="auto"/>
+          <w:spacing w:val="0"/>
+          <w:position w:val="0"/>
+          <w:sz w:val="22"/>
+          <w:shd w:fill="auto" w:val="clear"/>
+        </w:rPr>
+        <w:t xml:space="preserve">elders</w:t>
+      </w:r>
+      <w:r>
+        <w:rPr>
+          <w:rFonts w:ascii="Calibri" w:hAnsi="Calibri" w:cs="Calibri" w:eastAsia="Calibri"/>
+          <w:color w:val="auto"/>
+          <w:spacing w:val="0"/>
+          <w:position w:val="0"/>
+          <w:sz w:val="22"/>
+          <w:shd w:fill="auto" w:val="clear"/>
+        </w:rPr>
+        <w:t xml:space="preserve"> to share their words of wisdom, making it easier for the young ones to benefit from the experiences of the elders.</w:t>
       </w:r>
     </w:p>
     <w:p>
@@ -20700,7 +20749,7 @@
           <w:sz w:val="22"/>
           <w:shd w:fill="auto" w:val="clear"/>
         </w:rPr>
-        <w:t xml:space="preserve">Highlighting any violation of the rights of people by asking them if they were forced to do anything, reviewing relevant documents, and reporting the findings to the Public Relations Division. People should not be forced to do anything, generally speaking, they can only be requested to do so. Exceptions can be made for army officers, and similar professionals. People also includes the people working in the WRMO.</w:t>
+        <w:t xml:space="preserve">Preventing the violation of the rights of people.</w:t>
       </w:r>
     </w:p>
     <w:p>
@@ -20730,7 +20779,7 @@
           <w:sz w:val="22"/>
           <w:shd w:fill="auto" w:val="clear"/>
         </w:rPr>
-        <w:t xml:space="preserve">Recording the performance of the supervised talent.</w:t>
+        <w:t xml:space="preserve">Highlighting any violation of the rights of people by asking them if they were forced to do anything, reviewing relevant documents, and reporting the findings to the Public Relations Division. People should not be forced to do anything, generally speaking, they can only be requested to do so. Exceptions can be made for army officers, and similar professionals. People also includes the people working in the WRMO.</w:t>
       </w:r>
     </w:p>
     <w:p>
@@ -20760,6 +20809,36 @@
           <w:sz w:val="22"/>
           <w:shd w:fill="auto" w:val="clear"/>
         </w:rPr>
+        <w:t xml:space="preserve">Recording the performance of the supervised talent.</w:t>
+      </w:r>
+    </w:p>
+    <w:p>
+      <w:pPr>
+        <w:numPr>
+          <w:ilvl w:val="0"/>
+          <w:numId w:val="123"/>
+        </w:numPr>
+        <w:spacing w:before="0" w:after="0" w:line="240"/>
+        <w:ind w:right="0" w:left="720" w:hanging="360"/>
+        <w:jc w:val="left"/>
+        <w:rPr>
+          <w:rFonts w:ascii="Calibri" w:hAnsi="Calibri" w:cs="Calibri" w:eastAsia="Calibri"/>
+          <w:color w:val="auto"/>
+          <w:spacing w:val="0"/>
+          <w:position w:val="0"/>
+          <w:sz w:val="22"/>
+          <w:shd w:fill="auto" w:val="clear"/>
+        </w:rPr>
+      </w:pPr>
+      <w:r>
+        <w:rPr>
+          <w:rFonts w:ascii="Calibri" w:hAnsi="Calibri" w:cs="Calibri" w:eastAsia="Calibri"/>
+          <w:color w:val="auto"/>
+          <w:spacing w:val="0"/>
+          <w:position w:val="0"/>
+          <w:sz w:val="22"/>
+          <w:shd w:fill="auto" w:val="clear"/>
+        </w:rPr>
         <w:t xml:space="preserve">Reporting the current, past, and forecasted performance of supervised talent to the Public Relations Division.</w:t>
       </w:r>
     </w:p>
@@ -20831,7 +20910,7 @@
           <w:sz w:val="22"/>
           <w:shd w:fill="auto" w:val="clear"/>
         </w:rPr>
-        <w:t xml:space="preserve">Experienced Psychologists</w:t>
+        <w:t xml:space="preserve">Psychologists</w:t>
       </w:r>
     </w:p>
     <w:p>
@@ -20861,7 +20940,7 @@
           <w:sz w:val="22"/>
           <w:shd w:fill="auto" w:val="clear"/>
         </w:rPr>
-        <w:t xml:space="preserve">Experienced Psychiatrists</w:t>
+        <w:t xml:space="preserve">Psychiatrists</w:t>
       </w:r>
     </w:p>
     <w:p>
@@ -20891,7 +20970,7 @@
           <w:sz w:val="22"/>
           <w:shd w:fill="auto" w:val="clear"/>
         </w:rPr>
-        <w:t xml:space="preserve">Experienced Human Resource Managers</w:t>
+        <w:t xml:space="preserve">Human Resource Managers</w:t>
       </w:r>
     </w:p>
     <w:p>
@@ -20921,7 +21000,67 @@
           <w:sz w:val="22"/>
           <w:shd w:fill="auto" w:val="clear"/>
         </w:rPr>
-        <w:t xml:space="preserve">Experienced Teachers</w:t>
+        <w:t xml:space="preserve">Pediatricians</w:t>
+      </w:r>
+    </w:p>
+    <w:p>
+      <w:pPr>
+        <w:numPr>
+          <w:ilvl w:val="0"/>
+          <w:numId w:val="125"/>
+        </w:numPr>
+        <w:spacing w:before="0" w:after="0" w:line="240"/>
+        <w:ind w:right="0" w:left="720" w:hanging="360"/>
+        <w:jc w:val="left"/>
+        <w:rPr>
+          <w:rFonts w:ascii="Calibri" w:hAnsi="Calibri" w:cs="Calibri" w:eastAsia="Calibri"/>
+          <w:color w:val="auto"/>
+          <w:spacing w:val="0"/>
+          <w:position w:val="0"/>
+          <w:sz w:val="22"/>
+          <w:shd w:fill="auto" w:val="clear"/>
+        </w:rPr>
+      </w:pPr>
+      <w:r>
+        <w:rPr>
+          <w:rFonts w:ascii="Calibri" w:hAnsi="Calibri" w:cs="Calibri" w:eastAsia="Calibri"/>
+          <w:color w:val="auto"/>
+          <w:spacing w:val="0"/>
+          <w:position w:val="0"/>
+          <w:sz w:val="22"/>
+          <w:shd w:fill="auto" w:val="clear"/>
+        </w:rPr>
+        <w:t xml:space="preserve">Dieticians</w:t>
+      </w:r>
+    </w:p>
+    <w:p>
+      <w:pPr>
+        <w:numPr>
+          <w:ilvl w:val="0"/>
+          <w:numId w:val="125"/>
+        </w:numPr>
+        <w:spacing w:before="0" w:after="0" w:line="240"/>
+        <w:ind w:right="0" w:left="720" w:hanging="360"/>
+        <w:jc w:val="left"/>
+        <w:rPr>
+          <w:rFonts w:ascii="Calibri" w:hAnsi="Calibri" w:cs="Calibri" w:eastAsia="Calibri"/>
+          <w:color w:val="auto"/>
+          <w:spacing w:val="0"/>
+          <w:position w:val="0"/>
+          <w:sz w:val="22"/>
+          <w:shd w:fill="auto" w:val="clear"/>
+        </w:rPr>
+      </w:pPr>
+      <w:r>
+        <w:rPr>
+          <w:rFonts w:ascii="Calibri" w:hAnsi="Calibri" w:cs="Calibri" w:eastAsia="Calibri"/>
+          <w:color w:val="auto"/>
+          <w:spacing w:val="0"/>
+          <w:position w:val="0"/>
+          <w:sz w:val="22"/>
+          <w:shd w:fill="auto" w:val="clear"/>
+        </w:rPr>
+        <w:t xml:space="preserve">Teachers</w:t>
       </w:r>
     </w:p>
     <w:p>

</xml_diff>

<commit_message>
debt *repaid*, 3rd P receivables
</commit_message>
<xml_diff>
--- a/Rewardism - Newer ND.docx
+++ b/Rewardism - Newer ND.docx
@@ -638,7 +638,7 @@
           <w:sz w:val="22"/>
           <w:shd w:fill="auto" w:val="clear"/>
         </w:rPr>
-        <w:t xml:space="preserve">To put it simply: events that we see are caused by events in the past, and they then act as causes for more effects in the future. I do not find it necessary to delve deeply into the whole Determinism vs Free Will debate for now. The reason for mentioning </w:t>
+        <w:t xml:space="preserve">To put it simply: Events that we see are caused by events in the past, and they then act as causes for more effects in the future. I do not find it necessary to delve deeply into the whole Determinism vs Free Will debate for now. The reason for mentioning </w:t>
       </w:r>
       <w:r>
         <w:rPr>
@@ -791,29 +791,7 @@
           <w:sz w:val="22"/>
           <w:shd w:fill="auto" w:val="clear"/>
         </w:rPr>
-        <w:t xml:space="preserve"> a rope over an abyss. What is great in man is that he is a bridge and not an end.</w:t>
-      </w:r>
-      <w:r>
-        <w:rPr>
-          <w:rFonts w:ascii="Calibri" w:hAnsi="Calibri" w:cs="Calibri" w:eastAsia="Calibri"/>
-          <w:color w:val="auto"/>
-          <w:spacing w:val="0"/>
-          <w:position w:val="0"/>
-          <w:sz w:val="22"/>
-          <w:shd w:fill="auto" w:val="clear"/>
-        </w:rPr>
-        <w:t xml:space="preserve">”</w:t>
-      </w:r>
-      <w:r>
-        <w:rPr>
-          <w:rFonts w:ascii="Calibri" w:hAnsi="Calibri" w:cs="Calibri" w:eastAsia="Calibri"/>
-          <w:color w:val="auto"/>
-          <w:spacing w:val="0"/>
-          <w:position w:val="0"/>
-          <w:sz w:val="22"/>
-          <w:shd w:fill="auto" w:val="clear"/>
-        </w:rPr>
-        <w:t xml:space="preserve"> </w:t>
+        <w:t xml:space="preserve"> a rope over an abyss. What is great in man is that he is a bridge and not an end.” </w:t>
       </w:r>
       <w:r>
         <w:rPr>
@@ -1601,7 +1579,7 @@
           <w:sz w:val="22"/>
           <w:shd w:fill="auto" w:val="clear"/>
         </w:rPr>
-        <w:t xml:space="preserve">To put it simply: the better the resources are managed, the better the economy is. To get closer to the ideal economic system, we should ask, "what is it that an ideal economic system should achieve?" Here, it should be noted that, since this system is essentially for and by us, we can align the goals of the ideal economic system with our wants.</w:t>
+        <w:t xml:space="preserve">To put it simply: The better the resources are managed, the better the economy is. To get closer to the ideal economic system, we should ask, "what is it that an ideal economic system should achieve?" Here, it should be noted that, since this system is essentially for and by us, we can align the goals of the ideal economic system with our wants.</w:t>
       </w:r>
     </w:p>
     <w:p>
@@ -3291,7 +3269,7 @@
           <w:sz w:val="22"/>
           <w:shd w:fill="auto" w:val="clear"/>
         </w:rPr>
-        <w:t xml:space="preserve">Intellectuals can get caught up in the abstract world of thinking, pondering, arguing and dreaming; this can disconnect them from the concrete world and its real problems. If it is difficult to come up with a great idea, I believe it is reasonable to assume that it is even more difficult to bring that idea to life. The point that I am trying to make here is mainly this: let us avoid being caught up in thinking and actually try to solve real-world problems.</w:t>
+        <w:t xml:space="preserve">Intellectuals can get caught up in the abstract world of thinking, pondering, arguing and dreaming; this can disconnect them from the concrete world and its real problems. If it is difficult to come up with a great idea, I believe it is reasonable to assume that it is even more difficult to bring that idea to life. The point that I am trying to make here is mainly this: Let us avoid being caught up in thinking and actually try to solve real-world problems.</w:t>
       </w:r>
     </w:p>
     <w:p>
@@ -3804,7 +3782,7 @@
           <w:sz w:val="22"/>
           <w:shd w:fill="auto" w:val="clear"/>
         </w:rPr>
-        <w:t xml:space="preserve">Indeed, if we have to gain the "luminous summits" of science, even philosophy and art, we have to set aside our differences, get rid of our concerns about class and luxury, overcome our "animal nature" and focus on learning. This is where I believe we can truly learn from the Communist approach; ask yourself: "do I really care about how big my home is or how many cars I have? Or do I care more about how evolved I am in terms of knowledge and understanding of the universe, life and the 'Self'?" It can prove difficult to answer in a Capitalist society but in a Communist one, it should be obvious. It is not that these summits cannot be achieved in a Capitalist society, it is just that the reasons are different.</w:t>
+        <w:t xml:space="preserve">Indeed, if we have to gain the "luminous summits" of science, even philosophy and art, we have to set aside our differences, get rid of our concerns about class and luxury, overcome our "animal nature" and focus on learning. This is where I believe we can truly learn from the Communist approach; ask yourself: "Do I really care about how big my home is or how many cars I have? Or do I care more about how evolved I am in terms of knowledge and understanding of the universe, life and the 'Self'?" It can prove difficult to answer in a Capitalist society but in a Communist one, it should be obvious. It is not that these summits cannot be achieved in a Capitalist society, it is just that the reasons are different.</w:t>
       </w:r>
     </w:p>
     <w:p>
@@ -4134,34 +4112,34 @@
           <w:sz w:val="22"/>
           <w:shd w:fill="auto" w:val="clear"/>
         </w:rPr>
-        <w:t xml:space="preserve">Which system is more likely to work: the one where everyone must be a "saint" or the one where even the "devils" can make it work? If we really think about the assumptions supporting Communism, one of them is that people will be intelligent enough to live in and maintain harmony in the Communist society. It assumes that people will not misuse the power they are entrusted with. It assumes that people will remain productive without any incentive. It assumes that taking control of the means of production will free the oppressed. In other words, it is a system by intellectuals for intellectuals. A system that depends on the intelligence of the people is a flawed system because people can be very stupid.</w:t>
-      </w:r>
-    </w:p>
-    <w:p>
-      <w:pPr>
-        <w:suppressAutoHyphens w:val="true"/>
-        <w:spacing w:before="0" w:after="160" w:line="240"/>
-        <w:ind w:right="0" w:left="0" w:firstLine="0"/>
-        <w:jc w:val="left"/>
-        <w:rPr>
-          <w:rFonts w:ascii="Calibri" w:hAnsi="Calibri" w:cs="Calibri" w:eastAsia="Calibri"/>
-          <w:color w:val="auto"/>
-          <w:spacing w:val="0"/>
-          <w:position w:val="0"/>
-          <w:sz w:val="22"/>
-          <w:shd w:fill="auto" w:val="clear"/>
-        </w:rPr>
-      </w:pPr>
-      <w:r>
-        <w:rPr>
-          <w:rFonts w:ascii="Calibri" w:hAnsi="Calibri" w:cs="Calibri" w:eastAsia="Calibri"/>
-          <w:color w:val="auto"/>
-          <w:spacing w:val="0"/>
-          <w:position w:val="0"/>
-          <w:sz w:val="22"/>
-          <w:shd w:fill="auto" w:val="clear"/>
-        </w:rPr>
-        <w:t xml:space="preserve">Who is more likely to come up with the best solution: the objective thinker or the emotional thinker? I believe we can agree that thinking objectively allows us to overcome our personal biases, not fall for illusions and come up with the solution that we might not like for personal reasons, but we know it to be the best solution possible. The Communist Manifesto is a book written with blood and is a more emotional book than an objective one.</w:t>
+        <w:t xml:space="preserve">Which system is more likely to work: The one where everyone must be a "saint" or the one where even the "devils" can make it work? If we really think about the assumptions supporting Communism, one of them is that people will be intelligent enough to live in and maintain harmony in the Communist society. It assumes that people will not misuse the power they are entrusted with. It assumes that people will remain productive without any incentive. It assumes that taking control of the means of production will free the oppressed. In other words, it is a system by intellectuals for intellectuals. A system that depends on the intelligence of the people is a flawed system because people can be very stupid.</w:t>
+      </w:r>
+    </w:p>
+    <w:p>
+      <w:pPr>
+        <w:suppressAutoHyphens w:val="true"/>
+        <w:spacing w:before="0" w:after="160" w:line="240"/>
+        <w:ind w:right="0" w:left="0" w:firstLine="0"/>
+        <w:jc w:val="left"/>
+        <w:rPr>
+          <w:rFonts w:ascii="Calibri" w:hAnsi="Calibri" w:cs="Calibri" w:eastAsia="Calibri"/>
+          <w:color w:val="auto"/>
+          <w:spacing w:val="0"/>
+          <w:position w:val="0"/>
+          <w:sz w:val="22"/>
+          <w:shd w:fill="auto" w:val="clear"/>
+        </w:rPr>
+      </w:pPr>
+      <w:r>
+        <w:rPr>
+          <w:rFonts w:ascii="Calibri" w:hAnsi="Calibri" w:cs="Calibri" w:eastAsia="Calibri"/>
+          <w:color w:val="auto"/>
+          <w:spacing w:val="0"/>
+          <w:position w:val="0"/>
+          <w:sz w:val="22"/>
+          <w:shd w:fill="auto" w:val="clear"/>
+        </w:rPr>
+        <w:t xml:space="preserve">Who is more likely to come up with the best solution: The objective thinker or the emotional thinker? I believe we can agree that thinking objectively allows us to overcome our personal biases, not fall for illusions and come up with the solution that we might not like for personal reasons, but we know it to be the best solution possible. The Communist Manifesto is a book written with blood and is a more emotional book than an objective one.</w:t>
       </w:r>
     </w:p>
     <w:p>
@@ -4215,7 +4193,30 @@
           <w:sz w:val="22"/>
           <w:shd w:fill="auto" w:val="clear"/>
         </w:rPr>
-        <w:t xml:space="preserve">Which is better: a well-oiled and maintained machine or an old and rusty machine? Factors that push us to evolve are like the grease that makes the "evolving machine" act more efficiently. By getting rid of the very important motivating factor "reward" or property, this Communist approach affects our evolution very adversely. Had the authors planned how to reward effort and advancement, this could have been a viable system.</w:t>
+        <w:t xml:space="preserve">Which is better: A well-oiled and maintained machine or an old and rusty machine? Factors that push us to evolve are like the grease that makes the </w:t>
+      </w:r>
+      <w:r>
+        <w:rPr>
+          <w:rFonts w:ascii="Calibri" w:hAnsi="Calibri" w:cs="Calibri" w:eastAsia="Calibri"/>
+          <w:i/>
+          <w:color w:val="auto"/>
+          <w:spacing w:val="0"/>
+          <w:position w:val="0"/>
+          <w:sz w:val="22"/>
+          <w:shd w:fill="auto" w:val="clear"/>
+        </w:rPr>
+        <w:t xml:space="preserve">evolving machine</w:t>
+      </w:r>
+      <w:r>
+        <w:rPr>
+          <w:rFonts w:ascii="Calibri" w:hAnsi="Calibri" w:cs="Calibri" w:eastAsia="Calibri"/>
+          <w:color w:val="auto"/>
+          <w:spacing w:val="0"/>
+          <w:position w:val="0"/>
+          <w:sz w:val="22"/>
+          <w:shd w:fill="auto" w:val="clear"/>
+        </w:rPr>
+        <w:t xml:space="preserve"> act more efficiently. By getting rid of the very important motivating factor "reward" or property, this Communist approach affects our evolution very adversely. Had the authors planned how to reward effort and advancement, this could have been a viable system.</w:t>
       </w:r>
     </w:p>
     <w:p>
@@ -4296,7 +4297,7 @@
           <w:sz w:val="22"/>
           <w:shd w:fill="auto" w:val="clear"/>
         </w:rPr>
-        <w:t xml:space="preserve">Who takes better care of property: the owner or a temporary manager? While highlighting the significance of the human resource is appreciable, little heed has been given to the management of other resources. Ceasing the means of production is not necessarily the best way to manage resources. In fact, it can be argued that production is closer to optimum in private companies than in public ones; simply because the results directly affect the owner.</w:t>
+        <w:t xml:space="preserve">Who takes better care of property: The owner or a temporary manager? While highlighting the significance of the human resource is appreciable, little heed has been given to the management of other resources. Ceasing the means of production is not necessarily the best way to manage resources. In fact, it can be argued that production is closer to optimum in private companies than in public ones; simply because the results directly affect the owner.</w:t>
       </w:r>
     </w:p>
     <w:p>
@@ -4350,7 +4351,30 @@
           <w:sz w:val="22"/>
           <w:shd w:fill="auto" w:val="clear"/>
         </w:rPr>
-        <w:t xml:space="preserve">Who do you trust: a doctor who is also a fisherman, a hunter, a herdsman and a critic or a doctor who specializes in a very narrow but complex area of study? Clearly a specialist is more valuable to the customer than a "jack of all trades". The authors of The Communist Manifesto clearly undermine the significance of specialization. One can specialize and still have some hobbies to remain sane. For example, a lady-doctor can make sketches in her free time, an engineer can be a chess player, etc.</w:t>
+        <w:t xml:space="preserve">Who do you trust: A doctor who is also a fisherman, a hunter, a herdsman and a critic or a doctor who specializes in a very narrow but complex area of study? Clearly a specialist is more valuable to the customer than a </w:t>
+      </w:r>
+      <w:r>
+        <w:rPr>
+          <w:rFonts w:ascii="Calibri" w:hAnsi="Calibri" w:cs="Calibri" w:eastAsia="Calibri"/>
+          <w:i/>
+          <w:color w:val="auto"/>
+          <w:spacing w:val="0"/>
+          <w:position w:val="0"/>
+          <w:sz w:val="22"/>
+          <w:shd w:fill="auto" w:val="clear"/>
+        </w:rPr>
+        <w:t xml:space="preserve">jack of all trades</w:t>
+      </w:r>
+      <w:r>
+        <w:rPr>
+          <w:rFonts w:ascii="Calibri" w:hAnsi="Calibri" w:cs="Calibri" w:eastAsia="Calibri"/>
+          <w:color w:val="auto"/>
+          <w:spacing w:val="0"/>
+          <w:position w:val="0"/>
+          <w:sz w:val="22"/>
+          <w:shd w:fill="auto" w:val="clear"/>
+        </w:rPr>
+        <w:t xml:space="preserve">. The authors of The Communist Manifesto clearly undermine the significance of specialization. One can specialize and still have some hobbies to remain sane. For example, a lady-doctor can make sketches in her free time, an engineer can be a chess player, etc.</w:t>
       </w:r>
     </w:p>
     <w:p>
@@ -4427,7 +4451,7 @@
           <w:sz w:val="22"/>
           <w:shd w:fill="auto" w:val="clear"/>
         </w:rPr>
-        <w:t xml:space="preserve">: a peaceful way should be given preference over violence as a means to deploy the new system.</w:t>
+        <w:t xml:space="preserve">: A peaceful way should be given preference over violence as a means to deploy the new system.</w:t>
         <w:br/>
         <w:t xml:space="preserve">- </w:t>
       </w:r>
@@ -4452,7 +4476,7 @@
           <w:sz w:val="22"/>
           <w:shd w:fill="auto" w:val="clear"/>
         </w:rPr>
-        <w:t xml:space="preserve">: accounting for the concerns of those in power will make a system more likely to be established, simply because they will support it.</w:t>
+        <w:t xml:space="preserve">: Accounting for the concerns of those in power will make a system more likely to be established, simply because they will support it.</w:t>
         <w:br/>
         <w:t xml:space="preserve">- </w:t>
       </w:r>
@@ -4477,7 +4501,7 @@
           <w:sz w:val="22"/>
           <w:shd w:fill="auto" w:val="clear"/>
         </w:rPr>
-        <w:t xml:space="preserve">: objective and logical thinking will help us establish a better system through avoiding falsehoods and harmful exaggerations.</w:t>
+        <w:t xml:space="preserve">: Objective and logical thinking will help us establish a better system through avoiding falsehoods and harmful exaggerations.</w:t>
         <w:br/>
         <w:t xml:space="preserve">- </w:t>
       </w:r>
@@ -4502,7 +4526,7 @@
           <w:sz w:val="22"/>
           <w:shd w:fill="auto" w:val="clear"/>
         </w:rPr>
-        <w:t xml:space="preserve">: benefits such as motivation and respect given by property, enhanced productivity by specialization, etc., should be accounted for.</w:t>
+        <w:t xml:space="preserve">: Benefits such as motivation and respect given by property, enhanced productivity by specialization, etc., should be accounted for.</w:t>
         <w:br/>
         <w:t xml:space="preserve">- </w:t>
       </w:r>
@@ -4527,7 +4551,7 @@
           <w:sz w:val="22"/>
           <w:shd w:fill="auto" w:val="clear"/>
         </w:rPr>
-        <w:t xml:space="preserve">: to avoid the unreasonable exploitation of resources, including human resource, by any being, the new system must balance power distribution; however, I realize that this is more a matter of politics than economics.</w:t>
+        <w:t xml:space="preserve">: To avoid the unreasonable exploitation of resources, including human resource, by any being, the new system must balance power distribution; however, I realize that this is more a matter of politics than economics.</w:t>
       </w:r>
     </w:p>
     <w:p>
@@ -5507,7 +5531,7 @@
           <w:sz w:val="22"/>
           <w:shd w:fill="auto" w:val="clear"/>
         </w:rPr>
-        <w:t xml:space="preserve">: it working because of its reliance on our self-interest, rather than our benevolence, and because the market being naturally self-regulating.</w:t>
+        <w:t xml:space="preserve">: It working because of its reliance on our self-interest, rather than our benevolence, and because the market being naturally self-regulating.</w:t>
         <w:br/>
         <w:t xml:space="preserve">- </w:t>
       </w:r>
@@ -5532,7 +5556,7 @@
           <w:sz w:val="22"/>
           <w:shd w:fill="auto" w:val="clear"/>
         </w:rPr>
-        <w:t xml:space="preserve">: those who best utilize resources to meet the highest demand being the ones who benefit the most, others failing to compete with them.</w:t>
+        <w:t xml:space="preserve">: Those who best utilize resources to meet the highest demand being the ones who benefit the most, others failing to compete with them.</w:t>
         <w:br/>
         <w:t xml:space="preserve">- </w:t>
       </w:r>
@@ -5557,7 +5581,7 @@
           <w:sz w:val="22"/>
           <w:shd w:fill="auto" w:val="clear"/>
         </w:rPr>
-        <w:t xml:space="preserve">: consumers benefiting from higher quality and lower prices when competition and liberty is higher; this pushing us to think more open-mindedly and to become more competent, evolving us in the process.</w:t>
+        <w:t xml:space="preserve">: Consumers benefiting from higher quality and lower prices when competition and liberty is higher; this pushing us to think more open-mindedly and to become more competent, evolving us in the process.</w:t>
         <w:br/>
         <w:t xml:space="preserve">- </w:t>
       </w:r>
@@ -5582,7 +5606,7 @@
           <w:sz w:val="22"/>
           <w:shd w:fill="auto" w:val="clear"/>
         </w:rPr>
-        <w:t xml:space="preserve">: companies equipped with better technology getting tasks done more efficiently, giving them a competitive edge over others.</w:t>
+        <w:t xml:space="preserve">: Companies equipped with better technology getting tasks done more efficiently, giving them a competitive edge over others.</w:t>
         <w:br/>
         <w:t xml:space="preserve">- </w:t>
       </w:r>
@@ -5607,7 +5631,7 @@
           <w:sz w:val="22"/>
           <w:shd w:fill="auto" w:val="clear"/>
         </w:rPr>
-        <w:t xml:space="preserve">: customer satisfaction becoming a matter of life and death for companies in a competitive environment, allowing customers to voice their concerns and get the best possible treatment.</w:t>
+        <w:t xml:space="preserve">: Customer satisfaction becoming a matter of life and death for companies in a competitive environment, allowing customers to voice their concerns and get the best possible treatment.</w:t>
         <w:br/>
         <w:t xml:space="preserve">- </w:t>
       </w:r>
@@ -5632,7 +5656,7 @@
           <w:sz w:val="22"/>
           <w:shd w:fill="auto" w:val="clear"/>
         </w:rPr>
-        <w:t xml:space="preserve">: without the aid of the Civil Magistrate, owners of property running the risk of losing their property; a safe and secure environment being best for traders to trade without fear of injustices.</w:t>
+        <w:t xml:space="preserve">: Without the aid of the Civil Magistrate, owners of property running the risk of losing their property; a safe and secure environment being best for traders to trade without fear of injustices.</w:t>
         <w:br/>
         <w:t xml:space="preserve">- </w:t>
       </w:r>
@@ -5657,7 +5681,7 @@
           <w:sz w:val="22"/>
           <w:shd w:fill="auto" w:val="clear"/>
         </w:rPr>
-        <w:t xml:space="preserve">: employees normally doing their best to earn rewards such as bonuses, promotions, etc.; rewarding appropriately encouraging better performance and confidence, meaning higher efficiency.</w:t>
+        <w:t xml:space="preserve">: Employees normally doing their best to earn rewards such as bonuses, promotions, etc.; rewarding appropriately encouraging better performance and confidence, meaning higher efficiency.</w:t>
         <w:br/>
         <w:t xml:space="preserve">- </w:t>
       </w:r>
@@ -5682,7 +5706,7 @@
           <w:sz w:val="22"/>
           <w:shd w:fill="auto" w:val="clear"/>
         </w:rPr>
-        <w:t xml:space="preserve">: countries who benefit from cheaper products and specializations of other countries focusing on their own specializations and cutting unnecessary costs; resources being better managed this way as countries avoid reinventing the wheel.</w:t>
+        <w:t xml:space="preserve">: Countries who benefit from cheaper products and specializations of other countries focusing on their own specializations and cutting unnecessary costs; resources being better managed this way as countries avoid reinventing the wheel.</w:t>
       </w:r>
     </w:p>
     <w:p>
@@ -6549,7 +6573,7 @@
           <w:sz w:val="22"/>
           <w:shd w:fill="auto" w:val="clear"/>
         </w:rPr>
-        <w:t xml:space="preserve">? One meaning of the word "slave" is: "a person who is excessively dependent upon or controlled by something"--Oxford Languages. Do the creditors not really control the debtors in a sense? Are the debtors not excessively dependent upon their respective creditors? It should be obvious then, how significant of an issue world debt is, especially since an ideal system is supposed to help us achieve true freedom.</w:t>
+        <w:t xml:space="preserve">? One meaning of the word "slave" is: "A person who is excessively dependent upon or controlled by something"--Oxford Languages. Do the creditors not really control the debtors in a sense? Are the debtors not excessively dependent upon their respective creditors? It should be obvious then, how significant of an issue world debt is, especially since an ideal system is supposed to help us achieve true freedom.</w:t>
       </w:r>
     </w:p>
     <w:p>
@@ -6784,7 +6808,7 @@
           <w:sz w:val="22"/>
           <w:shd w:fill="auto" w:val="clear"/>
         </w:rPr>
-        <w:t xml:space="preserve">: the pursuit of wealth possibly damaging the environment or people affected by the business.</w:t>
+        <w:t xml:space="preserve">: The pursuit of wealth possibly damaging the environment or people affected by the business.</w:t>
         <w:br/>
         <w:t xml:space="preserve">- </w:t>
       </w:r>
@@ -6809,7 +6833,7 @@
           <w:sz w:val="22"/>
           <w:shd w:fill="auto" w:val="clear"/>
         </w:rPr>
-        <w:t xml:space="preserve">: many factors such as demands, undue influence, dependence, etc., making it almost impossible to become and remain enlightened.</w:t>
+        <w:t xml:space="preserve">: Many factors such as demands, undue influence, dependence, etc., making it almost impossible to become and remain enlightened.</w:t>
         <w:br/>
         <w:t xml:space="preserve">- </w:t>
       </w:r>
@@ -6834,7 +6858,7 @@
           <w:sz w:val="22"/>
           <w:shd w:fill="auto" w:val="clear"/>
         </w:rPr>
-        <w:t xml:space="preserve">: anonymously transferable money causing problems like bribery, blackmail, theft, corruption, transfer of diseases, etc.; key decision-makers being influenced by the </w:t>
+        <w:t xml:space="preserve">: Anonymously transferable money causing problems like bribery, blackmail, theft, corruption, transfer of diseases, etc.; key decision-makers being influenced by the </w:t>
       </w:r>
       <w:r>
         <w:rPr>
@@ -6882,7 +6906,7 @@
           <w:sz w:val="22"/>
           <w:shd w:fill="auto" w:val="clear"/>
         </w:rPr>
-        <w:t xml:space="preserve">: one wanting lower taxes, but the other's wages depending on those taxes, one wanting lower wages, but the others depending on those wages.</w:t>
+        <w:t xml:space="preserve">: One wanting lower taxes, but the other's wages depending on those taxes, one wanting lower wages, but the others depending on those wages.</w:t>
         <w:br/>
         <w:t xml:space="preserve">- </w:t>
       </w:r>
@@ -6978,7 +7002,7 @@
           <w:sz w:val="22"/>
           <w:shd w:fill="auto" w:val="clear"/>
         </w:rPr>
-        <w:t xml:space="preserve">: rarest of luxuries given to those who can afford them, instead of those who deserve them; in other words, the source of money being irrelevant as long as the bid is the highest.</w:t>
+        <w:t xml:space="preserve">: Rarest of luxuries given to those who can afford them, instead of those who deserve them; in other words, the source of money being irrelevant as long as the bid is the highest.</w:t>
         <w:br/>
         <w:t xml:space="preserve">- </w:t>
       </w:r>
@@ -7003,7 +7027,7 @@
           <w:sz w:val="22"/>
           <w:shd w:fill="auto" w:val="clear"/>
         </w:rPr>
-        <w:t xml:space="preserve">: living beings suffering because of lack of access to the basic necessities of life; potential being wasted; thinking limited to survival.</w:t>
+        <w:t xml:space="preserve">: Living beings suffering because of lack of access to the basic necessities of life; potential being wasted; thinking limited to survival.</w:t>
         <w:br/>
         <w:t xml:space="preserve">- </w:t>
       </w:r>
@@ -7041,7 +7065,7 @@
           <w:sz w:val="22"/>
           <w:shd w:fill="auto" w:val="clear"/>
         </w:rPr>
-        <w:t xml:space="preserve">: debtors depending excessively on their respective creditors, and being controlled by them; money, which could be used for the development of the debtors, being wasted in cost of capital.</w:t>
+        <w:t xml:space="preserve">: Debtors depending excessively on their respective creditors, and being controlled by them; money, which could be used for the development of the debtors, being wasted in cost of capital.</w:t>
         <w:br/>
         <w:t xml:space="preserve">- </w:t>
       </w:r>
@@ -7079,7 +7103,7 @@
           <w:sz w:val="22"/>
           <w:shd w:fill="auto" w:val="clear"/>
         </w:rPr>
-        <w:t xml:space="preserve">: dependence on useless or boring jobs, and needing to satisfy employers or customers really restraining people.</w:t>
+        <w:t xml:space="preserve">: Dependence on useless or boring jobs, and needing to satisfy employers or customers really restraining people.</w:t>
         <w:br/>
         <w:t xml:space="preserve">- </w:t>
       </w:r>
@@ -7104,7 +7128,7 @@
           <w:sz w:val="22"/>
           <w:shd w:fill="auto" w:val="clear"/>
         </w:rPr>
-        <w:t xml:space="preserve">: dependence on jobs that can be automated delaying advancement of AI and making it a grey area; each automated job making the system less stable.</w:t>
+        <w:t xml:space="preserve">: Dependence on jobs that can be automated delaying advancement of AI and making it a grey area; each automated job making the system less stable.</w:t>
         <w:br/>
         <w:t xml:space="preserve">- </w:t>
       </w:r>
@@ -7129,7 +7153,7 @@
           <w:sz w:val="22"/>
           <w:shd w:fill="auto" w:val="clear"/>
         </w:rPr>
-        <w:t xml:space="preserve">: standard of living of those doing meaningful work not necessarily improving, or at least, not improving to the level of those doing meaningless, or even harmful, work; talent being demoralized by not being appreciated.</w:t>
+        <w:t xml:space="preserve">: Standard of living of those doing meaningful work not necessarily improving, or at least, not improving to the level of those doing meaningless, or even harmful, work; talent being demoralized by not being appreciated.</w:t>
       </w:r>
     </w:p>
     <w:p>
@@ -8393,42 +8417,88 @@
           <w:sz w:val="22"/>
           <w:shd w:fill="auto" w:val="clear"/>
         </w:rPr>
-        <w:t xml:space="preserve">- the level of activity (number of sales, number of ID scans, etc.)</w:t>
+        <w:t xml:space="preserve">- The level of activity (number of sales, number of ID scans, etc.).</w:t>
         <w:br/>
-        <w:t xml:space="preserve">- whether the Target points have been met</w:t>
+        <w:t xml:space="preserve">- Whether the Target points have been met.</w:t>
         <w:br/>
-        <w:t xml:space="preserve">- reviews given by customers, employees and suppliers</w:t>
+        <w:t xml:space="preserve">- Reviews given by customers, employees and suppliers.</w:t>
         <w:br/>
-        <w:t xml:space="preserve">- rewarding factor for the industry the company is in (according to the significance of the industry)</w:t>
+        <w:t xml:space="preserve">- Rewarding factor for the industry the company is in (according to the significance of the industry).</w:t>
         <w:br/>
-        <w:t xml:space="preserve">- rate of meeting relevant standards</w:t>
-      </w:r>
-    </w:p>
-    <w:p>
-      <w:pPr>
-        <w:suppressAutoHyphens w:val="true"/>
-        <w:spacing w:before="0" w:after="160" w:line="240"/>
-        <w:ind w:right="0" w:left="0" w:firstLine="0"/>
-        <w:jc w:val="left"/>
-        <w:rPr>
-          <w:rFonts w:ascii="Calibri" w:hAnsi="Calibri" w:cs="Calibri" w:eastAsia="Calibri"/>
-          <w:color w:val="auto"/>
-          <w:spacing w:val="0"/>
-          <w:position w:val="0"/>
-          <w:sz w:val="22"/>
-          <w:shd w:fill="auto" w:val="clear"/>
-        </w:rPr>
-      </w:pPr>
-      <w:r>
-        <w:rPr>
-          <w:rFonts w:ascii="Calibri" w:hAnsi="Calibri" w:cs="Calibri" w:eastAsia="Calibri"/>
-          <w:color w:val="auto"/>
-          <w:spacing w:val="0"/>
-          <w:position w:val="0"/>
-          <w:sz w:val="22"/>
-          <w:shd w:fill="auto" w:val="clear"/>
-        </w:rPr>
-        <w:t xml:space="preserve">You do not have to worry about profits as long as the level of activity covers the BPs used plus remuneration expenses. To verify whether the expenses are not more than the "revenue", the relevant principles of accounting are used. For instance, instead of the whole cost of asset purchased, just the depreciation expense is used for performance evaluation purposes. If BPs burned are more than the revenue, then this is seen as an inability to meet costs, which affects RPs earned, and can even lead to dissolution.</w:t>
+        <w:t xml:space="preserve">- Rate of meeting relevant standards.</w:t>
+      </w:r>
+    </w:p>
+    <w:p>
+      <w:pPr>
+        <w:suppressAutoHyphens w:val="true"/>
+        <w:spacing w:before="0" w:after="160" w:line="240"/>
+        <w:ind w:right="0" w:left="0" w:firstLine="0"/>
+        <w:jc w:val="left"/>
+        <w:rPr>
+          <w:rFonts w:ascii="Calibri" w:hAnsi="Calibri" w:cs="Calibri" w:eastAsia="Calibri"/>
+          <w:color w:val="auto"/>
+          <w:spacing w:val="0"/>
+          <w:position w:val="0"/>
+          <w:sz w:val="22"/>
+          <w:shd w:fill="auto" w:val="clear"/>
+        </w:rPr>
+      </w:pPr>
+      <w:r>
+        <w:rPr>
+          <w:rFonts w:ascii="Calibri" w:hAnsi="Calibri" w:cs="Calibri" w:eastAsia="Calibri"/>
+          <w:color w:val="auto"/>
+          <w:spacing w:val="0"/>
+          <w:position w:val="0"/>
+          <w:sz w:val="22"/>
+          <w:shd w:fill="auto" w:val="clear"/>
+        </w:rPr>
+        <w:t xml:space="preserve">You do not have to worry about profits as long as the level of activity covers the BPs used plus remuneration expenses. To verify whether the </w:t>
+      </w:r>
+      <w:r>
+        <w:rPr>
+          <w:rFonts w:ascii="Calibri" w:hAnsi="Calibri" w:cs="Calibri" w:eastAsia="Calibri"/>
+          <w:i/>
+          <w:color w:val="auto"/>
+          <w:spacing w:val="0"/>
+          <w:position w:val="0"/>
+          <w:sz w:val="22"/>
+          <w:shd w:fill="auto" w:val="clear"/>
+        </w:rPr>
+        <w:t xml:space="preserve">total cost</w:t>
+      </w:r>
+      <w:r>
+        <w:rPr>
+          <w:rFonts w:ascii="Calibri" w:hAnsi="Calibri" w:cs="Calibri" w:eastAsia="Calibri"/>
+          <w:color w:val="auto"/>
+          <w:spacing w:val="0"/>
+          <w:position w:val="0"/>
+          <w:sz w:val="22"/>
+          <w:shd w:fill="auto" w:val="clear"/>
+        </w:rPr>
+        <w:t xml:space="preserve"> is not more than the </w:t>
+      </w:r>
+      <w:r>
+        <w:rPr>
+          <w:rFonts w:ascii="Calibri" w:hAnsi="Calibri" w:cs="Calibri" w:eastAsia="Calibri"/>
+          <w:i/>
+          <w:color w:val="auto"/>
+          <w:spacing w:val="0"/>
+          <w:position w:val="0"/>
+          <w:sz w:val="22"/>
+          <w:shd w:fill="auto" w:val="clear"/>
+        </w:rPr>
+        <w:t xml:space="preserve">revenue</w:t>
+      </w:r>
+      <w:r>
+        <w:rPr>
+          <w:rFonts w:ascii="Calibri" w:hAnsi="Calibri" w:cs="Calibri" w:eastAsia="Calibri"/>
+          <w:color w:val="auto"/>
+          <w:spacing w:val="0"/>
+          <w:position w:val="0"/>
+          <w:sz w:val="22"/>
+          <w:shd w:fill="auto" w:val="clear"/>
+        </w:rPr>
+        <w:t xml:space="preserve">, the relevant principles of economics and accounting are used. For instance, instead of the whole cost of the asset purchased being used, just the depreciation expense is used for performance evaluation purposes. If costs are more than the revenue, then this is seen as an inability to meet costs, which affects RPs earned, and can even lead to dissolution.</w:t>
       </w:r>
     </w:p>
     <w:p>
@@ -8577,7 +8647,51 @@
           <w:sz w:val="22"/>
           <w:shd w:fill="auto" w:val="clear"/>
         </w:rPr>
-        <w:t xml:space="preserve">a country that still follows the old cash-based system, calls you . “Hi, I am quite excited about your wedding and would love to be there. I am not so sure about how I will convert my money into Reward Points, though. Can you guide me?” she asks you on the phone.</w:t>
+        <w:t xml:space="preserve">a country that still follows the old cash-based system, calls you . </w:t>
+      </w:r>
+      <w:r>
+        <w:rPr>
+          <w:rFonts w:ascii="Calibri" w:hAnsi="Calibri" w:cs="Calibri" w:eastAsia="Calibri"/>
+          <w:color w:val="auto"/>
+          <w:spacing w:val="0"/>
+          <w:position w:val="0"/>
+          <w:sz w:val="22"/>
+          <w:shd w:fill="auto" w:val="clear"/>
+        </w:rPr>
+        <w:t xml:space="preserve">“</w:t>
+      </w:r>
+      <w:r>
+        <w:rPr>
+          <w:rFonts w:ascii="Calibri" w:hAnsi="Calibri" w:cs="Calibri" w:eastAsia="Calibri"/>
+          <w:color w:val="auto"/>
+          <w:spacing w:val="0"/>
+          <w:position w:val="0"/>
+          <w:sz w:val="22"/>
+          <w:shd w:fill="auto" w:val="clear"/>
+        </w:rPr>
+        <w:t xml:space="preserve">Hi, I am quite excited about your wedding and would love to be there. I am not so sure about how I will convert my money into Reward Points, though. Can you guide me?</w:t>
+      </w:r>
+      <w:r>
+        <w:rPr>
+          <w:rFonts w:ascii="Calibri" w:hAnsi="Calibri" w:cs="Calibri" w:eastAsia="Calibri"/>
+          <w:color w:val="auto"/>
+          <w:spacing w:val="0"/>
+          <w:position w:val="0"/>
+          <w:sz w:val="22"/>
+          <w:shd w:fill="auto" w:val="clear"/>
+        </w:rPr>
+        <w:t xml:space="preserve">”</w:t>
+      </w:r>
+      <w:r>
+        <w:rPr>
+          <w:rFonts w:ascii="Calibri" w:hAnsi="Calibri" w:cs="Calibri" w:eastAsia="Calibri"/>
+          <w:color w:val="auto"/>
+          <w:spacing w:val="0"/>
+          <w:position w:val="0"/>
+          <w:sz w:val="22"/>
+          <w:shd w:fill="auto" w:val="clear"/>
+        </w:rPr>
+        <w:t xml:space="preserve"> she asks you on the phone.</w:t>
       </w:r>
     </w:p>
     <w:p>
@@ -8912,7 +9026,7 @@
           <w:sz w:val="22"/>
           <w:shd w:fill="auto" w:val="clear"/>
         </w:rPr>
-        <w:t xml:space="preserve">"As a self-employed person, you would be working for your clients: the companies or people who purchase your services using BPs. You can work on your own or team up with others, so long as the client does not object. You will have more freedom in choosing and doing the work. Clients can give reviews just like they would review a company. You can review them back. There are no bonuses, but you can get clients to burn more BPs. You are rewarded in RPs based on the quantity, quality, and the need of your work."</w:t>
+        <w:t xml:space="preserve">"As a self-employed person, you would be working for your clients: The companies or people who purchase your services using BPs. You can work on your own or team up with others, so long as the client does not object. You will have more freedom in choosing and doing the work. Clients can give reviews just like they would review a company. You can review them back. There are no bonuses, but you can get clients to burn more BPs. You are rewarded in RPs based on the quantity, quality, and the need of your work."</w:t>
       </w:r>
     </w:p>
     <w:p>
@@ -9058,7 +9172,7 @@
           <w:sz w:val="22"/>
           <w:shd w:fill="auto" w:val="clear"/>
         </w:rPr>
-        <w:t xml:space="preserve">In university, you focus on epistemology, ethics and economics. What really interests you is evolution: the evolution of ideas and conditions. You always try to learn more and more about how so much change came to be over the years, what was the role of ethics and economics in it and what change can we bring now. What really fascinates you is how much the Hegelian dialectic and the Socratic dialectic make sense, both from a holist and a reductionist point of view.</w:t>
+        <w:t xml:space="preserve">In university, you focus on epistemology, ethics and economics. What really interests you is evolution: The evolution of ideas and conditions. You always try to learn more and more about how so much change came to be over the years, what was the role of ethics and economics in it and what change can we bring now. What really fascinates you is how much the Hegelian dialectic and the Socratic dialectic make sense, both from a holist and a reductionist point of view.</w:t>
       </w:r>
     </w:p>
     <w:p>
@@ -9209,6 +9323,16 @@
         <w:jc w:val="left"/>
         <w:rPr>
           <w:rFonts w:ascii="Calibri" w:hAnsi="Calibri" w:cs="Calibri" w:eastAsia="Calibri"/>
+          <w:color w:val="auto"/>
+          <w:spacing w:val="0"/>
+          <w:position w:val="0"/>
+          <w:sz w:val="22"/>
+          <w:shd w:fill="auto" w:val="clear"/>
+        </w:rPr>
+      </w:pPr>
+      <w:r>
+        <w:rPr>
+          <w:rFonts w:ascii="Calibri" w:hAnsi="Calibri" w:cs="Calibri" w:eastAsia="Calibri"/>
           <w:b/>
           <w:color w:val="auto"/>
           <w:spacing w:val="0"/>
@@ -9216,35 +9340,9 @@
           <w:sz w:val="22"/>
           <w:shd w:fill="auto" w:val="clear"/>
         </w:rPr>
-      </w:pPr>
-      <w:r>
-        <w:rPr>
-          <w:rFonts w:ascii="Calibri" w:hAnsi="Calibri" w:cs="Calibri" w:eastAsia="Calibri"/>
-          <w:b/>
-          <w:color w:val="auto"/>
-          <w:spacing w:val="0"/>
-          <w:position w:val="0"/>
-          <w:sz w:val="22"/>
-          <w:shd w:fill="auto" w:val="clear"/>
-        </w:rPr>
         <w:t xml:space="preserve">Q. How will the Points get their value?</w:t>
-      </w:r>
-    </w:p>
-    <w:p>
-      <w:pPr>
-        <w:suppressAutoHyphens w:val="true"/>
-        <w:spacing w:before="0" w:after="160" w:line="240"/>
-        <w:ind w:right="0" w:left="0" w:firstLine="0"/>
-        <w:jc w:val="left"/>
-        <w:rPr>
-          <w:rFonts w:ascii="Calibri" w:hAnsi="Calibri" w:cs="Calibri" w:eastAsia="Calibri"/>
-          <w:color w:val="auto"/>
-          <w:spacing w:val="0"/>
-          <w:position w:val="0"/>
-          <w:sz w:val="22"/>
-          <w:shd w:fill="auto" w:val="clear"/>
-        </w:rPr>
-      </w:pPr>
+        <w:br/>
+      </w:r>
       <w:r>
         <w:rPr>
           <w:rFonts w:ascii="Calibri" w:hAnsi="Calibri" w:cs="Calibri" w:eastAsia="Calibri"/>
@@ -9812,7 +9910,7 @@
           <w:sz w:val="22"/>
           <w:shd w:fill="auto" w:val="clear"/>
         </w:rPr>
-        <w:t xml:space="preserve">A: The initial value of the RP of a country will be pegged to the value of the country’s currency at the point of conversion. This way, it would be simpler to decide how to set budgets and prices, as people would be basically dealing in the same currency as before but with different characteristics. Furthermore, this would help capture the value of the country’s currency with respect to other currencies. Arguably, the value of the currency of the country already reflects the economy of the country, so comparison of economy between current and previous periods should be easier this way.</w:t>
+        <w:t xml:space="preserve">A. The initial value of the RP of a country will be pegged to the value of the country’s currency at the point of conversion. This way, it would be simpler to decide how to set budgets and prices, as people would be basically dealing in the same currency as before but with different characteristics. Furthermore, this would help capture the value of the country’s currency with respect to other currencies. Arguably, the value of the currency of the country already reflects the economy of the country, so comparison of economy between current and previous periods should be easier this way.</w:t>
       </w:r>
     </w:p>
     <w:p>
@@ -12604,7 +12702,7 @@
           <w:shd w:fill="auto" w:val="clear"/>
         </w:rPr>
         <w:br/>
-        <w:t xml:space="preserve">A. BPs allotted to companies will essentially be pseudo-debt, in the sense that they do not have to be returned but they help RMs decide if a company is economical or not; not meeting the target can lead to dissolving just like a company not able to return debt would cease to exist. Since no kind of Point can be transferred, there can be no debt among people. No debt will be given by the RMs too because every reward given has to be justified, and only activity already done can justify a reward. A connected question then is, what shall become of the debt that people and governments owe to other entities. At the point of conversion from the previous system to Rewardism, all debt will have to be erased. Ideas about debt-erasing shall come later, in the "Deployment" chapter.</w:t>
+        <w:t xml:space="preserve">A. BPs allotted to companies will essentially be pseudo-debt, in the sense that they do not have to be returned but they help RMs decide if a company is economical or not; not meeting the target can lead to dissolving just like a company not able to return debt would cease to exist. Since no kind of Point can be transferred, there can be no debt among people. No debt will be given by the RMs too because every reward given has to be justified, and only activity already done can justify a reward. A connected question then is, what shall become of the debt that people and governments owe to other entities. At the point of conversion from the previous system to Rewardism, all debt of, and in, the Rewardist regions will have to be repaid. Ideas about repayment shall come later, in the "Deployment" chapter.</w:t>
       </w:r>
     </w:p>
     <w:p>
@@ -13216,7 +13314,7 @@
           <w:sz w:val="22"/>
           <w:shd w:fill="auto" w:val="clear"/>
         </w:rPr>
-        <w:t xml:space="preserve">A. At this point, we must be aware of two significant risks: bribery, and money-laundering. To understand how we are exposed to these risks when it comes to the valuation of assets, consider the following example:</w:t>
+        <w:t xml:space="preserve">A. At this point, we must be aware of two significant risks: Bribery; and money-laundering. To understand how we are exposed to these risks when it comes to the valuation of assets, consider the following example:</w:t>
       </w:r>
     </w:p>
     <w:p>
@@ -13434,18 +13532,40 @@
           <w:sz w:val="22"/>
           <w:shd w:fill="auto" w:val="clear"/>
         </w:rPr>
-        <w:t xml:space="preserve">ascribing more value to assets already owned, and “Anchoring Bias”</w:t>
-      </w:r>
-      <w:r>
-        <w:rPr>
-          <w:rFonts w:ascii="Calibri" w:hAnsi="Calibri" w:cs="Calibri" w:eastAsia="Calibri"/>
-          <w:color w:val="auto"/>
-          <w:spacing w:val="0"/>
-          <w:position w:val="0"/>
-          <w:sz w:val="22"/>
-          <w:shd w:fill="auto" w:val="clear"/>
-        </w:rPr>
-        <w:t xml:space="preserve">—</w:t>
+        <w:t xml:space="preserve">ascribing more value to assets already owned, and </w:t>
+      </w:r>
+      <w:r>
+        <w:rPr>
+          <w:rFonts w:ascii="Calibri" w:hAnsi="Calibri" w:cs="Calibri" w:eastAsia="Calibri"/>
+          <w:color w:val="auto"/>
+          <w:spacing w:val="0"/>
+          <w:position w:val="0"/>
+          <w:sz w:val="22"/>
+          <w:shd w:fill="auto" w:val="clear"/>
+        </w:rPr>
+        <w:t xml:space="preserve">“</w:t>
+      </w:r>
+      <w:r>
+        <w:rPr>
+          <w:rFonts w:ascii="Calibri" w:hAnsi="Calibri" w:cs="Calibri" w:eastAsia="Calibri"/>
+          <w:color w:val="auto"/>
+          <w:spacing w:val="0"/>
+          <w:position w:val="0"/>
+          <w:sz w:val="22"/>
+          <w:shd w:fill="auto" w:val="clear"/>
+        </w:rPr>
+        <w:t xml:space="preserve">Anchoring Bias</w:t>
+      </w:r>
+      <w:r>
+        <w:rPr>
+          <w:rFonts w:ascii="Calibri" w:hAnsi="Calibri" w:cs="Calibri" w:eastAsia="Calibri"/>
+          <w:color w:val="auto"/>
+          <w:spacing w:val="0"/>
+          <w:position w:val="0"/>
+          <w:sz w:val="22"/>
+          <w:shd w:fill="auto" w:val="clear"/>
+        </w:rPr>
+        <w:t xml:space="preserve">”—</w:t>
       </w:r>
       <w:r>
         <w:rPr>
@@ -13850,7 +13970,7 @@
           <w:sz w:val="22"/>
           <w:shd w:fill="auto" w:val="clear"/>
         </w:rPr>
-        <w:t xml:space="preserve">Rewardism, like other man-made systems, has some risks because of our inability to completely predict the future, and all its problems. By risks I mean the threats to the optimal functioning of the system. Proactively dealing with the risks is likely to make the implementation phase smoother. The following approach seems reasonable: first, highlight a risk and explain why it is a point of concern; then, suggest control procedures to manage the risk. These steps should be taken after the deployment of the system as well, to help mitigate newer risks as they emerge.</w:t>
+        <w:t xml:space="preserve">Rewardism, like other man-made systems, has some risks because of our inability to completely predict the future, and all its problems. By risks I mean the threats to the optimal functioning of the system. Proactively dealing with the risks is likely to make the implementation phase smoother. The following approach seems reasonable: First, highlight a risk and explain why it is a point of concern; then, suggest control procedures to manage the risk. These steps should be taken after the deployment of the system as well, to help mitigate newer risks as they emerge.</w:t>
       </w:r>
     </w:p>
     <w:p>
@@ -14840,8 +14960,8 @@
         </w:rPr>
       </w:pPr>
       <w:r>
-        <w:object w:dxaOrig="9374" w:dyaOrig="5203">
-          <v:rect xmlns:o="urn:schemas-microsoft-com:office:office" xmlns:v="urn:schemas-microsoft-com:vml" id="rectole0000000000" style="width:468.700000pt;height:260.150000pt" o:preferrelative="t" o:ole="">
+        <w:object w:dxaOrig="9496" w:dyaOrig="5264">
+          <v:rect xmlns:o="urn:schemas-microsoft-com:office:office" xmlns:v="urn:schemas-microsoft-com:vml" id="rectole0000000000" style="width:474.800000pt;height:263.200000pt" o:preferrelative="t" o:ole="">
             <o:lock v:ext="edit"/>
             <v:imagedata xmlns:r="http://schemas.openxmlformats.org/officeDocument/2006/relationships" r:id="docRId1" o:title=""/>
           </v:rect>
@@ -19310,7 +19430,7 @@
           <w:sz w:val="22"/>
           <w:shd w:fill="auto" w:val="clear"/>
         </w:rPr>
-        <w:t xml:space="preserve">what, and where, resources are, or will be, available,</w:t>
+        <w:t xml:space="preserve">What, and where, resources are, or will be, available.</w:t>
       </w:r>
     </w:p>
     <w:p>
@@ -19340,7 +19460,7 @@
           <w:sz w:val="22"/>
           <w:shd w:fill="auto" w:val="clear"/>
         </w:rPr>
-        <w:t xml:space="preserve">how resources have been allocated, and used so far,</w:t>
+        <w:t xml:space="preserve">How resources have been allocated, and used so far.</w:t>
       </w:r>
     </w:p>
     <w:p>
@@ -19370,7 +19490,7 @@
           <w:sz w:val="22"/>
           <w:shd w:fill="auto" w:val="clear"/>
         </w:rPr>
-        <w:t xml:space="preserve">what the results of past allocations are, and whether they are better, equal, or worse than expected,</w:t>
+        <w:t xml:space="preserve">What the results of past allocations are, and whether they are better, equal, or worse than expected.</w:t>
       </w:r>
     </w:p>
     <w:p>
@@ -19400,7 +19520,7 @@
           <w:sz w:val="22"/>
           <w:shd w:fill="auto" w:val="clear"/>
         </w:rPr>
-        <w:t xml:space="preserve">what the intended future use of resources is,</w:t>
+        <w:t xml:space="preserve">What the intended future use of resources is.</w:t>
       </w:r>
     </w:p>
     <w:p>
@@ -19430,7 +19550,7 @@
           <w:sz w:val="22"/>
           <w:shd w:fill="auto" w:val="clear"/>
         </w:rPr>
-        <w:t xml:space="preserve">the opportunity costs, and</w:t>
+        <w:t xml:space="preserve">The opportunity costs.</w:t>
       </w:r>
     </w:p>
     <w:p>
@@ -19460,7 +19580,7 @@
           <w:sz w:val="22"/>
           <w:shd w:fill="auto" w:val="clear"/>
         </w:rPr>
-        <w:t xml:space="preserve">how satisfied people and governments are with the services of the RMs.</w:t>
+        <w:t xml:space="preserve">How satisfied people and governments are with the services of the RMs.</w:t>
       </w:r>
     </w:p>
     <w:p>

</xml_diff>

<commit_message>
moved Preliminary to ND.docx
</commit_message>
<xml_diff>
--- a/Rewardism - Newer ND.docx
+++ b/Rewardism - Newer ND.docx
@@ -791,7 +791,29 @@
           <w:sz w:val="22"/>
           <w:shd w:fill="auto" w:val="clear"/>
         </w:rPr>
-        <w:t xml:space="preserve"> a rope over an abyss. What is great in man is that he is a bridge and not an end.” </w:t>
+        <w:t xml:space="preserve"> a rope over an abyss. What is great in man is that he is a bridge and not an end.</w:t>
+      </w:r>
+      <w:r>
+        <w:rPr>
+          <w:rFonts w:ascii="Calibri" w:hAnsi="Calibri" w:cs="Calibri" w:eastAsia="Calibri"/>
+          <w:color w:val="auto"/>
+          <w:spacing w:val="0"/>
+          <w:position w:val="0"/>
+          <w:sz w:val="22"/>
+          <w:shd w:fill="auto" w:val="clear"/>
+        </w:rPr>
+        <w:t xml:space="preserve">”</w:t>
+      </w:r>
+      <w:r>
+        <w:rPr>
+          <w:rFonts w:ascii="Calibri" w:hAnsi="Calibri" w:cs="Calibri" w:eastAsia="Calibri"/>
+          <w:color w:val="auto"/>
+          <w:spacing w:val="0"/>
+          <w:position w:val="0"/>
+          <w:sz w:val="22"/>
+          <w:shd w:fill="auto" w:val="clear"/>
+        </w:rPr>
+        <w:t xml:space="preserve"> </w:t>
       </w:r>
       <w:r>
         <w:rPr>
@@ -8647,51 +8669,7 @@
           <w:sz w:val="22"/>
           <w:shd w:fill="auto" w:val="clear"/>
         </w:rPr>
-        <w:t xml:space="preserve">a country that still follows the old cash-based system, calls you . </w:t>
-      </w:r>
-      <w:r>
-        <w:rPr>
-          <w:rFonts w:ascii="Calibri" w:hAnsi="Calibri" w:cs="Calibri" w:eastAsia="Calibri"/>
-          <w:color w:val="auto"/>
-          <w:spacing w:val="0"/>
-          <w:position w:val="0"/>
-          <w:sz w:val="22"/>
-          <w:shd w:fill="auto" w:val="clear"/>
-        </w:rPr>
-        <w:t xml:space="preserve">“</w:t>
-      </w:r>
-      <w:r>
-        <w:rPr>
-          <w:rFonts w:ascii="Calibri" w:hAnsi="Calibri" w:cs="Calibri" w:eastAsia="Calibri"/>
-          <w:color w:val="auto"/>
-          <w:spacing w:val="0"/>
-          <w:position w:val="0"/>
-          <w:sz w:val="22"/>
-          <w:shd w:fill="auto" w:val="clear"/>
-        </w:rPr>
-        <w:t xml:space="preserve">Hi, I am quite excited about your wedding and would love to be there. I am not so sure about how I will convert my money into Reward Points, though. Can you guide me?</w:t>
-      </w:r>
-      <w:r>
-        <w:rPr>
-          <w:rFonts w:ascii="Calibri" w:hAnsi="Calibri" w:cs="Calibri" w:eastAsia="Calibri"/>
-          <w:color w:val="auto"/>
-          <w:spacing w:val="0"/>
-          <w:position w:val="0"/>
-          <w:sz w:val="22"/>
-          <w:shd w:fill="auto" w:val="clear"/>
-        </w:rPr>
-        <w:t xml:space="preserve">”</w:t>
-      </w:r>
-      <w:r>
-        <w:rPr>
-          <w:rFonts w:ascii="Calibri" w:hAnsi="Calibri" w:cs="Calibri" w:eastAsia="Calibri"/>
-          <w:color w:val="auto"/>
-          <w:spacing w:val="0"/>
-          <w:position w:val="0"/>
-          <w:sz w:val="22"/>
-          <w:shd w:fill="auto" w:val="clear"/>
-        </w:rPr>
-        <w:t xml:space="preserve"> she asks you on the phone.</w:t>
+        <w:t xml:space="preserve">a country that still follows the old cash-based system, calls you . “Hi, I am quite excited about your wedding and would love to be there. I am not so sure about how I will convert my money into Reward Points, though. Can you guide me?” she asks you on the phone.</w:t>
       </w:r>
     </w:p>
     <w:p>
@@ -13532,40 +13510,18 @@
           <w:sz w:val="22"/>
           <w:shd w:fill="auto" w:val="clear"/>
         </w:rPr>
-        <w:t xml:space="preserve">ascribing more value to assets already owned, and </w:t>
-      </w:r>
-      <w:r>
-        <w:rPr>
-          <w:rFonts w:ascii="Calibri" w:hAnsi="Calibri" w:cs="Calibri" w:eastAsia="Calibri"/>
-          <w:color w:val="auto"/>
-          <w:spacing w:val="0"/>
-          <w:position w:val="0"/>
-          <w:sz w:val="22"/>
-          <w:shd w:fill="auto" w:val="clear"/>
-        </w:rPr>
-        <w:t xml:space="preserve">“</w:t>
-      </w:r>
-      <w:r>
-        <w:rPr>
-          <w:rFonts w:ascii="Calibri" w:hAnsi="Calibri" w:cs="Calibri" w:eastAsia="Calibri"/>
-          <w:color w:val="auto"/>
-          <w:spacing w:val="0"/>
-          <w:position w:val="0"/>
-          <w:sz w:val="22"/>
-          <w:shd w:fill="auto" w:val="clear"/>
-        </w:rPr>
-        <w:t xml:space="preserve">Anchoring Bias</w:t>
-      </w:r>
-      <w:r>
-        <w:rPr>
-          <w:rFonts w:ascii="Calibri" w:hAnsi="Calibri" w:cs="Calibri" w:eastAsia="Calibri"/>
-          <w:color w:val="auto"/>
-          <w:spacing w:val="0"/>
-          <w:position w:val="0"/>
-          <w:sz w:val="22"/>
-          <w:shd w:fill="auto" w:val="clear"/>
-        </w:rPr>
-        <w:t xml:space="preserve">”—</w:t>
+        <w:t xml:space="preserve">ascribing more value to assets already owned, and “Anchoring Bias”</w:t>
+      </w:r>
+      <w:r>
+        <w:rPr>
+          <w:rFonts w:ascii="Calibri" w:hAnsi="Calibri" w:cs="Calibri" w:eastAsia="Calibri"/>
+          <w:color w:val="auto"/>
+          <w:spacing w:val="0"/>
+          <w:position w:val="0"/>
+          <w:sz w:val="22"/>
+          <w:shd w:fill="auto" w:val="clear"/>
+        </w:rPr>
+        <w:t xml:space="preserve">—</w:t>
       </w:r>
       <w:r>
         <w:rPr>
@@ -14960,8 +14916,8 @@
         </w:rPr>
       </w:pPr>
       <w:r>
-        <w:object w:dxaOrig="9496" w:dyaOrig="5264">
-          <v:rect xmlns:o="urn:schemas-microsoft-com:office:office" xmlns:v="urn:schemas-microsoft-com:vml" id="rectole0000000000" style="width:474.800000pt;height:263.200000pt" o:preferrelative="t" o:ole="">
+        <w:object w:dxaOrig="9617" w:dyaOrig="5325">
+          <v:rect xmlns:o="urn:schemas-microsoft-com:office:office" xmlns:v="urn:schemas-microsoft-com:vml" id="rectole0000000000" style="width:480.850000pt;height:266.250000pt" o:preferrelative="t" o:ole="">
             <o:lock v:ext="edit"/>
             <v:imagedata xmlns:r="http://schemas.openxmlformats.org/officeDocument/2006/relationships" r:id="docRId1" o:title=""/>
           </v:rect>
@@ -21600,28 +21556,534 @@
           <w:color w:val="auto"/>
           <w:spacing w:val="0"/>
           <w:position w:val="0"/>
-          <w:sz w:val="22"/>
-          <w:shd w:fill="auto" w:val="clear"/>
-        </w:rPr>
-      </w:pPr>
-      <w:r>
-        <w:rPr>
-          <w:rFonts w:ascii="Calibri" w:hAnsi="Calibri" w:cs="Calibri" w:eastAsia="Calibri"/>
-          <w:color w:val="auto"/>
-          <w:spacing w:val="0"/>
-          <w:position w:val="0"/>
-          <w:sz w:val="22"/>
-          <w:shd w:fill="auto" w:val="clear"/>
-        </w:rPr>
-        <w:t xml:space="preserve">So, if you gotta deploy a system, you gotta make sure that you first really understand what the system is. Plan should be so broad and yet, specific, that no ground should be left uncovered. Then it's just a matter of execution.</w:t>
-      </w:r>
-    </w:p>
-    <w:p>
-      <w:pPr>
-        <w:suppressAutoHyphens w:val="true"/>
-        <w:spacing w:before="0" w:after="160" w:line="240"/>
-        <w:ind w:right="0" w:left="0" w:firstLine="0"/>
-        <w:jc w:val="left"/>
+          <w:sz w:val="24"/>
+          <w:shd w:fill="auto" w:val="clear"/>
+        </w:rPr>
+      </w:pPr>
+      <w:r>
+        <w:rPr>
+          <w:rFonts w:ascii="Calibri" w:hAnsi="Calibri" w:cs="Calibri" w:eastAsia="Calibri"/>
+          <w:color w:val="auto"/>
+          <w:spacing w:val="0"/>
+          <w:position w:val="0"/>
+          <w:sz w:val="24"/>
+          <w:shd w:fill="auto" w:val="clear"/>
+        </w:rPr>
+        <w:t xml:space="preserve">Is there an optimal way to replace an economic system with a newer and better one? If there is such a way, how can we know it? Please, take a moment to think about the best possible way we can deploy Rewardism. Who might oppose Rewardism? More importantly, why would anyone oppose it? What should we be aware of when trying to replace the older system? Please, save your answers. And, when the time is right, contribute to the deployment of Rewardism.</w:t>
+      </w:r>
+    </w:p>
+    <w:p>
+      <w:pPr>
+        <w:spacing w:before="0" w:after="0" w:line="240"/>
+        <w:ind w:right="0" w:left="0" w:firstLine="0"/>
+        <w:jc w:val="left"/>
+        <w:rPr>
+          <w:rFonts w:ascii="Calibri" w:hAnsi="Calibri" w:cs="Calibri" w:eastAsia="Calibri"/>
+          <w:color w:val="auto"/>
+          <w:spacing w:val="0"/>
+          <w:position w:val="0"/>
+          <w:sz w:val="24"/>
+          <w:shd w:fill="auto" w:val="clear"/>
+        </w:rPr>
+      </w:pPr>
+    </w:p>
+    <w:p>
+      <w:pPr>
+        <w:spacing w:before="0" w:after="0" w:line="240"/>
+        <w:ind w:right="0" w:left="0" w:firstLine="0"/>
+        <w:jc w:val="left"/>
+        <w:rPr>
+          <w:rFonts w:ascii="Calibri" w:hAnsi="Calibri" w:cs="Calibri" w:eastAsia="Calibri"/>
+          <w:color w:val="auto"/>
+          <w:spacing w:val="0"/>
+          <w:position w:val="0"/>
+          <w:sz w:val="24"/>
+          <w:shd w:fill="auto" w:val="clear"/>
+        </w:rPr>
+      </w:pPr>
+      <w:r>
+        <w:rPr>
+          <w:rFonts w:ascii="Calibri" w:hAnsi="Calibri" w:cs="Calibri" w:eastAsia="Calibri"/>
+          <w:color w:val="auto"/>
+          <w:spacing w:val="0"/>
+          <w:position w:val="0"/>
+          <w:sz w:val="24"/>
+          <w:shd w:fill="auto" w:val="clear"/>
+        </w:rPr>
+        <w:t xml:space="preserve">1) Preliminary</w:t>
+      </w:r>
+    </w:p>
+    <w:p>
+      <w:pPr>
+        <w:spacing w:before="0" w:after="0" w:line="240"/>
+        <w:ind w:right="0" w:left="0" w:firstLine="0"/>
+        <w:jc w:val="left"/>
+        <w:rPr>
+          <w:rFonts w:ascii="Calibri" w:hAnsi="Calibri" w:cs="Calibri" w:eastAsia="Calibri"/>
+          <w:color w:val="auto"/>
+          <w:spacing w:val="0"/>
+          <w:position w:val="0"/>
+          <w:sz w:val="24"/>
+          <w:shd w:fill="auto" w:val="clear"/>
+        </w:rPr>
+      </w:pPr>
+    </w:p>
+    <w:p>
+      <w:pPr>
+        <w:spacing w:before="0" w:after="0" w:line="240"/>
+        <w:ind w:right="0" w:left="0" w:firstLine="0"/>
+        <w:jc w:val="left"/>
+        <w:rPr>
+          <w:rFonts w:ascii="Calibri" w:hAnsi="Calibri" w:cs="Calibri" w:eastAsia="Calibri"/>
+          <w:color w:val="auto"/>
+          <w:spacing w:val="0"/>
+          <w:position w:val="0"/>
+          <w:sz w:val="24"/>
+          <w:shd w:fill="auto" w:val="clear"/>
+        </w:rPr>
+      </w:pPr>
+      <w:r>
+        <w:rPr>
+          <w:rFonts w:ascii="Calibri" w:hAnsi="Calibri" w:cs="Calibri" w:eastAsia="Calibri"/>
+          <w:color w:val="auto"/>
+          <w:spacing w:val="0"/>
+          <w:position w:val="0"/>
+          <w:sz w:val="24"/>
+          <w:shd w:fill="auto" w:val="clear"/>
+        </w:rPr>
+        <w:t xml:space="preserve">“We have changed the world so much, that it’s high time to interpret it.” — Slavoj Žižek</w:t>
+      </w:r>
+    </w:p>
+    <w:p>
+      <w:pPr>
+        <w:spacing w:before="0" w:after="0" w:line="240"/>
+        <w:ind w:right="0" w:left="0" w:firstLine="0"/>
+        <w:jc w:val="left"/>
+        <w:rPr>
+          <w:rFonts w:ascii="Calibri" w:hAnsi="Calibri" w:cs="Calibri" w:eastAsia="Calibri"/>
+          <w:color w:val="auto"/>
+          <w:spacing w:val="0"/>
+          <w:position w:val="0"/>
+          <w:sz w:val="24"/>
+          <w:shd w:fill="auto" w:val="clear"/>
+        </w:rPr>
+      </w:pPr>
+    </w:p>
+    <w:p>
+      <w:pPr>
+        <w:spacing w:before="0" w:after="0" w:line="240"/>
+        <w:ind w:right="0" w:left="0" w:firstLine="0"/>
+        <w:jc w:val="left"/>
+        <w:rPr>
+          <w:rFonts w:ascii="Calibri" w:hAnsi="Calibri" w:cs="Calibri" w:eastAsia="Calibri"/>
+          <w:color w:val="auto"/>
+          <w:spacing w:val="0"/>
+          <w:position w:val="0"/>
+          <w:sz w:val="24"/>
+          <w:shd w:fill="auto" w:val="clear"/>
+        </w:rPr>
+      </w:pPr>
+      <w:r>
+        <w:rPr>
+          <w:rFonts w:ascii="Calibri" w:hAnsi="Calibri" w:cs="Calibri" w:eastAsia="Calibri"/>
+          <w:color w:val="auto"/>
+          <w:spacing w:val="0"/>
+          <w:position w:val="0"/>
+          <w:sz w:val="24"/>
+          <w:shd w:fill="auto" w:val="clear"/>
+        </w:rPr>
+        <w:t xml:space="preserve">Is it not possible that I am unaware of some flaws in my reasoning? Perhaps, what I consider best for everyone, or what I think leads to advancement, might actually become the reason for our downfall and misery. How can I become more aware then? The answer is “constructive criticism”. It is not just by being aware of the fallacies committed by others, but also by appreciating criticism of my own ideas and arguments can I learn, and improve my ideas.</w:t>
+      </w:r>
+    </w:p>
+    <w:p>
+      <w:pPr>
+        <w:spacing w:before="0" w:after="0" w:line="240"/>
+        <w:ind w:right="0" w:left="0" w:firstLine="0"/>
+        <w:jc w:val="left"/>
+        <w:rPr>
+          <w:rFonts w:ascii="Calibri" w:hAnsi="Calibri" w:cs="Calibri" w:eastAsia="Calibri"/>
+          <w:color w:val="auto"/>
+          <w:spacing w:val="0"/>
+          <w:position w:val="0"/>
+          <w:sz w:val="24"/>
+          <w:shd w:fill="auto" w:val="clear"/>
+        </w:rPr>
+      </w:pPr>
+      <w:r>
+        <w:rPr>
+          <w:rFonts w:ascii="Calibri" w:hAnsi="Calibri" w:cs="Calibri" w:eastAsia="Calibri"/>
+          <w:color w:val="auto"/>
+          <w:spacing w:val="0"/>
+          <w:position w:val="0"/>
+          <w:sz w:val="24"/>
+          <w:shd w:fill="auto" w:val="clear"/>
+        </w:rPr>
+        <w:t xml:space="preserve">Before you make an investment, start a career, or take any important decision, what is it that you do so carefully? If you decide responsibly, first, you gather and process whatever data is available to get some useful information; then, you deeply analyze and evaluate that information. You consider as many significant possibilities as you can, weigh your options, and think about all the ways it can go wrong. You do all this to avoid regrets and realize the maximum potential.</w:t>
+      </w:r>
+    </w:p>
+    <w:p>
+      <w:pPr>
+        <w:spacing w:before="0" w:after="0" w:line="240"/>
+        <w:ind w:right="0" w:left="0" w:firstLine="0"/>
+        <w:jc w:val="left"/>
+        <w:rPr>
+          <w:rFonts w:ascii="Calibri" w:hAnsi="Calibri" w:cs="Calibri" w:eastAsia="Calibri"/>
+          <w:color w:val="auto"/>
+          <w:spacing w:val="0"/>
+          <w:position w:val="0"/>
+          <w:sz w:val="24"/>
+          <w:shd w:fill="auto" w:val="clear"/>
+        </w:rPr>
+      </w:pPr>
+      <w:r>
+        <w:rPr>
+          <w:rFonts w:ascii="Calibri" w:hAnsi="Calibri" w:cs="Calibri" w:eastAsia="Calibri"/>
+          <w:color w:val="auto"/>
+          <w:spacing w:val="0"/>
+          <w:position w:val="0"/>
+          <w:sz w:val="24"/>
+          <w:shd w:fill="auto" w:val="clear"/>
+        </w:rPr>
+        <w:t xml:space="preserve">Does it not make sense to know exactly what the change should be *before* we put in the effort to bring about that change? So, in the Preliminary Stage, the main goal is to optimize Rewardism such that the balance between its risks and rewards becomes optimal, and to communicate the final version of it so that those putting in the effort know exactly what change to bring about.</w:t>
+      </w:r>
+    </w:p>
+    <w:p>
+      <w:pPr>
+        <w:spacing w:before="0" w:after="0" w:line="240"/>
+        <w:ind w:right="0" w:left="0" w:firstLine="0"/>
+        <w:jc w:val="left"/>
+        <w:rPr>
+          <w:rFonts w:ascii="Calibri" w:hAnsi="Calibri" w:cs="Calibri" w:eastAsia="Calibri"/>
+          <w:color w:val="auto"/>
+          <w:spacing w:val="0"/>
+          <w:position w:val="0"/>
+          <w:sz w:val="24"/>
+          <w:shd w:fill="auto" w:val="clear"/>
+        </w:rPr>
+      </w:pPr>
+      <w:r>
+        <w:rPr>
+          <w:rFonts w:ascii="Calibri" w:hAnsi="Calibri" w:cs="Calibri" w:eastAsia="Calibri"/>
+          <w:color w:val="auto"/>
+          <w:spacing w:val="0"/>
+          <w:position w:val="0"/>
+          <w:sz w:val="24"/>
+          <w:shd w:fill="auto" w:val="clear"/>
+        </w:rPr>
+        <w:t xml:space="preserve">This preliminary stage is of the utmost importance as, if all goes well, most of the problems associated with Rewardism will be dealt with *before* it goes live, making it easier for it to outperform previous economic systems. If this stage is executed properly, people will trust Rewardism more because they will know that a lot of thought and effort has gone in to optimize it, and, recall from the previous chapter, that too by the most talented individuals.</w:t>
+      </w:r>
+    </w:p>
+    <w:p>
+      <w:pPr>
+        <w:spacing w:before="0" w:after="0" w:line="240"/>
+        <w:ind w:right="0" w:left="0" w:firstLine="0"/>
+        <w:jc w:val="left"/>
+        <w:rPr>
+          <w:rFonts w:ascii="Calibri" w:hAnsi="Calibri" w:cs="Calibri" w:eastAsia="Calibri"/>
+          <w:color w:val="auto"/>
+          <w:spacing w:val="0"/>
+          <w:position w:val="0"/>
+          <w:sz w:val="24"/>
+          <w:shd w:fill="auto" w:val="clear"/>
+        </w:rPr>
+      </w:pPr>
+      <w:r>
+        <w:rPr>
+          <w:rFonts w:ascii="Calibri" w:hAnsi="Calibri" w:cs="Calibri" w:eastAsia="Calibri"/>
+          <w:color w:val="auto"/>
+          <w:spacing w:val="0"/>
+          <w:position w:val="0"/>
+          <w:sz w:val="24"/>
+          <w:shd w:fill="auto" w:val="clear"/>
+        </w:rPr>
+        <w:t xml:space="preserve">One significant risk in deploying Rewardism is that of *misunderstanding*. People might not really understand Rewardism, and so, they might have irrational fears. Documenting the new system can help us manage this risk, as the documents shall act as reliable evidence of what exactly Rewardism is. Without a clear document explaining what exactly Rewardism is, the public will be left in the dark. Let us now look into the three stages of the documentation of Rewardism.</w:t>
+      </w:r>
+    </w:p>
+    <w:p>
+      <w:pPr>
+        <w:spacing w:before="0" w:after="0" w:line="240"/>
+        <w:ind w:right="0" w:left="0" w:firstLine="0"/>
+        <w:jc w:val="left"/>
+        <w:rPr>
+          <w:rFonts w:ascii="Calibri" w:hAnsi="Calibri" w:cs="Calibri" w:eastAsia="Calibri"/>
+          <w:color w:val="auto"/>
+          <w:spacing w:val="0"/>
+          <w:position w:val="0"/>
+          <w:sz w:val="24"/>
+          <w:shd w:fill="auto" w:val="clear"/>
+        </w:rPr>
+      </w:pPr>
+    </w:p>
+    <w:p>
+      <w:pPr>
+        <w:spacing w:before="0" w:after="0" w:line="240"/>
+        <w:ind w:right="0" w:left="0" w:firstLine="0"/>
+        <w:jc w:val="left"/>
+        <w:rPr>
+          <w:rFonts w:ascii="Calibri" w:hAnsi="Calibri" w:cs="Calibri" w:eastAsia="Calibri"/>
+          <w:color w:val="auto"/>
+          <w:spacing w:val="0"/>
+          <w:position w:val="0"/>
+          <w:sz w:val="24"/>
+          <w:shd w:fill="auto" w:val="clear"/>
+        </w:rPr>
+      </w:pPr>
+      <w:r>
+        <w:rPr>
+          <w:rFonts w:ascii="Calibri" w:hAnsi="Calibri" w:cs="Calibri" w:eastAsia="Calibri"/>
+          <w:color w:val="auto"/>
+          <w:spacing w:val="0"/>
+          <w:position w:val="0"/>
+          <w:sz w:val="24"/>
+          <w:shd w:fill="auto" w:val="clear"/>
+        </w:rPr>
+        <w:t xml:space="preserve">1A) Rewardism: The Initial Draft</w:t>
+      </w:r>
+    </w:p>
+    <w:p>
+      <w:pPr>
+        <w:spacing w:before="0" w:after="0" w:line="240"/>
+        <w:ind w:right="0" w:left="0" w:firstLine="0"/>
+        <w:jc w:val="left"/>
+        <w:rPr>
+          <w:rFonts w:ascii="Calibri" w:hAnsi="Calibri" w:cs="Calibri" w:eastAsia="Calibri"/>
+          <w:color w:val="auto"/>
+          <w:spacing w:val="0"/>
+          <w:position w:val="0"/>
+          <w:sz w:val="24"/>
+          <w:shd w:fill="auto" w:val="clear"/>
+        </w:rPr>
+      </w:pPr>
+      <w:r>
+        <w:rPr>
+          <w:rFonts w:ascii="Calibri" w:hAnsi="Calibri" w:cs="Calibri" w:eastAsia="Calibri"/>
+          <w:color w:val="auto"/>
+          <w:spacing w:val="0"/>
+          <w:position w:val="0"/>
+          <w:sz w:val="24"/>
+          <w:shd w:fill="auto" w:val="clear"/>
+        </w:rPr>
+        <w:t xml:space="preserve">The first stage shall last about 2 years. At this stage, only the most talented ten individuals shall accompany me in preparing the initial draft. Our team shall represent the WRMO. The Initial Draft is to comprehensively explain the general version of Rewardism. The essential features of Rewardism, without which the system cannot be called Rewardism, shall be included in it.</w:t>
+      </w:r>
+    </w:p>
+    <w:p>
+      <w:pPr>
+        <w:spacing w:before="0" w:after="0" w:line="240"/>
+        <w:ind w:right="0" w:left="0" w:firstLine="0"/>
+        <w:jc w:val="left"/>
+        <w:rPr>
+          <w:rFonts w:ascii="Calibri" w:hAnsi="Calibri" w:cs="Calibri" w:eastAsia="Calibri"/>
+          <w:color w:val="auto"/>
+          <w:spacing w:val="0"/>
+          <w:position w:val="0"/>
+          <w:sz w:val="24"/>
+          <w:shd w:fill="auto" w:val="clear"/>
+        </w:rPr>
+      </w:pPr>
+      <w:r>
+        <w:rPr>
+          <w:rFonts w:ascii="Calibri" w:hAnsi="Calibri" w:cs="Calibri" w:eastAsia="Calibri"/>
+          <w:color w:val="auto"/>
+          <w:spacing w:val="0"/>
+          <w:position w:val="0"/>
+          <w:sz w:val="24"/>
+          <w:shd w:fill="auto" w:val="clear"/>
+        </w:rPr>
+        <w:t xml:space="preserve">Details like how the base standard of living will be set, and how necessities will be distinguished from luxuries, shall be included in this draft. To gain the public’s trust, and therfore, to get better colaboration in the next stages, the draft is to include a detailed comparison of Rewardism, Communism, and Capitalism. This comparison is to be complimented by significant reasons for adopting Rewardism.</w:t>
+      </w:r>
+    </w:p>
+    <w:p>
+      <w:pPr>
+        <w:spacing w:before="0" w:after="0" w:line="240"/>
+        <w:ind w:right="0" w:left="0" w:firstLine="0"/>
+        <w:jc w:val="left"/>
+        <w:rPr>
+          <w:rFonts w:ascii="Calibri" w:hAnsi="Calibri" w:cs="Calibri" w:eastAsia="Calibri"/>
+          <w:color w:val="auto"/>
+          <w:spacing w:val="0"/>
+          <w:position w:val="0"/>
+          <w:sz w:val="24"/>
+          <w:shd w:fill="auto" w:val="clear"/>
+        </w:rPr>
+      </w:pPr>
+    </w:p>
+    <w:p>
+      <w:pPr>
+        <w:spacing w:before="0" w:after="0" w:line="240"/>
+        <w:ind w:right="0" w:left="0" w:firstLine="0"/>
+        <w:jc w:val="left"/>
+        <w:rPr>
+          <w:rFonts w:ascii="Calibri" w:hAnsi="Calibri" w:cs="Calibri" w:eastAsia="Calibri"/>
+          <w:color w:val="auto"/>
+          <w:spacing w:val="0"/>
+          <w:position w:val="0"/>
+          <w:sz w:val="24"/>
+          <w:shd w:fill="auto" w:val="clear"/>
+        </w:rPr>
+      </w:pPr>
+      <w:r>
+        <w:rPr>
+          <w:rFonts w:ascii="Calibri" w:hAnsi="Calibri" w:cs="Calibri" w:eastAsia="Calibri"/>
+          <w:color w:val="auto"/>
+          <w:spacing w:val="0"/>
+          <w:position w:val="0"/>
+          <w:sz w:val="24"/>
+          <w:shd w:fill="auto" w:val="clear"/>
+        </w:rPr>
+        <w:t xml:space="preserve">1B) Rewardism: The Mezzanine Drafts</w:t>
+      </w:r>
+    </w:p>
+    <w:p>
+      <w:pPr>
+        <w:spacing w:before="0" w:after="0" w:line="240"/>
+        <w:ind w:right="0" w:left="0" w:firstLine="0"/>
+        <w:jc w:val="left"/>
+        <w:rPr>
+          <w:rFonts w:ascii="Calibri" w:hAnsi="Calibri" w:cs="Calibri" w:eastAsia="Calibri"/>
+          <w:color w:val="auto"/>
+          <w:spacing w:val="0"/>
+          <w:position w:val="0"/>
+          <w:sz w:val="24"/>
+          <w:shd w:fill="auto" w:val="clear"/>
+        </w:rPr>
+      </w:pPr>
+      <w:r>
+        <w:rPr>
+          <w:rFonts w:ascii="Calibri" w:hAnsi="Calibri" w:cs="Calibri" w:eastAsia="Calibri"/>
+          <w:color w:val="auto"/>
+          <w:spacing w:val="0"/>
+          <w:position w:val="0"/>
+          <w:sz w:val="24"/>
+          <w:shd w:fill="auto" w:val="clear"/>
+        </w:rPr>
+        <w:t xml:space="preserve">The second stage shall last about 3 years. Each Rewardist region shall have its own Mezzanine Draft. Once we have a general version of Rewardism to present to the key players in each region, their concerns must be understood and accounted for. The significance of a key player is directly proportional to their ability to affect, both positively and negatively, the deployment of Rewardism. Highest preference shall be given to the concerns of the most significant key player. This is all mainly to avoid opposition from them, and win their support.</w:t>
+      </w:r>
+    </w:p>
+    <w:p>
+      <w:pPr>
+        <w:spacing w:before="0" w:after="0" w:line="240"/>
+        <w:ind w:right="0" w:left="0" w:firstLine="0"/>
+        <w:jc w:val="left"/>
+        <w:rPr>
+          <w:rFonts w:ascii="Calibri" w:hAnsi="Calibri" w:cs="Calibri" w:eastAsia="Calibri"/>
+          <w:color w:val="auto"/>
+          <w:spacing w:val="0"/>
+          <w:position w:val="0"/>
+          <w:sz w:val="24"/>
+          <w:shd w:fill="auto" w:val="clear"/>
+        </w:rPr>
+      </w:pPr>
+      <w:r>
+        <w:rPr>
+          <w:rFonts w:ascii="Calibri" w:hAnsi="Calibri" w:cs="Calibri" w:eastAsia="Calibri"/>
+          <w:color w:val="auto"/>
+          <w:spacing w:val="0"/>
+          <w:position w:val="0"/>
+          <w:sz w:val="24"/>
+          <w:shd w:fill="auto" w:val="clear"/>
+        </w:rPr>
+        <w:t xml:space="preserve">There is a possibility that some entities might not trust the new digital currency, or they might think of Rewardism as some sort of scam. To manage the significant risk of *mistrust*, highly influential people shall be invited to criticize the draft relevant to them, and their reasonable ideas shall be used to improve it. A nod of their approval can significantly strengthen the public’s trust in Rewardism. With the support of the influential ones, and the key players, deployment shall be quite smooth.</w:t>
+      </w:r>
+    </w:p>
+    <w:p>
+      <w:pPr>
+        <w:spacing w:before="0" w:after="0" w:line="240"/>
+        <w:ind w:right="0" w:left="0" w:firstLine="0"/>
+        <w:jc w:val="left"/>
+        <w:rPr>
+          <w:rFonts w:ascii="Calibri" w:hAnsi="Calibri" w:cs="Calibri" w:eastAsia="Calibri"/>
+          <w:color w:val="auto"/>
+          <w:spacing w:val="0"/>
+          <w:position w:val="0"/>
+          <w:sz w:val="24"/>
+          <w:shd w:fill="auto" w:val="clear"/>
+        </w:rPr>
+      </w:pPr>
+    </w:p>
+    <w:p>
+      <w:pPr>
+        <w:spacing w:before="0" w:after="0" w:line="240"/>
+        <w:ind w:right="0" w:left="0" w:firstLine="0"/>
+        <w:jc w:val="left"/>
+        <w:rPr>
+          <w:rFonts w:ascii="Calibri" w:hAnsi="Calibri" w:cs="Calibri" w:eastAsia="Calibri"/>
+          <w:color w:val="auto"/>
+          <w:spacing w:val="0"/>
+          <w:position w:val="0"/>
+          <w:sz w:val="24"/>
+          <w:shd w:fill="auto" w:val="clear"/>
+        </w:rPr>
+      </w:pPr>
+      <w:r>
+        <w:rPr>
+          <w:rFonts w:ascii="Calibri" w:hAnsi="Calibri" w:cs="Calibri" w:eastAsia="Calibri"/>
+          <w:color w:val="auto"/>
+          <w:spacing w:val="0"/>
+          <w:position w:val="0"/>
+          <w:sz w:val="24"/>
+          <w:shd w:fill="auto" w:val="clear"/>
+        </w:rPr>
+        <w:t xml:space="preserve">1C) Rewardism: The Final Documents</w:t>
+      </w:r>
+    </w:p>
+    <w:p>
+      <w:pPr>
+        <w:spacing w:before="0" w:after="0" w:line="240"/>
+        <w:ind w:right="0" w:left="0" w:firstLine="0"/>
+        <w:jc w:val="left"/>
+        <w:rPr>
+          <w:rFonts w:ascii="Calibri" w:hAnsi="Calibri" w:cs="Calibri" w:eastAsia="Calibri"/>
+          <w:color w:val="auto"/>
+          <w:spacing w:val="0"/>
+          <w:position w:val="0"/>
+          <w:sz w:val="24"/>
+          <w:shd w:fill="auto" w:val="clear"/>
+        </w:rPr>
+      </w:pPr>
+      <w:r>
+        <w:rPr>
+          <w:rFonts w:ascii="Calibri" w:hAnsi="Calibri" w:cs="Calibri" w:eastAsia="Calibri"/>
+          <w:color w:val="auto"/>
+          <w:spacing w:val="0"/>
+          <w:position w:val="0"/>
+          <w:sz w:val="24"/>
+          <w:shd w:fill="auto" w:val="clear"/>
+        </w:rPr>
+        <w:t xml:space="preserve">The final stage shall last about 5 years. With the Mezzanine Drafts available to the general public, some platform shall be given to individuals to give their suggestions. This final stage will be the most difficult, as, with so many entities involved, the probability of a conflict of interest occuring would be high. The main goal is to finalize the specific versions of Rewardism such that the risk of opposition is optimally managed. To achieve this goal, preference given to a suggestion shall be based on how influential or reputable the suggester is.</w:t>
+      </w:r>
+    </w:p>
+    <w:p>
+      <w:pPr>
+        <w:spacing w:before="0" w:after="0" w:line="240"/>
+        <w:ind w:right="0" w:left="0" w:firstLine="0"/>
+        <w:jc w:val="left"/>
+        <w:rPr>
+          <w:rFonts w:ascii="Calibri" w:hAnsi="Calibri" w:cs="Calibri" w:eastAsia="Calibri"/>
+          <w:color w:val="auto"/>
+          <w:spacing w:val="0"/>
+          <w:position w:val="0"/>
+          <w:sz w:val="22"/>
+          <w:shd w:fill="auto" w:val="clear"/>
+        </w:rPr>
+      </w:pPr>
+      <w:r>
+        <w:rPr>
+          <w:rFonts w:ascii="Calibri" w:hAnsi="Calibri" w:cs="Calibri" w:eastAsia="Calibri"/>
+          <w:color w:val="auto"/>
+          <w:spacing w:val="0"/>
+          <w:position w:val="0"/>
+          <w:sz w:val="24"/>
+          <w:shd w:fill="auto" w:val="clear"/>
+        </w:rPr>
+        <w:t xml:space="preserve">To avoid any power struggle, the documents are to clearly dictate the powers the WRMO shall have in the relevant regions. To conclude the final stage of documentation, all Final Documents are to be approved by the relevant authorities. Here, it should be noted that the *final* document does not mean that there will be no improvements in the future. There shall be *patches* in the future, accompanied by *patch notes*. Equipped with a good understanding of what exactly the change has to be, and the approval of the authorities, we shall move on to the planning phase.</w:t>
+      </w:r>
+    </w:p>
+    <w:p>
+      <w:pPr>
+        <w:suppressAutoHyphens w:val="true"/>
+        <w:spacing w:before="0" w:after="160" w:line="240"/>
+        <w:ind w:right="0" w:left="0" w:firstLine="0"/>
+        <w:jc w:val="center"/>
         <w:rPr>
           <w:rFonts w:ascii="Calibri" w:hAnsi="Calibri" w:cs="Calibri" w:eastAsia="Calibri"/>
           <w:color w:val="auto"/>

</xml_diff>

<commit_message>
transferred Deployment to Newer ND
</commit_message>
<xml_diff>
--- a/Rewardism - Newer ND.docx
+++ b/Rewardism - Newer ND.docx
@@ -791,7 +791,29 @@
           <w:sz w:val="22"/>
           <w:shd w:fill="auto" w:val="clear"/>
         </w:rPr>
-        <w:t xml:space="preserve"> a rope over an abyss. What is great in man is that he is a bridge and not an end.” </w:t>
+        <w:t xml:space="preserve"> a rope over an abyss. What is great in man is that he is a bridge and not an end.</w:t>
+      </w:r>
+      <w:r>
+        <w:rPr>
+          <w:rFonts w:ascii="Calibri" w:hAnsi="Calibri" w:cs="Calibri" w:eastAsia="Calibri"/>
+          <w:color w:val="auto"/>
+          <w:spacing w:val="0"/>
+          <w:position w:val="0"/>
+          <w:sz w:val="22"/>
+          <w:shd w:fill="auto" w:val="clear"/>
+        </w:rPr>
+        <w:t xml:space="preserve">”</w:t>
+      </w:r>
+      <w:r>
+        <w:rPr>
+          <w:rFonts w:ascii="Calibri" w:hAnsi="Calibri" w:cs="Calibri" w:eastAsia="Calibri"/>
+          <w:color w:val="auto"/>
+          <w:spacing w:val="0"/>
+          <w:position w:val="0"/>
+          <w:sz w:val="22"/>
+          <w:shd w:fill="auto" w:val="clear"/>
+        </w:rPr>
+        <w:t xml:space="preserve"> </w:t>
       </w:r>
       <w:r>
         <w:rPr>
@@ -8647,51 +8669,7 @@
           <w:sz w:val="22"/>
           <w:shd w:fill="auto" w:val="clear"/>
         </w:rPr>
-        <w:t xml:space="preserve">a country that still follows the old cash-based system, calls you . </w:t>
-      </w:r>
-      <w:r>
-        <w:rPr>
-          <w:rFonts w:ascii="Calibri" w:hAnsi="Calibri" w:cs="Calibri" w:eastAsia="Calibri"/>
-          <w:color w:val="auto"/>
-          <w:spacing w:val="0"/>
-          <w:position w:val="0"/>
-          <w:sz w:val="22"/>
-          <w:shd w:fill="auto" w:val="clear"/>
-        </w:rPr>
-        <w:t xml:space="preserve">“</w:t>
-      </w:r>
-      <w:r>
-        <w:rPr>
-          <w:rFonts w:ascii="Calibri" w:hAnsi="Calibri" w:cs="Calibri" w:eastAsia="Calibri"/>
-          <w:color w:val="auto"/>
-          <w:spacing w:val="0"/>
-          <w:position w:val="0"/>
-          <w:sz w:val="22"/>
-          <w:shd w:fill="auto" w:val="clear"/>
-        </w:rPr>
-        <w:t xml:space="preserve">Hi, I am quite excited about your wedding and would love to be there. I am not so sure about how I will convert my money into Reward Points, though. Can you guide me?</w:t>
-      </w:r>
-      <w:r>
-        <w:rPr>
-          <w:rFonts w:ascii="Calibri" w:hAnsi="Calibri" w:cs="Calibri" w:eastAsia="Calibri"/>
-          <w:color w:val="auto"/>
-          <w:spacing w:val="0"/>
-          <w:position w:val="0"/>
-          <w:sz w:val="22"/>
-          <w:shd w:fill="auto" w:val="clear"/>
-        </w:rPr>
-        <w:t xml:space="preserve">”</w:t>
-      </w:r>
-      <w:r>
-        <w:rPr>
-          <w:rFonts w:ascii="Calibri" w:hAnsi="Calibri" w:cs="Calibri" w:eastAsia="Calibri"/>
-          <w:color w:val="auto"/>
-          <w:spacing w:val="0"/>
-          <w:position w:val="0"/>
-          <w:sz w:val="22"/>
-          <w:shd w:fill="auto" w:val="clear"/>
-        </w:rPr>
-        <w:t xml:space="preserve"> she asks you on the phone.</w:t>
+        <w:t xml:space="preserve">a country that still follows the old cash-based system, calls you . “Hi, I am quite excited about your wedding and would love to be there. I am not so sure about how I will convert my money into Reward Points, though. Can you guide me?” she asks you on the phone.</w:t>
       </w:r>
     </w:p>
     <w:p>
@@ -13532,40 +13510,18 @@
           <w:sz w:val="22"/>
           <w:shd w:fill="auto" w:val="clear"/>
         </w:rPr>
-        <w:t xml:space="preserve">ascribing more value to assets already owned, and </w:t>
-      </w:r>
-      <w:r>
-        <w:rPr>
-          <w:rFonts w:ascii="Calibri" w:hAnsi="Calibri" w:cs="Calibri" w:eastAsia="Calibri"/>
-          <w:color w:val="auto"/>
-          <w:spacing w:val="0"/>
-          <w:position w:val="0"/>
-          <w:sz w:val="22"/>
-          <w:shd w:fill="auto" w:val="clear"/>
-        </w:rPr>
-        <w:t xml:space="preserve">“</w:t>
-      </w:r>
-      <w:r>
-        <w:rPr>
-          <w:rFonts w:ascii="Calibri" w:hAnsi="Calibri" w:cs="Calibri" w:eastAsia="Calibri"/>
-          <w:color w:val="auto"/>
-          <w:spacing w:val="0"/>
-          <w:position w:val="0"/>
-          <w:sz w:val="22"/>
-          <w:shd w:fill="auto" w:val="clear"/>
-        </w:rPr>
-        <w:t xml:space="preserve">Anchoring Bias</w:t>
-      </w:r>
-      <w:r>
-        <w:rPr>
-          <w:rFonts w:ascii="Calibri" w:hAnsi="Calibri" w:cs="Calibri" w:eastAsia="Calibri"/>
-          <w:color w:val="auto"/>
-          <w:spacing w:val="0"/>
-          <w:position w:val="0"/>
-          <w:sz w:val="22"/>
-          <w:shd w:fill="auto" w:val="clear"/>
-        </w:rPr>
-        <w:t xml:space="preserve">”—</w:t>
+        <w:t xml:space="preserve">ascribing more value to assets already owned, and “Anchoring Bias”</w:t>
+      </w:r>
+      <w:r>
+        <w:rPr>
+          <w:rFonts w:ascii="Calibri" w:hAnsi="Calibri" w:cs="Calibri" w:eastAsia="Calibri"/>
+          <w:color w:val="auto"/>
+          <w:spacing w:val="0"/>
+          <w:position w:val="0"/>
+          <w:sz w:val="22"/>
+          <w:shd w:fill="auto" w:val="clear"/>
+        </w:rPr>
+        <w:t xml:space="preserve">—</w:t>
       </w:r>
       <w:r>
         <w:rPr>
@@ -14960,8 +14916,8 @@
         </w:rPr>
       </w:pPr>
       <w:r>
-        <w:object w:dxaOrig="9739" w:dyaOrig="5385">
-          <v:rect xmlns:o="urn:schemas-microsoft-com:office:office" xmlns:v="urn:schemas-microsoft-com:vml" id="rectole0000000000" style="width:486.950000pt;height:269.250000pt" o:preferrelative="t" o:ole="">
+        <w:object w:dxaOrig="9860" w:dyaOrig="5446">
+          <v:rect xmlns:o="urn:schemas-microsoft-com:office:office" xmlns:v="urn:schemas-microsoft-com:vml" id="rectole0000000000" style="width:493.000000pt;height:272.300000pt" o:preferrelative="t" o:ole="">
             <o:lock v:ext="edit"/>
             <v:imagedata xmlns:r="http://schemas.openxmlformats.org/officeDocument/2006/relationships" r:id="docRId1" o:title=""/>
           </v:rect>
@@ -21782,34 +21738,80 @@
           <w:sz w:val="22"/>
           <w:shd w:fill="auto" w:val="clear"/>
         </w:rPr>
-        <w:t xml:space="preserve">Does it not make sense to know exactly what the change should be *before* we put in the effort to bring about that change? So, in the Preliminary Stage, the main goal is to optimize Rewardism such that the balance between its risks and rewards becomes optimal, and to communicate the final version of it so that those putting in the effort know exactly what change to bring about.</w:t>
-      </w:r>
-    </w:p>
-    <w:p>
-      <w:pPr>
-        <w:suppressAutoHyphens w:val="true"/>
-        <w:spacing w:before="0" w:after="160" w:line="240"/>
-        <w:ind w:right="0" w:left="0" w:firstLine="0"/>
-        <w:jc w:val="left"/>
-        <w:rPr>
-          <w:rFonts w:ascii="Calibri" w:hAnsi="Calibri" w:cs="Calibri" w:eastAsia="Calibri"/>
-          <w:color w:val="auto"/>
-          <w:spacing w:val="0"/>
-          <w:position w:val="0"/>
-          <w:sz w:val="22"/>
-          <w:shd w:fill="auto" w:val="clear"/>
-        </w:rPr>
-      </w:pPr>
-      <w:r>
-        <w:rPr>
-          <w:rFonts w:ascii="Calibri" w:hAnsi="Calibri" w:cs="Calibri" w:eastAsia="Calibri"/>
-          <w:color w:val="auto"/>
-          <w:spacing w:val="0"/>
-          <w:position w:val="0"/>
-          <w:sz w:val="22"/>
-          <w:shd w:fill="auto" w:val="clear"/>
-        </w:rPr>
-        <w:t xml:space="preserve">This preliminary stage is of the utmost importance as, if all goes well, most of the problems associated with Rewardism will be dealt with *before* it goes live, making it easier for it to outperform previous economic systems. If this stage is executed properly, people will trust Rewardism more because they will know that a lot of thought and effort has gone in to optimize it, and, recall from the previous chapter, that too by the most talented individuals.</w:t>
+        <w:t xml:space="preserve">Does it not make sense to know exactly what the change should be </w:t>
+      </w:r>
+      <w:r>
+        <w:rPr>
+          <w:rFonts w:ascii="Calibri" w:hAnsi="Calibri" w:cs="Calibri" w:eastAsia="Calibri"/>
+          <w:i/>
+          <w:color w:val="auto"/>
+          <w:spacing w:val="0"/>
+          <w:position w:val="0"/>
+          <w:sz w:val="22"/>
+          <w:shd w:fill="auto" w:val="clear"/>
+        </w:rPr>
+        <w:t xml:space="preserve">before</w:t>
+      </w:r>
+      <w:r>
+        <w:rPr>
+          <w:rFonts w:ascii="Calibri" w:hAnsi="Calibri" w:cs="Calibri" w:eastAsia="Calibri"/>
+          <w:color w:val="auto"/>
+          <w:spacing w:val="0"/>
+          <w:position w:val="0"/>
+          <w:sz w:val="22"/>
+          <w:shd w:fill="auto" w:val="clear"/>
+        </w:rPr>
+        <w:t xml:space="preserve"> we put in the effort to bring about that change? So, in the Preliminary Stage, the main goal is to optimize Rewardism such that the balance between its risks and rewards becomes optimal, and to communicate the final version of it so that those putting in the effort know exactly what change to bring about.</w:t>
+      </w:r>
+    </w:p>
+    <w:p>
+      <w:pPr>
+        <w:suppressAutoHyphens w:val="true"/>
+        <w:spacing w:before="0" w:after="160" w:line="240"/>
+        <w:ind w:right="0" w:left="0" w:firstLine="0"/>
+        <w:jc w:val="left"/>
+        <w:rPr>
+          <w:rFonts w:ascii="Calibri" w:hAnsi="Calibri" w:cs="Calibri" w:eastAsia="Calibri"/>
+          <w:color w:val="auto"/>
+          <w:spacing w:val="0"/>
+          <w:position w:val="0"/>
+          <w:sz w:val="22"/>
+          <w:shd w:fill="auto" w:val="clear"/>
+        </w:rPr>
+      </w:pPr>
+      <w:r>
+        <w:rPr>
+          <w:rFonts w:ascii="Calibri" w:hAnsi="Calibri" w:cs="Calibri" w:eastAsia="Calibri"/>
+          <w:color w:val="auto"/>
+          <w:spacing w:val="0"/>
+          <w:position w:val="0"/>
+          <w:sz w:val="22"/>
+          <w:shd w:fill="auto" w:val="clear"/>
+        </w:rPr>
+        <w:t xml:space="preserve">This preliminary stage is of the utmost importance as, if all goes well, most of the problems associated with Rewardism will be dealt with </w:t>
+      </w:r>
+      <w:r>
+        <w:rPr>
+          <w:rFonts w:ascii="Calibri" w:hAnsi="Calibri" w:cs="Calibri" w:eastAsia="Calibri"/>
+          <w:i/>
+          <w:color w:val="auto"/>
+          <w:spacing w:val="0"/>
+          <w:position w:val="0"/>
+          <w:sz w:val="22"/>
+          <w:shd w:fill="auto" w:val="clear"/>
+        </w:rPr>
+        <w:t xml:space="preserve">before</w:t>
+      </w:r>
+      <w:r>
+        <w:rPr>
+          <w:rFonts w:ascii="Calibri" w:hAnsi="Calibri" w:cs="Calibri" w:eastAsia="Calibri"/>
+          <w:color w:val="auto"/>
+          <w:spacing w:val="0"/>
+          <w:position w:val="0"/>
+          <w:sz w:val="22"/>
+          <w:shd w:fill="auto" w:val="clear"/>
+        </w:rPr>
+        <w:t xml:space="preserve"> it goes live, making it easier for it to outperform previous economic systems. If this stage is executed properly, people will trust Rewardism more because they will know that a lot of thought and effort has gone in to optimize it, and, recall from the previous chapter, that too by the most talented individuals.</w:t>
       </w:r>
     </w:p>
     <w:p>
@@ -21920,7 +21922,30 @@
         <w:br/>
         <w:t xml:space="preserve">The second stage shall last about 3 years. Each Rewardist region shall have its own Mezzanine Draft. Once we have a general version of Rewardism to present to the key players in each region, their concerns must be understood and accounted for. The significance of a key player is directly proportional to their ability to affect, both positively and negatively, the deployment of Rewardism. Highest preference shall be given to the concerns of the most significant key player. This is all mainly to avoid opposition from them, and win their support.</w:t>
         <w:br/>
-        <w:t xml:space="preserve">  There is a possibility that some entities might not trust the new digital currency, or they might think of Rewardism as some sort of scam. To manage the significant risk of *mistrust*, highly influential people shall be invited to criticize the draft relevant to them, and their reasonable ideas shall be used to improve it. A nod of their approval can significantly strengthen the public’s trust in Rewardism. With the support of the influential ones, and the key players, deployment shall be quite smooth.</w:t>
+        <w:t xml:space="preserve">  There is a possibility that some entities might not trust the new digital currency, or they might think of Rewardism as some sort of scam. To manage the significant risk of </w:t>
+      </w:r>
+      <w:r>
+        <w:rPr>
+          <w:rFonts w:ascii="Calibri" w:hAnsi="Calibri" w:cs="Calibri" w:eastAsia="Calibri"/>
+          <w:i/>
+          <w:color w:val="auto"/>
+          <w:spacing w:val="0"/>
+          <w:position w:val="0"/>
+          <w:sz w:val="22"/>
+          <w:shd w:fill="auto" w:val="clear"/>
+        </w:rPr>
+        <w:t xml:space="preserve">mistrust</w:t>
+      </w:r>
+      <w:r>
+        <w:rPr>
+          <w:rFonts w:ascii="Calibri" w:hAnsi="Calibri" w:cs="Calibri" w:eastAsia="Calibri"/>
+          <w:color w:val="auto"/>
+          <w:spacing w:val="0"/>
+          <w:position w:val="0"/>
+          <w:sz w:val="22"/>
+          <w:shd w:fill="auto" w:val="clear"/>
+        </w:rPr>
+        <w:t xml:space="preserve">, highly influential people shall be invited to criticize the draft relevant to them, and their reasonable ideas shall be used to improve it. A nod of their approval can significantly strengthen the public’s trust in Rewardism. With the support of the influential ones, and the key players, deployment shall be quite smooth.</w:t>
       </w:r>
     </w:p>
     <w:p>
@@ -21962,7 +21987,76 @@
         <w:br/>
         <w:t xml:space="preserve">The final stage shall last about 5 years. With the Mezzanine Drafts available to the general public, some platform shall be given to individuals to give their suggestions. This final stage will be the most difficult, as, with so many entities involved, the probability of a conflict of interest occuring would be high. The main goal is to finalize the specific versions of Rewardism such that the risk of opposition is optimally managed. To achieve this goal, preference given to a suggestion shall be based on how influential or reputable the suggester is.</w:t>
         <w:br/>
-        <w:t xml:space="preserve">  To avoid any power struggle, the documents are to clearly dictate the powers the WRMO shall have in the relevant regions. To conclude the final stage of documentation, all Final Documents are to be approved by the relevant authorities. Here, it should be noted that the *final* document does not mean that there will be no improvements in the future. There shall be *patches* in the future, accompanied by *patch notes*. Equipped with a good understanding of what exactly the change has to be, and the approval of the authorities, we shall move on to the planning phase.</w:t>
+        <w:t xml:space="preserve">  To avoid any power struggle, the documents are to clearly dictate the powers the WRMO shall have in the relevant regions. To conclude the final stage of documentation, all Final Documents are to be approved by the relevant authorities. Here, it should be noted that the </w:t>
+      </w:r>
+      <w:r>
+        <w:rPr>
+          <w:rFonts w:ascii="Calibri" w:hAnsi="Calibri" w:cs="Calibri" w:eastAsia="Calibri"/>
+          <w:i/>
+          <w:color w:val="auto"/>
+          <w:spacing w:val="0"/>
+          <w:position w:val="0"/>
+          <w:sz w:val="22"/>
+          <w:shd w:fill="auto" w:val="clear"/>
+        </w:rPr>
+        <w:t xml:space="preserve">final</w:t>
+      </w:r>
+      <w:r>
+        <w:rPr>
+          <w:rFonts w:ascii="Calibri" w:hAnsi="Calibri" w:cs="Calibri" w:eastAsia="Calibri"/>
+          <w:color w:val="auto"/>
+          <w:spacing w:val="0"/>
+          <w:position w:val="0"/>
+          <w:sz w:val="22"/>
+          <w:shd w:fill="auto" w:val="clear"/>
+        </w:rPr>
+        <w:t xml:space="preserve"> document does not mean that there will be no improvements in the future. There shall be </w:t>
+      </w:r>
+      <w:r>
+        <w:rPr>
+          <w:rFonts w:ascii="Calibri" w:hAnsi="Calibri" w:cs="Calibri" w:eastAsia="Calibri"/>
+          <w:i/>
+          <w:color w:val="auto"/>
+          <w:spacing w:val="0"/>
+          <w:position w:val="0"/>
+          <w:sz w:val="22"/>
+          <w:shd w:fill="auto" w:val="clear"/>
+        </w:rPr>
+        <w:t xml:space="preserve">patches</w:t>
+      </w:r>
+      <w:r>
+        <w:rPr>
+          <w:rFonts w:ascii="Calibri" w:hAnsi="Calibri" w:cs="Calibri" w:eastAsia="Calibri"/>
+          <w:color w:val="auto"/>
+          <w:spacing w:val="0"/>
+          <w:position w:val="0"/>
+          <w:sz w:val="22"/>
+          <w:shd w:fill="auto" w:val="clear"/>
+        </w:rPr>
+        <w:t xml:space="preserve"> in the future, accompanied by </w:t>
+      </w:r>
+      <w:r>
+        <w:rPr>
+          <w:rFonts w:ascii="Calibri" w:hAnsi="Calibri" w:cs="Calibri" w:eastAsia="Calibri"/>
+          <w:i/>
+          <w:color w:val="auto"/>
+          <w:spacing w:val="0"/>
+          <w:position w:val="0"/>
+          <w:sz w:val="22"/>
+          <w:shd w:fill="auto" w:val="clear"/>
+        </w:rPr>
+        <w:t xml:space="preserve">patch notes</w:t>
+      </w:r>
+      <w:r>
+        <w:rPr>
+          <w:rFonts w:ascii="Calibri" w:hAnsi="Calibri" w:cs="Calibri" w:eastAsia="Calibri"/>
+          <w:color w:val="auto"/>
+          <w:spacing w:val="0"/>
+          <w:position w:val="0"/>
+          <w:sz w:val="22"/>
+          <w:shd w:fill="auto" w:val="clear"/>
+        </w:rPr>
+        <w:t xml:space="preserve">. Equipped with a good understanding of what exactly the change has to be, and the approval of the authorities, we shall move on to the planning phase.</w:t>
       </w:r>
     </w:p>
     <w:p>
@@ -22018,8 +22112,634 @@
           <w:sz w:val="22"/>
           <w:shd w:fill="auto" w:val="clear"/>
         </w:rPr>
-        <w:t xml:space="preserve">power struggle</w:t>
-      </w:r>
+        <w:t xml:space="preserve">It is quite obvious that just knowing </w:t>
+      </w:r>
+      <w:r>
+        <w:rPr>
+          <w:rFonts w:ascii="Calibri" w:hAnsi="Calibri" w:cs="Calibri" w:eastAsia="Calibri"/>
+          <w:i/>
+          <w:color w:val="auto"/>
+          <w:spacing w:val="0"/>
+          <w:position w:val="0"/>
+          <w:sz w:val="22"/>
+          <w:shd w:fill="auto" w:val="clear"/>
+        </w:rPr>
+        <w:t xml:space="preserve">what</w:t>
+      </w:r>
+      <w:r>
+        <w:rPr>
+          <w:rFonts w:ascii="Calibri" w:hAnsi="Calibri" w:cs="Calibri" w:eastAsia="Calibri"/>
+          <w:color w:val="auto"/>
+          <w:spacing w:val="0"/>
+          <w:position w:val="0"/>
+          <w:sz w:val="22"/>
+          <w:shd w:fill="auto" w:val="clear"/>
+        </w:rPr>
+        <w:t xml:space="preserve"> the change should be is not enough, as we also need to know exactly </w:t>
+      </w:r>
+      <w:r>
+        <w:rPr>
+          <w:rFonts w:ascii="Calibri" w:hAnsi="Calibri" w:cs="Calibri" w:eastAsia="Calibri"/>
+          <w:i/>
+          <w:color w:val="auto"/>
+          <w:spacing w:val="0"/>
+          <w:position w:val="0"/>
+          <w:sz w:val="22"/>
+          <w:shd w:fill="auto" w:val="clear"/>
+        </w:rPr>
+        <w:t xml:space="preserve">how</w:t>
+      </w:r>
+      <w:r>
+        <w:rPr>
+          <w:rFonts w:ascii="Calibri" w:hAnsi="Calibri" w:cs="Calibri" w:eastAsia="Calibri"/>
+          <w:color w:val="auto"/>
+          <w:spacing w:val="0"/>
+          <w:position w:val="0"/>
+          <w:sz w:val="22"/>
+          <w:shd w:fill="auto" w:val="clear"/>
+        </w:rPr>
+        <w:t xml:space="preserve"> to bring about that change. For this purpose, a proper plan shall be made which is to consider all significant risks, provide practical solutions to manage them, and guide the executors of the plan. The best planners are those who are aware of the significant risks, and have the expertise to manage them. Risk management includes taking reasonable risks, and not just avoiding them.</w:t>
+      </w:r>
+    </w:p>
+    <w:p>
+      <w:pPr>
+        <w:suppressAutoHyphens w:val="true"/>
+        <w:spacing w:before="0" w:after="160" w:line="240"/>
+        <w:ind w:right="0" w:left="0" w:firstLine="0"/>
+        <w:jc w:val="left"/>
+        <w:rPr>
+          <w:rFonts w:ascii="Calibri" w:hAnsi="Calibri" w:cs="Calibri" w:eastAsia="Calibri"/>
+          <w:color w:val="auto"/>
+          <w:spacing w:val="0"/>
+          <w:position w:val="0"/>
+          <w:sz w:val="22"/>
+          <w:shd w:fill="auto" w:val="clear"/>
+        </w:rPr>
+      </w:pPr>
+      <w:r>
+        <w:rPr>
+          <w:rFonts w:ascii="Calibri" w:hAnsi="Calibri" w:cs="Calibri" w:eastAsia="Calibri"/>
+          <w:color w:val="auto"/>
+          <w:spacing w:val="0"/>
+          <w:position w:val="0"/>
+          <w:sz w:val="22"/>
+          <w:shd w:fill="auto" w:val="clear"/>
+        </w:rPr>
+        <w:t xml:space="preserve">It is at this stage that the heads of all the divisions of the WRMO shall be hired. They shall be responsible for the aspects of the planning that relate to their respective division. Successful planning requires the joint efforts of all the key players in the WRMO. Without collaboration, the plan is unlikely to be well-synchronized, meaning that one head might want to lead the executors in one direction, while another head might wish otherwise. So, a “Chief Head” shall be responsible for synchronizing the different aspects of the plan.</w:t>
+      </w:r>
+    </w:p>
+    <w:p>
+      <w:pPr>
+        <w:suppressAutoHyphens w:val="true"/>
+        <w:spacing w:before="0" w:after="160" w:line="240"/>
+        <w:ind w:right="0" w:left="0" w:firstLine="0"/>
+        <w:jc w:val="left"/>
+        <w:rPr>
+          <w:rFonts w:ascii="Calibri" w:hAnsi="Calibri" w:cs="Calibri" w:eastAsia="Calibri"/>
+          <w:color w:val="auto"/>
+          <w:spacing w:val="0"/>
+          <w:position w:val="0"/>
+          <w:sz w:val="22"/>
+          <w:shd w:fill="auto" w:val="clear"/>
+        </w:rPr>
+      </w:pPr>
+      <w:r>
+        <w:rPr>
+          <w:rFonts w:ascii="Calibri" w:hAnsi="Calibri" w:cs="Calibri" w:eastAsia="Calibri"/>
+          <w:color w:val="auto"/>
+          <w:spacing w:val="0"/>
+          <w:position w:val="0"/>
+          <w:sz w:val="22"/>
+          <w:shd w:fill="auto" w:val="clear"/>
+        </w:rPr>
+        <w:t xml:space="preserve">The planning documents can be categorized broadly into two main categories: The General Plan; and the Specific Plans.</w:t>
+      </w:r>
+    </w:p>
+    <w:p>
+      <w:pPr>
+        <w:suppressAutoHyphens w:val="true"/>
+        <w:spacing w:before="0" w:after="160" w:line="240"/>
+        <w:ind w:right="0" w:left="0" w:firstLine="0"/>
+        <w:jc w:val="left"/>
+        <w:rPr>
+          <w:rFonts w:ascii="Calibri" w:hAnsi="Calibri" w:cs="Calibri" w:eastAsia="Calibri"/>
+          <w:color w:val="auto"/>
+          <w:spacing w:val="0"/>
+          <w:position w:val="0"/>
+          <w:sz w:val="22"/>
+          <w:shd w:fill="auto" w:val="clear"/>
+        </w:rPr>
+      </w:pPr>
+      <w:r>
+        <w:rPr>
+          <w:rFonts w:ascii="Calibri" w:hAnsi="Calibri" w:cs="Calibri" w:eastAsia="Calibri"/>
+          <w:b/>
+          <w:color w:val="auto"/>
+          <w:spacing w:val="0"/>
+          <w:position w:val="0"/>
+          <w:sz w:val="22"/>
+          <w:shd w:fill="auto" w:val="clear"/>
+        </w:rPr>
+        <w:t xml:space="preserve">2A) The General Plan</w:t>
+      </w:r>
+      <w:r>
+        <w:rPr>
+          <w:rFonts w:ascii="Calibri" w:hAnsi="Calibri" w:cs="Calibri" w:eastAsia="Calibri"/>
+          <w:color w:val="auto"/>
+          <w:spacing w:val="0"/>
+          <w:position w:val="0"/>
+          <w:sz w:val="22"/>
+          <w:shd w:fill="auto" w:val="clear"/>
+        </w:rPr>
+        <w:br/>
+        <w:t xml:space="preserve">This document shall mainly be about how the WRMO is to be fully formed and become functional. It is to include details starting from the hiring of talent, and ending at the verification of each product and service being up to standard. This document is to be prepared with a risk-based approach, so it shall highlight the optimal level of risk the WRMO shall take, and include appropriate control procedures for the management of risk.</w:t>
+        <w:br/>
+        <w:t xml:space="preserve">  In the “Q&amp;A” chapter, I wrote that the ideas about repayment of debt shall be found in the “Deployment” chapter. First, I must ask you though, do you have any relevant practical idea? The plan for repaying debt, both of, and within Rewardist regions, shall be written in the General Plan as this task relates to every Rewardist region. Let us start by trying to understand what exactly the problem is. If you really think about it, this is more a matter of human psychology than any other matter.</w:t>
+        <w:br/>
+        <w:t xml:space="preserve">We do not need to appeal to the </w:t>
+      </w:r>
+      <w:r>
+        <w:rPr>
+          <w:rFonts w:ascii="Calibri" w:hAnsi="Calibri" w:cs="Calibri" w:eastAsia="Calibri"/>
+          <w:i/>
+          <w:color w:val="auto"/>
+          <w:spacing w:val="0"/>
+          <w:position w:val="0"/>
+          <w:sz w:val="22"/>
+          <w:shd w:fill="auto" w:val="clear"/>
+        </w:rPr>
+        <w:t xml:space="preserve">good side</w:t>
+      </w:r>
+      <w:r>
+        <w:rPr>
+          <w:rFonts w:ascii="Calibri" w:hAnsi="Calibri" w:cs="Calibri" w:eastAsia="Calibri"/>
+          <w:color w:val="auto"/>
+          <w:spacing w:val="0"/>
+          <w:position w:val="0"/>
+          <w:sz w:val="22"/>
+          <w:shd w:fill="auto" w:val="clear"/>
+        </w:rPr>
+        <w:t xml:space="preserve"> of the lenders, as it seems impractical, especially with significantly large debt involved, nor do we need to adopt any violent way, which might defeat the whole purpose of repaying debt. Why go through all that trouble when you can simply reward the lenders for lending their capital? Knowing that an international organization is committed to keeping the RPs stable and valuable, the lenders are highly likely to be satisfied with getting their capital back in the newer and better currency.</w:t>
+        <w:br/>
+        <w:t xml:space="preserve">  What I am suggesting is, if there is reasonable evidence that an entity A is owed 1M USD by entity B, since, initially the USD RP will be pegged to the USD, then the entity A shall be rewarded with 1M USD RPs, which is likely to satisfy entity A, and shall remove the debt obligation from entity B, all without any violence or begging. Really, this process is quite similar to a third party buying an entity’s receivables; in this case, the third party being the WRMO. It seems safe to assume that the creditors simply want their capital back, and that they do not really care who makes the payment.</w:t>
+        <w:br/>
+        <w:t xml:space="preserve">  The plan has to include ways to manage any related risks. For example, the risk of rejection of RPs due to the fear of devaluation can be managed by promising a compensation for any devaluation in the first five years after the repayment. Furthermore, a bonus of 2% can be paid for accepting the risks associated with a new currency. Clearly, the benefit to the creditors is more than just the 2%, because the repayment by the WRMO safeguards them against other significant risks like credit risk. What would otherwise be written off as bad debts, shall now be recognized as assets.</w:t>
+      </w:r>
+    </w:p>
+    <w:p>
+      <w:pPr>
+        <w:suppressAutoHyphens w:val="true"/>
+        <w:spacing w:before="0" w:after="160" w:line="240"/>
+        <w:ind w:right="0" w:left="0" w:firstLine="0"/>
+        <w:jc w:val="left"/>
+        <w:rPr>
+          <w:rFonts w:ascii="Calibri" w:hAnsi="Calibri" w:cs="Calibri" w:eastAsia="Calibri"/>
+          <w:color w:val="auto"/>
+          <w:spacing w:val="0"/>
+          <w:position w:val="0"/>
+          <w:sz w:val="22"/>
+          <w:shd w:fill="auto" w:val="clear"/>
+        </w:rPr>
+      </w:pPr>
+      <w:r>
+        <w:rPr>
+          <w:rFonts w:ascii="Calibri" w:hAnsi="Calibri" w:cs="Calibri" w:eastAsia="Calibri"/>
+          <w:b/>
+          <w:color w:val="auto"/>
+          <w:spacing w:val="0"/>
+          <w:position w:val="0"/>
+          <w:sz w:val="22"/>
+          <w:shd w:fill="auto" w:val="clear"/>
+        </w:rPr>
+        <w:t xml:space="preserve">2B) The Specific Plans</w:t>
+      </w:r>
+      <w:r>
+        <w:rPr>
+          <w:rFonts w:ascii="Calibri" w:hAnsi="Calibri" w:cs="Calibri" w:eastAsia="Calibri"/>
+          <w:color w:val="auto"/>
+          <w:spacing w:val="0"/>
+          <w:position w:val="0"/>
+          <w:sz w:val="22"/>
+          <w:shd w:fill="auto" w:val="clear"/>
+        </w:rPr>
+        <w:br/>
+        <w:t xml:space="preserve">Each “Specific Plan” shall be specific to the Rewardist region it is made for, which shall explain how exactly Rewardism is to be deployed there. Each document shall include details starting from the hiring of workers within the relevant region, and ending at the verification of Rewardism running smoothly within that region. Furthermore, each document shall include appropriate control procedures for controlling the risks associated with deployment.</w:t>
+        <w:br/>
+        <w:t xml:space="preserve">Laying out the plan in terms of easy-to-understand, achievable, and challenging objectives is likely to make it easier for the executors to follow the plan. The objectives shall reflect the specific version of Rewardism to be deployed. Deadlines and performance-based rewards for the executors shall be set at the planning stage to motivate them to work dilligently and with high integrity. Before these plans can be finalized, the approval of the relevant authorities shall be taken.</w:t>
+      </w:r>
+    </w:p>
+    <w:p>
+      <w:pPr>
+        <w:suppressAutoHyphens w:val="true"/>
+        <w:spacing w:before="0" w:after="160" w:line="240"/>
+        <w:ind w:right="0" w:left="0" w:firstLine="0"/>
+        <w:jc w:val="left"/>
+        <w:rPr>
+          <w:rFonts w:ascii="Calibri" w:hAnsi="Calibri" w:cs="Calibri" w:eastAsia="Calibri"/>
+          <w:color w:val="auto"/>
+          <w:spacing w:val="0"/>
+          <w:position w:val="0"/>
+          <w:sz w:val="22"/>
+          <w:shd w:fill="auto" w:val="clear"/>
+        </w:rPr>
+      </w:pPr>
+      <w:r>
+        <w:rPr>
+          <w:rFonts w:ascii="Calibri Light" w:hAnsi="Calibri Light" w:cs="Calibri Light" w:eastAsia="Calibri Light"/>
+          <w:b/>
+          <w:color w:val="2F5496"/>
+          <w:spacing w:val="0"/>
+          <w:position w:val="0"/>
+          <w:sz w:val="24"/>
+          <w:shd w:fill="auto" w:val="clear"/>
+        </w:rPr>
+        <w:t xml:space="preserve">3) Development</w:t>
+      </w:r>
+    </w:p>
+    <w:p>
+      <w:pPr>
+        <w:suppressAutoHyphens w:val="true"/>
+        <w:spacing w:before="0" w:after="160" w:line="240"/>
+        <w:ind w:right="0" w:left="0" w:firstLine="0"/>
+        <w:jc w:val="left"/>
+        <w:rPr>
+          <w:rFonts w:ascii="Calibri" w:hAnsi="Calibri" w:cs="Calibri" w:eastAsia="Calibri"/>
+          <w:color w:val="auto"/>
+          <w:spacing w:val="0"/>
+          <w:position w:val="0"/>
+          <w:sz w:val="22"/>
+          <w:shd w:fill="auto" w:val="clear"/>
+        </w:rPr>
+      </w:pPr>
+      <w:r>
+        <w:rPr>
+          <w:rFonts w:ascii="Calibri" w:hAnsi="Calibri" w:cs="Calibri" w:eastAsia="Calibri"/>
+          <w:color w:val="auto"/>
+          <w:spacing w:val="0"/>
+          <w:position w:val="0"/>
+          <w:sz w:val="22"/>
+          <w:shd w:fill="auto" w:val="clear"/>
+        </w:rPr>
+        <w:t xml:space="preserve">Following the instructions given in the General Plan, the different products and services to be provided by the WRMO shall be developed for testing purposes. At this stage, a Specific Plan would only be relevant to the extent of the development of products and services specific to the relevant region. In other words, those involved in the development process shall have to be aware of the requirements specific to different regions. Being aware of the individual requirements of all the different regions, and acting accordingly, is likely to strengthen the trust in the WRMO, and Rewardism.</w:t>
+      </w:r>
+    </w:p>
+    <w:p>
+      <w:pPr>
+        <w:suppressAutoHyphens w:val="true"/>
+        <w:spacing w:before="0" w:after="160" w:line="240"/>
+        <w:ind w:right="0" w:left="0" w:firstLine="0"/>
+        <w:jc w:val="left"/>
+        <w:rPr>
+          <w:rFonts w:ascii="Calibri" w:hAnsi="Calibri" w:cs="Calibri" w:eastAsia="Calibri"/>
+          <w:color w:val="auto"/>
+          <w:spacing w:val="0"/>
+          <w:position w:val="0"/>
+          <w:sz w:val="22"/>
+          <w:shd w:fill="auto" w:val="clear"/>
+        </w:rPr>
+      </w:pPr>
+      <w:r>
+        <w:rPr>
+          <w:rFonts w:ascii="Calibri Light" w:hAnsi="Calibri Light" w:cs="Calibri Light" w:eastAsia="Calibri Light"/>
+          <w:b/>
+          <w:color w:val="2F5496"/>
+          <w:spacing w:val="0"/>
+          <w:position w:val="0"/>
+          <w:sz w:val="24"/>
+          <w:shd w:fill="auto" w:val="clear"/>
+        </w:rPr>
+        <w:t xml:space="preserve">4) Examination</w:t>
+      </w:r>
+    </w:p>
+    <w:p>
+      <w:pPr>
+        <w:suppressAutoHyphens w:val="true"/>
+        <w:spacing w:before="0" w:after="160" w:line="240"/>
+        <w:ind w:right="0" w:left="0" w:firstLine="0"/>
+        <w:jc w:val="left"/>
+        <w:rPr>
+          <w:rFonts w:ascii="Calibri" w:hAnsi="Calibri" w:cs="Calibri" w:eastAsia="Calibri"/>
+          <w:color w:val="auto"/>
+          <w:spacing w:val="0"/>
+          <w:position w:val="0"/>
+          <w:sz w:val="22"/>
+          <w:shd w:fill="auto" w:val="clear"/>
+        </w:rPr>
+      </w:pPr>
+      <w:r>
+        <w:rPr>
+          <w:rFonts w:ascii="Calibri" w:hAnsi="Calibri" w:cs="Calibri" w:eastAsia="Calibri"/>
+          <w:color w:val="auto"/>
+          <w:spacing w:val="0"/>
+          <w:position w:val="0"/>
+          <w:sz w:val="22"/>
+          <w:shd w:fill="auto" w:val="clear"/>
+        </w:rPr>
+        <w:t xml:space="preserve">Once we have developed the required products and services, we must examine them to avoid problems later on. The General Plan, the specific versions of Rewardism, and the plans for deploying them have to be examined too to identify all significant issues, so that they can be resolved. The public is likely to trust Rewardism, and the WRMO, more if they know that significant thoughts and efforts have been put in to examining it. Let us look into an example of an issue, and how to resolve it.</w:t>
+      </w:r>
+    </w:p>
+    <w:p>
+      <w:pPr>
+        <w:suppressAutoHyphens w:val="true"/>
+        <w:spacing w:before="0" w:after="160" w:line="240"/>
+        <w:ind w:right="0" w:left="0" w:firstLine="0"/>
+        <w:jc w:val="left"/>
+        <w:rPr>
+          <w:rFonts w:ascii="Calibri" w:hAnsi="Calibri" w:cs="Calibri" w:eastAsia="Calibri"/>
+          <w:color w:val="auto"/>
+          <w:spacing w:val="0"/>
+          <w:position w:val="0"/>
+          <w:sz w:val="22"/>
+          <w:shd w:fill="auto" w:val="clear"/>
+        </w:rPr>
+      </w:pPr>
+      <w:r>
+        <w:rPr>
+          <w:rFonts w:ascii="Calibri" w:hAnsi="Calibri" w:cs="Calibri" w:eastAsia="Calibri"/>
+          <w:b/>
+          <w:i/>
+          <w:color w:val="auto"/>
+          <w:spacing w:val="0"/>
+          <w:position w:val="0"/>
+          <w:sz w:val="22"/>
+          <w:shd w:fill="auto" w:val="clear"/>
+        </w:rPr>
+        <w:t xml:space="preserve">The Issue</w:t>
+      </w:r>
+      <w:r>
+        <w:rPr>
+          <w:rFonts w:ascii="Calibri" w:hAnsi="Calibri" w:cs="Calibri" w:eastAsia="Calibri"/>
+          <w:b/>
+          <w:color w:val="auto"/>
+          <w:spacing w:val="0"/>
+          <w:position w:val="0"/>
+          <w:sz w:val="22"/>
+          <w:shd w:fill="auto" w:val="clear"/>
+        </w:rPr>
+        <w:t xml:space="preserve">:</w:t>
+      </w:r>
+      <w:r>
+        <w:rPr>
+          <w:rFonts w:ascii="Calibri" w:hAnsi="Calibri" w:cs="Calibri" w:eastAsia="Calibri"/>
+          <w:color w:val="auto"/>
+          <w:spacing w:val="0"/>
+          <w:position w:val="0"/>
+          <w:sz w:val="22"/>
+          <w:shd w:fill="auto" w:val="clear"/>
+        </w:rPr>
+        <w:t xml:space="preserve"> An individual might incentivise another to claim to owe money to him, to exploit the debt-rewarding scenario. This issue is magnified by a lack of evidence of debt obligation.</w:t>
+        <w:br/>
+      </w:r>
+      <w:r>
+        <w:rPr>
+          <w:rFonts w:ascii="Calibri" w:hAnsi="Calibri" w:cs="Calibri" w:eastAsia="Calibri"/>
+          <w:i/>
+          <w:color w:val="auto"/>
+          <w:spacing w:val="0"/>
+          <w:position w:val="0"/>
+          <w:sz w:val="22"/>
+          <w:shd w:fill="auto" w:val="clear"/>
+        </w:rPr>
+        <w:t xml:space="preserve">The Solutions</w:t>
+      </w:r>
+      <w:r>
+        <w:rPr>
+          <w:rFonts w:ascii="Calibri" w:hAnsi="Calibri" w:cs="Calibri" w:eastAsia="Calibri"/>
+          <w:color w:val="auto"/>
+          <w:spacing w:val="0"/>
+          <w:position w:val="0"/>
+          <w:sz w:val="22"/>
+          <w:shd w:fill="auto" w:val="clear"/>
+        </w:rPr>
+        <w:t xml:space="preserve">: The assets of individuals, of value up to the total of the debt claimed to be owed, shall be seized to prevent false claims. Making false claims shall be made a punishable offence. In absence of reliable evidence, further investigation shall be due before debt can be repaid. In case of significant doubt, no RPs shall be given. Record-keeping shall be made compulsory for audits. Whistleblowing shall be facilitated.</w:t>
+      </w:r>
+    </w:p>
+    <w:p>
+      <w:pPr>
+        <w:suppressAutoHyphens w:val="true"/>
+        <w:spacing w:before="0" w:after="160" w:line="240"/>
+        <w:ind w:right="0" w:left="0" w:firstLine="0"/>
+        <w:jc w:val="left"/>
+        <w:rPr>
+          <w:rFonts w:ascii="Calibri" w:hAnsi="Calibri" w:cs="Calibri" w:eastAsia="Calibri"/>
+          <w:color w:val="auto"/>
+          <w:spacing w:val="0"/>
+          <w:position w:val="0"/>
+          <w:sz w:val="22"/>
+          <w:shd w:fill="auto" w:val="clear"/>
+        </w:rPr>
+      </w:pPr>
+      <w:r>
+        <w:rPr>
+          <w:rFonts w:ascii="Calibri Light" w:hAnsi="Calibri Light" w:cs="Calibri Light" w:eastAsia="Calibri Light"/>
+          <w:b/>
+          <w:color w:val="2F5496"/>
+          <w:spacing w:val="0"/>
+          <w:position w:val="0"/>
+          <w:sz w:val="24"/>
+          <w:shd w:fill="auto" w:val="clear"/>
+        </w:rPr>
+        <w:t xml:space="preserve">5) Execution</w:t>
+      </w:r>
+    </w:p>
+    <w:p>
+      <w:pPr>
+        <w:suppressAutoHyphens w:val="true"/>
+        <w:spacing w:before="0" w:after="160" w:line="240"/>
+        <w:ind w:right="0" w:left="0" w:firstLine="0"/>
+        <w:jc w:val="left"/>
+        <w:rPr>
+          <w:rFonts w:ascii="Calibri" w:hAnsi="Calibri" w:cs="Calibri" w:eastAsia="Calibri"/>
+          <w:color w:val="auto"/>
+          <w:spacing w:val="0"/>
+          <w:position w:val="0"/>
+          <w:sz w:val="22"/>
+          <w:shd w:fill="auto" w:val="clear"/>
+        </w:rPr>
+      </w:pPr>
+      <w:r>
+        <w:rPr>
+          <w:rFonts w:ascii="Calibri" w:hAnsi="Calibri" w:cs="Calibri" w:eastAsia="Calibri"/>
+          <w:color w:val="auto"/>
+          <w:spacing w:val="0"/>
+          <w:position w:val="0"/>
+          <w:sz w:val="22"/>
+          <w:shd w:fill="auto" w:val="clear"/>
+        </w:rPr>
+        <w:t xml:space="preserve">How easily Rewardism is effectively deployed, depends on the quality of the documents, the executors, and the overseers. The efficiency at the Execution stage depends on the performance in the previous stages. The main point of concern at this stage shall be whether </w:t>
+      </w:r>
+      <w:r>
+        <w:rPr>
+          <w:rFonts w:ascii="Calibri" w:hAnsi="Calibri" w:cs="Calibri" w:eastAsia="Calibri"/>
+          <w:i/>
+          <w:color w:val="auto"/>
+          <w:spacing w:val="0"/>
+          <w:position w:val="0"/>
+          <w:sz w:val="22"/>
+          <w:shd w:fill="auto" w:val="clear"/>
+        </w:rPr>
+        <w:t xml:space="preserve">everything goes according to plan</w:t>
+      </w:r>
+      <w:r>
+        <w:rPr>
+          <w:rFonts w:ascii="Calibri" w:hAnsi="Calibri" w:cs="Calibri" w:eastAsia="Calibri"/>
+          <w:color w:val="auto"/>
+          <w:spacing w:val="0"/>
+          <w:position w:val="0"/>
+          <w:sz w:val="22"/>
+          <w:shd w:fill="auto" w:val="clear"/>
+        </w:rPr>
+        <w:t xml:space="preserve">. It seems unlikely that everything would have been planned for, so the main skill needed for proper execution is the ability to quickly and effectively respond to changes. No alarms and no surprises.</w:t>
+      </w:r>
+    </w:p>
+    <w:p>
+      <w:pPr>
+        <w:suppressAutoHyphens w:val="true"/>
+        <w:spacing w:before="0" w:after="160" w:line="240"/>
+        <w:ind w:right="0" w:left="0" w:firstLine="0"/>
+        <w:jc w:val="left"/>
+        <w:rPr>
+          <w:rFonts w:ascii="Calibri" w:hAnsi="Calibri" w:cs="Calibri" w:eastAsia="Calibri"/>
+          <w:color w:val="auto"/>
+          <w:spacing w:val="0"/>
+          <w:position w:val="0"/>
+          <w:sz w:val="22"/>
+          <w:shd w:fill="auto" w:val="clear"/>
+        </w:rPr>
+      </w:pPr>
+      <w:r>
+        <w:rPr>
+          <w:rFonts w:ascii="Calibri Light" w:hAnsi="Calibri Light" w:cs="Calibri Light" w:eastAsia="Calibri Light"/>
+          <w:b/>
+          <w:color w:val="2F5496"/>
+          <w:spacing w:val="0"/>
+          <w:position w:val="0"/>
+          <w:sz w:val="24"/>
+          <w:shd w:fill="auto" w:val="clear"/>
+        </w:rPr>
+        <w:t xml:space="preserve">6) Verification</w:t>
+      </w:r>
+    </w:p>
+    <w:p>
+      <w:pPr>
+        <w:suppressAutoHyphens w:val="true"/>
+        <w:spacing w:before="0" w:after="160" w:line="240"/>
+        <w:ind w:right="0" w:left="0" w:firstLine="0"/>
+        <w:jc w:val="left"/>
+        <w:rPr>
+          <w:rFonts w:ascii="Calibri" w:hAnsi="Calibri" w:cs="Calibri" w:eastAsia="Calibri"/>
+          <w:color w:val="auto"/>
+          <w:spacing w:val="0"/>
+          <w:position w:val="0"/>
+          <w:sz w:val="22"/>
+          <w:shd w:fill="auto" w:val="clear"/>
+        </w:rPr>
+      </w:pPr>
+      <w:r>
+        <w:rPr>
+          <w:rFonts w:ascii="Calibri" w:hAnsi="Calibri" w:cs="Calibri" w:eastAsia="Calibri"/>
+          <w:color w:val="auto"/>
+          <w:spacing w:val="0"/>
+          <w:position w:val="0"/>
+          <w:sz w:val="22"/>
+          <w:shd w:fill="auto" w:val="clear"/>
+        </w:rPr>
+        <w:t xml:space="preserve">After the Execution stage, it naturally makes sense to verify whether Rewardism has been properly deployed. The verifiers shall heavily depend on the control procedures set within the relevant documents. These control procedures shall cover a broad range of functions of the new system. Succesful verification shall imply that all the significant functions of Rewardism are live. This stage cannot be marked completed unless all procedures, including getting the approvals, are done. Improving Rewardism shall be a continuous process, new issues shall not stop this stage from being marked completed.</w:t>
+      </w:r>
+    </w:p>
+    <w:p>
+      <w:pPr>
+        <w:suppressAutoHyphens w:val="true"/>
+        <w:spacing w:before="0" w:after="160" w:line="240"/>
+        <w:ind w:right="0" w:left="0" w:firstLine="0"/>
+        <w:jc w:val="left"/>
+        <w:rPr>
+          <w:rFonts w:ascii="Calibri" w:hAnsi="Calibri" w:cs="Calibri" w:eastAsia="Calibri"/>
+          <w:color w:val="auto"/>
+          <w:spacing w:val="0"/>
+          <w:position w:val="0"/>
+          <w:sz w:val="22"/>
+          <w:shd w:fill="auto" w:val="clear"/>
+        </w:rPr>
+      </w:pPr>
+      <w:r>
+        <w:rPr>
+          <w:rFonts w:ascii="Calibri Light" w:hAnsi="Calibri Light" w:cs="Calibri Light" w:eastAsia="Calibri Light"/>
+          <w:b/>
+          <w:color w:val="2F5496"/>
+          <w:spacing w:val="0"/>
+          <w:position w:val="0"/>
+          <w:sz w:val="24"/>
+          <w:shd w:fill="auto" w:val="clear"/>
+        </w:rPr>
+        <w:t xml:space="preserve">7) Endgame</w:t>
+      </w:r>
+    </w:p>
+    <w:p>
+      <w:pPr>
+        <w:suppressAutoHyphens w:val="true"/>
+        <w:spacing w:before="0" w:after="160" w:line="240"/>
+        <w:ind w:right="0" w:left="0" w:firstLine="0"/>
+        <w:jc w:val="left"/>
+        <w:rPr>
+          <w:rFonts w:ascii="Calibri" w:hAnsi="Calibri" w:cs="Calibri" w:eastAsia="Calibri"/>
+          <w:color w:val="auto"/>
+          <w:spacing w:val="0"/>
+          <w:position w:val="0"/>
+          <w:sz w:val="22"/>
+          <w:shd w:fill="auto" w:val="clear"/>
+        </w:rPr>
+      </w:pPr>
+      <w:r>
+        <w:rPr>
+          <w:rFonts w:ascii="Calibri" w:hAnsi="Calibri" w:cs="Calibri" w:eastAsia="Calibri"/>
+          <w:color w:val="auto"/>
+          <w:spacing w:val="0"/>
+          <w:position w:val="0"/>
+          <w:sz w:val="22"/>
+          <w:shd w:fill="auto" w:val="clear"/>
+        </w:rPr>
+        <w:t xml:space="preserve">I do not expect all countries to accept Rewardism initially. Some countries might wish to see its effects on other countries first, while those other countries might want to lead the way through uncharted waters. If the deployment of Rewardism in the leading countries is verified, and it proves useful to them, then it is natural to expect a demand for Rewardism in other regions. Interestingly, while competition between countries is not unheard of, a new kind of competition shall rise: That between economic systems. Whatever happens, Rewardism can be deemed successful in the Endgame if it becomes </w:t>
+      </w:r>
+      <w:r>
+        <w:rPr>
+          <w:rFonts w:ascii="Calibri" w:hAnsi="Calibri" w:cs="Calibri" w:eastAsia="Calibri"/>
+          <w:i/>
+          <w:color w:val="auto"/>
+          <w:spacing w:val="0"/>
+          <w:position w:val="0"/>
+          <w:sz w:val="22"/>
+          <w:shd w:fill="auto" w:val="clear"/>
+        </w:rPr>
+        <w:t xml:space="preserve">the</w:t>
+      </w:r>
+      <w:r>
+        <w:rPr>
+          <w:rFonts w:ascii="Calibri" w:hAnsi="Calibri" w:cs="Calibri" w:eastAsia="Calibri"/>
+          <w:color w:val="auto"/>
+          <w:spacing w:val="0"/>
+          <w:position w:val="0"/>
+          <w:sz w:val="22"/>
+          <w:shd w:fill="auto" w:val="clear"/>
+        </w:rPr>
+        <w:t xml:space="preserve"> economic system for the galaxies and the millennia to come.</w:t>
+      </w:r>
+    </w:p>
+    <w:p>
+      <w:pPr>
+        <w:suppressAutoHyphens w:val="true"/>
+        <w:spacing w:before="0" w:after="160" w:line="240"/>
+        <w:ind w:right="0" w:left="0" w:firstLine="0"/>
+        <w:jc w:val="left"/>
+        <w:rPr>
+          <w:rFonts w:ascii="Calibri" w:hAnsi="Calibri" w:cs="Calibri" w:eastAsia="Calibri"/>
+          <w:color w:val="auto"/>
+          <w:spacing w:val="0"/>
+          <w:position w:val="0"/>
+          <w:sz w:val="22"/>
+          <w:shd w:fill="auto" w:val="clear"/>
+        </w:rPr>
+      </w:pPr>
     </w:p>
     <w:p>
       <w:pPr>
@@ -22047,6 +22767,22 @@
         </w:rPr>
         <w:t xml:space="preserve">***</w:t>
       </w:r>
+    </w:p>
+    <w:p>
+      <w:pPr>
+        <w:suppressAutoHyphens w:val="true"/>
+        <w:spacing w:before="0" w:after="160" w:line="240"/>
+        <w:ind w:right="0" w:left="0" w:firstLine="0"/>
+        <w:jc w:val="left"/>
+        <w:rPr>
+          <w:rFonts w:ascii="Calibri" w:hAnsi="Calibri" w:cs="Calibri" w:eastAsia="Calibri"/>
+          <w:color w:val="auto"/>
+          <w:spacing w:val="0"/>
+          <w:position w:val="0"/>
+          <w:sz w:val="22"/>
+          <w:shd w:fill="auto" w:val="clear"/>
+        </w:rPr>
+      </w:pPr>
     </w:p>
     <w:p>
       <w:pPr>
@@ -22085,6 +22821,22 @@
         </w:rPr>
         <w:t xml:space="preserve">Why Rewardism</w:t>
       </w:r>
+    </w:p>
+    <w:p>
+      <w:pPr>
+        <w:suppressAutoHyphens w:val="true"/>
+        <w:spacing w:before="0" w:after="160" w:line="240"/>
+        <w:ind w:right="0" w:left="0" w:firstLine="0"/>
+        <w:jc w:val="left"/>
+        <w:rPr>
+          <w:rFonts w:ascii="Calibri Light" w:hAnsi="Calibri Light" w:cs="Calibri Light" w:eastAsia="Calibri Light"/>
+          <w:color w:val="2E74B5"/>
+          <w:spacing w:val="0"/>
+          <w:position w:val="0"/>
+          <w:sz w:val="32"/>
+          <w:shd w:fill="auto" w:val="clear"/>
+        </w:rPr>
+      </w:pPr>
     </w:p>
     <w:p>
       <w:pPr>

</xml_diff>

<commit_message>
back at it... deflation
</commit_message>
<xml_diff>
--- a/Rewardism - Newer ND.docx
+++ b/Rewardism - Newer ND.docx
@@ -7527,7 +7527,7 @@
           <w:sz w:val="22"/>
           <w:shd w:fill="auto" w:val="clear"/>
         </w:rPr>
-        <w:t xml:space="preserve">At each of your birthday, you receive more NPs than usual. Your mother uses these extra points to buy a little baby cart for you. Again, the activity is recorded in both the relevant accounts and the points are burned away from your account. Until you turn 7, you live in the same house, same room with your mother. She remains unemployed for the whole duration. Public officials make surprise visits occasionally to see how well your mother is treating you, according to which she receives some "Reward Points."</w:t>
+        <w:t xml:space="preserve">At each of your birthday, you receive more NPs than usual. Your mother uses these extra points to buy a little baby cart for you. Again, the activity is recorded in both the relevant accounts and the points are burned away from your account. Until you turn 7, you live in the same house and same room with your mother. She remains unemployed for the whole duration. Public officials make surprise visits occasionally to see how well your mother is treating you, according to which she receives some "Reward Points."</w:t>
       </w:r>
     </w:p>
     <w:p>
@@ -8014,7 +8014,7 @@
           <w:sz w:val="22"/>
           <w:shd w:fill="auto" w:val="clear"/>
         </w:rPr>
-        <w:t xml:space="preserve">You register the other properties as commercial properties. This way, the commercial use of properties and the residential use of the luxury home, both, provide a stream of RPs for you. Asset management specialists help you identify the ideal candidates who can best utilize the assets. The specialists get their RPs like usual. The users of these properties, the points burned, and other details of the transactions are clearly recorded in the relevant accounts.</w:t>
+        <w:t xml:space="preserve">You register the luxury home as available for rent, and the other properties as commercial properties. This way, the commercial use of properties, and the rent from the luxury home, both, provide a stream of RPs for you. Asset management specialists help you identify the ideal candidates who can best utilize the assets. The specialists get their RPs like usual. The users of these properties, the points burned, and other details are clearly recorded in the relevant accounts.</w:t>
       </w:r>
     </w:p>
     <w:p>
@@ -8397,7 +8397,7 @@
         <w:br/>
         <w:t xml:space="preserve">- Whether the Target points have been met.</w:t>
         <w:br/>
-        <w:t xml:space="preserve">- Reviews given by customers, employees and suppliers.</w:t>
+        <w:t xml:space="preserve">- Reviews given by customers, employees, and suppliers.</w:t>
         <w:br/>
         <w:t xml:space="preserve">- Golden reviews given by customers (using RPs).</w:t>
         <w:br/>
@@ -8499,7 +8499,7 @@
           <w:sz w:val="22"/>
           <w:shd w:fill="auto" w:val="clear"/>
         </w:rPr>
-        <w:t xml:space="preserve">, the relevant principles of economics and accounting are used. For instance, instead of the whole cost of the asset purchased being added to the total cost, just the depreciation expense is considered in an accounting period. If costs are more than the revenue, then this is seen as an inability to meet costs, which affects RPs earned, and can even lead to dissolution.</w:t>
+        <w:t xml:space="preserve">, the relevant principles of economics and accounting are used. This means that opportunity costs are considered as well when deciding whether your company is economical or not. If costs are more than the revenue, then this is seen as an inability to meet costs, which affects RPs earned, and can even lead to dissolution.</w:t>
       </w:r>
     </w:p>
     <w:p>
@@ -8576,7 +8576,7 @@
           <w:sz w:val="22"/>
           <w:shd w:fill="auto" w:val="clear"/>
         </w:rPr>
-        <w:t xml:space="preserve">The RPs earned by a company in an accounting period are automatically transferred to the shareholders. Owning 75% of the shares, you get 75% of the RPs. The employees owning the rest of the 25% get their RPs accordingly. </w:t>
+        <w:t xml:space="preserve">The RPs earned by a company in an accounting period are automatically transferred to the shareholders. Owning 75% of the shares, you get 75% of the RPs. The employees owning the rest of the 25% get their RPs accordingly. "</w:t>
       </w:r>
       <w:r>
         <w:rPr>
@@ -8599,7 +8599,7 @@
           <w:sz w:val="22"/>
           <w:shd w:fill="auto" w:val="clear"/>
         </w:rPr>
-        <w:t xml:space="preserve">, you think. The organization giving your company the BPs also sets some extra objectives. Companies that go beyond merely meeting Target points, and fulfill the extra objectives, earn bonus RPs.</w:t>
+        <w:t xml:space="preserve">," you think. The organization giving your company the BPs also sets some extra objectives. Companies that go beyond merely meeting Target points, and fulfill the extra objectives, earn bonus RPs.</w:t>
       </w:r>
     </w:p>
     <w:p>
@@ -9384,9 +9384,20 @@
     </w:p>
     <w:p>
       <w:pPr>
-        <w:spacing w:before="0" w:after="0" w:line="240"/>
-        <w:ind w:right="0" w:left="0" w:firstLine="0"/>
-        <w:jc w:val="left"/>
+        <w:suppressAutoHyphens w:val="true"/>
+        <w:spacing w:before="0" w:after="160" w:line="240"/>
+        <w:ind w:right="0" w:left="0" w:firstLine="0"/>
+        <w:jc w:val="left"/>
+        <w:rPr>
+          <w:rFonts w:ascii="Calibri" w:hAnsi="Calibri" w:cs="Calibri" w:eastAsia="Calibri"/>
+          <w:color w:val="auto"/>
+          <w:spacing w:val="0"/>
+          <w:position w:val="0"/>
+          <w:sz w:val="22"/>
+          <w:shd w:fill="auto" w:val="clear"/>
+        </w:rPr>
+      </w:pPr>
+      <w:r>
         <w:rPr>
           <w:rFonts w:ascii="Calibri" w:hAnsi="Calibri" w:cs="Calibri" w:eastAsia="Calibri"/>
           <w:b/>
@@ -9396,6 +9407,37 @@
           <w:sz w:val="22"/>
           <w:shd w:fill="auto" w:val="clear"/>
         </w:rPr>
+        <w:t xml:space="preserve">Q2. Will the RP be a global currency?</w:t>
+      </w:r>
+      <w:r>
+        <w:rPr>
+          <w:rFonts w:ascii="Calibri" w:hAnsi="Calibri" w:cs="Calibri" w:eastAsia="Calibri"/>
+          <w:color w:val="auto"/>
+          <w:spacing w:val="0"/>
+          <w:position w:val="0"/>
+          <w:sz w:val="22"/>
+          <w:shd w:fill="auto" w:val="clear"/>
+        </w:rPr>
+        <w:br/>
+        <w:t xml:space="preserve">A. Since a RP reflects the economy of the region where it is used, it does not make much sense that the currency in USA should suffer from inefficiencies in Japan, and vice versa. Although, ideally, making the currency global can cause countries to cooperate, as the economic development of one country will matter to other countries as well. Realistically though, I do not think we have evolved to that stage, at least at the time of writing this. To avoid making the deployment of Rewardism difficult, it makes sense to keep the currency specific to each country.</w:t>
+        <w:br/>
+        <w:t xml:space="preserve">  One can then ask, “Well, why not apply the same principle to states, and even cities?” And indeed, they would be right to ask such a question; however, we can practically follow this middle path, where states and cities would cooperate with the states and cities of their own respective country. It is debatable, however, whether the RP should be specific to a country or an even bigger region, like a continent. This can be decided by further discussions with the experts, and by taking into account what the governments want.</w:t>
+      </w:r>
+    </w:p>
+    <w:p>
+      <w:pPr>
+        <w:suppressAutoHyphens w:val="true"/>
+        <w:spacing w:before="0" w:after="160" w:line="240"/>
+        <w:ind w:right="0" w:left="0" w:firstLine="0"/>
+        <w:jc w:val="left"/>
+        <w:rPr>
+          <w:rFonts w:ascii="Calibri" w:hAnsi="Calibri" w:cs="Calibri" w:eastAsia="Calibri"/>
+          <w:color w:val="auto"/>
+          <w:spacing w:val="0"/>
+          <w:position w:val="0"/>
+          <w:sz w:val="22"/>
+          <w:shd w:fill="auto" w:val="clear"/>
+        </w:rPr>
       </w:pPr>
       <w:r>
         <w:rPr>
@@ -9407,23 +9449,9 @@
           <w:sz w:val="22"/>
           <w:shd w:fill="auto" w:val="clear"/>
         </w:rPr>
-        <w:t xml:space="preserve">Q2. Why must the RP of a region reflect the economy of that region?</w:t>
-      </w:r>
-    </w:p>
-    <w:p>
-      <w:pPr>
-        <w:spacing w:before="0" w:after="0" w:line="240"/>
-        <w:ind w:right="0" w:left="0" w:firstLine="0"/>
-        <w:jc w:val="left"/>
-        <w:rPr>
-          <w:rFonts w:ascii="Calibri" w:hAnsi="Calibri" w:cs="Calibri" w:eastAsia="Calibri"/>
-          <w:color w:val="auto"/>
-          <w:spacing w:val="0"/>
-          <w:position w:val="0"/>
-          <w:sz w:val="22"/>
-          <w:shd w:fill="auto" w:val="clear"/>
-        </w:rPr>
-      </w:pPr>
+        <w:t xml:space="preserve">Q3. Why must the RP of a region reflect the economy of that region?</w:t>
+        <w:br/>
+      </w:r>
       <w:r>
         <w:rPr>
           <w:rFonts w:ascii="Calibri" w:hAnsi="Calibri" w:cs="Calibri" w:eastAsia="Calibri"/>
@@ -9461,21 +9489,6 @@
           <w:shd w:fill="auto" w:val="clear"/>
         </w:rPr>
       </w:pPr>
-    </w:p>
-    <w:p>
-      <w:pPr>
-        <w:spacing w:before="0" w:after="0" w:line="240"/>
-        <w:ind w:right="0" w:left="0" w:firstLine="0"/>
-        <w:jc w:val="left"/>
-        <w:rPr>
-          <w:rFonts w:ascii="Calibri" w:hAnsi="Calibri" w:cs="Calibri" w:eastAsia="Calibri"/>
-          <w:color w:val="auto"/>
-          <w:spacing w:val="0"/>
-          <w:position w:val="0"/>
-          <w:sz w:val="22"/>
-          <w:shd w:fill="auto" w:val="clear"/>
-        </w:rPr>
-      </w:pPr>
       <w:r>
         <w:rPr>
           <w:rFonts w:ascii="Calibri" w:hAnsi="Calibri" w:cs="Calibri" w:eastAsia="Calibri"/>
@@ -9584,6 +9597,60 @@
     <w:p>
       <w:pPr>
         <w:spacing w:before="0" w:after="0" w:line="240"/>
+        <w:ind w:right="0" w:left="0" w:firstLine="0"/>
+        <w:jc w:val="left"/>
+        <w:rPr>
+          <w:rFonts w:ascii="Calibri" w:hAnsi="Calibri" w:cs="Calibri" w:eastAsia="Calibri"/>
+          <w:color w:val="auto"/>
+          <w:spacing w:val="0"/>
+          <w:position w:val="0"/>
+          <w:sz w:val="22"/>
+          <w:shd w:fill="auto" w:val="clear"/>
+        </w:rPr>
+      </w:pPr>
+      <w:r>
+        <w:rPr>
+          <w:rFonts w:ascii="Calibri" w:hAnsi="Calibri" w:cs="Calibri" w:eastAsia="Calibri"/>
+          <w:color w:val="auto"/>
+          <w:spacing w:val="0"/>
+          <w:position w:val="0"/>
+          <w:sz w:val="22"/>
+          <w:shd w:fill="auto" w:val="clear"/>
+        </w:rPr>
+        <w:tab/>
+        <w:t xml:space="preserve">t0 is the start of the first time period,</w:t>
+      </w:r>
+    </w:p>
+    <w:p>
+      <w:pPr>
+        <w:spacing w:before="0" w:after="0" w:line="240"/>
+        <w:ind w:right="0" w:left="0" w:firstLine="0"/>
+        <w:jc w:val="left"/>
+        <w:rPr>
+          <w:rFonts w:ascii="Calibri" w:hAnsi="Calibri" w:cs="Calibri" w:eastAsia="Calibri"/>
+          <w:color w:val="auto"/>
+          <w:spacing w:val="0"/>
+          <w:position w:val="0"/>
+          <w:sz w:val="22"/>
+          <w:shd w:fill="auto" w:val="clear"/>
+        </w:rPr>
+      </w:pPr>
+      <w:r>
+        <w:rPr>
+          <w:rFonts w:ascii="Calibri" w:hAnsi="Calibri" w:cs="Calibri" w:eastAsia="Calibri"/>
+          <w:color w:val="auto"/>
+          <w:spacing w:val="0"/>
+          <w:position w:val="0"/>
+          <w:sz w:val="22"/>
+          <w:shd w:fill="auto" w:val="clear"/>
+        </w:rPr>
+        <w:tab/>
+        <w:t xml:space="preserve">t1 is the start of the second time period,</w:t>
+      </w:r>
+    </w:p>
+    <w:p>
+      <w:pPr>
+        <w:spacing w:before="0" w:after="0" w:line="240"/>
         <w:ind w:right="0" w:left="720" w:firstLine="0"/>
         <w:jc w:val="left"/>
         <w:rPr>
@@ -9697,7 +9764,7 @@
           <w:sz w:val="22"/>
           <w:shd w:fill="auto" w:val="clear"/>
         </w:rPr>
-        <w:t xml:space="preserve">  At t0, a reasonable person would be willing to buy 1 RPb for 1 RPa because she can buy one standard bar of Gold with either of them. At t1, the same person would not be willing to buy 1 RPb for 1 RPa, because now she can buy 2 standard bars of Gold with 1 RPa but only 1 standard bar of Gold with 1 RPb. She would be willing to buy 2 RPbs for 1 RPa. So, as the economy of Country A has improved, the exchange rate has to reflect this improvement.</w:t>
+        <w:t xml:space="preserve">  At t0, a reasonable person would be willing to buy 1 RPb for 1 RPa because she can buy one standard bar of Gold with either of them. At t1, the same person would not be willing to buy 1 RPb for 1 RPa, because now she can buy 2 standard bars of Gold with 1 RPa but only 1 standard bar of Gold with 1 RPb. She would be willing to buy 2 RPbs for 1 RPa. So, as the economy of Country A has changed, the exchange rate has to reflect this change for fair pricing.</w:t>
       </w:r>
     </w:p>
     <w:p>
@@ -9739,59 +9806,33 @@
           <w:sz w:val="22"/>
           <w:shd w:fill="auto" w:val="clear"/>
         </w:rPr>
-        <w:t xml:space="preserve">Q3. Will the RP be a global currency?</w:t>
-      </w:r>
-    </w:p>
-    <w:p>
-      <w:pPr>
-        <w:spacing w:before="0" w:after="0" w:line="240"/>
-        <w:ind w:right="0" w:left="0" w:firstLine="0"/>
-        <w:jc w:val="left"/>
-        <w:rPr>
-          <w:rFonts w:ascii="Calibri" w:hAnsi="Calibri" w:cs="Calibri" w:eastAsia="Calibri"/>
-          <w:color w:val="auto"/>
-          <w:spacing w:val="0"/>
-          <w:position w:val="0"/>
-          <w:sz w:val="22"/>
-          <w:shd w:fill="auto" w:val="clear"/>
-        </w:rPr>
-      </w:pPr>
-      <w:r>
-        <w:rPr>
-          <w:rFonts w:ascii="Calibri" w:hAnsi="Calibri" w:cs="Calibri" w:eastAsia="Calibri"/>
-          <w:color w:val="auto"/>
-          <w:spacing w:val="0"/>
-          <w:position w:val="0"/>
-          <w:sz w:val="22"/>
-          <w:shd w:fill="auto" w:val="clear"/>
-        </w:rPr>
-        <w:t xml:space="preserve">A. Since a RP reflects the economy, it does not make much sense that the currency in USA should suffer from inefficiencies in Japan, and vice versa. Although, ideally, making the currency global can cause countries to cooperate, as the economic development of one country will matter to other countries as well. Realistically though, I do not think we have evolved to that stage yet. To avoid making the deployment of Rewardism difficult, it makes sense to keep the currency specific to each country.</w:t>
-      </w:r>
-    </w:p>
-    <w:p>
-      <w:pPr>
-        <w:spacing w:before="0" w:after="0" w:line="240"/>
-        <w:ind w:right="0" w:left="0" w:firstLine="0"/>
-        <w:jc w:val="left"/>
-        <w:rPr>
-          <w:rFonts w:ascii="Calibri" w:hAnsi="Calibri" w:cs="Calibri" w:eastAsia="Calibri"/>
-          <w:color w:val="auto"/>
-          <w:spacing w:val="0"/>
-          <w:position w:val="0"/>
-          <w:sz w:val="22"/>
-          <w:shd w:fill="auto" w:val="clear"/>
-        </w:rPr>
-      </w:pPr>
-      <w:r>
-        <w:rPr>
-          <w:rFonts w:ascii="Calibri" w:hAnsi="Calibri" w:cs="Calibri" w:eastAsia="Calibri"/>
-          <w:color w:val="auto"/>
-          <w:spacing w:val="0"/>
-          <w:position w:val="0"/>
-          <w:sz w:val="22"/>
-          <w:shd w:fill="auto" w:val="clear"/>
-        </w:rPr>
-        <w:t xml:space="preserve">  One can then ask, “Well, why not apply the same principle to states, and even cities?” And indeed, they would be right to ask such a question; however, we can practically follow this middle path, where states and cities would cooperate with the states and cities of their own respective country. It is debatable, however, whether the RP should be specific to a country or an even bigger region, like a continent. This can be decided by further discussions with the experts, and by taking into account what the governments want.</w:t>
+        <w:t xml:space="preserve">Q4. How would the initial value of the RP of a country be decided?</w:t>
+      </w:r>
+    </w:p>
+    <w:p>
+      <w:pPr>
+        <w:spacing w:before="0" w:after="0" w:line="240"/>
+        <w:ind w:right="0" w:left="0" w:firstLine="0"/>
+        <w:jc w:val="left"/>
+        <w:rPr>
+          <w:rFonts w:ascii="Calibri" w:hAnsi="Calibri" w:cs="Calibri" w:eastAsia="Calibri"/>
+          <w:color w:val="auto"/>
+          <w:spacing w:val="0"/>
+          <w:position w:val="0"/>
+          <w:sz w:val="22"/>
+          <w:shd w:fill="auto" w:val="clear"/>
+        </w:rPr>
+      </w:pPr>
+      <w:r>
+        <w:rPr>
+          <w:rFonts w:ascii="Calibri" w:hAnsi="Calibri" w:cs="Calibri" w:eastAsia="Calibri"/>
+          <w:color w:val="auto"/>
+          <w:spacing w:val="0"/>
+          <w:position w:val="0"/>
+          <w:sz w:val="22"/>
+          <w:shd w:fill="auto" w:val="clear"/>
+        </w:rPr>
+        <w:t xml:space="preserve">A. The initial value of the RP of a country will be pegged to the value of the country’s currency at the point of conversion. This way, it would be simpler to decide how to set budgets and prices, as people would be basically dealing in the same currency as before but with different characteristics. Furthermore, this would help capture the value of the country’s currency with respect to other currencies. Arguably, the value of the currency of the country already reflects the economy of the country, so comparison of economy between current and previous periods should be easier this way.</w:t>
       </w:r>
     </w:p>
     <w:p>
@@ -9833,74 +9874,6 @@
           <w:sz w:val="22"/>
           <w:shd w:fill="auto" w:val="clear"/>
         </w:rPr>
-        <w:t xml:space="preserve">Q4. How would the initial value of the RP of a country be decided?</w:t>
-      </w:r>
-    </w:p>
-    <w:p>
-      <w:pPr>
-        <w:spacing w:before="0" w:after="0" w:line="240"/>
-        <w:ind w:right="0" w:left="0" w:firstLine="0"/>
-        <w:jc w:val="left"/>
-        <w:rPr>
-          <w:rFonts w:ascii="Calibri" w:hAnsi="Calibri" w:cs="Calibri" w:eastAsia="Calibri"/>
-          <w:color w:val="auto"/>
-          <w:spacing w:val="0"/>
-          <w:position w:val="0"/>
-          <w:sz w:val="22"/>
-          <w:shd w:fill="auto" w:val="clear"/>
-        </w:rPr>
-      </w:pPr>
-      <w:r>
-        <w:rPr>
-          <w:rFonts w:ascii="Calibri" w:hAnsi="Calibri" w:cs="Calibri" w:eastAsia="Calibri"/>
-          <w:color w:val="auto"/>
-          <w:spacing w:val="0"/>
-          <w:position w:val="0"/>
-          <w:sz w:val="22"/>
-          <w:shd w:fill="auto" w:val="clear"/>
-        </w:rPr>
-        <w:t xml:space="preserve">A. The initial value of the RP of a country will be pegged to the value of the country’s currency at the point of conversion. This way, it would be simpler to decide how to set budgets and prices, as people would be basically dealing in the same currency as before but with different characteristics. Furthermore, this would help capture the value of the country’s currency with respect to other currencies. Arguably, the value of the currency of the country already reflects the economy of the country, so comparison of economy between current and previous periods should be easier this way.</w:t>
-      </w:r>
-    </w:p>
-    <w:p>
-      <w:pPr>
-        <w:spacing w:before="0" w:after="0" w:line="240"/>
-        <w:ind w:right="0" w:left="0" w:firstLine="0"/>
-        <w:jc w:val="left"/>
-        <w:rPr>
-          <w:rFonts w:ascii="Calibri" w:hAnsi="Calibri" w:cs="Calibri" w:eastAsia="Calibri"/>
-          <w:color w:val="auto"/>
-          <w:spacing w:val="0"/>
-          <w:position w:val="0"/>
-          <w:sz w:val="22"/>
-          <w:shd w:fill="auto" w:val="clear"/>
-        </w:rPr>
-      </w:pPr>
-    </w:p>
-    <w:p>
-      <w:pPr>
-        <w:spacing w:before="0" w:after="0" w:line="240"/>
-        <w:ind w:right="0" w:left="0" w:firstLine="0"/>
-        <w:jc w:val="left"/>
-        <w:rPr>
-          <w:rFonts w:ascii="Calibri" w:hAnsi="Calibri" w:cs="Calibri" w:eastAsia="Calibri"/>
-          <w:color w:val="auto"/>
-          <w:spacing w:val="0"/>
-          <w:position w:val="0"/>
-          <w:sz w:val="22"/>
-          <w:shd w:fill="auto" w:val="clear"/>
-        </w:rPr>
-      </w:pPr>
-      <w:r>
-        <w:rPr>
-          <w:rFonts w:ascii="Calibri" w:hAnsi="Calibri" w:cs="Calibri" w:eastAsia="Calibri"/>
-          <w:b/>
-          <w:color w:val="auto"/>
-          <w:spacing w:val="0"/>
-          <w:position w:val="0"/>
-          <w:sz w:val="22"/>
-          <w:shd w:fill="auto" w:val="clear"/>
-        </w:rPr>
         <w:t xml:space="preserve">Q5. What would cause the value of a RP to change?</w:t>
       </w:r>
     </w:p>
@@ -10148,7 +10121,30 @@
           <w:sz w:val="22"/>
           <w:shd w:fill="auto" w:val="clear"/>
         </w:rPr>
-        <w:t xml:space="preserve">  RPu = (1 + </w:t>
+        <w:t xml:space="preserve">  RP</w:t>
+      </w:r>
+      <w:r>
+        <w:rPr>
+          <w:rFonts w:ascii="Calibri" w:hAnsi="Calibri" w:cs="Calibri" w:eastAsia="Calibri"/>
+          <w:color w:val="auto"/>
+          <w:spacing w:val="0"/>
+          <w:position w:val="0"/>
+          <w:sz w:val="22"/>
+          <w:shd w:fill="auto" w:val="clear"/>
+          <w:vertAlign w:val="subscript"/>
+        </w:rPr>
+        <w:t xml:space="preserve">u</w:t>
+      </w:r>
+      <w:r>
+        <w:rPr>
+          <w:rFonts w:ascii="Calibri" w:hAnsi="Calibri" w:cs="Calibri" w:eastAsia="Calibri"/>
+          <w:color w:val="auto"/>
+          <w:spacing w:val="0"/>
+          <w:position w:val="0"/>
+          <w:sz w:val="22"/>
+          <w:shd w:fill="auto" w:val="clear"/>
+        </w:rPr>
+        <w:t xml:space="preserve"> = (1 + </w:t>
       </w:r>
       <w:r>
         <w:rPr>
@@ -10241,7 +10237,30 @@
           <w:sz w:val="22"/>
           <w:shd w:fill="auto" w:val="clear"/>
         </w:rPr>
-        <w:t xml:space="preserve">  (n)th RPu(n) = (1 + </w:t>
+        <w:t xml:space="preserve">  (n)th RP</w:t>
+      </w:r>
+      <w:r>
+        <w:rPr>
+          <w:rFonts w:ascii="Calibri" w:hAnsi="Calibri" w:cs="Calibri" w:eastAsia="Calibri"/>
+          <w:color w:val="auto"/>
+          <w:spacing w:val="0"/>
+          <w:position w:val="0"/>
+          <w:sz w:val="22"/>
+          <w:shd w:fill="auto" w:val="clear"/>
+          <w:vertAlign w:val="subscript"/>
+        </w:rPr>
+        <w:t xml:space="preserve">u</w:t>
+      </w:r>
+      <w:r>
+        <w:rPr>
+          <w:rFonts w:ascii="Calibri" w:hAnsi="Calibri" w:cs="Calibri" w:eastAsia="Calibri"/>
+          <w:color w:val="auto"/>
+          <w:spacing w:val="0"/>
+          <w:position w:val="0"/>
+          <w:sz w:val="22"/>
+          <w:shd w:fill="auto" w:val="clear"/>
+        </w:rPr>
+        <w:t xml:space="preserve">(n) = (1 + </w:t>
       </w:r>
       <w:r>
         <w:rPr>
@@ -10319,7 +10338,30 @@
           <w:sz w:val="22"/>
           <w:shd w:fill="auto" w:val="clear"/>
         </w:rPr>
-        <w:t xml:space="preserve">RPu = the updated RP,</w:t>
+        <w:t xml:space="preserve">RP</w:t>
+      </w:r>
+      <w:r>
+        <w:rPr>
+          <w:rFonts w:ascii="Calibri" w:hAnsi="Calibri" w:cs="Calibri" w:eastAsia="Calibri"/>
+          <w:color w:val="auto"/>
+          <w:spacing w:val="0"/>
+          <w:position w:val="0"/>
+          <w:sz w:val="22"/>
+          <w:shd w:fill="auto" w:val="clear"/>
+          <w:vertAlign w:val="subscript"/>
+        </w:rPr>
+        <w:t xml:space="preserve">u</w:t>
+      </w:r>
+      <w:r>
+        <w:rPr>
+          <w:rFonts w:ascii="Calibri" w:hAnsi="Calibri" w:cs="Calibri" w:eastAsia="Calibri"/>
+          <w:color w:val="auto"/>
+          <w:spacing w:val="0"/>
+          <w:position w:val="0"/>
+          <w:sz w:val="22"/>
+          <w:shd w:fill="auto" w:val="clear"/>
+        </w:rPr>
+        <w:t xml:space="preserve"> = the updated RP,</w:t>
       </w:r>
     </w:p>
     <w:p>
@@ -10345,7 +10387,30 @@
           <w:sz w:val="22"/>
           <w:shd w:fill="auto" w:val="clear"/>
         </w:rPr>
-        <w:t xml:space="preserve">RPu(n) = the nth updated RP,</w:t>
+        <w:t xml:space="preserve">RP</w:t>
+      </w:r>
+      <w:r>
+        <w:rPr>
+          <w:rFonts w:ascii="Calibri" w:hAnsi="Calibri" w:cs="Calibri" w:eastAsia="Calibri"/>
+          <w:color w:val="auto"/>
+          <w:spacing w:val="0"/>
+          <w:position w:val="0"/>
+          <w:sz w:val="22"/>
+          <w:shd w:fill="auto" w:val="clear"/>
+          <w:vertAlign w:val="subscript"/>
+        </w:rPr>
+        <w:t xml:space="preserve">u</w:t>
+      </w:r>
+      <w:r>
+        <w:rPr>
+          <w:rFonts w:ascii="Calibri" w:hAnsi="Calibri" w:cs="Calibri" w:eastAsia="Calibri"/>
+          <w:color w:val="auto"/>
+          <w:spacing w:val="0"/>
+          <w:position w:val="0"/>
+          <w:sz w:val="22"/>
+          <w:shd w:fill="auto" w:val="clear"/>
+        </w:rPr>
+        <w:t xml:space="preserve">(n) = the nth updated RP,</w:t>
       </w:r>
     </w:p>
     <w:p>
@@ -12267,7 +12332,7 @@
           <w:sz w:val="22"/>
           <w:shd w:fill="auto" w:val="clear"/>
         </w:rPr>
-        <w:t xml:space="preserve"> is the raw bonus reward earned per period according to the size of the employer,</w:t>
+        <w:t xml:space="preserve"> is the raw bonus reward earned per period according to the characteristics of the employer,</w:t>
         <w:br/>
         <w:t xml:space="preserve">F</w:t>
       </w:r>
@@ -12775,7 +12840,127 @@
           <w:sz w:val="22"/>
           <w:shd w:fill="auto" w:val="clear"/>
         </w:rPr>
-        <w:t xml:space="preserve">Q11. How will financial leverage work in Rewardism, if at all?</w:t>
+        <w:t xml:space="preserve">Q11. How will prices be kept under control?</w:t>
+        <w:br/>
+      </w:r>
+      <w:r>
+        <w:rPr>
+          <w:rFonts w:ascii="Calibri" w:hAnsi="Calibri" w:cs="Calibri" w:eastAsia="Calibri"/>
+          <w:color w:val="auto"/>
+          <w:spacing w:val="0"/>
+          <w:position w:val="0"/>
+          <w:sz w:val="22"/>
+          <w:shd w:fill="auto" w:val="clear"/>
+        </w:rPr>
+        <w:t xml:space="preserve">A. Keeping prices under control is not really a point of concern if people have enough buying power. Our main concern will be to keep the buying power high, rather than to keep prices under control. If needed, a rewarding formula can be made which rewards companies for making their products more affordable. It should also be noted that since the reward is based on the level of activity, among other factors, and not necessarily profits, companies are likely to keep prices low to increase their level of activity.</w:t>
+      </w:r>
+    </w:p>
+    <w:p>
+      <w:pPr>
+        <w:suppressAutoHyphens w:val="true"/>
+        <w:spacing w:before="0" w:after="160" w:line="240"/>
+        <w:ind w:right="0" w:left="0" w:firstLine="0"/>
+        <w:jc w:val="left"/>
+        <w:rPr>
+          <w:rFonts w:ascii="Calibri" w:hAnsi="Calibri" w:cs="Calibri" w:eastAsia="Calibri"/>
+          <w:color w:val="auto"/>
+          <w:spacing w:val="0"/>
+          <w:position w:val="0"/>
+          <w:sz w:val="22"/>
+          <w:shd w:fill="auto" w:val="clear"/>
+        </w:rPr>
+      </w:pPr>
+      <w:r>
+        <w:rPr>
+          <w:rFonts w:ascii="Calibri" w:hAnsi="Calibri" w:cs="Calibri" w:eastAsia="Calibri"/>
+          <w:b/>
+          <w:color w:val="auto"/>
+          <w:spacing w:val="0"/>
+          <w:position w:val="0"/>
+          <w:sz w:val="22"/>
+          <w:shd w:fill="auto" w:val="clear"/>
+        </w:rPr>
+        <w:t xml:space="preserve">Q12. Would the rewarding of lower prices, and lack of need for profits not lead to deflation?</w:t>
+      </w:r>
+      <w:r>
+        <w:rPr>
+          <w:rFonts w:ascii="Calibri" w:hAnsi="Calibri" w:cs="Calibri" w:eastAsia="Calibri"/>
+          <w:color w:val="auto"/>
+          <w:spacing w:val="0"/>
+          <w:position w:val="0"/>
+          <w:sz w:val="22"/>
+          <w:shd w:fill="auto" w:val="clear"/>
+        </w:rPr>
+        <w:br/>
+        <w:t xml:space="preserve">A. Most likely, but the source of deflation is unlikely to be a drop in activity, rather, it is likely to be the optimization of pricing. It seems reasonable to assume that once the price level reaches the optimal point, it should remain stable there. Therefore, any deflation is likely to be temporary. This is likely to be true in the case of monopolistic and oligopolistic markets as well.</w:t>
+      </w:r>
+    </w:p>
+    <w:p>
+      <w:pPr>
+        <w:suppressAutoHyphens w:val="true"/>
+        <w:spacing w:before="0" w:after="160" w:line="240"/>
+        <w:ind w:right="0" w:left="0" w:firstLine="0"/>
+        <w:jc w:val="left"/>
+        <w:rPr>
+          <w:rFonts w:ascii="Calibri" w:hAnsi="Calibri" w:cs="Calibri" w:eastAsia="Calibri"/>
+          <w:color w:val="auto"/>
+          <w:spacing w:val="0"/>
+          <w:position w:val="0"/>
+          <w:sz w:val="22"/>
+          <w:shd w:fill="auto" w:val="clear"/>
+        </w:rPr>
+      </w:pPr>
+      <w:r>
+        <w:rPr>
+          <w:rFonts w:ascii="Calibri" w:hAnsi="Calibri" w:cs="Calibri" w:eastAsia="Calibri"/>
+          <w:b/>
+          <w:color w:val="auto"/>
+          <w:spacing w:val="0"/>
+          <w:position w:val="0"/>
+          <w:sz w:val="22"/>
+          <w:shd w:fill="auto" w:val="clear"/>
+        </w:rPr>
+        <w:t xml:space="preserve">Q13. If someone sets his own house up for rent, and pays the rent to himself, would he not be able to artificially increase his income?</w:t>
+        <w:br/>
+      </w:r>
+      <w:r>
+        <w:rPr>
+          <w:rFonts w:ascii="Calibri" w:hAnsi="Calibri" w:cs="Calibri" w:eastAsia="Calibri"/>
+          <w:color w:val="auto"/>
+          <w:spacing w:val="0"/>
+          <w:position w:val="0"/>
+          <w:sz w:val="22"/>
+          <w:shd w:fill="auto" w:val="clear"/>
+        </w:rPr>
+        <w:t xml:space="preserve">A. Indeed, without appropriate measures, an artificial growth in income, or an increase in Rewards without any meaningful activity to support the increase, will be possible. So, the rewarding mechanism would have to be set such that this does not happen. One way to do this is to adjust for the revenue generated by the owner and his family members. Another way is to adjust the final reward such that there is never such a case of meaningless rewards. Yet another way is to treat every source of revenue as if it was the owner, such that the source of revenue becomes irrelevant, for calculating the reward. The exact measures shall be decided with the aid of experts.</w:t>
+      </w:r>
+    </w:p>
+    <w:p>
+      <w:pPr>
+        <w:suppressAutoHyphens w:val="true"/>
+        <w:spacing w:before="0" w:after="160" w:line="240"/>
+        <w:ind w:right="0" w:left="0" w:firstLine="0"/>
+        <w:jc w:val="left"/>
+        <w:rPr>
+          <w:rFonts w:ascii="Calibri" w:hAnsi="Calibri" w:cs="Calibri" w:eastAsia="Calibri"/>
+          <w:color w:val="auto"/>
+          <w:spacing w:val="0"/>
+          <w:position w:val="0"/>
+          <w:sz w:val="22"/>
+          <w:shd w:fill="auto" w:val="clear"/>
+        </w:rPr>
+      </w:pPr>
+      <w:r>
+        <w:rPr>
+          <w:rFonts w:ascii="Calibri" w:hAnsi="Calibri" w:cs="Calibri" w:eastAsia="Calibri"/>
+          <w:b/>
+          <w:color w:val="auto"/>
+          <w:spacing w:val="0"/>
+          <w:position w:val="0"/>
+          <w:sz w:val="22"/>
+          <w:shd w:fill="auto" w:val="clear"/>
+        </w:rPr>
+        <w:t xml:space="preserve">Q14. How will financial leverage work in Rewardism, if at all?</w:t>
       </w:r>
       <w:r>
         <w:rPr>
@@ -12815,7 +13000,7 @@
           <w:sz w:val="22"/>
           <w:shd w:fill="auto" w:val="clear"/>
         </w:rPr>
-        <w:t xml:space="preserve">Q12. To have a negative balance is to be under debt, so will it not be possible under Rewardism?</w:t>
+        <w:t xml:space="preserve">Q15. To have a negative balance is to be under debt, so will it not be possible under Rewardism?</w:t>
         <w:br/>
       </w:r>
       <w:r>
@@ -12857,7 +13042,7 @@
           <w:sz w:val="22"/>
           <w:shd w:fill="auto" w:val="clear"/>
         </w:rPr>
-        <w:t xml:space="preserve">Q13. Hire purchase (HP) is essentially like taking a loan, so will this option not be enabled under Rewardism?</w:t>
+        <w:t xml:space="preserve">Q16. Hire purchase (HP) is essentially like taking a loan, so will this option not be enabled under Rewardism?</w:t>
       </w:r>
       <w:r>
         <w:rPr>
@@ -12899,7 +13084,7 @@
           <w:sz w:val="22"/>
           <w:shd w:fill="auto" w:val="clear"/>
         </w:rPr>
-        <w:t xml:space="preserve">Q14. Normally, startups are not really able to generate enough revenue to meet their costs in their early stage, so how will startups be facilitated in Rewardism if there is no concept of leverage?</w:t>
+        <w:t xml:space="preserve">Q17. Normally, startups are not really able to generate enough revenue to meet their costs in their early stage, so how will startups be facilitated in Rewardism if there is no concept of leverage?</w:t>
         <w:br/>
       </w:r>
       <w:r>
@@ -12963,7 +13148,7 @@
           <w:sz w:val="22"/>
           <w:shd w:fill="auto" w:val="clear"/>
         </w:rPr>
-        <w:t xml:space="preserve">Q15. Would banks become irrelevant?</w:t>
+        <w:t xml:space="preserve">Q18. Would banks become irrelevant?</w:t>
         <w:br/>
       </w:r>
       <w:r>
@@ -13003,7 +13188,7 @@
           <w:sz w:val="22"/>
           <w:shd w:fill="auto" w:val="clear"/>
         </w:rPr>
-        <w:t xml:space="preserve">Q16. What will be the power dynamics between a government and the WRMO?</w:t>
+        <w:t xml:space="preserve">Q19. What will be the power dynamics between a government and the WRMO?</w:t>
         <w:br/>
       </w:r>
       <w:r>
@@ -13047,7 +13232,7 @@
           <w:sz w:val="22"/>
           <w:shd w:fill="auto" w:val="clear"/>
         </w:rPr>
-        <w:t xml:space="preserve">Q17. Suppose there's a substance X, which is without doubt harmful, and there is a high demand for this substance for hedonic reasons; obviously, investors will be attracted to meet this demand to increase their wealth. Under Rewardism, if the company gets high rating from consumers and helps burn a significant amount of RP, then wouldn't they benefit from others' demise just like in the older system?</w:t>
+        <w:t xml:space="preserve">Q20. Suppose there's a substance X, which is without doubt harmful, and there is a high demand for this substance for hedonic reasons; obviously, investors will be attracted to meet this demand to increase their wealth. Under Rewardism, if the company gets high rating from consumers and helps burn a significant amount of RP, then wouldn't they benefit from others' demise just like in the older system?</w:t>
       </w:r>
       <w:r>
         <w:rPr>
@@ -13087,7 +13272,7 @@
           <w:sz w:val="22"/>
           <w:shd w:fill="auto" w:val="clear"/>
         </w:rPr>
-        <w:t xml:space="preserve">Q18. Will a Rewardist region be able to utilize the resources of another Rewardist region? In other words, will all Rewardist regions be considered as a whole for the purpose of management of resources?</w:t>
+        <w:t xml:space="preserve">Q21. Will a Rewardist region be able to utilize the resources of another Rewardist region? In other words, will all Rewardist regions be considered as a whole for the purpose of management of resources?</w:t>
         <w:br/>
       </w:r>
       <w:r>
@@ -13198,7 +13383,7 @@
           <w:sz w:val="22"/>
           <w:shd w:fill="auto" w:val="clear"/>
         </w:rPr>
-        <w:t xml:space="preserve">Q19. How will systems like the Defense System, whose activity cannot really be measured reliably, work?</w:t>
+        <w:t xml:space="preserve">Q22. How will systems like the Defense System, whose activity cannot really be measured reliably, work?</w:t>
         <w:br/>
       </w:r>
       <w:r>
@@ -13435,7 +13620,7 @@
           <w:sz w:val="22"/>
           <w:shd w:fill="auto" w:val="clear"/>
         </w:rPr>
-        <w:t xml:space="preserve">Q20. What if the elite let decision makers use their property, instead of selling or transferring it to them, as a means to bribe them?</w:t>
+        <w:t xml:space="preserve">Q23. What if the elite let decision makers use their property, instead of selling or transferring it to them, as a means to bribe them?</w:t>
         <w:br/>
       </w:r>
       <w:r>
@@ -13527,6 +13712,16 @@
         <w:jc w:val="left"/>
         <w:rPr>
           <w:rFonts w:ascii="Calibri" w:hAnsi="Calibri" w:cs="Calibri" w:eastAsia="Calibri"/>
+          <w:color w:val="auto"/>
+          <w:spacing w:val="0"/>
+          <w:position w:val="0"/>
+          <w:sz w:val="22"/>
+          <w:shd w:fill="auto" w:val="clear"/>
+        </w:rPr>
+      </w:pPr>
+      <w:r>
+        <w:rPr>
+          <w:rFonts w:ascii="Calibri" w:hAnsi="Calibri" w:cs="Calibri" w:eastAsia="Calibri"/>
           <w:b/>
           <w:color w:val="auto"/>
           <w:spacing w:val="0"/>
@@ -13534,7 +13729,43 @@
           <w:sz w:val="22"/>
           <w:shd w:fill="auto" w:val="clear"/>
         </w:rPr>
-      </w:pPr>
+        <w:t xml:space="preserve">Q24. What if the personal beliefs of a RM do not allow her to fund or support a company of a specific nature of business?</w:t>
+        <w:br/>
+      </w:r>
+      <w:r>
+        <w:rPr>
+          <w:rFonts w:ascii="Calibri" w:hAnsi="Calibri" w:cs="Calibri" w:eastAsia="Calibri"/>
+          <w:color w:val="auto"/>
+          <w:spacing w:val="0"/>
+          <w:position w:val="0"/>
+          <w:sz w:val="22"/>
+          <w:shd w:fill="auto" w:val="clear"/>
+        </w:rPr>
+        <w:t xml:space="preserve">A. Ideally, professionals should keep their professional-life and personal-life separate. Practically though, if funding or supporting a company is too stressful for someone, a change in assignment can be requested. For example, a vegan could ask his manager to not assign to him companies and potential companies that disgust him. In case there is no one willing to support a company, someone should make the sacrifice and do the </w:t>
+      </w:r>
+      <w:r>
+        <w:rPr>
+          <w:rFonts w:ascii="Calibri" w:hAnsi="Calibri" w:cs="Calibri" w:eastAsia="Calibri"/>
+          <w:i/>
+          <w:color w:val="auto"/>
+          <w:spacing w:val="0"/>
+          <w:position w:val="0"/>
+          <w:sz w:val="22"/>
+          <w:shd w:fill="auto" w:val="clear"/>
+        </w:rPr>
+        <w:t xml:space="preserve">dirty work</w:t>
+      </w:r>
+      <w:r>
+        <w:rPr>
+          <w:rFonts w:ascii="Calibri" w:hAnsi="Calibri" w:cs="Calibri" w:eastAsia="Calibri"/>
+          <w:color w:val="auto"/>
+          <w:spacing w:val="0"/>
+          <w:position w:val="0"/>
+          <w:sz w:val="22"/>
+          <w:shd w:fill="auto" w:val="clear"/>
+        </w:rPr>
+        <w:t xml:space="preserve">, or the company would have to find support elsewhere. RMs' Managers will have to know their RMs so that they know what task is suitable for each RM.</w:t>
+      </w:r>
       <w:r>
         <w:rPr>
           <w:rFonts w:ascii="Calibri" w:hAnsi="Calibri" w:cs="Calibri" w:eastAsia="Calibri"/>
@@ -13545,7 +13776,6 @@
           <w:sz w:val="22"/>
           <w:shd w:fill="auto" w:val="clear"/>
         </w:rPr>
-        <w:t xml:space="preserve">Q21. What if the personal beliefs of a RM do not allow her to fund or support a company of a specific nature of business?</w:t>
         <w:br/>
       </w:r>
       <w:r>
@@ -13557,93 +13787,7 @@
           <w:sz w:val="22"/>
           <w:shd w:fill="auto" w:val="clear"/>
         </w:rPr>
-        <w:t xml:space="preserve">A. Ideally, professionals should keep their professional-life and personal-life separate. Practically though, if funding or supporting a company is too stressful for someone, a change in assignment can be requested. For example, a vegan could ask his manager to not assign to him companies and potential companies that disgust him. In case there is no one willing to support a company, someone should make the sacrifice and do the </w:t>
-      </w:r>
-      <w:r>
-        <w:rPr>
-          <w:rFonts w:ascii="Calibri" w:hAnsi="Calibri" w:cs="Calibri" w:eastAsia="Calibri"/>
-          <w:i/>
-          <w:color w:val="auto"/>
-          <w:spacing w:val="0"/>
-          <w:position w:val="0"/>
-          <w:sz w:val="22"/>
-          <w:shd w:fill="auto" w:val="clear"/>
-        </w:rPr>
-        <w:t xml:space="preserve">dirty work</w:t>
-      </w:r>
-      <w:r>
-        <w:rPr>
-          <w:rFonts w:ascii="Calibri" w:hAnsi="Calibri" w:cs="Calibri" w:eastAsia="Calibri"/>
-          <w:color w:val="auto"/>
-          <w:spacing w:val="0"/>
-          <w:position w:val="0"/>
-          <w:sz w:val="22"/>
-          <w:shd w:fill="auto" w:val="clear"/>
-        </w:rPr>
-        <w:t xml:space="preserve">, or the company would have to find support elsewhere. RMs' Managers will have to know their RMs so that they know what task is suitable for each RM.</w:t>
-      </w:r>
-      <w:r>
-        <w:rPr>
-          <w:rFonts w:ascii="Calibri" w:hAnsi="Calibri" w:cs="Calibri" w:eastAsia="Calibri"/>
-          <w:b/>
-          <w:color w:val="auto"/>
-          <w:spacing w:val="0"/>
-          <w:position w:val="0"/>
-          <w:sz w:val="22"/>
-          <w:shd w:fill="auto" w:val="clear"/>
-        </w:rPr>
-        <w:br/>
-      </w:r>
-      <w:r>
-        <w:rPr>
-          <w:rFonts w:ascii="Calibri" w:hAnsi="Calibri" w:cs="Calibri" w:eastAsia="Calibri"/>
-          <w:color w:val="auto"/>
-          <w:spacing w:val="0"/>
-          <w:position w:val="0"/>
-          <w:sz w:val="22"/>
-          <w:shd w:fill="auto" w:val="clear"/>
-        </w:rPr>
         <w:t xml:space="preserve">  RMs will not be allowed to reject proposals on subjective grounds. Reasoning objectively will help ensure that valid reasons are given for accepting or rejecting proposals; this way the probability of basing decisions on illusions, feelings or personal agendas would be quite low. This would also make it easier to audit decisions, as for every substantial decision made there would be proper reasoning to support it. Establishing proper review protocols and taking disciplinary actions accordingly would further strengthen the control over decision-making.</w:t>
-      </w:r>
-    </w:p>
-    <w:p>
-      <w:pPr>
-        <w:suppressAutoHyphens w:val="true"/>
-        <w:spacing w:before="0" w:after="160" w:line="240"/>
-        <w:ind w:right="0" w:left="0" w:firstLine="0"/>
-        <w:jc w:val="left"/>
-        <w:rPr>
-          <w:rFonts w:ascii="Calibri" w:hAnsi="Calibri" w:cs="Calibri" w:eastAsia="Calibri"/>
-          <w:color w:val="auto"/>
-          <w:spacing w:val="0"/>
-          <w:position w:val="0"/>
-          <w:sz w:val="22"/>
-          <w:shd w:fill="auto" w:val="clear"/>
-        </w:rPr>
-      </w:pPr>
-      <w:r>
-        <w:rPr>
-          <w:rFonts w:ascii="Calibri" w:hAnsi="Calibri" w:cs="Calibri" w:eastAsia="Calibri"/>
-          <w:b/>
-          <w:color w:val="auto"/>
-          <w:spacing w:val="0"/>
-          <w:position w:val="0"/>
-          <w:sz w:val="22"/>
-          <w:shd w:fill="auto" w:val="clear"/>
-        </w:rPr>
-        <w:t xml:space="preserve">Q22. How will prices be kept under control?</w:t>
-        <w:br/>
-      </w:r>
-      <w:r>
-        <w:rPr>
-          <w:rFonts w:ascii="Calibri" w:hAnsi="Calibri" w:cs="Calibri" w:eastAsia="Calibri"/>
-          <w:color w:val="auto"/>
-          <w:spacing w:val="0"/>
-          <w:position w:val="0"/>
-          <w:sz w:val="22"/>
-          <w:shd w:fill="auto" w:val="clear"/>
-        </w:rPr>
-        <w:t xml:space="preserve">A. Keeping prices under control is not really a point of concern if people have enough buying power. Our main concern will be to keep the buying power high, rather than to keep prices under control. If needed, a rewarding formula can be made which rewards companies for making their products more affordable. It should also be noted that since the reward is based on the level of activity, among other factors, and not necessarily profits, companies are likely to keep prices low to increase their level of activity.</w:t>
       </w:r>
     </w:p>
     <w:p>
@@ -14775,8 +14919,8 @@
         </w:rPr>
       </w:pPr>
       <w:r>
-        <w:object w:dxaOrig="10589" w:dyaOrig="5831">
-          <v:rect xmlns:o="urn:schemas-microsoft-com:office:office" xmlns:v="urn:schemas-microsoft-com:vml" id="rectole0000000000" style="width:529.450000pt;height:291.550000pt" o:preferrelative="t" o:ole="">
+        <w:object w:dxaOrig="10852" w:dyaOrig="5993">
+          <v:rect xmlns:o="urn:schemas-microsoft-com:office:office" xmlns:v="urn:schemas-microsoft-com:vml" id="rectole0000000000" style="width:542.600000pt;height:299.650000pt" o:preferrelative="t" o:ole="">
             <o:lock v:ext="edit"/>
             <v:imagedata xmlns:r="http://schemas.openxmlformats.org/officeDocument/2006/relationships" r:id="docRId1" o:title=""/>
           </v:rect>

</xml_diff>

<commit_message>
UBI, A New Game
</commit_message>
<xml_diff>
--- a/Rewardism - Newer ND.docx
+++ b/Rewardism - Newer ND.docx
@@ -791,29 +791,7 @@
           <w:sz w:val="22"/>
           <w:shd w:fill="auto" w:val="clear"/>
         </w:rPr>
-        <w:t xml:space="preserve"> a rope over an abyss. What is great in man is that he is a bridge and not an end.</w:t>
-      </w:r>
-      <w:r>
-        <w:rPr>
-          <w:rFonts w:ascii="Calibri" w:hAnsi="Calibri" w:cs="Calibri" w:eastAsia="Calibri"/>
-          <w:color w:val="auto"/>
-          <w:spacing w:val="0"/>
-          <w:position w:val="0"/>
-          <w:sz w:val="22"/>
-          <w:shd w:fill="auto" w:val="clear"/>
-        </w:rPr>
-        <w:t xml:space="preserve">”</w:t>
-      </w:r>
-      <w:r>
-        <w:rPr>
-          <w:rFonts w:ascii="Calibri" w:hAnsi="Calibri" w:cs="Calibri" w:eastAsia="Calibri"/>
-          <w:color w:val="auto"/>
-          <w:spacing w:val="0"/>
-          <w:position w:val="0"/>
-          <w:sz w:val="22"/>
-          <w:shd w:fill="auto" w:val="clear"/>
-        </w:rPr>
-        <w:t xml:space="preserve"> </w:t>
+        <w:t xml:space="preserve"> a rope over an abyss. What is great in man is that he is a bridge and not an end.” </w:t>
       </w:r>
       <w:r>
         <w:rPr>
@@ -2451,6 +2429,8 @@
           <w:sz w:val="22"/>
           <w:shd w:fill="auto" w:val="clear"/>
         </w:rPr>
+        <w:t xml:space="preserve">- Causes are prioritized over effects.</w:t>
+        <w:br/>
         <w:t xml:space="preserve">- All resources are optimally utilized</w:t>
       </w:r>
       <w:r>
@@ -8648,7 +8628,51 @@
           <w:sz w:val="22"/>
           <w:shd w:fill="auto" w:val="clear"/>
         </w:rPr>
-        <w:t xml:space="preserve">a country that still follows the old cash-based system, calls you . “Hi, I am quite excited about your wedding and would love to be there. I am not so sure about how I will convert my money into Reward Points, though. Can you guide me?” she asks you on the phone.</w:t>
+        <w:t xml:space="preserve">a country that still follows the old cash-based system, calls you . </w:t>
+      </w:r>
+      <w:r>
+        <w:rPr>
+          <w:rFonts w:ascii="Calibri" w:hAnsi="Calibri" w:cs="Calibri" w:eastAsia="Calibri"/>
+          <w:color w:val="auto"/>
+          <w:spacing w:val="0"/>
+          <w:position w:val="0"/>
+          <w:sz w:val="22"/>
+          <w:shd w:fill="auto" w:val="clear"/>
+        </w:rPr>
+        <w:t xml:space="preserve">“</w:t>
+      </w:r>
+      <w:r>
+        <w:rPr>
+          <w:rFonts w:ascii="Calibri" w:hAnsi="Calibri" w:cs="Calibri" w:eastAsia="Calibri"/>
+          <w:color w:val="auto"/>
+          <w:spacing w:val="0"/>
+          <w:position w:val="0"/>
+          <w:sz w:val="22"/>
+          <w:shd w:fill="auto" w:val="clear"/>
+        </w:rPr>
+        <w:t xml:space="preserve">Hi, I am quite excited about your wedding and would love to be there. I am not so sure about how I will convert my money into Reward Points, though. Can you guide me?</w:t>
+      </w:r>
+      <w:r>
+        <w:rPr>
+          <w:rFonts w:ascii="Calibri" w:hAnsi="Calibri" w:cs="Calibri" w:eastAsia="Calibri"/>
+          <w:color w:val="auto"/>
+          <w:spacing w:val="0"/>
+          <w:position w:val="0"/>
+          <w:sz w:val="22"/>
+          <w:shd w:fill="auto" w:val="clear"/>
+        </w:rPr>
+        <w:t xml:space="preserve">”</w:t>
+      </w:r>
+      <w:r>
+        <w:rPr>
+          <w:rFonts w:ascii="Calibri" w:hAnsi="Calibri" w:cs="Calibri" w:eastAsia="Calibri"/>
+          <w:color w:val="auto"/>
+          <w:spacing w:val="0"/>
+          <w:position w:val="0"/>
+          <w:sz w:val="22"/>
+          <w:shd w:fill="auto" w:val="clear"/>
+        </w:rPr>
+        <w:t xml:space="preserve"> she asks you on the phone.</w:t>
       </w:r>
     </w:p>
     <w:p>
@@ -15105,8 +15129,8 @@
         </w:rPr>
       </w:pPr>
       <w:r>
-        <w:object w:dxaOrig="8281" w:dyaOrig="5304">
-          <v:rect xmlns:o="urn:schemas-microsoft-com:office:office" xmlns:v="urn:schemas-microsoft-com:vml" id="rectole0000000000" style="width:414.050000pt;height:265.200000pt" o:preferrelative="t" o:ole="">
+        <w:object w:dxaOrig="8382" w:dyaOrig="5365">
+          <v:rect xmlns:o="urn:schemas-microsoft-com:office:office" xmlns:v="urn:schemas-microsoft-com:vml" id="rectole0000000000" style="width:419.100000pt;height:268.250000pt" o:preferrelative="t" o:ole="">
             <o:lock v:ext="edit"/>
             <v:imagedata xmlns:r="http://schemas.openxmlformats.org/officeDocument/2006/relationships" r:id="docRId1" o:title=""/>
           </v:rect>

</xml_diff>

<commit_message>
Begin Again: First Principles
</commit_message>
<xml_diff>
--- a/Rewardism - Newer ND.docx
+++ b/Rewardism - Newer ND.docx
@@ -791,7 +791,29 @@
           <w:sz w:val="22"/>
           <w:shd w:fill="auto" w:val="clear"/>
         </w:rPr>
-        <w:t xml:space="preserve"> a rope over an abyss. What is great in man is that he is a bridge and not an end.” </w:t>
+        <w:t xml:space="preserve"> a rope over an abyss. What is great in man is that he is a bridge and not an end.</w:t>
+      </w:r>
+      <w:r>
+        <w:rPr>
+          <w:rFonts w:ascii="Calibri" w:hAnsi="Calibri" w:cs="Calibri" w:eastAsia="Calibri"/>
+          <w:color w:val="auto"/>
+          <w:spacing w:val="0"/>
+          <w:position w:val="0"/>
+          <w:sz w:val="22"/>
+          <w:shd w:fill="auto" w:val="clear"/>
+        </w:rPr>
+        <w:t xml:space="preserve">”</w:t>
+      </w:r>
+      <w:r>
+        <w:rPr>
+          <w:rFonts w:ascii="Calibri" w:hAnsi="Calibri" w:cs="Calibri" w:eastAsia="Calibri"/>
+          <w:color w:val="auto"/>
+          <w:spacing w:val="0"/>
+          <w:position w:val="0"/>
+          <w:sz w:val="22"/>
+          <w:shd w:fill="auto" w:val="clear"/>
+        </w:rPr>
+        <w:t xml:space="preserve"> </w:t>
       </w:r>
       <w:r>
         <w:rPr>
@@ -2431,7 +2453,7 @@
         </w:rPr>
         <w:t xml:space="preserve">- Causes are prioritized over effects.</w:t>
         <w:br/>
-        <w:t xml:space="preserve">- All resources are optimally utilized</w:t>
+        <w:t xml:space="preserve">- All resources are </w:t>
       </w:r>
       <w:r>
         <w:rPr>
@@ -2443,18 +2465,41 @@
           <w:sz w:val="22"/>
           <w:shd w:fill="auto" w:val="clear"/>
         </w:rPr>
-        <w:t xml:space="preserve">. Optimal utilization</w:t>
-      </w:r>
-      <w:r>
-        <w:rPr>
-          <w:rFonts w:ascii="Calibri" w:hAnsi="Calibri" w:cs="Calibri" w:eastAsia="Calibri"/>
-          <w:color w:val="auto"/>
-          <w:spacing w:val="0"/>
-          <w:position w:val="0"/>
-          <w:sz w:val="22"/>
-          <w:shd w:fill="auto" w:val="clear"/>
-        </w:rPr>
-        <w:t xml:space="preserve"> being "</w:t>
+        <w:t xml:space="preserve">optimally utilized</w:t>
+      </w:r>
+      <w:r>
+        <w:rPr>
+          <w:rFonts w:ascii="Calibri" w:hAnsi="Calibri" w:cs="Calibri" w:eastAsia="Calibri"/>
+          <w:color w:val="auto"/>
+          <w:spacing w:val="0"/>
+          <w:position w:val="0"/>
+          <w:sz w:val="22"/>
+          <w:shd w:fill="auto" w:val="clear"/>
+        </w:rPr>
+        <w:t xml:space="preserve"> without any </w:t>
+      </w:r>
+      <w:r>
+        <w:rPr>
+          <w:rFonts w:ascii="Calibri" w:hAnsi="Calibri" w:cs="Calibri" w:eastAsia="Calibri"/>
+          <w:i/>
+          <w:color w:val="auto"/>
+          <w:spacing w:val="0"/>
+          <w:position w:val="0"/>
+          <w:sz w:val="22"/>
+          <w:shd w:fill="auto" w:val="clear"/>
+        </w:rPr>
+        <w:t xml:space="preserve">noise. </w:t>
+      </w:r>
+      <w:r>
+        <w:rPr>
+          <w:rFonts w:ascii="Calibri" w:hAnsi="Calibri" w:cs="Calibri" w:eastAsia="Calibri"/>
+          <w:color w:val="auto"/>
+          <w:spacing w:val="0"/>
+          <w:position w:val="0"/>
+          <w:sz w:val="22"/>
+          <w:shd w:fill="auto" w:val="clear"/>
+        </w:rPr>
+        <w:t xml:space="preserve">Optimal utilization being "</w:t>
       </w:r>
       <w:r>
         <w:rPr>
@@ -2465,7 +2510,30 @@
           <w:sz w:val="22"/>
           <w:shd w:fill="auto" w:val="clear"/>
         </w:rPr>
-        <w:t xml:space="preserve">the action of making practical and effective use of whatever is being utilized, in a way that is most favorable to us."</w:t>
+        <w:t xml:space="preserve">the action of making practical and effective use of whatever is being utilized, in a way that is most favorable to </w:t>
+      </w:r>
+      <w:r>
+        <w:rPr>
+          <w:rFonts w:ascii="Calibri" w:hAnsi="Calibri" w:cs="Calibri" w:eastAsia="Calibri"/>
+          <w:i/>
+          <w:color w:val="000000"/>
+          <w:spacing w:val="0"/>
+          <w:position w:val="0"/>
+          <w:sz w:val="22"/>
+          <w:shd w:fill="auto" w:val="clear"/>
+        </w:rPr>
+        <w:t xml:space="preserve">us</w:t>
+      </w:r>
+      <w:r>
+        <w:rPr>
+          <w:rFonts w:ascii="Calibri" w:hAnsi="Calibri" w:cs="Calibri" w:eastAsia="Calibri"/>
+          <w:color w:val="000000"/>
+          <w:spacing w:val="0"/>
+          <w:position w:val="0"/>
+          <w:sz w:val="22"/>
+          <w:shd w:fill="auto" w:val="clear"/>
+        </w:rPr>
+        <w:t xml:space="preserve">." Noise being "that which distracts."</w:t>
       </w:r>
       <w:r>
         <w:rPr>
@@ -2489,110 +2557,6 @@
           <w:sz w:val="22"/>
           <w:shd w:fill="auto" w:val="clear"/>
         </w:rPr>
-        <w:t xml:space="preserve">Everyone</w:t>
-      </w:r>
-      <w:r>
-        <w:rPr>
-          <w:rFonts w:ascii="Calibri" w:hAnsi="Calibri" w:cs="Calibri" w:eastAsia="Calibri"/>
-          <w:color w:val="auto"/>
-          <w:spacing w:val="0"/>
-          <w:position w:val="0"/>
-          <w:sz w:val="22"/>
-          <w:shd w:fill="auto" w:val="clear"/>
-        </w:rPr>
-        <w:t xml:space="preserve"> has at least a </w:t>
-      </w:r>
-      <w:r>
-        <w:rPr>
-          <w:rFonts w:ascii="Calibri" w:hAnsi="Calibri" w:cs="Calibri" w:eastAsia="Calibri"/>
-          <w:i/>
-          <w:color w:val="auto"/>
-          <w:spacing w:val="0"/>
-          <w:position w:val="0"/>
-          <w:sz w:val="22"/>
-          <w:shd w:fill="auto" w:val="clear"/>
-        </w:rPr>
-        <w:t xml:space="preserve">good enough</w:t>
-      </w:r>
-      <w:r>
-        <w:rPr>
-          <w:rFonts w:ascii="Calibri" w:hAnsi="Calibri" w:cs="Calibri" w:eastAsia="Calibri"/>
-          <w:color w:val="auto"/>
-          <w:spacing w:val="0"/>
-          <w:position w:val="0"/>
-          <w:sz w:val="22"/>
-          <w:shd w:fill="auto" w:val="clear"/>
-        </w:rPr>
-        <w:t xml:space="preserve"> base standard of living. A good enough base standard of living being "even in the worst-case scenario, peace is maintained by fulfilling basic needs, and evolution is facilitated."</w:t>
-        <w:br/>
-        <w:t xml:space="preserve">- Any </w:t>
-      </w:r>
-      <w:r>
-        <w:rPr>
-          <w:rFonts w:ascii="Calibri" w:hAnsi="Calibri" w:cs="Calibri" w:eastAsia="Calibri"/>
-          <w:i/>
-          <w:color w:val="auto"/>
-          <w:spacing w:val="0"/>
-          <w:position w:val="0"/>
-          <w:sz w:val="22"/>
-          <w:shd w:fill="auto" w:val="clear"/>
-        </w:rPr>
-        <w:t xml:space="preserve">meaningful work</w:t>
-      </w:r>
-      <w:r>
-        <w:rPr>
-          <w:rFonts w:ascii="Calibri" w:hAnsi="Calibri" w:cs="Calibri" w:eastAsia="Calibri"/>
-          <w:color w:val="auto"/>
-          <w:spacing w:val="0"/>
-          <w:position w:val="0"/>
-          <w:sz w:val="22"/>
-          <w:shd w:fill="auto" w:val="clear"/>
-        </w:rPr>
-        <w:t xml:space="preserve"> done improves the living standard of the one putting in the effort. Meaningful work being that which at least maintains peace, and its meaningfulness being based on how much it improves the living standards, and how much it facilitates evolution.</w:t>
-        <w:br/>
-        <w:t xml:space="preserve">- To make the optimal decisions, the availability and uses of resources will be known.</w:t>
-        <w:br/>
-        <w:t xml:space="preserve">- To keep the public at peace, there will be optimal transparency between the public and the system, for which accurate records will be kept.</w:t>
-        <w:br/>
-        <w:t xml:space="preserve">- To save the resources for their best utilization, access to the resources will be restricted to only those who can best utilize them.</w:t>
-        <w:br/>
-        <w:t xml:space="preserve">- To boost productivity to its optimal level, the resources will be managed without any </w:t>
-      </w:r>
-      <w:r>
-        <w:rPr>
-          <w:rFonts w:ascii="Calibri" w:hAnsi="Calibri" w:cs="Calibri" w:eastAsia="Calibri"/>
-          <w:i/>
-          <w:color w:val="auto"/>
-          <w:spacing w:val="0"/>
-          <w:position w:val="0"/>
-          <w:sz w:val="22"/>
-          <w:shd w:fill="auto" w:val="clear"/>
-        </w:rPr>
-        <w:t xml:space="preserve">noise</w:t>
-      </w:r>
-      <w:r>
-        <w:rPr>
-          <w:rFonts w:ascii="Calibri" w:hAnsi="Calibri" w:cs="Calibri" w:eastAsia="Calibri"/>
-          <w:color w:val="auto"/>
-          <w:spacing w:val="0"/>
-          <w:position w:val="0"/>
-          <w:sz w:val="22"/>
-          <w:shd w:fill="auto" w:val="clear"/>
-        </w:rPr>
-        <w:t xml:space="preserve">.</w:t>
-        <w:br/>
-        <w:t xml:space="preserve">- </w:t>
-      </w:r>
-      <w:r>
-        <w:rPr>
-          <w:rFonts w:ascii="Calibri" w:hAnsi="Calibri" w:cs="Calibri" w:eastAsia="Calibri"/>
-          <w:i/>
-          <w:color w:val="auto"/>
-          <w:spacing w:val="0"/>
-          <w:position w:val="0"/>
-          <w:sz w:val="22"/>
-          <w:shd w:fill="auto" w:val="clear"/>
-        </w:rPr>
         <w:t xml:space="preserve">True freedom</w:t>
       </w:r>
       <w:r>
@@ -2604,7 +2568,7 @@
           <w:sz w:val="22"/>
           <w:shd w:fill="auto" w:val="clear"/>
         </w:rPr>
-        <w:t xml:space="preserve"> will be achieved.</w:t>
+        <w:t xml:space="preserve"> is achieved.</w:t>
       </w:r>
     </w:p>
     <w:p>
@@ -8628,51 +8592,7 @@
           <w:sz w:val="22"/>
           <w:shd w:fill="auto" w:val="clear"/>
         </w:rPr>
-        <w:t xml:space="preserve">a country that still follows the old cash-based system, calls you . </w:t>
-      </w:r>
-      <w:r>
-        <w:rPr>
-          <w:rFonts w:ascii="Calibri" w:hAnsi="Calibri" w:cs="Calibri" w:eastAsia="Calibri"/>
-          <w:color w:val="auto"/>
-          <w:spacing w:val="0"/>
-          <w:position w:val="0"/>
-          <w:sz w:val="22"/>
-          <w:shd w:fill="auto" w:val="clear"/>
-        </w:rPr>
-        <w:t xml:space="preserve">“</w:t>
-      </w:r>
-      <w:r>
-        <w:rPr>
-          <w:rFonts w:ascii="Calibri" w:hAnsi="Calibri" w:cs="Calibri" w:eastAsia="Calibri"/>
-          <w:color w:val="auto"/>
-          <w:spacing w:val="0"/>
-          <w:position w:val="0"/>
-          <w:sz w:val="22"/>
-          <w:shd w:fill="auto" w:val="clear"/>
-        </w:rPr>
-        <w:t xml:space="preserve">Hi, I am quite excited about your wedding and would love to be there. I am not so sure about how I will convert my money into Reward Points, though. Can you guide me?</w:t>
-      </w:r>
-      <w:r>
-        <w:rPr>
-          <w:rFonts w:ascii="Calibri" w:hAnsi="Calibri" w:cs="Calibri" w:eastAsia="Calibri"/>
-          <w:color w:val="auto"/>
-          <w:spacing w:val="0"/>
-          <w:position w:val="0"/>
-          <w:sz w:val="22"/>
-          <w:shd w:fill="auto" w:val="clear"/>
-        </w:rPr>
-        <w:t xml:space="preserve">”</w:t>
-      </w:r>
-      <w:r>
-        <w:rPr>
-          <w:rFonts w:ascii="Calibri" w:hAnsi="Calibri" w:cs="Calibri" w:eastAsia="Calibri"/>
-          <w:color w:val="auto"/>
-          <w:spacing w:val="0"/>
-          <w:position w:val="0"/>
-          <w:sz w:val="22"/>
-          <w:shd w:fill="auto" w:val="clear"/>
-        </w:rPr>
-        <w:t xml:space="preserve"> she asks you on the phone.</w:t>
+        <w:t xml:space="preserve">a country that still follows the old cash-based system, calls you . “Hi, I am quite excited about your wedding and would love to be there. I am not so sure about how I will convert my money into Reward Points, though. Can you guide me?” she asks you on the phone.</w:t>
       </w:r>
     </w:p>
     <w:p>
@@ -15129,8 +15049,8 @@
         </w:rPr>
       </w:pPr>
       <w:r>
-        <w:object w:dxaOrig="8382" w:dyaOrig="5365">
-          <v:rect xmlns:o="urn:schemas-microsoft-com:office:office" xmlns:v="urn:schemas-microsoft-com:vml" id="rectole0000000000" style="width:419.100000pt;height:268.250000pt" o:preferrelative="t" o:ole="">
+        <w:object w:dxaOrig="8483" w:dyaOrig="5426">
+          <v:rect xmlns:o="urn:schemas-microsoft-com:office:office" xmlns:v="urn:schemas-microsoft-com:vml" id="rectole0000000000" style="width:424.150000pt;height:271.300000pt" o:preferrelative="t" o:ole="">
             <o:lock v:ext="edit"/>
             <v:imagedata xmlns:r="http://schemas.openxmlformats.org/officeDocument/2006/relationships" r:id="docRId1" o:title=""/>
           </v:rect>

</xml_diff>